<commit_message>
[#8] supplement analytical section
</commit_message>
<xml_diff>
--- a/doc/report/КлимовИС_ВКР_РПЗ.docx
+++ b/doc/report/КлимовИС_ВКР_РПЗ.docx
@@ -16,8 +16,6 @@
         </w:rPr>
       </w:pPr>
       <w:bookmarkStart w:id="0" w:name="_Toc130830499"/>
-      <w:bookmarkStart w:id="1" w:name="_GoBack"/>
-      <w:bookmarkEnd w:id="1"/>
       <w:r>
         <w:rPr>
           <w:rFonts w:ascii="Times New Roman" w:hAnsi="Times New Roman" w:cs="Times New Roman"/>
@@ -4603,7 +4601,7 @@
           <w:color w:val="auto"/>
         </w:rPr>
       </w:pPr>
-      <w:bookmarkStart w:id="2" w:name="_Toc130830500"/>
+      <w:bookmarkStart w:id="1" w:name="_Toc130830500"/>
       <w:r>
         <w:rPr>
           <w:rFonts w:ascii="Times New Roman" w:hAnsi="Times New Roman" w:cs="Times New Roman"/>
@@ -4614,7 +4612,7 @@
         <w:lastRenderedPageBreak/>
         <w:t>ВВЕДЕНИЕ</w:t>
       </w:r>
-      <w:bookmarkEnd w:id="2"/>
+      <w:bookmarkEnd w:id="1"/>
     </w:p>
     <w:p>
       <w:pPr>
@@ -4646,7 +4644,25 @@
           <w:sz w:val="28"/>
           <w:szCs w:val="28"/>
         </w:rPr>
-        <w:t xml:space="preserve">Одной из актуальных проблем разработки и внедрения программного обеспечения (ПО) является наличие дефектов, то есть ошибок в коде программы, приводящих к снижению качества продукции. Причинами появления дефектов могут стать некачественная организация процесса разработки ПО, недостаточная квалификация и опыт разработчиков, недостаточность ресурсов на разработку. Затраты на выявление и устранение дефектов могут составлять до 80% от общей стоимости ПО [1]. При этом чем раньше будет обнаружен дефект, тем меньше ущерба будет нанесено разработчику и эксплуатанту ПО. </w:t>
+        <w:t xml:space="preserve">Одной из актуальных проблем разработки и внедрения программного обеспечения (ПО) является наличие дефектов, то есть ошибок в коде программы, приводящих к снижению качества продукции. Причинами появления дефектов могут стать некачественная организация процесса разработки ПО, недостаточная квалификация и опыт разработчиков, недостаточность ресурсов на разработку. Затраты на выявление и устранение дефектов могут составлять до 80% от общей стоимости ПО [1]. При этом чем раньше будет обнаружен дефект, тем меньше ущерба будет нанесено разработчику и </w:t>
+      </w:r>
+      <w:proofErr w:type="spellStart"/>
+      <w:r>
+        <w:rPr>
+          <w:rFonts w:ascii="Times New Roman" w:hAnsi="Times New Roman" w:cs="Times New Roman"/>
+          <w:sz w:val="28"/>
+          <w:szCs w:val="28"/>
+        </w:rPr>
+        <w:t>эксплуатанту</w:t>
+      </w:r>
+      <w:proofErr w:type="spellEnd"/>
+      <w:r>
+        <w:rPr>
+          <w:rFonts w:ascii="Times New Roman" w:hAnsi="Times New Roman" w:cs="Times New Roman"/>
+          <w:sz w:val="28"/>
+          <w:szCs w:val="28"/>
+        </w:rPr>
+        <w:t xml:space="preserve"> ПО. </w:t>
       </w:r>
     </w:p>
     <w:p>
@@ -4731,6 +4747,22 @@
           <w:szCs w:val="28"/>
         </w:rPr>
         <w:t>:</w:t>
+      </w:r>
+      <w:r>
+        <w:rPr>
+          <w:rFonts w:ascii="Times New Roman" w:hAnsi="Times New Roman" w:cs="Times New Roman"/>
+          <w:sz w:val="28"/>
+          <w:szCs w:val="28"/>
+        </w:rPr>
+        <w:t xml:space="preserve"> </w:t>
+      </w:r>
+      <w:r>
+        <w:rPr>
+          <w:rFonts w:ascii="Times New Roman" w:hAnsi="Times New Roman" w:cs="Times New Roman"/>
+          <w:sz w:val="28"/>
+          <w:szCs w:val="28"/>
+        </w:rPr>
+        <w:t>разработка и программная реализация метода обнаружения дефектов ПО с использованием алгоритмов машинного обучения.</w:t>
       </w:r>
     </w:p>
     <w:p>
@@ -4787,6 +4819,126 @@
           <w:szCs w:val="28"/>
         </w:rPr>
       </w:pPr>
+      <w:r>
+        <w:rPr>
+          <w:rFonts w:ascii="Times New Roman" w:hAnsi="Times New Roman" w:cs="Times New Roman"/>
+          <w:sz w:val="28"/>
+          <w:szCs w:val="28"/>
+        </w:rPr>
+        <w:t>проанализировать и сравнить существующие методы машинного обучения для обнаружения дефектов ПО;</w:t>
+      </w:r>
+    </w:p>
+    <w:p>
+      <w:pPr>
+        <w:pStyle w:val="a5"/>
+        <w:numPr>
+          <w:ilvl w:val="0"/>
+          <w:numId w:val="3"/>
+        </w:numPr>
+        <w:spacing w:after="0" w:line="360" w:lineRule="auto"/>
+        <w:jc w:val="both"/>
+        <w:rPr>
+          <w:rFonts w:ascii="Times New Roman" w:hAnsi="Times New Roman" w:cs="Times New Roman"/>
+          <w:sz w:val="28"/>
+          <w:szCs w:val="28"/>
+        </w:rPr>
+      </w:pPr>
+      <w:r>
+        <w:rPr>
+          <w:rFonts w:ascii="Times New Roman" w:hAnsi="Times New Roman" w:cs="Times New Roman"/>
+          <w:sz w:val="28"/>
+          <w:szCs w:val="28"/>
+        </w:rPr>
+        <w:t>разработать метод обнаружения дефектов ПО с применением ансамбля деревьев решений (градиентного бустинга);</w:t>
+      </w:r>
+      <w:r>
+        <w:rPr>
+          <w:rFonts w:ascii="Times New Roman" w:hAnsi="Times New Roman" w:cs="Times New Roman"/>
+          <w:sz w:val="28"/>
+          <w:szCs w:val="28"/>
+        </w:rPr>
+        <w:t xml:space="preserve"> </w:t>
+      </w:r>
+    </w:p>
+    <w:p>
+      <w:pPr>
+        <w:pStyle w:val="a5"/>
+        <w:numPr>
+          <w:ilvl w:val="0"/>
+          <w:numId w:val="3"/>
+        </w:numPr>
+        <w:spacing w:after="0" w:line="360" w:lineRule="auto"/>
+        <w:jc w:val="both"/>
+        <w:rPr>
+          <w:rFonts w:ascii="Times New Roman" w:hAnsi="Times New Roman" w:cs="Times New Roman"/>
+          <w:sz w:val="28"/>
+          <w:szCs w:val="28"/>
+        </w:rPr>
+      </w:pPr>
+      <w:r>
+        <w:rPr>
+          <w:rFonts w:ascii="Times New Roman" w:hAnsi="Times New Roman" w:cs="Times New Roman"/>
+          <w:sz w:val="28"/>
+          <w:szCs w:val="28"/>
+        </w:rPr>
+        <w:t>р</w:t>
+      </w:r>
+      <w:r>
+        <w:rPr>
+          <w:rFonts w:ascii="Times New Roman" w:hAnsi="Times New Roman" w:cs="Times New Roman"/>
+          <w:sz w:val="28"/>
+          <w:szCs w:val="28"/>
+        </w:rPr>
+        <w:t>азработать программное обеспечение, реализующее метод</w:t>
+      </w:r>
+      <w:r>
+        <w:rPr>
+          <w:rFonts w:ascii="Times New Roman" w:hAnsi="Times New Roman" w:cs="Times New Roman"/>
+          <w:sz w:val="28"/>
+          <w:szCs w:val="28"/>
+        </w:rPr>
+        <w:t xml:space="preserve"> </w:t>
+      </w:r>
+      <w:r>
+        <w:rPr>
+          <w:rFonts w:ascii="Times New Roman" w:hAnsi="Times New Roman" w:cs="Times New Roman"/>
+          <w:sz w:val="28"/>
+          <w:szCs w:val="28"/>
+        </w:rPr>
+        <w:t>обнаружения д</w:t>
+      </w:r>
+      <w:r>
+        <w:rPr>
+          <w:rFonts w:ascii="Times New Roman" w:hAnsi="Times New Roman" w:cs="Times New Roman"/>
+          <w:sz w:val="28"/>
+          <w:szCs w:val="28"/>
+        </w:rPr>
+        <w:t>ефектов ПО;</w:t>
+      </w:r>
+    </w:p>
+    <w:p>
+      <w:pPr>
+        <w:pStyle w:val="a5"/>
+        <w:numPr>
+          <w:ilvl w:val="0"/>
+          <w:numId w:val="3"/>
+        </w:numPr>
+        <w:spacing w:after="0" w:line="360" w:lineRule="auto"/>
+        <w:jc w:val="both"/>
+        <w:rPr>
+          <w:rFonts w:ascii="Times New Roman" w:hAnsi="Times New Roman" w:cs="Times New Roman"/>
+          <w:sz w:val="28"/>
+          <w:szCs w:val="28"/>
+        </w:rPr>
+      </w:pPr>
+      <w:r>
+        <w:rPr>
+          <w:rFonts w:ascii="Times New Roman" w:hAnsi="Times New Roman" w:cs="Times New Roman"/>
+          <w:sz w:val="28"/>
+          <w:szCs w:val="28"/>
+        </w:rPr>
+        <w:t>провести исследование эффективности разработанного метода и сравнение его с существующими реализациями.</w:t>
+      </w:r>
     </w:p>
     <w:p>
       <w:pPr>
@@ -4828,7 +4980,7 @@
           <w:color w:val="auto"/>
         </w:rPr>
       </w:pPr>
-      <w:bookmarkStart w:id="3" w:name="_Toc130830501"/>
+      <w:bookmarkStart w:id="2" w:name="_Toc130830501"/>
       <w:r>
         <w:rPr>
           <w:rFonts w:ascii="Times New Roman" w:hAnsi="Times New Roman" w:cs="Times New Roman"/>
@@ -4838,7 +4990,7 @@
         <w:lastRenderedPageBreak/>
         <w:t>Аналитический раздел</w:t>
       </w:r>
-      <w:bookmarkEnd w:id="3"/>
+      <w:bookmarkEnd w:id="2"/>
     </w:p>
     <w:p>
       <w:pPr>
@@ -4857,7 +5009,7 @@
           <w:sz w:val="28"/>
         </w:rPr>
       </w:pPr>
-      <w:bookmarkStart w:id="4" w:name="_Toc130830502"/>
+      <w:bookmarkStart w:id="3" w:name="_Toc130830502"/>
       <w:r>
         <w:rPr>
           <w:rFonts w:ascii="Times New Roman" w:hAnsi="Times New Roman" w:cs="Times New Roman"/>
@@ -4867,7 +5019,7 @@
         </w:rPr>
         <w:t>Дефекты разрабатываемого ПО</w:t>
       </w:r>
-      <w:bookmarkEnd w:id="4"/>
+      <w:bookmarkEnd w:id="3"/>
     </w:p>
     <w:p>
       <w:pPr>
@@ -4885,7 +5037,7 @@
           <w:sz w:val="28"/>
         </w:rPr>
       </w:pPr>
-      <w:bookmarkStart w:id="5" w:name="_Toc130830503"/>
+      <w:bookmarkStart w:id="4" w:name="_Toc130830503"/>
       <w:r>
         <w:rPr>
           <w:rFonts w:ascii="Times New Roman" w:hAnsi="Times New Roman" w:cs="Times New Roman"/>
@@ -4895,7 +5047,7 @@
         </w:rPr>
         <w:t>Понятие дефекта ПО</w:t>
       </w:r>
-      <w:bookmarkEnd w:id="5"/>
+      <w:bookmarkEnd w:id="4"/>
     </w:p>
     <w:p>
       <w:pPr>
@@ -5187,13 +5339,23 @@
         </w:rPr>
         <w:t xml:space="preserve">англ. </w:t>
       </w:r>
-      <w:r>
-        <w:rPr>
-          <w:rFonts w:ascii="Times New Roman" w:hAnsi="Times New Roman" w:cs="Times New Roman"/>
-          <w:sz w:val="28"/>
-          <w:szCs w:val="28"/>
-        </w:rPr>
-        <w:t>blocker) – ошибка, которая приводит программу в нерабочее состояние.</w:t>
+      <w:proofErr w:type="spellStart"/>
+      <w:r>
+        <w:rPr>
+          <w:rFonts w:ascii="Times New Roman" w:hAnsi="Times New Roman" w:cs="Times New Roman"/>
+          <w:sz w:val="28"/>
+          <w:szCs w:val="28"/>
+        </w:rPr>
+        <w:t>blocker</w:t>
+      </w:r>
+      <w:proofErr w:type="spellEnd"/>
+      <w:r>
+        <w:rPr>
+          <w:rFonts w:ascii="Times New Roman" w:hAnsi="Times New Roman" w:cs="Times New Roman"/>
+          <w:sz w:val="28"/>
+          <w:szCs w:val="28"/>
+        </w:rPr>
+        <w:t>) – ошибка, которая приводит программу в нерабочее состояние.</w:t>
       </w:r>
     </w:p>
     <w:p>
@@ -5228,13 +5390,23 @@
         </w:rPr>
         <w:t xml:space="preserve">англ. </w:t>
       </w:r>
-      <w:r>
-        <w:rPr>
-          <w:rFonts w:ascii="Times New Roman" w:hAnsi="Times New Roman" w:cs="Times New Roman"/>
-          <w:sz w:val="28"/>
-          <w:szCs w:val="28"/>
-        </w:rPr>
-        <w:t>critical), приводящий некоторый ключевой функционал в нерабочее состояние</w:t>
+      <w:proofErr w:type="spellStart"/>
+      <w:r>
+        <w:rPr>
+          <w:rFonts w:ascii="Times New Roman" w:hAnsi="Times New Roman" w:cs="Times New Roman"/>
+          <w:sz w:val="28"/>
+          <w:szCs w:val="28"/>
+        </w:rPr>
+        <w:t>critical</w:t>
+      </w:r>
+      <w:proofErr w:type="spellEnd"/>
+      <w:r>
+        <w:rPr>
+          <w:rFonts w:ascii="Times New Roman" w:hAnsi="Times New Roman" w:cs="Times New Roman"/>
+          <w:sz w:val="28"/>
+          <w:szCs w:val="28"/>
+        </w:rPr>
+        <w:t>), приводящий некоторый ключевой функционал в нерабочее состояние</w:t>
       </w:r>
       <w:r>
         <w:rPr>
@@ -5284,13 +5456,23 @@
         </w:rPr>
         <w:t xml:space="preserve">англ. </w:t>
       </w:r>
-      <w:r>
-        <w:rPr>
-          <w:rFonts w:ascii="Times New Roman" w:hAnsi="Times New Roman" w:cs="Times New Roman"/>
-          <w:sz w:val="28"/>
-          <w:szCs w:val="28"/>
-        </w:rPr>
-        <w:t>major), свидетельствующая об отклонении от бизнес-логики или нарушающая работу программы (не имеет критического воздействия на приложение).</w:t>
+      <w:proofErr w:type="spellStart"/>
+      <w:r>
+        <w:rPr>
+          <w:rFonts w:ascii="Times New Roman" w:hAnsi="Times New Roman" w:cs="Times New Roman"/>
+          <w:sz w:val="28"/>
+          <w:szCs w:val="28"/>
+        </w:rPr>
+        <w:t>major</w:t>
+      </w:r>
+      <w:proofErr w:type="spellEnd"/>
+      <w:r>
+        <w:rPr>
+          <w:rFonts w:ascii="Times New Roman" w:hAnsi="Times New Roman" w:cs="Times New Roman"/>
+          <w:sz w:val="28"/>
+          <w:szCs w:val="28"/>
+        </w:rPr>
+        <w:t>), свидетельствующая об отклонении от бизнес-логики или нарушающая работу программы (не имеет критического воздействия на приложение).</w:t>
       </w:r>
     </w:p>
     <w:p>
@@ -5324,13 +5506,23 @@
         </w:rPr>
         <w:t xml:space="preserve">англ. </w:t>
       </w:r>
-      <w:r>
-        <w:rPr>
-          <w:rFonts w:ascii="Times New Roman" w:hAnsi="Times New Roman" w:cs="Times New Roman"/>
-          <w:sz w:val="28"/>
-          <w:szCs w:val="28"/>
-        </w:rPr>
-        <w:t>minor), не нарушающий функционал тестируемого приложения, но который является несоответствием ожидаемому результату.</w:t>
+      <w:proofErr w:type="spellStart"/>
+      <w:r>
+        <w:rPr>
+          <w:rFonts w:ascii="Times New Roman" w:hAnsi="Times New Roman" w:cs="Times New Roman"/>
+          <w:sz w:val="28"/>
+          <w:szCs w:val="28"/>
+        </w:rPr>
+        <w:t>minor</w:t>
+      </w:r>
+      <w:proofErr w:type="spellEnd"/>
+      <w:r>
+        <w:rPr>
+          <w:rFonts w:ascii="Times New Roman" w:hAnsi="Times New Roman" w:cs="Times New Roman"/>
+          <w:sz w:val="28"/>
+          <w:szCs w:val="28"/>
+        </w:rPr>
+        <w:t>), не нарушающий функционал тестируемого приложения, но который является несоответствием ожидаемому результату.</w:t>
       </w:r>
     </w:p>
     <w:p>
@@ -5364,13 +5556,23 @@
         </w:rPr>
         <w:t xml:space="preserve">англ. </w:t>
       </w:r>
-      <w:r>
-        <w:rPr>
-          <w:rFonts w:ascii="Times New Roman" w:hAnsi="Times New Roman" w:cs="Times New Roman"/>
-          <w:sz w:val="28"/>
-          <w:szCs w:val="28"/>
-        </w:rPr>
-        <w:t>trivial), не имеющий влияние на функционал или работу программы, но который может быть обнаружен визуально.</w:t>
+      <w:proofErr w:type="spellStart"/>
+      <w:r>
+        <w:rPr>
+          <w:rFonts w:ascii="Times New Roman" w:hAnsi="Times New Roman" w:cs="Times New Roman"/>
+          <w:sz w:val="28"/>
+          <w:szCs w:val="28"/>
+        </w:rPr>
+        <w:t>trivial</w:t>
+      </w:r>
+      <w:proofErr w:type="spellEnd"/>
+      <w:r>
+        <w:rPr>
+          <w:rFonts w:ascii="Times New Roman" w:hAnsi="Times New Roman" w:cs="Times New Roman"/>
+          <w:sz w:val="28"/>
+          <w:szCs w:val="28"/>
+        </w:rPr>
+        <w:t>), не имеющий влияние на функционал или работу программы, но который может быть обнаружен визуально.</w:t>
       </w:r>
     </w:p>
     <w:p>
@@ -5443,13 +5645,23 @@
         </w:rPr>
         <w:t xml:space="preserve">англ. </w:t>
       </w:r>
-      <w:r>
-        <w:rPr>
-          <w:rFonts w:ascii="Times New Roman" w:hAnsi="Times New Roman" w:cs="Times New Roman"/>
-          <w:sz w:val="28"/>
-          <w:szCs w:val="28"/>
-        </w:rPr>
-        <w:t>high) – должен быть исправлен как можно быстрее, т.к. критически влияет на работоспособность программы.</w:t>
+      <w:proofErr w:type="spellStart"/>
+      <w:r>
+        <w:rPr>
+          <w:rFonts w:ascii="Times New Roman" w:hAnsi="Times New Roman" w:cs="Times New Roman"/>
+          <w:sz w:val="28"/>
+          <w:szCs w:val="28"/>
+        </w:rPr>
+        <w:t>high</w:t>
+      </w:r>
+      <w:proofErr w:type="spellEnd"/>
+      <w:r>
+        <w:rPr>
+          <w:rFonts w:ascii="Times New Roman" w:hAnsi="Times New Roman" w:cs="Times New Roman"/>
+          <w:sz w:val="28"/>
+          <w:szCs w:val="28"/>
+        </w:rPr>
+        <w:t>) – должен быть исправлен как можно быстрее, т.к. критически влияет на работоспособность программы.</w:t>
       </w:r>
     </w:p>
     <w:p>
@@ -5483,13 +5695,23 @@
         </w:rPr>
         <w:t xml:space="preserve">англ. </w:t>
       </w:r>
-      <w:r>
-        <w:rPr>
-          <w:rFonts w:ascii="Times New Roman" w:hAnsi="Times New Roman" w:cs="Times New Roman"/>
-          <w:sz w:val="28"/>
-          <w:szCs w:val="28"/>
-        </w:rPr>
-        <w:t>medium) – дефект должен быть обязательно исправлен, но он не оказывает критическое воздействие на работу.</w:t>
+      <w:proofErr w:type="spellStart"/>
+      <w:r>
+        <w:rPr>
+          <w:rFonts w:ascii="Times New Roman" w:hAnsi="Times New Roman" w:cs="Times New Roman"/>
+          <w:sz w:val="28"/>
+          <w:szCs w:val="28"/>
+        </w:rPr>
+        <w:t>medium</w:t>
+      </w:r>
+      <w:proofErr w:type="spellEnd"/>
+      <w:r>
+        <w:rPr>
+          <w:rFonts w:ascii="Times New Roman" w:hAnsi="Times New Roman" w:cs="Times New Roman"/>
+          <w:sz w:val="28"/>
+          <w:szCs w:val="28"/>
+        </w:rPr>
+        <w:t>) – дефект должен быть обязательно исправлен, но он не оказывает критическое воздействие на работу.</w:t>
       </w:r>
     </w:p>
     <w:p>
@@ -5523,13 +5745,23 @@
         </w:rPr>
         <w:t xml:space="preserve">англ. </w:t>
       </w:r>
-      <w:r>
-        <w:rPr>
-          <w:rFonts w:ascii="Times New Roman" w:hAnsi="Times New Roman" w:cs="Times New Roman"/>
-          <w:sz w:val="28"/>
-          <w:szCs w:val="28"/>
-        </w:rPr>
-        <w:t>low) – ошибка должна быть исправлена, но не имеет критического влияния на программу и устранение может быть отложено [5].</w:t>
+      <w:proofErr w:type="spellStart"/>
+      <w:r>
+        <w:rPr>
+          <w:rFonts w:ascii="Times New Roman" w:hAnsi="Times New Roman" w:cs="Times New Roman"/>
+          <w:sz w:val="28"/>
+          <w:szCs w:val="28"/>
+        </w:rPr>
+        <w:t>low</w:t>
+      </w:r>
+      <w:proofErr w:type="spellEnd"/>
+      <w:r>
+        <w:rPr>
+          <w:rFonts w:ascii="Times New Roman" w:hAnsi="Times New Roman" w:cs="Times New Roman"/>
+          <w:sz w:val="28"/>
+          <w:szCs w:val="28"/>
+        </w:rPr>
+        <w:t>) – ошибка должна быть исправлена, но не имеет критического влияния на программу и устранение может быть отложено [5].</w:t>
       </w:r>
     </w:p>
     <w:p>
@@ -5882,7 +6114,7 @@
           <w:sz w:val="28"/>
         </w:rPr>
       </w:pPr>
-      <w:bookmarkStart w:id="6" w:name="_Toc130830504"/>
+      <w:bookmarkStart w:id="5" w:name="_Toc130830504"/>
       <w:r>
         <w:rPr>
           <w:rFonts w:ascii="Times New Roman" w:hAnsi="Times New Roman" w:cs="Times New Roman"/>
@@ -5902,7 +6134,7 @@
         </w:rPr>
         <w:t>лассификация методов для обнаружения дефектов ПО</w:t>
       </w:r>
-      <w:bookmarkEnd w:id="6"/>
+      <w:bookmarkEnd w:id="5"/>
     </w:p>
     <w:p>
       <w:pPr>
@@ -6199,7 +6431,25 @@
           <w:sz w:val="28"/>
           <w:szCs w:val="28"/>
         </w:rPr>
-        <w:t>дымовое (англ. smoke) – проверка программного обеспечения на стабильность и наличие явных ошибок [7];</w:t>
+        <w:t xml:space="preserve">дымовое (англ. </w:t>
+      </w:r>
+      <w:proofErr w:type="spellStart"/>
+      <w:r>
+        <w:rPr>
+          <w:rFonts w:ascii="Times New Roman" w:hAnsi="Times New Roman" w:cs="Times New Roman"/>
+          <w:sz w:val="28"/>
+          <w:szCs w:val="28"/>
+        </w:rPr>
+        <w:t>smoke</w:t>
+      </w:r>
+      <w:proofErr w:type="spellEnd"/>
+      <w:r>
+        <w:rPr>
+          <w:rFonts w:ascii="Times New Roman" w:hAnsi="Times New Roman" w:cs="Times New Roman"/>
+          <w:sz w:val="28"/>
+          <w:szCs w:val="28"/>
+        </w:rPr>
+        <w:t>) – проверка программного обеспечения на стабильность и наличие явных ошибок [7];</w:t>
       </w:r>
     </w:p>
     <w:p>
@@ -6430,7 +6680,7 @@
           <w:sz w:val="28"/>
         </w:rPr>
       </w:pPr>
-      <w:bookmarkStart w:id="7" w:name="_Toc130830505"/>
+      <w:bookmarkStart w:id="6" w:name="_Toc130830505"/>
       <w:r>
         <w:rPr>
           <w:rFonts w:ascii="Times New Roman" w:hAnsi="Times New Roman" w:cs="Times New Roman"/>
@@ -6440,7 +6690,7 @@
         </w:rPr>
         <w:t>Машинное обучение</w:t>
       </w:r>
-      <w:bookmarkEnd w:id="7"/>
+      <w:bookmarkEnd w:id="6"/>
     </w:p>
     <w:p>
       <w:pPr>
@@ -6458,7 +6708,7 @@
           <w:sz w:val="28"/>
         </w:rPr>
       </w:pPr>
-      <w:bookmarkStart w:id="8" w:name="_Toc130830506"/>
+      <w:bookmarkStart w:id="7" w:name="_Toc130830506"/>
       <w:r>
         <w:rPr>
           <w:rFonts w:ascii="Times New Roman" w:hAnsi="Times New Roman" w:cs="Times New Roman"/>
@@ -6468,7 +6718,7 @@
         </w:rPr>
         <w:t>Понятие машинного обучения</w:t>
       </w:r>
-      <w:bookmarkEnd w:id="8"/>
+      <w:bookmarkEnd w:id="7"/>
     </w:p>
     <w:p>
       <w:pPr>
@@ -6905,7 +7155,7 @@
           <w:sz w:val="28"/>
         </w:rPr>
       </w:pPr>
-      <w:bookmarkStart w:id="9" w:name="_Toc130830507"/>
+      <w:bookmarkStart w:id="8" w:name="_Toc130830507"/>
       <w:r>
         <w:rPr>
           <w:rFonts w:ascii="Times New Roman" w:hAnsi="Times New Roman" w:cs="Times New Roman"/>
@@ -6915,7 +7165,7 @@
         </w:rPr>
         <w:t>Типы машинного обучения</w:t>
       </w:r>
-      <w:bookmarkEnd w:id="9"/>
+      <w:bookmarkEnd w:id="8"/>
     </w:p>
     <w:p>
       <w:pPr>
@@ -7551,7 +7801,7 @@
           <w:sz w:val="28"/>
         </w:rPr>
       </w:pPr>
-      <w:bookmarkStart w:id="10" w:name="_Toc130830508"/>
+      <w:bookmarkStart w:id="9" w:name="_Toc130830508"/>
       <w:r>
         <w:rPr>
           <w:rFonts w:ascii="Times New Roman" w:hAnsi="Times New Roman" w:cs="Times New Roman"/>
@@ -7562,7 +7812,7 @@
         <w:lastRenderedPageBreak/>
         <w:t>Машинное обучение для обнаружения дефектов ПО</w:t>
       </w:r>
-      <w:bookmarkEnd w:id="10"/>
+      <w:bookmarkEnd w:id="9"/>
     </w:p>
     <w:p>
       <w:pPr>
@@ -7888,7 +8138,7 @@
           <w:sz w:val="28"/>
         </w:rPr>
       </w:pPr>
-      <w:bookmarkStart w:id="11" w:name="_Toc130830509"/>
+      <w:bookmarkStart w:id="10" w:name="_Toc130830509"/>
       <w:r>
         <w:rPr>
           <w:rFonts w:ascii="Times New Roman" w:hAnsi="Times New Roman" w:cs="Times New Roman"/>
@@ -7898,7 +8148,7 @@
         </w:rPr>
         <w:t>Методы машинного обучения для обнаружения дефектов ПО</w:t>
       </w:r>
-      <w:bookmarkEnd w:id="11"/>
+      <w:bookmarkEnd w:id="10"/>
     </w:p>
     <w:p>
       <w:pPr>
@@ -7917,7 +8167,7 @@
           <w:sz w:val="28"/>
         </w:rPr>
       </w:pPr>
-      <w:bookmarkStart w:id="12" w:name="_Toc130830510"/>
+      <w:bookmarkStart w:id="11" w:name="_Toc130830510"/>
       <w:r>
         <w:rPr>
           <w:rFonts w:ascii="Times New Roman" w:hAnsi="Times New Roman" w:cs="Times New Roman"/>
@@ -7927,7 +8177,7 @@
         </w:rPr>
         <w:t>Существующие методы</w:t>
       </w:r>
-      <w:bookmarkEnd w:id="12"/>
+      <w:bookmarkEnd w:id="11"/>
     </w:p>
     <w:p>
       <w:pPr>
@@ -7992,7 +8242,25 @@
           <w:sz w:val="28"/>
           <w:szCs w:val="28"/>
         </w:rPr>
-        <w:t>] используются классические алгоритмы машинного обучения такие, как дерево решений, алгоритм случайного леса, градиентный бустинг, метод опорных векторов, наивный байесовский классификатор [1</w:t>
+        <w:t xml:space="preserve">] используются классические алгоритмы машинного обучения такие, как дерево решений, алгоритм случайного леса, градиентный </w:t>
+      </w:r>
+      <w:proofErr w:type="spellStart"/>
+      <w:r>
+        <w:rPr>
+          <w:rFonts w:ascii="Times New Roman" w:hAnsi="Times New Roman" w:cs="Times New Roman"/>
+          <w:sz w:val="28"/>
+          <w:szCs w:val="28"/>
+        </w:rPr>
+        <w:t>бустинг</w:t>
+      </w:r>
+      <w:proofErr w:type="spellEnd"/>
+      <w:r>
+        <w:rPr>
+          <w:rFonts w:ascii="Times New Roman" w:hAnsi="Times New Roman" w:cs="Times New Roman"/>
+          <w:sz w:val="28"/>
+          <w:szCs w:val="28"/>
+        </w:rPr>
+        <w:t>, метод опорных векторов, наивный байесовский классификатор [1</w:t>
       </w:r>
       <w:r>
         <w:rPr>
@@ -10692,7 +10960,7 @@
           <w:lang w:val="en-US"/>
         </w:rPr>
       </w:pPr>
-      <w:bookmarkStart w:id="13" w:name="_Hlk121929639"/>
+      <w:bookmarkStart w:id="12" w:name="_Hlk121929639"/>
       <w:r>
         <w:rPr>
           <w:rFonts w:ascii="Times New Roman" w:hAnsi="Times New Roman" w:cs="Times New Roman"/>
@@ -10703,7 +10971,7 @@
         <w:t>Дерево решений</w:t>
       </w:r>
     </w:p>
-    <w:bookmarkEnd w:id="13"/>
+    <w:bookmarkEnd w:id="12"/>
     <w:p>
       <w:pPr>
         <w:spacing w:after="0" w:line="360" w:lineRule="auto"/>
@@ -12552,6 +12820,7 @@
           <w:lang w:val="en-US"/>
         </w:rPr>
       </w:pPr>
+      <w:proofErr w:type="spellStart"/>
       <w:r>
         <w:rPr>
           <w:rFonts w:ascii="Times New Roman" w:hAnsi="Times New Roman" w:cs="Times New Roman"/>
@@ -12561,6 +12830,7 @@
         </w:rPr>
         <w:t>Бустинг</w:t>
       </w:r>
+      <w:proofErr w:type="spellEnd"/>
     </w:p>
     <w:p>
       <w:pPr>
@@ -12574,13 +12844,23 @@
           <w:szCs w:val="28"/>
         </w:rPr>
       </w:pPr>
-      <w:r>
-        <w:rPr>
-          <w:rFonts w:ascii="Times New Roman" w:hAnsi="Times New Roman" w:cs="Times New Roman"/>
-          <w:sz w:val="28"/>
-          <w:szCs w:val="28"/>
-        </w:rPr>
-        <w:t xml:space="preserve">Бустинг – модификация алгоритма случайного леса, обучение происходит </w:t>
+      <w:proofErr w:type="spellStart"/>
+      <w:r>
+        <w:rPr>
+          <w:rFonts w:ascii="Times New Roman" w:hAnsi="Times New Roman" w:cs="Times New Roman"/>
+          <w:sz w:val="28"/>
+          <w:szCs w:val="28"/>
+        </w:rPr>
+        <w:t>Бустинг</w:t>
+      </w:r>
+      <w:proofErr w:type="spellEnd"/>
+      <w:r>
+        <w:rPr>
+          <w:rFonts w:ascii="Times New Roman" w:hAnsi="Times New Roman" w:cs="Times New Roman"/>
+          <w:sz w:val="28"/>
+          <w:szCs w:val="28"/>
+        </w:rPr>
+        <w:t xml:space="preserve"> – модификация алгоритма случайного леса, обучение происходит </w:t>
       </w:r>
       <w:r>
         <w:rPr>
@@ -12596,7 +12876,25 @@
           <w:sz w:val="28"/>
           <w:szCs w:val="28"/>
         </w:rPr>
-        <w:t xml:space="preserve"> нескольких моделей для повышения точности всей системы. Выходным данным отдельных деревьев присваиваются веса. Затем неправильным классификациям из первого дерева решений присваивается больший вес, после чего данные передаются в следующее дерево. После многочисленных циклов бустинг объединяет </w:t>
+        <w:t xml:space="preserve"> нескольких моделей для повышения точности всей системы. Выходным данным отдельных деревьев присваиваются веса. Затем неправильным классификациям из первого дерева решений присваивается больший вес, после чего данные передаются в следующее дерево. После многочисленных циклов </w:t>
+      </w:r>
+      <w:proofErr w:type="spellStart"/>
+      <w:r>
+        <w:rPr>
+          <w:rFonts w:ascii="Times New Roman" w:hAnsi="Times New Roman" w:cs="Times New Roman"/>
+          <w:sz w:val="28"/>
+          <w:szCs w:val="28"/>
+        </w:rPr>
+        <w:t>бустинг</w:t>
+      </w:r>
+      <w:proofErr w:type="spellEnd"/>
+      <w:r>
+        <w:rPr>
+          <w:rFonts w:ascii="Times New Roman" w:hAnsi="Times New Roman" w:cs="Times New Roman"/>
+          <w:sz w:val="28"/>
+          <w:szCs w:val="28"/>
+        </w:rPr>
+        <w:t xml:space="preserve"> объединяет </w:t>
       </w:r>
       <w:r>
         <w:rPr>
@@ -12691,15 +12989,45 @@
           <w:sz w:val="28"/>
           <w:szCs w:val="28"/>
         </w:rPr>
-        <w:t>Адаптивный бустинг</w:t>
-      </w:r>
-      <w:r>
-        <w:rPr>
-          <w:rFonts w:ascii="Times New Roman" w:hAnsi="Times New Roman" w:cs="Times New Roman"/>
-          <w:sz w:val="28"/>
-          <w:szCs w:val="28"/>
-        </w:rPr>
-        <w:t xml:space="preserve"> (англ. AdaBoost) – одна из самых ранних реализаций бустинга, которая адаптируется и самостоятельно корректирует классификаторы в каждой итерации бустинга. Тренировочным примерам назначаются веса </w:t>
+        <w:t xml:space="preserve">Адаптивный </w:t>
+      </w:r>
+      <w:proofErr w:type="spellStart"/>
+      <w:r>
+        <w:rPr>
+          <w:rFonts w:ascii="Times New Roman" w:hAnsi="Times New Roman" w:cs="Times New Roman"/>
+          <w:b/>
+          <w:bCs/>
+          <w:sz w:val="28"/>
+          <w:szCs w:val="28"/>
+        </w:rPr>
+        <w:t>бустинг</w:t>
+      </w:r>
+      <w:proofErr w:type="spellEnd"/>
+      <w:r>
+        <w:rPr>
+          <w:rFonts w:ascii="Times New Roman" w:hAnsi="Times New Roman" w:cs="Times New Roman"/>
+          <w:sz w:val="28"/>
+          <w:szCs w:val="28"/>
+        </w:rPr>
+        <w:t xml:space="preserve"> (англ. </w:t>
+      </w:r>
+      <w:proofErr w:type="spellStart"/>
+      <w:r>
+        <w:rPr>
+          <w:rFonts w:ascii="Times New Roman" w:hAnsi="Times New Roman" w:cs="Times New Roman"/>
+          <w:sz w:val="28"/>
+          <w:szCs w:val="28"/>
+        </w:rPr>
+        <w:t>AdaBoost</w:t>
+      </w:r>
+      <w:proofErr w:type="spellEnd"/>
+      <w:r>
+        <w:rPr>
+          <w:rFonts w:ascii="Times New Roman" w:hAnsi="Times New Roman" w:cs="Times New Roman"/>
+          <w:sz w:val="28"/>
+          <w:szCs w:val="28"/>
+        </w:rPr>
+        <w:t xml:space="preserve">) – одна из самых ранних реализаций бустинга, которая адаптируется и самостоятельно корректирует классификаторы в каждой итерации бустинга. Тренировочным примерам назначаются веса </w:t>
       </w:r>
       <m:oMath>
         <m:sSubSup>
@@ -13008,15 +13336,99 @@
           <w:sz w:val="28"/>
           <w:szCs w:val="28"/>
         </w:rPr>
-        <w:t>Градиентный бустинг</w:t>
-      </w:r>
-      <w:r>
-        <w:rPr>
-          <w:rFonts w:ascii="Times New Roman" w:hAnsi="Times New Roman" w:cs="Times New Roman"/>
-          <w:sz w:val="28"/>
-          <w:szCs w:val="28"/>
-        </w:rPr>
-        <w:t xml:space="preserve"> (англ. Gradient Boosting) – похож на адаптивный бустинг, разница состоит в том, что он не присваивает неправильно классифицированным элементам больший вес. Вместо этого модель градиентного бустинга оптимизирует функцию потерь, используя градиентный спуск, в результате чего текущая базовая модель всегда становится эффективнее предыдущей. Градиентный бустинг пытается сразу генерировать точные результаты, а не исправлять ошибки [2</w:t>
+        <w:t xml:space="preserve">Градиентный </w:t>
+      </w:r>
+      <w:proofErr w:type="spellStart"/>
+      <w:r>
+        <w:rPr>
+          <w:rFonts w:ascii="Times New Roman" w:hAnsi="Times New Roman" w:cs="Times New Roman"/>
+          <w:b/>
+          <w:bCs/>
+          <w:sz w:val="28"/>
+          <w:szCs w:val="28"/>
+        </w:rPr>
+        <w:t>бустинг</w:t>
+      </w:r>
+      <w:proofErr w:type="spellEnd"/>
+      <w:r>
+        <w:rPr>
+          <w:rFonts w:ascii="Times New Roman" w:hAnsi="Times New Roman" w:cs="Times New Roman"/>
+          <w:sz w:val="28"/>
+          <w:szCs w:val="28"/>
+        </w:rPr>
+        <w:t xml:space="preserve"> (англ. </w:t>
+      </w:r>
+      <w:proofErr w:type="spellStart"/>
+      <w:r>
+        <w:rPr>
+          <w:rFonts w:ascii="Times New Roman" w:hAnsi="Times New Roman" w:cs="Times New Roman"/>
+          <w:sz w:val="28"/>
+          <w:szCs w:val="28"/>
+        </w:rPr>
+        <w:t>Gradient</w:t>
+      </w:r>
+      <w:proofErr w:type="spellEnd"/>
+      <w:r>
+        <w:rPr>
+          <w:rFonts w:ascii="Times New Roman" w:hAnsi="Times New Roman" w:cs="Times New Roman"/>
+          <w:sz w:val="28"/>
+          <w:szCs w:val="28"/>
+        </w:rPr>
+        <w:t xml:space="preserve"> </w:t>
+      </w:r>
+      <w:proofErr w:type="spellStart"/>
+      <w:r>
+        <w:rPr>
+          <w:rFonts w:ascii="Times New Roman" w:hAnsi="Times New Roman" w:cs="Times New Roman"/>
+          <w:sz w:val="28"/>
+          <w:szCs w:val="28"/>
+        </w:rPr>
+        <w:t>Boosting</w:t>
+      </w:r>
+      <w:proofErr w:type="spellEnd"/>
+      <w:r>
+        <w:rPr>
+          <w:rFonts w:ascii="Times New Roman" w:hAnsi="Times New Roman" w:cs="Times New Roman"/>
+          <w:sz w:val="28"/>
+          <w:szCs w:val="28"/>
+        </w:rPr>
+        <w:t xml:space="preserve">) – похож на адаптивный </w:t>
+      </w:r>
+      <w:proofErr w:type="spellStart"/>
+      <w:r>
+        <w:rPr>
+          <w:rFonts w:ascii="Times New Roman" w:hAnsi="Times New Roman" w:cs="Times New Roman"/>
+          <w:sz w:val="28"/>
+          <w:szCs w:val="28"/>
+        </w:rPr>
+        <w:t>бустинг</w:t>
+      </w:r>
+      <w:proofErr w:type="spellEnd"/>
+      <w:r>
+        <w:rPr>
+          <w:rFonts w:ascii="Times New Roman" w:hAnsi="Times New Roman" w:cs="Times New Roman"/>
+          <w:sz w:val="28"/>
+          <w:szCs w:val="28"/>
+        </w:rPr>
+        <w:t xml:space="preserve">, разница состоит в том, что он не присваивает неправильно классифицированным элементам больший вес. Вместо этого модель градиентного бустинга оптимизирует функцию потерь, используя градиентный спуск, в результате чего текущая базовая модель всегда становится эффективнее предыдущей. Градиентный </w:t>
+      </w:r>
+      <w:proofErr w:type="spellStart"/>
+      <w:r>
+        <w:rPr>
+          <w:rFonts w:ascii="Times New Roman" w:hAnsi="Times New Roman" w:cs="Times New Roman"/>
+          <w:sz w:val="28"/>
+          <w:szCs w:val="28"/>
+        </w:rPr>
+        <w:t>бустинг</w:t>
+      </w:r>
+      <w:proofErr w:type="spellEnd"/>
+      <w:r>
+        <w:rPr>
+          <w:rFonts w:ascii="Times New Roman" w:hAnsi="Times New Roman" w:cs="Times New Roman"/>
+          <w:sz w:val="28"/>
+          <w:szCs w:val="28"/>
+        </w:rPr>
+        <w:t xml:space="preserve"> пытается сразу генерировать точные результаты, а не исправлять ошибки [2</w:t>
       </w:r>
       <w:r>
         <w:rPr>
@@ -13064,7 +13476,7 @@
           <w:sz w:val="28"/>
         </w:rPr>
       </w:pPr>
-      <w:bookmarkStart w:id="14" w:name="_Toc130830511"/>
+      <w:bookmarkStart w:id="13" w:name="_Toc130830511"/>
       <w:r>
         <w:rPr>
           <w:rFonts w:ascii="Times New Roman" w:hAnsi="Times New Roman" w:cs="Times New Roman"/>
@@ -13074,7 +13486,7 @@
         </w:rPr>
         <w:t>Параметры сравнения методов</w:t>
       </w:r>
-      <w:bookmarkEnd w:id="14"/>
+      <w:bookmarkEnd w:id="13"/>
     </w:p>
     <w:p>
       <w:pPr>
@@ -13106,7 +13518,31 @@
           <w:sz w:val="28"/>
           <w:szCs w:val="28"/>
         </w:rPr>
-        <w:t>Как правило, результаты классификации помечаются как положительные (имеются дефекты) и отрицательные (дефекты отсутствуют). Для оценки качества работы полученных моделей используются различные метрики. Так, в статьях [1</w:t>
+        <w:t>В результате к</w:t>
+      </w:r>
+      <w:r>
+        <w:rPr>
+          <w:rFonts w:ascii="Times New Roman" w:hAnsi="Times New Roman" w:cs="Times New Roman"/>
+          <w:sz w:val="28"/>
+          <w:szCs w:val="28"/>
+        </w:rPr>
+        <w:t xml:space="preserve">лассификации </w:t>
+      </w:r>
+      <w:r>
+        <w:rPr>
+          <w:rFonts w:ascii="Times New Roman" w:hAnsi="Times New Roman" w:cs="Times New Roman"/>
+          <w:sz w:val="28"/>
+          <w:szCs w:val="28"/>
+        </w:rPr>
+        <w:t xml:space="preserve">объекты </w:t>
+      </w:r>
+      <w:r>
+        <w:rPr>
+          <w:rFonts w:ascii="Times New Roman" w:hAnsi="Times New Roman" w:cs="Times New Roman"/>
+          <w:sz w:val="28"/>
+          <w:szCs w:val="28"/>
+        </w:rPr>
+        <w:t>помечаются как положительные (имеются дефекты) и отрицательные (дефекты отсутствуют). Для оценки качества работы полученных моделей используются различные метрики. Так, в статьях [1</w:t>
       </w:r>
       <w:r>
         <w:rPr>
@@ -13138,7 +13574,79 @@
           <w:sz w:val="28"/>
           <w:szCs w:val="28"/>
         </w:rPr>
-        <w:t>] при сравнении результатов рассматриваются такие метрики, как accuracy, точность (precision), полнота (recall) и F-мера. Для их определения используется матрица матрица ошибок, которая содержит 4 ячейки:</w:t>
+        <w:t xml:space="preserve">] при сравнении результатов рассматриваются такие метрики, как </w:t>
+      </w:r>
+      <w:proofErr w:type="spellStart"/>
+      <w:r>
+        <w:rPr>
+          <w:rFonts w:ascii="Times New Roman" w:hAnsi="Times New Roman" w:cs="Times New Roman"/>
+          <w:sz w:val="28"/>
+          <w:szCs w:val="28"/>
+        </w:rPr>
+        <w:t>accuracy</w:t>
+      </w:r>
+      <w:proofErr w:type="spellEnd"/>
+      <w:r>
+        <w:rPr>
+          <w:rFonts w:ascii="Times New Roman" w:hAnsi="Times New Roman" w:cs="Times New Roman"/>
+          <w:sz w:val="28"/>
+          <w:szCs w:val="28"/>
+        </w:rPr>
+        <w:t>, точность (</w:t>
+      </w:r>
+      <w:proofErr w:type="spellStart"/>
+      <w:r>
+        <w:rPr>
+          <w:rFonts w:ascii="Times New Roman" w:hAnsi="Times New Roman" w:cs="Times New Roman"/>
+          <w:sz w:val="28"/>
+          <w:szCs w:val="28"/>
+        </w:rPr>
+        <w:t>precision</w:t>
+      </w:r>
+      <w:proofErr w:type="spellEnd"/>
+      <w:r>
+        <w:rPr>
+          <w:rFonts w:ascii="Times New Roman" w:hAnsi="Times New Roman" w:cs="Times New Roman"/>
+          <w:sz w:val="28"/>
+          <w:szCs w:val="28"/>
+        </w:rPr>
+        <w:t>), полнота (</w:t>
+      </w:r>
+      <w:proofErr w:type="spellStart"/>
+      <w:r>
+        <w:rPr>
+          <w:rFonts w:ascii="Times New Roman" w:hAnsi="Times New Roman" w:cs="Times New Roman"/>
+          <w:sz w:val="28"/>
+          <w:szCs w:val="28"/>
+        </w:rPr>
+        <w:t>recall</w:t>
+      </w:r>
+      <w:proofErr w:type="spellEnd"/>
+      <w:r>
+        <w:rPr>
+          <w:rFonts w:ascii="Times New Roman" w:hAnsi="Times New Roman" w:cs="Times New Roman"/>
+          <w:sz w:val="28"/>
+          <w:szCs w:val="28"/>
+        </w:rPr>
+        <w:t xml:space="preserve">) и F-мера. Для их определения используется матрица </w:t>
+      </w:r>
+      <w:proofErr w:type="spellStart"/>
+      <w:r>
+        <w:rPr>
+          <w:rFonts w:ascii="Times New Roman" w:hAnsi="Times New Roman" w:cs="Times New Roman"/>
+          <w:sz w:val="28"/>
+          <w:szCs w:val="28"/>
+        </w:rPr>
+        <w:t>матрица</w:t>
+      </w:r>
+      <w:proofErr w:type="spellEnd"/>
+      <w:r>
+        <w:rPr>
+          <w:rFonts w:ascii="Times New Roman" w:hAnsi="Times New Roman" w:cs="Times New Roman"/>
+          <w:sz w:val="28"/>
+          <w:szCs w:val="28"/>
+        </w:rPr>
+        <w:t xml:space="preserve"> ошибок, которая содержит 4 ячейки:</w:t>
       </w:r>
     </w:p>
     <w:p>
@@ -13220,13 +13728,23 @@
           <w:szCs w:val="28"/>
         </w:rPr>
       </w:pPr>
-      <w:r>
-        <w:rPr>
-          <w:rFonts w:ascii="Times New Roman" w:hAnsi="Times New Roman" w:cs="Times New Roman"/>
-          <w:sz w:val="28"/>
-          <w:szCs w:val="28"/>
-        </w:rPr>
-        <w:t>ложно-положительные объекты (FP) – объекты, которые были ложно классифицированы как положительные;</w:t>
+      <w:proofErr w:type="gramStart"/>
+      <w:r>
+        <w:rPr>
+          <w:rFonts w:ascii="Times New Roman" w:hAnsi="Times New Roman" w:cs="Times New Roman"/>
+          <w:sz w:val="28"/>
+          <w:szCs w:val="28"/>
+        </w:rPr>
+        <w:t>ложно-положительные</w:t>
+      </w:r>
+      <w:proofErr w:type="gramEnd"/>
+      <w:r>
+        <w:rPr>
+          <w:rFonts w:ascii="Times New Roman" w:hAnsi="Times New Roman" w:cs="Times New Roman"/>
+          <w:sz w:val="28"/>
+          <w:szCs w:val="28"/>
+        </w:rPr>
+        <w:t xml:space="preserve"> объекты (FP) – объекты, которые были ложно классифицированы как положительные;</w:t>
       </w:r>
     </w:p>
     <w:p>
@@ -13244,6 +13762,7 @@
           <w:szCs w:val="28"/>
         </w:rPr>
       </w:pPr>
+      <w:proofErr w:type="gramStart"/>
       <w:r>
         <w:rPr>
           <w:rFonts w:ascii="Times New Roman" w:hAnsi="Times New Roman" w:cs="Times New Roman"/>
@@ -13251,7 +13770,16 @@
           <w:szCs w:val="28"/>
         </w:rPr>
         <w:lastRenderedPageBreak/>
-        <w:t>ложно-отрицательные объекты (FN) – объекты, которые были ложно классифицированы как отрицательные.</w:t>
+        <w:t>ложно-отрицательные</w:t>
+      </w:r>
+      <w:proofErr w:type="gramEnd"/>
+      <w:r>
+        <w:rPr>
+          <w:rFonts w:ascii="Times New Roman" w:hAnsi="Times New Roman" w:cs="Times New Roman"/>
+          <w:sz w:val="28"/>
+          <w:szCs w:val="28"/>
+        </w:rPr>
+        <w:t xml:space="preserve"> объекты (FN) – объекты, которые были ложно классифицированы как отрицательные.</w:t>
       </w:r>
     </w:p>
     <w:p>
@@ -13269,6 +13797,7 @@
           <w:szCs w:val="28"/>
         </w:rPr>
       </w:pPr>
+      <w:proofErr w:type="spellStart"/>
       <w:r>
         <w:rPr>
           <w:rFonts w:ascii="Times New Roman" w:hAnsi="Times New Roman" w:cs="Times New Roman"/>
@@ -13279,6 +13808,7 @@
         </w:rPr>
         <w:t>Accuracy</w:t>
       </w:r>
+      <w:proofErr w:type="spellEnd"/>
       <w:r>
         <w:rPr>
           <w:rFonts w:ascii="Times New Roman" w:hAnsi="Times New Roman" w:cs="Times New Roman"/>
@@ -13969,6 +14499,7 @@
         </w:rPr>
         <w:t>-</w:t>
       </w:r>
+      <w:proofErr w:type="spellStart"/>
       <w:r>
         <w:rPr>
           <w:rFonts w:ascii="Times New Roman" w:hAnsi="Times New Roman" w:cs="Times New Roman"/>
@@ -13980,6 +14511,7 @@
         </w:rPr>
         <w:t>measure</w:t>
       </w:r>
+      <w:proofErr w:type="spellEnd"/>
       <w:r>
         <w:rPr>
           <w:rFonts w:ascii="Times New Roman" w:hAnsi="Times New Roman" w:cs="Times New Roman"/>
@@ -14025,20 +14557,6 @@
         </w:rPr>
         <w:t>].</w:t>
       </w:r>
-    </w:p>
-    <w:p>
-      <w:pPr>
-        <w:pStyle w:val="a5"/>
-        <w:spacing w:line="360" w:lineRule="auto"/>
-        <w:ind w:left="714"/>
-        <w:jc w:val="both"/>
-        <w:rPr>
-          <w:rFonts w:ascii="Times New Roman" w:hAnsi="Times New Roman" w:cs="Times New Roman"/>
-          <w:iCs/>
-          <w:sz w:val="28"/>
-          <w:szCs w:val="28"/>
-        </w:rPr>
-      </w:pPr>
     </w:p>
     <w:p>
       <w:pPr>
@@ -14200,7 +14718,7 @@
           <w:sz w:val="28"/>
         </w:rPr>
       </w:pPr>
-      <w:bookmarkStart w:id="15" w:name="_Toc130830512"/>
+      <w:bookmarkStart w:id="14" w:name="_Toc130830512"/>
       <w:r>
         <w:rPr>
           <w:rFonts w:ascii="Times New Roman" w:hAnsi="Times New Roman" w:cs="Times New Roman"/>
@@ -14210,7 +14728,7 @@
         </w:rPr>
         <w:t>Сравнение методов</w:t>
       </w:r>
-      <w:bookmarkEnd w:id="15"/>
+      <w:bookmarkEnd w:id="14"/>
     </w:p>
     <w:p>
       <w:pPr>
@@ -14274,7 +14792,49 @@
           <w:sz w:val="28"/>
           <w:szCs w:val="28"/>
         </w:rPr>
-        <w:t>]. Модели обучались на данных, представленных в репозитории NASA [2</w:t>
+        <w:t xml:space="preserve">]. Модели обучались на </w:t>
+      </w:r>
+      <w:r>
+        <w:rPr>
+          <w:rFonts w:ascii="Times New Roman" w:hAnsi="Times New Roman" w:cs="Times New Roman"/>
+          <w:sz w:val="28"/>
+          <w:szCs w:val="28"/>
+        </w:rPr>
+        <w:t>метриках</w:t>
+      </w:r>
+      <w:r>
+        <w:rPr>
+          <w:rFonts w:ascii="Times New Roman" w:hAnsi="Times New Roman" w:cs="Times New Roman"/>
+          <w:sz w:val="28"/>
+          <w:szCs w:val="28"/>
+        </w:rPr>
+        <w:t>, пред</w:t>
+      </w:r>
+      <w:r>
+        <w:rPr>
+          <w:rFonts w:ascii="Times New Roman" w:hAnsi="Times New Roman" w:cs="Times New Roman"/>
+          <w:sz w:val="28"/>
+          <w:szCs w:val="28"/>
+        </w:rPr>
+        <w:t xml:space="preserve">ставленных в </w:t>
+      </w:r>
+      <w:proofErr w:type="spellStart"/>
+      <w:r>
+        <w:rPr>
+          <w:rFonts w:ascii="Times New Roman" w:hAnsi="Times New Roman" w:cs="Times New Roman"/>
+          <w:sz w:val="28"/>
+          <w:szCs w:val="28"/>
+        </w:rPr>
+        <w:t>репозиториях</w:t>
+      </w:r>
+      <w:proofErr w:type="spellEnd"/>
+      <w:r>
+        <w:rPr>
+          <w:rFonts w:ascii="Times New Roman" w:hAnsi="Times New Roman" w:cs="Times New Roman"/>
+          <w:sz w:val="28"/>
+          <w:szCs w:val="28"/>
+        </w:rPr>
+        <w:t xml:space="preserve"> NASA [2</w:t>
       </w:r>
       <w:r>
         <w:rPr>
@@ -14298,7 +14858,55 @@
           <w:sz w:val="28"/>
           <w:szCs w:val="28"/>
         </w:rPr>
-        <w:t>Язык программирования, преобладающий в</w:t>
+        <w:t>Язык</w:t>
+      </w:r>
+      <w:r>
+        <w:rPr>
+          <w:rFonts w:ascii="Times New Roman" w:hAnsi="Times New Roman" w:cs="Times New Roman"/>
+          <w:sz w:val="28"/>
+          <w:szCs w:val="28"/>
+        </w:rPr>
+        <w:t>и</w:t>
+      </w:r>
+      <w:r>
+        <w:rPr>
+          <w:rFonts w:ascii="Times New Roman" w:hAnsi="Times New Roman" w:cs="Times New Roman"/>
+          <w:sz w:val="28"/>
+          <w:szCs w:val="28"/>
+        </w:rPr>
+        <w:t xml:space="preserve"> программирования, </w:t>
+      </w:r>
+      <w:r>
+        <w:rPr>
+          <w:rFonts w:ascii="Times New Roman" w:hAnsi="Times New Roman" w:cs="Times New Roman"/>
+          <w:sz w:val="28"/>
+          <w:szCs w:val="28"/>
+        </w:rPr>
+        <w:t>используемые для</w:t>
+      </w:r>
+      <w:r>
+        <w:rPr>
+          <w:rFonts w:ascii="Times New Roman" w:hAnsi="Times New Roman" w:cs="Times New Roman"/>
+          <w:sz w:val="28"/>
+          <w:szCs w:val="28"/>
+        </w:rPr>
+        <w:t xml:space="preserve"> данных</w:t>
+      </w:r>
+      <w:r>
+        <w:rPr>
+          <w:rFonts w:ascii="Times New Roman" w:hAnsi="Times New Roman" w:cs="Times New Roman"/>
+          <w:sz w:val="28"/>
+          <w:szCs w:val="28"/>
+        </w:rPr>
+        <w:t xml:space="preserve">, </w:t>
+      </w:r>
+      <w:r>
+        <w:rPr>
+          <w:rFonts w:ascii="Times New Roman" w:hAnsi="Times New Roman" w:cs="Times New Roman"/>
+          <w:sz w:val="28"/>
+          <w:szCs w:val="28"/>
+        </w:rPr>
+        <w:t>–</w:t>
       </w:r>
       <w:r>
         <w:rPr>
@@ -14313,30 +14921,6 @@
           <w:rFonts w:ascii="Times New Roman" w:hAnsi="Times New Roman" w:cs="Times New Roman"/>
           <w:sz w:val="28"/>
           <w:szCs w:val="28"/>
-        </w:rPr>
-        <w:t xml:space="preserve">данных, </w:t>
-      </w:r>
-      <w:r>
-        <w:rPr>
-          <w:rFonts w:ascii="Times New Roman" w:hAnsi="Times New Roman" w:cs="Times New Roman"/>
-          <w:sz w:val="28"/>
-          <w:szCs w:val="28"/>
-        </w:rPr>
-        <w:t>–</w:t>
-      </w:r>
-      <w:r>
-        <w:rPr>
-          <w:rFonts w:ascii="Times New Roman" w:hAnsi="Times New Roman" w:cs="Times New Roman"/>
-          <w:sz w:val="28"/>
-          <w:szCs w:val="28"/>
-        </w:rPr>
-        <w:t xml:space="preserve"> </w:t>
-      </w:r>
-      <w:r>
-        <w:rPr>
-          <w:rFonts w:ascii="Times New Roman" w:hAnsi="Times New Roman" w:cs="Times New Roman"/>
-          <w:sz w:val="28"/>
-          <w:szCs w:val="28"/>
           <w:lang w:val="en-US"/>
         </w:rPr>
         <w:t>C</w:t>
@@ -14347,6 +14931,23 @@
           <w:sz w:val="28"/>
           <w:szCs w:val="28"/>
         </w:rPr>
+        <w:t>/</w:t>
+      </w:r>
+      <w:r>
+        <w:rPr>
+          <w:rFonts w:ascii="Times New Roman" w:hAnsi="Times New Roman" w:cs="Times New Roman"/>
+          <w:sz w:val="28"/>
+          <w:szCs w:val="28"/>
+          <w:lang w:val="en-US"/>
+        </w:rPr>
+        <w:t>C</w:t>
+      </w:r>
+      <w:r>
+        <w:rPr>
+          <w:rFonts w:ascii="Times New Roman" w:hAnsi="Times New Roman" w:cs="Times New Roman"/>
+          <w:sz w:val="28"/>
+          <w:szCs w:val="28"/>
+        </w:rPr>
         <w:t xml:space="preserve">++. </w:t>
       </w:r>
       <w:r>
@@ -14355,7 +14956,23 @@
           <w:sz w:val="28"/>
           <w:szCs w:val="28"/>
         </w:rPr>
-        <w:t>В таблице 3.1 отображены средние арифметические значения для каждой из метрик по всем наборам данных.</w:t>
+        <w:t>В таблице 3.1 отображены средние арифметические значения для каждой из метрик по всем наборам данных</w:t>
+      </w:r>
+      <w:r>
+        <w:rPr>
+          <w:rFonts w:ascii="Times New Roman" w:hAnsi="Times New Roman" w:cs="Times New Roman"/>
+          <w:sz w:val="28"/>
+          <w:szCs w:val="28"/>
+        </w:rPr>
+        <w:t xml:space="preserve"> и рассматриваемым статьям</w:t>
+      </w:r>
+      <w:r>
+        <w:rPr>
+          <w:rFonts w:ascii="Times New Roman" w:hAnsi="Times New Roman" w:cs="Times New Roman"/>
+          <w:sz w:val="28"/>
+          <w:szCs w:val="28"/>
+        </w:rPr>
+        <w:t>.</w:t>
       </w:r>
     </w:p>
     <w:p>
@@ -14392,7 +15009,7 @@
         <mc:AlternateContent>
           <mc:Choice Requires="wps">
             <w:drawing>
-              <wp:anchor distT="0" distB="0" distL="114300" distR="114300" simplePos="0" relativeHeight="251659264" behindDoc="0" locked="0" layoutInCell="1" allowOverlap="1" wp14:anchorId="08672F90" wp14:editId="79986F8A">
+              <wp:anchor distT="0" distB="0" distL="114300" distR="114300" simplePos="0" relativeHeight="251659264" behindDoc="0" locked="0" layoutInCell="1" allowOverlap="1" wp14:anchorId="08672F90" wp14:editId="066A2E27">
                 <wp:simplePos x="0" y="0"/>
                 <wp:positionH relativeFrom="column">
                   <wp:posOffset>4953</wp:posOffset>
@@ -14447,7 +15064,7 @@
           </mc:Choice>
           <mc:Fallback>
             <w:pict>
-              <v:line w14:anchorId="31DAB4D2" id="Прямая соединительная линия 4" o:spid="_x0000_s1026" style="position:absolute;z-index:251659264;visibility:visible;mso-wrap-style:square;mso-width-percent:0;mso-height-percent:0;mso-wrap-distance-left:9pt;mso-wrap-distance-top:0;mso-wrap-distance-right:9pt;mso-wrap-distance-bottom:0;mso-position-horizontal:absolute;mso-position-horizontal-relative:text;mso-position-vertical:absolute;mso-position-vertical-relative:text;mso-width-percent:0;mso-height-percent:0;mso-width-relative:margin;mso-height-relative:margin" from=".4pt,24.3pt" to="170.1pt,73.35pt" o:gfxdata="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" strokecolor="black [3200]" strokeweight=".5pt">
+              <v:line w14:anchorId="75E15842" id="Прямая соединительная линия 4" o:spid="_x0000_s1026" style="position:absolute;z-index:251659264;visibility:visible;mso-wrap-style:square;mso-width-percent:0;mso-height-percent:0;mso-wrap-distance-left:9pt;mso-wrap-distance-top:0;mso-wrap-distance-right:9pt;mso-wrap-distance-bottom:0;mso-position-horizontal:absolute;mso-position-horizontal-relative:text;mso-position-vertical:absolute;mso-position-vertical-relative:text;mso-width-percent:0;mso-height-percent:0;mso-width-relative:margin;mso-height-relative:margin" from=".4pt,24.3pt" to="170.1pt,73.35pt" o:gfxdata="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" strokecolor="black [3200]" strokeweight=".5pt">
                 <v:stroke joinstyle="miter"/>
               </v:line>
             </w:pict>
@@ -14543,6 +15160,7 @@
                 <w:szCs w:val="28"/>
               </w:rPr>
             </w:pPr>
+            <w:proofErr w:type="spellStart"/>
             <w:r>
               <w:rPr>
                 <w:rFonts w:ascii="Times New Roman" w:hAnsi="Times New Roman" w:cs="Times New Roman"/>
@@ -14553,6 +15171,7 @@
               </w:rPr>
               <w:t>Accuracy</w:t>
             </w:r>
+            <w:proofErr w:type="spellEnd"/>
           </w:p>
           <w:p>
             <w:pPr>
@@ -15220,12 +15839,10 @@
             <w:r>
               <w:rPr>
                 <w:rFonts w:ascii="Times New Roman" w:hAnsi="Times New Roman" w:cs="Times New Roman"/>
-                <w:b/>
-                <w:bCs/>
-                <w:sz w:val="28"/>
-                <w:szCs w:val="28"/>
-              </w:rPr>
-              <w:t>0.847</w:t>
+                <w:sz w:val="28"/>
+                <w:szCs w:val="28"/>
+              </w:rPr>
+              <w:t>0.845</w:t>
             </w:r>
           </w:p>
         </w:tc>
@@ -15249,12 +15866,10 @@
             <w:r>
               <w:rPr>
                 <w:rFonts w:ascii="Times New Roman" w:hAnsi="Times New Roman" w:cs="Times New Roman"/>
-                <w:b/>
-                <w:bCs/>
-                <w:sz w:val="28"/>
-                <w:szCs w:val="28"/>
-              </w:rPr>
-              <w:t>0.903</w:t>
+                <w:sz w:val="28"/>
+                <w:szCs w:val="28"/>
+              </w:rPr>
+              <w:t>0.859</w:t>
             </w:r>
           </w:p>
         </w:tc>
@@ -15278,12 +15893,10 @@
             <w:r>
               <w:rPr>
                 <w:rFonts w:ascii="Times New Roman" w:hAnsi="Times New Roman" w:cs="Times New Roman"/>
-                <w:b/>
-                <w:bCs/>
-                <w:sz w:val="28"/>
-                <w:szCs w:val="28"/>
-              </w:rPr>
-              <w:t>0.883</w:t>
+                <w:sz w:val="28"/>
+                <w:szCs w:val="28"/>
+              </w:rPr>
+              <w:t>0.863</w:t>
             </w:r>
           </w:p>
         </w:tc>
@@ -15307,12 +15920,10 @@
             <w:r>
               <w:rPr>
                 <w:rFonts w:ascii="Times New Roman" w:hAnsi="Times New Roman" w:cs="Times New Roman"/>
-                <w:b/>
-                <w:bCs/>
-                <w:sz w:val="28"/>
-                <w:szCs w:val="28"/>
-              </w:rPr>
-              <w:t>0.903</w:t>
+                <w:sz w:val="28"/>
+                <w:szCs w:val="28"/>
+              </w:rPr>
+              <w:t>0.890</w:t>
             </w:r>
           </w:p>
         </w:tc>
@@ -15339,8 +15950,18 @@
                 <w:sz w:val="28"/>
                 <w:szCs w:val="28"/>
               </w:rPr>
-              <w:t>Градиентный бустинг</w:t>
-            </w:r>
+              <w:t xml:space="preserve">Градиентный </w:t>
+            </w:r>
+            <w:proofErr w:type="spellStart"/>
+            <w:r>
+              <w:rPr>
+                <w:rFonts w:ascii="Times New Roman" w:hAnsi="Times New Roman" w:cs="Times New Roman"/>
+                <w:sz w:val="28"/>
+                <w:szCs w:val="28"/>
+              </w:rPr>
+              <w:t>бустинг</w:t>
+            </w:r>
+            <w:proofErr w:type="spellEnd"/>
           </w:p>
         </w:tc>
         <w:tc>
@@ -15354,6 +15975,8 @@
               <w:jc w:val="center"/>
               <w:rPr>
                 <w:rFonts w:ascii="Times New Roman" w:hAnsi="Times New Roman" w:cs="Times New Roman"/>
+                <w:b/>
+                <w:bCs/>
                 <w:sz w:val="28"/>
                 <w:szCs w:val="28"/>
               </w:rPr>
@@ -15361,10 +15984,12 @@
             <w:r>
               <w:rPr>
                 <w:rFonts w:ascii="Times New Roman" w:hAnsi="Times New Roman" w:cs="Times New Roman"/>
-                <w:sz w:val="28"/>
-                <w:szCs w:val="28"/>
-              </w:rPr>
-              <w:t>0.845</w:t>
+                <w:b/>
+                <w:bCs/>
+                <w:sz w:val="28"/>
+                <w:szCs w:val="28"/>
+              </w:rPr>
+              <w:t>0.847</w:t>
             </w:r>
           </w:p>
         </w:tc>
@@ -15379,6 +16004,8 @@
               <w:jc w:val="center"/>
               <w:rPr>
                 <w:rFonts w:ascii="Times New Roman" w:hAnsi="Times New Roman" w:cs="Times New Roman"/>
+                <w:b/>
+                <w:bCs/>
                 <w:sz w:val="28"/>
                 <w:szCs w:val="28"/>
               </w:rPr>
@@ -15386,10 +16013,12 @@
             <w:r>
               <w:rPr>
                 <w:rFonts w:ascii="Times New Roman" w:hAnsi="Times New Roman" w:cs="Times New Roman"/>
-                <w:sz w:val="28"/>
-                <w:szCs w:val="28"/>
-              </w:rPr>
-              <w:t>0.859</w:t>
+                <w:b/>
+                <w:bCs/>
+                <w:sz w:val="28"/>
+                <w:szCs w:val="28"/>
+              </w:rPr>
+              <w:t>0.903</w:t>
             </w:r>
           </w:p>
         </w:tc>
@@ -15404,6 +16033,8 @@
               <w:jc w:val="center"/>
               <w:rPr>
                 <w:rFonts w:ascii="Times New Roman" w:hAnsi="Times New Roman" w:cs="Times New Roman"/>
+                <w:b/>
+                <w:bCs/>
                 <w:sz w:val="28"/>
                 <w:szCs w:val="28"/>
               </w:rPr>
@@ -15411,10 +16042,12 @@
             <w:r>
               <w:rPr>
                 <w:rFonts w:ascii="Times New Roman" w:hAnsi="Times New Roman" w:cs="Times New Roman"/>
-                <w:sz w:val="28"/>
-                <w:szCs w:val="28"/>
-              </w:rPr>
-              <w:t>0.863</w:t>
+                <w:b/>
+                <w:bCs/>
+                <w:sz w:val="28"/>
+                <w:szCs w:val="28"/>
+              </w:rPr>
+              <w:t>0.883</w:t>
             </w:r>
           </w:p>
         </w:tc>
@@ -15429,6 +16062,8 @@
               <w:jc w:val="center"/>
               <w:rPr>
                 <w:rFonts w:ascii="Times New Roman" w:hAnsi="Times New Roman" w:cs="Times New Roman"/>
+                <w:b/>
+                <w:bCs/>
                 <w:sz w:val="28"/>
                 <w:szCs w:val="28"/>
               </w:rPr>
@@ -15436,10 +16071,12 @@
             <w:r>
               <w:rPr>
                 <w:rFonts w:ascii="Times New Roman" w:hAnsi="Times New Roman" w:cs="Times New Roman"/>
-                <w:sz w:val="28"/>
-                <w:szCs w:val="28"/>
-              </w:rPr>
-              <w:t>0.890</w:t>
+                <w:b/>
+                <w:bCs/>
+                <w:sz w:val="28"/>
+                <w:szCs w:val="28"/>
+              </w:rPr>
+              <w:t>0.903</w:t>
             </w:r>
           </w:p>
         </w:tc>
@@ -15466,8 +16103,18 @@
                 <w:sz w:val="28"/>
                 <w:szCs w:val="28"/>
               </w:rPr>
-              <w:t>Адаптивный бустинг</w:t>
-            </w:r>
+              <w:t xml:space="preserve">Адаптивный </w:t>
+            </w:r>
+            <w:proofErr w:type="spellStart"/>
+            <w:r>
+              <w:rPr>
+                <w:rFonts w:ascii="Times New Roman" w:hAnsi="Times New Roman" w:cs="Times New Roman"/>
+                <w:sz w:val="28"/>
+                <w:szCs w:val="28"/>
+              </w:rPr>
+              <w:t>бустинг</w:t>
+            </w:r>
+            <w:proofErr w:type="spellEnd"/>
           </w:p>
         </w:tc>
         <w:tc>
@@ -15616,30 +16263,40 @@
           <w:sz w:val="28"/>
           <w:szCs w:val="28"/>
         </w:rPr>
-        <w:t xml:space="preserve">Таким образом, по каждой из метрик алгоритм случайного леса показал наивысший результат. Можно сделать вывод, что его применение является наиболее выгодным для рассматриваемой задачи. Однако хочется отметить, что результаты моделей бустинга несильно отличаются. Благодаря использованию </w:t>
-      </w:r>
-      <w:r>
-        <w:rPr>
-          <w:rFonts w:ascii="Times New Roman" w:hAnsi="Times New Roman" w:cs="Times New Roman"/>
-          <w:sz w:val="28"/>
-          <w:szCs w:val="28"/>
-        </w:rPr>
-        <w:lastRenderedPageBreak/>
-        <w:t>ансамблю моделей и большому варьированию параметров при обучении, данный алгоритм имеет высокую перспективу использования.</w:t>
-      </w:r>
-    </w:p>
-    <w:p>
-      <w:pPr>
-        <w:spacing w:line="360" w:lineRule="auto"/>
-        <w:ind w:firstLine="709"/>
-        <w:contextualSpacing/>
-        <w:jc w:val="both"/>
-        <w:rPr>
-          <w:rFonts w:ascii="Times New Roman" w:hAnsi="Times New Roman" w:cs="Times New Roman"/>
-          <w:sz w:val="28"/>
-          <w:szCs w:val="28"/>
-        </w:rPr>
-      </w:pPr>
+        <w:t xml:space="preserve">Таким образом, по каждой из метрик алгоритм </w:t>
+      </w:r>
+      <w:r>
+        <w:rPr>
+          <w:rFonts w:ascii="Times New Roman" w:hAnsi="Times New Roman" w:cs="Times New Roman"/>
+          <w:sz w:val="28"/>
+          <w:szCs w:val="28"/>
+        </w:rPr>
+        <w:t>градиентного бустинга</w:t>
+      </w:r>
+      <w:r>
+        <w:rPr>
+          <w:rFonts w:ascii="Times New Roman" w:hAnsi="Times New Roman" w:cs="Times New Roman"/>
+          <w:sz w:val="28"/>
+          <w:szCs w:val="28"/>
+        </w:rPr>
+        <w:t xml:space="preserve"> показал наивысший результат. Можно сделать вывод, что его применение является наиболее выгодным для расс</w:t>
+      </w:r>
+      <w:r>
+        <w:rPr>
+          <w:rFonts w:ascii="Times New Roman" w:hAnsi="Times New Roman" w:cs="Times New Roman"/>
+          <w:sz w:val="28"/>
+          <w:szCs w:val="28"/>
+        </w:rPr>
+        <w:t xml:space="preserve">матриваемой задачи. </w:t>
+      </w:r>
+      <w:r>
+        <w:rPr>
+          <w:rFonts w:ascii="Times New Roman" w:hAnsi="Times New Roman" w:cs="Times New Roman"/>
+          <w:sz w:val="28"/>
+          <w:szCs w:val="28"/>
+        </w:rPr>
+        <w:t>Благодаря использованию ансамблю моделей и большому варьированию параметров при обучении, данный алгоритм имеет высокую перспективу использования.</w:t>
+      </w:r>
     </w:p>
     <w:p>
       <w:pPr>
@@ -15658,7 +16315,7 @@
           <w:sz w:val="28"/>
         </w:rPr>
       </w:pPr>
-      <w:bookmarkStart w:id="16" w:name="_Toc130830513"/>
+      <w:bookmarkStart w:id="15" w:name="_Toc130830513"/>
       <w:r>
         <w:rPr>
           <w:rFonts w:ascii="Times New Roman" w:hAnsi="Times New Roman" w:cs="Times New Roman"/>
@@ -15666,9 +16323,10 @@
           <w:color w:val="auto"/>
           <w:sz w:val="28"/>
         </w:rPr>
+        <w:lastRenderedPageBreak/>
         <w:t>Формализованная постановка задачи</w:t>
       </w:r>
-      <w:bookmarkEnd w:id="16"/>
+      <w:bookmarkEnd w:id="15"/>
     </w:p>
     <w:p>
       <w:pPr>
@@ -15788,7 +16446,15 @@
           <w:sz w:val="28"/>
           <w:szCs w:val="28"/>
         </w:rPr>
-        <w:t xml:space="preserve"> на языке программирования </w:t>
+        <w:t xml:space="preserve"> на языке программирования</w:t>
+      </w:r>
+      <w:r>
+        <w:rPr>
+          <w:rFonts w:ascii="Times New Roman" w:hAnsi="Times New Roman" w:cs="Times New Roman"/>
+          <w:sz w:val="28"/>
+          <w:szCs w:val="28"/>
+        </w:rPr>
+        <w:t xml:space="preserve"> </w:t>
       </w:r>
       <w:r>
         <w:rPr>
@@ -15805,7 +16471,23 @@
           <w:sz w:val="28"/>
           <w:szCs w:val="28"/>
         </w:rPr>
-        <w:t xml:space="preserve">++. Система путем статического анализа кода с использованием алгоритмов машинного обучения определяет и размечает в коде модули, подверженные дефектам, то есть места в коде, в которых вероятней всего будет возникать </w:t>
+        <w:t>++. Система путем статического анализа кода с использованием алгоритм</w:t>
+      </w:r>
+      <w:r>
+        <w:rPr>
+          <w:rFonts w:ascii="Times New Roman" w:hAnsi="Times New Roman" w:cs="Times New Roman"/>
+          <w:sz w:val="28"/>
+          <w:szCs w:val="28"/>
+        </w:rPr>
+        <w:t xml:space="preserve">а градиентного бустинга </w:t>
+      </w:r>
+      <w:r>
+        <w:rPr>
+          <w:rFonts w:ascii="Times New Roman" w:hAnsi="Times New Roman" w:cs="Times New Roman"/>
+          <w:sz w:val="28"/>
+          <w:szCs w:val="28"/>
+        </w:rPr>
+        <w:t xml:space="preserve">определяет и размечает в коде модули, подверженные дефектам, то есть места в коде, в которых вероятней всего будет возникать </w:t>
       </w:r>
       <w:r>
         <w:rPr>
@@ -15973,7 +16655,7 @@
           <w:sz w:val="28"/>
         </w:rPr>
       </w:pPr>
-      <w:bookmarkStart w:id="17" w:name="_Toc130830514"/>
+      <w:bookmarkStart w:id="16" w:name="_Toc130830514"/>
       <w:r>
         <w:rPr>
           <w:rFonts w:ascii="Times New Roman" w:hAnsi="Times New Roman" w:cs="Times New Roman"/>
@@ -15983,7 +16665,7 @@
         </w:rPr>
         <w:t>Вывод</w:t>
       </w:r>
-      <w:bookmarkEnd w:id="17"/>
+      <w:bookmarkEnd w:id="16"/>
     </w:p>
     <w:p>
       <w:pPr>
@@ -16000,11 +16682,69 @@
         <w:spacing w:line="360" w:lineRule="auto"/>
         <w:ind w:firstLine="709"/>
         <w:contextualSpacing/>
-        <w:rPr>
-          <w:rFonts w:ascii="Times New Roman" w:hAnsi="Times New Roman" w:cs="Times New Roman"/>
-          <w:sz w:val="28"/>
-        </w:rPr>
-      </w:pPr>
+        <w:jc w:val="both"/>
+        <w:rPr>
+          <w:rFonts w:ascii="Times New Roman" w:hAnsi="Times New Roman" w:cs="Times New Roman"/>
+          <w:sz w:val="28"/>
+        </w:rPr>
+      </w:pPr>
+      <w:r>
+        <w:rPr>
+          <w:rFonts w:ascii="Times New Roman" w:hAnsi="Times New Roman" w:cs="Times New Roman"/>
+          <w:sz w:val="28"/>
+        </w:rPr>
+        <w:t xml:space="preserve">Таким образом, </w:t>
+      </w:r>
+      <w:r>
+        <w:rPr>
+          <w:rFonts w:ascii="Times New Roman" w:hAnsi="Times New Roman" w:cs="Times New Roman"/>
+          <w:sz w:val="28"/>
+        </w:rPr>
+        <w:t>был представлен обзор дефектов разрабатываемого ПО, классифицированы методы для их обнаружения, описаны метрики и проведено сравнение методов машинного обучения для обнаруже</w:t>
+      </w:r>
+      <w:r>
+        <w:rPr>
+          <w:rFonts w:ascii="Times New Roman" w:hAnsi="Times New Roman" w:cs="Times New Roman"/>
+          <w:sz w:val="28"/>
+        </w:rPr>
+        <w:t>ния дефектов ПО. На основе этого выбран метод, который будет разрабатываться в даль</w:t>
+      </w:r>
+      <w:r>
+        <w:rPr>
+          <w:rFonts w:ascii="Times New Roman" w:hAnsi="Times New Roman" w:cs="Times New Roman"/>
+          <w:sz w:val="28"/>
+        </w:rPr>
+        <w:t>нейшем</w:t>
+      </w:r>
+      <w:r>
+        <w:rPr>
+          <w:rFonts w:ascii="Times New Roman" w:hAnsi="Times New Roman" w:cs="Times New Roman"/>
+          <w:sz w:val="28"/>
+        </w:rPr>
+        <w:t xml:space="preserve">: статический анализ кода для поиска программных дефектов с использованием алгоритма градиентного бустинга. </w:t>
+      </w:r>
+      <w:r>
+        <w:rPr>
+          <w:rFonts w:ascii="Times New Roman" w:hAnsi="Times New Roman" w:cs="Times New Roman"/>
+          <w:sz w:val="28"/>
+        </w:rPr>
+        <w:t xml:space="preserve">Проведена формализация задачи обнаружения дефектов ПО в виде диаграммы в нотации </w:t>
+      </w:r>
+      <w:r>
+        <w:rPr>
+          <w:rFonts w:ascii="Times New Roman" w:hAnsi="Times New Roman" w:cs="Times New Roman"/>
+          <w:sz w:val="28"/>
+          <w:lang w:val="en-US"/>
+        </w:rPr>
+        <w:t>IDEF</w:t>
+      </w:r>
+      <w:r>
+        <w:rPr>
+          <w:rFonts w:ascii="Times New Roman" w:hAnsi="Times New Roman" w:cs="Times New Roman"/>
+          <w:sz w:val="28"/>
+        </w:rPr>
+        <w:t xml:space="preserve">0. </w:t>
+      </w:r>
     </w:p>
     <w:p>
       <w:pPr>
@@ -16033,8 +16773,8 @@
           <w:color w:val="auto"/>
         </w:rPr>
       </w:pPr>
-      <w:bookmarkStart w:id="18" w:name="_Toc130830515"/>
-      <w:bookmarkStart w:id="19" w:name="_Toc130207433"/>
+      <w:bookmarkStart w:id="17" w:name="_Toc130830515"/>
+      <w:bookmarkStart w:id="18" w:name="_Toc130207433"/>
       <w:r>
         <w:rPr>
           <w:rFonts w:ascii="Times New Roman" w:hAnsi="Times New Roman" w:cs="Times New Roman"/>
@@ -16052,9 +16792,9 @@
         </w:rPr>
         <w:t xml:space="preserve"> раздел</w:t>
       </w:r>
-      <w:bookmarkEnd w:id="18"/>
-    </w:p>
-    <w:bookmarkEnd w:id="19"/>
+      <w:bookmarkEnd w:id="17"/>
+    </w:p>
+    <w:bookmarkEnd w:id="18"/>
     <w:p>
       <w:pPr>
         <w:pStyle w:val="2"/>
@@ -16084,8 +16824,8 @@
         </w:rPr>
         <w:t xml:space="preserve"> </w:t>
       </w:r>
-      <w:bookmarkStart w:id="20" w:name="_Toc130207434"/>
-      <w:bookmarkStart w:id="21" w:name="_Toc130830516"/>
+      <w:bookmarkStart w:id="19" w:name="_Toc130207434"/>
+      <w:bookmarkStart w:id="20" w:name="_Toc130830516"/>
       <w:r>
         <w:rPr>
           <w:rFonts w:ascii="Times New Roman" w:hAnsi="Times New Roman" w:cs="Times New Roman"/>
@@ -16095,10 +16835,23 @@
           <w:sz w:val="28"/>
           <w:szCs w:val="28"/>
         </w:rPr>
-        <w:t>Градиентный бустинг</w:t>
-      </w:r>
+        <w:t xml:space="preserve">Градиентный </w:t>
+      </w:r>
+      <w:proofErr w:type="spellStart"/>
+      <w:r>
+        <w:rPr>
+          <w:rFonts w:ascii="Times New Roman" w:hAnsi="Times New Roman" w:cs="Times New Roman"/>
+          <w:b/>
+          <w:bCs/>
+          <w:color w:val="auto"/>
+          <w:sz w:val="28"/>
+          <w:szCs w:val="28"/>
+        </w:rPr>
+        <w:t>бустинг</w:t>
+      </w:r>
+      <w:bookmarkEnd w:id="19"/>
       <w:bookmarkEnd w:id="20"/>
-      <w:bookmarkEnd w:id="21"/>
+      <w:proofErr w:type="spellEnd"/>
     </w:p>
     <w:p>
       <w:pPr>
@@ -16117,7 +16870,7 @@
           <w:szCs w:val="28"/>
         </w:rPr>
       </w:pPr>
-      <w:bookmarkStart w:id="22" w:name="_Toc130830517"/>
+      <w:bookmarkStart w:id="21" w:name="_Toc130830517"/>
       <w:r>
         <w:rPr>
           <w:rFonts w:ascii="Times New Roman" w:hAnsi="Times New Roman" w:cs="Times New Roman"/>
@@ -16128,7 +16881,7 @@
         </w:rPr>
         <w:t>Схема алгоритма дерева решений</w:t>
       </w:r>
-      <w:bookmarkEnd w:id="22"/>
+      <w:bookmarkEnd w:id="21"/>
     </w:p>
     <w:p>
       <w:pPr>
@@ -16142,6 +16895,8 @@
           <w:szCs w:val="28"/>
         </w:rPr>
       </w:pPr>
+      <w:bookmarkStart w:id="22" w:name="_GoBack"/>
+      <w:bookmarkEnd w:id="22"/>
     </w:p>
     <w:p>
       <w:pPr>
@@ -17944,8 +18699,18 @@
           <w:sz w:val="28"/>
           <w:szCs w:val="28"/>
         </w:rPr>
-        <w:t>Методика статического анализа для поиска дефектов естественной семантики программных объектов и ее программная реализация на базе инфраструктуры компилятора LLVM и фронтенда</w:t>
-      </w:r>
+        <w:t xml:space="preserve">Методика статического анализа для поиска дефектов естественной семантики программных объектов и ее программная реализация на базе инфраструктуры компилятора LLVM и </w:t>
+      </w:r>
+      <w:proofErr w:type="spellStart"/>
+      <w:r>
+        <w:rPr>
+          <w:rFonts w:ascii="Times New Roman" w:hAnsi="Times New Roman" w:cs="Times New Roman"/>
+          <w:sz w:val="28"/>
+          <w:szCs w:val="28"/>
+        </w:rPr>
+        <w:t>фронтенда</w:t>
+      </w:r>
+      <w:proofErr w:type="spellEnd"/>
       <w:r>
         <w:rPr>
           <w:rFonts w:ascii="Times New Roman" w:hAnsi="Times New Roman" w:cs="Times New Roman"/>
@@ -17954,6 +18719,7 @@
         </w:rPr>
         <w:t xml:space="preserve"> </w:t>
       </w:r>
+      <w:proofErr w:type="spellStart"/>
       <w:r>
         <w:rPr>
           <w:rFonts w:ascii="Times New Roman" w:hAnsi="Times New Roman" w:cs="Times New Roman"/>
@@ -17962,6 +18728,7 @@
         </w:rPr>
         <w:t>Clang</w:t>
       </w:r>
+      <w:proofErr w:type="spellEnd"/>
       <w:r>
         <w:rPr>
           <w:rFonts w:ascii="Times New Roman" w:hAnsi="Times New Roman" w:cs="Times New Roman"/>
@@ -18259,7 +19026,25 @@
           <w:sz w:val="28"/>
           <w:szCs w:val="28"/>
         </w:rPr>
-        <w:t xml:space="preserve">                                      М.: Стандартинформ, 2016. </w:t>
+        <w:t xml:space="preserve">                                      М.: </w:t>
+      </w:r>
+      <w:proofErr w:type="spellStart"/>
+      <w:r>
+        <w:rPr>
+          <w:rFonts w:ascii="Times New Roman" w:hAnsi="Times New Roman" w:cs="Times New Roman"/>
+          <w:sz w:val="28"/>
+          <w:szCs w:val="28"/>
+        </w:rPr>
+        <w:t>Стандартинформ</w:t>
+      </w:r>
+      <w:proofErr w:type="spellEnd"/>
+      <w:r>
+        <w:rPr>
+          <w:rFonts w:ascii="Times New Roman" w:hAnsi="Times New Roman" w:cs="Times New Roman"/>
+          <w:sz w:val="28"/>
+          <w:szCs w:val="28"/>
+        </w:rPr>
+        <w:t xml:space="preserve">, 2016. </w:t>
       </w:r>
       <w:r>
         <w:rPr>
@@ -18635,6 +19420,7 @@
           <w:lang w:val="en-US"/>
         </w:rPr>
       </w:pPr>
+      <w:proofErr w:type="spellStart"/>
       <w:r>
         <w:rPr>
           <w:rFonts w:ascii="Times New Roman" w:hAnsi="Times New Roman" w:cs="Times New Roman"/>
@@ -18642,7 +19428,17 @@
           <w:szCs w:val="28"/>
           <w:lang w:val="en-US"/>
         </w:rPr>
-        <w:t xml:space="preserve">GeeksforGeeks. </w:t>
+        <w:t>GeeksforGeeks</w:t>
+      </w:r>
+      <w:proofErr w:type="spellEnd"/>
+      <w:r>
+        <w:rPr>
+          <w:rFonts w:ascii="Times New Roman" w:hAnsi="Times New Roman" w:cs="Times New Roman"/>
+          <w:sz w:val="28"/>
+          <w:szCs w:val="28"/>
+          <w:lang w:val="en-US"/>
+        </w:rPr>
+        <w:t xml:space="preserve">. </w:t>
       </w:r>
       <w:r>
         <w:rPr>
@@ -18997,6 +19793,7 @@
           <w:szCs w:val="28"/>
         </w:rPr>
       </w:pPr>
+      <w:proofErr w:type="spellStart"/>
       <w:r>
         <w:rPr>
           <w:rFonts w:ascii="Times New Roman" w:hAnsi="Times New Roman" w:cs="Times New Roman"/>
@@ -19006,6 +19803,7 @@
         </w:rPr>
         <w:t>Logrocon</w:t>
       </w:r>
+      <w:proofErr w:type="spellEnd"/>
       <w:r>
         <w:rPr>
           <w:rFonts w:ascii="Times New Roman" w:hAnsi="Times New Roman" w:cs="Times New Roman"/>
@@ -19154,6 +19952,7 @@
         </w:rPr>
         <w:t>://</w:t>
       </w:r>
+      <w:proofErr w:type="spellStart"/>
       <w:r>
         <w:rPr>
           <w:rFonts w:ascii="Times New Roman" w:hAnsi="Times New Roman" w:cs="Times New Roman"/>
@@ -19163,6 +19962,7 @@
         </w:rPr>
         <w:t>logrocon</w:t>
       </w:r>
+      <w:proofErr w:type="spellEnd"/>
       <w:r>
         <w:rPr>
           <w:rFonts w:ascii="Times New Roman" w:hAnsi="Times New Roman" w:cs="Times New Roman"/>
@@ -19171,6 +19971,7 @@
         </w:rPr>
         <w:t>.</w:t>
       </w:r>
+      <w:proofErr w:type="spellStart"/>
       <w:r>
         <w:rPr>
           <w:rFonts w:ascii="Times New Roman" w:hAnsi="Times New Roman" w:cs="Times New Roman"/>
@@ -19180,6 +19981,7 @@
         </w:rPr>
         <w:t>ru</w:t>
       </w:r>
+      <w:proofErr w:type="spellEnd"/>
       <w:r>
         <w:rPr>
           <w:rFonts w:ascii="Times New Roman" w:hAnsi="Times New Roman" w:cs="Times New Roman"/>
@@ -19480,7 +20282,25 @@
           <w:sz w:val="28"/>
           <w:szCs w:val="28"/>
         </w:rPr>
-        <w:t>А.В. Платонов. – Москва: Издательство Юрайт, 2022. – 85 </w:t>
+        <w:t xml:space="preserve">А.В. Платонов. – Москва: Издательство </w:t>
+      </w:r>
+      <w:proofErr w:type="spellStart"/>
+      <w:r>
+        <w:rPr>
+          <w:rFonts w:ascii="Times New Roman" w:hAnsi="Times New Roman" w:cs="Times New Roman"/>
+          <w:sz w:val="28"/>
+          <w:szCs w:val="28"/>
+        </w:rPr>
+        <w:t>Юрайт</w:t>
+      </w:r>
+      <w:proofErr w:type="spellEnd"/>
+      <w:r>
+        <w:rPr>
+          <w:rFonts w:ascii="Times New Roman" w:hAnsi="Times New Roman" w:cs="Times New Roman"/>
+          <w:sz w:val="28"/>
+          <w:szCs w:val="28"/>
+        </w:rPr>
+        <w:t>, 2022. – 85 </w:t>
       </w:r>
       <w:r>
         <w:rPr>
@@ -19563,7 +20383,25 @@
           <w:sz w:val="28"/>
           <w:szCs w:val="28"/>
         </w:rPr>
-        <w:t>. Глубокое обучение и машинное обучение в Машинном обучении Azure [</w:t>
+        <w:t xml:space="preserve">. Глубокое обучение и машинное обучение в Машинном обучении </w:t>
+      </w:r>
+      <w:proofErr w:type="spellStart"/>
+      <w:r>
+        <w:rPr>
+          <w:rFonts w:ascii="Times New Roman" w:hAnsi="Times New Roman" w:cs="Times New Roman"/>
+          <w:sz w:val="28"/>
+          <w:szCs w:val="28"/>
+        </w:rPr>
+        <w:t>Azure</w:t>
+      </w:r>
+      <w:proofErr w:type="spellEnd"/>
+      <w:r>
+        <w:rPr>
+          <w:rFonts w:ascii="Times New Roman" w:hAnsi="Times New Roman" w:cs="Times New Roman"/>
+          <w:sz w:val="28"/>
+          <w:szCs w:val="28"/>
+        </w:rPr>
+        <w:t xml:space="preserve"> [</w:t>
       </w:r>
       <w:r>
         <w:rPr>
@@ -19673,6 +20511,7 @@
         </w:rPr>
         <w:t xml:space="preserve">, </w:t>
       </w:r>
+      <w:proofErr w:type="spellStart"/>
       <w:r>
         <w:rPr>
           <w:rFonts w:ascii="Times New Roman" w:hAnsi="Times New Roman" w:cs="Times New Roman"/>
@@ -19682,6 +20521,7 @@
         </w:rPr>
         <w:t>scikit</w:t>
       </w:r>
+      <w:proofErr w:type="spellEnd"/>
       <w:r>
         <w:rPr>
           <w:rFonts w:ascii="Times New Roman" w:hAnsi="Times New Roman" w:cs="Times New Roman"/>
@@ -19707,6 +20547,7 @@
         </w:rPr>
         <w:t xml:space="preserve"> и </w:t>
       </w:r>
+      <w:proofErr w:type="spellStart"/>
       <w:r>
         <w:rPr>
           <w:rFonts w:ascii="Times New Roman" w:hAnsi="Times New Roman" w:cs="Times New Roman"/>
@@ -19716,13 +20557,23 @@
         </w:rPr>
         <w:t>TensorFlow</w:t>
       </w:r>
-      <w:r>
-        <w:rPr>
-          <w:rFonts w:ascii="Times New Roman" w:hAnsi="Times New Roman" w:cs="Times New Roman"/>
-          <w:sz w:val="28"/>
-          <w:szCs w:val="28"/>
-        </w:rPr>
-        <w:t xml:space="preserve"> 2. 3-е издание [Текст] / </w:t>
+      <w:proofErr w:type="spellEnd"/>
+      <w:r>
+        <w:rPr>
+          <w:rFonts w:ascii="Times New Roman" w:hAnsi="Times New Roman" w:cs="Times New Roman"/>
+          <w:sz w:val="28"/>
+          <w:szCs w:val="28"/>
+        </w:rPr>
+        <w:t xml:space="preserve"> 2. 3-е издание [Текст] </w:t>
+      </w:r>
+      <w:proofErr w:type="gramStart"/>
+      <w:r>
+        <w:rPr>
+          <w:rFonts w:ascii="Times New Roman" w:hAnsi="Times New Roman" w:cs="Times New Roman"/>
+          <w:sz w:val="28"/>
+          <w:szCs w:val="28"/>
+        </w:rPr>
+        <w:t xml:space="preserve">/ </w:t>
       </w:r>
       <w:r>
         <w:rPr>
@@ -19738,7 +20589,34 @@
           <w:sz w:val="28"/>
           <w:szCs w:val="28"/>
         </w:rPr>
-        <w:t xml:space="preserve">Рашка Р., Мирджалили В. </w:t>
+        <w:t>Рашка</w:t>
+      </w:r>
+      <w:proofErr w:type="gramEnd"/>
+      <w:r>
+        <w:rPr>
+          <w:rFonts w:ascii="Times New Roman" w:hAnsi="Times New Roman" w:cs="Times New Roman"/>
+          <w:sz w:val="28"/>
+          <w:szCs w:val="28"/>
+        </w:rPr>
+        <w:t xml:space="preserve"> Р., </w:t>
+      </w:r>
+      <w:proofErr w:type="spellStart"/>
+      <w:r>
+        <w:rPr>
+          <w:rFonts w:ascii="Times New Roman" w:hAnsi="Times New Roman" w:cs="Times New Roman"/>
+          <w:sz w:val="28"/>
+          <w:szCs w:val="28"/>
+        </w:rPr>
+        <w:t>Мирджалили</w:t>
+      </w:r>
+      <w:proofErr w:type="spellEnd"/>
+      <w:r>
+        <w:rPr>
+          <w:rFonts w:ascii="Times New Roman" w:hAnsi="Times New Roman" w:cs="Times New Roman"/>
+          <w:sz w:val="28"/>
+          <w:szCs w:val="28"/>
+        </w:rPr>
+        <w:t xml:space="preserve"> В. </w:t>
       </w:r>
       <w:r>
         <w:rPr>
@@ -19854,6 +20732,7 @@
         </w:rPr>
         <w:t xml:space="preserve">] / T. Sharma, M. </w:t>
       </w:r>
+      <w:proofErr w:type="spellStart"/>
       <w:r>
         <w:rPr>
           <w:rFonts w:ascii="Times New Roman" w:hAnsi="Times New Roman" w:cs="Times New Roman"/>
@@ -19863,6 +20742,7 @@
         </w:rPr>
         <w:t>Kechagia</w:t>
       </w:r>
+      <w:proofErr w:type="spellEnd"/>
       <w:r>
         <w:rPr>
           <w:rFonts w:ascii="Times New Roman" w:hAnsi="Times New Roman" w:cs="Times New Roman"/>
@@ -19926,6 +20806,7 @@
         </w:rPr>
         <w:t xml:space="preserve">, H. </w:t>
       </w:r>
+      <w:proofErr w:type="spellStart"/>
       <w:r>
         <w:rPr>
           <w:rFonts w:ascii="Times New Roman" w:hAnsi="Times New Roman" w:cs="Times New Roman"/>
@@ -19935,6 +20816,7 @@
         </w:rPr>
         <w:t>Moazen</w:t>
       </w:r>
+      <w:proofErr w:type="spellEnd"/>
       <w:r>
         <w:rPr>
           <w:rFonts w:ascii="Times New Roman" w:hAnsi="Times New Roman" w:cs="Times New Roman"/>
@@ -19944,6 +20826,7 @@
         </w:rPr>
         <w:t xml:space="preserve">, F. </w:t>
       </w:r>
+      <w:proofErr w:type="spellStart"/>
       <w:r>
         <w:rPr>
           <w:rFonts w:ascii="Times New Roman" w:hAnsi="Times New Roman" w:cs="Times New Roman"/>
@@ -19953,6 +20836,7 @@
         </w:rPr>
         <w:t>Sarro</w:t>
       </w:r>
+      <w:proofErr w:type="spellEnd"/>
       <w:r>
         <w:rPr>
           <w:rFonts w:ascii="Times New Roman" w:hAnsi="Times New Roman" w:cs="Times New Roman"/>
@@ -19998,6 +20882,7 @@
         </w:rPr>
         <w:t xml:space="preserve"> </w:t>
       </w:r>
+      <w:proofErr w:type="gramStart"/>
       <w:r>
         <w:rPr>
           <w:rFonts w:ascii="Times New Roman" w:hAnsi="Times New Roman" w:cs="Times New Roman"/>
@@ -20013,7 +20898,17 @@
           <w:szCs w:val="28"/>
           <w:lang w:val="en-US"/>
         </w:rPr>
-        <w:t>. 11-13</w:t>
+        <w:t>. 11</w:t>
+      </w:r>
+      <w:proofErr w:type="gramEnd"/>
+      <w:r>
+        <w:rPr>
+          <w:rFonts w:ascii="Times New Roman" w:hAnsi="Times New Roman" w:cs="Times New Roman"/>
+          <w:sz w:val="28"/>
+          <w:szCs w:val="28"/>
+          <w:lang w:val="en-US"/>
+        </w:rPr>
+        <w:t>-13</w:t>
       </w:r>
       <w:r>
         <w:rPr>
@@ -20042,6 +20937,7 @@
           <w:lang w:val="en-US"/>
         </w:rPr>
       </w:pPr>
+      <w:proofErr w:type="spellStart"/>
       <w:r>
         <w:rPr>
           <w:rFonts w:ascii="Times New Roman" w:hAnsi="Times New Roman" w:cs="Times New Roman"/>
@@ -20051,6 +20947,7 @@
         </w:rPr>
         <w:t>Assim</w:t>
       </w:r>
+      <w:proofErr w:type="spellEnd"/>
       <w:r>
         <w:rPr>
           <w:rFonts w:ascii="Times New Roman" w:hAnsi="Times New Roman" w:cs="Times New Roman"/>
@@ -20084,7 +20981,67 @@
           <w:szCs w:val="28"/>
           <w:lang w:val="en-US"/>
         </w:rPr>
-        <w:t>] / A. Assim, Q. Obeidat, M. Hammad // 2020 International Conference on Data Analytics for Business and Industry: Way Towards a Sustainable Economy (ICDABI)</w:t>
+        <w:t xml:space="preserve">] / A. </w:t>
+      </w:r>
+      <w:proofErr w:type="spellStart"/>
+      <w:r>
+        <w:rPr>
+          <w:rFonts w:ascii="Times New Roman" w:hAnsi="Times New Roman" w:cs="Times New Roman"/>
+          <w:sz w:val="28"/>
+          <w:szCs w:val="28"/>
+          <w:lang w:val="en-US"/>
+        </w:rPr>
+        <w:t>Assim</w:t>
+      </w:r>
+      <w:proofErr w:type="spellEnd"/>
+      <w:r>
+        <w:rPr>
+          <w:rFonts w:ascii="Times New Roman" w:hAnsi="Times New Roman" w:cs="Times New Roman"/>
+          <w:sz w:val="28"/>
+          <w:szCs w:val="28"/>
+          <w:lang w:val="en-US"/>
+        </w:rPr>
+        <w:t xml:space="preserve">, Q. </w:t>
+      </w:r>
+      <w:proofErr w:type="spellStart"/>
+      <w:r>
+        <w:rPr>
+          <w:rFonts w:ascii="Times New Roman" w:hAnsi="Times New Roman" w:cs="Times New Roman"/>
+          <w:sz w:val="28"/>
+          <w:szCs w:val="28"/>
+          <w:lang w:val="en-US"/>
+        </w:rPr>
+        <w:t>Obeidat</w:t>
+      </w:r>
+      <w:proofErr w:type="spellEnd"/>
+      <w:r>
+        <w:rPr>
+          <w:rFonts w:ascii="Times New Roman" w:hAnsi="Times New Roman" w:cs="Times New Roman"/>
+          <w:sz w:val="28"/>
+          <w:szCs w:val="28"/>
+          <w:lang w:val="en-US"/>
+        </w:rPr>
+        <w:t xml:space="preserve">, M. </w:t>
+      </w:r>
+      <w:proofErr w:type="spellStart"/>
+      <w:r>
+        <w:rPr>
+          <w:rFonts w:ascii="Times New Roman" w:hAnsi="Times New Roman" w:cs="Times New Roman"/>
+          <w:sz w:val="28"/>
+          <w:szCs w:val="28"/>
+          <w:lang w:val="en-US"/>
+        </w:rPr>
+        <w:t>Hammad</w:t>
+      </w:r>
+      <w:proofErr w:type="spellEnd"/>
+      <w:r>
+        <w:rPr>
+          <w:rFonts w:ascii="Times New Roman" w:hAnsi="Times New Roman" w:cs="Times New Roman"/>
+          <w:sz w:val="28"/>
+          <w:szCs w:val="28"/>
+          <w:lang w:val="en-US"/>
+        </w:rPr>
+        <w:t xml:space="preserve"> // 2020 International Conference on Data Analytics for Business and Industry: Way Towards a Sustainable Economy (ICDABI)</w:t>
       </w:r>
       <w:r>
         <w:rPr>
@@ -20271,8 +21228,19 @@
           <w:szCs w:val="28"/>
           <w:lang w:val="en-US"/>
         </w:rPr>
-        <w:t xml:space="preserve"> Pujara</w:t>
-      </w:r>
+        <w:t xml:space="preserve"> </w:t>
+      </w:r>
+      <w:proofErr w:type="spellStart"/>
+      <w:r>
+        <w:rPr>
+          <w:rFonts w:ascii="Times New Roman" w:hAnsi="Times New Roman" w:cs="Times New Roman"/>
+          <w:sz w:val="28"/>
+          <w:szCs w:val="28"/>
+          <w:lang w:val="en-US"/>
+        </w:rPr>
+        <w:t>Pujara</w:t>
+      </w:r>
+      <w:proofErr w:type="spellEnd"/>
       <w:r>
         <w:rPr>
           <w:rFonts w:ascii="Times New Roman" w:hAnsi="Times New Roman" w:cs="Times New Roman"/>
@@ -20431,7 +21399,47 @@
           <w:szCs w:val="28"/>
           <w:lang w:val="en-US"/>
         </w:rPr>
-        <w:t xml:space="preserve">A. Iqbal, S. Aftab, U. Ali, A. Husen // </w:t>
+        <w:t xml:space="preserve">A. Iqbal, S. </w:t>
+      </w:r>
+      <w:proofErr w:type="spellStart"/>
+      <w:r>
+        <w:rPr>
+          <w:rFonts w:ascii="Times New Roman" w:hAnsi="Times New Roman" w:cs="Times New Roman"/>
+          <w:sz w:val="28"/>
+          <w:szCs w:val="28"/>
+          <w:lang w:val="en-US"/>
+        </w:rPr>
+        <w:t>Aftab</w:t>
+      </w:r>
+      <w:proofErr w:type="spellEnd"/>
+      <w:r>
+        <w:rPr>
+          <w:rFonts w:ascii="Times New Roman" w:hAnsi="Times New Roman" w:cs="Times New Roman"/>
+          <w:sz w:val="28"/>
+          <w:szCs w:val="28"/>
+          <w:lang w:val="en-US"/>
+        </w:rPr>
+        <w:t xml:space="preserve">, U. Ali, A. </w:t>
+      </w:r>
+      <w:proofErr w:type="spellStart"/>
+      <w:r>
+        <w:rPr>
+          <w:rFonts w:ascii="Times New Roman" w:hAnsi="Times New Roman" w:cs="Times New Roman"/>
+          <w:sz w:val="28"/>
+          <w:szCs w:val="28"/>
+          <w:lang w:val="en-US"/>
+        </w:rPr>
+        <w:t>Husen</w:t>
+      </w:r>
+      <w:proofErr w:type="spellEnd"/>
+      <w:r>
+        <w:rPr>
+          <w:rFonts w:ascii="Times New Roman" w:hAnsi="Times New Roman" w:cs="Times New Roman"/>
+          <w:sz w:val="28"/>
+          <w:szCs w:val="28"/>
+          <w:lang w:val="en-US"/>
+        </w:rPr>
+        <w:t xml:space="preserve"> // </w:t>
       </w:r>
       <w:r>
         <w:rPr>
@@ -20522,6 +21530,7 @@
           <w:lang w:val="en-US"/>
         </w:rPr>
       </w:pPr>
+      <w:proofErr w:type="spellStart"/>
       <w:r>
         <w:rPr>
           <w:rFonts w:ascii="Times New Roman" w:hAnsi="Times New Roman" w:cs="Times New Roman"/>
@@ -20529,8 +21538,9 @@
           <w:szCs w:val="28"/>
           <w:lang w:val="en-US"/>
         </w:rPr>
-        <w:t xml:space="preserve">Aleem, S. </w:t>
-      </w:r>
+        <w:t>Aleem</w:t>
+      </w:r>
+      <w:proofErr w:type="spellEnd"/>
       <w:r>
         <w:rPr>
           <w:rFonts w:ascii="Times New Roman" w:hAnsi="Times New Roman" w:cs="Times New Roman"/>
@@ -20538,6 +21548,15 @@
           <w:szCs w:val="28"/>
           <w:lang w:val="en-US"/>
         </w:rPr>
+        <w:t xml:space="preserve">, S. </w:t>
+      </w:r>
+      <w:r>
+        <w:rPr>
+          <w:rFonts w:ascii="Times New Roman" w:hAnsi="Times New Roman" w:cs="Times New Roman"/>
+          <w:sz w:val="28"/>
+          <w:szCs w:val="28"/>
+          <w:lang w:val="en-US"/>
+        </w:rPr>
         <w:t>Comparative performance analysis</w:t>
       </w:r>
       <w:r>
@@ -20583,7 +21602,47 @@
           <w:szCs w:val="28"/>
           <w:lang w:val="en-US"/>
         </w:rPr>
-        <w:t xml:space="preserve"> / S.Aleem, L.F. Capretz, F. Ahmed </w:t>
+        <w:t xml:space="preserve"> / </w:t>
+      </w:r>
+      <w:proofErr w:type="spellStart"/>
+      <w:r>
+        <w:rPr>
+          <w:rFonts w:ascii="Times New Roman" w:hAnsi="Times New Roman" w:cs="Times New Roman"/>
+          <w:sz w:val="28"/>
+          <w:szCs w:val="28"/>
+          <w:lang w:val="en-US"/>
+        </w:rPr>
+        <w:t>S.Aleem</w:t>
+      </w:r>
+      <w:proofErr w:type="spellEnd"/>
+      <w:r>
+        <w:rPr>
+          <w:rFonts w:ascii="Times New Roman" w:hAnsi="Times New Roman" w:cs="Times New Roman"/>
+          <w:sz w:val="28"/>
+          <w:szCs w:val="28"/>
+          <w:lang w:val="en-US"/>
+        </w:rPr>
+        <w:t xml:space="preserve">, L.F. </w:t>
+      </w:r>
+      <w:proofErr w:type="spellStart"/>
+      <w:r>
+        <w:rPr>
+          <w:rFonts w:ascii="Times New Roman" w:hAnsi="Times New Roman" w:cs="Times New Roman"/>
+          <w:sz w:val="28"/>
+          <w:szCs w:val="28"/>
+          <w:lang w:val="en-US"/>
+        </w:rPr>
+        <w:t>Capretz</w:t>
+      </w:r>
+      <w:proofErr w:type="spellEnd"/>
+      <w:r>
+        <w:rPr>
+          <w:rFonts w:ascii="Times New Roman" w:hAnsi="Times New Roman" w:cs="Times New Roman"/>
+          <w:sz w:val="28"/>
+          <w:szCs w:val="28"/>
+          <w:lang w:val="en-US"/>
+        </w:rPr>
+        <w:t xml:space="preserve">, F. Ahmed </w:t>
       </w:r>
       <w:r>
         <w:rPr>
@@ -20665,6 +21724,7 @@
           <w:lang w:val="en-US"/>
         </w:rPr>
       </w:pPr>
+      <w:proofErr w:type="spellStart"/>
       <w:r>
         <w:rPr>
           <w:rFonts w:ascii="Times New Roman" w:hAnsi="Times New Roman" w:cs="Times New Roman"/>
@@ -20672,8 +21732,9 @@
           <w:szCs w:val="28"/>
           <w:lang w:val="en-US"/>
         </w:rPr>
-        <w:t xml:space="preserve">Cetiner, M. </w:t>
-      </w:r>
+        <w:t>Cetiner</w:t>
+      </w:r>
+      <w:proofErr w:type="spellEnd"/>
       <w:r>
         <w:rPr>
           <w:rFonts w:ascii="Times New Roman" w:hAnsi="Times New Roman" w:cs="Times New Roman"/>
@@ -20681,6 +21742,15 @@
           <w:szCs w:val="28"/>
           <w:lang w:val="en-US"/>
         </w:rPr>
+        <w:t xml:space="preserve">, M. </w:t>
+      </w:r>
+      <w:r>
+        <w:rPr>
+          <w:rFonts w:ascii="Times New Roman" w:hAnsi="Times New Roman" w:cs="Times New Roman"/>
+          <w:sz w:val="28"/>
+          <w:szCs w:val="28"/>
+          <w:lang w:val="en-US"/>
+        </w:rPr>
         <w:t>A Comparative Analysis for Machine Learning</w:t>
       </w:r>
       <w:r>
@@ -20725,8 +21795,9 @@
           <w:szCs w:val="28"/>
           <w:lang w:val="en-US"/>
         </w:rPr>
-        <w:t xml:space="preserve">] / M. Cetiner, O.K. </w:t>
-      </w:r>
+        <w:t xml:space="preserve">] / M. </w:t>
+      </w:r>
+      <w:proofErr w:type="spellStart"/>
       <w:r>
         <w:rPr>
           <w:rFonts w:ascii="Times New Roman" w:hAnsi="Times New Roman" w:cs="Times New Roman"/>
@@ -20734,8 +21805,29 @@
           <w:szCs w:val="28"/>
           <w:lang w:val="en-US"/>
         </w:rPr>
+        <w:t>Cetiner</w:t>
+      </w:r>
+      <w:proofErr w:type="spellEnd"/>
+      <w:r>
+        <w:rPr>
+          <w:rFonts w:ascii="Times New Roman" w:hAnsi="Times New Roman" w:cs="Times New Roman"/>
+          <w:sz w:val="28"/>
+          <w:szCs w:val="28"/>
+          <w:lang w:val="en-US"/>
+        </w:rPr>
+        <w:t xml:space="preserve">, O.K. </w:t>
+      </w:r>
+      <w:proofErr w:type="spellStart"/>
+      <w:r>
+        <w:rPr>
+          <w:rFonts w:ascii="Times New Roman" w:hAnsi="Times New Roman" w:cs="Times New Roman"/>
+          <w:sz w:val="28"/>
+          <w:szCs w:val="28"/>
+          <w:lang w:val="en-US"/>
+        </w:rPr>
         <w:t>Sahingoz</w:t>
       </w:r>
+      <w:proofErr w:type="spellEnd"/>
       <w:r>
         <w:rPr>
           <w:rFonts w:ascii="Times New Roman" w:hAnsi="Times New Roman" w:cs="Times New Roman"/>
@@ -21169,13 +22261,23 @@
         </w:rPr>
         <w:t xml:space="preserve">С.Э. </w:t>
       </w:r>
-      <w:r>
-        <w:rPr>
-          <w:rFonts w:ascii="Times New Roman" w:hAnsi="Times New Roman" w:cs="Times New Roman"/>
-          <w:sz w:val="28"/>
-          <w:szCs w:val="28"/>
-        </w:rPr>
-        <w:t xml:space="preserve">Мастицкий </w:t>
+      <w:proofErr w:type="spellStart"/>
+      <w:r>
+        <w:rPr>
+          <w:rFonts w:ascii="Times New Roman" w:hAnsi="Times New Roman" w:cs="Times New Roman"/>
+          <w:sz w:val="28"/>
+          <w:szCs w:val="28"/>
+        </w:rPr>
+        <w:t>Мастицкий</w:t>
+      </w:r>
+      <w:proofErr w:type="spellEnd"/>
+      <w:r>
+        <w:rPr>
+          <w:rFonts w:ascii="Times New Roman" w:hAnsi="Times New Roman" w:cs="Times New Roman"/>
+          <w:sz w:val="28"/>
+          <w:szCs w:val="28"/>
+        </w:rPr>
+        <w:t xml:space="preserve"> </w:t>
       </w:r>
       <w:r>
         <w:rPr>
@@ -21331,13 +22433,77 @@
           <w:szCs w:val="28"/>
         </w:rPr>
       </w:pPr>
-      <w:r>
-        <w:rPr>
-          <w:rFonts w:ascii="Times New Roman" w:hAnsi="Times New Roman" w:cs="Times New Roman"/>
-          <w:sz w:val="28"/>
-          <w:szCs w:val="28"/>
-        </w:rPr>
-        <w:t>Кафтанников, И.Л. Особенности применения деревьев решений в задачах классификации [Текст] / И.Л. Кафтанников, А.В. Парасич // Вестник ЮУрГУ. Серия «Компьютерные технологии, управление, радиоэлектроника» – 2015</w:t>
+      <w:proofErr w:type="spellStart"/>
+      <w:r>
+        <w:rPr>
+          <w:rFonts w:ascii="Times New Roman" w:hAnsi="Times New Roman" w:cs="Times New Roman"/>
+          <w:sz w:val="28"/>
+          <w:szCs w:val="28"/>
+        </w:rPr>
+        <w:t>Кафтанников</w:t>
+      </w:r>
+      <w:proofErr w:type="spellEnd"/>
+      <w:r>
+        <w:rPr>
+          <w:rFonts w:ascii="Times New Roman" w:hAnsi="Times New Roman" w:cs="Times New Roman"/>
+          <w:sz w:val="28"/>
+          <w:szCs w:val="28"/>
+        </w:rPr>
+        <w:t xml:space="preserve">, И.Л. Особенности применения деревьев решений в задачах классификации [Текст] / И.Л. </w:t>
+      </w:r>
+      <w:proofErr w:type="spellStart"/>
+      <w:r>
+        <w:rPr>
+          <w:rFonts w:ascii="Times New Roman" w:hAnsi="Times New Roman" w:cs="Times New Roman"/>
+          <w:sz w:val="28"/>
+          <w:szCs w:val="28"/>
+        </w:rPr>
+        <w:t>Кафтанников</w:t>
+      </w:r>
+      <w:proofErr w:type="spellEnd"/>
+      <w:r>
+        <w:rPr>
+          <w:rFonts w:ascii="Times New Roman" w:hAnsi="Times New Roman" w:cs="Times New Roman"/>
+          <w:sz w:val="28"/>
+          <w:szCs w:val="28"/>
+        </w:rPr>
+        <w:t xml:space="preserve">, А.В. </w:t>
+      </w:r>
+      <w:proofErr w:type="spellStart"/>
+      <w:r>
+        <w:rPr>
+          <w:rFonts w:ascii="Times New Roman" w:hAnsi="Times New Roman" w:cs="Times New Roman"/>
+          <w:sz w:val="28"/>
+          <w:szCs w:val="28"/>
+        </w:rPr>
+        <w:t>Парасич</w:t>
+      </w:r>
+      <w:proofErr w:type="spellEnd"/>
+      <w:r>
+        <w:rPr>
+          <w:rFonts w:ascii="Times New Roman" w:hAnsi="Times New Roman" w:cs="Times New Roman"/>
+          <w:sz w:val="28"/>
+          <w:szCs w:val="28"/>
+        </w:rPr>
+        <w:t xml:space="preserve"> // Вестник </w:t>
+      </w:r>
+      <w:proofErr w:type="spellStart"/>
+      <w:r>
+        <w:rPr>
+          <w:rFonts w:ascii="Times New Roman" w:hAnsi="Times New Roman" w:cs="Times New Roman"/>
+          <w:sz w:val="28"/>
+          <w:szCs w:val="28"/>
+        </w:rPr>
+        <w:t>ЮУрГУ</w:t>
+      </w:r>
+      <w:proofErr w:type="spellEnd"/>
+      <w:r>
+        <w:rPr>
+          <w:rFonts w:ascii="Times New Roman" w:hAnsi="Times New Roman" w:cs="Times New Roman"/>
+          <w:sz w:val="28"/>
+          <w:szCs w:val="28"/>
+        </w:rPr>
+        <w:t>. Серия «Компьютерные технологии, управление, радиоэлектроника» – 2015</w:t>
       </w:r>
       <w:r>
         <w:rPr>
@@ -21374,13 +22540,23 @@
         </w:rPr>
         <w:t xml:space="preserve"> </w:t>
       </w:r>
-      <w:r>
-        <w:rPr>
-          <w:rFonts w:ascii="Times New Roman" w:hAnsi="Times New Roman" w:cs="Times New Roman"/>
-          <w:sz w:val="28"/>
-          <w:szCs w:val="28"/>
-        </w:rPr>
-        <w:t>С. 26-32.</w:t>
+      <w:proofErr w:type="gramStart"/>
+      <w:r>
+        <w:rPr>
+          <w:rFonts w:ascii="Times New Roman" w:hAnsi="Times New Roman" w:cs="Times New Roman"/>
+          <w:sz w:val="28"/>
+          <w:szCs w:val="28"/>
+        </w:rPr>
+        <w:t>С. 26</w:t>
+      </w:r>
+      <w:proofErr w:type="gramEnd"/>
+      <w:r>
+        <w:rPr>
+          <w:rFonts w:ascii="Times New Roman" w:hAnsi="Times New Roman" w:cs="Times New Roman"/>
+          <w:sz w:val="28"/>
+          <w:szCs w:val="28"/>
+        </w:rPr>
+        <w:t>-32.</w:t>
       </w:r>
     </w:p>
     <w:p>
@@ -21399,13 +22575,77 @@
           <w:szCs w:val="28"/>
         </w:rPr>
       </w:pPr>
-      <w:r>
-        <w:rPr>
-          <w:rFonts w:ascii="Times New Roman" w:hAnsi="Times New Roman" w:cs="Times New Roman"/>
-          <w:sz w:val="28"/>
-          <w:szCs w:val="28"/>
-        </w:rPr>
-        <w:t>Amazon Web Services. Что такое бустинг? [</w:t>
+      <w:proofErr w:type="spellStart"/>
+      <w:r>
+        <w:rPr>
+          <w:rFonts w:ascii="Times New Roman" w:hAnsi="Times New Roman" w:cs="Times New Roman"/>
+          <w:sz w:val="28"/>
+          <w:szCs w:val="28"/>
+        </w:rPr>
+        <w:t>Amazon</w:t>
+      </w:r>
+      <w:proofErr w:type="spellEnd"/>
+      <w:r>
+        <w:rPr>
+          <w:rFonts w:ascii="Times New Roman" w:hAnsi="Times New Roman" w:cs="Times New Roman"/>
+          <w:sz w:val="28"/>
+          <w:szCs w:val="28"/>
+        </w:rPr>
+        <w:t xml:space="preserve"> </w:t>
+      </w:r>
+      <w:proofErr w:type="spellStart"/>
+      <w:r>
+        <w:rPr>
+          <w:rFonts w:ascii="Times New Roman" w:hAnsi="Times New Roman" w:cs="Times New Roman"/>
+          <w:sz w:val="28"/>
+          <w:szCs w:val="28"/>
+        </w:rPr>
+        <w:t>Web</w:t>
+      </w:r>
+      <w:proofErr w:type="spellEnd"/>
+      <w:r>
+        <w:rPr>
+          <w:rFonts w:ascii="Times New Roman" w:hAnsi="Times New Roman" w:cs="Times New Roman"/>
+          <w:sz w:val="28"/>
+          <w:szCs w:val="28"/>
+        </w:rPr>
+        <w:t xml:space="preserve"> </w:t>
+      </w:r>
+      <w:proofErr w:type="spellStart"/>
+      <w:r>
+        <w:rPr>
+          <w:rFonts w:ascii="Times New Roman" w:hAnsi="Times New Roman" w:cs="Times New Roman"/>
+          <w:sz w:val="28"/>
+          <w:szCs w:val="28"/>
+        </w:rPr>
+        <w:t>Services</w:t>
+      </w:r>
+      <w:proofErr w:type="spellEnd"/>
+      <w:r>
+        <w:rPr>
+          <w:rFonts w:ascii="Times New Roman" w:hAnsi="Times New Roman" w:cs="Times New Roman"/>
+          <w:sz w:val="28"/>
+          <w:szCs w:val="28"/>
+        </w:rPr>
+        <w:t xml:space="preserve">. Что такое </w:t>
+      </w:r>
+      <w:proofErr w:type="spellStart"/>
+      <w:r>
+        <w:rPr>
+          <w:rFonts w:ascii="Times New Roman" w:hAnsi="Times New Roman" w:cs="Times New Roman"/>
+          <w:sz w:val="28"/>
+          <w:szCs w:val="28"/>
+        </w:rPr>
+        <w:t>бустинг</w:t>
+      </w:r>
+      <w:proofErr w:type="spellEnd"/>
+      <w:r>
+        <w:rPr>
+          <w:rFonts w:ascii="Times New Roman" w:hAnsi="Times New Roman" w:cs="Times New Roman"/>
+          <w:sz w:val="28"/>
+          <w:szCs w:val="28"/>
+        </w:rPr>
+        <w:t>? [</w:t>
       </w:r>
       <w:r>
         <w:rPr>
@@ -21771,6 +23011,7 @@
         </w:rPr>
         <w:t>.</w:t>
       </w:r>
+      <w:proofErr w:type="spellStart"/>
       <w:r>
         <w:rPr>
           <w:rFonts w:ascii="Times New Roman" w:hAnsi="Times New Roman" w:cs="Times New Roman"/>
@@ -21780,6 +23021,7 @@
         </w:rPr>
         <w:t>uottawa</w:t>
       </w:r>
+      <w:proofErr w:type="spellEnd"/>
       <w:r>
         <w:rPr>
           <w:rFonts w:ascii="Times New Roman" w:hAnsi="Times New Roman" w:cs="Times New Roman"/>
@@ -21805,6 +23047,7 @@
         </w:rPr>
         <w:t>/</w:t>
       </w:r>
+      <w:proofErr w:type="spellStart"/>
       <w:r>
         <w:rPr>
           <w:rFonts w:ascii="Times New Roman" w:hAnsi="Times New Roman" w:cs="Times New Roman"/>
@@ -21814,6 +23057,7 @@
         </w:rPr>
         <w:t>SERepository</w:t>
       </w:r>
+      <w:proofErr w:type="spellEnd"/>
       <w:r>
         <w:rPr>
           <w:rFonts w:ascii="Times New Roman" w:hAnsi="Times New Roman" w:cs="Times New Roman"/>
@@ -21980,7 +23224,7 @@
             <w:sz w:val="24"/>
             <w:szCs w:val="24"/>
           </w:rPr>
-          <w:t>23</w:t>
+          <w:t>31</w:t>
         </w:r>
         <w:r>
           <w:rPr>
@@ -26459,7 +27703,7 @@
 </file>
 
 <file path=customXml/itemProps1.xml><?xml version="1.0" encoding="utf-8"?>
-<ds:datastoreItem xmlns:ds="http://schemas.openxmlformats.org/officeDocument/2006/customXml" ds:itemID="{8FFC4B3D-6126-46F7-9607-1173B4A9EE25}">
+<ds:datastoreItem xmlns:ds="http://schemas.openxmlformats.org/officeDocument/2006/customXml" ds:itemID="{3748639F-F27A-4150-90C9-E5B663BE66CE}">
   <ds:schemaRefs>
     <ds:schemaRef ds:uri="http://schemas.openxmlformats.org/officeDocument/2006/bibliography"/>
   </ds:schemaRefs>

</xml_diff>

<commit_message>
[#6] add first subsection about algorithms
</commit_message>
<xml_diff>
--- a/doc/report/КлимовИС_ВКР_РПЗ.docx
+++ b/doc/report/КлимовИС_ВКР_РПЗ.docx
@@ -1981,7 +1981,7 @@
                 <w:sz w:val="28"/>
                 <w:szCs w:val="28"/>
               </w:rPr>
-              <w:t>26</w:t>
+              <w:t>28</w:t>
             </w:r>
             <w:r>
               <w:rPr>
@@ -2078,7 +2078,7 @@
                 <w:sz w:val="28"/>
                 <w:szCs w:val="28"/>
               </w:rPr>
-              <w:t>26</w:t>
+              <w:t>30</w:t>
             </w:r>
             <w:r>
               <w:rPr>
@@ -2196,7 +2196,7 @@
                 <w:sz w:val="28"/>
                 <w:szCs w:val="28"/>
               </w:rPr>
-              <w:t>26</w:t>
+              <w:t>32</w:t>
             </w:r>
             <w:r>
               <w:rPr>
@@ -2293,7 +2293,7 @@
                 <w:sz w:val="28"/>
                 <w:szCs w:val="28"/>
               </w:rPr>
-              <w:t>26</w:t>
+              <w:t>32</w:t>
             </w:r>
             <w:r>
               <w:rPr>
@@ -2390,7 +2390,7 @@
                 <w:sz w:val="28"/>
                 <w:szCs w:val="28"/>
               </w:rPr>
-              <w:t>26</w:t>
+              <w:t>32</w:t>
             </w:r>
             <w:r>
               <w:rPr>
@@ -2508,7 +2508,7 @@
                 <w:sz w:val="28"/>
                 <w:szCs w:val="28"/>
               </w:rPr>
-              <w:t>26</w:t>
+              <w:t>32</w:t>
             </w:r>
             <w:r>
               <w:rPr>
@@ -2625,7 +2625,7 @@
                 <w:sz w:val="28"/>
                 <w:szCs w:val="28"/>
               </w:rPr>
-              <w:t>27</w:t>
+              <w:t>32</w:t>
             </w:r>
             <w:r>
               <w:rPr>
@@ -2719,7 +2719,7 @@
                 <w:sz w:val="28"/>
                 <w:szCs w:val="28"/>
               </w:rPr>
-              <w:t>27</w:t>
+              <w:t>32</w:t>
             </w:r>
             <w:r>
               <w:rPr>
@@ -2801,7 +2801,7 @@
                 <w:b w:val="0"/>
                 <w:webHidden/>
               </w:rPr>
-              <w:t>28</w:t>
+              <w:t>33</w:t>
             </w:r>
             <w:r>
               <w:rPr>
@@ -2892,7 +2892,7 @@
                 <w:sz w:val="28"/>
                 <w:szCs w:val="28"/>
               </w:rPr>
-              <w:t>28</w:t>
+              <w:t>33</w:t>
             </w:r>
             <w:r>
               <w:rPr>
@@ -2986,7 +2986,7 @@
                 <w:sz w:val="28"/>
                 <w:szCs w:val="28"/>
               </w:rPr>
-              <w:t>28</w:t>
+              <w:t>33</w:t>
             </w:r>
             <w:r>
               <w:rPr>
@@ -3083,7 +3083,7 @@
                 <w:sz w:val="28"/>
                 <w:szCs w:val="28"/>
               </w:rPr>
-              <w:t>28</w:t>
+              <w:t>33</w:t>
             </w:r>
             <w:r>
               <w:rPr>
@@ -3180,7 +3180,7 @@
                 <w:sz w:val="28"/>
                 <w:szCs w:val="28"/>
               </w:rPr>
-              <w:t>28</w:t>
+              <w:t>33</w:t>
             </w:r>
             <w:r>
               <w:rPr>
@@ -3274,7 +3274,7 @@
                 <w:sz w:val="28"/>
                 <w:szCs w:val="28"/>
               </w:rPr>
-              <w:t>28</w:t>
+              <w:t>33</w:t>
             </w:r>
             <w:r>
               <w:rPr>
@@ -3368,7 +3368,7 @@
                 <w:sz w:val="28"/>
                 <w:szCs w:val="28"/>
               </w:rPr>
-              <w:t>28</w:t>
+              <w:t>33</w:t>
             </w:r>
             <w:r>
               <w:rPr>
@@ -3462,7 +3462,7 @@
                 <w:sz w:val="28"/>
                 <w:szCs w:val="28"/>
               </w:rPr>
-              <w:t>28</w:t>
+              <w:t>33</w:t>
             </w:r>
             <w:r>
               <w:rPr>
@@ -3559,7 +3559,7 @@
                 <w:sz w:val="28"/>
                 <w:szCs w:val="28"/>
               </w:rPr>
-              <w:t>28</w:t>
+              <w:t>33</w:t>
             </w:r>
             <w:r>
               <w:rPr>
@@ -3656,7 +3656,7 @@
                 <w:sz w:val="28"/>
                 <w:szCs w:val="28"/>
               </w:rPr>
-              <w:t>29</w:t>
+              <w:t>34</w:t>
             </w:r>
             <w:r>
               <w:rPr>
@@ -3750,7 +3750,7 @@
                 <w:sz w:val="28"/>
                 <w:szCs w:val="28"/>
               </w:rPr>
-              <w:t>29</w:t>
+              <w:t>34</w:t>
             </w:r>
             <w:r>
               <w:rPr>
@@ -3832,7 +3832,7 @@
                 <w:b w:val="0"/>
                 <w:webHidden/>
               </w:rPr>
-              <w:t>30</w:t>
+              <w:t>35</w:t>
             </w:r>
             <w:r>
               <w:rPr>
@@ -3923,7 +3923,7 @@
                 <w:sz w:val="28"/>
                 <w:szCs w:val="28"/>
               </w:rPr>
-              <w:t>30</w:t>
+              <w:t>35</w:t>
             </w:r>
             <w:r>
               <w:rPr>
@@ -4020,7 +4020,7 @@
                 <w:sz w:val="28"/>
                 <w:szCs w:val="28"/>
               </w:rPr>
-              <w:t>30</w:t>
+              <w:t>35</w:t>
             </w:r>
             <w:r>
               <w:rPr>
@@ -4117,7 +4117,7 @@
                 <w:sz w:val="28"/>
                 <w:szCs w:val="28"/>
               </w:rPr>
-              <w:t>30</w:t>
+              <w:t>35</w:t>
             </w:r>
             <w:r>
               <w:rPr>
@@ -4211,7 +4211,7 @@
                 <w:sz w:val="28"/>
                 <w:szCs w:val="28"/>
               </w:rPr>
-              <w:t>30</w:t>
+              <w:t>35</w:t>
             </w:r>
             <w:r>
               <w:rPr>
@@ -4305,7 +4305,7 @@
                 <w:sz w:val="28"/>
                 <w:szCs w:val="28"/>
               </w:rPr>
-              <w:t>30</w:t>
+              <w:t>35</w:t>
             </w:r>
             <w:r>
               <w:rPr>
@@ -4399,7 +4399,7 @@
                 <w:sz w:val="28"/>
                 <w:szCs w:val="28"/>
               </w:rPr>
-              <w:t>30</w:t>
+              <w:t>35</w:t>
             </w:r>
             <w:r>
               <w:rPr>
@@ -4468,7 +4468,7 @@
                 <w:b w:val="0"/>
                 <w:webHidden/>
               </w:rPr>
-              <w:t>31</w:t>
+              <w:t>36</w:t>
             </w:r>
             <w:r>
               <w:rPr>
@@ -4536,7 +4536,7 @@
                 <w:b w:val="0"/>
                 <w:webHidden/>
               </w:rPr>
-              <w:t>32</w:t>
+              <w:t>37</w:t>
             </w:r>
             <w:r>
               <w:rPr>
@@ -5843,7 +5843,7 @@
                           <a14:useLocalDpi xmlns:a14="http://schemas.microsoft.com/office/drawing/2010/main" val="0"/>
                         </a:ext>
                         <a:ext uri="{96DAC541-7B7A-43D3-8B79-37D633B846F1}">
-                          <asvg:svgBlip xmlns="" xmlns:cx2="http://schemas.microsoft.com/office/drawing/2015/10/21/chartex" xmlns:cx3="http://schemas.microsoft.com/office/drawing/2016/5/9/chartex" xmlns:cx4="http://schemas.microsoft.com/office/drawing/2016/5/10/chartex" xmlns:cx5="http://schemas.microsoft.com/office/drawing/2016/5/11/chartex" xmlns:cx6="http://schemas.microsoft.com/office/drawing/2016/5/12/chartex" xmlns:cx7="http://schemas.microsoft.com/office/drawing/2016/5/13/chartex" xmlns:cx8="http://schemas.microsoft.com/office/drawing/2016/5/14/chartex" xmlns:aink="http://schemas.microsoft.com/office/drawing/2016/ink" xmlns:am3d="http://schemas.microsoft.com/office/drawing/2017/model3d" xmlns:o="urn:schemas-microsoft-com:office:office" xmlns:oel="http://schemas.microsoft.com/office/2019/extlst" xmlns:v="urn:schemas-microsoft-com:vml" xmlns:w10="urn:schemas-microsoft-com:office:word" xmlns:w="http://schemas.openxmlformats.org/wordprocessingml/2006/main" xmlns:w16cex="http://schemas.microsoft.com/office/word/2018/wordml/cex" xmlns:w16cid="http://schemas.microsoft.com/office/word/2016/wordml/cid" xmlns:w16="http://schemas.microsoft.com/office/word/2018/wordml" xmlns:w16sdtdh="http://schemas.microsoft.com/office/word/2020/wordml/sdtdatahash" xmlns:asvg="http://schemas.microsoft.com/office/drawing/2016/SVG/main" r:embed="rId9"/>
+                          <asvg:svgBlip xmlns:asvg="http://schemas.microsoft.com/office/drawing/2016/SVG/main" xmlns:w16sdtdh="http://schemas.microsoft.com/office/word/2020/wordml/sdtdatahash" xmlns:w16="http://schemas.microsoft.com/office/word/2018/wordml" xmlns:w16cid="http://schemas.microsoft.com/office/word/2016/wordml/cid" xmlns:w16cex="http://schemas.microsoft.com/office/word/2018/wordml/cex" xmlns:w="http://schemas.openxmlformats.org/wordprocessingml/2006/main" xmlns:w10="urn:schemas-microsoft-com:office:word" xmlns:v="urn:schemas-microsoft-com:vml" xmlns:oel="http://schemas.microsoft.com/office/2019/extlst" xmlns:o="urn:schemas-microsoft-com:office:office" xmlns:am3d="http://schemas.microsoft.com/office/drawing/2017/model3d" xmlns:aink="http://schemas.microsoft.com/office/drawing/2016/ink" xmlns:cx8="http://schemas.microsoft.com/office/drawing/2016/5/14/chartex" xmlns:cx7="http://schemas.microsoft.com/office/drawing/2016/5/13/chartex" xmlns:cx6="http://schemas.microsoft.com/office/drawing/2016/5/12/chartex" xmlns:cx5="http://schemas.microsoft.com/office/drawing/2016/5/11/chartex" xmlns:cx4="http://schemas.microsoft.com/office/drawing/2016/5/10/chartex" xmlns:cx3="http://schemas.microsoft.com/office/drawing/2016/5/9/chartex" xmlns:cx2="http://schemas.microsoft.com/office/drawing/2015/10/21/chartex" xmlns="" r:embed="rId9"/>
                         </a:ext>
                       </a:extLst>
                     </a:blip>
@@ -6592,7 +6592,7 @@
                           <a14:useLocalDpi xmlns:a14="http://schemas.microsoft.com/office/drawing/2010/main" val="0"/>
                         </a:ext>
                         <a:ext uri="{96DAC541-7B7A-43D3-8B79-37D633B846F1}">
-                          <asvg:svgBlip xmlns="" xmlns:cx2="http://schemas.microsoft.com/office/drawing/2015/10/21/chartex" xmlns:cx3="http://schemas.microsoft.com/office/drawing/2016/5/9/chartex" xmlns:cx4="http://schemas.microsoft.com/office/drawing/2016/5/10/chartex" xmlns:cx5="http://schemas.microsoft.com/office/drawing/2016/5/11/chartex" xmlns:cx6="http://schemas.microsoft.com/office/drawing/2016/5/12/chartex" xmlns:cx7="http://schemas.microsoft.com/office/drawing/2016/5/13/chartex" xmlns:cx8="http://schemas.microsoft.com/office/drawing/2016/5/14/chartex" xmlns:aink="http://schemas.microsoft.com/office/drawing/2016/ink" xmlns:am3d="http://schemas.microsoft.com/office/drawing/2017/model3d" xmlns:o="urn:schemas-microsoft-com:office:office" xmlns:oel="http://schemas.microsoft.com/office/2019/extlst" xmlns:v="urn:schemas-microsoft-com:vml" xmlns:w10="urn:schemas-microsoft-com:office:word" xmlns:w="http://schemas.openxmlformats.org/wordprocessingml/2006/main" xmlns:w16cex="http://schemas.microsoft.com/office/word/2018/wordml/cex" xmlns:w16cid="http://schemas.microsoft.com/office/word/2016/wordml/cid" xmlns:w16="http://schemas.microsoft.com/office/word/2018/wordml" xmlns:w16sdtdh="http://schemas.microsoft.com/office/word/2020/wordml/sdtdatahash" xmlns:asvg="http://schemas.microsoft.com/office/drawing/2016/SVG/main" r:embed="rId11"/>
+                          <asvg:svgBlip xmlns:asvg="http://schemas.microsoft.com/office/drawing/2016/SVG/main" xmlns:w16sdtdh="http://schemas.microsoft.com/office/word/2020/wordml/sdtdatahash" xmlns:w16="http://schemas.microsoft.com/office/word/2018/wordml" xmlns:w16cid="http://schemas.microsoft.com/office/word/2016/wordml/cid" xmlns:w16cex="http://schemas.microsoft.com/office/word/2018/wordml/cex" xmlns:w="http://schemas.openxmlformats.org/wordprocessingml/2006/main" xmlns:w10="urn:schemas-microsoft-com:office:word" xmlns:v="urn:schemas-microsoft-com:vml" xmlns:oel="http://schemas.microsoft.com/office/2019/extlst" xmlns:o="urn:schemas-microsoft-com:office:office" xmlns:am3d="http://schemas.microsoft.com/office/drawing/2017/model3d" xmlns:aink="http://schemas.microsoft.com/office/drawing/2016/ink" xmlns:cx8="http://schemas.microsoft.com/office/drawing/2016/5/14/chartex" xmlns:cx7="http://schemas.microsoft.com/office/drawing/2016/5/13/chartex" xmlns:cx6="http://schemas.microsoft.com/office/drawing/2016/5/12/chartex" xmlns:cx5="http://schemas.microsoft.com/office/drawing/2016/5/11/chartex" xmlns:cx4="http://schemas.microsoft.com/office/drawing/2016/5/10/chartex" xmlns:cx3="http://schemas.microsoft.com/office/drawing/2016/5/9/chartex" xmlns:cx2="http://schemas.microsoft.com/office/drawing/2015/10/21/chartex" xmlns="" r:embed="rId11"/>
                         </a:ext>
                       </a:extLst>
                     </a:blip>
@@ -6920,7 +6920,23 @@
           <w:sz w:val="28"/>
           <w:szCs w:val="28"/>
         </w:rPr>
-        <w:t xml:space="preserve"> – это разновидность машинного обучения на основе искусственных нейронных сетей. Процесс обучения называется глубоким, так как структура искусственных нейронных сетей состоит из нескольких входных, выходных и скрытых слоев. Каждый слой содержит единицы, преобразующие входные данные в сведения, которые следующий слой может использовать для определенной задачи прогнозирования [10]. Соотношение рассматриваемых терминов представлено на рисунке 2.1.</w:t>
+        <w:t xml:space="preserve"> – это разновидность машинного обучения на основе искусственных нейронных сетей. Процесс обучения называется глубоким, так как структура искусственных нейронных сетей состоит из нескольких входных, выходных и скрытых слоев. Каждый слой содержит единицы, преобразующие входные данные в сведения, которые следующий слой может использовать для определенной задачи прогнозирования [10]. Соотношение рассматриваемых те</w:t>
+      </w:r>
+      <w:r>
+        <w:rPr>
+          <w:rFonts w:ascii="Times New Roman" w:hAnsi="Times New Roman" w:cs="Times New Roman"/>
+          <w:sz w:val="28"/>
+          <w:szCs w:val="28"/>
+        </w:rPr>
+        <w:t>рминов представлено на рисунке 1.3</w:t>
+      </w:r>
+      <w:r>
+        <w:rPr>
+          <w:rFonts w:ascii="Times New Roman" w:hAnsi="Times New Roman" w:cs="Times New Roman"/>
+          <w:sz w:val="28"/>
+          <w:szCs w:val="28"/>
+        </w:rPr>
+        <w:t>.</w:t>
       </w:r>
     </w:p>
     <w:p>
@@ -6965,7 +6981,7 @@
                           <a14:useLocalDpi xmlns:a14="http://schemas.microsoft.com/office/drawing/2010/main" val="0"/>
                         </a:ext>
                         <a:ext uri="{96DAC541-7B7A-43D3-8B79-37D633B846F1}">
-                          <asvg:svgBlip xmlns="" xmlns:cx2="http://schemas.microsoft.com/office/drawing/2015/10/21/chartex" xmlns:cx3="http://schemas.microsoft.com/office/drawing/2016/5/9/chartex" xmlns:cx4="http://schemas.microsoft.com/office/drawing/2016/5/10/chartex" xmlns:cx5="http://schemas.microsoft.com/office/drawing/2016/5/11/chartex" xmlns:cx6="http://schemas.microsoft.com/office/drawing/2016/5/12/chartex" xmlns:cx7="http://schemas.microsoft.com/office/drawing/2016/5/13/chartex" xmlns:cx8="http://schemas.microsoft.com/office/drawing/2016/5/14/chartex" xmlns:aink="http://schemas.microsoft.com/office/drawing/2016/ink" xmlns:am3d="http://schemas.microsoft.com/office/drawing/2017/model3d" xmlns:o="urn:schemas-microsoft-com:office:office" xmlns:oel="http://schemas.microsoft.com/office/2019/extlst" xmlns:v="urn:schemas-microsoft-com:vml" xmlns:w10="urn:schemas-microsoft-com:office:word" xmlns:w="http://schemas.openxmlformats.org/wordprocessingml/2006/main" xmlns:w16cex="http://schemas.microsoft.com/office/word/2018/wordml/cex" xmlns:w16cid="http://schemas.microsoft.com/office/word/2016/wordml/cid" xmlns:w16="http://schemas.microsoft.com/office/word/2018/wordml" xmlns:w16sdtdh="http://schemas.microsoft.com/office/word/2020/wordml/sdtdatahash" xmlns:asvg="http://schemas.microsoft.com/office/drawing/2016/SVG/main" r:embed="rId13"/>
+                          <asvg:svgBlip xmlns:asvg="http://schemas.microsoft.com/office/drawing/2016/SVG/main" xmlns:w16sdtdh="http://schemas.microsoft.com/office/word/2020/wordml/sdtdatahash" xmlns:w16="http://schemas.microsoft.com/office/word/2018/wordml" xmlns:w16cid="http://schemas.microsoft.com/office/word/2016/wordml/cid" xmlns:w16cex="http://schemas.microsoft.com/office/word/2018/wordml/cex" xmlns:w="http://schemas.openxmlformats.org/wordprocessingml/2006/main" xmlns:w10="urn:schemas-microsoft-com:office:word" xmlns:v="urn:schemas-microsoft-com:vml" xmlns:oel="http://schemas.microsoft.com/office/2019/extlst" xmlns:o="urn:schemas-microsoft-com:office:office" xmlns:am3d="http://schemas.microsoft.com/office/drawing/2017/model3d" xmlns:aink="http://schemas.microsoft.com/office/drawing/2016/ink" xmlns:cx8="http://schemas.microsoft.com/office/drawing/2016/5/14/chartex" xmlns:cx7="http://schemas.microsoft.com/office/drawing/2016/5/13/chartex" xmlns:cx6="http://schemas.microsoft.com/office/drawing/2016/5/12/chartex" xmlns:cx5="http://schemas.microsoft.com/office/drawing/2016/5/11/chartex" xmlns:cx4="http://schemas.microsoft.com/office/drawing/2016/5/10/chartex" xmlns:cx3="http://schemas.microsoft.com/office/drawing/2016/5/9/chartex" xmlns:cx2="http://schemas.microsoft.com/office/drawing/2015/10/21/chartex" xmlns="" r:embed="rId13"/>
                         </a:ext>
                       </a:extLst>
                     </a:blip>
@@ -7006,7 +7022,15 @@
           <w:sz w:val="28"/>
           <w:szCs w:val="28"/>
         </w:rPr>
-        <w:t xml:space="preserve">Рисунок 2.1 </w:t>
+        <w:t>Рисунок 1.3</w:t>
+      </w:r>
+      <w:r>
+        <w:rPr>
+          <w:rFonts w:ascii="Times New Roman" w:hAnsi="Times New Roman" w:cs="Times New Roman"/>
+          <w:sz w:val="28"/>
+          <w:szCs w:val="28"/>
+        </w:rPr>
+        <w:t xml:space="preserve"> </w:t>
       </w:r>
       <w:r>
         <w:rPr>
@@ -7277,7 +7301,23 @@
           <w:sz w:val="28"/>
           <w:szCs w:val="28"/>
         </w:rPr>
-        <w:t xml:space="preserve"> относится к набору обучающих образцов (входных данных), где желаемые выходные сигналы (метки) уже известны. На рисунке 2.2 представлена последовательность</w:t>
+        <w:t xml:space="preserve"> относится к набору обучающих образцов (входных данных), где желаемые выходные сигналы (метки</w:t>
+      </w:r>
+      <w:r>
+        <w:rPr>
+          <w:rFonts w:ascii="Times New Roman" w:hAnsi="Times New Roman" w:cs="Times New Roman"/>
+          <w:sz w:val="28"/>
+          <w:szCs w:val="28"/>
+        </w:rPr>
+        <w:t>) уже известны. На рисунке 1.4</w:t>
+      </w:r>
+      <w:r>
+        <w:rPr>
+          <w:rFonts w:ascii="Times New Roman" w:hAnsi="Times New Roman" w:cs="Times New Roman"/>
+          <w:sz w:val="28"/>
+          <w:szCs w:val="28"/>
+        </w:rPr>
+        <w:t xml:space="preserve"> представлена последовательность</w:t>
       </w:r>
       <w:r>
         <w:rPr>
@@ -7350,7 +7390,7 @@
                           <a14:useLocalDpi xmlns:a14="http://schemas.microsoft.com/office/drawing/2010/main" val="0"/>
                         </a:ext>
                         <a:ext uri="{96DAC541-7B7A-43D3-8B79-37D633B846F1}">
-                          <asvg:svgBlip xmlns="" xmlns:cx2="http://schemas.microsoft.com/office/drawing/2015/10/21/chartex" xmlns:cx3="http://schemas.microsoft.com/office/drawing/2016/5/9/chartex" xmlns:cx4="http://schemas.microsoft.com/office/drawing/2016/5/10/chartex" xmlns:cx5="http://schemas.microsoft.com/office/drawing/2016/5/11/chartex" xmlns:cx6="http://schemas.microsoft.com/office/drawing/2016/5/12/chartex" xmlns:cx7="http://schemas.microsoft.com/office/drawing/2016/5/13/chartex" xmlns:cx8="http://schemas.microsoft.com/office/drawing/2016/5/14/chartex" xmlns:aink="http://schemas.microsoft.com/office/drawing/2016/ink" xmlns:am3d="http://schemas.microsoft.com/office/drawing/2017/model3d" xmlns:o="urn:schemas-microsoft-com:office:office" xmlns:oel="http://schemas.microsoft.com/office/2019/extlst" xmlns:v="urn:schemas-microsoft-com:vml" xmlns:w10="urn:schemas-microsoft-com:office:word" xmlns:w="http://schemas.openxmlformats.org/wordprocessingml/2006/main" xmlns:w16cex="http://schemas.microsoft.com/office/word/2018/wordml/cex" xmlns:w16cid="http://schemas.microsoft.com/office/word/2016/wordml/cid" xmlns:w16="http://schemas.microsoft.com/office/word/2018/wordml" xmlns:w16sdtdh="http://schemas.microsoft.com/office/word/2020/wordml/sdtdatahash" xmlns:asvg="http://schemas.microsoft.com/office/drawing/2016/SVG/main" r:embed="rId15"/>
+                          <asvg:svgBlip xmlns:asvg="http://schemas.microsoft.com/office/drawing/2016/SVG/main" xmlns:w16sdtdh="http://schemas.microsoft.com/office/word/2020/wordml/sdtdatahash" xmlns:w16="http://schemas.microsoft.com/office/word/2018/wordml" xmlns:w16cid="http://schemas.microsoft.com/office/word/2016/wordml/cid" xmlns:w16cex="http://schemas.microsoft.com/office/word/2018/wordml/cex" xmlns:w="http://schemas.openxmlformats.org/wordprocessingml/2006/main" xmlns:w10="urn:schemas-microsoft-com:office:word" xmlns:v="urn:schemas-microsoft-com:vml" xmlns:oel="http://schemas.microsoft.com/office/2019/extlst" xmlns:o="urn:schemas-microsoft-com:office:office" xmlns:am3d="http://schemas.microsoft.com/office/drawing/2017/model3d" xmlns:aink="http://schemas.microsoft.com/office/drawing/2016/ink" xmlns:cx8="http://schemas.microsoft.com/office/drawing/2016/5/14/chartex" xmlns:cx7="http://schemas.microsoft.com/office/drawing/2016/5/13/chartex" xmlns:cx6="http://schemas.microsoft.com/office/drawing/2016/5/12/chartex" xmlns:cx5="http://schemas.microsoft.com/office/drawing/2016/5/11/chartex" xmlns:cx4="http://schemas.microsoft.com/office/drawing/2016/5/10/chartex" xmlns:cx3="http://schemas.microsoft.com/office/drawing/2016/5/9/chartex" xmlns:cx2="http://schemas.microsoft.com/office/drawing/2015/10/21/chartex" xmlns="" r:embed="rId15"/>
                         </a:ext>
                       </a:extLst>
                     </a:blip>
@@ -7391,7 +7431,15 @@
           <w:sz w:val="28"/>
           <w:szCs w:val="28"/>
         </w:rPr>
-        <w:t xml:space="preserve">Рисунок 2.2 </w:t>
+        <w:t>Рисунок 1.4</w:t>
+      </w:r>
+      <w:r>
+        <w:rPr>
+          <w:rFonts w:ascii="Times New Roman" w:hAnsi="Times New Roman" w:cs="Times New Roman"/>
+          <w:sz w:val="28"/>
+          <w:szCs w:val="28"/>
+        </w:rPr>
+        <w:t xml:space="preserve"> </w:t>
       </w:r>
       <w:r>
         <w:rPr>
@@ -7565,7 +7613,15 @@
           <w:sz w:val="28"/>
           <w:szCs w:val="28"/>
         </w:rPr>
-        <w:t>а рисунке 2.3.</w:t>
+        <w:t>а рисунке 1.5</w:t>
+      </w:r>
+      <w:r>
+        <w:rPr>
+          <w:rFonts w:ascii="Times New Roman" w:hAnsi="Times New Roman" w:cs="Times New Roman"/>
+          <w:sz w:val="28"/>
+          <w:szCs w:val="28"/>
+        </w:rPr>
+        <w:t>.</w:t>
       </w:r>
     </w:p>
     <w:p>
@@ -7610,7 +7666,7 @@
                           <a14:useLocalDpi xmlns:a14="http://schemas.microsoft.com/office/drawing/2010/main" val="0"/>
                         </a:ext>
                         <a:ext uri="{96DAC541-7B7A-43D3-8B79-37D633B846F1}">
-                          <asvg:svgBlip xmlns="" xmlns:cx2="http://schemas.microsoft.com/office/drawing/2015/10/21/chartex" xmlns:cx3="http://schemas.microsoft.com/office/drawing/2016/5/9/chartex" xmlns:cx4="http://schemas.microsoft.com/office/drawing/2016/5/10/chartex" xmlns:cx5="http://schemas.microsoft.com/office/drawing/2016/5/11/chartex" xmlns:cx6="http://schemas.microsoft.com/office/drawing/2016/5/12/chartex" xmlns:cx7="http://schemas.microsoft.com/office/drawing/2016/5/13/chartex" xmlns:cx8="http://schemas.microsoft.com/office/drawing/2016/5/14/chartex" xmlns:aink="http://schemas.microsoft.com/office/drawing/2016/ink" xmlns:am3d="http://schemas.microsoft.com/office/drawing/2017/model3d" xmlns:o="urn:schemas-microsoft-com:office:office" xmlns:oel="http://schemas.microsoft.com/office/2019/extlst" xmlns:v="urn:schemas-microsoft-com:vml" xmlns:w10="urn:schemas-microsoft-com:office:word" xmlns:w="http://schemas.openxmlformats.org/wordprocessingml/2006/main" xmlns:w16cex="http://schemas.microsoft.com/office/word/2018/wordml/cex" xmlns:w16cid="http://schemas.microsoft.com/office/word/2016/wordml/cid" xmlns:w16="http://schemas.microsoft.com/office/word/2018/wordml" xmlns:w16sdtdh="http://schemas.microsoft.com/office/word/2020/wordml/sdtdatahash" xmlns:asvg="http://schemas.microsoft.com/office/drawing/2016/SVG/main" r:embed="rId17"/>
+                          <asvg:svgBlip xmlns:asvg="http://schemas.microsoft.com/office/drawing/2016/SVG/main" xmlns:w16sdtdh="http://schemas.microsoft.com/office/word/2020/wordml/sdtdatahash" xmlns:w16="http://schemas.microsoft.com/office/word/2018/wordml" xmlns:w16cid="http://schemas.microsoft.com/office/word/2016/wordml/cid" xmlns:w16cex="http://schemas.microsoft.com/office/word/2018/wordml/cex" xmlns:w="http://schemas.openxmlformats.org/wordprocessingml/2006/main" xmlns:w10="urn:schemas-microsoft-com:office:word" xmlns:v="urn:schemas-microsoft-com:vml" xmlns:oel="http://schemas.microsoft.com/office/2019/extlst" xmlns:o="urn:schemas-microsoft-com:office:office" xmlns:am3d="http://schemas.microsoft.com/office/drawing/2017/model3d" xmlns:aink="http://schemas.microsoft.com/office/drawing/2016/ink" xmlns:cx8="http://schemas.microsoft.com/office/drawing/2016/5/14/chartex" xmlns:cx7="http://schemas.microsoft.com/office/drawing/2016/5/13/chartex" xmlns:cx6="http://schemas.microsoft.com/office/drawing/2016/5/12/chartex" xmlns:cx5="http://schemas.microsoft.com/office/drawing/2016/5/11/chartex" xmlns:cx4="http://schemas.microsoft.com/office/drawing/2016/5/10/chartex" xmlns:cx3="http://schemas.microsoft.com/office/drawing/2016/5/9/chartex" xmlns:cx2="http://schemas.microsoft.com/office/drawing/2015/10/21/chartex" xmlns="" r:embed="rId17"/>
                         </a:ext>
                       </a:extLst>
                     </a:blip>
@@ -7652,7 +7708,15 @@
           <w:sz w:val="28"/>
           <w:szCs w:val="28"/>
         </w:rPr>
-        <w:t xml:space="preserve">Рисунок 2.3 </w:t>
+        <w:t>Рисунок 1.5</w:t>
+      </w:r>
+      <w:r>
+        <w:rPr>
+          <w:rFonts w:ascii="Times New Roman" w:hAnsi="Times New Roman" w:cs="Times New Roman"/>
+          <w:sz w:val="28"/>
+          <w:szCs w:val="28"/>
+        </w:rPr>
+        <w:t xml:space="preserve"> </w:t>
       </w:r>
       <w:r>
         <w:rPr>
@@ -7877,7 +7941,23 @@
           <w:sz w:val="28"/>
           <w:szCs w:val="28"/>
         </w:rPr>
-        <w:t>наибольшее число дефектов, позволяет распределить ресурсы тестирования так, чтобы в первую очередь проверялись компоненты с высокой вероятностью наличия дефектов [4]. Сложно составить правила при поиске дефектов, так как могут встретиться совершенно разные ошибки, поэтому довольно известными являются методы машинного обучения, которые решают данную проблему, обучаясь на примерах. Исследователи применяли различные алгоритмы для решения данной задачи. На рисунке 2.4 представлена общая схема процесса обучения модели обнаружения дефектов ПО.</w:t>
+        <w:t>наибольшее число дефектов, позволяет распределить ресурсы тестирования так, чтобы в первую очередь проверялись компоненты с высокой вероятностью наличия дефектов [4]. Сложно составить правила при поиске дефектов, так как могут встретиться совершенно разные ошибки, поэтому довольно известными являются методы машинного обучения, которые решают данную проблему, обучаясь на примерах. Исследователи применяли различные алгоритмы для реш</w:t>
+      </w:r>
+      <w:r>
+        <w:rPr>
+          <w:rFonts w:ascii="Times New Roman" w:hAnsi="Times New Roman" w:cs="Times New Roman"/>
+          <w:sz w:val="28"/>
+          <w:szCs w:val="28"/>
+        </w:rPr>
+        <w:t>ения данной задачи. На рисунке 1.6</w:t>
+      </w:r>
+      <w:r>
+        <w:rPr>
+          <w:rFonts w:ascii="Times New Roman" w:hAnsi="Times New Roman" w:cs="Times New Roman"/>
+          <w:sz w:val="28"/>
+          <w:szCs w:val="28"/>
+        </w:rPr>
+        <w:t xml:space="preserve"> представлена общая схема процесса обучения модели обнаружения дефектов ПО.</w:t>
       </w:r>
     </w:p>
     <w:p>
@@ -7934,7 +8014,7 @@
                           <a14:useLocalDpi xmlns:a14="http://schemas.microsoft.com/office/drawing/2010/main" val="0"/>
                         </a:ext>
                         <a:ext uri="{96DAC541-7B7A-43D3-8B79-37D633B846F1}">
-                          <asvg:svgBlip xmlns="" xmlns:cx2="http://schemas.microsoft.com/office/drawing/2015/10/21/chartex" xmlns:cx3="http://schemas.microsoft.com/office/drawing/2016/5/9/chartex" xmlns:cx4="http://schemas.microsoft.com/office/drawing/2016/5/10/chartex" xmlns:cx5="http://schemas.microsoft.com/office/drawing/2016/5/11/chartex" xmlns:cx6="http://schemas.microsoft.com/office/drawing/2016/5/12/chartex" xmlns:cx7="http://schemas.microsoft.com/office/drawing/2016/5/13/chartex" xmlns:cx8="http://schemas.microsoft.com/office/drawing/2016/5/14/chartex" xmlns:aink="http://schemas.microsoft.com/office/drawing/2016/ink" xmlns:am3d="http://schemas.microsoft.com/office/drawing/2017/model3d" xmlns:o="urn:schemas-microsoft-com:office:office" xmlns:oel="http://schemas.microsoft.com/office/2019/extlst" xmlns:v="urn:schemas-microsoft-com:vml" xmlns:w10="urn:schemas-microsoft-com:office:word" xmlns:w="http://schemas.openxmlformats.org/wordprocessingml/2006/main" xmlns:w16cex="http://schemas.microsoft.com/office/word/2018/wordml/cex" xmlns:w16cid="http://schemas.microsoft.com/office/word/2016/wordml/cid" xmlns:w16="http://schemas.microsoft.com/office/word/2018/wordml" xmlns:w16sdtdh="http://schemas.microsoft.com/office/word/2020/wordml/sdtdatahash" xmlns:asvg="http://schemas.microsoft.com/office/drawing/2016/SVG/main" r:embed="rId19"/>
+                          <asvg:svgBlip xmlns:asvg="http://schemas.microsoft.com/office/drawing/2016/SVG/main" xmlns:w16sdtdh="http://schemas.microsoft.com/office/word/2020/wordml/sdtdatahash" xmlns:w16="http://schemas.microsoft.com/office/word/2018/wordml" xmlns:w16cid="http://schemas.microsoft.com/office/word/2016/wordml/cid" xmlns:w16cex="http://schemas.microsoft.com/office/word/2018/wordml/cex" xmlns:w="http://schemas.openxmlformats.org/wordprocessingml/2006/main" xmlns:w10="urn:schemas-microsoft-com:office:word" xmlns:v="urn:schemas-microsoft-com:vml" xmlns:oel="http://schemas.microsoft.com/office/2019/extlst" xmlns:o="urn:schemas-microsoft-com:office:office" xmlns:am3d="http://schemas.microsoft.com/office/drawing/2017/model3d" xmlns:aink="http://schemas.microsoft.com/office/drawing/2016/ink" xmlns:cx8="http://schemas.microsoft.com/office/drawing/2016/5/14/chartex" xmlns:cx7="http://schemas.microsoft.com/office/drawing/2016/5/13/chartex" xmlns:cx6="http://schemas.microsoft.com/office/drawing/2016/5/12/chartex" xmlns:cx5="http://schemas.microsoft.com/office/drawing/2016/5/11/chartex" xmlns:cx4="http://schemas.microsoft.com/office/drawing/2016/5/10/chartex" xmlns:cx3="http://schemas.microsoft.com/office/drawing/2016/5/9/chartex" xmlns:cx2="http://schemas.microsoft.com/office/drawing/2015/10/21/chartex" xmlns="" r:embed="rId19"/>
                         </a:ext>
                       </a:extLst>
                     </a:blip>
@@ -7975,7 +8055,15 @@
           <w:sz w:val="28"/>
           <w:szCs w:val="28"/>
         </w:rPr>
-        <w:t xml:space="preserve">Рисунок 2.4 </w:t>
+        <w:t>Рисунок 1.6</w:t>
+      </w:r>
+      <w:r>
+        <w:rPr>
+          <w:rFonts w:ascii="Times New Roman" w:hAnsi="Times New Roman" w:cs="Times New Roman"/>
+          <w:sz w:val="28"/>
+          <w:szCs w:val="28"/>
+        </w:rPr>
+        <w:t xml:space="preserve"> </w:t>
       </w:r>
       <w:r>
         <w:rPr>
@@ -12784,7 +12872,63 @@
           <w:sz w:val="28"/>
           <w:szCs w:val="28"/>
         </w:rPr>
-        <w:t>Если обучать деревья на одном и том же множестве тренировочных примеров одним и тем же методом, получатся одинаковые или очень похожие деревья. Поэтому для достижения независимости ошибок деревьев, составляющих лес решений, применяются специальные методы [2</w:t>
+        <w:t>Если обучать деревья на одном и том же множестве тренировочных примеров одним и тем же методом, получатся одинаковые или очень похожие деревья. Поэтому для достижения независимости ошибок деревьев, составляющих лес решений, применяются специальные методы</w:t>
+      </w:r>
+      <w:r>
+        <w:rPr>
+          <w:rFonts w:ascii="Times New Roman" w:hAnsi="Times New Roman" w:cs="Times New Roman"/>
+          <w:sz w:val="28"/>
+          <w:szCs w:val="28"/>
+        </w:rPr>
+        <w:t xml:space="preserve">, например, случайный лес. </w:t>
+      </w:r>
+      <w:r>
+        <w:rPr>
+          <w:rFonts w:ascii="Times New Roman" w:hAnsi="Times New Roman" w:cs="Times New Roman"/>
+          <w:sz w:val="28"/>
+          <w:szCs w:val="28"/>
+        </w:rPr>
+        <w:t>Для каждого дерева с</w:t>
+      </w:r>
+      <w:r>
+        <w:rPr>
+          <w:rFonts w:ascii="Times New Roman" w:hAnsi="Times New Roman" w:cs="Times New Roman"/>
+          <w:sz w:val="28"/>
+          <w:szCs w:val="28"/>
+        </w:rPr>
+        <w:t xml:space="preserve">лучайным образом выбираются объекты из обучающей выборки. При этом некоторые могут быть выбраны несколько раз, а некоторые </w:t>
+      </w:r>
+      <w:r>
+        <w:rPr>
+          <w:rFonts w:ascii="Times New Roman" w:hAnsi="Times New Roman" w:cs="Times New Roman"/>
+          <w:sz w:val="28"/>
+          <w:szCs w:val="28"/>
+        </w:rPr>
+        <w:t>вовсе</w:t>
+      </w:r>
+      <w:r>
+        <w:rPr>
+          <w:rFonts w:ascii="Times New Roman" w:hAnsi="Times New Roman" w:cs="Times New Roman"/>
+          <w:sz w:val="28"/>
+          <w:szCs w:val="28"/>
+        </w:rPr>
+        <w:t xml:space="preserve"> пропущены. В результате создается новое подмножество, </w:t>
+      </w:r>
+      <w:r>
+        <w:rPr>
+          <w:rFonts w:ascii="Times New Roman" w:hAnsi="Times New Roman" w:cs="Times New Roman"/>
+          <w:sz w:val="28"/>
+          <w:szCs w:val="28"/>
+        </w:rPr>
+        <w:t>на котором и обучается модель</w:t>
+      </w:r>
+      <w:r>
+        <w:rPr>
+          <w:rFonts w:ascii="Times New Roman" w:hAnsi="Times New Roman" w:cs="Times New Roman"/>
+          <w:sz w:val="28"/>
+          <w:szCs w:val="28"/>
+        </w:rPr>
+        <w:t xml:space="preserve"> [2</w:t>
       </w:r>
       <w:r>
         <w:rPr>
@@ -12844,6 +12988,8 @@
           <w:szCs w:val="28"/>
         </w:rPr>
       </w:pPr>
+      <w:bookmarkStart w:id="13" w:name="OLE_LINK1"/>
+      <w:bookmarkStart w:id="14" w:name="OLE_LINK2"/>
       <w:proofErr w:type="spellStart"/>
       <w:r>
         <w:rPr>
@@ -12926,7 +13072,17 @@
           <w:sz w:val="28"/>
           <w:szCs w:val="28"/>
         </w:rPr>
-        <w:t xml:space="preserve"> классификаторы в один алгоритм [2</w:t>
+        <w:t xml:space="preserve"> классификаторы в один алгоритм</w:t>
+      </w:r>
+      <w:bookmarkEnd w:id="13"/>
+      <w:bookmarkEnd w:id="14"/>
+      <w:r>
+        <w:rPr>
+          <w:rFonts w:ascii="Times New Roman" w:hAnsi="Times New Roman" w:cs="Times New Roman"/>
+          <w:sz w:val="28"/>
+          <w:szCs w:val="28"/>
+        </w:rPr>
+        <w:t xml:space="preserve"> [2</w:t>
       </w:r>
       <w:r>
         <w:rPr>
@@ -13027,7 +13183,16 @@
           <w:sz w:val="28"/>
           <w:szCs w:val="28"/>
         </w:rPr>
-        <w:t xml:space="preserve">) – одна из самых ранних реализаций бустинга, которая адаптируется и самостоятельно корректирует классификаторы в каждой итерации бустинга. Тренировочным примерам назначаются веса </w:t>
+        <w:t xml:space="preserve">) – одна из самых ранних реализаций бустинга, которая адаптируется и самостоятельно корректирует классификаторы в каждой итерации бустинга. </w:t>
+      </w:r>
+      <w:r>
+        <w:rPr>
+          <w:rFonts w:ascii="Times New Roman" w:hAnsi="Times New Roman" w:cs="Times New Roman"/>
+          <w:sz w:val="28"/>
+          <w:szCs w:val="28"/>
+        </w:rPr>
+        <w:lastRenderedPageBreak/>
+        <w:t xml:space="preserve">Тренировочным примерам назначаются веса </w:t>
       </w:r>
       <m:oMath>
         <m:sSubSup>
@@ -13285,16 +13450,7 @@
           <w:sz w:val="28"/>
           <w:szCs w:val="28"/>
         </w:rPr>
-        <w:t xml:space="preserve"> Начальное распределение весов является </w:t>
-      </w:r>
-      <w:r>
-        <w:rPr>
-          <w:rFonts w:ascii="Times New Roman" w:hAnsi="Times New Roman" w:cs="Times New Roman"/>
-          <w:sz w:val="28"/>
-          <w:szCs w:val="28"/>
-        </w:rPr>
-        <w:lastRenderedPageBreak/>
-        <w:t>равномерным. Происходит обучение первого дерева, с помощью которого производится классификация тренировочных примеров. Веса правильно классифицированных примеров снижаются, неправильно – повышаются. Следующее дерево строится с учетом обновленных весов, и так далее до достижения заданного количества деревьев или требуемой ошибки классификации [2</w:t>
+        <w:t xml:space="preserve"> Начальное распределение весов является равномерным. Происходит обучение первого дерева, с помощью которого производится классификация тренировочных примеров. Веса правильно классифицированных примеров снижаются, неправильно – повышаются. Следующее дерево строится с учетом обновленных весов, и так далее до достижения заданного количества деревьев или требуемой ошибки классификации [2</w:t>
       </w:r>
       <w:r>
         <w:rPr>
@@ -13476,7 +13632,7 @@
           <w:sz w:val="28"/>
         </w:rPr>
       </w:pPr>
-      <w:bookmarkStart w:id="13" w:name="_Toc130830511"/>
+      <w:bookmarkStart w:id="15" w:name="_Toc130830511"/>
       <w:r>
         <w:rPr>
           <w:rFonts w:ascii="Times New Roman" w:hAnsi="Times New Roman" w:cs="Times New Roman"/>
@@ -13486,7 +13642,7 @@
         </w:rPr>
         <w:t>Параметры сравнения методов</w:t>
       </w:r>
-      <w:bookmarkEnd w:id="13"/>
+      <w:bookmarkEnd w:id="15"/>
     </w:p>
     <w:p>
       <w:pPr>
@@ -13710,6 +13866,7 @@
           <w:sz w:val="28"/>
           <w:szCs w:val="28"/>
         </w:rPr>
+        <w:lastRenderedPageBreak/>
         <w:t>верно-отрицательные объекты (TN) – объекты, которые были верно классифицированы как отрицательные;</w:t>
       </w:r>
     </w:p>
@@ -13769,7 +13926,6 @@
           <w:sz w:val="28"/>
           <w:szCs w:val="28"/>
         </w:rPr>
-        <w:lastRenderedPageBreak/>
         <w:t>ложно-отрицательные</w:t>
       </w:r>
       <w:proofErr w:type="gramEnd"/>
@@ -14488,6 +14644,7 @@
           <w:sz w:val="28"/>
           <w:szCs w:val="28"/>
         </w:rPr>
+        <w:lastRenderedPageBreak/>
         <w:t>F</w:t>
       </w:r>
       <w:r>
@@ -14718,7 +14875,7 @@
           <w:sz w:val="28"/>
         </w:rPr>
       </w:pPr>
-      <w:bookmarkStart w:id="14" w:name="_Toc130830512"/>
+      <w:bookmarkStart w:id="16" w:name="_Toc130830512"/>
       <w:r>
         <w:rPr>
           <w:rFonts w:ascii="Times New Roman" w:hAnsi="Times New Roman" w:cs="Times New Roman"/>
@@ -14728,7 +14885,7 @@
         </w:rPr>
         <w:t>Сравнение методов</w:t>
       </w:r>
-      <w:bookmarkEnd w:id="14"/>
+      <w:bookmarkEnd w:id="16"/>
     </w:p>
     <w:p>
       <w:pPr>
@@ -15077,7 +15234,15 @@
           <w:sz w:val="28"/>
           <w:szCs w:val="28"/>
         </w:rPr>
-        <w:t xml:space="preserve">Таблица 3.1 </w:t>
+        <w:t>Таблица 1</w:t>
+      </w:r>
+      <w:r>
+        <w:rPr>
+          <w:rFonts w:ascii="Times New Roman" w:hAnsi="Times New Roman" w:cs="Times New Roman"/>
+          <w:sz w:val="28"/>
+          <w:szCs w:val="28"/>
+        </w:rPr>
+        <w:t xml:space="preserve">.1 </w:t>
       </w:r>
       <w:r>
         <w:rPr>
@@ -15815,7 +15980,7 @@
                 <w:sz w:val="28"/>
                 <w:szCs w:val="28"/>
               </w:rPr>
-              <w:t>Алгоритм случайного леса</w:t>
+              <w:t>Случайный лес</w:t>
             </w:r>
           </w:p>
         </w:tc>
@@ -16279,7 +16444,16 @@
           <w:sz w:val="28"/>
           <w:szCs w:val="28"/>
         </w:rPr>
-        <w:t xml:space="preserve"> показал наивысший результат. Можно сделать вывод, что его применение является наиболее выгодным для расс</w:t>
+        <w:t xml:space="preserve"> показал наивысший результат. Можно сделать вывод, что его применение </w:t>
+      </w:r>
+      <w:r>
+        <w:rPr>
+          <w:rFonts w:ascii="Times New Roman" w:hAnsi="Times New Roman" w:cs="Times New Roman"/>
+          <w:sz w:val="28"/>
+          <w:szCs w:val="28"/>
+        </w:rPr>
+        <w:lastRenderedPageBreak/>
+        <w:t>является наиболее выгодным для расс</w:t>
       </w:r>
       <w:r>
         <w:rPr>
@@ -16315,7 +16489,7 @@
           <w:sz w:val="28"/>
         </w:rPr>
       </w:pPr>
-      <w:bookmarkStart w:id="15" w:name="_Toc130830513"/>
+      <w:bookmarkStart w:id="17" w:name="_Toc130830513"/>
       <w:r>
         <w:rPr>
           <w:rFonts w:ascii="Times New Roman" w:hAnsi="Times New Roman" w:cs="Times New Roman"/>
@@ -16323,10 +16497,9 @@
           <w:color w:val="auto"/>
           <w:sz w:val="28"/>
         </w:rPr>
-        <w:lastRenderedPageBreak/>
         <w:t>Формализованная постановка задачи</w:t>
       </w:r>
-      <w:bookmarkEnd w:id="15"/>
+      <w:bookmarkEnd w:id="17"/>
     </w:p>
     <w:p>
       <w:pPr>
@@ -16576,7 +16749,7 @@
                           <a14:useLocalDpi xmlns:a14="http://schemas.microsoft.com/office/drawing/2010/main" val="0"/>
                         </a:ext>
                         <a:ext uri="{96DAC541-7B7A-43D3-8B79-37D633B846F1}">
-                          <asvg:svgBlip xmlns="" xmlns:cx2="http://schemas.microsoft.com/office/drawing/2015/10/21/chartex" xmlns:cx3="http://schemas.microsoft.com/office/drawing/2016/5/9/chartex" xmlns:cx4="http://schemas.microsoft.com/office/drawing/2016/5/10/chartex" xmlns:cx5="http://schemas.microsoft.com/office/drawing/2016/5/11/chartex" xmlns:cx6="http://schemas.microsoft.com/office/drawing/2016/5/12/chartex" xmlns:cx7="http://schemas.microsoft.com/office/drawing/2016/5/13/chartex" xmlns:cx8="http://schemas.microsoft.com/office/drawing/2016/5/14/chartex" xmlns:aink="http://schemas.microsoft.com/office/drawing/2016/ink" xmlns:am3d="http://schemas.microsoft.com/office/drawing/2017/model3d" xmlns:o="urn:schemas-microsoft-com:office:office" xmlns:oel="http://schemas.microsoft.com/office/2019/extlst" xmlns:v="urn:schemas-microsoft-com:vml" xmlns:w10="urn:schemas-microsoft-com:office:word" xmlns:w="http://schemas.openxmlformats.org/wordprocessingml/2006/main" xmlns:w16cex="http://schemas.microsoft.com/office/word/2018/wordml/cex" xmlns:w16cid="http://schemas.microsoft.com/office/word/2016/wordml/cid" xmlns:w16="http://schemas.microsoft.com/office/word/2018/wordml" xmlns:w16sdtdh="http://schemas.microsoft.com/office/word/2020/wordml/sdtdatahash" xmlns:asvg="http://schemas.microsoft.com/office/drawing/2016/SVG/main" r:embed="rId21"/>
+                          <asvg:svgBlip xmlns:asvg="http://schemas.microsoft.com/office/drawing/2016/SVG/main" xmlns:w16sdtdh="http://schemas.microsoft.com/office/word/2020/wordml/sdtdatahash" xmlns:w16="http://schemas.microsoft.com/office/word/2018/wordml" xmlns:w16cid="http://schemas.microsoft.com/office/word/2016/wordml/cid" xmlns:w16cex="http://schemas.microsoft.com/office/word/2018/wordml/cex" xmlns:w="http://schemas.openxmlformats.org/wordprocessingml/2006/main" xmlns:w10="urn:schemas-microsoft-com:office:word" xmlns:v="urn:schemas-microsoft-com:vml" xmlns:oel="http://schemas.microsoft.com/office/2019/extlst" xmlns:o="urn:schemas-microsoft-com:office:office" xmlns:am3d="http://schemas.microsoft.com/office/drawing/2017/model3d" xmlns:aink="http://schemas.microsoft.com/office/drawing/2016/ink" xmlns:cx8="http://schemas.microsoft.com/office/drawing/2016/5/14/chartex" xmlns:cx7="http://schemas.microsoft.com/office/drawing/2016/5/13/chartex" xmlns:cx6="http://schemas.microsoft.com/office/drawing/2016/5/12/chartex" xmlns:cx5="http://schemas.microsoft.com/office/drawing/2016/5/11/chartex" xmlns:cx4="http://schemas.microsoft.com/office/drawing/2016/5/10/chartex" xmlns:cx3="http://schemas.microsoft.com/office/drawing/2016/5/9/chartex" xmlns:cx2="http://schemas.microsoft.com/office/drawing/2015/10/21/chartex" xmlns="" r:embed="rId21"/>
                         </a:ext>
                       </a:extLst>
                     </a:blip>
@@ -16617,7 +16790,15 @@
           <w:sz w:val="28"/>
           <w:szCs w:val="28"/>
         </w:rPr>
-        <w:t xml:space="preserve">Рисунок 4.1 </w:t>
+        <w:t>Рисунок 1.7</w:t>
+      </w:r>
+      <w:r>
+        <w:rPr>
+          <w:rFonts w:ascii="Times New Roman" w:hAnsi="Times New Roman" w:cs="Times New Roman"/>
+          <w:sz w:val="28"/>
+          <w:szCs w:val="28"/>
+        </w:rPr>
+        <w:t xml:space="preserve"> </w:t>
       </w:r>
       <w:r>
         <w:rPr>
@@ -16655,7 +16836,7 @@
           <w:sz w:val="28"/>
         </w:rPr>
       </w:pPr>
-      <w:bookmarkStart w:id="16" w:name="_Toc130830514"/>
+      <w:bookmarkStart w:id="18" w:name="_Toc130830514"/>
       <w:r>
         <w:rPr>
           <w:rFonts w:ascii="Times New Roman" w:hAnsi="Times New Roman" w:cs="Times New Roman"/>
@@ -16665,7 +16846,7 @@
         </w:rPr>
         <w:t>Вывод</w:t>
       </w:r>
-      <w:bookmarkEnd w:id="16"/>
+      <w:bookmarkEnd w:id="18"/>
     </w:p>
     <w:p>
       <w:pPr>
@@ -16683,10 +16864,6 @@
         <w:ind w:firstLine="709"/>
         <w:contextualSpacing/>
         <w:jc w:val="both"/>
-        <w:rPr>
-          <w:rFonts w:ascii="Times New Roman" w:hAnsi="Times New Roman" w:cs="Times New Roman"/>
-          <w:sz w:val="28"/>
-        </w:rPr>
       </w:pPr>
       <w:r>
         <w:rPr>
@@ -16745,14 +16922,6 @@
         </w:rPr>
         <w:t xml:space="preserve">0. </w:t>
       </w:r>
-    </w:p>
-    <w:p>
-      <w:pPr>
-        <w:spacing w:line="360" w:lineRule="auto"/>
-        <w:ind w:firstLine="709"/>
-        <w:contextualSpacing/>
-        <w:jc w:val="both"/>
-      </w:pPr>
       <w:r>
         <w:br w:type="page"/>
       </w:r>
@@ -16773,8 +16942,8 @@
           <w:color w:val="auto"/>
         </w:rPr>
       </w:pPr>
-      <w:bookmarkStart w:id="17" w:name="_Toc130830515"/>
-      <w:bookmarkStart w:id="18" w:name="_Toc130207433"/>
+      <w:bookmarkStart w:id="19" w:name="_Toc130830515"/>
+      <w:bookmarkStart w:id="20" w:name="_Toc130207433"/>
       <w:r>
         <w:rPr>
           <w:rFonts w:ascii="Times New Roman" w:hAnsi="Times New Roman" w:cs="Times New Roman"/>
@@ -16792,9 +16961,9 @@
         </w:rPr>
         <w:t xml:space="preserve"> раздел</w:t>
       </w:r>
-      <w:bookmarkEnd w:id="17"/>
-    </w:p>
-    <w:bookmarkEnd w:id="18"/>
+      <w:bookmarkEnd w:id="19"/>
+    </w:p>
+    <w:bookmarkEnd w:id="20"/>
     <w:p>
       <w:pPr>
         <w:pStyle w:val="2"/>
@@ -16824,8 +16993,8 @@
         </w:rPr>
         <w:t xml:space="preserve"> </w:t>
       </w:r>
-      <w:bookmarkStart w:id="19" w:name="_Toc130207434"/>
-      <w:bookmarkStart w:id="20" w:name="_Toc130830516"/>
+      <w:bookmarkStart w:id="21" w:name="_Toc130207434"/>
+      <w:bookmarkStart w:id="22" w:name="_Toc130830516"/>
       <w:r>
         <w:rPr>
           <w:rFonts w:ascii="Times New Roman" w:hAnsi="Times New Roman" w:cs="Times New Roman"/>
@@ -16849,8 +17018,8 @@
         </w:rPr>
         <w:t>бустинг</w:t>
       </w:r>
-      <w:bookmarkEnd w:id="19"/>
-      <w:bookmarkEnd w:id="20"/>
+      <w:bookmarkEnd w:id="21"/>
+      <w:bookmarkEnd w:id="22"/>
       <w:proofErr w:type="spellEnd"/>
     </w:p>
     <w:p>
@@ -16870,7 +17039,7 @@
           <w:szCs w:val="28"/>
         </w:rPr>
       </w:pPr>
-      <w:bookmarkStart w:id="21" w:name="_Toc130830517"/>
+      <w:bookmarkStart w:id="23" w:name="_Toc130830517"/>
       <w:r>
         <w:rPr>
           <w:rFonts w:ascii="Times New Roman" w:hAnsi="Times New Roman" w:cs="Times New Roman"/>
@@ -16881,7 +17050,7 @@
         </w:rPr>
         <w:t>Схема алгоритма дерева решений</w:t>
       </w:r>
-      <w:bookmarkEnd w:id="21"/>
+      <w:bookmarkEnd w:id="23"/>
     </w:p>
     <w:p>
       <w:pPr>
@@ -16895,8 +17064,6 @@
           <w:szCs w:val="28"/>
         </w:rPr>
       </w:pPr>
-      <w:bookmarkStart w:id="22" w:name="_GoBack"/>
-      <w:bookmarkEnd w:id="22"/>
     </w:p>
     <w:p>
       <w:pPr>
@@ -16910,6 +17077,144 @@
           <w:szCs w:val="28"/>
         </w:rPr>
       </w:pPr>
+      <w:r>
+        <w:rPr>
+          <w:rFonts w:ascii="Times New Roman" w:hAnsi="Times New Roman" w:cs="Times New Roman"/>
+          <w:sz w:val="28"/>
+          <w:szCs w:val="28"/>
+        </w:rPr>
+        <w:t>А</w:t>
+      </w:r>
+      <w:r>
+        <w:rPr>
+          <w:rFonts w:ascii="Times New Roman" w:hAnsi="Times New Roman" w:cs="Times New Roman"/>
+          <w:sz w:val="28"/>
+          <w:szCs w:val="28"/>
+        </w:rPr>
+        <w:t xml:space="preserve">лгоритм </w:t>
+      </w:r>
+      <w:proofErr w:type="spellStart"/>
+      <w:r>
+        <w:rPr>
+          <w:rFonts w:ascii="Times New Roman" w:hAnsi="Times New Roman" w:cs="Times New Roman"/>
+          <w:sz w:val="28"/>
+          <w:szCs w:val="28"/>
+        </w:rPr>
+        <w:t>градиетного</w:t>
+      </w:r>
+      <w:proofErr w:type="spellEnd"/>
+      <w:r>
+        <w:rPr>
+          <w:rFonts w:ascii="Times New Roman" w:hAnsi="Times New Roman" w:cs="Times New Roman"/>
+          <w:sz w:val="28"/>
+          <w:szCs w:val="28"/>
+        </w:rPr>
+        <w:t xml:space="preserve"> бустинга</w:t>
+      </w:r>
+      <w:r>
+        <w:rPr>
+          <w:rFonts w:ascii="Times New Roman" w:hAnsi="Times New Roman" w:cs="Times New Roman"/>
+          <w:sz w:val="28"/>
+          <w:szCs w:val="28"/>
+        </w:rPr>
+        <w:t xml:space="preserve"> </w:t>
+      </w:r>
+      <w:r>
+        <w:rPr>
+          <w:rFonts w:ascii="Times New Roman" w:hAnsi="Times New Roman" w:cs="Times New Roman"/>
+          <w:sz w:val="28"/>
+          <w:szCs w:val="28"/>
+        </w:rPr>
+        <w:t>является модификацией</w:t>
+      </w:r>
+      <w:r>
+        <w:rPr>
+          <w:rFonts w:ascii="Times New Roman" w:hAnsi="Times New Roman" w:cs="Times New Roman"/>
+          <w:sz w:val="28"/>
+          <w:szCs w:val="28"/>
+        </w:rPr>
+        <w:t xml:space="preserve"> случайного леса,</w:t>
+      </w:r>
+      <w:r>
+        <w:rPr>
+          <w:rFonts w:ascii="Times New Roman" w:hAnsi="Times New Roman" w:cs="Times New Roman"/>
+          <w:sz w:val="28"/>
+          <w:szCs w:val="28"/>
+        </w:rPr>
+        <w:t xml:space="preserve"> которы</w:t>
+      </w:r>
+      <w:r>
+        <w:rPr>
+          <w:rFonts w:ascii="Times New Roman" w:hAnsi="Times New Roman" w:cs="Times New Roman"/>
+          <w:sz w:val="28"/>
+          <w:szCs w:val="28"/>
+        </w:rPr>
+        <w:t>й</w:t>
+      </w:r>
+      <w:r>
+        <w:rPr>
+          <w:rFonts w:ascii="Times New Roman" w:hAnsi="Times New Roman" w:cs="Times New Roman"/>
+          <w:sz w:val="28"/>
+          <w:szCs w:val="28"/>
+        </w:rPr>
+        <w:t xml:space="preserve"> </w:t>
+      </w:r>
+      <w:r>
+        <w:rPr>
+          <w:rFonts w:ascii="Times New Roman" w:hAnsi="Times New Roman" w:cs="Times New Roman"/>
+          <w:sz w:val="28"/>
+          <w:szCs w:val="28"/>
+        </w:rPr>
+        <w:t>в свою очередь формирует результат путем</w:t>
+      </w:r>
+      <w:r>
+        <w:rPr>
+          <w:rFonts w:ascii="Times New Roman" w:hAnsi="Times New Roman" w:cs="Times New Roman"/>
+          <w:sz w:val="28"/>
+          <w:szCs w:val="28"/>
+        </w:rPr>
+        <w:t xml:space="preserve"> </w:t>
+      </w:r>
+      <w:r>
+        <w:rPr>
+          <w:rFonts w:ascii="Times New Roman" w:hAnsi="Times New Roman" w:cs="Times New Roman"/>
+          <w:sz w:val="28"/>
+          <w:szCs w:val="28"/>
+        </w:rPr>
+        <w:t xml:space="preserve">голосования </w:t>
+      </w:r>
+      <w:r>
+        <w:rPr>
+          <w:rFonts w:ascii="Times New Roman" w:hAnsi="Times New Roman" w:cs="Times New Roman"/>
+          <w:sz w:val="28"/>
+          <w:szCs w:val="28"/>
+        </w:rPr>
+        <w:t>деревьев решений. Поэтому рассмотрение следует начинать</w:t>
+      </w:r>
+      <w:r>
+        <w:rPr>
+          <w:rFonts w:ascii="Times New Roman" w:hAnsi="Times New Roman" w:cs="Times New Roman"/>
+          <w:sz w:val="28"/>
+          <w:szCs w:val="28"/>
+        </w:rPr>
+        <w:t xml:space="preserve"> именно с последнего алгоритма.</w:t>
+      </w:r>
+      <w:r>
+        <w:rPr>
+          <w:rFonts w:ascii="Times New Roman" w:hAnsi="Times New Roman" w:cs="Times New Roman"/>
+          <w:sz w:val="28"/>
+          <w:szCs w:val="28"/>
+        </w:rPr>
+        <w:t xml:space="preserve"> </w:t>
+      </w:r>
+      <w:r>
+        <w:rPr>
+          <w:rFonts w:ascii="Times New Roman" w:hAnsi="Times New Roman" w:cs="Times New Roman"/>
+          <w:sz w:val="28"/>
+          <w:szCs w:val="28"/>
+        </w:rPr>
+        <w:t>На рисунке 2.1 представлен алгоритм дерева решений.</w:t>
+      </w:r>
     </w:p>
     <w:p>
       <w:pPr>
@@ -16923,6 +17228,491 @@
           <w:szCs w:val="28"/>
         </w:rPr>
       </w:pPr>
+      <w:r>
+        <w:rPr>
+          <w:rFonts w:ascii="Times New Roman" w:hAnsi="Times New Roman" w:cs="Times New Roman"/>
+          <w:sz w:val="28"/>
+          <w:szCs w:val="28"/>
+        </w:rPr>
+        <w:t xml:space="preserve">Целью алгоритма является создание модели, </w:t>
+      </w:r>
+      <w:r>
+        <w:rPr>
+          <w:rFonts w:ascii="Times New Roman" w:hAnsi="Times New Roman" w:cs="Times New Roman"/>
+          <w:sz w:val="28"/>
+          <w:szCs w:val="28"/>
+        </w:rPr>
+        <w:t>которая представляет собой дерево, состоящее из узлов</w:t>
+      </w:r>
+      <w:r>
+        <w:rPr>
+          <w:rFonts w:ascii="Times New Roman" w:hAnsi="Times New Roman" w:cs="Times New Roman"/>
+          <w:sz w:val="28"/>
+          <w:szCs w:val="28"/>
+        </w:rPr>
+        <w:t>, ребер</w:t>
+      </w:r>
+      <w:r>
+        <w:rPr>
+          <w:rFonts w:ascii="Times New Roman" w:hAnsi="Times New Roman" w:cs="Times New Roman"/>
+          <w:sz w:val="28"/>
+          <w:szCs w:val="28"/>
+        </w:rPr>
+        <w:t xml:space="preserve"> и листьев. Узлы соответствуют признакам, используемым для принятия решений, </w:t>
+      </w:r>
+      <w:r>
+        <w:rPr>
+          <w:rFonts w:ascii="Times New Roman" w:hAnsi="Times New Roman" w:cs="Times New Roman"/>
+          <w:sz w:val="28"/>
+          <w:szCs w:val="28"/>
+        </w:rPr>
+        <w:t xml:space="preserve">ребра </w:t>
+      </w:r>
+      <w:r>
+        <w:rPr>
+          <w:rFonts w:ascii="Times New Roman" w:hAnsi="Times New Roman" w:cs="Times New Roman"/>
+          <w:sz w:val="28"/>
+          <w:szCs w:val="28"/>
+        </w:rPr>
+        <w:t>–</w:t>
+      </w:r>
+      <w:r>
+        <w:rPr>
+          <w:rFonts w:ascii="Times New Roman" w:hAnsi="Times New Roman" w:cs="Times New Roman"/>
+          <w:sz w:val="28"/>
+          <w:szCs w:val="28"/>
+        </w:rPr>
+        <w:t xml:space="preserve"> значениям этого признака, </w:t>
+      </w:r>
+      <w:r>
+        <w:rPr>
+          <w:rFonts w:ascii="Times New Roman" w:hAnsi="Times New Roman" w:cs="Times New Roman"/>
+          <w:sz w:val="28"/>
+          <w:szCs w:val="28"/>
+        </w:rPr>
+        <w:t xml:space="preserve">а листья </w:t>
+      </w:r>
+      <w:r>
+        <w:rPr>
+          <w:rFonts w:ascii="Times New Roman" w:hAnsi="Times New Roman" w:cs="Times New Roman"/>
+          <w:sz w:val="28"/>
+          <w:szCs w:val="28"/>
+        </w:rPr>
+        <w:t>–</w:t>
+      </w:r>
+      <w:r>
+        <w:rPr>
+          <w:rFonts w:ascii="Times New Roman" w:hAnsi="Times New Roman" w:cs="Times New Roman"/>
+          <w:sz w:val="28"/>
+          <w:szCs w:val="28"/>
+        </w:rPr>
+        <w:t xml:space="preserve"> принадлежности </w:t>
+      </w:r>
+      <w:r>
+        <w:rPr>
+          <w:rFonts w:ascii="Times New Roman" w:hAnsi="Times New Roman" w:cs="Times New Roman"/>
+          <w:sz w:val="28"/>
+          <w:szCs w:val="28"/>
+        </w:rPr>
+        <w:t>объекта к одну из классов.</w:t>
+      </w:r>
+    </w:p>
+    <w:p>
+      <w:pPr>
+        <w:spacing w:after="0" w:line="360" w:lineRule="auto"/>
+        <w:ind w:firstLine="708"/>
+        <w:contextualSpacing/>
+        <w:jc w:val="both"/>
+        <w:rPr>
+          <w:rFonts w:ascii="Times New Roman" w:hAnsi="Times New Roman" w:cs="Times New Roman"/>
+          <w:sz w:val="28"/>
+          <w:szCs w:val="28"/>
+        </w:rPr>
+      </w:pPr>
+      <w:r>
+        <w:rPr>
+          <w:rFonts w:ascii="Times New Roman" w:hAnsi="Times New Roman" w:cs="Times New Roman"/>
+          <w:sz w:val="28"/>
+          <w:szCs w:val="28"/>
+        </w:rPr>
+        <w:t>Процесс построения дерева начин</w:t>
+      </w:r>
+      <w:r>
+        <w:rPr>
+          <w:rFonts w:ascii="Times New Roman" w:hAnsi="Times New Roman" w:cs="Times New Roman"/>
+          <w:sz w:val="28"/>
+          <w:szCs w:val="28"/>
+        </w:rPr>
+        <w:t xml:space="preserve">ается с корневого узла, </w:t>
+      </w:r>
+      <w:r>
+        <w:rPr>
+          <w:rFonts w:ascii="Times New Roman" w:hAnsi="Times New Roman" w:cs="Times New Roman"/>
+          <w:sz w:val="28"/>
+          <w:szCs w:val="28"/>
+        </w:rPr>
+        <w:t>со</w:t>
+      </w:r>
+      <w:r>
+        <w:rPr>
+          <w:rFonts w:ascii="Times New Roman" w:hAnsi="Times New Roman" w:cs="Times New Roman"/>
+          <w:sz w:val="28"/>
+          <w:szCs w:val="28"/>
+        </w:rPr>
+        <w:t>держащего</w:t>
+      </w:r>
+      <w:r>
+        <w:rPr>
+          <w:rFonts w:ascii="Times New Roman" w:hAnsi="Times New Roman" w:cs="Times New Roman"/>
+          <w:sz w:val="28"/>
+          <w:szCs w:val="28"/>
+        </w:rPr>
+        <w:t xml:space="preserve"> все</w:t>
+      </w:r>
+      <w:r>
+        <w:rPr>
+          <w:rFonts w:ascii="Times New Roman" w:hAnsi="Times New Roman" w:cs="Times New Roman"/>
+          <w:sz w:val="28"/>
+          <w:szCs w:val="28"/>
+        </w:rPr>
+        <w:t xml:space="preserve"> примеры</w:t>
+      </w:r>
+      <w:r>
+        <w:rPr>
+          <w:rFonts w:ascii="Times New Roman" w:hAnsi="Times New Roman" w:cs="Times New Roman"/>
+          <w:sz w:val="28"/>
+          <w:szCs w:val="28"/>
+        </w:rPr>
+        <w:t xml:space="preserve">. На основе </w:t>
+      </w:r>
+      <w:r>
+        <w:rPr>
+          <w:rFonts w:ascii="Times New Roman" w:hAnsi="Times New Roman" w:cs="Times New Roman"/>
+          <w:sz w:val="28"/>
+          <w:szCs w:val="28"/>
+        </w:rPr>
+        <w:t xml:space="preserve">выбранного </w:t>
+      </w:r>
+      <w:r>
+        <w:rPr>
+          <w:rFonts w:ascii="Times New Roman" w:hAnsi="Times New Roman" w:cs="Times New Roman"/>
+          <w:sz w:val="28"/>
+          <w:szCs w:val="28"/>
+        </w:rPr>
+        <w:t xml:space="preserve">критерия </w:t>
+      </w:r>
+      <w:r>
+        <w:rPr>
+          <w:rFonts w:ascii="Times New Roman" w:hAnsi="Times New Roman" w:cs="Times New Roman"/>
+          <w:sz w:val="28"/>
+          <w:szCs w:val="28"/>
+        </w:rPr>
+        <w:t>определяется</w:t>
+      </w:r>
+      <w:r>
+        <w:rPr>
+          <w:rFonts w:ascii="Times New Roman" w:hAnsi="Times New Roman" w:cs="Times New Roman"/>
+          <w:sz w:val="28"/>
+          <w:szCs w:val="28"/>
+        </w:rPr>
+        <w:t xml:space="preserve"> признак, </w:t>
+      </w:r>
+      <w:r>
+        <w:rPr>
+          <w:rFonts w:ascii="Times New Roman" w:hAnsi="Times New Roman" w:cs="Times New Roman"/>
+          <w:sz w:val="28"/>
+          <w:szCs w:val="28"/>
+        </w:rPr>
+        <w:t>который лучше всего р</w:t>
+      </w:r>
+      <w:r>
+        <w:rPr>
+          <w:rFonts w:ascii="Times New Roman" w:hAnsi="Times New Roman" w:cs="Times New Roman"/>
+          <w:sz w:val="28"/>
+          <w:szCs w:val="28"/>
+        </w:rPr>
+        <w:t xml:space="preserve">азделяет данные на </w:t>
+      </w:r>
+      <w:r>
+        <w:rPr>
+          <w:rFonts w:ascii="Times New Roman" w:hAnsi="Times New Roman" w:cs="Times New Roman"/>
+          <w:sz w:val="28"/>
+          <w:szCs w:val="28"/>
+        </w:rPr>
+        <w:t xml:space="preserve">два </w:t>
+      </w:r>
+      <w:r>
+        <w:rPr>
+          <w:rFonts w:ascii="Times New Roman" w:hAnsi="Times New Roman" w:cs="Times New Roman"/>
+          <w:sz w:val="28"/>
+          <w:szCs w:val="28"/>
+        </w:rPr>
+        <w:t>подмножества</w:t>
+      </w:r>
+      <w:r>
+        <w:rPr>
+          <w:rFonts w:ascii="Times New Roman" w:hAnsi="Times New Roman" w:cs="Times New Roman"/>
+          <w:sz w:val="28"/>
+          <w:szCs w:val="28"/>
+        </w:rPr>
+        <w:t xml:space="preserve"> с сохранением в них как можно большего количества</w:t>
+      </w:r>
+      <w:r>
+        <w:rPr>
+          <w:rFonts w:ascii="Times New Roman" w:hAnsi="Times New Roman" w:cs="Times New Roman"/>
+          <w:sz w:val="28"/>
+          <w:szCs w:val="28"/>
+        </w:rPr>
+        <w:t xml:space="preserve"> одинаковых значений целевой переменной. </w:t>
+      </w:r>
+      <w:r>
+        <w:rPr>
+          <w:rFonts w:ascii="Times New Roman" w:hAnsi="Times New Roman" w:cs="Times New Roman"/>
+          <w:sz w:val="28"/>
+          <w:szCs w:val="28"/>
+        </w:rPr>
+        <w:t>Каждое из подмножеств с</w:t>
+      </w:r>
+      <w:r>
+        <w:rPr>
+          <w:rFonts w:ascii="Times New Roman" w:hAnsi="Times New Roman" w:cs="Times New Roman"/>
+          <w:sz w:val="28"/>
+          <w:szCs w:val="28"/>
+        </w:rPr>
+        <w:t>тановится узлом следующего уровня дерева.</w:t>
+      </w:r>
+      <w:r>
+        <w:rPr>
+          <w:rFonts w:ascii="Times New Roman" w:hAnsi="Times New Roman" w:cs="Times New Roman"/>
+          <w:sz w:val="28"/>
+          <w:szCs w:val="28"/>
+        </w:rPr>
+        <w:t xml:space="preserve"> </w:t>
+      </w:r>
+      <w:r>
+        <w:rPr>
+          <w:rFonts w:ascii="Times New Roman" w:hAnsi="Times New Roman" w:cs="Times New Roman"/>
+          <w:sz w:val="28"/>
+          <w:szCs w:val="28"/>
+        </w:rPr>
+        <w:t xml:space="preserve">Процесс разбиения продолжается </w:t>
+      </w:r>
+      <w:r>
+        <w:rPr>
+          <w:rFonts w:ascii="Times New Roman" w:hAnsi="Times New Roman" w:cs="Times New Roman"/>
+          <w:sz w:val="28"/>
+          <w:szCs w:val="28"/>
+        </w:rPr>
+        <w:t xml:space="preserve">до тех пор, пока не будет достигнут критерий остановки. Он может быть задан заранее или определяться в процессе обучения, например, как </w:t>
+      </w:r>
+      <w:r>
+        <w:rPr>
+          <w:rFonts w:ascii="Times New Roman" w:hAnsi="Times New Roman" w:cs="Times New Roman"/>
+          <w:sz w:val="28"/>
+          <w:szCs w:val="28"/>
+        </w:rPr>
+        <w:t>определенное число</w:t>
+      </w:r>
+      <w:r>
+        <w:rPr>
+          <w:rFonts w:ascii="Times New Roman" w:hAnsi="Times New Roman" w:cs="Times New Roman"/>
+          <w:sz w:val="28"/>
+          <w:szCs w:val="28"/>
+        </w:rPr>
+        <w:t xml:space="preserve"> о</w:t>
+      </w:r>
+      <w:r>
+        <w:rPr>
+          <w:rFonts w:ascii="Times New Roman" w:hAnsi="Times New Roman" w:cs="Times New Roman"/>
+          <w:sz w:val="28"/>
+          <w:szCs w:val="28"/>
+        </w:rPr>
+        <w:t>бъектов в листе</w:t>
+      </w:r>
+      <w:r>
+        <w:rPr>
+          <w:rFonts w:ascii="Times New Roman" w:hAnsi="Times New Roman" w:cs="Times New Roman"/>
+          <w:sz w:val="28"/>
+          <w:szCs w:val="28"/>
+        </w:rPr>
+        <w:t>, ограничение на глубину дерева</w:t>
+      </w:r>
+      <w:r>
+        <w:rPr>
+          <w:rFonts w:ascii="Times New Roman" w:hAnsi="Times New Roman" w:cs="Times New Roman"/>
+          <w:sz w:val="28"/>
+          <w:szCs w:val="28"/>
+        </w:rPr>
+        <w:t xml:space="preserve"> или достижение</w:t>
+      </w:r>
+      <w:r>
+        <w:rPr>
+          <w:rFonts w:ascii="Times New Roman" w:hAnsi="Times New Roman" w:cs="Times New Roman"/>
+          <w:sz w:val="28"/>
+          <w:szCs w:val="28"/>
+        </w:rPr>
+        <w:t xml:space="preserve"> определенного значения функции ошибки.</w:t>
+      </w:r>
+    </w:p>
+    <w:p>
+      <w:pPr>
+        <w:spacing w:after="0" w:line="360" w:lineRule="auto"/>
+        <w:ind w:firstLine="708"/>
+        <w:contextualSpacing/>
+        <w:jc w:val="both"/>
+        <w:rPr>
+          <w:rFonts w:ascii="Times New Roman" w:hAnsi="Times New Roman" w:cs="Times New Roman"/>
+          <w:sz w:val="28"/>
+          <w:szCs w:val="28"/>
+        </w:rPr>
+      </w:pPr>
+      <w:r>
+        <w:rPr>
+          <w:rFonts w:ascii="Times New Roman" w:hAnsi="Times New Roman" w:cs="Times New Roman"/>
+          <w:sz w:val="28"/>
+          <w:szCs w:val="28"/>
+        </w:rPr>
+        <w:t xml:space="preserve">После обучения можно классифицировать приходящие объекты. Для этого </w:t>
+      </w:r>
+      <w:r>
+        <w:rPr>
+          <w:rFonts w:ascii="Times New Roman" w:hAnsi="Times New Roman" w:cs="Times New Roman"/>
+          <w:sz w:val="28"/>
+          <w:szCs w:val="28"/>
+        </w:rPr>
+        <w:t xml:space="preserve">необходимо </w:t>
+      </w:r>
+      <w:r>
+        <w:rPr>
+          <w:rFonts w:ascii="Times New Roman" w:hAnsi="Times New Roman" w:cs="Times New Roman"/>
+          <w:sz w:val="28"/>
+          <w:szCs w:val="28"/>
+        </w:rPr>
+        <w:t xml:space="preserve">«спуститься» </w:t>
+      </w:r>
+      <w:r>
+        <w:rPr>
+          <w:rFonts w:ascii="Times New Roman" w:hAnsi="Times New Roman" w:cs="Times New Roman"/>
+          <w:sz w:val="28"/>
+          <w:szCs w:val="28"/>
+        </w:rPr>
+        <w:t xml:space="preserve">по дереву до соответствующего листа, а затем </w:t>
+      </w:r>
+      <w:r>
+        <w:rPr>
+          <w:rFonts w:ascii="Times New Roman" w:hAnsi="Times New Roman" w:cs="Times New Roman"/>
+          <w:sz w:val="28"/>
+          <w:szCs w:val="28"/>
+        </w:rPr>
+        <w:t>вернуть</w:t>
+      </w:r>
+      <w:r>
+        <w:rPr>
+          <w:rFonts w:ascii="Times New Roman" w:hAnsi="Times New Roman" w:cs="Times New Roman"/>
+          <w:sz w:val="28"/>
+          <w:szCs w:val="28"/>
+        </w:rPr>
+        <w:t xml:space="preserve"> класс, который соответствует этому листу. </w:t>
+      </w:r>
+    </w:p>
+    <w:p>
+      <w:pPr>
+        <w:spacing w:after="0" w:line="360" w:lineRule="auto"/>
+        <w:contextualSpacing/>
+        <w:jc w:val="center"/>
+        <w:rPr>
+          <w:rFonts w:ascii="Times New Roman" w:hAnsi="Times New Roman" w:cs="Times New Roman"/>
+          <w:sz w:val="28"/>
+          <w:szCs w:val="28"/>
+        </w:rPr>
+      </w:pPr>
+      <w:r>
+        <w:rPr>
+          <w:rFonts w:ascii="Times New Roman" w:hAnsi="Times New Roman" w:cs="Times New Roman"/>
+          <w:noProof/>
+          <w:sz w:val="28"/>
+          <w:szCs w:val="28"/>
+          <w:lang w:eastAsia="ru-RU"/>
+        </w:rPr>
+        <w:lastRenderedPageBreak/>
+        <w:drawing>
+          <wp:inline distT="0" distB="0" distL="0" distR="0" wp14:anchorId="64FBD0D3" wp14:editId="6A05DA99">
+            <wp:extent cx="1763838" cy="8540750"/>
+            <wp:effectExtent l="0" t="0" r="0" b="0"/>
+            <wp:docPr id="12" name="Рисунок 12"/>
+            <wp:cNvGraphicFramePr>
+              <a:graphicFrameLocks xmlns:a="http://schemas.openxmlformats.org/drawingml/2006/main" noChangeAspect="1"/>
+            </wp:cNvGraphicFramePr>
+            <a:graphic xmlns:a="http://schemas.openxmlformats.org/drawingml/2006/main">
+              <a:graphicData uri="http://schemas.openxmlformats.org/drawingml/2006/picture">
+                <pic:pic xmlns:pic="http://schemas.openxmlformats.org/drawingml/2006/picture">
+                  <pic:nvPicPr>
+                    <pic:cNvPr id="12" name="decision_tree.emf"/>
+                    <pic:cNvPicPr/>
+                  </pic:nvPicPr>
+                  <pic:blipFill>
+                    <a:blip r:embed="rId22" cstate="print">
+                      <a:extLst>
+                        <a:ext uri="{28A0092B-C50C-407E-A947-70E740481C1C}">
+                          <a14:useLocalDpi xmlns:a14="http://schemas.microsoft.com/office/drawing/2010/main" val="0"/>
+                        </a:ext>
+                      </a:extLst>
+                    </a:blip>
+                    <a:stretch>
+                      <a:fillRect/>
+                    </a:stretch>
+                  </pic:blipFill>
+                  <pic:spPr>
+                    <a:xfrm>
+                      <a:off x="0" y="0"/>
+                      <a:ext cx="1767862" cy="8560235"/>
+                    </a:xfrm>
+                    <a:prstGeom prst="rect">
+                      <a:avLst/>
+                    </a:prstGeom>
+                  </pic:spPr>
+                </pic:pic>
+              </a:graphicData>
+            </a:graphic>
+          </wp:inline>
+        </w:drawing>
+      </w:r>
+    </w:p>
+    <w:p>
+      <w:pPr>
+        <w:spacing w:after="0" w:line="360" w:lineRule="auto"/>
+        <w:contextualSpacing/>
+        <w:jc w:val="center"/>
+        <w:rPr>
+          <w:rFonts w:ascii="Times New Roman" w:hAnsi="Times New Roman" w:cs="Times New Roman"/>
+          <w:sz w:val="28"/>
+          <w:szCs w:val="28"/>
+        </w:rPr>
+      </w:pPr>
+      <w:r>
+        <w:rPr>
+          <w:rFonts w:ascii="Times New Roman" w:hAnsi="Times New Roman" w:cs="Times New Roman"/>
+          <w:sz w:val="28"/>
+          <w:szCs w:val="28"/>
+        </w:rPr>
+        <w:t xml:space="preserve">Рисунок 2.1 </w:t>
+      </w:r>
+      <w:r>
+        <w:rPr>
+          <w:rFonts w:ascii="Times New Roman" w:hAnsi="Times New Roman" w:cs="Times New Roman"/>
+          <w:sz w:val="28"/>
+          <w:szCs w:val="28"/>
+        </w:rPr>
+        <w:t>–</w:t>
+      </w:r>
+      <w:r>
+        <w:rPr>
+          <w:rFonts w:ascii="Times New Roman" w:hAnsi="Times New Roman" w:cs="Times New Roman"/>
+          <w:sz w:val="28"/>
+          <w:szCs w:val="28"/>
+        </w:rPr>
+        <w:t xml:space="preserve"> Схема алгоритма дерева решений</w:t>
+      </w:r>
     </w:p>
     <w:p>
       <w:pPr>
@@ -16941,7 +17731,7 @@
           <w:szCs w:val="28"/>
         </w:rPr>
       </w:pPr>
-      <w:bookmarkStart w:id="23" w:name="_Toc130830518"/>
+      <w:bookmarkStart w:id="24" w:name="_Toc130830518"/>
       <w:r>
         <w:rPr>
           <w:rFonts w:ascii="Times New Roman" w:hAnsi="Times New Roman" w:cs="Times New Roman"/>
@@ -16950,6 +17740,7 @@
           <w:sz w:val="28"/>
           <w:szCs w:val="28"/>
         </w:rPr>
+        <w:lastRenderedPageBreak/>
         <w:t xml:space="preserve">Схема алгоритма </w:t>
       </w:r>
       <w:r>
@@ -16962,7 +17753,7 @@
         </w:rPr>
         <w:t>случайного леса</w:t>
       </w:r>
-      <w:bookmarkEnd w:id="23"/>
+      <w:bookmarkEnd w:id="24"/>
       <w:r>
         <w:rPr>
           <w:rFonts w:ascii="Times New Roman" w:hAnsi="Times New Roman" w:cs="Times New Roman"/>
@@ -16990,7 +17781,354 @@
     <w:p>
       <w:pPr>
         <w:spacing w:after="0" w:line="360" w:lineRule="auto"/>
-        <w:ind w:firstLine="708"/>
+        <w:ind w:firstLine="709"/>
+        <w:contextualSpacing/>
+        <w:jc w:val="both"/>
+        <w:rPr>
+          <w:rFonts w:ascii="Times New Roman" w:hAnsi="Times New Roman" w:cs="Times New Roman"/>
+          <w:sz w:val="28"/>
+          <w:szCs w:val="28"/>
+        </w:rPr>
+      </w:pPr>
+      <w:r>
+        <w:rPr>
+          <w:rFonts w:ascii="Times New Roman" w:hAnsi="Times New Roman" w:cs="Times New Roman"/>
+          <w:sz w:val="28"/>
+          <w:szCs w:val="28"/>
+        </w:rPr>
+        <w:t>Случайный лес состоит из ансамбля деревьев решений и решает проблему</w:t>
+      </w:r>
+      <w:r>
+        <w:rPr>
+          <w:rFonts w:ascii="Times New Roman" w:hAnsi="Times New Roman" w:cs="Times New Roman"/>
+          <w:sz w:val="28"/>
+          <w:szCs w:val="28"/>
+        </w:rPr>
+        <w:t xml:space="preserve"> переобучения, нередко в</w:t>
+      </w:r>
+      <w:r>
+        <w:rPr>
+          <w:rFonts w:ascii="Times New Roman" w:hAnsi="Times New Roman" w:cs="Times New Roman"/>
+          <w:sz w:val="28"/>
+          <w:szCs w:val="28"/>
+        </w:rPr>
+        <w:t>озникающую</w:t>
+      </w:r>
+      <w:r>
+        <w:rPr>
+          <w:rFonts w:ascii="Times New Roman" w:hAnsi="Times New Roman" w:cs="Times New Roman"/>
+          <w:sz w:val="28"/>
+          <w:szCs w:val="28"/>
+        </w:rPr>
+        <w:t xml:space="preserve"> при использовании одного дерева</w:t>
+      </w:r>
+      <w:r>
+        <w:rPr>
+          <w:rFonts w:ascii="Times New Roman" w:hAnsi="Times New Roman" w:cs="Times New Roman"/>
+          <w:sz w:val="28"/>
+          <w:szCs w:val="28"/>
+        </w:rPr>
+        <w:t xml:space="preserve">, </w:t>
+      </w:r>
+      <w:r>
+        <w:rPr>
+          <w:rFonts w:ascii="Times New Roman" w:hAnsi="Times New Roman" w:cs="Times New Roman"/>
+          <w:sz w:val="28"/>
+          <w:szCs w:val="28"/>
+        </w:rPr>
+        <w:t>–</w:t>
+      </w:r>
+      <w:r>
+        <w:rPr>
+          <w:rFonts w:ascii="Times New Roman" w:hAnsi="Times New Roman" w:cs="Times New Roman"/>
+          <w:sz w:val="28"/>
+          <w:szCs w:val="28"/>
+        </w:rPr>
+        <w:t xml:space="preserve"> </w:t>
+      </w:r>
+      <w:r>
+        <w:rPr>
+          <w:rFonts w:ascii="Times New Roman" w:hAnsi="Times New Roman" w:cs="Times New Roman"/>
+          <w:sz w:val="28"/>
+          <w:szCs w:val="28"/>
+        </w:rPr>
+        <w:t>кл</w:t>
+      </w:r>
+      <w:r>
+        <w:rPr>
+          <w:rFonts w:ascii="Times New Roman" w:hAnsi="Times New Roman" w:cs="Times New Roman"/>
+          <w:sz w:val="28"/>
+          <w:szCs w:val="28"/>
+        </w:rPr>
+        <w:t>асс опр</w:t>
+      </w:r>
+      <w:r>
+        <w:rPr>
+          <w:rFonts w:ascii="Times New Roman" w:hAnsi="Times New Roman" w:cs="Times New Roman"/>
+          <w:sz w:val="28"/>
+          <w:szCs w:val="28"/>
+        </w:rPr>
+        <w:t>еделяется путем голосования</w:t>
+      </w:r>
+      <w:r>
+        <w:rPr>
+          <w:rFonts w:ascii="Times New Roman" w:hAnsi="Times New Roman" w:cs="Times New Roman"/>
+          <w:sz w:val="28"/>
+          <w:szCs w:val="28"/>
+        </w:rPr>
+        <w:t>.</w:t>
+      </w:r>
+      <w:r>
+        <w:rPr>
+          <w:rFonts w:ascii="Times New Roman" w:hAnsi="Times New Roman" w:cs="Times New Roman"/>
+          <w:sz w:val="28"/>
+          <w:szCs w:val="28"/>
+        </w:rPr>
+        <w:t xml:space="preserve"> На рисунке 2.2 представлена схема алгоритма случайного леса.</w:t>
+      </w:r>
+    </w:p>
+    <w:p>
+      <w:pPr>
+        <w:spacing w:after="0" w:line="360" w:lineRule="auto"/>
+        <w:ind w:firstLine="709"/>
+        <w:contextualSpacing/>
+        <w:jc w:val="both"/>
+        <w:rPr>
+          <w:rFonts w:ascii="Times New Roman" w:hAnsi="Times New Roman" w:cs="Times New Roman"/>
+          <w:sz w:val="28"/>
+          <w:szCs w:val="28"/>
+        </w:rPr>
+      </w:pPr>
+      <w:r>
+        <w:rPr>
+          <w:rFonts w:ascii="Times New Roman" w:hAnsi="Times New Roman" w:cs="Times New Roman"/>
+          <w:sz w:val="28"/>
+          <w:szCs w:val="28"/>
+        </w:rPr>
+        <w:t xml:space="preserve">Выбирается </w:t>
+      </w:r>
+      <w:r>
+        <w:rPr>
+          <w:rFonts w:ascii="Times New Roman" w:hAnsi="Times New Roman" w:cs="Times New Roman"/>
+          <w:sz w:val="28"/>
+          <w:szCs w:val="28"/>
+          <w:lang w:val="en-US"/>
+        </w:rPr>
+        <w:t>n</w:t>
+      </w:r>
+      <w:r>
+        <w:rPr>
+          <w:rFonts w:ascii="Times New Roman" w:hAnsi="Times New Roman" w:cs="Times New Roman"/>
+          <w:sz w:val="28"/>
+          <w:szCs w:val="28"/>
+        </w:rPr>
+        <w:t xml:space="preserve"> – </w:t>
+      </w:r>
+      <w:r>
+        <w:rPr>
+          <w:rFonts w:ascii="Times New Roman" w:hAnsi="Times New Roman" w:cs="Times New Roman"/>
+          <w:sz w:val="28"/>
+          <w:szCs w:val="28"/>
+        </w:rPr>
+        <w:t xml:space="preserve">количество деревьев в лесу. Для каждого из них проводится </w:t>
+      </w:r>
+      <w:r>
+        <w:rPr>
+          <w:rFonts w:ascii="Times New Roman" w:hAnsi="Times New Roman" w:cs="Times New Roman"/>
+          <w:sz w:val="28"/>
+          <w:szCs w:val="28"/>
+        </w:rPr>
+        <w:t xml:space="preserve">выборка случайного подмножества примеров из всех данных, а также признаков, на основе которых будет строится дерево. Это помогает в создании различных </w:t>
+      </w:r>
+      <w:r>
+        <w:rPr>
+          <w:rFonts w:ascii="Times New Roman" w:hAnsi="Times New Roman" w:cs="Times New Roman"/>
+          <w:sz w:val="28"/>
+          <w:szCs w:val="28"/>
+        </w:rPr>
+        <w:t>моделей</w:t>
+      </w:r>
+      <w:r>
+        <w:rPr>
+          <w:rFonts w:ascii="Times New Roman" w:hAnsi="Times New Roman" w:cs="Times New Roman"/>
+          <w:sz w:val="28"/>
+          <w:szCs w:val="28"/>
+        </w:rPr>
+        <w:t xml:space="preserve"> и уменьшении связи между ними. </w:t>
+      </w:r>
+      <w:r>
+        <w:rPr>
+          <w:rFonts w:ascii="Times New Roman" w:hAnsi="Times New Roman" w:cs="Times New Roman"/>
+          <w:sz w:val="28"/>
+          <w:szCs w:val="28"/>
+        </w:rPr>
+        <w:t>В результате получается</w:t>
+      </w:r>
+      <w:r>
+        <w:rPr>
+          <w:rFonts w:ascii="Times New Roman" w:hAnsi="Times New Roman" w:cs="Times New Roman"/>
+          <w:sz w:val="28"/>
+          <w:szCs w:val="28"/>
+        </w:rPr>
+        <w:t xml:space="preserve"> </w:t>
+      </w:r>
+      <w:r>
+        <w:rPr>
+          <w:rFonts w:ascii="Times New Roman" w:hAnsi="Times New Roman" w:cs="Times New Roman"/>
+          <w:sz w:val="28"/>
+          <w:szCs w:val="28"/>
+          <w:lang w:val="en-US"/>
+        </w:rPr>
+        <w:t>n</w:t>
+      </w:r>
+      <w:r>
+        <w:rPr>
+          <w:rFonts w:ascii="Times New Roman" w:hAnsi="Times New Roman" w:cs="Times New Roman"/>
+          <w:sz w:val="28"/>
+          <w:szCs w:val="28"/>
+        </w:rPr>
+        <w:t xml:space="preserve"> </w:t>
+      </w:r>
+      <w:r>
+        <w:rPr>
+          <w:rFonts w:ascii="Times New Roman" w:hAnsi="Times New Roman" w:cs="Times New Roman"/>
+          <w:sz w:val="28"/>
+          <w:szCs w:val="28"/>
+        </w:rPr>
+        <w:t>деревьев решений.</w:t>
+      </w:r>
+    </w:p>
+    <w:p>
+      <w:pPr>
+        <w:spacing w:after="0" w:line="360" w:lineRule="auto"/>
+        <w:ind w:firstLine="709"/>
+        <w:contextualSpacing/>
+        <w:jc w:val="both"/>
+        <w:rPr>
+          <w:rFonts w:ascii="Times New Roman" w:hAnsi="Times New Roman" w:cs="Times New Roman"/>
+          <w:sz w:val="28"/>
+          <w:szCs w:val="28"/>
+        </w:rPr>
+      </w:pPr>
+      <w:r>
+        <w:rPr>
+          <w:rFonts w:ascii="Times New Roman" w:hAnsi="Times New Roman" w:cs="Times New Roman"/>
+          <w:sz w:val="28"/>
+          <w:szCs w:val="28"/>
+        </w:rPr>
+        <w:t>Для классификации объекта, полученного на вход, делается предсказание каждым деревом в лесу, а результат определяется голосованием (наибольшее количество голосов за определенный класс).</w:t>
+      </w:r>
+    </w:p>
+    <w:p>
+      <w:pPr>
+        <w:spacing w:after="0" w:line="360" w:lineRule="auto"/>
+        <w:contextualSpacing/>
+        <w:jc w:val="center"/>
+        <w:rPr>
+          <w:rFonts w:ascii="Times New Roman" w:hAnsi="Times New Roman" w:cs="Times New Roman"/>
+          <w:sz w:val="28"/>
+          <w:szCs w:val="28"/>
+        </w:rPr>
+      </w:pPr>
+      <w:r>
+        <w:rPr>
+          <w:rFonts w:ascii="Times New Roman" w:hAnsi="Times New Roman" w:cs="Times New Roman"/>
+          <w:noProof/>
+          <w:sz w:val="28"/>
+          <w:szCs w:val="28"/>
+          <w:lang w:eastAsia="ru-RU"/>
+        </w:rPr>
+        <w:lastRenderedPageBreak/>
+        <w:drawing>
+          <wp:inline distT="0" distB="0" distL="0" distR="0" wp14:anchorId="4668EB7F" wp14:editId="78DECAE5">
+            <wp:extent cx="1870364" cy="7759463"/>
+            <wp:effectExtent l="0" t="0" r="0" b="0"/>
+            <wp:docPr id="1" name="Рисунок 1"/>
+            <wp:cNvGraphicFramePr>
+              <a:graphicFrameLocks xmlns:a="http://schemas.openxmlformats.org/drawingml/2006/main" noChangeAspect="1"/>
+            </wp:cNvGraphicFramePr>
+            <a:graphic xmlns:a="http://schemas.openxmlformats.org/drawingml/2006/main">
+              <a:graphicData uri="http://schemas.openxmlformats.org/drawingml/2006/picture">
+                <pic:pic xmlns:pic="http://schemas.openxmlformats.org/drawingml/2006/picture">
+                  <pic:nvPicPr>
+                    <pic:cNvPr id="1" name="random_forest.emf"/>
+                    <pic:cNvPicPr/>
+                  </pic:nvPicPr>
+                  <pic:blipFill>
+                    <a:blip r:embed="rId23" cstate="print">
+                      <a:extLst>
+                        <a:ext uri="{28A0092B-C50C-407E-A947-70E740481C1C}">
+                          <a14:useLocalDpi xmlns:a14="http://schemas.microsoft.com/office/drawing/2010/main" val="0"/>
+                        </a:ext>
+                      </a:extLst>
+                    </a:blip>
+                    <a:stretch>
+                      <a:fillRect/>
+                    </a:stretch>
+                  </pic:blipFill>
+                  <pic:spPr>
+                    <a:xfrm>
+                      <a:off x="0" y="0"/>
+                      <a:ext cx="1884837" cy="7819507"/>
+                    </a:xfrm>
+                    <a:prstGeom prst="rect">
+                      <a:avLst/>
+                    </a:prstGeom>
+                  </pic:spPr>
+                </pic:pic>
+              </a:graphicData>
+            </a:graphic>
+          </wp:inline>
+        </w:drawing>
+      </w:r>
+    </w:p>
+    <w:p>
+      <w:pPr>
+        <w:spacing w:after="0" w:line="360" w:lineRule="auto"/>
+        <w:contextualSpacing/>
+        <w:jc w:val="center"/>
+        <w:rPr>
+          <w:rFonts w:ascii="Times New Roman" w:hAnsi="Times New Roman" w:cs="Times New Roman"/>
+          <w:sz w:val="28"/>
+          <w:szCs w:val="28"/>
+        </w:rPr>
+      </w:pPr>
+      <w:r>
+        <w:rPr>
+          <w:rFonts w:ascii="Times New Roman" w:hAnsi="Times New Roman" w:cs="Times New Roman"/>
+          <w:sz w:val="28"/>
+          <w:szCs w:val="28"/>
+        </w:rPr>
+        <w:t>Рисунок 2.2</w:t>
+      </w:r>
+      <w:r>
+        <w:rPr>
+          <w:rFonts w:ascii="Times New Roman" w:hAnsi="Times New Roman" w:cs="Times New Roman"/>
+          <w:sz w:val="28"/>
+          <w:szCs w:val="28"/>
+        </w:rPr>
+        <w:t xml:space="preserve"> </w:t>
+      </w:r>
+      <w:r>
+        <w:rPr>
+          <w:rFonts w:ascii="Times New Roman" w:hAnsi="Times New Roman" w:cs="Times New Roman"/>
+          <w:sz w:val="28"/>
+          <w:szCs w:val="28"/>
+        </w:rPr>
+        <w:t>–</w:t>
+      </w:r>
+      <w:r>
+        <w:rPr>
+          <w:rFonts w:ascii="Times New Roman" w:hAnsi="Times New Roman" w:cs="Times New Roman"/>
+          <w:sz w:val="28"/>
+          <w:szCs w:val="28"/>
+        </w:rPr>
+        <w:t xml:space="preserve"> Схема алгоритма случайного леса</w:t>
+      </w:r>
+    </w:p>
+    <w:p>
+      <w:pPr>
+        <w:spacing w:after="0" w:line="360" w:lineRule="auto"/>
         <w:contextualSpacing/>
         <w:jc w:val="both"/>
         <w:rPr>
@@ -17030,7 +18168,7 @@
           <w:szCs w:val="28"/>
         </w:rPr>
       </w:pPr>
-      <w:bookmarkStart w:id="24" w:name="_Toc130830519"/>
+      <w:bookmarkStart w:id="25" w:name="_Toc130830519"/>
       <w:r>
         <w:rPr>
           <w:rFonts w:ascii="Times New Roman" w:hAnsi="Times New Roman" w:cs="Times New Roman"/>
@@ -17039,6 +18177,7 @@
           <w:sz w:val="28"/>
           <w:szCs w:val="28"/>
         </w:rPr>
+        <w:lastRenderedPageBreak/>
         <w:t xml:space="preserve">Схема алгоритма </w:t>
       </w:r>
       <w:r>
@@ -17051,12 +18190,430 @@
         </w:rPr>
         <w:t>градиентного бустинга</w:t>
       </w:r>
-      <w:bookmarkEnd w:id="24"/>
+      <w:bookmarkEnd w:id="25"/>
     </w:p>
     <w:p>
       <w:pPr>
         <w:spacing w:after="0" w:line="360" w:lineRule="auto"/>
         <w:ind w:firstLine="708"/>
+        <w:contextualSpacing/>
+        <w:jc w:val="both"/>
+        <w:rPr>
+          <w:rFonts w:ascii="Times New Roman" w:hAnsi="Times New Roman" w:cs="Times New Roman"/>
+          <w:sz w:val="28"/>
+          <w:szCs w:val="28"/>
+        </w:rPr>
+      </w:pPr>
+    </w:p>
+    <w:p>
+      <w:pPr>
+        <w:spacing w:after="0" w:line="360" w:lineRule="auto"/>
+        <w:ind w:firstLine="709"/>
+        <w:contextualSpacing/>
+        <w:jc w:val="both"/>
+        <w:rPr>
+          <w:rFonts w:ascii="Times New Roman" w:hAnsi="Times New Roman" w:cs="Times New Roman"/>
+          <w:sz w:val="28"/>
+          <w:szCs w:val="28"/>
+        </w:rPr>
+      </w:pPr>
+      <w:r>
+        <w:rPr>
+          <w:rFonts w:ascii="Times New Roman" w:hAnsi="Times New Roman" w:cs="Times New Roman"/>
+          <w:sz w:val="28"/>
+          <w:szCs w:val="28"/>
+        </w:rPr>
+        <w:t xml:space="preserve">Градиентный </w:t>
+      </w:r>
+      <w:proofErr w:type="spellStart"/>
+      <w:r>
+        <w:rPr>
+          <w:rFonts w:ascii="Times New Roman" w:hAnsi="Times New Roman" w:cs="Times New Roman"/>
+          <w:sz w:val="28"/>
+          <w:szCs w:val="28"/>
+        </w:rPr>
+        <w:t>бустинг</w:t>
+      </w:r>
+      <w:proofErr w:type="spellEnd"/>
+      <w:r>
+        <w:rPr>
+          <w:rFonts w:ascii="Times New Roman" w:hAnsi="Times New Roman" w:cs="Times New Roman"/>
+          <w:sz w:val="28"/>
+          <w:szCs w:val="28"/>
+        </w:rPr>
+        <w:t xml:space="preserve"> является</w:t>
+      </w:r>
+      <w:r>
+        <w:rPr>
+          <w:rFonts w:ascii="Times New Roman" w:hAnsi="Times New Roman" w:cs="Times New Roman"/>
+          <w:sz w:val="28"/>
+          <w:szCs w:val="28"/>
+        </w:rPr>
+        <w:t xml:space="preserve"> модифик</w:t>
+      </w:r>
+      <w:r>
+        <w:rPr>
+          <w:rFonts w:ascii="Times New Roman" w:hAnsi="Times New Roman" w:cs="Times New Roman"/>
+          <w:sz w:val="28"/>
+          <w:szCs w:val="28"/>
+        </w:rPr>
+        <w:t>ацией алгоритма случайного леса. Каждое дерево обучается последовательно, при этом каждое новое дерево учитывает ошибки предыдущих, за счет чего достигается большая точность. На рисунке 2.3 представлена схема алгоритма градиентного бустинга.</w:t>
+      </w:r>
+    </w:p>
+    <w:p>
+      <w:pPr>
+        <w:spacing w:after="0" w:line="360" w:lineRule="auto"/>
+        <w:ind w:firstLine="709"/>
+        <w:contextualSpacing/>
+        <w:jc w:val="both"/>
+        <w:rPr>
+          <w:rFonts w:ascii="Times New Roman" w:hAnsi="Times New Roman" w:cs="Times New Roman"/>
+          <w:sz w:val="28"/>
+          <w:szCs w:val="28"/>
+        </w:rPr>
+      </w:pPr>
+      <w:r>
+        <w:rPr>
+          <w:rFonts w:ascii="Times New Roman" w:hAnsi="Times New Roman" w:cs="Times New Roman"/>
+          <w:sz w:val="28"/>
+          <w:szCs w:val="28"/>
+        </w:rPr>
+        <w:t xml:space="preserve">Создается начальное дерево решений, которое будет постепенно улучшаться на каждой итерации, и задается функция потерь. Для каждого объекта обучающей выборки вычисляется остаток (разница) между действительным значением целевой переменной и предсказанной. </w:t>
+      </w:r>
+      <w:r>
+        <w:rPr>
+          <w:rFonts w:ascii="Times New Roman" w:hAnsi="Times New Roman" w:cs="Times New Roman"/>
+          <w:sz w:val="28"/>
+          <w:szCs w:val="28"/>
+        </w:rPr>
+        <w:t>О</w:t>
+      </w:r>
+      <w:r>
+        <w:rPr>
+          <w:rFonts w:ascii="Times New Roman" w:hAnsi="Times New Roman" w:cs="Times New Roman"/>
+          <w:sz w:val="28"/>
+          <w:szCs w:val="28"/>
+        </w:rPr>
+        <w:t>чередное дерево</w:t>
+      </w:r>
+      <w:r>
+        <w:rPr>
+          <w:rFonts w:ascii="Times New Roman" w:hAnsi="Times New Roman" w:cs="Times New Roman"/>
+          <w:sz w:val="28"/>
+          <w:szCs w:val="28"/>
+        </w:rPr>
+        <w:t xml:space="preserve"> </w:t>
+      </w:r>
+      <w:r>
+        <w:rPr>
+          <w:rFonts w:ascii="Times New Roman" w:hAnsi="Times New Roman" w:cs="Times New Roman"/>
+          <w:sz w:val="28"/>
+          <w:szCs w:val="28"/>
+        </w:rPr>
+        <w:t xml:space="preserve">строится </w:t>
+      </w:r>
+      <w:r>
+        <w:rPr>
+          <w:rFonts w:ascii="Times New Roman" w:hAnsi="Times New Roman" w:cs="Times New Roman"/>
+          <w:sz w:val="28"/>
+          <w:szCs w:val="28"/>
+        </w:rPr>
+        <w:t>таким образом, чтобы уменьшить остатки, которые остались после предыдущих деревьев</w:t>
+      </w:r>
+      <w:r>
+        <w:rPr>
+          <w:rFonts w:ascii="Times New Roman" w:hAnsi="Times New Roman" w:cs="Times New Roman"/>
+          <w:sz w:val="28"/>
+          <w:szCs w:val="28"/>
+        </w:rPr>
+        <w:t>.</w:t>
+      </w:r>
+      <w:r>
+        <w:rPr>
+          <w:rFonts w:ascii="Times New Roman" w:hAnsi="Times New Roman" w:cs="Times New Roman"/>
+          <w:sz w:val="28"/>
+          <w:szCs w:val="28"/>
+        </w:rPr>
+        <w:t xml:space="preserve"> Для этого используется градиентный спуск, который позволяет оптимизировать функционал потерь путем нахождения оптималь</w:t>
+      </w:r>
+      <w:r>
+        <w:rPr>
+          <w:rFonts w:ascii="Times New Roman" w:hAnsi="Times New Roman" w:cs="Times New Roman"/>
+          <w:sz w:val="28"/>
+          <w:szCs w:val="28"/>
+        </w:rPr>
+        <w:t>ных значений параметров модели.</w:t>
+      </w:r>
+      <w:r>
+        <w:rPr>
+          <w:rFonts w:ascii="Times New Roman" w:hAnsi="Times New Roman" w:cs="Times New Roman"/>
+          <w:sz w:val="28"/>
+          <w:szCs w:val="28"/>
+        </w:rPr>
+        <w:t xml:space="preserve"> </w:t>
+      </w:r>
+      <w:r>
+        <w:rPr>
+          <w:rFonts w:ascii="Times New Roman" w:hAnsi="Times New Roman" w:cs="Times New Roman"/>
+          <w:sz w:val="28"/>
+          <w:szCs w:val="28"/>
+        </w:rPr>
+        <w:t>В конце</w:t>
+      </w:r>
+      <w:r>
+        <w:rPr>
+          <w:rFonts w:ascii="Times New Roman" w:hAnsi="Times New Roman" w:cs="Times New Roman"/>
+          <w:sz w:val="28"/>
+          <w:szCs w:val="28"/>
+        </w:rPr>
+        <w:t xml:space="preserve"> в</w:t>
+      </w:r>
+      <w:r>
+        <w:rPr>
+          <w:rFonts w:ascii="Times New Roman" w:hAnsi="Times New Roman" w:cs="Times New Roman"/>
+          <w:sz w:val="28"/>
+          <w:szCs w:val="28"/>
+        </w:rPr>
+        <w:t>ычисляется коэффициент, который определяет вес, с которым дерево будет включено в итоговую модель</w:t>
+      </w:r>
+      <w:r>
+        <w:rPr>
+          <w:rFonts w:ascii="Times New Roman" w:hAnsi="Times New Roman" w:cs="Times New Roman"/>
+          <w:sz w:val="28"/>
+          <w:szCs w:val="28"/>
+        </w:rPr>
+        <w:t>,</w:t>
+      </w:r>
+      <w:r>
+        <w:rPr>
+          <w:rFonts w:ascii="Times New Roman" w:hAnsi="Times New Roman" w:cs="Times New Roman"/>
+          <w:sz w:val="28"/>
+          <w:szCs w:val="28"/>
+        </w:rPr>
+        <w:t xml:space="preserve"> </w:t>
+      </w:r>
+      <w:r>
+        <w:rPr>
+          <w:rFonts w:ascii="Times New Roman" w:hAnsi="Times New Roman" w:cs="Times New Roman"/>
+          <w:sz w:val="28"/>
+          <w:szCs w:val="28"/>
+        </w:rPr>
+        <w:t xml:space="preserve">то есть </w:t>
+      </w:r>
+      <w:bookmarkStart w:id="26" w:name="_GoBack"/>
+      <w:bookmarkEnd w:id="26"/>
+      <w:r>
+        <w:rPr>
+          <w:rFonts w:ascii="Times New Roman" w:hAnsi="Times New Roman" w:cs="Times New Roman"/>
+          <w:sz w:val="28"/>
+          <w:szCs w:val="28"/>
+        </w:rPr>
+        <w:t xml:space="preserve">насколько сильно вносится </w:t>
+      </w:r>
+      <w:r>
+        <w:rPr>
+          <w:rFonts w:ascii="Times New Roman" w:hAnsi="Times New Roman" w:cs="Times New Roman"/>
+          <w:sz w:val="28"/>
+          <w:szCs w:val="28"/>
+        </w:rPr>
+        <w:t>вклад текущего дерева в результат</w:t>
+      </w:r>
+      <w:r>
+        <w:rPr>
+          <w:rFonts w:ascii="Times New Roman" w:hAnsi="Times New Roman" w:cs="Times New Roman"/>
+          <w:sz w:val="28"/>
+          <w:szCs w:val="28"/>
+        </w:rPr>
+        <w:t>.</w:t>
+      </w:r>
+      <w:r>
+        <w:rPr>
+          <w:rFonts w:ascii="Times New Roman" w:hAnsi="Times New Roman" w:cs="Times New Roman"/>
+          <w:sz w:val="28"/>
+          <w:szCs w:val="28"/>
+        </w:rPr>
+        <w:t xml:space="preserve"> </w:t>
+      </w:r>
+      <w:r>
+        <w:rPr>
+          <w:rFonts w:ascii="Times New Roman" w:hAnsi="Times New Roman" w:cs="Times New Roman"/>
+          <w:sz w:val="28"/>
+          <w:szCs w:val="28"/>
+        </w:rPr>
+        <w:t>Ансамбль строи</w:t>
+      </w:r>
+      <w:r>
+        <w:rPr>
+          <w:rFonts w:ascii="Times New Roman" w:hAnsi="Times New Roman" w:cs="Times New Roman"/>
+          <w:sz w:val="28"/>
+          <w:szCs w:val="28"/>
+        </w:rPr>
+        <w:t xml:space="preserve">тся до тех пор, пока не будет достигнут критерий остановки, например, </w:t>
+      </w:r>
+      <w:r>
+        <w:rPr>
+          <w:rFonts w:ascii="Times New Roman" w:hAnsi="Times New Roman" w:cs="Times New Roman"/>
+          <w:sz w:val="28"/>
+          <w:szCs w:val="28"/>
+        </w:rPr>
+        <w:t>заданное количество итераций или достижение определенной точности.</w:t>
+      </w:r>
+    </w:p>
+    <w:p>
+      <w:pPr>
+        <w:spacing w:after="0" w:line="360" w:lineRule="auto"/>
+        <w:ind w:firstLine="709"/>
+        <w:contextualSpacing/>
+        <w:jc w:val="both"/>
+        <w:rPr>
+          <w:rFonts w:ascii="Times New Roman" w:hAnsi="Times New Roman" w:cs="Times New Roman"/>
+          <w:sz w:val="28"/>
+          <w:szCs w:val="28"/>
+        </w:rPr>
+      </w:pPr>
+      <w:r>
+        <w:rPr>
+          <w:rFonts w:ascii="Times New Roman" w:hAnsi="Times New Roman" w:cs="Times New Roman"/>
+          <w:sz w:val="28"/>
+          <w:szCs w:val="28"/>
+        </w:rPr>
+        <w:t xml:space="preserve">Итоговое предсказание для объекта </w:t>
+      </w:r>
+      <w:r>
+        <w:rPr>
+          <w:rFonts w:ascii="Times New Roman" w:hAnsi="Times New Roman" w:cs="Times New Roman"/>
+          <w:sz w:val="28"/>
+          <w:szCs w:val="28"/>
+        </w:rPr>
+        <w:t>вычисляется как сумма предсказаний всех деревьев</w:t>
+      </w:r>
+      <w:r>
+        <w:rPr>
+          <w:rFonts w:ascii="Times New Roman" w:hAnsi="Times New Roman" w:cs="Times New Roman"/>
+          <w:sz w:val="28"/>
+          <w:szCs w:val="28"/>
+        </w:rPr>
+        <w:t>, умноженные на соответствующие вычисленные коэффициенты.</w:t>
+      </w:r>
+    </w:p>
+    <w:p>
+      <w:pPr>
+        <w:spacing w:after="0" w:line="360" w:lineRule="auto"/>
+        <w:contextualSpacing/>
+        <w:jc w:val="center"/>
+        <w:rPr>
+          <w:rFonts w:ascii="Times New Roman" w:hAnsi="Times New Roman" w:cs="Times New Roman"/>
+          <w:sz w:val="28"/>
+          <w:szCs w:val="28"/>
+        </w:rPr>
+      </w:pPr>
+      <w:r>
+        <w:rPr>
+          <w:rFonts w:ascii="Times New Roman" w:hAnsi="Times New Roman" w:cs="Times New Roman"/>
+          <w:noProof/>
+          <w:sz w:val="28"/>
+          <w:szCs w:val="28"/>
+          <w:lang w:eastAsia="ru-RU"/>
+        </w:rPr>
+        <w:lastRenderedPageBreak/>
+        <w:drawing>
+          <wp:inline distT="0" distB="0" distL="0" distR="0" wp14:anchorId="6EE71EC0" wp14:editId="11F59A1C">
+            <wp:extent cx="1586893" cy="8656320"/>
+            <wp:effectExtent l="0" t="0" r="0" b="0"/>
+            <wp:docPr id="6" name="Рисунок 6"/>
+            <wp:cNvGraphicFramePr>
+              <a:graphicFrameLocks xmlns:a="http://schemas.openxmlformats.org/drawingml/2006/main" noChangeAspect="1"/>
+            </wp:cNvGraphicFramePr>
+            <a:graphic xmlns:a="http://schemas.openxmlformats.org/drawingml/2006/main">
+              <a:graphicData uri="http://schemas.openxmlformats.org/drawingml/2006/picture">
+                <pic:pic xmlns:pic="http://schemas.openxmlformats.org/drawingml/2006/picture">
+                  <pic:nvPicPr>
+                    <pic:cNvPr id="6" name="boosting.emf"/>
+                    <pic:cNvPicPr/>
+                  </pic:nvPicPr>
+                  <pic:blipFill>
+                    <a:blip r:embed="rId24" cstate="print">
+                      <a:extLst>
+                        <a:ext uri="{28A0092B-C50C-407E-A947-70E740481C1C}">
+                          <a14:useLocalDpi xmlns:a14="http://schemas.microsoft.com/office/drawing/2010/main" val="0"/>
+                        </a:ext>
+                      </a:extLst>
+                    </a:blip>
+                    <a:stretch>
+                      <a:fillRect/>
+                    </a:stretch>
+                  </pic:blipFill>
+                  <pic:spPr>
+                    <a:xfrm>
+                      <a:off x="0" y="0"/>
+                      <a:ext cx="1592545" cy="8687152"/>
+                    </a:xfrm>
+                    <a:prstGeom prst="rect">
+                      <a:avLst/>
+                    </a:prstGeom>
+                  </pic:spPr>
+                </pic:pic>
+              </a:graphicData>
+            </a:graphic>
+          </wp:inline>
+        </w:drawing>
+      </w:r>
+    </w:p>
+    <w:p>
+      <w:pPr>
+        <w:spacing w:after="0" w:line="360" w:lineRule="auto"/>
+        <w:contextualSpacing/>
+        <w:jc w:val="center"/>
+        <w:rPr>
+          <w:rFonts w:ascii="Times New Roman" w:hAnsi="Times New Roman" w:cs="Times New Roman"/>
+          <w:sz w:val="28"/>
+          <w:szCs w:val="28"/>
+        </w:rPr>
+      </w:pPr>
+      <w:r>
+        <w:rPr>
+          <w:rFonts w:ascii="Times New Roman" w:hAnsi="Times New Roman" w:cs="Times New Roman"/>
+          <w:sz w:val="28"/>
+          <w:szCs w:val="28"/>
+        </w:rPr>
+        <w:t>Рисунок 2.3</w:t>
+      </w:r>
+      <w:r>
+        <w:rPr>
+          <w:rFonts w:ascii="Times New Roman" w:hAnsi="Times New Roman" w:cs="Times New Roman"/>
+          <w:sz w:val="28"/>
+          <w:szCs w:val="28"/>
+        </w:rPr>
+        <w:t xml:space="preserve"> </w:t>
+      </w:r>
+      <w:r>
+        <w:rPr>
+          <w:rFonts w:ascii="Times New Roman" w:hAnsi="Times New Roman" w:cs="Times New Roman"/>
+          <w:sz w:val="28"/>
+          <w:szCs w:val="28"/>
+        </w:rPr>
+        <w:t>–</w:t>
+      </w:r>
+      <w:r>
+        <w:rPr>
+          <w:rFonts w:ascii="Times New Roman" w:hAnsi="Times New Roman" w:cs="Times New Roman"/>
+          <w:sz w:val="28"/>
+          <w:szCs w:val="28"/>
+        </w:rPr>
+        <w:t xml:space="preserve"> Схема алгоритма</w:t>
+      </w:r>
+      <w:r>
+        <w:rPr>
+          <w:rFonts w:ascii="Times New Roman" w:hAnsi="Times New Roman" w:cs="Times New Roman"/>
+          <w:sz w:val="28"/>
+          <w:szCs w:val="28"/>
+        </w:rPr>
+        <w:t xml:space="preserve"> градиентного бустинга</w:t>
+      </w:r>
+    </w:p>
+    <w:p>
+      <w:pPr>
+        <w:spacing w:after="0" w:line="360" w:lineRule="auto"/>
         <w:contextualSpacing/>
         <w:jc w:val="both"/>
         <w:rPr>
@@ -17120,8 +18677,8 @@
         </w:rPr>
         <w:t xml:space="preserve"> </w:t>
       </w:r>
-      <w:bookmarkStart w:id="25" w:name="_Toc130207435"/>
-      <w:bookmarkStart w:id="26" w:name="_Toc130830520"/>
+      <w:bookmarkStart w:id="27" w:name="_Toc130207435"/>
+      <w:bookmarkStart w:id="28" w:name="_Toc130830520"/>
       <w:r>
         <w:rPr>
           <w:rFonts w:ascii="Times New Roman" w:hAnsi="Times New Roman" w:cs="Times New Roman"/>
@@ -17132,8 +18689,8 @@
         </w:rPr>
         <w:t>Подготовка данных для обучения</w:t>
       </w:r>
-      <w:bookmarkEnd w:id="25"/>
-      <w:bookmarkEnd w:id="26"/>
+      <w:bookmarkEnd w:id="27"/>
+      <w:bookmarkEnd w:id="28"/>
     </w:p>
     <w:p>
       <w:pPr>
@@ -17163,7 +18720,7 @@
           <w:szCs w:val="28"/>
         </w:rPr>
       </w:pPr>
-      <w:bookmarkStart w:id="27" w:name="_Toc130830521"/>
+      <w:bookmarkStart w:id="29" w:name="_Toc130830521"/>
       <w:r>
         <w:rPr>
           <w:rFonts w:ascii="Times New Roman" w:hAnsi="Times New Roman" w:cs="Times New Roman"/>
@@ -17204,7 +18761,7 @@
         </w:rPr>
         <w:t xml:space="preserve"> данных</w:t>
       </w:r>
-      <w:bookmarkEnd w:id="27"/>
+      <w:bookmarkEnd w:id="29"/>
     </w:p>
     <w:p>
       <w:pPr>
@@ -17229,7 +18786,6 @@
           <w:rFonts w:ascii="Times New Roman" w:hAnsi="Times New Roman" w:cs="Times New Roman"/>
           <w:sz w:val="28"/>
           <w:szCs w:val="28"/>
-          <w:lang w:val="en-US"/>
         </w:rPr>
       </w:pPr>
     </w:p>
@@ -17263,7 +18819,7 @@
           <w:szCs w:val="28"/>
         </w:rPr>
       </w:pPr>
-      <w:bookmarkStart w:id="28" w:name="_Toc130830522"/>
+      <w:bookmarkStart w:id="30" w:name="_Toc130830522"/>
       <w:r>
         <w:rPr>
           <w:rFonts w:ascii="Times New Roman" w:hAnsi="Times New Roman" w:cs="Times New Roman"/>
@@ -17274,7 +18830,7 @@
         </w:rPr>
         <w:t>Обработка входных данных</w:t>
       </w:r>
-      <w:bookmarkEnd w:id="28"/>
+      <w:bookmarkEnd w:id="30"/>
     </w:p>
     <w:p>
       <w:pPr>
@@ -17339,8 +18895,8 @@
         </w:rPr>
         <w:t xml:space="preserve"> </w:t>
       </w:r>
-      <w:bookmarkStart w:id="29" w:name="_Toc130207436"/>
-      <w:bookmarkStart w:id="30" w:name="_Toc130830523"/>
+      <w:bookmarkStart w:id="31" w:name="_Toc130207436"/>
+      <w:bookmarkStart w:id="32" w:name="_Toc130830523"/>
       <w:r>
         <w:rPr>
           <w:rFonts w:ascii="Times New Roman" w:hAnsi="Times New Roman" w:cs="Times New Roman"/>
@@ -17352,8 +18908,8 @@
         </w:rPr>
         <w:t>Метод обнаружения дефектов ПО</w:t>
       </w:r>
-      <w:bookmarkEnd w:id="29"/>
-      <w:bookmarkEnd w:id="30"/>
+      <w:bookmarkEnd w:id="31"/>
+      <w:bookmarkEnd w:id="32"/>
     </w:p>
     <w:p>
       <w:pPr>
@@ -17419,11 +18975,10 @@
           <w:sz w:val="28"/>
           <w:szCs w:val="28"/>
         </w:rPr>
-        <w:lastRenderedPageBreak/>
         <w:t xml:space="preserve"> </w:t>
       </w:r>
-      <w:bookmarkStart w:id="31" w:name="_Toc130207437"/>
-      <w:bookmarkStart w:id="32" w:name="_Toc130830524"/>
+      <w:bookmarkStart w:id="33" w:name="_Toc130207437"/>
+      <w:bookmarkStart w:id="34" w:name="_Toc130830524"/>
       <w:r>
         <w:rPr>
           <w:rFonts w:ascii="Times New Roman" w:hAnsi="Times New Roman" w:cs="Times New Roman"/>
@@ -17434,7 +18989,7 @@
         </w:rPr>
         <w:t xml:space="preserve">Структура разрабатываемого </w:t>
       </w:r>
-      <w:bookmarkEnd w:id="31"/>
+      <w:bookmarkEnd w:id="33"/>
       <w:r>
         <w:rPr>
           <w:rFonts w:ascii="Times New Roman" w:hAnsi="Times New Roman" w:cs="Times New Roman"/>
@@ -17445,7 +19000,7 @@
         </w:rPr>
         <w:t>ПО</w:t>
       </w:r>
-      <w:bookmarkEnd w:id="32"/>
+      <w:bookmarkEnd w:id="34"/>
     </w:p>
     <w:p>
       <w:pPr>
@@ -17487,7 +19042,7 @@
           <w:szCs w:val="28"/>
         </w:rPr>
       </w:pPr>
-      <w:bookmarkStart w:id="33" w:name="_Toc130830525"/>
+      <w:bookmarkStart w:id="35" w:name="_Toc130830525"/>
       <w:r>
         <w:rPr>
           <w:rFonts w:ascii="Times New Roman" w:hAnsi="Times New Roman" w:cs="Times New Roman"/>
@@ -17498,7 +19053,7 @@
         </w:rPr>
         <w:t>Вывод</w:t>
       </w:r>
-      <w:bookmarkEnd w:id="33"/>
+      <w:bookmarkEnd w:id="35"/>
     </w:p>
     <w:p>
       <w:pPr>
@@ -17548,7 +19103,7 @@
           <w:color w:val="auto"/>
         </w:rPr>
       </w:pPr>
-      <w:bookmarkStart w:id="34" w:name="_Toc130830526"/>
+      <w:bookmarkStart w:id="36" w:name="_Toc130830526"/>
       <w:r>
         <w:rPr>
           <w:rFonts w:ascii="Times New Roman" w:hAnsi="Times New Roman" w:cs="Times New Roman"/>
@@ -17566,7 +19121,7 @@
         </w:rPr>
         <w:t xml:space="preserve"> раздел</w:t>
       </w:r>
-      <w:bookmarkEnd w:id="34"/>
+      <w:bookmarkEnd w:id="36"/>
     </w:p>
     <w:p>
       <w:pPr>
@@ -17585,7 +19140,7 @@
           <w:szCs w:val="28"/>
         </w:rPr>
       </w:pPr>
-      <w:bookmarkStart w:id="35" w:name="_Toc130830527"/>
+      <w:bookmarkStart w:id="37" w:name="_Toc130830527"/>
       <w:r>
         <w:rPr>
           <w:rFonts w:ascii="Times New Roman" w:hAnsi="Times New Roman" w:cs="Times New Roman"/>
@@ -17616,7 +19171,7 @@
         </w:rPr>
         <w:t>программной реализации</w:t>
       </w:r>
-      <w:bookmarkEnd w:id="35"/>
+      <w:bookmarkEnd w:id="37"/>
     </w:p>
     <w:p>
       <w:pPr>
@@ -17670,7 +19225,7 @@
           <w:szCs w:val="28"/>
         </w:rPr>
       </w:pPr>
-      <w:bookmarkStart w:id="36" w:name="_Toc130830528"/>
+      <w:bookmarkStart w:id="38" w:name="_Toc130830528"/>
       <w:r>
         <w:rPr>
           <w:rFonts w:ascii="Times New Roman" w:hAnsi="Times New Roman" w:cs="Times New Roman"/>
@@ -17681,7 +19236,7 @@
         </w:rPr>
         <w:t>Программная реализация разработанного метода</w:t>
       </w:r>
-      <w:bookmarkEnd w:id="36"/>
+      <w:bookmarkEnd w:id="38"/>
     </w:p>
     <w:p>
       <w:pPr>
@@ -17701,7 +19256,7 @@
           <w:szCs w:val="28"/>
         </w:rPr>
       </w:pPr>
-      <w:bookmarkStart w:id="37" w:name="_Toc130830529"/>
+      <w:bookmarkStart w:id="39" w:name="_Toc130830529"/>
       <w:r>
         <w:rPr>
           <w:rFonts w:ascii="Times New Roman" w:hAnsi="Times New Roman" w:cs="Times New Roman"/>
@@ -17712,7 +19267,7 @@
         </w:rPr>
         <w:t>Обработка входных данных</w:t>
       </w:r>
-      <w:bookmarkEnd w:id="37"/>
+      <w:bookmarkEnd w:id="39"/>
     </w:p>
     <w:p>
       <w:pPr>
@@ -17766,7 +19321,7 @@
           <w:szCs w:val="28"/>
         </w:rPr>
       </w:pPr>
-      <w:bookmarkStart w:id="38" w:name="_Toc130830530"/>
+      <w:bookmarkStart w:id="40" w:name="_Toc130830530"/>
       <w:r>
         <w:rPr>
           <w:rFonts w:ascii="Times New Roman" w:hAnsi="Times New Roman" w:cs="Times New Roman"/>
@@ -17777,7 +19332,7 @@
         </w:rPr>
         <w:t>Обнаружение дефектов ПО</w:t>
       </w:r>
-      <w:bookmarkEnd w:id="38"/>
+      <w:bookmarkEnd w:id="40"/>
     </w:p>
     <w:p>
       <w:pPr>
@@ -17831,7 +19386,7 @@
           <w:szCs w:val="28"/>
         </w:rPr>
       </w:pPr>
-      <w:bookmarkStart w:id="39" w:name="_Toc130830531"/>
+      <w:bookmarkStart w:id="41" w:name="_Toc130830531"/>
       <w:r>
         <w:rPr>
           <w:rFonts w:ascii="Times New Roman" w:hAnsi="Times New Roman" w:cs="Times New Roman"/>
@@ -17842,7 +19397,7 @@
         </w:rPr>
         <w:t>Системное тестирование</w:t>
       </w:r>
-      <w:bookmarkEnd w:id="39"/>
+      <w:bookmarkEnd w:id="41"/>
     </w:p>
     <w:p>
       <w:pPr>
@@ -17893,7 +19448,7 @@
           <w:szCs w:val="28"/>
         </w:rPr>
       </w:pPr>
-      <w:bookmarkStart w:id="40" w:name="_Toc130830532"/>
+      <w:bookmarkStart w:id="42" w:name="_Toc130830532"/>
       <w:r>
         <w:rPr>
           <w:rFonts w:ascii="Times New Roman" w:hAnsi="Times New Roman" w:cs="Times New Roman"/>
@@ -17904,7 +19459,7 @@
         </w:rPr>
         <w:t>Структура разработанного ПО</w:t>
       </w:r>
-      <w:bookmarkEnd w:id="40"/>
+      <w:bookmarkEnd w:id="42"/>
     </w:p>
     <w:p>
       <w:pPr>
@@ -17954,7 +19509,7 @@
           <w:sz w:val="28"/>
         </w:rPr>
       </w:pPr>
-      <w:bookmarkStart w:id="41" w:name="_Toc130830533"/>
+      <w:bookmarkStart w:id="43" w:name="_Toc130830533"/>
       <w:r>
         <w:rPr>
           <w:rFonts w:ascii="Times New Roman" w:hAnsi="Times New Roman" w:cs="Times New Roman"/>
@@ -17964,7 +19519,7 @@
         </w:rPr>
         <w:t>Взаимодействие пользователя с ПО</w:t>
       </w:r>
-      <w:bookmarkEnd w:id="41"/>
+      <w:bookmarkEnd w:id="43"/>
     </w:p>
     <w:p>
       <w:pPr>
@@ -17982,7 +19537,7 @@
           <w:sz w:val="28"/>
         </w:rPr>
       </w:pPr>
-      <w:bookmarkStart w:id="42" w:name="_Toc130830534"/>
+      <w:bookmarkStart w:id="44" w:name="_Toc130830534"/>
       <w:r>
         <w:rPr>
           <w:rFonts w:ascii="Times New Roman" w:hAnsi="Times New Roman" w:cs="Times New Roman"/>
@@ -17992,7 +19547,7 @@
         </w:rPr>
         <w:t>Описание входных и выходных данных</w:t>
       </w:r>
-      <w:bookmarkEnd w:id="42"/>
+      <w:bookmarkEnd w:id="44"/>
     </w:p>
     <w:p>
       <w:pPr>
@@ -18041,7 +19596,7 @@
           <w:sz w:val="28"/>
         </w:rPr>
       </w:pPr>
-      <w:bookmarkStart w:id="43" w:name="_Toc130830535"/>
+      <w:bookmarkStart w:id="45" w:name="_Toc130830535"/>
       <w:r>
         <w:rPr>
           <w:rFonts w:ascii="Times New Roman" w:hAnsi="Times New Roman" w:cs="Times New Roman"/>
@@ -18052,7 +19607,7 @@
         <w:lastRenderedPageBreak/>
         <w:t>Пример работы программы</w:t>
       </w:r>
-      <w:bookmarkEnd w:id="43"/>
+      <w:bookmarkEnd w:id="45"/>
     </w:p>
     <w:p>
       <w:pPr>
@@ -18096,7 +19651,7 @@
           <w:sz w:val="28"/>
         </w:rPr>
       </w:pPr>
-      <w:bookmarkStart w:id="44" w:name="_Toc130830536"/>
+      <w:bookmarkStart w:id="46" w:name="_Toc130830536"/>
       <w:r>
         <w:rPr>
           <w:rFonts w:ascii="Times New Roman" w:hAnsi="Times New Roman" w:cs="Times New Roman"/>
@@ -18106,7 +19661,7 @@
         </w:rPr>
         <w:t>Вывод</w:t>
       </w:r>
-      <w:bookmarkEnd w:id="44"/>
+      <w:bookmarkEnd w:id="46"/>
     </w:p>
     <w:p>
       <w:pPr>
@@ -18159,7 +19714,7 @@
           <w:color w:val="auto"/>
         </w:rPr>
       </w:pPr>
-      <w:bookmarkStart w:id="45" w:name="_Toc130830537"/>
+      <w:bookmarkStart w:id="47" w:name="_Toc130830537"/>
       <w:r>
         <w:rPr>
           <w:rFonts w:ascii="Times New Roman" w:hAnsi="Times New Roman" w:cs="Times New Roman"/>
@@ -18177,7 +19732,7 @@
         </w:rPr>
         <w:t xml:space="preserve"> раздел</w:t>
       </w:r>
-      <w:bookmarkEnd w:id="45"/>
+      <w:bookmarkEnd w:id="47"/>
     </w:p>
     <w:p>
       <w:pPr>
@@ -18196,7 +19751,7 @@
           <w:sz w:val="28"/>
         </w:rPr>
       </w:pPr>
-      <w:bookmarkStart w:id="46" w:name="_Toc130830538"/>
+      <w:bookmarkStart w:id="48" w:name="_Toc130830538"/>
       <w:r>
         <w:rPr>
           <w:rFonts w:ascii="Times New Roman" w:hAnsi="Times New Roman" w:cs="Times New Roman"/>
@@ -18215,7 +19770,7 @@
         </w:rPr>
         <w:t>сследование эффективности разработанного метода</w:t>
       </w:r>
-      <w:bookmarkEnd w:id="46"/>
+      <w:bookmarkEnd w:id="48"/>
     </w:p>
     <w:p>
       <w:pPr>
@@ -18234,7 +19789,7 @@
           <w:szCs w:val="28"/>
         </w:rPr>
       </w:pPr>
-      <w:bookmarkStart w:id="47" w:name="_Toc130830539"/>
+      <w:bookmarkStart w:id="49" w:name="_Toc130830539"/>
       <w:r>
         <w:rPr>
           <w:rFonts w:ascii="Times New Roman" w:hAnsi="Times New Roman" w:cs="Times New Roman"/>
@@ -18255,7 +19810,7 @@
         </w:rPr>
         <w:t>нализ точности метода</w:t>
       </w:r>
-      <w:bookmarkEnd w:id="47"/>
+      <w:bookmarkEnd w:id="49"/>
     </w:p>
     <w:p>
       <w:pPr>
@@ -18308,7 +19863,7 @@
           <w:szCs w:val="28"/>
         </w:rPr>
       </w:pPr>
-      <w:bookmarkStart w:id="48" w:name="_Toc130830540"/>
+      <w:bookmarkStart w:id="50" w:name="_Toc130830540"/>
       <w:r>
         <w:rPr>
           <w:rFonts w:ascii="Times New Roman" w:hAnsi="Times New Roman" w:cs="Times New Roman"/>
@@ -18329,7 +19884,7 @@
         </w:rPr>
         <w:t xml:space="preserve"> времени выполнения программы</w:t>
       </w:r>
-      <w:bookmarkEnd w:id="48"/>
+      <w:bookmarkEnd w:id="50"/>
     </w:p>
     <w:p>
       <w:pPr>
@@ -18382,7 +19937,7 @@
           <w:szCs w:val="28"/>
         </w:rPr>
       </w:pPr>
-      <w:bookmarkStart w:id="49" w:name="_Toc130830541"/>
+      <w:bookmarkStart w:id="51" w:name="_Toc130830541"/>
       <w:r>
         <w:rPr>
           <w:rFonts w:ascii="Times New Roman" w:hAnsi="Times New Roman" w:cs="Times New Roman"/>
@@ -18393,7 +19948,7 @@
         </w:rPr>
         <w:t>Сравнительный анализ с существующими реализациями</w:t>
       </w:r>
-      <w:bookmarkEnd w:id="49"/>
+      <w:bookmarkEnd w:id="51"/>
     </w:p>
     <w:p>
       <w:pPr>
@@ -18439,7 +19994,7 @@
           <w:sz w:val="28"/>
         </w:rPr>
       </w:pPr>
-      <w:bookmarkStart w:id="50" w:name="_Toc130830542"/>
+      <w:bookmarkStart w:id="52" w:name="_Toc130830542"/>
       <w:r>
         <w:rPr>
           <w:rFonts w:ascii="Times New Roman" w:hAnsi="Times New Roman" w:cs="Times New Roman"/>
@@ -18459,7 +20014,7 @@
         </w:rPr>
         <w:t xml:space="preserve"> разработанного ПО</w:t>
       </w:r>
-      <w:bookmarkEnd w:id="50"/>
+      <w:bookmarkEnd w:id="52"/>
     </w:p>
     <w:p>
       <w:pPr>
@@ -18498,7 +20053,7 @@
           <w:sz w:val="28"/>
         </w:rPr>
       </w:pPr>
-      <w:bookmarkStart w:id="51" w:name="_Toc130830543"/>
+      <w:bookmarkStart w:id="53" w:name="_Toc130830543"/>
       <w:r>
         <w:rPr>
           <w:rFonts w:ascii="Times New Roman" w:hAnsi="Times New Roman" w:cs="Times New Roman"/>
@@ -18508,7 +20063,7 @@
         </w:rPr>
         <w:t>Вывод</w:t>
       </w:r>
-      <w:bookmarkEnd w:id="51"/>
+      <w:bookmarkEnd w:id="53"/>
     </w:p>
     <w:p>
       <w:pPr>
@@ -18557,7 +20112,7 @@
           <w:color w:val="auto"/>
         </w:rPr>
       </w:pPr>
-      <w:bookmarkStart w:id="52" w:name="_Toc130830544"/>
+      <w:bookmarkStart w:id="54" w:name="_Toc130830544"/>
       <w:r>
         <w:rPr>
           <w:rFonts w:ascii="Times New Roman" w:hAnsi="Times New Roman" w:cs="Times New Roman"/>
@@ -18568,7 +20123,7 @@
         <w:lastRenderedPageBreak/>
         <w:t>ЗАКЛЮЧЕНИЕ</w:t>
       </w:r>
-      <w:bookmarkEnd w:id="52"/>
+      <w:bookmarkEnd w:id="54"/>
     </w:p>
     <w:p>
       <w:pPr>
@@ -18628,7 +20183,7 @@
           <w:color w:val="auto"/>
         </w:rPr>
       </w:pPr>
-      <w:bookmarkStart w:id="53" w:name="_Toc130830545"/>
+      <w:bookmarkStart w:id="55" w:name="_Toc130830545"/>
       <w:r>
         <w:rPr>
           <w:rFonts w:ascii="Times New Roman" w:hAnsi="Times New Roman" w:cs="Times New Roman"/>
@@ -18639,7 +20194,7 @@
         <w:lastRenderedPageBreak/>
         <w:t>СПИСОК ИСПОЛЬЗОВАННЫХ ИСТОЧНИКОВ</w:t>
       </w:r>
-      <w:bookmarkEnd w:id="53"/>
+      <w:bookmarkEnd w:id="55"/>
     </w:p>
     <w:p>
       <w:pPr>
@@ -23131,7 +24686,7 @@
       </w:pPr>
     </w:p>
     <w:sectPr>
-      <w:footerReference w:type="default" r:id="rId22"/>
+      <w:footerReference w:type="default" r:id="rId25"/>
       <w:pgSz w:w="11906" w:h="16838"/>
       <w:pgMar w:top="1134" w:right="567" w:bottom="1134" w:left="1701" w:header="709" w:footer="709" w:gutter="0"/>
       <w:pgNumType w:start="3"/>
@@ -23224,7 +24779,7 @@
             <w:sz w:val="24"/>
             <w:szCs w:val="24"/>
           </w:rPr>
-          <w:t>31</w:t>
+          <w:t>39</w:t>
         </w:r>
         <w:r>
           <w:rPr>
@@ -27083,7 +28638,6 @@
   <w:style w:type="character" w:default="1" w:styleId="a0">
     <w:name w:val="Default Paragraph Font"/>
     <w:uiPriority w:val="1"/>
-    <w:semiHidden/>
     <w:unhideWhenUsed/>
   </w:style>
   <w:style w:type="table" w:default="1" w:styleId="a1">
@@ -27703,7 +29257,7 @@
 </file>
 
 <file path=customXml/itemProps1.xml><?xml version="1.0" encoding="utf-8"?>
-<ds:datastoreItem xmlns:ds="http://schemas.openxmlformats.org/officeDocument/2006/customXml" ds:itemID="{3748639F-F27A-4150-90C9-E5B663BE66CE}">
+<ds:datastoreItem xmlns:ds="http://schemas.openxmlformats.org/officeDocument/2006/customXml" ds:itemID="{0F3D4822-1559-42D5-9FF0-D6812949293E}">
   <ds:schemaRefs>
     <ds:schemaRef ds:uri="http://schemas.openxmlformats.org/officeDocument/2006/bibliography"/>
   </ds:schemaRefs>

</xml_diff>

<commit_message>
[#12] add part of research section
</commit_message>
<xml_diff>
--- a/doc/report/КлимовИС_ВКР_РПЗ.docx
+++ b/doc/report/КлимовИС_ВКР_РПЗ.docx
@@ -15,7 +15,7 @@
           <w:color w:val="auto"/>
         </w:rPr>
       </w:pPr>
-      <w:bookmarkStart w:id="0" w:name="_Toc136047650"/>
+      <w:bookmarkStart w:id="0" w:name="_Toc136104098"/>
       <w:r>
         <w:rPr>
           <w:rFonts w:ascii="Times New Roman" w:hAnsi="Times New Roman" w:cs="Times New Roman"/>
@@ -158,7 +158,7 @@
           <w:r>
             <w:fldChar w:fldCharType="separate"/>
           </w:r>
-          <w:hyperlink w:anchor="_Toc136047650" w:history="1">
+          <w:hyperlink w:anchor="_Toc136104098" w:history="1">
             <w:r>
               <w:rPr>
                 <w:rStyle w:val="a4"/>
@@ -181,7 +181,7 @@
               <w:rPr>
                 <w:webHidden/>
               </w:rPr>
-              <w:instrText xml:space="preserve"> PAGEREF _Toc136047650 \h </w:instrText>
+              <w:instrText xml:space="preserve"> PAGEREF _Toc136104098 \h </w:instrText>
             </w:r>
             <w:r>
               <w:rPr>
@@ -219,7 +219,7 @@
               <w:lang w:eastAsia="ru-RU"/>
             </w:rPr>
           </w:pPr>
-          <w:hyperlink w:anchor="_Toc136047651" w:history="1">
+          <w:hyperlink w:anchor="_Toc136104099" w:history="1">
             <w:r>
               <w:rPr>
                 <w:rStyle w:val="a4"/>
@@ -242,7 +242,7 @@
               <w:rPr>
                 <w:webHidden/>
               </w:rPr>
-              <w:instrText xml:space="preserve"> PAGEREF _Toc136047651 \h </w:instrText>
+              <w:instrText xml:space="preserve"> PAGEREF _Toc136104099 \h </w:instrText>
             </w:r>
             <w:r>
               <w:rPr>
@@ -259,7 +259,7 @@
               <w:rPr>
                 <w:webHidden/>
               </w:rPr>
-              <w:t>6</w:t>
+              <w:t>5</w:t>
             </w:r>
             <w:r>
               <w:rPr>
@@ -280,7 +280,7 @@
               <w:lang w:eastAsia="ru-RU"/>
             </w:rPr>
           </w:pPr>
-          <w:hyperlink w:anchor="_Toc136047652" w:history="1">
+          <w:hyperlink w:anchor="_Toc136104100" w:history="1">
             <w:r>
               <w:rPr>
                 <w:rStyle w:val="a4"/>
@@ -318,7 +318,7 @@
               <w:rPr>
                 <w:webHidden/>
               </w:rPr>
-              <w:instrText xml:space="preserve"> PAGEREF _Toc136047652 \h </w:instrText>
+              <w:instrText xml:space="preserve"> PAGEREF _Toc136104100 \h </w:instrText>
             </w:r>
             <w:r>
               <w:rPr>
@@ -335,7 +335,7 @@
               <w:rPr>
                 <w:webHidden/>
               </w:rPr>
-              <w:t>7</w:t>
+              <w:t>6</w:t>
             </w:r>
             <w:r>
               <w:rPr>
@@ -357,7 +357,7 @@
               <w:lang w:eastAsia="ru-RU"/>
             </w:rPr>
           </w:pPr>
-          <w:hyperlink w:anchor="_Toc136047653" w:history="1">
+          <w:hyperlink w:anchor="_Toc136104101" w:history="1">
             <w:r>
               <w:rPr>
                 <w:rStyle w:val="a4"/>
@@ -396,7 +396,7 @@
                 <w:sz w:val="28"/>
                 <w:szCs w:val="28"/>
               </w:rPr>
-              <w:instrText xml:space="preserve"> PAGEREF _Toc136047653 \h </w:instrText>
+              <w:instrText xml:space="preserve"> PAGEREF _Toc136104101 \h </w:instrText>
             </w:r>
             <w:r>
               <w:rPr>
@@ -425,7 +425,7 @@
                 <w:sz w:val="28"/>
                 <w:szCs w:val="28"/>
               </w:rPr>
-              <w:t>7</w:t>
+              <w:t>6</w:t>
             </w:r>
             <w:r>
               <w:rPr>
@@ -453,7 +453,7 @@
               <w:lang w:eastAsia="ru-RU"/>
             </w:rPr>
           </w:pPr>
-          <w:hyperlink w:anchor="_Toc136047654" w:history="1">
+          <w:hyperlink w:anchor="_Toc136104102" w:history="1">
             <w:r>
               <w:rPr>
                 <w:rStyle w:val="a4"/>
@@ -492,7 +492,7 @@
                 <w:sz w:val="28"/>
                 <w:szCs w:val="28"/>
               </w:rPr>
-              <w:instrText xml:space="preserve"> PAGEREF _Toc136047654 \h </w:instrText>
+              <w:instrText xml:space="preserve"> PAGEREF _Toc136104102 \h </w:instrText>
             </w:r>
             <w:r>
               <w:rPr>
@@ -521,7 +521,7 @@
                 <w:sz w:val="28"/>
                 <w:szCs w:val="28"/>
               </w:rPr>
-              <w:t>7</w:t>
+              <w:t>6</w:t>
             </w:r>
             <w:r>
               <w:rPr>
@@ -549,7 +549,7 @@
               <w:lang w:eastAsia="ru-RU"/>
             </w:rPr>
           </w:pPr>
-          <w:hyperlink w:anchor="_Toc136047655" w:history="1">
+          <w:hyperlink w:anchor="_Toc136104103" w:history="1">
             <w:r>
               <w:rPr>
                 <w:rStyle w:val="a4"/>
@@ -588,7 +588,7 @@
                 <w:sz w:val="28"/>
                 <w:szCs w:val="28"/>
               </w:rPr>
-              <w:instrText xml:space="preserve"> PAGEREF _Toc136047655 \h </w:instrText>
+              <w:instrText xml:space="preserve"> PAGEREF _Toc136104103 \h </w:instrText>
             </w:r>
             <w:r>
               <w:rPr>
@@ -617,7 +617,7 @@
                 <w:sz w:val="28"/>
                 <w:szCs w:val="28"/>
               </w:rPr>
-              <w:t>10</w:t>
+              <w:t>9</w:t>
             </w:r>
             <w:r>
               <w:rPr>
@@ -643,7 +643,7 @@
               <w:lang w:eastAsia="ru-RU"/>
             </w:rPr>
           </w:pPr>
-          <w:hyperlink w:anchor="_Toc136047656" w:history="1">
+          <w:hyperlink w:anchor="_Toc136104104" w:history="1">
             <w:r>
               <w:rPr>
                 <w:rStyle w:val="a4"/>
@@ -682,7 +682,7 @@
                 <w:sz w:val="28"/>
                 <w:szCs w:val="28"/>
               </w:rPr>
-              <w:instrText xml:space="preserve"> PAGEREF _Toc136047656 \h </w:instrText>
+              <w:instrText xml:space="preserve"> PAGEREF _Toc136104104 \h </w:instrText>
             </w:r>
             <w:r>
               <w:rPr>
@@ -711,7 +711,7 @@
                 <w:sz w:val="28"/>
                 <w:szCs w:val="28"/>
               </w:rPr>
-              <w:t>12</w:t>
+              <w:t>11</w:t>
             </w:r>
             <w:r>
               <w:rPr>
@@ -739,7 +739,7 @@
               <w:lang w:eastAsia="ru-RU"/>
             </w:rPr>
           </w:pPr>
-          <w:hyperlink w:anchor="_Toc136047657" w:history="1">
+          <w:hyperlink w:anchor="_Toc136104105" w:history="1">
             <w:r>
               <w:rPr>
                 <w:rStyle w:val="a4"/>
@@ -778,7 +778,7 @@
                 <w:sz w:val="28"/>
                 <w:szCs w:val="28"/>
               </w:rPr>
-              <w:instrText xml:space="preserve"> PAGEREF _Toc136047657 \h </w:instrText>
+              <w:instrText xml:space="preserve"> PAGEREF _Toc136104105 \h </w:instrText>
             </w:r>
             <w:r>
               <w:rPr>
@@ -807,7 +807,7 @@
                 <w:sz w:val="28"/>
                 <w:szCs w:val="28"/>
               </w:rPr>
-              <w:t>12</w:t>
+              <w:t>11</w:t>
             </w:r>
             <w:r>
               <w:rPr>
@@ -835,7 +835,7 @@
               <w:lang w:eastAsia="ru-RU"/>
             </w:rPr>
           </w:pPr>
-          <w:hyperlink w:anchor="_Toc136047658" w:history="1">
+          <w:hyperlink w:anchor="_Toc136104106" w:history="1">
             <w:r>
               <w:rPr>
                 <w:rStyle w:val="a4"/>
@@ -874,7 +874,7 @@
                 <w:sz w:val="28"/>
                 <w:szCs w:val="28"/>
               </w:rPr>
-              <w:instrText xml:space="preserve"> PAGEREF _Toc136047658 \h </w:instrText>
+              <w:instrText xml:space="preserve"> PAGEREF _Toc136104106 \h </w:instrText>
             </w:r>
             <w:r>
               <w:rPr>
@@ -903,7 +903,7 @@
                 <w:sz w:val="28"/>
                 <w:szCs w:val="28"/>
               </w:rPr>
-              <w:t>14</w:t>
+              <w:t>13</w:t>
             </w:r>
             <w:r>
               <w:rPr>
@@ -931,7 +931,7 @@
               <w:lang w:eastAsia="ru-RU"/>
             </w:rPr>
           </w:pPr>
-          <w:hyperlink w:anchor="_Toc136047659" w:history="1">
+          <w:hyperlink w:anchor="_Toc136104107" w:history="1">
             <w:r>
               <w:rPr>
                 <w:rStyle w:val="a4"/>
@@ -970,7 +970,7 @@
                 <w:sz w:val="28"/>
                 <w:szCs w:val="28"/>
               </w:rPr>
-              <w:instrText xml:space="preserve"> PAGEREF _Toc136047659 \h </w:instrText>
+              <w:instrText xml:space="preserve"> PAGEREF _Toc136104107 \h </w:instrText>
             </w:r>
             <w:r>
               <w:rPr>
@@ -999,7 +999,7 @@
                 <w:sz w:val="28"/>
                 <w:szCs w:val="28"/>
               </w:rPr>
-              <w:t>16</w:t>
+              <w:t>15</w:t>
             </w:r>
             <w:r>
               <w:rPr>
@@ -1025,7 +1025,7 @@
               <w:lang w:eastAsia="ru-RU"/>
             </w:rPr>
           </w:pPr>
-          <w:hyperlink w:anchor="_Toc136047660" w:history="1">
+          <w:hyperlink w:anchor="_Toc136104108" w:history="1">
             <w:r>
               <w:rPr>
                 <w:rStyle w:val="a4"/>
@@ -1064,7 +1064,7 @@
                 <w:sz w:val="28"/>
                 <w:szCs w:val="28"/>
               </w:rPr>
-              <w:instrText xml:space="preserve"> PAGEREF _Toc136047660 \h </w:instrText>
+              <w:instrText xml:space="preserve"> PAGEREF _Toc136104108 \h </w:instrText>
             </w:r>
             <w:r>
               <w:rPr>
@@ -1093,7 +1093,7 @@
                 <w:sz w:val="28"/>
                 <w:szCs w:val="28"/>
               </w:rPr>
-              <w:t>17</w:t>
+              <w:t>16</w:t>
             </w:r>
             <w:r>
               <w:rPr>
@@ -1121,7 +1121,7 @@
               <w:lang w:eastAsia="ru-RU"/>
             </w:rPr>
           </w:pPr>
-          <w:hyperlink w:anchor="_Toc136047661" w:history="1">
+          <w:hyperlink w:anchor="_Toc136104109" w:history="1">
             <w:r>
               <w:rPr>
                 <w:rStyle w:val="a4"/>
@@ -1160,7 +1160,7 @@
                 <w:sz w:val="28"/>
                 <w:szCs w:val="28"/>
               </w:rPr>
-              <w:instrText xml:space="preserve"> PAGEREF _Toc136047661 \h </w:instrText>
+              <w:instrText xml:space="preserve"> PAGEREF _Toc136104109 \h </w:instrText>
             </w:r>
             <w:r>
               <w:rPr>
@@ -1189,7 +1189,7 @@
                 <w:sz w:val="28"/>
                 <w:szCs w:val="28"/>
               </w:rPr>
-              <w:t>17</w:t>
+              <w:t>16</w:t>
             </w:r>
             <w:r>
               <w:rPr>
@@ -1217,7 +1217,7 @@
               <w:lang w:eastAsia="ru-RU"/>
             </w:rPr>
           </w:pPr>
-          <w:hyperlink w:anchor="_Toc136047662" w:history="1">
+          <w:hyperlink w:anchor="_Toc136104110" w:history="1">
             <w:r>
               <w:rPr>
                 <w:rStyle w:val="a4"/>
@@ -1256,7 +1256,7 @@
                 <w:sz w:val="28"/>
                 <w:szCs w:val="28"/>
               </w:rPr>
-              <w:instrText xml:space="preserve"> PAGEREF _Toc136047662 \h </w:instrText>
+              <w:instrText xml:space="preserve"> PAGEREF _Toc136104110 \h </w:instrText>
             </w:r>
             <w:r>
               <w:rPr>
@@ -1285,7 +1285,7 @@
                 <w:sz w:val="28"/>
                 <w:szCs w:val="28"/>
               </w:rPr>
-              <w:t>22</w:t>
+              <w:t>21</w:t>
             </w:r>
             <w:r>
               <w:rPr>
@@ -1313,7 +1313,7 @@
               <w:lang w:eastAsia="ru-RU"/>
             </w:rPr>
           </w:pPr>
-          <w:hyperlink w:anchor="_Toc136047663" w:history="1">
+          <w:hyperlink w:anchor="_Toc136104111" w:history="1">
             <w:r>
               <w:rPr>
                 <w:rStyle w:val="a4"/>
@@ -1352,7 +1352,7 @@
                 <w:sz w:val="28"/>
                 <w:szCs w:val="28"/>
               </w:rPr>
-              <w:instrText xml:space="preserve"> PAGEREF _Toc136047663 \h </w:instrText>
+              <w:instrText xml:space="preserve"> PAGEREF _Toc136104111 \h </w:instrText>
             </w:r>
             <w:r>
               <w:rPr>
@@ -1381,7 +1381,7 @@
                 <w:sz w:val="28"/>
                 <w:szCs w:val="28"/>
               </w:rPr>
-              <w:t>24</w:t>
+              <w:t>23</w:t>
             </w:r>
             <w:r>
               <w:rPr>
@@ -1407,7 +1407,7 @@
               <w:lang w:eastAsia="ru-RU"/>
             </w:rPr>
           </w:pPr>
-          <w:hyperlink w:anchor="_Toc136047664" w:history="1">
+          <w:hyperlink w:anchor="_Toc136104112" w:history="1">
             <w:r>
               <w:rPr>
                 <w:rStyle w:val="a4"/>
@@ -1446,7 +1446,7 @@
                 <w:sz w:val="28"/>
                 <w:szCs w:val="28"/>
               </w:rPr>
-              <w:instrText xml:space="preserve"> PAGEREF _Toc136047664 \h </w:instrText>
+              <w:instrText xml:space="preserve"> PAGEREF _Toc136104112 \h </w:instrText>
             </w:r>
             <w:r>
               <w:rPr>
@@ -1475,7 +1475,7 @@
                 <w:sz w:val="28"/>
                 <w:szCs w:val="28"/>
               </w:rPr>
-              <w:t>25</w:t>
+              <w:t>24</w:t>
             </w:r>
             <w:r>
               <w:rPr>
@@ -1501,7 +1501,7 @@
               <w:lang w:eastAsia="ru-RU"/>
             </w:rPr>
           </w:pPr>
-          <w:hyperlink w:anchor="_Toc136047665" w:history="1">
+          <w:hyperlink w:anchor="_Toc136104113" w:history="1">
             <w:r>
               <w:rPr>
                 <w:rStyle w:val="a4"/>
@@ -1540,7 +1540,7 @@
                 <w:sz w:val="28"/>
                 <w:szCs w:val="28"/>
               </w:rPr>
-              <w:instrText xml:space="preserve"> PAGEREF _Toc136047665 \h </w:instrText>
+              <w:instrText xml:space="preserve"> PAGEREF _Toc136104113 \h </w:instrText>
             </w:r>
             <w:r>
               <w:rPr>
@@ -1569,7 +1569,7 @@
                 <w:sz w:val="28"/>
                 <w:szCs w:val="28"/>
               </w:rPr>
-              <w:t>25</w:t>
+              <w:t>24</w:t>
             </w:r>
             <w:r>
               <w:rPr>
@@ -1594,7 +1594,7 @@
               <w:lang w:eastAsia="ru-RU"/>
             </w:rPr>
           </w:pPr>
-          <w:hyperlink w:anchor="_Toc136047666" w:history="1">
+          <w:hyperlink w:anchor="_Toc136104114" w:history="1">
             <w:r>
               <w:rPr>
                 <w:rStyle w:val="a4"/>
@@ -1632,7 +1632,7 @@
               <w:rPr>
                 <w:webHidden/>
               </w:rPr>
-              <w:instrText xml:space="preserve"> PAGEREF _Toc136047666 \h </w:instrText>
+              <w:instrText xml:space="preserve"> PAGEREF _Toc136104114 \h </w:instrText>
             </w:r>
             <w:r>
               <w:rPr>
@@ -1649,7 +1649,7 @@
               <w:rPr>
                 <w:webHidden/>
               </w:rPr>
-              <w:t>27</w:t>
+              <w:t>26</w:t>
             </w:r>
             <w:r>
               <w:rPr>
@@ -1671,7 +1671,7 @@
               <w:lang w:eastAsia="ru-RU"/>
             </w:rPr>
           </w:pPr>
-          <w:hyperlink w:anchor="_Toc136047667" w:history="1">
+          <w:hyperlink w:anchor="_Toc136104115" w:history="1">
             <w:r>
               <w:rPr>
                 <w:rStyle w:val="a4"/>
@@ -1711,7 +1711,7 @@
                 <w:sz w:val="28"/>
                 <w:szCs w:val="28"/>
               </w:rPr>
-              <w:instrText xml:space="preserve"> PAGEREF _Toc136047667 \h </w:instrText>
+              <w:instrText xml:space="preserve"> PAGEREF _Toc136104115 \h </w:instrText>
             </w:r>
             <w:r>
               <w:rPr>
@@ -1740,7 +1740,7 @@
                 <w:sz w:val="28"/>
                 <w:szCs w:val="28"/>
               </w:rPr>
-              <w:t>27</w:t>
+              <w:t>26</w:t>
             </w:r>
             <w:r>
               <w:rPr>
@@ -1766,7 +1766,7 @@
               <w:lang w:eastAsia="ru-RU"/>
             </w:rPr>
           </w:pPr>
-          <w:hyperlink w:anchor="_Toc136047668" w:history="1">
+          <w:hyperlink w:anchor="_Toc136104116" w:history="1">
             <w:r>
               <w:rPr>
                 <w:rStyle w:val="a4"/>
@@ -1816,7 +1816,7 @@
                 <w:sz w:val="28"/>
                 <w:szCs w:val="28"/>
               </w:rPr>
-              <w:instrText xml:space="preserve"> PAGEREF _Toc136047668 \h </w:instrText>
+              <w:instrText xml:space="preserve"> PAGEREF _Toc136104116 \h </w:instrText>
             </w:r>
             <w:r>
               <w:rPr>
@@ -1845,7 +1845,7 @@
                 <w:sz w:val="28"/>
                 <w:szCs w:val="28"/>
               </w:rPr>
-              <w:t>28</w:t>
+              <w:t>27</w:t>
             </w:r>
             <w:r>
               <w:rPr>
@@ -1871,7 +1871,7 @@
               <w:lang w:eastAsia="ru-RU"/>
             </w:rPr>
           </w:pPr>
-          <w:hyperlink w:anchor="_Toc136047669" w:history="1">
+          <w:hyperlink w:anchor="_Toc136104117" w:history="1">
             <w:r>
               <w:rPr>
                 <w:rStyle w:val="a4"/>
@@ -1921,7 +1921,7 @@
                 <w:sz w:val="28"/>
                 <w:szCs w:val="28"/>
               </w:rPr>
-              <w:instrText xml:space="preserve"> PAGEREF _Toc136047669 \h </w:instrText>
+              <w:instrText xml:space="preserve"> PAGEREF _Toc136104117 \h </w:instrText>
             </w:r>
             <w:r>
               <w:rPr>
@@ -1950,7 +1950,7 @@
                 <w:sz w:val="28"/>
                 <w:szCs w:val="28"/>
               </w:rPr>
-              <w:t>33</w:t>
+              <w:t>32</w:t>
             </w:r>
             <w:r>
               <w:rPr>
@@ -1976,7 +1976,7 @@
               <w:lang w:eastAsia="ru-RU"/>
             </w:rPr>
           </w:pPr>
-          <w:hyperlink w:anchor="_Toc136047670" w:history="1">
+          <w:hyperlink w:anchor="_Toc136104118" w:history="1">
             <w:r>
               <w:rPr>
                 <w:rStyle w:val="a4"/>
@@ -2026,7 +2026,7 @@
                 <w:sz w:val="28"/>
                 <w:szCs w:val="28"/>
               </w:rPr>
-              <w:instrText xml:space="preserve"> PAGEREF _Toc136047670 \h </w:instrText>
+              <w:instrText xml:space="preserve"> PAGEREF _Toc136104118 \h </w:instrText>
             </w:r>
             <w:r>
               <w:rPr>
@@ -2055,7 +2055,7 @@
                 <w:sz w:val="28"/>
                 <w:szCs w:val="28"/>
               </w:rPr>
-              <w:t>36</w:t>
+              <w:t>35</w:t>
             </w:r>
             <w:r>
               <w:rPr>
@@ -2081,7 +2081,7 @@
               <w:lang w:eastAsia="ru-RU"/>
             </w:rPr>
           </w:pPr>
-          <w:hyperlink w:anchor="_Toc136047671" w:history="1">
+          <w:hyperlink w:anchor="_Toc136104119" w:history="1">
             <w:r>
               <w:rPr>
                 <w:rStyle w:val="a4"/>
@@ -2120,7 +2120,7 @@
                 <w:sz w:val="28"/>
                 <w:szCs w:val="28"/>
               </w:rPr>
-              <w:instrText xml:space="preserve"> PAGEREF _Toc136047671 \h </w:instrText>
+              <w:instrText xml:space="preserve"> PAGEREF _Toc136104119 \h </w:instrText>
             </w:r>
             <w:r>
               <w:rPr>
@@ -2149,7 +2149,7 @@
                 <w:sz w:val="28"/>
                 <w:szCs w:val="28"/>
               </w:rPr>
-              <w:t>37</w:t>
+              <w:t>36</w:t>
             </w:r>
             <w:r>
               <w:rPr>
@@ -2174,7 +2174,7 @@
               <w:lang w:eastAsia="ru-RU"/>
             </w:rPr>
           </w:pPr>
-          <w:hyperlink w:anchor="_Toc136047672" w:history="1">
+          <w:hyperlink w:anchor="_Toc136104120" w:history="1">
             <w:r>
               <w:rPr>
                 <w:rStyle w:val="a4"/>
@@ -2212,7 +2212,7 @@
               <w:rPr>
                 <w:webHidden/>
               </w:rPr>
-              <w:instrText xml:space="preserve"> PAGEREF _Toc136047672 \h </w:instrText>
+              <w:instrText xml:space="preserve"> PAGEREF _Toc136104120 \h </w:instrText>
             </w:r>
             <w:r>
               <w:rPr>
@@ -2229,7 +2229,7 @@
               <w:rPr>
                 <w:webHidden/>
               </w:rPr>
-              <w:t>38</w:t>
+              <w:t>37</w:t>
             </w:r>
             <w:r>
               <w:rPr>
@@ -2251,7 +2251,7 @@
               <w:lang w:eastAsia="ru-RU"/>
             </w:rPr>
           </w:pPr>
-          <w:hyperlink w:anchor="_Toc136047673" w:history="1">
+          <w:hyperlink w:anchor="_Toc136104121" w:history="1">
             <w:r>
               <w:rPr>
                 <w:rStyle w:val="a4"/>
@@ -2290,7 +2290,7 @@
                 <w:sz w:val="28"/>
                 <w:szCs w:val="28"/>
               </w:rPr>
-              <w:instrText xml:space="preserve"> PAGEREF _Toc136047673 \h </w:instrText>
+              <w:instrText xml:space="preserve"> PAGEREF _Toc136104121 \h </w:instrText>
             </w:r>
             <w:r>
               <w:rPr>
@@ -2319,7 +2319,7 @@
                 <w:sz w:val="28"/>
                 <w:szCs w:val="28"/>
               </w:rPr>
-              <w:t>38</w:t>
+              <w:t>37</w:t>
             </w:r>
             <w:r>
               <w:rPr>
@@ -2345,7 +2345,7 @@
               <w:lang w:eastAsia="ru-RU"/>
             </w:rPr>
           </w:pPr>
-          <w:hyperlink w:anchor="_Toc136047674" w:history="1">
+          <w:hyperlink w:anchor="_Toc136104122" w:history="1">
             <w:r>
               <w:rPr>
                 <w:rStyle w:val="a4"/>
@@ -2384,7 +2384,7 @@
                 <w:sz w:val="28"/>
                 <w:szCs w:val="28"/>
               </w:rPr>
-              <w:instrText xml:space="preserve"> PAGEREF _Toc136047674 \h </w:instrText>
+              <w:instrText xml:space="preserve"> PAGEREF _Toc136104122 \h </w:instrText>
             </w:r>
             <w:r>
               <w:rPr>
@@ -2413,7 +2413,7 @@
                 <w:sz w:val="28"/>
                 <w:szCs w:val="28"/>
               </w:rPr>
-              <w:t>38</w:t>
+              <w:t>37</w:t>
             </w:r>
             <w:r>
               <w:rPr>
@@ -2439,7 +2439,7 @@
               <w:lang w:eastAsia="ru-RU"/>
             </w:rPr>
           </w:pPr>
-          <w:hyperlink w:anchor="_Toc136047675" w:history="1">
+          <w:hyperlink w:anchor="_Toc136104123" w:history="1">
             <w:r>
               <w:rPr>
                 <w:rStyle w:val="a4"/>
@@ -2478,7 +2478,7 @@
                 <w:sz w:val="28"/>
                 <w:szCs w:val="28"/>
               </w:rPr>
-              <w:instrText xml:space="preserve"> PAGEREF _Toc136047675 \h </w:instrText>
+              <w:instrText xml:space="preserve"> PAGEREF _Toc136104123 \h </w:instrText>
             </w:r>
             <w:r>
               <w:rPr>
@@ -2507,7 +2507,7 @@
                 <w:sz w:val="28"/>
                 <w:szCs w:val="28"/>
               </w:rPr>
-              <w:t>42</w:t>
+              <w:t>41</w:t>
             </w:r>
             <w:r>
               <w:rPr>
@@ -2533,7 +2533,7 @@
               <w:lang w:eastAsia="ru-RU"/>
             </w:rPr>
           </w:pPr>
-          <w:hyperlink w:anchor="_Toc136047676" w:history="1">
+          <w:hyperlink w:anchor="_Toc136104124" w:history="1">
             <w:r>
               <w:rPr>
                 <w:rStyle w:val="a4"/>
@@ -2572,7 +2572,7 @@
                 <w:sz w:val="28"/>
                 <w:szCs w:val="28"/>
               </w:rPr>
-              <w:instrText xml:space="preserve"> PAGEREF _Toc136047676 \h </w:instrText>
+              <w:instrText xml:space="preserve"> PAGEREF _Toc136104124 \h </w:instrText>
             </w:r>
             <w:r>
               <w:rPr>
@@ -2601,7 +2601,7 @@
                 <w:sz w:val="28"/>
                 <w:szCs w:val="28"/>
               </w:rPr>
-              <w:t>42</w:t>
+              <w:t>41</w:t>
             </w:r>
             <w:r>
               <w:rPr>
@@ -2627,7 +2627,7 @@
               <w:lang w:eastAsia="ru-RU"/>
             </w:rPr>
           </w:pPr>
-          <w:hyperlink w:anchor="_Toc136047677" w:history="1">
+          <w:hyperlink w:anchor="_Toc136104125" w:history="1">
             <w:r>
               <w:rPr>
                 <w:rStyle w:val="a4"/>
@@ -2666,7 +2666,7 @@
                 <w:sz w:val="28"/>
                 <w:szCs w:val="28"/>
               </w:rPr>
-              <w:instrText xml:space="preserve"> PAGEREF _Toc136047677 \h </w:instrText>
+              <w:instrText xml:space="preserve"> PAGEREF _Toc136104125 \h </w:instrText>
             </w:r>
             <w:r>
               <w:rPr>
@@ -2695,7 +2695,7 @@
                 <w:sz w:val="28"/>
                 <w:szCs w:val="28"/>
               </w:rPr>
-              <w:t>43</w:t>
+              <w:t>42</w:t>
             </w:r>
             <w:r>
               <w:rPr>
@@ -2720,7 +2720,7 @@
               <w:lang w:eastAsia="ru-RU"/>
             </w:rPr>
           </w:pPr>
-          <w:hyperlink w:anchor="_Toc136047678" w:history="1">
+          <w:hyperlink w:anchor="_Toc136104126" w:history="1">
             <w:r>
               <w:rPr>
                 <w:rStyle w:val="a4"/>
@@ -2758,7 +2758,7 @@
               <w:rPr>
                 <w:webHidden/>
               </w:rPr>
-              <w:instrText xml:space="preserve"> PAGEREF _Toc136047678 \h </w:instrText>
+              <w:instrText xml:space="preserve"> PAGEREF _Toc136104126 \h </w:instrText>
             </w:r>
             <w:r>
               <w:rPr>
@@ -2775,7 +2775,7 @@
               <w:rPr>
                 <w:webHidden/>
               </w:rPr>
-              <w:t>44</w:t>
+              <w:t>43</w:t>
             </w:r>
             <w:r>
               <w:rPr>
@@ -2797,7 +2797,7 @@
               <w:lang w:eastAsia="ru-RU"/>
             </w:rPr>
           </w:pPr>
-          <w:hyperlink w:anchor="_Toc136047679" w:history="1">
+          <w:hyperlink w:anchor="_Toc136104127" w:history="1">
             <w:r>
               <w:rPr>
                 <w:rStyle w:val="a4"/>
@@ -2836,7 +2836,7 @@
                 <w:sz w:val="28"/>
                 <w:szCs w:val="28"/>
               </w:rPr>
-              <w:instrText xml:space="preserve"> PAGEREF _Toc136047679 \h </w:instrText>
+              <w:instrText xml:space="preserve"> PAGEREF _Toc136104127 \h </w:instrText>
             </w:r>
             <w:r>
               <w:rPr>
@@ -2865,7 +2865,7 @@
                 <w:sz w:val="28"/>
                 <w:szCs w:val="28"/>
               </w:rPr>
-              <w:t>44</w:t>
+              <w:t>43</w:t>
             </w:r>
             <w:r>
               <w:rPr>
@@ -2891,7 +2891,7 @@
               <w:lang w:eastAsia="ru-RU"/>
             </w:rPr>
           </w:pPr>
-          <w:hyperlink w:anchor="_Toc136047680" w:history="1">
+          <w:hyperlink w:anchor="_Toc136104128" w:history="1">
             <w:r>
               <w:rPr>
                 <w:rStyle w:val="a4"/>
@@ -2930,7 +2930,7 @@
                 <w:sz w:val="28"/>
                 <w:szCs w:val="28"/>
               </w:rPr>
-              <w:instrText xml:space="preserve"> PAGEREF _Toc136047680 \h </w:instrText>
+              <w:instrText xml:space="preserve"> PAGEREF _Toc136104128 \h </w:instrText>
             </w:r>
             <w:r>
               <w:rPr>
@@ -2959,7 +2959,7 @@
                 <w:sz w:val="28"/>
                 <w:szCs w:val="28"/>
               </w:rPr>
-              <w:t>44</w:t>
+              <w:t>43</w:t>
             </w:r>
             <w:r>
               <w:rPr>
@@ -2985,7 +2985,7 @@
               <w:lang w:eastAsia="ru-RU"/>
             </w:rPr>
           </w:pPr>
-          <w:hyperlink w:anchor="_Toc136047681" w:history="1">
+          <w:hyperlink w:anchor="_Toc136104129" w:history="1">
             <w:r>
               <w:rPr>
                 <w:rStyle w:val="a4"/>
@@ -3024,7 +3024,7 @@
                 <w:sz w:val="28"/>
                 <w:szCs w:val="28"/>
               </w:rPr>
-              <w:instrText xml:space="preserve"> PAGEREF _Toc136047681 \h </w:instrText>
+              <w:instrText xml:space="preserve"> PAGEREF _Toc136104129 \h </w:instrText>
             </w:r>
             <w:r>
               <w:rPr>
@@ -3053,7 +3053,7 @@
                 <w:sz w:val="28"/>
                 <w:szCs w:val="28"/>
               </w:rPr>
-              <w:t>44</w:t>
+              <w:t>43</w:t>
             </w:r>
             <w:r>
               <w:rPr>
@@ -3079,7 +3079,7 @@
               <w:lang w:eastAsia="ru-RU"/>
             </w:rPr>
           </w:pPr>
-          <w:hyperlink w:anchor="_Toc136047682" w:history="1">
+          <w:hyperlink w:anchor="_Toc136104130" w:history="1">
             <w:r>
               <w:rPr>
                 <w:rStyle w:val="a4"/>
@@ -3118,7 +3118,7 @@
                 <w:sz w:val="28"/>
                 <w:szCs w:val="28"/>
               </w:rPr>
-              <w:instrText xml:space="preserve"> PAGEREF _Toc136047682 \h </w:instrText>
+              <w:instrText xml:space="preserve"> PAGEREF _Toc136104130 \h </w:instrText>
             </w:r>
             <w:r>
               <w:rPr>
@@ -3147,7 +3147,7 @@
                 <w:sz w:val="28"/>
                 <w:szCs w:val="28"/>
               </w:rPr>
-              <w:t>44</w:t>
+              <w:t>43</w:t>
             </w:r>
             <w:r>
               <w:rPr>
@@ -3172,7 +3172,7 @@
               <w:lang w:eastAsia="ru-RU"/>
             </w:rPr>
           </w:pPr>
-          <w:hyperlink w:anchor="_Toc136047683" w:history="1">
+          <w:hyperlink w:anchor="_Toc136104131" w:history="1">
             <w:r>
               <w:rPr>
                 <w:rStyle w:val="a4"/>
@@ -3195,7 +3195,7 @@
               <w:rPr>
                 <w:webHidden/>
               </w:rPr>
-              <w:instrText xml:space="preserve"> PAGEREF _Toc136047683 \h </w:instrText>
+              <w:instrText xml:space="preserve"> PAGEREF _Toc136104131 \h </w:instrText>
             </w:r>
             <w:r>
               <w:rPr>
@@ -3212,7 +3212,7 @@
               <w:rPr>
                 <w:webHidden/>
               </w:rPr>
-              <w:t>45</w:t>
+              <w:t>44</w:t>
             </w:r>
             <w:r>
               <w:rPr>
@@ -3233,7 +3233,7 @@
               <w:lang w:eastAsia="ru-RU"/>
             </w:rPr>
           </w:pPr>
-          <w:hyperlink w:anchor="_Toc136047684" w:history="1">
+          <w:hyperlink w:anchor="_Toc136104132" w:history="1">
             <w:r>
               <w:rPr>
                 <w:rStyle w:val="a4"/>
@@ -3256,7 +3256,7 @@
               <w:rPr>
                 <w:webHidden/>
               </w:rPr>
-              <w:instrText xml:space="preserve"> PAGEREF _Toc136047684 \h </w:instrText>
+              <w:instrText xml:space="preserve"> PAGEREF _Toc136104132 \h </w:instrText>
             </w:r>
             <w:r>
               <w:rPr>
@@ -3273,7 +3273,68 @@
               <w:rPr>
                 <w:webHidden/>
               </w:rPr>
-              <w:t>46</w:t>
+              <w:t>45</w:t>
+            </w:r>
+            <w:r>
+              <w:rPr>
+                <w:webHidden/>
+              </w:rPr>
+              <w:fldChar w:fldCharType="end"/>
+            </w:r>
+          </w:hyperlink>
+        </w:p>
+        <w:p>
+          <w:pPr>
+            <w:pStyle w:val="12"/>
+            <w:contextualSpacing w:val="0"/>
+            <w:rPr>
+              <w:rFonts w:eastAsiaTheme="minorEastAsia"/>
+              <w:b w:val="0"/>
+              <w:bCs w:val="0"/>
+              <w:lang w:eastAsia="ru-RU"/>
+            </w:rPr>
+          </w:pPr>
+          <w:hyperlink w:anchor="_Toc136104133" w:history="1">
+            <w:r>
+              <w:rPr>
+                <w:rStyle w:val="a4"/>
+              </w:rPr>
+              <w:t>ПРИЛОЖЕНИЕ А</w:t>
+            </w:r>
+            <w:r>
+              <w:rPr>
+                <w:webHidden/>
+              </w:rPr>
+              <w:tab/>
+            </w:r>
+            <w:r>
+              <w:rPr>
+                <w:webHidden/>
+              </w:rPr>
+              <w:fldChar w:fldCharType="begin"/>
+            </w:r>
+            <w:r>
+              <w:rPr>
+                <w:webHidden/>
+              </w:rPr>
+              <w:instrText xml:space="preserve"> PAGEREF _Toc136104133 \h </w:instrText>
+            </w:r>
+            <w:r>
+              <w:rPr>
+                <w:webHidden/>
+              </w:rPr>
+            </w:r>
+            <w:r>
+              <w:rPr>
+                <w:webHidden/>
+              </w:rPr>
+              <w:fldChar w:fldCharType="separate"/>
+            </w:r>
+            <w:r>
+              <w:rPr>
+                <w:webHidden/>
+              </w:rPr>
+              <w:t>49</w:t>
             </w:r>
             <w:r>
               <w:rPr>
@@ -3336,7 +3397,7 @@
           <w:color w:val="auto"/>
         </w:rPr>
       </w:pPr>
-      <w:bookmarkStart w:id="1" w:name="_Toc136047651"/>
+      <w:bookmarkStart w:id="1" w:name="_Toc136104099"/>
       <w:r>
         <w:rPr>
           <w:rFonts w:ascii="Times New Roman" w:hAnsi="Times New Roman" w:cs="Times New Roman"/>
@@ -3715,7 +3776,7 @@
           <w:color w:val="auto"/>
         </w:rPr>
       </w:pPr>
-      <w:bookmarkStart w:id="2" w:name="_Toc136047652"/>
+      <w:bookmarkStart w:id="2" w:name="_Toc136104100"/>
       <w:r>
         <w:rPr>
           <w:rFonts w:ascii="Times New Roman" w:hAnsi="Times New Roman" w:cs="Times New Roman"/>
@@ -3744,7 +3805,7 @@
           <w:sz w:val="28"/>
         </w:rPr>
       </w:pPr>
-      <w:bookmarkStart w:id="3" w:name="_Toc136047653"/>
+      <w:bookmarkStart w:id="3" w:name="_Toc136104101"/>
       <w:r>
         <w:rPr>
           <w:rFonts w:ascii="Times New Roman" w:hAnsi="Times New Roman" w:cs="Times New Roman"/>
@@ -3772,7 +3833,7 @@
           <w:sz w:val="28"/>
         </w:rPr>
       </w:pPr>
-      <w:bookmarkStart w:id="4" w:name="_Toc136047654"/>
+      <w:bookmarkStart w:id="4" w:name="_Toc136104102"/>
       <w:r>
         <w:rPr>
           <w:rFonts w:ascii="Times New Roman" w:hAnsi="Times New Roman" w:cs="Times New Roman"/>
@@ -4849,7 +4910,7 @@
           <w:sz w:val="28"/>
         </w:rPr>
       </w:pPr>
-      <w:bookmarkStart w:id="5" w:name="_Toc136047655"/>
+      <w:bookmarkStart w:id="5" w:name="_Toc136104103"/>
       <w:r>
         <w:rPr>
           <w:rFonts w:ascii="Times New Roman" w:hAnsi="Times New Roman" w:cs="Times New Roman"/>
@@ -5415,7 +5476,7 @@
           <w:sz w:val="28"/>
         </w:rPr>
       </w:pPr>
-      <w:bookmarkStart w:id="6" w:name="_Toc136047656"/>
+      <w:bookmarkStart w:id="6" w:name="_Toc136104104"/>
       <w:r>
         <w:rPr>
           <w:rFonts w:ascii="Times New Roman" w:hAnsi="Times New Roman" w:cs="Times New Roman"/>
@@ -5443,7 +5504,7 @@
           <w:sz w:val="28"/>
         </w:rPr>
       </w:pPr>
-      <w:bookmarkStart w:id="7" w:name="_Toc136047657"/>
+      <w:bookmarkStart w:id="7" w:name="_Toc136104105"/>
       <w:r>
         <w:rPr>
           <w:rFonts w:ascii="Times New Roman" w:hAnsi="Times New Roman" w:cs="Times New Roman"/>
@@ -5914,7 +5975,7 @@
           <w:sz w:val="28"/>
         </w:rPr>
       </w:pPr>
-      <w:bookmarkStart w:id="8" w:name="_Toc136047658"/>
+      <w:bookmarkStart w:id="8" w:name="_Toc136104106"/>
       <w:r>
         <w:rPr>
           <w:rFonts w:ascii="Times New Roman" w:hAnsi="Times New Roman" w:cs="Times New Roman"/>
@@ -6600,7 +6661,7 @@
           <w:sz w:val="28"/>
         </w:rPr>
       </w:pPr>
-      <w:bookmarkStart w:id="9" w:name="_Toc136047659"/>
+      <w:bookmarkStart w:id="9" w:name="_Toc136104107"/>
       <w:r>
         <w:rPr>
           <w:rFonts w:ascii="Times New Roman" w:hAnsi="Times New Roman" w:cs="Times New Roman"/>
@@ -6961,7 +7022,7 @@
           <w:sz w:val="28"/>
         </w:rPr>
       </w:pPr>
-      <w:bookmarkStart w:id="10" w:name="_Toc136047660"/>
+      <w:bookmarkStart w:id="10" w:name="_Toc136104108"/>
       <w:r>
         <w:rPr>
           <w:rFonts w:ascii="Times New Roman" w:hAnsi="Times New Roman" w:cs="Times New Roman"/>
@@ -6990,7 +7051,7 @@
           <w:sz w:val="28"/>
         </w:rPr>
       </w:pPr>
-      <w:bookmarkStart w:id="11" w:name="_Toc136047661"/>
+      <w:bookmarkStart w:id="11" w:name="_Toc136104109"/>
       <w:r>
         <w:rPr>
           <w:rFonts w:ascii="Times New Roman" w:hAnsi="Times New Roman" w:cs="Times New Roman"/>
@@ -12367,7 +12428,7 @@
           <w:sz w:val="28"/>
         </w:rPr>
       </w:pPr>
-      <w:bookmarkStart w:id="15" w:name="_Toc136047662"/>
+      <w:bookmarkStart w:id="15" w:name="_Toc136104110"/>
       <w:r>
         <w:rPr>
           <w:rFonts w:ascii="Times New Roman" w:hAnsi="Times New Roman" w:cs="Times New Roman"/>
@@ -13610,7 +13671,7 @@
           <w:sz w:val="28"/>
         </w:rPr>
       </w:pPr>
-      <w:bookmarkStart w:id="16" w:name="_Toc136047663"/>
+      <w:bookmarkStart w:id="16" w:name="_Toc136104111"/>
       <w:r>
         <w:rPr>
           <w:rFonts w:ascii="Times New Roman" w:hAnsi="Times New Roman" w:cs="Times New Roman"/>
@@ -13809,7 +13870,15 @@
           <w:sz w:val="28"/>
           <w:szCs w:val="28"/>
         </w:rPr>
-        <w:t>В таблице 3.1 отображены средние арифметические значения для каждой из метрик по всем наборам данных</w:t>
+        <w:t xml:space="preserve">В таблице </w:t>
+      </w:r>
+      <w:r>
+        <w:rPr>
+          <w:rFonts w:ascii="Times New Roman" w:hAnsi="Times New Roman" w:cs="Times New Roman"/>
+          <w:sz w:val="28"/>
+          <w:szCs w:val="28"/>
+        </w:rPr>
+        <w:t>1 отображены средние арифметические значения для каждой из метрик по всем наборам данных</w:t>
       </w:r>
       <w:r>
         <w:rPr>
@@ -13938,7 +14007,7 @@
           <w:sz w:val="28"/>
           <w:szCs w:val="28"/>
         </w:rPr>
-        <w:t xml:space="preserve">.1 </w:t>
+        <w:t xml:space="preserve"> </w:t>
       </w:r>
       <w:r>
         <w:rPr>
@@ -13992,6 +14061,7 @@
                 <w:lang w:val="en-US"/>
               </w:rPr>
             </w:pPr>
+            <w:bookmarkStart w:id="17" w:name="_Hlk136127625"/>
             <w:r>
               <w:rPr>
                 <w:rFonts w:ascii="Times New Roman" w:hAnsi="Times New Roman" w:cs="Times New Roman"/>
@@ -14805,6 +14875,7 @@
                 <w:szCs w:val="28"/>
               </w:rPr>
             </w:pPr>
+            <w:bookmarkStart w:id="18" w:name="_Hlk136120149"/>
             <w:r>
               <w:rPr>
                 <w:rFonts w:ascii="Times New Roman" w:hAnsi="Times New Roman" w:cs="Times New Roman"/>
@@ -14942,6 +15013,7 @@
           </w:p>
         </w:tc>
       </w:tr>
+      <w:bookmarkEnd w:id="18"/>
       <w:tr>
         <w:tc>
           <w:tcPr>
@@ -15079,6 +15151,7 @@
           </w:p>
         </w:tc>
       </w:tr>
+      <w:bookmarkEnd w:id="17"/>
     </w:tbl>
     <w:p>
       <w:pPr>
@@ -15190,7 +15263,7 @@
           <w:sz w:val="28"/>
         </w:rPr>
       </w:pPr>
-      <w:bookmarkStart w:id="17" w:name="_Toc136047664"/>
+      <w:bookmarkStart w:id="19" w:name="_Toc136104112"/>
       <w:r>
         <w:rPr>
           <w:rFonts w:ascii="Times New Roman" w:hAnsi="Times New Roman" w:cs="Times New Roman"/>
@@ -15200,7 +15273,7 @@
         </w:rPr>
         <w:t>Формализованная постановка задачи</w:t>
       </w:r>
-      <w:bookmarkEnd w:id="17"/>
+      <w:bookmarkEnd w:id="19"/>
     </w:p>
     <w:p>
       <w:pPr>
@@ -15566,7 +15639,7 @@
           <w:sz w:val="28"/>
         </w:rPr>
       </w:pPr>
-      <w:bookmarkStart w:id="18" w:name="_Toc136047665"/>
+      <w:bookmarkStart w:id="20" w:name="_Toc136104113"/>
       <w:r>
         <w:rPr>
           <w:rFonts w:ascii="Times New Roman" w:hAnsi="Times New Roman" w:cs="Times New Roman"/>
@@ -15576,7 +15649,7 @@
         </w:rPr>
         <w:t>Вывод</w:t>
       </w:r>
-      <w:bookmarkEnd w:id="18"/>
+      <w:bookmarkEnd w:id="20"/>
     </w:p>
     <w:p>
       <w:pPr>
@@ -15680,8 +15753,8 @@
           <w:color w:val="auto"/>
         </w:rPr>
       </w:pPr>
-      <w:bookmarkStart w:id="19" w:name="_Toc130207433"/>
-      <w:bookmarkStart w:id="20" w:name="_Toc136047666"/>
+      <w:bookmarkStart w:id="21" w:name="_Toc136104114"/>
+      <w:bookmarkStart w:id="22" w:name="_Toc130207433"/>
       <w:r>
         <w:rPr>
           <w:rFonts w:ascii="Times New Roman" w:hAnsi="Times New Roman" w:cs="Times New Roman"/>
@@ -15699,9 +15772,9 @@
         </w:rPr>
         <w:t xml:space="preserve"> раздел</w:t>
       </w:r>
-      <w:bookmarkEnd w:id="20"/>
-    </w:p>
-    <w:bookmarkEnd w:id="19"/>
+      <w:bookmarkEnd w:id="21"/>
+    </w:p>
+    <w:bookmarkEnd w:id="22"/>
     <w:p>
       <w:pPr>
         <w:pStyle w:val="2"/>
@@ -15732,8 +15805,8 @@
         </w:rPr>
         <w:t xml:space="preserve"> </w:t>
       </w:r>
-      <w:bookmarkStart w:id="21" w:name="_Toc130207434"/>
-      <w:bookmarkStart w:id="22" w:name="_Toc136047667"/>
+      <w:bookmarkStart w:id="23" w:name="_Toc130207434"/>
+      <w:bookmarkStart w:id="24" w:name="_Toc136104115"/>
       <w:r>
         <w:rPr>
           <w:rFonts w:ascii="Times New Roman" w:hAnsi="Times New Roman" w:cs="Times New Roman"/>
@@ -15745,8 +15818,8 @@
         </w:rPr>
         <w:t>Метод обнаружения дефектов ПО</w:t>
       </w:r>
-      <w:bookmarkEnd w:id="21"/>
-      <w:bookmarkEnd w:id="22"/>
+      <w:bookmarkEnd w:id="23"/>
+      <w:bookmarkEnd w:id="24"/>
     </w:p>
     <w:p>
       <w:pPr>
@@ -16465,7 +16538,7 @@
           <w:szCs w:val="28"/>
         </w:rPr>
       </w:pPr>
-      <w:bookmarkStart w:id="23" w:name="_Toc136047668"/>
+      <w:bookmarkStart w:id="25" w:name="_Toc136104116"/>
       <w:r>
         <w:rPr>
           <w:rFonts w:ascii="Times New Roman" w:hAnsi="Times New Roman" w:cs="Times New Roman"/>
@@ -16477,7 +16550,7 @@
         </w:rPr>
         <w:t>Обучение модели градиентного бустинга</w:t>
       </w:r>
-      <w:bookmarkEnd w:id="23"/>
+      <w:bookmarkEnd w:id="25"/>
     </w:p>
     <w:p>
       <w:pPr>
@@ -20820,7 +20893,7 @@
         <w:lastRenderedPageBreak/>
         <w:t xml:space="preserve"> </w:t>
       </w:r>
-      <w:bookmarkStart w:id="24" w:name="_Toc136047669"/>
+      <w:bookmarkStart w:id="26" w:name="_Toc136104117"/>
       <w:r>
         <w:rPr>
           <w:rFonts w:ascii="Times New Roman" w:hAnsi="Times New Roman" w:cs="Times New Roman"/>
@@ -20831,7 +20904,7 @@
         </w:rPr>
         <w:t>Расчет метрик кода</w:t>
       </w:r>
-      <w:bookmarkEnd w:id="24"/>
+      <w:bookmarkEnd w:id="26"/>
     </w:p>
     <w:p>
       <w:pPr>
@@ -25149,7 +25222,7 @@
           <w:szCs w:val="28"/>
         </w:rPr>
       </w:pPr>
-      <w:bookmarkStart w:id="25" w:name="_Toc136047670"/>
+      <w:bookmarkStart w:id="27" w:name="_Toc136104118"/>
       <w:r>
         <w:rPr>
           <w:rFonts w:ascii="Times New Roman" w:hAnsi="Times New Roman" w:cs="Times New Roman"/>
@@ -25240,7 +25313,7 @@
         </w:rPr>
         <w:t>дефекта</w:t>
       </w:r>
-      <w:bookmarkEnd w:id="25"/>
+      <w:bookmarkEnd w:id="27"/>
     </w:p>
     <w:p>
       <w:pPr>
@@ -25683,7 +25756,7 @@
           <w:szCs w:val="28"/>
         </w:rPr>
       </w:pPr>
-      <w:bookmarkStart w:id="26" w:name="_Toc136047671"/>
+      <w:bookmarkStart w:id="28" w:name="_Toc136104119"/>
       <w:r>
         <w:rPr>
           <w:rFonts w:ascii="Times New Roman" w:hAnsi="Times New Roman" w:cs="Times New Roman"/>
@@ -25695,7 +25768,7 @@
         <w:lastRenderedPageBreak/>
         <w:t>Вывод</w:t>
       </w:r>
-      <w:bookmarkEnd w:id="26"/>
+      <w:bookmarkEnd w:id="28"/>
     </w:p>
     <w:p>
       <w:pPr>
@@ -25884,7 +25957,7 @@
           <w:color w:val="auto"/>
         </w:rPr>
       </w:pPr>
-      <w:bookmarkStart w:id="27" w:name="_Toc136047672"/>
+      <w:bookmarkStart w:id="29" w:name="_Toc136104120"/>
       <w:r>
         <w:rPr>
           <w:rFonts w:ascii="Times New Roman" w:hAnsi="Times New Roman" w:cs="Times New Roman"/>
@@ -25902,7 +25975,7 @@
         </w:rPr>
         <w:t xml:space="preserve"> раздел</w:t>
       </w:r>
-      <w:bookmarkEnd w:id="27"/>
+      <w:bookmarkEnd w:id="29"/>
     </w:p>
     <w:p>
       <w:pPr>
@@ -25921,7 +25994,7 @@
           <w:szCs w:val="28"/>
         </w:rPr>
       </w:pPr>
-      <w:bookmarkStart w:id="28" w:name="_Toc136047673"/>
+      <w:bookmarkStart w:id="30" w:name="_Toc136104121"/>
       <w:r>
         <w:rPr>
           <w:rFonts w:ascii="Times New Roman" w:hAnsi="Times New Roman" w:cs="Times New Roman"/>
@@ -25952,7 +26025,7 @@
         </w:rPr>
         <w:t>программной реализации</w:t>
       </w:r>
-      <w:bookmarkEnd w:id="28"/>
+      <w:bookmarkEnd w:id="30"/>
     </w:p>
     <w:p>
       <w:pPr>
@@ -26573,7 +26646,7 @@
           <w:szCs w:val="28"/>
         </w:rPr>
       </w:pPr>
-      <w:bookmarkStart w:id="29" w:name="_Toc136047674"/>
+      <w:bookmarkStart w:id="31" w:name="_Toc136104122"/>
       <w:r>
         <w:rPr>
           <w:rFonts w:ascii="Times New Roman" w:hAnsi="Times New Roman" w:cs="Times New Roman"/>
@@ -26584,7 +26657,7 @@
         </w:rPr>
         <w:t>Программная реализация разработанного метода</w:t>
       </w:r>
-      <w:bookmarkEnd w:id="29"/>
+      <w:bookmarkEnd w:id="31"/>
     </w:p>
     <w:p>
       <w:pPr>
@@ -26896,14 +26969,7 @@
           <w:rFonts w:ascii="Times New Roman" w:hAnsi="Times New Roman" w:cs="Times New Roman"/>
           <w:sz w:val="28"/>
         </w:rPr>
-        <w:t xml:space="preserve">, </w:t>
-      </w:r>
-      <w:r>
-        <w:rPr>
-          <w:rFonts w:ascii="Times New Roman" w:hAnsi="Times New Roman" w:cs="Times New Roman"/>
-          <w:sz w:val="28"/>
-        </w:rPr>
-        <w:t>для обучения модели</w:t>
+        <w:t>, для обучения модели</w:t>
       </w:r>
       <w:r>
         <w:rPr>
@@ -27257,7 +27323,23 @@
           <w:rFonts w:ascii="Times New Roman" w:hAnsi="Times New Roman" w:cs="Times New Roman"/>
           <w:sz w:val="28"/>
         </w:rPr>
-        <w:t>модели методом градиентного бустинга. Одним из атрибутов</w:t>
+        <w:t xml:space="preserve">модели методом градиентного </w:t>
+      </w:r>
+      <w:proofErr w:type="spellStart"/>
+      <w:r>
+        <w:rPr>
+          <w:rFonts w:ascii="Times New Roman" w:hAnsi="Times New Roman" w:cs="Times New Roman"/>
+          <w:sz w:val="28"/>
+        </w:rPr>
+        <w:t>бустинга</w:t>
+      </w:r>
+      <w:proofErr w:type="spellEnd"/>
+      <w:r>
+        <w:rPr>
+          <w:rFonts w:ascii="Times New Roman" w:hAnsi="Times New Roman" w:cs="Times New Roman"/>
+          <w:sz w:val="28"/>
+        </w:rPr>
+        <w:t>. Одним из атрибутов</w:t>
       </w:r>
       <w:r>
         <w:rPr>
@@ -28208,16 +28290,22 @@
         </w:rPr>
         <w:t xml:space="preserve">В метод </w:t>
       </w:r>
-      <w:proofErr w:type="spellStart"/>
       <w:r>
         <w:rPr>
           <w:rFonts w:ascii="Times New Roman" w:hAnsi="Times New Roman" w:cs="Times New Roman"/>
           <w:sz w:val="28"/>
           <w:lang w:val="en-US"/>
         </w:rPr>
-        <w:t>hightlight</w:t>
-      </w:r>
-      <w:proofErr w:type="spellEnd"/>
+        <w:t>high</w:t>
+      </w:r>
+      <w:r>
+        <w:rPr>
+          <w:rFonts w:ascii="Times New Roman" w:hAnsi="Times New Roman" w:cs="Times New Roman"/>
+          <w:sz w:val="28"/>
+          <w:lang w:val="en-US"/>
+        </w:rPr>
+        <w:t>light</w:t>
+      </w:r>
       <w:r>
         <w:rPr>
           <w:rFonts w:ascii="Times New Roman" w:hAnsi="Times New Roman" w:cs="Times New Roman"/>
@@ -28399,7 +28487,7 @@
           <w:szCs w:val="28"/>
         </w:rPr>
       </w:pPr>
-      <w:bookmarkStart w:id="30" w:name="_Toc136047675"/>
+      <w:bookmarkStart w:id="32" w:name="_Toc136104123"/>
       <w:r>
         <w:rPr>
           <w:rFonts w:ascii="Times New Roman" w:hAnsi="Times New Roman" w:cs="Times New Roman"/>
@@ -28411,7 +28499,7 @@
         <w:lastRenderedPageBreak/>
         <w:t>Системное тестирование</w:t>
       </w:r>
-      <w:bookmarkEnd w:id="30"/>
+      <w:bookmarkEnd w:id="32"/>
     </w:p>
     <w:p>
       <w:pPr>
@@ -28615,7 +28703,7 @@
           <w:sz w:val="28"/>
         </w:rPr>
       </w:pPr>
-      <w:bookmarkStart w:id="31" w:name="_Toc136047676"/>
+      <w:bookmarkStart w:id="33" w:name="_Toc136104124"/>
       <w:r>
         <w:rPr>
           <w:rFonts w:ascii="Times New Roman" w:hAnsi="Times New Roman" w:cs="Times New Roman"/>
@@ -28625,7 +28713,7 @@
         </w:rPr>
         <w:t>Взаимодействие пользователя с ПО</w:t>
       </w:r>
-      <w:bookmarkEnd w:id="31"/>
+      <w:bookmarkEnd w:id="33"/>
     </w:p>
     <w:p>
       <w:pPr>
@@ -29115,7 +29203,7 @@
           <w:sz w:val="28"/>
         </w:rPr>
       </w:pPr>
-      <w:bookmarkStart w:id="32" w:name="_Toc136047677"/>
+      <w:bookmarkStart w:id="34" w:name="_Toc136104125"/>
       <w:r>
         <w:rPr>
           <w:rFonts w:ascii="Times New Roman" w:hAnsi="Times New Roman" w:cs="Times New Roman"/>
@@ -29125,7 +29213,7 @@
         </w:rPr>
         <w:t>Вывод</w:t>
       </w:r>
-      <w:bookmarkEnd w:id="32"/>
+      <w:bookmarkEnd w:id="34"/>
     </w:p>
     <w:p>
       <w:pPr>
@@ -29277,6 +29365,7 @@
         </w:rPr>
         <w:t xml:space="preserve"> для реализации приложения </w:t>
       </w:r>
+      <w:bookmarkStart w:id="35" w:name="OLE_LINK3"/>
       <w:r>
         <w:rPr>
           <w:rFonts w:ascii="Times New Roman" w:hAnsi="Times New Roman" w:cs="Times New Roman"/>
@@ -29285,6 +29374,7 @@
         </w:rPr>
         <w:t>–</w:t>
       </w:r>
+      <w:bookmarkEnd w:id="35"/>
       <w:r>
         <w:rPr>
           <w:rFonts w:ascii="Times New Roman" w:hAnsi="Times New Roman" w:cs="Times New Roman"/>
@@ -29379,9 +29469,7 @@
           <w:color w:val="auto"/>
         </w:rPr>
       </w:pPr>
-      <w:bookmarkStart w:id="33" w:name="_Toc136047678"/>
-      <w:bookmarkStart w:id="34" w:name="_GoBack"/>
-      <w:bookmarkEnd w:id="34"/>
+      <w:bookmarkStart w:id="36" w:name="_Toc136104126"/>
       <w:r>
         <w:rPr>
           <w:rFonts w:ascii="Times New Roman" w:hAnsi="Times New Roman" w:cs="Times New Roman"/>
@@ -29399,7 +29487,7 @@
         </w:rPr>
         <w:t xml:space="preserve"> раздел</w:t>
       </w:r>
-      <w:bookmarkEnd w:id="33"/>
+      <w:bookmarkEnd w:id="36"/>
     </w:p>
     <w:p>
       <w:pPr>
@@ -29418,7 +29506,6 @@
           <w:sz w:val="28"/>
         </w:rPr>
       </w:pPr>
-      <w:bookmarkStart w:id="35" w:name="_Toc136047679"/>
       <w:r>
         <w:rPr>
           <w:rFonts w:ascii="Times New Roman" w:hAnsi="Times New Roman" w:cs="Times New Roman"/>
@@ -29426,18 +29513,8 @@
           <w:color w:val="auto"/>
           <w:sz w:val="28"/>
         </w:rPr>
-        <w:t>И</w:t>
-      </w:r>
-      <w:r>
-        <w:rPr>
-          <w:rFonts w:ascii="Times New Roman" w:hAnsi="Times New Roman" w:cs="Times New Roman"/>
-          <w:b/>
-          <w:color w:val="auto"/>
-          <w:sz w:val="28"/>
-        </w:rPr>
-        <w:t>сследование эффективности разработанного метода</w:t>
-      </w:r>
-      <w:bookmarkEnd w:id="35"/>
+        <w:t>Анализ точности метода</w:t>
+      </w:r>
     </w:p>
     <w:p>
       <w:pPr>
@@ -29455,20 +29532,2055 @@
         <w:spacing w:line="360" w:lineRule="auto"/>
         <w:ind w:firstLine="709"/>
         <w:contextualSpacing/>
-        <w:rPr>
-          <w:rFonts w:ascii="Times New Roman" w:hAnsi="Times New Roman" w:cs="Times New Roman"/>
-          <w:sz w:val="28"/>
-          <w:szCs w:val="28"/>
-        </w:rPr>
-      </w:pPr>
-      <w:r>
-        <w:rPr>
-          <w:rFonts w:ascii="Times New Roman" w:hAnsi="Times New Roman" w:cs="Times New Roman"/>
-          <w:sz w:val="28"/>
-          <w:szCs w:val="28"/>
-        </w:rPr>
-        <w:t>Точность и время</w:t>
-      </w:r>
+        <w:jc w:val="both"/>
+        <w:rPr>
+          <w:rFonts w:ascii="Times New Roman" w:hAnsi="Times New Roman" w:cs="Times New Roman"/>
+          <w:sz w:val="28"/>
+          <w:szCs w:val="28"/>
+        </w:rPr>
+      </w:pPr>
+      <w:r>
+        <w:rPr>
+          <w:rFonts w:ascii="Times New Roman" w:hAnsi="Times New Roman" w:cs="Times New Roman"/>
+          <w:sz w:val="28"/>
+          <w:szCs w:val="28"/>
+        </w:rPr>
+        <w:t xml:space="preserve">Для </w:t>
+      </w:r>
+      <w:r>
+        <w:rPr>
+          <w:rFonts w:ascii="Times New Roman" w:hAnsi="Times New Roman" w:cs="Times New Roman"/>
+          <w:sz w:val="28"/>
+          <w:szCs w:val="28"/>
+        </w:rPr>
+        <w:t>исследования</w:t>
+      </w:r>
+      <w:r>
+        <w:rPr>
+          <w:rFonts w:ascii="Times New Roman" w:hAnsi="Times New Roman" w:cs="Times New Roman"/>
+          <w:sz w:val="28"/>
+          <w:szCs w:val="28"/>
+        </w:rPr>
+        <w:t xml:space="preserve"> </w:t>
+      </w:r>
+      <w:r>
+        <w:rPr>
+          <w:rFonts w:ascii="Times New Roman" w:hAnsi="Times New Roman" w:cs="Times New Roman"/>
+          <w:sz w:val="28"/>
+          <w:szCs w:val="28"/>
+        </w:rPr>
+        <w:t xml:space="preserve">эффективности </w:t>
+      </w:r>
+      <w:r>
+        <w:rPr>
+          <w:rFonts w:ascii="Times New Roman" w:hAnsi="Times New Roman" w:cs="Times New Roman"/>
+          <w:sz w:val="28"/>
+          <w:szCs w:val="28"/>
+        </w:rPr>
+        <w:t>разработанного</w:t>
+      </w:r>
+      <w:r>
+        <w:rPr>
+          <w:rFonts w:ascii="Times New Roman" w:hAnsi="Times New Roman" w:cs="Times New Roman"/>
+          <w:sz w:val="28"/>
+          <w:szCs w:val="28"/>
+        </w:rPr>
+        <w:t xml:space="preserve"> метода</w:t>
+      </w:r>
+      <w:r>
+        <w:rPr>
+          <w:rFonts w:ascii="Times New Roman" w:hAnsi="Times New Roman" w:cs="Times New Roman"/>
+          <w:sz w:val="28"/>
+          <w:szCs w:val="28"/>
+        </w:rPr>
+        <w:t xml:space="preserve"> необхо</w:t>
+      </w:r>
+      <w:r>
+        <w:rPr>
+          <w:rFonts w:ascii="Times New Roman" w:hAnsi="Times New Roman" w:cs="Times New Roman"/>
+          <w:sz w:val="28"/>
+          <w:szCs w:val="28"/>
+        </w:rPr>
+        <w:t xml:space="preserve">димо </w:t>
+      </w:r>
+      <w:r>
+        <w:rPr>
+          <w:rFonts w:ascii="Times New Roman" w:hAnsi="Times New Roman" w:cs="Times New Roman"/>
+          <w:sz w:val="28"/>
+          <w:szCs w:val="28"/>
+        </w:rPr>
+        <w:t>выполнить</w:t>
+      </w:r>
+      <w:r>
+        <w:rPr>
+          <w:rFonts w:ascii="Times New Roman" w:hAnsi="Times New Roman" w:cs="Times New Roman"/>
+          <w:sz w:val="28"/>
+          <w:szCs w:val="28"/>
+        </w:rPr>
+        <w:t xml:space="preserve"> ана</w:t>
+      </w:r>
+      <w:r>
+        <w:rPr>
+          <w:rFonts w:ascii="Times New Roman" w:hAnsi="Times New Roman" w:cs="Times New Roman"/>
+          <w:sz w:val="28"/>
+          <w:szCs w:val="28"/>
+        </w:rPr>
+        <w:t>лиз</w:t>
+      </w:r>
+      <w:r>
+        <w:rPr>
+          <w:rFonts w:ascii="Times New Roman" w:hAnsi="Times New Roman" w:cs="Times New Roman"/>
+          <w:sz w:val="28"/>
+          <w:szCs w:val="28"/>
+        </w:rPr>
+        <w:t xml:space="preserve"> </w:t>
+      </w:r>
+      <w:r>
+        <w:rPr>
+          <w:rFonts w:ascii="Times New Roman" w:hAnsi="Times New Roman" w:cs="Times New Roman"/>
+          <w:sz w:val="28"/>
+          <w:szCs w:val="28"/>
+        </w:rPr>
+        <w:t>точности</w:t>
+      </w:r>
+      <w:r>
+        <w:rPr>
+          <w:rFonts w:ascii="Times New Roman" w:hAnsi="Times New Roman" w:cs="Times New Roman"/>
+          <w:sz w:val="28"/>
+          <w:szCs w:val="28"/>
+        </w:rPr>
+        <w:t xml:space="preserve"> </w:t>
+      </w:r>
+      <w:r>
+        <w:rPr>
+          <w:rFonts w:ascii="Times New Roman" w:hAnsi="Times New Roman" w:cs="Times New Roman"/>
+          <w:sz w:val="28"/>
+          <w:szCs w:val="28"/>
+        </w:rPr>
+        <w:t xml:space="preserve">реализованной модели градиентного </w:t>
+      </w:r>
+      <w:proofErr w:type="spellStart"/>
+      <w:r>
+        <w:rPr>
+          <w:rFonts w:ascii="Times New Roman" w:hAnsi="Times New Roman" w:cs="Times New Roman"/>
+          <w:sz w:val="28"/>
+          <w:szCs w:val="28"/>
+        </w:rPr>
+        <w:t>бустинга</w:t>
+      </w:r>
+      <w:proofErr w:type="spellEnd"/>
+      <w:r>
+        <w:rPr>
+          <w:rFonts w:ascii="Times New Roman" w:hAnsi="Times New Roman" w:cs="Times New Roman"/>
+          <w:sz w:val="28"/>
+          <w:szCs w:val="28"/>
+        </w:rPr>
+        <w:t xml:space="preserve"> и времени </w:t>
+      </w:r>
+      <w:r>
+        <w:rPr>
+          <w:rFonts w:ascii="Times New Roman" w:hAnsi="Times New Roman" w:cs="Times New Roman"/>
+          <w:sz w:val="28"/>
+          <w:szCs w:val="28"/>
+        </w:rPr>
+        <w:t>вычисления результата для кода с разным количеством строк</w:t>
+      </w:r>
+      <w:r>
+        <w:rPr>
+          <w:rFonts w:ascii="Times New Roman" w:hAnsi="Times New Roman" w:cs="Times New Roman"/>
+          <w:sz w:val="28"/>
+          <w:szCs w:val="28"/>
+        </w:rPr>
+        <w:t xml:space="preserve">. </w:t>
+      </w:r>
+    </w:p>
+    <w:p>
+      <w:pPr>
+        <w:spacing w:line="360" w:lineRule="auto"/>
+        <w:ind w:firstLine="709"/>
+        <w:contextualSpacing/>
+        <w:jc w:val="both"/>
+        <w:rPr>
+          <w:rFonts w:ascii="Times New Roman" w:hAnsi="Times New Roman" w:cs="Times New Roman"/>
+          <w:sz w:val="28"/>
+          <w:szCs w:val="28"/>
+        </w:rPr>
+      </w:pPr>
+      <w:r>
+        <w:rPr>
+          <w:rFonts w:ascii="Times New Roman" w:hAnsi="Times New Roman" w:cs="Times New Roman"/>
+          <w:sz w:val="28"/>
+          <w:szCs w:val="28"/>
+        </w:rPr>
+        <w:t xml:space="preserve">Для </w:t>
+      </w:r>
+      <w:r>
+        <w:rPr>
+          <w:rFonts w:ascii="Times New Roman" w:hAnsi="Times New Roman" w:cs="Times New Roman"/>
+          <w:sz w:val="28"/>
+          <w:szCs w:val="28"/>
+        </w:rPr>
+        <w:t>оценки точности</w:t>
+      </w:r>
+      <w:r>
+        <w:rPr>
+          <w:rFonts w:ascii="Times New Roman" w:hAnsi="Times New Roman" w:cs="Times New Roman"/>
+          <w:sz w:val="28"/>
+          <w:szCs w:val="28"/>
+        </w:rPr>
+        <w:t xml:space="preserve"> </w:t>
+      </w:r>
+      <w:r>
+        <w:rPr>
+          <w:rFonts w:ascii="Times New Roman" w:hAnsi="Times New Roman" w:cs="Times New Roman"/>
+          <w:sz w:val="28"/>
+          <w:szCs w:val="28"/>
+        </w:rPr>
+        <w:t>обучающая выборка делится на тренировочную и тестовую.</w:t>
+      </w:r>
+      <w:r>
+        <w:rPr>
+          <w:rFonts w:ascii="Times New Roman" w:hAnsi="Times New Roman" w:cs="Times New Roman"/>
+          <w:sz w:val="28"/>
+          <w:szCs w:val="28"/>
+        </w:rPr>
+        <w:t xml:space="preserve"> Тестовая часть составляет 20% от общего количества.</w:t>
+      </w:r>
+      <w:r>
+        <w:rPr>
+          <w:rFonts w:ascii="Times New Roman" w:hAnsi="Times New Roman" w:cs="Times New Roman"/>
+          <w:sz w:val="28"/>
+          <w:szCs w:val="28"/>
+        </w:rPr>
+        <w:t xml:space="preserve"> </w:t>
+      </w:r>
+      <w:r>
+        <w:rPr>
+          <w:rFonts w:ascii="Times New Roman" w:hAnsi="Times New Roman" w:cs="Times New Roman"/>
+          <w:sz w:val="28"/>
+          <w:szCs w:val="28"/>
+        </w:rPr>
+        <w:t>На каждой итерации считается результат на частично обученной модели и считается значение функции потерь, что позволяет понять, правильно ли идет обучение. На рисунке 3.4 представлена данная зависимость.</w:t>
+      </w:r>
+    </w:p>
+    <w:p>
+      <w:pPr>
+        <w:spacing w:line="360" w:lineRule="auto"/>
+        <w:contextualSpacing/>
+        <w:jc w:val="both"/>
+        <w:rPr>
+          <w:rFonts w:ascii="Times New Roman" w:hAnsi="Times New Roman" w:cs="Times New Roman"/>
+          <w:sz w:val="28"/>
+          <w:szCs w:val="28"/>
+        </w:rPr>
+      </w:pPr>
+    </w:p>
+    <w:p>
+      <w:pPr>
+        <w:spacing w:line="360" w:lineRule="auto"/>
+        <w:contextualSpacing/>
+        <w:jc w:val="center"/>
+        <w:rPr>
+          <w:rFonts w:ascii="Times New Roman" w:hAnsi="Times New Roman" w:cs="Times New Roman"/>
+          <w:sz w:val="28"/>
+          <w:szCs w:val="28"/>
+        </w:rPr>
+      </w:pPr>
+    </w:p>
+    <w:p>
+      <w:pPr>
+        <w:spacing w:line="360" w:lineRule="auto"/>
+        <w:contextualSpacing/>
+        <w:jc w:val="center"/>
+        <w:rPr>
+          <w:rFonts w:ascii="Times New Roman" w:hAnsi="Times New Roman" w:cs="Times New Roman"/>
+          <w:sz w:val="28"/>
+          <w:szCs w:val="28"/>
+        </w:rPr>
+      </w:pPr>
+      <w:r>
+        <w:rPr>
+          <w:rFonts w:ascii="Times New Roman" w:hAnsi="Times New Roman" w:cs="Times New Roman"/>
+          <w:sz w:val="28"/>
+          <w:szCs w:val="28"/>
+        </w:rPr>
+        <w:t>Рисунок 3.4</w:t>
+      </w:r>
+      <w:r>
+        <w:rPr>
+          <w:rFonts w:ascii="Times New Roman" w:hAnsi="Times New Roman" w:cs="Times New Roman"/>
+          <w:sz w:val="28"/>
+          <w:szCs w:val="28"/>
+        </w:rPr>
+        <w:t xml:space="preserve"> </w:t>
+      </w:r>
+      <w:r>
+        <w:rPr>
+          <w:rFonts w:ascii="Times New Roman" w:hAnsi="Times New Roman" w:cs="Times New Roman"/>
+          <w:sz w:val="28"/>
+          <w:szCs w:val="28"/>
+        </w:rPr>
+        <w:t>–</w:t>
+      </w:r>
+      <w:r>
+        <w:rPr>
+          <w:rFonts w:ascii="Times New Roman" w:hAnsi="Times New Roman" w:cs="Times New Roman"/>
+          <w:sz w:val="28"/>
+          <w:szCs w:val="28"/>
+        </w:rPr>
+        <w:t xml:space="preserve"> Зависимость функции потерь на тестовой выборке</w:t>
+      </w:r>
+      <w:r>
+        <w:rPr>
+          <w:rFonts w:ascii="Times New Roman" w:hAnsi="Times New Roman" w:cs="Times New Roman"/>
+          <w:sz w:val="28"/>
+          <w:szCs w:val="28"/>
+        </w:rPr>
+        <w:t xml:space="preserve"> </w:t>
+      </w:r>
+      <w:r>
+        <w:rPr>
+          <w:rFonts w:ascii="Times New Roman" w:hAnsi="Times New Roman" w:cs="Times New Roman"/>
+          <w:sz w:val="28"/>
+          <w:szCs w:val="28"/>
+        </w:rPr>
+        <w:t>от итерации</w:t>
+      </w:r>
+    </w:p>
+    <w:p>
+      <w:pPr>
+        <w:spacing w:line="360" w:lineRule="auto"/>
+        <w:ind w:firstLine="709"/>
+        <w:contextualSpacing/>
+        <w:jc w:val="both"/>
+        <w:rPr>
+          <w:rFonts w:ascii="Times New Roman" w:hAnsi="Times New Roman" w:cs="Times New Roman"/>
+          <w:sz w:val="28"/>
+          <w:szCs w:val="28"/>
+        </w:rPr>
+      </w:pPr>
+    </w:p>
+    <w:p>
+      <w:pPr>
+        <w:spacing w:line="360" w:lineRule="auto"/>
+        <w:ind w:firstLine="709"/>
+        <w:contextualSpacing/>
+        <w:jc w:val="both"/>
+        <w:rPr>
+          <w:rFonts w:ascii="Times New Roman" w:hAnsi="Times New Roman" w:cs="Times New Roman"/>
+          <w:sz w:val="28"/>
+          <w:szCs w:val="28"/>
+        </w:rPr>
+      </w:pPr>
+      <w:r>
+        <w:rPr>
+          <w:rFonts w:ascii="Times New Roman" w:hAnsi="Times New Roman" w:cs="Times New Roman"/>
+          <w:sz w:val="28"/>
+          <w:szCs w:val="28"/>
+        </w:rPr>
+        <w:t>Видно, что график имеет гиперболическую форму</w:t>
+      </w:r>
+      <w:r>
+        <w:rPr>
+          <w:rFonts w:ascii="Times New Roman" w:hAnsi="Times New Roman" w:cs="Times New Roman"/>
+          <w:sz w:val="28"/>
+          <w:szCs w:val="28"/>
+        </w:rPr>
+        <w:t xml:space="preserve"> и на более обученной модели становится линейным. Это говорит о том, что обучение проходит верно, функция потерь постепенно становится</w:t>
+      </w:r>
+      <w:r>
+        <w:rPr>
+          <w:rFonts w:ascii="Times New Roman" w:hAnsi="Times New Roman" w:cs="Times New Roman"/>
+          <w:sz w:val="28"/>
+          <w:szCs w:val="28"/>
+        </w:rPr>
+        <w:t xml:space="preserve"> ниже</w:t>
+      </w:r>
+      <w:r>
+        <w:rPr>
+          <w:rFonts w:ascii="Times New Roman" w:hAnsi="Times New Roman" w:cs="Times New Roman"/>
+          <w:sz w:val="28"/>
+          <w:szCs w:val="28"/>
+        </w:rPr>
+        <w:t xml:space="preserve"> и ближе к концу выходит на плато.</w:t>
+      </w:r>
+      <w:r>
+        <w:rPr>
+          <w:rFonts w:ascii="Times New Roman" w:hAnsi="Times New Roman" w:cs="Times New Roman"/>
+          <w:sz w:val="28"/>
+          <w:szCs w:val="28"/>
+        </w:rPr>
+        <w:t xml:space="preserve"> Однако основным средством а</w:t>
+      </w:r>
+      <w:r>
+        <w:rPr>
+          <w:rFonts w:ascii="Times New Roman" w:hAnsi="Times New Roman" w:cs="Times New Roman"/>
+          <w:sz w:val="28"/>
+          <w:szCs w:val="28"/>
+        </w:rPr>
+        <w:t>нали</w:t>
+      </w:r>
+      <w:r>
+        <w:rPr>
+          <w:rFonts w:ascii="Times New Roman" w:hAnsi="Times New Roman" w:cs="Times New Roman"/>
+          <w:sz w:val="28"/>
+          <w:szCs w:val="28"/>
+        </w:rPr>
+        <w:t>за</w:t>
+      </w:r>
+      <w:r>
+        <w:rPr>
+          <w:rFonts w:ascii="Times New Roman" w:hAnsi="Times New Roman" w:cs="Times New Roman"/>
+          <w:sz w:val="28"/>
+          <w:szCs w:val="28"/>
+        </w:rPr>
+        <w:t xml:space="preserve"> точности</w:t>
+      </w:r>
+      <w:r>
+        <w:rPr>
+          <w:rFonts w:ascii="Times New Roman" w:hAnsi="Times New Roman" w:cs="Times New Roman"/>
+          <w:sz w:val="28"/>
+          <w:szCs w:val="28"/>
+        </w:rPr>
+        <w:t xml:space="preserve"> является подсчет следующих метрик: </w:t>
+      </w:r>
+      <w:r>
+        <w:rPr>
+          <w:rFonts w:ascii="Times New Roman" w:hAnsi="Times New Roman" w:cs="Times New Roman"/>
+          <w:sz w:val="28"/>
+          <w:szCs w:val="28"/>
+          <w:lang w:val="en-US"/>
+        </w:rPr>
+        <w:t>accuracy</w:t>
+      </w:r>
+      <w:r>
+        <w:rPr>
+          <w:rFonts w:ascii="Times New Roman" w:hAnsi="Times New Roman" w:cs="Times New Roman"/>
+          <w:sz w:val="28"/>
+          <w:szCs w:val="28"/>
+        </w:rPr>
+        <w:t xml:space="preserve"> – формула (21</w:t>
+      </w:r>
+      <w:r>
+        <w:rPr>
+          <w:rFonts w:ascii="Times New Roman" w:hAnsi="Times New Roman" w:cs="Times New Roman"/>
+          <w:sz w:val="28"/>
+          <w:szCs w:val="28"/>
+        </w:rPr>
+        <w:t>)</w:t>
+      </w:r>
+      <w:r>
+        <w:rPr>
+          <w:rFonts w:ascii="Times New Roman" w:hAnsi="Times New Roman" w:cs="Times New Roman"/>
+          <w:sz w:val="28"/>
+          <w:szCs w:val="28"/>
+        </w:rPr>
+        <w:t xml:space="preserve">, </w:t>
+      </w:r>
+      <w:r>
+        <w:rPr>
+          <w:rFonts w:ascii="Times New Roman" w:hAnsi="Times New Roman" w:cs="Times New Roman"/>
+          <w:sz w:val="28"/>
+          <w:szCs w:val="28"/>
+          <w:lang w:val="en-US"/>
+        </w:rPr>
+        <w:t>precision</w:t>
+      </w:r>
+      <w:r>
+        <w:rPr>
+          <w:rFonts w:ascii="Times New Roman" w:hAnsi="Times New Roman" w:cs="Times New Roman"/>
+          <w:sz w:val="28"/>
+          <w:szCs w:val="28"/>
+        </w:rPr>
+        <w:t xml:space="preserve"> – формула (22</w:t>
+      </w:r>
+      <w:r>
+        <w:rPr>
+          <w:rFonts w:ascii="Times New Roman" w:hAnsi="Times New Roman" w:cs="Times New Roman"/>
+          <w:sz w:val="28"/>
+          <w:szCs w:val="28"/>
+        </w:rPr>
+        <w:t>)</w:t>
+      </w:r>
+      <w:r>
+        <w:rPr>
+          <w:rFonts w:ascii="Times New Roman" w:hAnsi="Times New Roman" w:cs="Times New Roman"/>
+          <w:sz w:val="28"/>
+          <w:szCs w:val="28"/>
+        </w:rPr>
+        <w:t xml:space="preserve">, </w:t>
+      </w:r>
+      <w:proofErr w:type="spellStart"/>
+      <w:r>
+        <w:rPr>
+          <w:rFonts w:ascii="Times New Roman" w:hAnsi="Times New Roman" w:cs="Times New Roman"/>
+          <w:sz w:val="28"/>
+          <w:szCs w:val="28"/>
+          <w:lang w:val="en-US"/>
+        </w:rPr>
+        <w:t>recal</w:t>
+      </w:r>
+      <w:proofErr w:type="spellEnd"/>
+      <w:r>
+        <w:rPr>
+          <w:rFonts w:ascii="Times New Roman" w:hAnsi="Times New Roman" w:cs="Times New Roman"/>
+          <w:sz w:val="28"/>
+          <w:szCs w:val="28"/>
+        </w:rPr>
+        <w:t xml:space="preserve">l </w:t>
+      </w:r>
+      <w:r>
+        <w:rPr>
+          <w:rFonts w:ascii="Times New Roman" w:hAnsi="Times New Roman" w:cs="Times New Roman"/>
+          <w:sz w:val="28"/>
+          <w:szCs w:val="28"/>
+        </w:rPr>
+        <w:t>–</w:t>
+      </w:r>
+      <w:r>
+        <w:rPr>
+          <w:rFonts w:ascii="Times New Roman" w:hAnsi="Times New Roman" w:cs="Times New Roman"/>
+          <w:sz w:val="28"/>
+          <w:szCs w:val="28"/>
+        </w:rPr>
+        <w:t xml:space="preserve"> формула (23</w:t>
+      </w:r>
+      <w:r>
+        <w:rPr>
+          <w:rFonts w:ascii="Times New Roman" w:hAnsi="Times New Roman" w:cs="Times New Roman"/>
+          <w:sz w:val="28"/>
+          <w:szCs w:val="28"/>
+        </w:rPr>
+        <w:t xml:space="preserve">), </w:t>
+      </w:r>
+      <w:r>
+        <w:rPr>
+          <w:rFonts w:ascii="Times New Roman" w:hAnsi="Times New Roman" w:cs="Times New Roman"/>
+          <w:sz w:val="28"/>
+          <w:szCs w:val="28"/>
+          <w:lang w:val="en-US"/>
+        </w:rPr>
+        <w:t>f</w:t>
+      </w:r>
+      <w:r>
+        <w:rPr>
+          <w:rFonts w:ascii="Times New Roman" w:hAnsi="Times New Roman" w:cs="Times New Roman"/>
+          <w:sz w:val="28"/>
+          <w:szCs w:val="28"/>
+        </w:rPr>
+        <w:t>-</w:t>
+      </w:r>
+      <w:r>
+        <w:rPr>
+          <w:rFonts w:ascii="Times New Roman" w:hAnsi="Times New Roman" w:cs="Times New Roman"/>
+          <w:sz w:val="28"/>
+          <w:szCs w:val="28"/>
+          <w:lang w:val="en-US"/>
+        </w:rPr>
+        <w:t>measure</w:t>
+      </w:r>
+      <w:r>
+        <w:rPr>
+          <w:rFonts w:ascii="Times New Roman" w:hAnsi="Times New Roman" w:cs="Times New Roman"/>
+          <w:sz w:val="28"/>
+          <w:szCs w:val="28"/>
+        </w:rPr>
+        <w:t xml:space="preserve"> </w:t>
+      </w:r>
+      <w:r>
+        <w:rPr>
+          <w:rFonts w:ascii="Times New Roman" w:hAnsi="Times New Roman" w:cs="Times New Roman"/>
+          <w:sz w:val="28"/>
+          <w:szCs w:val="28"/>
+        </w:rPr>
+        <w:t>–</w:t>
+      </w:r>
+      <w:r>
+        <w:rPr>
+          <w:rFonts w:ascii="Times New Roman" w:hAnsi="Times New Roman" w:cs="Times New Roman"/>
+          <w:sz w:val="28"/>
+          <w:szCs w:val="28"/>
+        </w:rPr>
+        <w:t xml:space="preserve"> формула (24</w:t>
+      </w:r>
+      <w:r>
+        <w:rPr>
+          <w:rFonts w:ascii="Times New Roman" w:hAnsi="Times New Roman" w:cs="Times New Roman"/>
+          <w:sz w:val="28"/>
+          <w:szCs w:val="28"/>
+        </w:rPr>
+        <w:t>).</w:t>
+      </w:r>
+    </w:p>
+    <w:p>
+      <w:pPr>
+        <w:spacing w:line="360" w:lineRule="auto"/>
+        <w:contextualSpacing/>
+        <w:jc w:val="both"/>
+        <w:rPr>
+          <w:rFonts w:ascii="Times New Roman" w:hAnsi="Times New Roman" w:cs="Times New Roman"/>
+          <w:sz w:val="28"/>
+          <w:szCs w:val="28"/>
+        </w:rPr>
+      </w:pPr>
+    </w:p>
+    <w:p>
+      <w:pPr>
+        <w:spacing w:line="360" w:lineRule="auto"/>
+        <w:ind w:left="360"/>
+        <w:contextualSpacing/>
+        <w:jc w:val="both"/>
+        <w:rPr>
+          <w:rFonts w:ascii="Times New Roman" w:hAnsi="Times New Roman" w:cs="Times New Roman"/>
+          <w:iCs/>
+          <w:sz w:val="28"/>
+          <w:szCs w:val="28"/>
+        </w:rPr>
+      </w:pPr>
+      <m:oMathPara>
+        <m:oMathParaPr>
+          <m:jc m:val="right"/>
+        </m:oMathParaPr>
+        <m:oMath>
+          <m:eqArr>
+            <m:eqArrPr>
+              <m:maxDist m:val="1"/>
+              <m:ctrlPr>
+                <w:rPr>
+                  <w:rFonts w:ascii="Cambria Math" w:eastAsiaTheme="minorEastAsia" w:hAnsi="Cambria Math" w:cs="Times New Roman"/>
+                  <w:i/>
+                  <w:sz w:val="28"/>
+                  <w:szCs w:val="28"/>
+                </w:rPr>
+              </m:ctrlPr>
+            </m:eqArrPr>
+            <m:e>
+              <m:r>
+                <m:rPr>
+                  <m:sty m:val="p"/>
+                </m:rPr>
+                <w:rPr>
+                  <w:rFonts w:ascii="Cambria Math" w:hAnsi="Cambria Math" w:cs="Times New Roman"/>
+                  <w:sz w:val="28"/>
+                  <w:szCs w:val="28"/>
+                </w:rPr>
+                <m:t>accuracy</m:t>
+              </m:r>
+              <m:r>
+                <w:rPr>
+                  <w:rFonts w:ascii="Cambria Math" w:eastAsiaTheme="minorEastAsia" w:hAnsi="Cambria Math" w:cs="Times New Roman"/>
+                  <w:sz w:val="28"/>
+                  <w:szCs w:val="28"/>
+                </w:rPr>
+                <m:t>=</m:t>
+              </m:r>
+              <m:f>
+                <m:fPr>
+                  <m:ctrlPr>
+                    <w:rPr>
+                      <w:rFonts w:ascii="Cambria Math" w:eastAsiaTheme="minorEastAsia" w:hAnsi="Cambria Math" w:cs="Times New Roman"/>
+                      <w:i/>
+                      <w:iCs/>
+                      <w:sz w:val="28"/>
+                      <w:szCs w:val="28"/>
+                    </w:rPr>
+                  </m:ctrlPr>
+                </m:fPr>
+                <m:num>
+                  <m:r>
+                    <m:rPr>
+                      <m:sty m:val="p"/>
+                    </m:rPr>
+                    <w:rPr>
+                      <w:rFonts w:ascii="Cambria Math" w:eastAsiaTheme="minorEastAsia" w:hAnsi="Cambria Math" w:cs="Times New Roman"/>
+                      <w:sz w:val="28"/>
+                      <w:szCs w:val="28"/>
+                    </w:rPr>
+                    <m:t>TP</m:t>
+                  </m:r>
+                  <m:r>
+                    <w:rPr>
+                      <w:rFonts w:ascii="Cambria Math" w:eastAsiaTheme="minorEastAsia" w:hAnsi="Cambria Math" w:cs="Times New Roman"/>
+                      <w:sz w:val="28"/>
+                      <w:szCs w:val="28"/>
+                    </w:rPr>
+                    <m:t>+</m:t>
+                  </m:r>
+                  <m:r>
+                    <m:rPr>
+                      <m:sty m:val="p"/>
+                    </m:rPr>
+                    <w:rPr>
+                      <w:rFonts w:ascii="Cambria Math" w:eastAsiaTheme="minorEastAsia" w:hAnsi="Cambria Math" w:cs="Times New Roman"/>
+                      <w:sz w:val="28"/>
+                      <w:szCs w:val="28"/>
+                    </w:rPr>
+                    <m:t>TN</m:t>
+                  </m:r>
+                </m:num>
+                <m:den>
+                  <m:r>
+                    <m:rPr>
+                      <m:sty m:val="p"/>
+                    </m:rPr>
+                    <w:rPr>
+                      <w:rFonts w:ascii="Cambria Math" w:eastAsiaTheme="minorEastAsia" w:hAnsi="Cambria Math" w:cs="Times New Roman"/>
+                      <w:sz w:val="28"/>
+                      <w:szCs w:val="28"/>
+                    </w:rPr>
+                    <m:t>TP+TN+FP+FN</m:t>
+                  </m:r>
+                </m:den>
+              </m:f>
+              <m:r>
+                <w:rPr>
+                  <w:rFonts w:ascii="Cambria Math" w:hAnsi="Cambria Math" w:cs="Times New Roman"/>
+                  <w:sz w:val="28"/>
+                  <w:szCs w:val="28"/>
+                </w:rPr>
+                <m:t>,#</m:t>
+              </m:r>
+              <m:d>
+                <m:dPr>
+                  <m:ctrlPr>
+                    <w:rPr>
+                      <w:rFonts w:ascii="Cambria Math" w:eastAsiaTheme="minorEastAsia" w:hAnsi="Cambria Math" w:cs="Times New Roman"/>
+                      <w:i/>
+                      <w:sz w:val="28"/>
+                      <w:szCs w:val="28"/>
+                    </w:rPr>
+                  </m:ctrlPr>
+                </m:dPr>
+                <m:e>
+                  <m:r>
+                    <w:rPr>
+                      <w:rFonts w:ascii="Cambria Math" w:eastAsiaTheme="minorEastAsia" w:hAnsi="Cambria Math" w:cs="Times New Roman"/>
+                      <w:sz w:val="28"/>
+                      <w:szCs w:val="28"/>
+                    </w:rPr>
+                    <m:t>20</m:t>
+                  </m:r>
+                </m:e>
+              </m:d>
+              <m:ctrlPr>
+                <w:rPr>
+                  <w:rFonts w:ascii="Cambria Math" w:hAnsi="Cambria Math" w:cs="Times New Roman"/>
+                  <w:i/>
+                  <w:sz w:val="28"/>
+                  <w:szCs w:val="28"/>
+                </w:rPr>
+              </m:ctrlPr>
+            </m:e>
+          </m:eqArr>
+        </m:oMath>
+      </m:oMathPara>
+    </w:p>
+    <w:p>
+      <w:pPr>
+        <w:spacing w:line="360" w:lineRule="auto"/>
+        <w:contextualSpacing/>
+        <w:jc w:val="both"/>
+        <w:rPr>
+          <w:rFonts w:ascii="Times New Roman" w:hAnsi="Times New Roman" w:cs="Times New Roman"/>
+          <w:sz w:val="28"/>
+          <w:szCs w:val="28"/>
+        </w:rPr>
+      </w:pPr>
+    </w:p>
+    <w:p>
+      <w:pPr>
+        <w:spacing w:line="360" w:lineRule="auto"/>
+        <w:contextualSpacing/>
+        <w:jc w:val="both"/>
+        <w:rPr>
+          <w:rFonts w:ascii="Times New Roman" w:eastAsiaTheme="minorEastAsia" w:hAnsi="Times New Roman" w:cs="Times New Roman"/>
+          <w:iCs/>
+          <w:sz w:val="28"/>
+          <w:szCs w:val="28"/>
+        </w:rPr>
+      </w:pPr>
+      <m:oMathPara>
+        <m:oMathParaPr>
+          <m:jc m:val="center"/>
+        </m:oMathParaPr>
+        <m:oMath>
+          <m:eqArr>
+            <m:eqArrPr>
+              <m:maxDist m:val="1"/>
+              <m:ctrlPr>
+                <w:rPr>
+                  <w:rFonts w:ascii="Cambria Math" w:hAnsi="Cambria Math" w:cs="Times New Roman"/>
+                  <w:i/>
+                  <w:sz w:val="28"/>
+                  <w:szCs w:val="28"/>
+                </w:rPr>
+              </m:ctrlPr>
+            </m:eqArrPr>
+            <m:e>
+              <m:r>
+                <m:rPr>
+                  <m:sty m:val="p"/>
+                </m:rPr>
+                <w:rPr>
+                  <w:rFonts w:ascii="Cambria Math" w:hAnsi="Cambria Math" w:cs="Times New Roman"/>
+                  <w:sz w:val="28"/>
+                  <w:szCs w:val="28"/>
+                  <w:lang w:val="en-US"/>
+                </w:rPr>
+                <m:t>precision</m:t>
+              </m:r>
+              <m:r>
+                <m:rPr>
+                  <m:sty m:val="p"/>
+                </m:rPr>
+                <w:rPr>
+                  <w:rFonts w:ascii="Cambria Math" w:hAnsi="Cambria Math" w:cs="Times New Roman"/>
+                  <w:sz w:val="28"/>
+                  <w:szCs w:val="28"/>
+                </w:rPr>
+                <m:t>=</m:t>
+              </m:r>
+              <m:f>
+                <m:fPr>
+                  <m:ctrlPr>
+                    <w:rPr>
+                      <w:rFonts w:ascii="Cambria Math" w:hAnsi="Cambria Math" w:cs="Times New Roman"/>
+                      <w:iCs/>
+                      <w:sz w:val="28"/>
+                      <w:szCs w:val="28"/>
+                    </w:rPr>
+                  </m:ctrlPr>
+                </m:fPr>
+                <m:num>
+                  <m:r>
+                    <m:rPr>
+                      <m:sty m:val="p"/>
+                    </m:rPr>
+                    <w:rPr>
+                      <w:rFonts w:ascii="Cambria Math" w:hAnsi="Cambria Math" w:cs="Times New Roman"/>
+                      <w:sz w:val="28"/>
+                      <w:szCs w:val="28"/>
+                      <w:lang w:val="en-US"/>
+                    </w:rPr>
+                    <m:t>TP</m:t>
+                  </m:r>
+                </m:num>
+                <m:den>
+                  <m:r>
+                    <m:rPr>
+                      <m:sty m:val="p"/>
+                    </m:rPr>
+                    <w:rPr>
+                      <w:rFonts w:ascii="Cambria Math" w:hAnsi="Cambria Math" w:cs="Times New Roman"/>
+                      <w:sz w:val="28"/>
+                      <w:szCs w:val="28"/>
+                    </w:rPr>
+                    <m:t>TP+FP</m:t>
+                  </m:r>
+                </m:den>
+              </m:f>
+              <m:r>
+                <w:rPr>
+                  <w:rFonts w:ascii="Cambria Math" w:hAnsi="Cambria Math" w:cs="Times New Roman"/>
+                  <w:sz w:val="28"/>
+                  <w:szCs w:val="28"/>
+                </w:rPr>
+                <m:t>,#</m:t>
+              </m:r>
+              <m:d>
+                <m:dPr>
+                  <m:ctrlPr>
+                    <w:rPr>
+                      <w:rFonts w:ascii="Cambria Math" w:hAnsi="Cambria Math" w:cs="Times New Roman"/>
+                      <w:i/>
+                      <w:sz w:val="28"/>
+                      <w:szCs w:val="28"/>
+                    </w:rPr>
+                  </m:ctrlPr>
+                </m:dPr>
+                <m:e>
+                  <m:r>
+                    <w:rPr>
+                      <w:rFonts w:ascii="Cambria Math" w:hAnsi="Cambria Math" w:cs="Times New Roman"/>
+                      <w:sz w:val="28"/>
+                      <w:szCs w:val="28"/>
+                    </w:rPr>
+                    <m:t>21</m:t>
+                  </m:r>
+                </m:e>
+              </m:d>
+              <m:ctrlPr>
+                <w:rPr>
+                  <w:rFonts w:ascii="Cambria Math" w:hAnsi="Cambria Math" w:cs="Times New Roman"/>
+                  <w:i/>
+                  <w:iCs/>
+                  <w:sz w:val="28"/>
+                  <w:szCs w:val="28"/>
+                  <w:lang w:val="en-US"/>
+                </w:rPr>
+              </m:ctrlPr>
+            </m:e>
+          </m:eqArr>
+        </m:oMath>
+      </m:oMathPara>
+    </w:p>
+    <w:p>
+      <w:pPr>
+        <w:spacing w:line="360" w:lineRule="auto"/>
+        <w:contextualSpacing/>
+        <w:jc w:val="both"/>
+        <w:rPr>
+          <w:rFonts w:ascii="Times New Roman" w:hAnsi="Times New Roman" w:cs="Times New Roman"/>
+          <w:iCs/>
+          <w:sz w:val="28"/>
+          <w:szCs w:val="28"/>
+        </w:rPr>
+      </w:pPr>
+    </w:p>
+    <w:p>
+      <w:pPr>
+        <w:spacing w:line="360" w:lineRule="auto"/>
+        <w:contextualSpacing/>
+        <w:jc w:val="both"/>
+        <w:rPr>
+          <w:rFonts w:ascii="Times New Roman" w:eastAsiaTheme="minorEastAsia" w:hAnsi="Times New Roman" w:cs="Times New Roman"/>
+          <w:iCs/>
+          <w:sz w:val="28"/>
+          <w:szCs w:val="28"/>
+        </w:rPr>
+      </w:pPr>
+      <m:oMathPara>
+        <m:oMathParaPr>
+          <m:jc m:val="center"/>
+        </m:oMathParaPr>
+        <m:oMath>
+          <m:eqArr>
+            <m:eqArrPr>
+              <m:maxDist m:val="1"/>
+              <m:ctrlPr>
+                <w:rPr>
+                  <w:rFonts w:ascii="Cambria Math" w:eastAsiaTheme="minorEastAsia" w:hAnsi="Cambria Math" w:cs="Times New Roman"/>
+                  <w:i/>
+                  <w:sz w:val="28"/>
+                  <w:szCs w:val="28"/>
+                </w:rPr>
+              </m:ctrlPr>
+            </m:eqArrPr>
+            <m:e>
+              <m:r>
+                <m:rPr>
+                  <m:sty m:val="p"/>
+                </m:rPr>
+                <w:rPr>
+                  <w:rFonts w:ascii="Cambria Math" w:hAnsi="Cambria Math" w:cs="Times New Roman"/>
+                  <w:sz w:val="28"/>
+                  <w:szCs w:val="28"/>
+                </w:rPr>
+                <m:t>recall=</m:t>
+              </m:r>
+              <m:f>
+                <m:fPr>
+                  <m:ctrlPr>
+                    <w:rPr>
+                      <w:rFonts w:ascii="Cambria Math" w:hAnsi="Cambria Math" w:cs="Times New Roman"/>
+                      <w:iCs/>
+                      <w:sz w:val="28"/>
+                      <w:szCs w:val="28"/>
+                    </w:rPr>
+                  </m:ctrlPr>
+                </m:fPr>
+                <m:num>
+                  <m:r>
+                    <m:rPr>
+                      <m:sty m:val="p"/>
+                    </m:rPr>
+                    <w:rPr>
+                      <w:rFonts w:ascii="Cambria Math" w:hAnsi="Cambria Math" w:cs="Times New Roman"/>
+                      <w:sz w:val="28"/>
+                      <w:szCs w:val="28"/>
+                      <w:lang w:val="en-US"/>
+                    </w:rPr>
+                    <m:t>TP</m:t>
+                  </m:r>
+                </m:num>
+                <m:den>
+                  <m:r>
+                    <m:rPr>
+                      <m:sty m:val="p"/>
+                    </m:rPr>
+                    <w:rPr>
+                      <w:rFonts w:ascii="Cambria Math" w:hAnsi="Cambria Math" w:cs="Times New Roman"/>
+                      <w:sz w:val="28"/>
+                      <w:szCs w:val="28"/>
+                    </w:rPr>
+                    <m:t>TP+FN</m:t>
+                  </m:r>
+                </m:den>
+              </m:f>
+              <m:r>
+                <w:rPr>
+                  <w:rFonts w:ascii="Cambria Math" w:hAnsi="Cambria Math" w:cs="Times New Roman"/>
+                  <w:sz w:val="28"/>
+                  <w:szCs w:val="28"/>
+                </w:rPr>
+                <m:t>,#</m:t>
+              </m:r>
+              <m:d>
+                <m:dPr>
+                  <m:ctrlPr>
+                    <w:rPr>
+                      <w:rFonts w:ascii="Cambria Math" w:eastAsiaTheme="minorEastAsia" w:hAnsi="Cambria Math" w:cs="Times New Roman"/>
+                      <w:i/>
+                      <w:sz w:val="28"/>
+                      <w:szCs w:val="28"/>
+                    </w:rPr>
+                  </m:ctrlPr>
+                </m:dPr>
+                <m:e>
+                  <m:r>
+                    <w:rPr>
+                      <w:rFonts w:ascii="Cambria Math" w:eastAsiaTheme="minorEastAsia" w:hAnsi="Cambria Math" w:cs="Times New Roman"/>
+                      <w:sz w:val="28"/>
+                      <w:szCs w:val="28"/>
+                    </w:rPr>
+                    <m:t>22</m:t>
+                  </m:r>
+                </m:e>
+              </m:d>
+              <m:ctrlPr>
+                <w:rPr>
+                  <w:rFonts w:ascii="Cambria Math" w:hAnsi="Cambria Math" w:cs="Times New Roman"/>
+                  <w:i/>
+                  <w:sz w:val="28"/>
+                  <w:szCs w:val="28"/>
+                </w:rPr>
+              </m:ctrlPr>
+            </m:e>
+          </m:eqArr>
+        </m:oMath>
+      </m:oMathPara>
+    </w:p>
+    <w:p>
+      <w:pPr>
+        <w:spacing w:line="360" w:lineRule="auto"/>
+        <w:contextualSpacing/>
+        <w:jc w:val="both"/>
+        <w:rPr>
+          <w:rFonts w:ascii="Times New Roman" w:hAnsi="Times New Roman" w:cs="Times New Roman"/>
+          <w:iCs/>
+          <w:sz w:val="28"/>
+          <w:szCs w:val="28"/>
+        </w:rPr>
+      </w:pPr>
+    </w:p>
+    <w:p>
+      <w:pPr>
+        <w:spacing w:line="360" w:lineRule="auto"/>
+        <w:contextualSpacing/>
+        <w:jc w:val="both"/>
+        <w:rPr>
+          <w:rFonts w:ascii="Times New Roman" w:eastAsiaTheme="minorEastAsia" w:hAnsi="Times New Roman" w:cs="Times New Roman"/>
+          <w:sz w:val="28"/>
+          <w:szCs w:val="28"/>
+        </w:rPr>
+      </w:pPr>
+      <m:oMathPara>
+        <m:oMathParaPr>
+          <m:jc m:val="center"/>
+        </m:oMathParaPr>
+        <m:oMath>
+          <m:eqArr>
+            <m:eqArrPr>
+              <m:maxDist m:val="1"/>
+              <m:ctrlPr>
+                <w:rPr>
+                  <w:rFonts w:ascii="Cambria Math" w:hAnsi="Cambria Math" w:cs="Times New Roman"/>
+                  <w:i/>
+                  <w:sz w:val="28"/>
+                  <w:szCs w:val="28"/>
+                </w:rPr>
+              </m:ctrlPr>
+            </m:eqArrPr>
+            <m:e>
+              <m:r>
+                <m:rPr>
+                  <m:sty m:val="p"/>
+                </m:rPr>
+                <w:rPr>
+                  <w:rFonts w:ascii="Cambria Math" w:hAnsi="Cambria Math" w:cs="Times New Roman"/>
+                  <w:sz w:val="28"/>
+                  <w:szCs w:val="28"/>
+                </w:rPr>
+                <m:t>F-measure=</m:t>
+              </m:r>
+              <m:f>
+                <m:fPr>
+                  <m:ctrlPr>
+                    <w:rPr>
+                      <w:rFonts w:ascii="Cambria Math" w:hAnsi="Cambria Math" w:cs="Times New Roman"/>
+                      <w:sz w:val="28"/>
+                      <w:szCs w:val="28"/>
+                    </w:rPr>
+                  </m:ctrlPr>
+                </m:fPr>
+                <m:num>
+                  <m:r>
+                    <m:rPr>
+                      <m:sty m:val="p"/>
+                    </m:rPr>
+                    <w:rPr>
+                      <w:rFonts w:ascii="Cambria Math" w:hAnsi="Cambria Math" w:cs="Times New Roman"/>
+                      <w:sz w:val="28"/>
+                      <w:szCs w:val="28"/>
+                    </w:rPr>
+                    <m:t>precision⋅recall</m:t>
+                  </m:r>
+                </m:num>
+                <m:den>
+                  <m:r>
+                    <m:rPr>
+                      <m:sty m:val="p"/>
+                    </m:rPr>
+                    <w:rPr>
+                      <w:rFonts w:ascii="Cambria Math" w:hAnsi="Cambria Math" w:cs="Times New Roman"/>
+                      <w:sz w:val="28"/>
+                      <w:szCs w:val="28"/>
+                    </w:rPr>
+                    <m:t>precision</m:t>
+                  </m:r>
+                  <m:r>
+                    <w:rPr>
+                      <w:rFonts w:ascii="Cambria Math" w:hAnsi="Cambria Math" w:cs="Times New Roman"/>
+                      <w:sz w:val="28"/>
+                      <w:szCs w:val="28"/>
+                    </w:rPr>
+                    <m:t>+</m:t>
+                  </m:r>
+                  <m:r>
+                    <m:rPr>
+                      <m:sty m:val="p"/>
+                    </m:rPr>
+                    <w:rPr>
+                      <w:rFonts w:ascii="Cambria Math" w:hAnsi="Cambria Math" w:cs="Times New Roman"/>
+                      <w:sz w:val="28"/>
+                      <w:szCs w:val="28"/>
+                    </w:rPr>
+                    <m:t>recall</m:t>
+                  </m:r>
+                </m:den>
+              </m:f>
+              <m:r>
+                <w:rPr>
+                  <w:rFonts w:ascii="Cambria Math" w:hAnsi="Cambria Math" w:cs="Times New Roman"/>
+                  <w:sz w:val="28"/>
+                  <w:szCs w:val="28"/>
+                </w:rPr>
+                <m:t>,#</m:t>
+              </m:r>
+              <m:d>
+                <m:dPr>
+                  <m:ctrlPr>
+                    <w:rPr>
+                      <w:rFonts w:ascii="Cambria Math" w:hAnsi="Cambria Math" w:cs="Times New Roman"/>
+                      <w:i/>
+                      <w:sz w:val="28"/>
+                      <w:szCs w:val="28"/>
+                    </w:rPr>
+                  </m:ctrlPr>
+                </m:dPr>
+                <m:e>
+                  <m:r>
+                    <w:rPr>
+                      <w:rFonts w:ascii="Cambria Math" w:hAnsi="Cambria Math" w:cs="Times New Roman"/>
+                      <w:sz w:val="28"/>
+                      <w:szCs w:val="28"/>
+                    </w:rPr>
+                    <m:t>21</m:t>
+                  </m:r>
+                </m:e>
+              </m:d>
+            </m:e>
+          </m:eqArr>
+        </m:oMath>
+      </m:oMathPara>
+    </w:p>
+    <w:p>
+      <w:pPr>
+        <w:spacing w:line="360" w:lineRule="auto"/>
+        <w:contextualSpacing/>
+        <w:jc w:val="both"/>
+        <w:rPr>
+          <w:rFonts w:ascii="Times New Roman" w:hAnsi="Times New Roman" w:cs="Times New Roman"/>
+          <w:sz w:val="28"/>
+          <w:szCs w:val="28"/>
+        </w:rPr>
+      </w:pPr>
+    </w:p>
+    <w:p>
+      <w:pPr>
+        <w:spacing w:line="360" w:lineRule="auto"/>
+        <w:contextualSpacing/>
+        <w:jc w:val="both"/>
+        <w:rPr>
+          <w:rFonts w:ascii="Times New Roman" w:hAnsi="Times New Roman" w:cs="Times New Roman"/>
+          <w:sz w:val="28"/>
+          <w:szCs w:val="28"/>
+        </w:rPr>
+      </w:pPr>
+      <w:r>
+        <w:rPr>
+          <w:rFonts w:ascii="Times New Roman" w:hAnsi="Times New Roman" w:cs="Times New Roman"/>
+          <w:sz w:val="28"/>
+          <w:szCs w:val="28"/>
+        </w:rPr>
+        <w:t>г</w:t>
+      </w:r>
+      <w:r>
+        <w:rPr>
+          <w:rFonts w:ascii="Times New Roman" w:hAnsi="Times New Roman" w:cs="Times New Roman"/>
+          <w:sz w:val="28"/>
+          <w:szCs w:val="28"/>
+        </w:rPr>
+        <w:t xml:space="preserve">де </w:t>
+      </w:r>
+      <m:oMath>
+        <m:r>
+          <m:rPr>
+            <m:sty m:val="p"/>
+          </m:rPr>
+          <w:rPr>
+            <w:rFonts w:ascii="Cambria Math" w:eastAsiaTheme="minorEastAsia" w:hAnsi="Cambria Math" w:cs="Times New Roman"/>
+            <w:sz w:val="28"/>
+            <w:szCs w:val="28"/>
+          </w:rPr>
+          <m:t>TP</m:t>
+        </m:r>
+      </m:oMath>
+      <w:r>
+        <w:rPr>
+          <w:rFonts w:ascii="Times New Roman" w:hAnsi="Times New Roman" w:cs="Times New Roman"/>
+          <w:sz w:val="28"/>
+          <w:szCs w:val="28"/>
+        </w:rPr>
+        <w:t xml:space="preserve"> </w:t>
+      </w:r>
+      <w:r>
+        <w:rPr>
+          <w:rFonts w:ascii="Times New Roman" w:hAnsi="Times New Roman" w:cs="Times New Roman"/>
+          <w:sz w:val="28"/>
+          <w:szCs w:val="28"/>
+        </w:rPr>
+        <w:t>–</w:t>
+      </w:r>
+      <w:r>
+        <w:rPr>
+          <w:rFonts w:ascii="Times New Roman" w:hAnsi="Times New Roman" w:cs="Times New Roman"/>
+          <w:sz w:val="28"/>
+          <w:szCs w:val="28"/>
+        </w:rPr>
+        <w:t xml:space="preserve"> </w:t>
+      </w:r>
+      <w:r>
+        <w:rPr>
+          <w:rFonts w:ascii="Times New Roman" w:hAnsi="Times New Roman" w:cs="Times New Roman"/>
+          <w:sz w:val="28"/>
+          <w:szCs w:val="28"/>
+        </w:rPr>
+        <w:t>объекты, которые были верно классифицированы как положительные;</w:t>
+      </w:r>
+    </w:p>
+    <w:p>
+      <w:pPr>
+        <w:spacing w:line="360" w:lineRule="auto"/>
+        <w:contextualSpacing/>
+        <w:jc w:val="both"/>
+        <w:rPr>
+          <w:rFonts w:ascii="Times New Roman" w:hAnsi="Times New Roman" w:cs="Times New Roman"/>
+          <w:sz w:val="28"/>
+          <w:szCs w:val="28"/>
+        </w:rPr>
+      </w:pPr>
+      <m:oMath>
+        <m:r>
+          <m:rPr>
+            <m:sty m:val="p"/>
+          </m:rPr>
+          <w:rPr>
+            <w:rFonts w:ascii="Cambria Math" w:eastAsiaTheme="minorEastAsia" w:hAnsi="Cambria Math" w:cs="Times New Roman"/>
+            <w:sz w:val="28"/>
+            <w:szCs w:val="28"/>
+          </w:rPr>
+          <m:t>TN</m:t>
+        </m:r>
+      </m:oMath>
+      <w:r>
+        <w:rPr>
+          <w:rFonts w:ascii="Times New Roman" w:hAnsi="Times New Roman" w:cs="Times New Roman"/>
+          <w:sz w:val="28"/>
+          <w:szCs w:val="28"/>
+        </w:rPr>
+        <w:t xml:space="preserve"> </w:t>
+      </w:r>
+      <w:r>
+        <w:rPr>
+          <w:rFonts w:ascii="Times New Roman" w:hAnsi="Times New Roman" w:cs="Times New Roman"/>
+          <w:sz w:val="28"/>
+          <w:szCs w:val="28"/>
+        </w:rPr>
+        <w:t>–</w:t>
+      </w:r>
+      <w:r>
+        <w:rPr>
+          <w:rFonts w:ascii="Times New Roman" w:hAnsi="Times New Roman" w:cs="Times New Roman"/>
+          <w:sz w:val="28"/>
+          <w:szCs w:val="28"/>
+        </w:rPr>
+        <w:t xml:space="preserve"> </w:t>
+      </w:r>
+      <w:r>
+        <w:rPr>
+          <w:rFonts w:ascii="Times New Roman" w:hAnsi="Times New Roman" w:cs="Times New Roman"/>
+          <w:sz w:val="28"/>
+          <w:szCs w:val="28"/>
+        </w:rPr>
+        <w:t>объекты, которые были верно классифицированы как отрицательные;</w:t>
+      </w:r>
+    </w:p>
+    <w:p>
+      <w:pPr>
+        <w:spacing w:line="360" w:lineRule="auto"/>
+        <w:contextualSpacing/>
+        <w:jc w:val="both"/>
+        <w:rPr>
+          <w:rFonts w:ascii="Times New Roman" w:hAnsi="Times New Roman" w:cs="Times New Roman"/>
+          <w:sz w:val="28"/>
+          <w:szCs w:val="28"/>
+        </w:rPr>
+      </w:pPr>
+      <m:oMath>
+        <m:r>
+          <m:rPr>
+            <m:sty m:val="p"/>
+          </m:rPr>
+          <w:rPr>
+            <w:rFonts w:ascii="Cambria Math" w:hAnsi="Cambria Math" w:cs="Times New Roman"/>
+            <w:sz w:val="28"/>
+            <w:szCs w:val="28"/>
+          </w:rPr>
+          <m:t>FP</m:t>
+        </m:r>
+      </m:oMath>
+      <w:r>
+        <w:rPr>
+          <w:rFonts w:ascii="Times New Roman" w:hAnsi="Times New Roman" w:cs="Times New Roman"/>
+          <w:sz w:val="28"/>
+          <w:szCs w:val="28"/>
+        </w:rPr>
+        <w:t xml:space="preserve"> </w:t>
+      </w:r>
+      <w:r>
+        <w:rPr>
+          <w:rFonts w:ascii="Times New Roman" w:hAnsi="Times New Roman" w:cs="Times New Roman"/>
+          <w:sz w:val="28"/>
+          <w:szCs w:val="28"/>
+        </w:rPr>
+        <w:t>–</w:t>
+      </w:r>
+      <w:r>
+        <w:rPr>
+          <w:rFonts w:ascii="Times New Roman" w:hAnsi="Times New Roman" w:cs="Times New Roman"/>
+          <w:sz w:val="28"/>
+          <w:szCs w:val="28"/>
+        </w:rPr>
+        <w:t xml:space="preserve"> </w:t>
+      </w:r>
+      <w:r>
+        <w:rPr>
+          <w:rFonts w:ascii="Times New Roman" w:hAnsi="Times New Roman" w:cs="Times New Roman"/>
+          <w:sz w:val="28"/>
+          <w:szCs w:val="28"/>
+        </w:rPr>
+        <w:t>объекты, которые были ложно классифицированы как положительные;</w:t>
+      </w:r>
+    </w:p>
+    <w:p>
+      <w:pPr>
+        <w:spacing w:line="360" w:lineRule="auto"/>
+        <w:contextualSpacing/>
+        <w:jc w:val="both"/>
+        <w:rPr>
+          <w:rFonts w:ascii="Times New Roman" w:hAnsi="Times New Roman" w:cs="Times New Roman"/>
+          <w:sz w:val="28"/>
+          <w:szCs w:val="28"/>
+        </w:rPr>
+      </w:pPr>
+      <m:oMath>
+        <m:r>
+          <m:rPr>
+            <m:sty m:val="p"/>
+          </m:rPr>
+          <w:rPr>
+            <w:rFonts w:ascii="Cambria Math" w:hAnsi="Cambria Math" w:cs="Times New Roman"/>
+            <w:sz w:val="28"/>
+            <w:szCs w:val="28"/>
+          </w:rPr>
+          <m:t>FN</m:t>
+        </m:r>
+      </m:oMath>
+      <w:r>
+        <w:rPr>
+          <w:rFonts w:ascii="Times New Roman" w:hAnsi="Times New Roman" w:cs="Times New Roman"/>
+          <w:sz w:val="28"/>
+          <w:szCs w:val="28"/>
+        </w:rPr>
+        <w:t xml:space="preserve"> –</w:t>
+      </w:r>
+      <w:r>
+        <w:rPr>
+          <w:rFonts w:ascii="Times New Roman" w:hAnsi="Times New Roman" w:cs="Times New Roman"/>
+          <w:sz w:val="28"/>
+          <w:szCs w:val="28"/>
+        </w:rPr>
+        <w:t xml:space="preserve"> объекты, которые были ложно классифицированы как отрицательные.</w:t>
+      </w:r>
+    </w:p>
+    <w:p>
+      <w:pPr>
+        <w:spacing w:line="360" w:lineRule="auto"/>
+        <w:ind w:firstLine="709"/>
+        <w:contextualSpacing/>
+        <w:jc w:val="both"/>
+        <w:rPr>
+          <w:rFonts w:ascii="Times New Roman" w:hAnsi="Times New Roman" w:cs="Times New Roman"/>
+          <w:sz w:val="28"/>
+          <w:szCs w:val="28"/>
+        </w:rPr>
+      </w:pPr>
+      <w:r>
+        <w:rPr>
+          <w:rFonts w:ascii="Times New Roman" w:hAnsi="Times New Roman" w:cs="Times New Roman"/>
+          <w:sz w:val="28"/>
+          <w:szCs w:val="28"/>
+        </w:rPr>
+        <w:t>В таблице 2 представлено сравнение метрик, посчитанных для обученной модели и результатов исследований, приведенных в таблице 1.</w:t>
+      </w:r>
+    </w:p>
+    <w:p>
+      <w:pPr>
+        <w:spacing w:line="360" w:lineRule="auto"/>
+        <w:contextualSpacing/>
+        <w:jc w:val="both"/>
+        <w:rPr>
+          <w:rFonts w:ascii="Times New Roman" w:hAnsi="Times New Roman" w:cs="Times New Roman"/>
+          <w:sz w:val="28"/>
+          <w:szCs w:val="28"/>
+        </w:rPr>
+      </w:pPr>
+    </w:p>
+    <w:p>
+      <w:pPr>
+        <w:spacing w:line="360" w:lineRule="auto"/>
+        <w:contextualSpacing/>
+        <w:jc w:val="both"/>
+        <w:rPr>
+          <w:rFonts w:ascii="Times New Roman" w:hAnsi="Times New Roman" w:cs="Times New Roman"/>
+          <w:sz w:val="28"/>
+          <w:szCs w:val="28"/>
+        </w:rPr>
+      </w:pPr>
+      <w:r>
+        <w:rPr>
+          <w:rFonts w:ascii="Times New Roman" w:hAnsi="Times New Roman" w:cs="Times New Roman"/>
+          <w:sz w:val="28"/>
+          <w:szCs w:val="28"/>
+        </w:rPr>
+        <w:t xml:space="preserve">Таблица 2 </w:t>
+      </w:r>
+      <w:r>
+        <w:rPr>
+          <w:rFonts w:ascii="Times New Roman" w:hAnsi="Times New Roman" w:cs="Times New Roman"/>
+          <w:sz w:val="28"/>
+          <w:szCs w:val="28"/>
+        </w:rPr>
+        <w:t>–</w:t>
+      </w:r>
+      <w:r>
+        <w:rPr>
+          <w:rFonts w:ascii="Times New Roman" w:hAnsi="Times New Roman" w:cs="Times New Roman"/>
+          <w:sz w:val="28"/>
+          <w:szCs w:val="28"/>
+        </w:rPr>
+        <w:t xml:space="preserve"> Сравнительная таблица результатов работы алгоритмов</w:t>
+      </w:r>
+    </w:p>
+    <w:tbl>
+      <w:tblPr>
+        <w:tblStyle w:val="aa"/>
+        <w:tblW w:w="0" w:type="auto"/>
+        <w:tblLayout w:type="fixed"/>
+        <w:tblLook w:val="04A0" w:firstRow="1" w:lastRow="0" w:firstColumn="1" w:lastColumn="0" w:noHBand="0" w:noVBand="1"/>
+      </w:tblPr>
+      <w:tblGrid>
+        <w:gridCol w:w="3397"/>
+        <w:gridCol w:w="1560"/>
+        <w:gridCol w:w="1559"/>
+        <w:gridCol w:w="1564"/>
+        <w:gridCol w:w="1548"/>
+      </w:tblGrid>
+      <w:tr>
+        <w:trPr>
+          <w:trHeight w:val="976"/>
+        </w:trPr>
+        <w:tc>
+          <w:tcPr>
+            <w:tcW w:w="3397" w:type="dxa"/>
+          </w:tcPr>
+          <w:p>
+            <w:pPr>
+              <w:spacing w:line="360" w:lineRule="auto"/>
+              <w:contextualSpacing/>
+              <w:rPr>
+                <w:rFonts w:ascii="Times New Roman" w:hAnsi="Times New Roman" w:cs="Times New Roman"/>
+                <w:b/>
+                <w:bCs/>
+                <w:sz w:val="28"/>
+                <w:szCs w:val="28"/>
+                <w:lang w:val="en-US"/>
+              </w:rPr>
+            </w:pPr>
+            <w:r>
+              <w:rPr>
+                <w:rFonts w:ascii="Times New Roman" w:hAnsi="Times New Roman" w:cs="Times New Roman"/>
+                <w:b/>
+                <w:bCs/>
+                <w:sz w:val="28"/>
+                <w:szCs w:val="28"/>
+              </w:rPr>
+              <w:t xml:space="preserve">                           Метрики </w:t>
+            </w:r>
+            <w:proofErr w:type="spellStart"/>
+            <w:r>
+              <w:rPr>
+                <w:rFonts w:ascii="Times New Roman" w:hAnsi="Times New Roman" w:cs="Times New Roman"/>
+                <w:b/>
+                <w:bCs/>
+                <w:sz w:val="28"/>
+                <w:szCs w:val="28"/>
+              </w:rPr>
+              <w:t>тмы</w:t>
+            </w:r>
+            <w:proofErr w:type="spellEnd"/>
+            <w:r>
+              <w:rPr>
+                <w:rFonts w:ascii="Times New Roman" w:hAnsi="Times New Roman" w:cs="Times New Roman"/>
+                <w:b/>
+                <w:bCs/>
+                <w:sz w:val="28"/>
+                <w:szCs w:val="28"/>
+              </w:rPr>
+              <w:t xml:space="preserve">    </w:t>
+            </w:r>
+          </w:p>
+        </w:tc>
+        <w:tc>
+          <w:tcPr>
+            <w:tcW w:w="1560" w:type="dxa"/>
+          </w:tcPr>
+          <w:p>
+            <w:pPr>
+              <w:spacing w:line="360" w:lineRule="auto"/>
+              <w:contextualSpacing/>
+              <w:jc w:val="center"/>
+              <w:rPr>
+                <w:rFonts w:ascii="Times New Roman" w:hAnsi="Times New Roman" w:cs="Times New Roman"/>
+                <w:b/>
+                <w:bCs/>
+                <w:sz w:val="28"/>
+                <w:szCs w:val="28"/>
+              </w:rPr>
+            </w:pPr>
+            <w:proofErr w:type="spellStart"/>
+            <w:r>
+              <w:rPr>
+                <w:rFonts w:ascii="Times New Roman" w:hAnsi="Times New Roman" w:cs="Times New Roman"/>
+                <w:b/>
+                <w:bCs/>
+                <w:sz w:val="28"/>
+                <w:szCs w:val="28"/>
+              </w:rPr>
+              <w:t>Accuracy</w:t>
+            </w:r>
+            <w:proofErr w:type="spellEnd"/>
+          </w:p>
+          <w:p>
+            <w:pPr>
+              <w:spacing w:line="360" w:lineRule="auto"/>
+              <w:contextualSpacing/>
+              <w:jc w:val="center"/>
+              <w:rPr>
+                <w:rFonts w:ascii="Times New Roman" w:hAnsi="Times New Roman" w:cs="Times New Roman"/>
+                <w:b/>
+                <w:bCs/>
+                <w:sz w:val="28"/>
+                <w:szCs w:val="28"/>
+              </w:rPr>
+            </w:pPr>
+            <w:r>
+              <w:rPr>
+                <w:rFonts w:ascii="Times New Roman" w:hAnsi="Times New Roman" w:cs="Times New Roman"/>
+                <w:b/>
+                <w:bCs/>
+                <w:sz w:val="28"/>
+                <w:szCs w:val="28"/>
+                <w:lang w:val="en-US"/>
+              </w:rPr>
+              <w:t>(</w:t>
+            </w:r>
+            <w:r>
+              <w:rPr>
+                <w:rFonts w:ascii="Times New Roman" w:hAnsi="Times New Roman" w:cs="Times New Roman"/>
+                <w:b/>
+                <w:bCs/>
+                <w:sz w:val="28"/>
+                <w:szCs w:val="28"/>
+              </w:rPr>
+              <w:t>точность)</w:t>
+            </w:r>
+          </w:p>
+        </w:tc>
+        <w:tc>
+          <w:tcPr>
+            <w:tcW w:w="1559" w:type="dxa"/>
+          </w:tcPr>
+          <w:p>
+            <w:pPr>
+              <w:spacing w:line="360" w:lineRule="auto"/>
+              <w:contextualSpacing/>
+              <w:jc w:val="center"/>
+              <w:rPr>
+                <w:rFonts w:ascii="Times New Roman" w:hAnsi="Times New Roman" w:cs="Times New Roman"/>
+                <w:b/>
+                <w:bCs/>
+                <w:sz w:val="28"/>
+                <w:szCs w:val="28"/>
+                <w:lang w:val="en-US"/>
+              </w:rPr>
+            </w:pPr>
+            <w:r>
+              <w:rPr>
+                <w:rFonts w:ascii="Times New Roman" w:hAnsi="Times New Roman" w:cs="Times New Roman"/>
+                <w:b/>
+                <w:bCs/>
+                <w:sz w:val="28"/>
+                <w:szCs w:val="28"/>
+                <w:lang w:val="en-US"/>
+              </w:rPr>
+              <w:t>Precision</w:t>
+            </w:r>
+          </w:p>
+          <w:p>
+            <w:pPr>
+              <w:spacing w:line="360" w:lineRule="auto"/>
+              <w:contextualSpacing/>
+              <w:jc w:val="center"/>
+              <w:rPr>
+                <w:rFonts w:ascii="Times New Roman" w:hAnsi="Times New Roman" w:cs="Times New Roman"/>
+                <w:b/>
+                <w:bCs/>
+                <w:sz w:val="28"/>
+                <w:szCs w:val="28"/>
+                <w:lang w:val="en-US"/>
+              </w:rPr>
+            </w:pPr>
+            <w:r>
+              <w:rPr>
+                <w:rFonts w:ascii="Times New Roman" w:hAnsi="Times New Roman" w:cs="Times New Roman"/>
+                <w:b/>
+                <w:bCs/>
+                <w:sz w:val="28"/>
+                <w:szCs w:val="28"/>
+              </w:rPr>
+              <w:t>(точность)</w:t>
+            </w:r>
+          </w:p>
+        </w:tc>
+        <w:tc>
+          <w:tcPr>
+            <w:tcW w:w="1564" w:type="dxa"/>
+          </w:tcPr>
+          <w:p>
+            <w:pPr>
+              <w:spacing w:line="360" w:lineRule="auto"/>
+              <w:contextualSpacing/>
+              <w:jc w:val="center"/>
+              <w:rPr>
+                <w:rFonts w:ascii="Times New Roman" w:hAnsi="Times New Roman" w:cs="Times New Roman"/>
+                <w:b/>
+                <w:bCs/>
+                <w:sz w:val="28"/>
+                <w:szCs w:val="28"/>
+                <w:lang w:val="en-US"/>
+              </w:rPr>
+            </w:pPr>
+            <w:r>
+              <w:rPr>
+                <w:rFonts w:ascii="Times New Roman" w:hAnsi="Times New Roman" w:cs="Times New Roman"/>
+                <w:b/>
+                <w:bCs/>
+                <w:sz w:val="28"/>
+                <w:szCs w:val="28"/>
+                <w:lang w:val="en-US"/>
+              </w:rPr>
+              <w:t>Recall</w:t>
+            </w:r>
+          </w:p>
+          <w:p>
+            <w:pPr>
+              <w:spacing w:line="360" w:lineRule="auto"/>
+              <w:contextualSpacing/>
+              <w:jc w:val="center"/>
+              <w:rPr>
+                <w:rFonts w:ascii="Times New Roman" w:hAnsi="Times New Roman" w:cs="Times New Roman"/>
+                <w:b/>
+                <w:bCs/>
+                <w:sz w:val="28"/>
+                <w:szCs w:val="28"/>
+                <w:lang w:val="en-US"/>
+              </w:rPr>
+            </w:pPr>
+            <w:r>
+              <w:rPr>
+                <w:rFonts w:ascii="Times New Roman" w:hAnsi="Times New Roman" w:cs="Times New Roman"/>
+                <w:b/>
+                <w:bCs/>
+                <w:sz w:val="28"/>
+                <w:szCs w:val="28"/>
+              </w:rPr>
+              <w:t>(полнота)</w:t>
+            </w:r>
+          </w:p>
+        </w:tc>
+        <w:tc>
+          <w:tcPr>
+            <w:tcW w:w="1548" w:type="dxa"/>
+          </w:tcPr>
+          <w:p>
+            <w:pPr>
+              <w:spacing w:line="360" w:lineRule="auto"/>
+              <w:contextualSpacing/>
+              <w:jc w:val="center"/>
+              <w:rPr>
+                <w:rFonts w:ascii="Times New Roman" w:hAnsi="Times New Roman" w:cs="Times New Roman"/>
+                <w:b/>
+                <w:bCs/>
+                <w:sz w:val="28"/>
+                <w:szCs w:val="28"/>
+                <w:lang w:val="en-US"/>
+              </w:rPr>
+            </w:pPr>
+            <w:r>
+              <w:rPr>
+                <w:rFonts w:ascii="Times New Roman" w:hAnsi="Times New Roman" w:cs="Times New Roman"/>
+                <w:b/>
+                <w:bCs/>
+                <w:sz w:val="28"/>
+                <w:szCs w:val="28"/>
+              </w:rPr>
+              <w:t>F-</w:t>
+            </w:r>
+            <w:r>
+              <w:rPr>
+                <w:rFonts w:ascii="Times New Roman" w:hAnsi="Times New Roman" w:cs="Times New Roman"/>
+                <w:b/>
+                <w:bCs/>
+                <w:sz w:val="28"/>
+                <w:szCs w:val="28"/>
+                <w:lang w:val="en-US"/>
+              </w:rPr>
+              <w:t>measure</w:t>
+            </w:r>
+          </w:p>
+          <w:p>
+            <w:pPr>
+              <w:spacing w:line="360" w:lineRule="auto"/>
+              <w:contextualSpacing/>
+              <w:jc w:val="center"/>
+              <w:rPr>
+                <w:rFonts w:ascii="Times New Roman" w:hAnsi="Times New Roman" w:cs="Times New Roman"/>
+                <w:b/>
+                <w:bCs/>
+                <w:sz w:val="28"/>
+                <w:szCs w:val="28"/>
+                <w:lang w:val="en-US"/>
+              </w:rPr>
+            </w:pPr>
+            <w:r>
+              <w:rPr>
+                <w:rFonts w:ascii="Times New Roman" w:hAnsi="Times New Roman" w:cs="Times New Roman"/>
+                <w:b/>
+                <w:bCs/>
+                <w:sz w:val="28"/>
+                <w:szCs w:val="28"/>
+              </w:rPr>
+              <w:t>(</w:t>
+            </w:r>
+            <w:r>
+              <w:rPr>
+                <w:rFonts w:ascii="Times New Roman" w:hAnsi="Times New Roman" w:cs="Times New Roman"/>
+                <w:b/>
+                <w:bCs/>
+                <w:sz w:val="28"/>
+                <w:szCs w:val="28"/>
+                <w:lang w:val="en-US"/>
+              </w:rPr>
+              <w:t>F-</w:t>
+            </w:r>
+            <w:r>
+              <w:rPr>
+                <w:rFonts w:ascii="Times New Roman" w:hAnsi="Times New Roman" w:cs="Times New Roman"/>
+                <w:b/>
+                <w:bCs/>
+                <w:sz w:val="28"/>
+                <w:szCs w:val="28"/>
+              </w:rPr>
+              <w:t>мера)</w:t>
+            </w:r>
+          </w:p>
+        </w:tc>
+      </w:tr>
+      <w:tr>
+        <w:tc>
+          <w:tcPr>
+            <w:tcW w:w="3397" w:type="dxa"/>
+          </w:tcPr>
+          <w:p>
+            <w:pPr>
+              <w:spacing w:line="360" w:lineRule="auto"/>
+              <w:contextualSpacing/>
+              <w:jc w:val="center"/>
+              <w:rPr>
+                <w:rFonts w:ascii="Times New Roman" w:hAnsi="Times New Roman" w:cs="Times New Roman"/>
+                <w:sz w:val="28"/>
+                <w:szCs w:val="28"/>
+              </w:rPr>
+            </w:pPr>
+          </w:p>
+        </w:tc>
+        <w:tc>
+          <w:tcPr>
+            <w:tcW w:w="1560" w:type="dxa"/>
+          </w:tcPr>
+          <w:p>
+            <w:pPr>
+              <w:spacing w:line="360" w:lineRule="auto"/>
+              <w:contextualSpacing/>
+              <w:jc w:val="center"/>
+              <w:rPr>
+                <w:rFonts w:ascii="Times New Roman" w:hAnsi="Times New Roman" w:cs="Times New Roman"/>
+                <w:bCs/>
+                <w:sz w:val="28"/>
+                <w:szCs w:val="28"/>
+              </w:rPr>
+            </w:pPr>
+            <w:r>
+              <w:rPr>
+                <w:rFonts w:ascii="Times New Roman" w:hAnsi="Times New Roman" w:cs="Times New Roman"/>
+                <w:bCs/>
+                <w:sz w:val="28"/>
+                <w:szCs w:val="28"/>
+              </w:rPr>
+              <w:t>0.847</w:t>
+            </w:r>
+          </w:p>
+        </w:tc>
+        <w:tc>
+          <w:tcPr>
+            <w:tcW w:w="1559" w:type="dxa"/>
+          </w:tcPr>
+          <w:p>
+            <w:pPr>
+              <w:spacing w:line="360" w:lineRule="auto"/>
+              <w:contextualSpacing/>
+              <w:jc w:val="center"/>
+              <w:rPr>
+                <w:rFonts w:ascii="Times New Roman" w:hAnsi="Times New Roman" w:cs="Times New Roman"/>
+                <w:bCs/>
+                <w:sz w:val="28"/>
+                <w:szCs w:val="28"/>
+              </w:rPr>
+            </w:pPr>
+            <w:r>
+              <w:rPr>
+                <w:rFonts w:ascii="Times New Roman" w:hAnsi="Times New Roman" w:cs="Times New Roman"/>
+                <w:bCs/>
+                <w:sz w:val="28"/>
+                <w:szCs w:val="28"/>
+              </w:rPr>
+              <w:t>0.903</w:t>
+            </w:r>
+          </w:p>
+        </w:tc>
+        <w:tc>
+          <w:tcPr>
+            <w:tcW w:w="1564" w:type="dxa"/>
+          </w:tcPr>
+          <w:p>
+            <w:pPr>
+              <w:spacing w:line="360" w:lineRule="auto"/>
+              <w:contextualSpacing/>
+              <w:jc w:val="center"/>
+              <w:rPr>
+                <w:rFonts w:ascii="Times New Roman" w:hAnsi="Times New Roman" w:cs="Times New Roman"/>
+                <w:bCs/>
+                <w:sz w:val="28"/>
+                <w:szCs w:val="28"/>
+              </w:rPr>
+            </w:pPr>
+            <w:r>
+              <w:rPr>
+                <w:rFonts w:ascii="Times New Roman" w:hAnsi="Times New Roman" w:cs="Times New Roman"/>
+                <w:bCs/>
+                <w:sz w:val="28"/>
+                <w:szCs w:val="28"/>
+              </w:rPr>
+              <w:t>0.883</w:t>
+            </w:r>
+          </w:p>
+        </w:tc>
+        <w:tc>
+          <w:tcPr>
+            <w:tcW w:w="1548" w:type="dxa"/>
+          </w:tcPr>
+          <w:p>
+            <w:pPr>
+              <w:spacing w:line="360" w:lineRule="auto"/>
+              <w:contextualSpacing/>
+              <w:jc w:val="center"/>
+              <w:rPr>
+                <w:rFonts w:ascii="Times New Roman" w:hAnsi="Times New Roman" w:cs="Times New Roman"/>
+                <w:bCs/>
+                <w:sz w:val="28"/>
+                <w:szCs w:val="28"/>
+              </w:rPr>
+            </w:pPr>
+            <w:r>
+              <w:rPr>
+                <w:rFonts w:ascii="Times New Roman" w:hAnsi="Times New Roman" w:cs="Times New Roman"/>
+                <w:bCs/>
+                <w:sz w:val="28"/>
+                <w:szCs w:val="28"/>
+              </w:rPr>
+              <w:t>0.903</w:t>
+            </w:r>
+          </w:p>
+        </w:tc>
+      </w:tr>
+      <w:tr>
+        <w:tc>
+          <w:tcPr>
+            <w:tcW w:w="3397" w:type="dxa"/>
+          </w:tcPr>
+          <w:p>
+            <w:pPr>
+              <w:spacing w:line="360" w:lineRule="auto"/>
+              <w:contextualSpacing/>
+              <w:jc w:val="center"/>
+              <w:rPr>
+                <w:rFonts w:ascii="Times New Roman" w:hAnsi="Times New Roman" w:cs="Times New Roman"/>
+                <w:sz w:val="28"/>
+                <w:szCs w:val="28"/>
+              </w:rPr>
+            </w:pPr>
+            <w:r>
+              <w:rPr>
+                <w:rFonts w:ascii="Times New Roman" w:hAnsi="Times New Roman" w:cs="Times New Roman"/>
+                <w:sz w:val="28"/>
+                <w:szCs w:val="28"/>
+              </w:rPr>
+              <w:t>Разработанный метод</w:t>
+            </w:r>
+          </w:p>
+        </w:tc>
+        <w:tc>
+          <w:tcPr>
+            <w:tcW w:w="1560" w:type="dxa"/>
+          </w:tcPr>
+          <w:p>
+            <w:pPr>
+              <w:spacing w:line="360" w:lineRule="auto"/>
+              <w:contextualSpacing/>
+              <w:jc w:val="center"/>
+              <w:rPr>
+                <w:rFonts w:ascii="Times New Roman" w:hAnsi="Times New Roman" w:cs="Times New Roman"/>
+                <w:sz w:val="28"/>
+                <w:szCs w:val="28"/>
+              </w:rPr>
+            </w:pPr>
+          </w:p>
+        </w:tc>
+        <w:tc>
+          <w:tcPr>
+            <w:tcW w:w="1559" w:type="dxa"/>
+          </w:tcPr>
+          <w:p>
+            <w:pPr>
+              <w:spacing w:line="360" w:lineRule="auto"/>
+              <w:contextualSpacing/>
+              <w:jc w:val="center"/>
+              <w:rPr>
+                <w:rFonts w:ascii="Times New Roman" w:hAnsi="Times New Roman" w:cs="Times New Roman"/>
+                <w:sz w:val="28"/>
+                <w:szCs w:val="28"/>
+              </w:rPr>
+            </w:pPr>
+          </w:p>
+        </w:tc>
+        <w:tc>
+          <w:tcPr>
+            <w:tcW w:w="1564" w:type="dxa"/>
+          </w:tcPr>
+          <w:p>
+            <w:pPr>
+              <w:spacing w:line="360" w:lineRule="auto"/>
+              <w:contextualSpacing/>
+              <w:jc w:val="center"/>
+              <w:rPr>
+                <w:rFonts w:ascii="Times New Roman" w:hAnsi="Times New Roman" w:cs="Times New Roman"/>
+                <w:sz w:val="28"/>
+                <w:szCs w:val="28"/>
+              </w:rPr>
+            </w:pPr>
+          </w:p>
+        </w:tc>
+        <w:tc>
+          <w:tcPr>
+            <w:tcW w:w="1548" w:type="dxa"/>
+          </w:tcPr>
+          <w:p>
+            <w:pPr>
+              <w:spacing w:line="360" w:lineRule="auto"/>
+              <w:contextualSpacing/>
+              <w:jc w:val="center"/>
+              <w:rPr>
+                <w:rFonts w:ascii="Times New Roman" w:hAnsi="Times New Roman" w:cs="Times New Roman"/>
+                <w:sz w:val="28"/>
+                <w:szCs w:val="28"/>
+              </w:rPr>
+            </w:pPr>
+          </w:p>
+        </w:tc>
+      </w:tr>
+    </w:tbl>
+    <w:p>
+      <w:pPr>
+        <w:spacing w:line="360" w:lineRule="auto"/>
+        <w:jc w:val="both"/>
+        <w:rPr>
+          <w:rFonts w:ascii="Times New Roman" w:hAnsi="Times New Roman" w:cs="Times New Roman"/>
+          <w:sz w:val="28"/>
+          <w:szCs w:val="28"/>
+        </w:rPr>
+      </w:pPr>
     </w:p>
     <w:p>
       <w:pPr>
@@ -29498,7 +31610,6 @@
           <w:szCs w:val="28"/>
         </w:rPr>
       </w:pPr>
-      <w:bookmarkStart w:id="36" w:name="_Toc136047680"/>
       <w:r>
         <w:rPr>
           <w:rFonts w:ascii="Times New Roman" w:hAnsi="Times New Roman" w:cs="Times New Roman"/>
@@ -29507,31 +31618,356 @@
           <w:sz w:val="28"/>
           <w:szCs w:val="28"/>
         </w:rPr>
-        <w:t>Сравнительный анализ с существующими реализациями</w:t>
-      </w:r>
-      <w:bookmarkEnd w:id="36"/>
-    </w:p>
-    <w:p>
-      <w:pPr>
-        <w:rPr>
-          <w:rFonts w:ascii="Times New Roman" w:hAnsi="Times New Roman" w:cs="Times New Roman"/>
-          <w:sz w:val="28"/>
-          <w:szCs w:val="28"/>
-        </w:rPr>
-      </w:pPr>
-    </w:p>
-    <w:p>
-      <w:pPr>
+        <w:t>Анализ времени выполнения программы</w:t>
+      </w:r>
+    </w:p>
+    <w:p>
+      <w:pPr>
+        <w:spacing w:line="360" w:lineRule="auto"/>
+        <w:contextualSpacing/>
+        <w:rPr>
+          <w:rFonts w:ascii="Times New Roman" w:hAnsi="Times New Roman" w:cs="Times New Roman"/>
+          <w:sz w:val="28"/>
+          <w:szCs w:val="28"/>
+        </w:rPr>
+      </w:pPr>
+    </w:p>
+    <w:p>
+      <w:pPr>
+        <w:spacing w:line="360" w:lineRule="auto"/>
         <w:ind w:firstLine="709"/>
-        <w:rPr>
-          <w:rFonts w:ascii="Times New Roman" w:hAnsi="Times New Roman" w:cs="Times New Roman"/>
-          <w:sz w:val="28"/>
-          <w:szCs w:val="28"/>
-        </w:rPr>
-      </w:pPr>
-    </w:p>
-    <w:p>
-      <w:pPr>
+        <w:contextualSpacing/>
+        <w:jc w:val="both"/>
+        <w:rPr>
+          <w:rFonts w:ascii="Times New Roman" w:hAnsi="Times New Roman" w:cs="Times New Roman"/>
+          <w:sz w:val="28"/>
+          <w:szCs w:val="28"/>
+        </w:rPr>
+      </w:pPr>
+      <w:r>
+        <w:rPr>
+          <w:rFonts w:ascii="Times New Roman" w:hAnsi="Times New Roman" w:cs="Times New Roman"/>
+          <w:sz w:val="28"/>
+          <w:szCs w:val="28"/>
+        </w:rPr>
+        <w:t xml:space="preserve">Замеры времени работы производились на ноутбуке </w:t>
+      </w:r>
+      <w:proofErr w:type="spellStart"/>
+      <w:r>
+        <w:rPr>
+          <w:rFonts w:ascii="Times New Roman" w:hAnsi="Times New Roman" w:cs="Times New Roman"/>
+          <w:sz w:val="28"/>
+          <w:szCs w:val="28"/>
+        </w:rPr>
+        <w:t>Huawei</w:t>
+      </w:r>
+      <w:proofErr w:type="spellEnd"/>
+      <w:r>
+        <w:rPr>
+          <w:rFonts w:ascii="Times New Roman" w:hAnsi="Times New Roman" w:cs="Times New Roman"/>
+          <w:sz w:val="28"/>
+          <w:szCs w:val="28"/>
+        </w:rPr>
+        <w:t xml:space="preserve"> </w:t>
+      </w:r>
+      <w:proofErr w:type="spellStart"/>
+      <w:r>
+        <w:rPr>
+          <w:rFonts w:ascii="Times New Roman" w:hAnsi="Times New Roman" w:cs="Times New Roman"/>
+          <w:sz w:val="28"/>
+          <w:szCs w:val="28"/>
+        </w:rPr>
+        <w:t>MateBook</w:t>
+      </w:r>
+      <w:proofErr w:type="spellEnd"/>
+      <w:r>
+        <w:rPr>
+          <w:rFonts w:ascii="Times New Roman" w:hAnsi="Times New Roman" w:cs="Times New Roman"/>
+          <w:sz w:val="28"/>
+          <w:szCs w:val="28"/>
+        </w:rPr>
+        <w:t xml:space="preserve"> D14. Важно </w:t>
+      </w:r>
+      <w:r>
+        <w:rPr>
+          <w:rFonts w:ascii="Times New Roman" w:hAnsi="Times New Roman" w:cs="Times New Roman"/>
+          <w:sz w:val="28"/>
+          <w:szCs w:val="28"/>
+        </w:rPr>
+        <w:t>отметить, что ноутбук был включен в</w:t>
+      </w:r>
+      <w:r>
+        <w:rPr>
+          <w:rFonts w:ascii="Times New Roman" w:hAnsi="Times New Roman" w:cs="Times New Roman"/>
+          <w:sz w:val="28"/>
+          <w:szCs w:val="28"/>
+        </w:rPr>
+        <w:t xml:space="preserve"> сеть питания и нагружен только </w:t>
+      </w:r>
+      <w:r>
+        <w:rPr>
+          <w:rFonts w:ascii="Times New Roman" w:hAnsi="Times New Roman" w:cs="Times New Roman"/>
+          <w:sz w:val="28"/>
+          <w:szCs w:val="28"/>
+        </w:rPr>
+        <w:t>встроенными приложениями окр</w:t>
+      </w:r>
+      <w:r>
+        <w:rPr>
+          <w:rFonts w:ascii="Times New Roman" w:hAnsi="Times New Roman" w:cs="Times New Roman"/>
+          <w:sz w:val="28"/>
+          <w:szCs w:val="28"/>
+        </w:rPr>
+        <w:t xml:space="preserve">ужения и непосредственно самой </w:t>
+      </w:r>
+      <w:r>
+        <w:rPr>
+          <w:rFonts w:ascii="Times New Roman" w:hAnsi="Times New Roman" w:cs="Times New Roman"/>
+          <w:sz w:val="28"/>
+          <w:szCs w:val="28"/>
+        </w:rPr>
+        <w:t>системой. Те</w:t>
+      </w:r>
+      <w:r>
+        <w:rPr>
+          <w:rFonts w:ascii="Times New Roman" w:hAnsi="Times New Roman" w:cs="Times New Roman"/>
+          <w:sz w:val="28"/>
+          <w:szCs w:val="28"/>
+        </w:rPr>
+        <w:t>хнические характеристики</w:t>
+      </w:r>
+      <w:r>
+        <w:rPr>
+          <w:rFonts w:ascii="Times New Roman" w:hAnsi="Times New Roman" w:cs="Times New Roman"/>
+          <w:sz w:val="28"/>
+          <w:szCs w:val="28"/>
+        </w:rPr>
+        <w:t>:</w:t>
+      </w:r>
+    </w:p>
+    <w:p>
+      <w:pPr>
+        <w:pStyle w:val="a5"/>
+        <w:numPr>
+          <w:ilvl w:val="0"/>
+          <w:numId w:val="43"/>
+        </w:numPr>
+        <w:spacing w:line="360" w:lineRule="auto"/>
+        <w:jc w:val="both"/>
+        <w:rPr>
+          <w:rFonts w:ascii="Times New Roman" w:hAnsi="Times New Roman" w:cs="Times New Roman"/>
+          <w:sz w:val="28"/>
+          <w:szCs w:val="28"/>
+        </w:rPr>
+      </w:pPr>
+      <w:r>
+        <w:rPr>
+          <w:rFonts w:ascii="Times New Roman" w:hAnsi="Times New Roman" w:cs="Times New Roman"/>
+          <w:sz w:val="28"/>
+          <w:szCs w:val="28"/>
+        </w:rPr>
+        <w:t xml:space="preserve">операционная система: </w:t>
+      </w:r>
+      <w:proofErr w:type="spellStart"/>
+      <w:r>
+        <w:rPr>
+          <w:rFonts w:ascii="Times New Roman" w:hAnsi="Times New Roman" w:cs="Times New Roman"/>
+          <w:sz w:val="28"/>
+          <w:szCs w:val="28"/>
+        </w:rPr>
+        <w:t>Windows</w:t>
+      </w:r>
+      <w:proofErr w:type="spellEnd"/>
+      <w:r>
+        <w:rPr>
+          <w:rFonts w:ascii="Times New Roman" w:hAnsi="Times New Roman" w:cs="Times New Roman"/>
+          <w:sz w:val="28"/>
+          <w:szCs w:val="28"/>
+        </w:rPr>
+        <w:t xml:space="preserve"> 10 (64-разрядная);</w:t>
+      </w:r>
+    </w:p>
+    <w:p>
+      <w:pPr>
+        <w:pStyle w:val="a5"/>
+        <w:numPr>
+          <w:ilvl w:val="0"/>
+          <w:numId w:val="43"/>
+        </w:numPr>
+        <w:spacing w:line="360" w:lineRule="auto"/>
+        <w:jc w:val="both"/>
+        <w:rPr>
+          <w:rFonts w:ascii="Times New Roman" w:hAnsi="Times New Roman" w:cs="Times New Roman"/>
+          <w:sz w:val="28"/>
+          <w:szCs w:val="28"/>
+        </w:rPr>
+      </w:pPr>
+      <w:r>
+        <w:rPr>
+          <w:rFonts w:ascii="Times New Roman" w:hAnsi="Times New Roman" w:cs="Times New Roman"/>
+          <w:sz w:val="28"/>
+          <w:szCs w:val="28"/>
+        </w:rPr>
+        <w:t>оперативная память: 8 Гб;</w:t>
+      </w:r>
+    </w:p>
+    <w:p>
+      <w:pPr>
+        <w:pStyle w:val="a5"/>
+        <w:numPr>
+          <w:ilvl w:val="0"/>
+          <w:numId w:val="43"/>
+        </w:numPr>
+        <w:spacing w:line="360" w:lineRule="auto"/>
+        <w:jc w:val="both"/>
+        <w:rPr>
+          <w:rFonts w:ascii="Times New Roman" w:hAnsi="Times New Roman" w:cs="Times New Roman"/>
+          <w:sz w:val="28"/>
+          <w:szCs w:val="28"/>
+          <w:lang w:val="en-US"/>
+        </w:rPr>
+      </w:pPr>
+      <w:r>
+        <w:rPr>
+          <w:rFonts w:ascii="Times New Roman" w:hAnsi="Times New Roman" w:cs="Times New Roman"/>
+          <w:sz w:val="28"/>
+          <w:szCs w:val="28"/>
+        </w:rPr>
+        <w:t>процессор</w:t>
+      </w:r>
+      <w:r>
+        <w:rPr>
+          <w:rFonts w:ascii="Times New Roman" w:hAnsi="Times New Roman" w:cs="Times New Roman"/>
+          <w:sz w:val="28"/>
+          <w:szCs w:val="28"/>
+          <w:lang w:val="en-US"/>
+        </w:rPr>
+        <w:t xml:space="preserve">: AMD Ryzen 5 3500U with Radeon Vega Mobile </w:t>
+      </w:r>
+      <w:proofErr w:type="spellStart"/>
+      <w:r>
+        <w:rPr>
+          <w:rFonts w:ascii="Times New Roman" w:hAnsi="Times New Roman" w:cs="Times New Roman"/>
+          <w:sz w:val="28"/>
+          <w:szCs w:val="28"/>
+          <w:lang w:val="en-US"/>
+        </w:rPr>
+        <w:t>Gfx</w:t>
+      </w:r>
+      <w:proofErr w:type="spellEnd"/>
+      <w:r>
+        <w:rPr>
+          <w:rFonts w:ascii="Times New Roman" w:hAnsi="Times New Roman" w:cs="Times New Roman"/>
+          <w:sz w:val="28"/>
+          <w:szCs w:val="28"/>
+          <w:lang w:val="en-US"/>
+        </w:rPr>
+        <w:t xml:space="preserve"> 2.10 GHz;</w:t>
+      </w:r>
+    </w:p>
+    <w:p>
+      <w:pPr>
+        <w:pStyle w:val="a5"/>
+        <w:numPr>
+          <w:ilvl w:val="0"/>
+          <w:numId w:val="43"/>
+        </w:numPr>
+        <w:spacing w:line="360" w:lineRule="auto"/>
+        <w:jc w:val="both"/>
+        <w:rPr>
+          <w:rFonts w:ascii="Times New Roman" w:hAnsi="Times New Roman" w:cs="Times New Roman"/>
+          <w:sz w:val="28"/>
+          <w:szCs w:val="28"/>
+          <w:lang w:val="en-US"/>
+        </w:rPr>
+      </w:pPr>
+      <w:r>
+        <w:rPr>
+          <w:rFonts w:ascii="Times New Roman" w:hAnsi="Times New Roman" w:cs="Times New Roman"/>
+          <w:sz w:val="28"/>
+          <w:szCs w:val="28"/>
+        </w:rPr>
+        <w:t>количество ядер: 4;</w:t>
+      </w:r>
+    </w:p>
+    <w:p>
+      <w:pPr>
+        <w:pStyle w:val="a5"/>
+        <w:numPr>
+          <w:ilvl w:val="0"/>
+          <w:numId w:val="43"/>
+        </w:numPr>
+        <w:spacing w:line="360" w:lineRule="auto"/>
+        <w:jc w:val="both"/>
+        <w:rPr>
+          <w:rFonts w:ascii="Times New Roman" w:hAnsi="Times New Roman" w:cs="Times New Roman"/>
+          <w:sz w:val="28"/>
+          <w:szCs w:val="28"/>
+          <w:lang w:val="en-US"/>
+        </w:rPr>
+      </w:pPr>
+      <w:r>
+        <w:rPr>
+          <w:rFonts w:ascii="Times New Roman" w:hAnsi="Times New Roman" w:cs="Times New Roman"/>
+          <w:sz w:val="28"/>
+          <w:szCs w:val="28"/>
+        </w:rPr>
+        <w:t>количество логических процессоров: 8.</w:t>
+      </w:r>
+    </w:p>
+    <w:p>
+      <w:pPr>
+        <w:spacing w:line="360" w:lineRule="auto"/>
+        <w:ind w:firstLine="709"/>
+        <w:contextualSpacing/>
+        <w:jc w:val="both"/>
+        <w:rPr>
+          <w:rFonts w:ascii="Times New Roman" w:hAnsi="Times New Roman" w:cs="Times New Roman"/>
+          <w:sz w:val="28"/>
+          <w:szCs w:val="28"/>
+          <w:lang w:val="en-US"/>
+        </w:rPr>
+      </w:pPr>
+      <w:r>
+        <w:rPr>
+          <w:rFonts w:ascii="Times New Roman" w:hAnsi="Times New Roman" w:cs="Times New Roman"/>
+          <w:sz w:val="28"/>
+          <w:szCs w:val="28"/>
+        </w:rPr>
+        <w:lastRenderedPageBreak/>
+        <w:t>Для оценки времени происходит генерация</w:t>
+      </w:r>
+      <w:r>
+        <w:rPr>
+          <w:rFonts w:ascii="Times New Roman" w:hAnsi="Times New Roman" w:cs="Times New Roman"/>
+          <w:sz w:val="28"/>
+          <w:szCs w:val="28"/>
+        </w:rPr>
+        <w:t xml:space="preserve"> функций с различным количеством строк, каждая из которых состоит из операторов</w:t>
+      </w:r>
+      <w:r>
+        <w:rPr>
+          <w:rFonts w:ascii="Times New Roman" w:hAnsi="Times New Roman" w:cs="Times New Roman"/>
+          <w:sz w:val="28"/>
+          <w:szCs w:val="28"/>
+        </w:rPr>
+        <w:t xml:space="preserve"> и </w:t>
+      </w:r>
+      <w:r>
+        <w:rPr>
+          <w:rFonts w:ascii="Times New Roman" w:hAnsi="Times New Roman" w:cs="Times New Roman"/>
+          <w:sz w:val="28"/>
+          <w:szCs w:val="28"/>
+        </w:rPr>
+        <w:t>операндов. Для большей объективности на каждой итерации вычисляется среднее арифметическое из 50 значегий</w:t>
+      </w:r>
+      <w:bookmarkStart w:id="37" w:name="_GoBack"/>
+      <w:bookmarkEnd w:id="37"/>
+    </w:p>
+    <w:p>
+      <w:pPr>
+        <w:spacing w:line="360" w:lineRule="auto"/>
+        <w:contextualSpacing/>
         <w:rPr>
           <w:rFonts w:ascii="Times New Roman" w:hAnsi="Times New Roman" w:cs="Times New Roman"/>
           <w:sz w:val="28"/>
@@ -29555,7 +31991,7 @@
           <w:sz w:val="28"/>
         </w:rPr>
       </w:pPr>
-      <w:bookmarkStart w:id="37" w:name="_Toc136047681"/>
+      <w:bookmarkStart w:id="38" w:name="_Toc136104129"/>
       <w:r>
         <w:rPr>
           <w:rFonts w:ascii="Times New Roman" w:hAnsi="Times New Roman" w:cs="Times New Roman"/>
@@ -29575,7 +32011,7 @@
         </w:rPr>
         <w:t xml:space="preserve"> разработанного ПО</w:t>
       </w:r>
-      <w:bookmarkEnd w:id="37"/>
+      <w:bookmarkEnd w:id="38"/>
     </w:p>
     <w:p>
       <w:pPr>
@@ -29614,7 +32050,7 @@
           <w:sz w:val="28"/>
         </w:rPr>
       </w:pPr>
-      <w:bookmarkStart w:id="38" w:name="_Toc136047682"/>
+      <w:bookmarkStart w:id="39" w:name="_Toc136104130"/>
       <w:r>
         <w:rPr>
           <w:rFonts w:ascii="Times New Roman" w:hAnsi="Times New Roman" w:cs="Times New Roman"/>
@@ -29624,7 +32060,7 @@
         </w:rPr>
         <w:t>Вывод</w:t>
       </w:r>
-      <w:bookmarkEnd w:id="38"/>
+      <w:bookmarkEnd w:id="39"/>
     </w:p>
     <w:p>
       <w:pPr>
@@ -29673,7 +32109,7 @@
           <w:color w:val="auto"/>
         </w:rPr>
       </w:pPr>
-      <w:bookmarkStart w:id="39" w:name="_Toc136047683"/>
+      <w:bookmarkStart w:id="40" w:name="_Toc136104131"/>
       <w:r>
         <w:rPr>
           <w:rFonts w:ascii="Times New Roman" w:hAnsi="Times New Roman" w:cs="Times New Roman"/>
@@ -29684,7 +32120,7 @@
         <w:lastRenderedPageBreak/>
         <w:t>ЗАКЛЮЧЕНИЕ</w:t>
       </w:r>
-      <w:bookmarkEnd w:id="39"/>
+      <w:bookmarkEnd w:id="40"/>
     </w:p>
     <w:p>
       <w:pPr>
@@ -29744,7 +32180,7 @@
           <w:color w:val="auto"/>
         </w:rPr>
       </w:pPr>
-      <w:bookmarkStart w:id="40" w:name="_Toc136047684"/>
+      <w:bookmarkStart w:id="41" w:name="_Toc136104132"/>
       <w:r>
         <w:rPr>
           <w:rFonts w:ascii="Times New Roman" w:hAnsi="Times New Roman" w:cs="Times New Roman"/>
@@ -29755,7 +32191,7 @@
         <w:lastRenderedPageBreak/>
         <w:t>СПИСОК ИСПОЛЬЗОВАННЫХ ИСТОЧНИКОВ</w:t>
       </w:r>
-      <w:bookmarkEnd w:id="40"/>
+      <w:bookmarkEnd w:id="41"/>
     </w:p>
     <w:p>
       <w:pPr>
@@ -34749,6 +37185,80 @@
         </w:rPr>
         <w:t>).</w:t>
       </w:r>
+    </w:p>
+    <w:p>
+      <w:pPr>
+        <w:rPr>
+          <w:rFonts w:ascii="Times New Roman" w:hAnsi="Times New Roman" w:cs="Times New Roman"/>
+          <w:sz w:val="28"/>
+          <w:szCs w:val="28"/>
+        </w:rPr>
+      </w:pPr>
+      <w:r>
+        <w:rPr>
+          <w:rFonts w:ascii="Times New Roman" w:hAnsi="Times New Roman" w:cs="Times New Roman"/>
+          <w:sz w:val="28"/>
+          <w:szCs w:val="28"/>
+        </w:rPr>
+        <w:br w:type="page"/>
+      </w:r>
+    </w:p>
+    <w:p>
+      <w:pPr>
+        <w:pStyle w:val="1"/>
+        <w:spacing w:line="360" w:lineRule="auto"/>
+        <w:jc w:val="center"/>
+        <w:rPr>
+          <w:rFonts w:ascii="Times New Roman" w:hAnsi="Times New Roman" w:cs="Times New Roman"/>
+          <w:b/>
+          <w:bCs/>
+          <w:color w:val="auto"/>
+        </w:rPr>
+      </w:pPr>
+      <w:bookmarkStart w:id="42" w:name="_Toc122908699"/>
+      <w:bookmarkStart w:id="43" w:name="_Toc136104133"/>
+      <w:r>
+        <w:rPr>
+          <w:rFonts w:ascii="Times New Roman" w:hAnsi="Times New Roman" w:cs="Times New Roman"/>
+          <w:b/>
+          <w:bCs/>
+          <w:color w:val="auto"/>
+        </w:rPr>
+        <w:lastRenderedPageBreak/>
+        <w:t>ПРИЛОЖЕНИЕ А</w:t>
+      </w:r>
+      <w:bookmarkEnd w:id="42"/>
+      <w:bookmarkEnd w:id="43"/>
+    </w:p>
+    <w:p>
+      <w:pPr>
+        <w:spacing w:line="360" w:lineRule="auto"/>
+        <w:jc w:val="center"/>
+        <w:rPr>
+          <w:rFonts w:ascii="Times New Roman" w:hAnsi="Times New Roman" w:cs="Times New Roman"/>
+          <w:sz w:val="28"/>
+          <w:szCs w:val="28"/>
+        </w:rPr>
+      </w:pPr>
+      <w:r>
+        <w:rPr>
+          <w:rFonts w:ascii="Times New Roman" w:hAnsi="Times New Roman" w:cs="Times New Roman"/>
+          <w:sz w:val="28"/>
+          <w:szCs w:val="28"/>
+        </w:rPr>
+        <w:t>Презентация</w:t>
+      </w:r>
+    </w:p>
+    <w:p>
+      <w:pPr>
+        <w:spacing w:after="0" w:line="360" w:lineRule="auto"/>
+        <w:jc w:val="both"/>
+        <w:rPr>
+          <w:rFonts w:ascii="Times New Roman" w:hAnsi="Times New Roman" w:cs="Times New Roman"/>
+          <w:sz w:val="28"/>
+          <w:szCs w:val="28"/>
+        </w:rPr>
+      </w:pPr>
     </w:p>
     <w:sectPr>
       <w:footerReference w:type="default" r:id="rId28"/>
@@ -34834,7 +37344,7 @@
             <w:noProof/>
             <w:sz w:val="24"/>
           </w:rPr>
-          <w:t>47</w:t>
+          <w:t>52</w:t>
         </w:r>
         <w:r>
           <w:rPr>
@@ -37764,6 +40274,119 @@
     </w:lvl>
   </w:abstractNum>
   <w:abstractNum w:abstractNumId="31" w15:restartNumberingAfterBreak="0">
+    <w:nsid w:val="60446B7E"/>
+    <w:multiLevelType w:val="hybridMultilevel"/>
+    <w:tmpl w:val="8ADE0F02"/>
+    <w:lvl w:ilvl="0" w:tplc="B136FB4C">
+      <w:start w:val="1"/>
+      <w:numFmt w:val="bullet"/>
+      <w:lvlText w:val="—"/>
+      <w:lvlJc w:val="left"/>
+      <w:pPr>
+        <w:ind w:left="720" w:hanging="360"/>
+      </w:pPr>
+      <w:rPr>
+        <w:rFonts w:ascii="Times New Roman" w:hAnsi="Times New Roman" w:cs="Times New Roman" w:hint="default"/>
+      </w:rPr>
+    </w:lvl>
+    <w:lvl w:ilvl="1" w:tplc="04190003" w:tentative="1">
+      <w:start w:val="1"/>
+      <w:numFmt w:val="bullet"/>
+      <w:lvlText w:val="o"/>
+      <w:lvlJc w:val="left"/>
+      <w:pPr>
+        <w:ind w:left="1440" w:hanging="360"/>
+      </w:pPr>
+      <w:rPr>
+        <w:rFonts w:ascii="Courier New" w:hAnsi="Courier New" w:cs="Courier New" w:hint="default"/>
+      </w:rPr>
+    </w:lvl>
+    <w:lvl w:ilvl="2" w:tplc="04190005" w:tentative="1">
+      <w:start w:val="1"/>
+      <w:numFmt w:val="bullet"/>
+      <w:lvlText w:val=""/>
+      <w:lvlJc w:val="left"/>
+      <w:pPr>
+        <w:ind w:left="2160" w:hanging="360"/>
+      </w:pPr>
+      <w:rPr>
+        <w:rFonts w:ascii="Wingdings" w:hAnsi="Wingdings" w:hint="default"/>
+      </w:rPr>
+    </w:lvl>
+    <w:lvl w:ilvl="3" w:tplc="04190001" w:tentative="1">
+      <w:start w:val="1"/>
+      <w:numFmt w:val="bullet"/>
+      <w:lvlText w:val=""/>
+      <w:lvlJc w:val="left"/>
+      <w:pPr>
+        <w:ind w:left="2880" w:hanging="360"/>
+      </w:pPr>
+      <w:rPr>
+        <w:rFonts w:ascii="Symbol" w:hAnsi="Symbol" w:hint="default"/>
+      </w:rPr>
+    </w:lvl>
+    <w:lvl w:ilvl="4" w:tplc="04190003" w:tentative="1">
+      <w:start w:val="1"/>
+      <w:numFmt w:val="bullet"/>
+      <w:lvlText w:val="o"/>
+      <w:lvlJc w:val="left"/>
+      <w:pPr>
+        <w:ind w:left="3600" w:hanging="360"/>
+      </w:pPr>
+      <w:rPr>
+        <w:rFonts w:ascii="Courier New" w:hAnsi="Courier New" w:cs="Courier New" w:hint="default"/>
+      </w:rPr>
+    </w:lvl>
+    <w:lvl w:ilvl="5" w:tplc="04190005" w:tentative="1">
+      <w:start w:val="1"/>
+      <w:numFmt w:val="bullet"/>
+      <w:lvlText w:val=""/>
+      <w:lvlJc w:val="left"/>
+      <w:pPr>
+        <w:ind w:left="4320" w:hanging="360"/>
+      </w:pPr>
+      <w:rPr>
+        <w:rFonts w:ascii="Wingdings" w:hAnsi="Wingdings" w:hint="default"/>
+      </w:rPr>
+    </w:lvl>
+    <w:lvl w:ilvl="6" w:tplc="04190001" w:tentative="1">
+      <w:start w:val="1"/>
+      <w:numFmt w:val="bullet"/>
+      <w:lvlText w:val=""/>
+      <w:lvlJc w:val="left"/>
+      <w:pPr>
+        <w:ind w:left="5040" w:hanging="360"/>
+      </w:pPr>
+      <w:rPr>
+        <w:rFonts w:ascii="Symbol" w:hAnsi="Symbol" w:hint="default"/>
+      </w:rPr>
+    </w:lvl>
+    <w:lvl w:ilvl="7" w:tplc="04190003" w:tentative="1">
+      <w:start w:val="1"/>
+      <w:numFmt w:val="bullet"/>
+      <w:lvlText w:val="o"/>
+      <w:lvlJc w:val="left"/>
+      <w:pPr>
+        <w:ind w:left="5760" w:hanging="360"/>
+      </w:pPr>
+      <w:rPr>
+        <w:rFonts w:ascii="Courier New" w:hAnsi="Courier New" w:cs="Courier New" w:hint="default"/>
+      </w:rPr>
+    </w:lvl>
+    <w:lvl w:ilvl="8" w:tplc="04190005" w:tentative="1">
+      <w:start w:val="1"/>
+      <w:numFmt w:val="bullet"/>
+      <w:lvlText w:val=""/>
+      <w:lvlJc w:val="left"/>
+      <w:pPr>
+        <w:ind w:left="6480" w:hanging="360"/>
+      </w:pPr>
+      <w:rPr>
+        <w:rFonts w:ascii="Wingdings" w:hAnsi="Wingdings" w:hint="default"/>
+      </w:rPr>
+    </w:lvl>
+  </w:abstractNum>
+  <w:abstractNum w:abstractNumId="32" w15:restartNumberingAfterBreak="0">
     <w:nsid w:val="617927C4"/>
     <w:multiLevelType w:val="hybridMultilevel"/>
     <w:tmpl w:val="68CCEFE4"/>
@@ -37853,7 +40476,120 @@
       </w:pPr>
     </w:lvl>
   </w:abstractNum>
-  <w:abstractNum w:abstractNumId="32" w15:restartNumberingAfterBreak="0">
+  <w:abstractNum w:abstractNumId="33" w15:restartNumberingAfterBreak="0">
+    <w:nsid w:val="634C2B12"/>
+    <w:multiLevelType w:val="hybridMultilevel"/>
+    <w:tmpl w:val="2F0E80A6"/>
+    <w:lvl w:ilvl="0" w:tplc="B136FB4C">
+      <w:start w:val="1"/>
+      <w:numFmt w:val="bullet"/>
+      <w:lvlText w:val="—"/>
+      <w:lvlJc w:val="left"/>
+      <w:pPr>
+        <w:ind w:left="720" w:hanging="360"/>
+      </w:pPr>
+      <w:rPr>
+        <w:rFonts w:ascii="Times New Roman" w:hAnsi="Times New Roman" w:cs="Times New Roman" w:hint="default"/>
+      </w:rPr>
+    </w:lvl>
+    <w:lvl w:ilvl="1" w:tplc="04190003" w:tentative="1">
+      <w:start w:val="1"/>
+      <w:numFmt w:val="bullet"/>
+      <w:lvlText w:val="o"/>
+      <w:lvlJc w:val="left"/>
+      <w:pPr>
+        <w:ind w:left="1440" w:hanging="360"/>
+      </w:pPr>
+      <w:rPr>
+        <w:rFonts w:ascii="Courier New" w:hAnsi="Courier New" w:cs="Courier New" w:hint="default"/>
+      </w:rPr>
+    </w:lvl>
+    <w:lvl w:ilvl="2" w:tplc="04190005" w:tentative="1">
+      <w:start w:val="1"/>
+      <w:numFmt w:val="bullet"/>
+      <w:lvlText w:val=""/>
+      <w:lvlJc w:val="left"/>
+      <w:pPr>
+        <w:ind w:left="2160" w:hanging="360"/>
+      </w:pPr>
+      <w:rPr>
+        <w:rFonts w:ascii="Wingdings" w:hAnsi="Wingdings" w:hint="default"/>
+      </w:rPr>
+    </w:lvl>
+    <w:lvl w:ilvl="3" w:tplc="04190001" w:tentative="1">
+      <w:start w:val="1"/>
+      <w:numFmt w:val="bullet"/>
+      <w:lvlText w:val=""/>
+      <w:lvlJc w:val="left"/>
+      <w:pPr>
+        <w:ind w:left="2880" w:hanging="360"/>
+      </w:pPr>
+      <w:rPr>
+        <w:rFonts w:ascii="Symbol" w:hAnsi="Symbol" w:hint="default"/>
+      </w:rPr>
+    </w:lvl>
+    <w:lvl w:ilvl="4" w:tplc="04190003" w:tentative="1">
+      <w:start w:val="1"/>
+      <w:numFmt w:val="bullet"/>
+      <w:lvlText w:val="o"/>
+      <w:lvlJc w:val="left"/>
+      <w:pPr>
+        <w:ind w:left="3600" w:hanging="360"/>
+      </w:pPr>
+      <w:rPr>
+        <w:rFonts w:ascii="Courier New" w:hAnsi="Courier New" w:cs="Courier New" w:hint="default"/>
+      </w:rPr>
+    </w:lvl>
+    <w:lvl w:ilvl="5" w:tplc="04190005" w:tentative="1">
+      <w:start w:val="1"/>
+      <w:numFmt w:val="bullet"/>
+      <w:lvlText w:val=""/>
+      <w:lvlJc w:val="left"/>
+      <w:pPr>
+        <w:ind w:left="4320" w:hanging="360"/>
+      </w:pPr>
+      <w:rPr>
+        <w:rFonts w:ascii="Wingdings" w:hAnsi="Wingdings" w:hint="default"/>
+      </w:rPr>
+    </w:lvl>
+    <w:lvl w:ilvl="6" w:tplc="04190001" w:tentative="1">
+      <w:start w:val="1"/>
+      <w:numFmt w:val="bullet"/>
+      <w:lvlText w:val=""/>
+      <w:lvlJc w:val="left"/>
+      <w:pPr>
+        <w:ind w:left="5040" w:hanging="360"/>
+      </w:pPr>
+      <w:rPr>
+        <w:rFonts w:ascii="Symbol" w:hAnsi="Symbol" w:hint="default"/>
+      </w:rPr>
+    </w:lvl>
+    <w:lvl w:ilvl="7" w:tplc="04190003" w:tentative="1">
+      <w:start w:val="1"/>
+      <w:numFmt w:val="bullet"/>
+      <w:lvlText w:val="o"/>
+      <w:lvlJc w:val="left"/>
+      <w:pPr>
+        <w:ind w:left="5760" w:hanging="360"/>
+      </w:pPr>
+      <w:rPr>
+        <w:rFonts w:ascii="Courier New" w:hAnsi="Courier New" w:cs="Courier New" w:hint="default"/>
+      </w:rPr>
+    </w:lvl>
+    <w:lvl w:ilvl="8" w:tplc="04190005" w:tentative="1">
+      <w:start w:val="1"/>
+      <w:numFmt w:val="bullet"/>
+      <w:lvlText w:val=""/>
+      <w:lvlJc w:val="left"/>
+      <w:pPr>
+        <w:ind w:left="6480" w:hanging="360"/>
+      </w:pPr>
+      <w:rPr>
+        <w:rFonts w:ascii="Wingdings" w:hAnsi="Wingdings" w:hint="default"/>
+      </w:rPr>
+    </w:lvl>
+  </w:abstractNum>
+  <w:abstractNum w:abstractNumId="34" w15:restartNumberingAfterBreak="0">
     <w:nsid w:val="63754F9D"/>
     <w:multiLevelType w:val="hybridMultilevel"/>
     <w:tmpl w:val="10920BFA"/>
@@ -37943,14 +40679,14 @@
       </w:pPr>
     </w:lvl>
   </w:abstractNum>
-  <w:abstractNum w:abstractNumId="33" w15:restartNumberingAfterBreak="0">
+  <w:abstractNum w:abstractNumId="35" w15:restartNumberingAfterBreak="0">
     <w:nsid w:val="65F64FCD"/>
     <w:multiLevelType w:val="hybridMultilevel"/>
-    <w:tmpl w:val="8EFE3AEC"/>
-    <w:lvl w:ilvl="0" w:tplc="7E3AECD6">
+    <w:tmpl w:val="51A6DF5A"/>
+    <w:lvl w:ilvl="0" w:tplc="B136FB4C">
       <w:start w:val="1"/>
       <w:numFmt w:val="bullet"/>
-      <w:lvlText w:val="–"/>
+      <w:lvlText w:val="—"/>
       <w:lvlJc w:val="left"/>
       <w:pPr>
         <w:ind w:left="720" w:hanging="360"/>
@@ -38056,7 +40792,7 @@
       </w:rPr>
     </w:lvl>
   </w:abstractNum>
-  <w:abstractNum w:abstractNumId="34" w15:restartNumberingAfterBreak="0">
+  <w:abstractNum w:abstractNumId="36" w15:restartNumberingAfterBreak="0">
     <w:nsid w:val="66301B78"/>
     <w:multiLevelType w:val="hybridMultilevel"/>
     <w:tmpl w:val="FADC852A"/>
@@ -38145,7 +40881,7 @@
       </w:pPr>
     </w:lvl>
   </w:abstractNum>
-  <w:abstractNum w:abstractNumId="35" w15:restartNumberingAfterBreak="0">
+  <w:abstractNum w:abstractNumId="37" w15:restartNumberingAfterBreak="0">
     <w:nsid w:val="71617624"/>
     <w:multiLevelType w:val="hybridMultilevel"/>
     <w:tmpl w:val="FA0C6C1A"/>
@@ -38234,7 +40970,7 @@
       </w:pPr>
     </w:lvl>
   </w:abstractNum>
-  <w:abstractNum w:abstractNumId="36" w15:restartNumberingAfterBreak="0">
+  <w:abstractNum w:abstractNumId="38" w15:restartNumberingAfterBreak="0">
     <w:nsid w:val="71BD3768"/>
     <w:multiLevelType w:val="multilevel"/>
     <w:tmpl w:val="34B0A1D2"/>
@@ -38352,7 +41088,7 @@
       </w:rPr>
     </w:lvl>
   </w:abstractNum>
-  <w:abstractNum w:abstractNumId="37" w15:restartNumberingAfterBreak="0">
+  <w:abstractNum w:abstractNumId="39" w15:restartNumberingAfterBreak="0">
     <w:nsid w:val="75A45A19"/>
     <w:multiLevelType w:val="hybridMultilevel"/>
     <w:tmpl w:val="4FD61EB0"/>
@@ -38438,7 +41174,7 @@
       </w:pPr>
     </w:lvl>
   </w:abstractNum>
-  <w:abstractNum w:abstractNumId="38" w15:restartNumberingAfterBreak="0">
+  <w:abstractNum w:abstractNumId="40" w15:restartNumberingAfterBreak="0">
     <w:nsid w:val="783B50D7"/>
     <w:multiLevelType w:val="hybridMultilevel"/>
     <w:tmpl w:val="88083E76"/>
@@ -38527,7 +41263,7 @@
       </w:pPr>
     </w:lvl>
   </w:abstractNum>
-  <w:abstractNum w:abstractNumId="39" w15:restartNumberingAfterBreak="0">
+  <w:abstractNum w:abstractNumId="41" w15:restartNumberingAfterBreak="0">
     <w:nsid w:val="78510BFA"/>
     <w:multiLevelType w:val="hybridMultilevel"/>
     <w:tmpl w:val="E45C3344"/>
@@ -38617,7 +41353,7 @@
       </w:pPr>
     </w:lvl>
   </w:abstractNum>
-  <w:abstractNum w:abstractNumId="40" w15:restartNumberingAfterBreak="0">
+  <w:abstractNum w:abstractNumId="42" w15:restartNumberingAfterBreak="0">
     <w:nsid w:val="7C645D1B"/>
     <w:multiLevelType w:val="hybridMultilevel"/>
     <w:tmpl w:val="55AC2688"/>
@@ -38707,7 +41443,7 @@
       </w:pPr>
     </w:lvl>
   </w:abstractNum>
-  <w:abstractNum w:abstractNumId="41" w15:restartNumberingAfterBreak="0">
+  <w:abstractNum w:abstractNumId="43" w15:restartNumberingAfterBreak="0">
     <w:nsid w:val="7FD25D23"/>
     <w:multiLevelType w:val="hybridMultilevel"/>
     <w:tmpl w:val="BBC024C4"/>
@@ -38833,7 +41569,7 @@
     <w:abstractNumId w:val="2"/>
   </w:num>
   <w:num w:numId="5">
-    <w:abstractNumId w:val="37"/>
+    <w:abstractNumId w:val="39"/>
   </w:num>
   <w:num w:numId="6">
     <w:abstractNumId w:val="29"/>
@@ -38845,16 +41581,16 @@
     <w:abstractNumId w:val="13"/>
   </w:num>
   <w:num w:numId="9">
-    <w:abstractNumId w:val="41"/>
+    <w:abstractNumId w:val="43"/>
   </w:num>
   <w:num w:numId="10">
     <w:abstractNumId w:val="17"/>
   </w:num>
   <w:num w:numId="11">
-    <w:abstractNumId w:val="36"/>
+    <w:abstractNumId w:val="38"/>
   </w:num>
   <w:num w:numId="12">
-    <w:abstractNumId w:val="38"/>
+    <w:abstractNumId w:val="40"/>
   </w:num>
   <w:num w:numId="13">
     <w:abstractNumId w:val="18"/>
@@ -38863,7 +41599,7 @@
     <w:abstractNumId w:val="25"/>
   </w:num>
   <w:num w:numId="15">
-    <w:abstractNumId w:val="33"/>
+    <w:abstractNumId w:val="35"/>
   </w:num>
   <w:num w:numId="16">
     <w:abstractNumId w:val="8"/>
@@ -38884,7 +41620,7 @@
     <w:abstractNumId w:val="11"/>
   </w:num>
   <w:num w:numId="22">
-    <w:abstractNumId w:val="39"/>
+    <w:abstractNumId w:val="41"/>
   </w:num>
   <w:num w:numId="23">
     <w:abstractNumId w:val="30"/>
@@ -38896,10 +41632,10 @@
     <w:abstractNumId w:val="14"/>
   </w:num>
   <w:num w:numId="26">
-    <w:abstractNumId w:val="31"/>
+    <w:abstractNumId w:val="32"/>
   </w:num>
   <w:num w:numId="27">
-    <w:abstractNumId w:val="34"/>
+    <w:abstractNumId w:val="36"/>
   </w:num>
   <w:num w:numId="28">
     <w:abstractNumId w:val="1"/>
@@ -38926,13 +41662,13 @@
     <w:abstractNumId w:val="7"/>
   </w:num>
   <w:num w:numId="36">
-    <w:abstractNumId w:val="32"/>
+    <w:abstractNumId w:val="34"/>
   </w:num>
   <w:num w:numId="37">
     <w:abstractNumId w:val="4"/>
   </w:num>
   <w:num w:numId="38">
-    <w:abstractNumId w:val="40"/>
+    <w:abstractNumId w:val="42"/>
   </w:num>
   <w:num w:numId="39">
     <w:abstractNumId w:val="27"/>
@@ -38941,10 +41677,16 @@
     <w:abstractNumId w:val="6"/>
   </w:num>
   <w:num w:numId="41">
-    <w:abstractNumId w:val="35"/>
+    <w:abstractNumId w:val="37"/>
   </w:num>
   <w:num w:numId="42">
     <w:abstractNumId w:val="23"/>
+  </w:num>
+  <w:num w:numId="43">
+    <w:abstractNumId w:val="31"/>
+  </w:num>
+  <w:num w:numId="44">
+    <w:abstractNumId w:val="33"/>
   </w:num>
   <w:numIdMacAtCleanup w:val="23"/>
 </w:numbering>
@@ -40033,7 +42775,7 @@
 </file>
 
 <file path=customXml/itemProps1.xml><?xml version="1.0" encoding="utf-8"?>
-<ds:datastoreItem xmlns:ds="http://schemas.openxmlformats.org/officeDocument/2006/customXml" ds:itemID="{E6113080-F799-41DD-AC83-E3B257E66E80}">
+<ds:datastoreItem xmlns:ds="http://schemas.openxmlformats.org/officeDocument/2006/customXml" ds:itemID="{685653C2-3BD3-4096-84E4-0712430B52AE}">
   <ds:schemaRefs>
     <ds:schemaRef ds:uri="http://schemas.openxmlformats.org/officeDocument/2006/bibliography"/>
   </ds:schemaRefs>

</xml_diff>

<commit_message>
[#12] done research section
</commit_message>
<xml_diff>
--- a/doc/report/КлимовИС_ВКР_РПЗ.docx
+++ b/doc/report/КлимовИС_ВКР_РПЗ.docx
@@ -15,7 +15,7 @@
           <w:color w:val="auto"/>
         </w:rPr>
       </w:pPr>
-      <w:bookmarkStart w:id="0" w:name="_Toc136104098"/>
+      <w:bookmarkStart w:id="0" w:name="_Toc136140103"/>
       <w:r>
         <w:rPr>
           <w:rFonts w:ascii="Times New Roman" w:hAnsi="Times New Roman" w:cs="Times New Roman"/>
@@ -37,7 +37,6 @@
           <w:color w:val="000000" w:themeColor="text1"/>
           <w:sz w:val="28"/>
           <w:szCs w:val="28"/>
-          <w:lang w:val="en-US"/>
         </w:rPr>
       </w:pPr>
     </w:p>
@@ -54,6 +53,141 @@
           <w:szCs w:val="28"/>
         </w:rPr>
       </w:pPr>
+      <w:r>
+        <w:rPr>
+          <w:rFonts w:ascii="Times New Roman" w:hAnsi="Times New Roman" w:cs="Times New Roman"/>
+          <w:color w:val="000000" w:themeColor="text1"/>
+          <w:sz w:val="28"/>
+          <w:szCs w:val="28"/>
+        </w:rPr>
+        <w:t>Расчетно-пояснительная записка</w:t>
+      </w:r>
+      <w:r>
+        <w:rPr>
+          <w:rFonts w:ascii="Times New Roman" w:hAnsi="Times New Roman" w:cs="Times New Roman"/>
+          <w:color w:val="000000" w:themeColor="text1"/>
+          <w:sz w:val="28"/>
+          <w:szCs w:val="28"/>
+        </w:rPr>
+        <w:t xml:space="preserve"> содержит 54 с., 16 рис., 2 табл., 29 ист., 1 прил.</w:t>
+      </w:r>
+    </w:p>
+    <w:p>
+      <w:pPr>
+        <w:spacing w:line="360" w:lineRule="auto"/>
+        <w:ind w:firstLine="709"/>
+        <w:contextualSpacing/>
+        <w:jc w:val="both"/>
+        <w:rPr>
+          <w:rFonts w:ascii="Times New Roman" w:hAnsi="Times New Roman" w:cs="Times New Roman"/>
+          <w:color w:val="000000" w:themeColor="text1"/>
+          <w:sz w:val="28"/>
+          <w:szCs w:val="28"/>
+        </w:rPr>
+      </w:pPr>
+      <w:r>
+        <w:rPr>
+          <w:rFonts w:ascii="Times New Roman" w:hAnsi="Times New Roman" w:cs="Times New Roman"/>
+          <w:color w:val="000000" w:themeColor="text1"/>
+          <w:sz w:val="28"/>
+          <w:szCs w:val="28"/>
+        </w:rPr>
+        <w:t>Объектом работы является обнаружение дефектов программного обеспечения.</w:t>
+      </w:r>
+    </w:p>
+    <w:p>
+      <w:pPr>
+        <w:spacing w:line="360" w:lineRule="auto"/>
+        <w:ind w:firstLine="709"/>
+        <w:contextualSpacing/>
+        <w:jc w:val="both"/>
+        <w:rPr>
+          <w:rFonts w:ascii="Times New Roman" w:hAnsi="Times New Roman" w:cs="Times New Roman"/>
+          <w:sz w:val="28"/>
+          <w:szCs w:val="28"/>
+        </w:rPr>
+      </w:pPr>
+      <w:r>
+        <w:rPr>
+          <w:rFonts w:ascii="Times New Roman" w:hAnsi="Times New Roman" w:cs="Times New Roman"/>
+          <w:color w:val="000000" w:themeColor="text1"/>
+          <w:sz w:val="28"/>
+          <w:szCs w:val="28"/>
+        </w:rPr>
+        <w:t xml:space="preserve">Целью работы является </w:t>
+      </w:r>
+      <w:r>
+        <w:rPr>
+          <w:rFonts w:ascii="Times New Roman" w:hAnsi="Times New Roman" w:cs="Times New Roman"/>
+          <w:sz w:val="28"/>
+          <w:szCs w:val="28"/>
+        </w:rPr>
+        <w:t>разработка и программная реализация метода обнаружения дефектов ПО с использованием алгоритмов машинного обучения.</w:t>
+      </w:r>
+    </w:p>
+    <w:p>
+      <w:pPr>
+        <w:spacing w:line="360" w:lineRule="auto"/>
+        <w:ind w:firstLine="709"/>
+        <w:contextualSpacing/>
+        <w:jc w:val="both"/>
+        <w:rPr>
+          <w:rFonts w:ascii="Times New Roman" w:hAnsi="Times New Roman" w:cs="Times New Roman"/>
+          <w:color w:val="000000" w:themeColor="text1"/>
+          <w:sz w:val="28"/>
+          <w:szCs w:val="28"/>
+        </w:rPr>
+      </w:pPr>
+      <w:r>
+        <w:rPr>
+          <w:rFonts w:ascii="Times New Roman" w:hAnsi="Times New Roman" w:cs="Times New Roman"/>
+          <w:sz w:val="28"/>
+          <w:szCs w:val="28"/>
+        </w:rPr>
+        <w:t>Ключевые слова: дефект,</w:t>
+      </w:r>
+      <w:r>
+        <w:rPr>
+          <w:rFonts w:ascii="Times New Roman" w:hAnsi="Times New Roman" w:cs="Times New Roman"/>
+          <w:sz w:val="28"/>
+          <w:szCs w:val="28"/>
+        </w:rPr>
+        <w:t xml:space="preserve"> </w:t>
+      </w:r>
+      <w:r>
+        <w:rPr>
+          <w:rFonts w:ascii="Times New Roman" w:hAnsi="Times New Roman" w:cs="Times New Roman"/>
+          <w:sz w:val="28"/>
+          <w:szCs w:val="28"/>
+        </w:rPr>
+        <w:t xml:space="preserve">машинное обучение, </w:t>
+      </w:r>
+      <w:r>
+        <w:rPr>
+          <w:rFonts w:ascii="Times New Roman" w:hAnsi="Times New Roman" w:cs="Times New Roman"/>
+          <w:sz w:val="28"/>
+          <w:szCs w:val="28"/>
+        </w:rPr>
+        <w:t xml:space="preserve">градиентный </w:t>
+      </w:r>
+      <w:proofErr w:type="spellStart"/>
+      <w:r>
+        <w:rPr>
+          <w:rFonts w:ascii="Times New Roman" w:hAnsi="Times New Roman" w:cs="Times New Roman"/>
+          <w:sz w:val="28"/>
+          <w:szCs w:val="28"/>
+        </w:rPr>
+        <w:t>бустинг</w:t>
+      </w:r>
+      <w:proofErr w:type="spellEnd"/>
+      <w:r>
+        <w:rPr>
+          <w:rFonts w:ascii="Times New Roman" w:hAnsi="Times New Roman" w:cs="Times New Roman"/>
+          <w:sz w:val="28"/>
+          <w:szCs w:val="28"/>
+        </w:rPr>
+        <w:t>, метрики кода, обнаружение, методы.</w:t>
+      </w:r>
     </w:p>
     <w:p>
       <w:pPr>
@@ -144,7 +278,6 @@
             <w:contextualSpacing w:val="0"/>
             <w:rPr>
               <w:rFonts w:eastAsiaTheme="minorEastAsia"/>
-              <w:b w:val="0"/>
               <w:bCs w:val="0"/>
               <w:lang w:eastAsia="ru-RU"/>
             </w:rPr>
@@ -158,7 +291,7 @@
           <w:r>
             <w:fldChar w:fldCharType="separate"/>
           </w:r>
-          <w:hyperlink w:anchor="_Toc136104098" w:history="1">
+          <w:hyperlink w:anchor="_Toc136140103" w:history="1">
             <w:r>
               <w:rPr>
                 <w:rStyle w:val="a4"/>
@@ -181,7 +314,7 @@
               <w:rPr>
                 <w:webHidden/>
               </w:rPr>
-              <w:instrText xml:space="preserve"> PAGEREF _Toc136104098 \h </w:instrText>
+              <w:instrText xml:space="preserve"> PAGEREF _Toc136140103 \h </w:instrText>
             </w:r>
             <w:r>
               <w:rPr>
@@ -214,12 +347,11 @@
             <w:contextualSpacing w:val="0"/>
             <w:rPr>
               <w:rFonts w:eastAsiaTheme="minorEastAsia"/>
-              <w:b w:val="0"/>
               <w:bCs w:val="0"/>
               <w:lang w:eastAsia="ru-RU"/>
             </w:rPr>
           </w:pPr>
-          <w:hyperlink w:anchor="_Toc136104099" w:history="1">
+          <w:hyperlink w:anchor="_Toc136140104" w:history="1">
             <w:r>
               <w:rPr>
                 <w:rStyle w:val="a4"/>
@@ -242,7 +374,7 @@
               <w:rPr>
                 <w:webHidden/>
               </w:rPr>
-              <w:instrText xml:space="preserve"> PAGEREF _Toc136104099 \h </w:instrText>
+              <w:instrText xml:space="preserve"> PAGEREF _Toc136140104 \h </w:instrText>
             </w:r>
             <w:r>
               <w:rPr>
@@ -259,7 +391,7 @@
               <w:rPr>
                 <w:webHidden/>
               </w:rPr>
-              <w:t>5</w:t>
+              <w:t>6</w:t>
             </w:r>
             <w:r>
               <w:rPr>
@@ -275,12 +407,11 @@
             <w:contextualSpacing w:val="0"/>
             <w:rPr>
               <w:rFonts w:eastAsiaTheme="minorEastAsia"/>
-              <w:b w:val="0"/>
               <w:bCs w:val="0"/>
               <w:lang w:eastAsia="ru-RU"/>
             </w:rPr>
           </w:pPr>
-          <w:hyperlink w:anchor="_Toc136104100" w:history="1">
+          <w:hyperlink w:anchor="_Toc136140105" w:history="1">
             <w:r>
               <w:rPr>
                 <w:rStyle w:val="a4"/>
@@ -290,7 +421,6 @@
             <w:r>
               <w:rPr>
                 <w:rFonts w:eastAsiaTheme="minorEastAsia"/>
-                <w:b w:val="0"/>
                 <w:bCs w:val="0"/>
                 <w:lang w:eastAsia="ru-RU"/>
               </w:rPr>
@@ -318,7 +448,7 @@
               <w:rPr>
                 <w:webHidden/>
               </w:rPr>
-              <w:instrText xml:space="preserve"> PAGEREF _Toc136104100 \h </w:instrText>
+              <w:instrText xml:space="preserve"> PAGEREF _Toc136140105 \h </w:instrText>
             </w:r>
             <w:r>
               <w:rPr>
@@ -335,7 +465,7 @@
               <w:rPr>
                 <w:webHidden/>
               </w:rPr>
-              <w:t>6</w:t>
+              <w:t>7</w:t>
             </w:r>
             <w:r>
               <w:rPr>
@@ -357,7 +487,7 @@
               <w:lang w:eastAsia="ru-RU"/>
             </w:rPr>
           </w:pPr>
-          <w:hyperlink w:anchor="_Toc136104101" w:history="1">
+          <w:hyperlink w:anchor="_Toc136140106" w:history="1">
             <w:r>
               <w:rPr>
                 <w:rStyle w:val="a4"/>
@@ -396,7 +526,7 @@
                 <w:sz w:val="28"/>
                 <w:szCs w:val="28"/>
               </w:rPr>
-              <w:instrText xml:space="preserve"> PAGEREF _Toc136104101 \h </w:instrText>
+              <w:instrText xml:space="preserve"> PAGEREF _Toc136140106 \h </w:instrText>
             </w:r>
             <w:r>
               <w:rPr>
@@ -425,7 +555,7 @@
                 <w:sz w:val="28"/>
                 <w:szCs w:val="28"/>
               </w:rPr>
-              <w:t>6</w:t>
+              <w:t>7</w:t>
             </w:r>
             <w:r>
               <w:rPr>
@@ -453,7 +583,7 @@
               <w:lang w:eastAsia="ru-RU"/>
             </w:rPr>
           </w:pPr>
-          <w:hyperlink w:anchor="_Toc136104102" w:history="1">
+          <w:hyperlink w:anchor="_Toc136140107" w:history="1">
             <w:r>
               <w:rPr>
                 <w:rStyle w:val="a4"/>
@@ -492,7 +622,7 @@
                 <w:sz w:val="28"/>
                 <w:szCs w:val="28"/>
               </w:rPr>
-              <w:instrText xml:space="preserve"> PAGEREF _Toc136104102 \h </w:instrText>
+              <w:instrText xml:space="preserve"> PAGEREF _Toc136140107 \h </w:instrText>
             </w:r>
             <w:r>
               <w:rPr>
@@ -521,7 +651,7 @@
                 <w:sz w:val="28"/>
                 <w:szCs w:val="28"/>
               </w:rPr>
-              <w:t>6</w:t>
+              <w:t>7</w:t>
             </w:r>
             <w:r>
               <w:rPr>
@@ -549,7 +679,7 @@
               <w:lang w:eastAsia="ru-RU"/>
             </w:rPr>
           </w:pPr>
-          <w:hyperlink w:anchor="_Toc136104103" w:history="1">
+          <w:hyperlink w:anchor="_Toc136140108" w:history="1">
             <w:r>
               <w:rPr>
                 <w:rStyle w:val="a4"/>
@@ -588,7 +718,7 @@
                 <w:sz w:val="28"/>
                 <w:szCs w:val="28"/>
               </w:rPr>
-              <w:instrText xml:space="preserve"> PAGEREF _Toc136104103 \h </w:instrText>
+              <w:instrText xml:space="preserve"> PAGEREF _Toc136140108 \h </w:instrText>
             </w:r>
             <w:r>
               <w:rPr>
@@ -617,7 +747,7 @@
                 <w:sz w:val="28"/>
                 <w:szCs w:val="28"/>
               </w:rPr>
-              <w:t>9</w:t>
+              <w:t>10</w:t>
             </w:r>
             <w:r>
               <w:rPr>
@@ -643,7 +773,7 @@
               <w:lang w:eastAsia="ru-RU"/>
             </w:rPr>
           </w:pPr>
-          <w:hyperlink w:anchor="_Toc136104104" w:history="1">
+          <w:hyperlink w:anchor="_Toc136140109" w:history="1">
             <w:r>
               <w:rPr>
                 <w:rStyle w:val="a4"/>
@@ -682,7 +812,7 @@
                 <w:sz w:val="28"/>
                 <w:szCs w:val="28"/>
               </w:rPr>
-              <w:instrText xml:space="preserve"> PAGEREF _Toc136104104 \h </w:instrText>
+              <w:instrText xml:space="preserve"> PAGEREF _Toc136140109 \h </w:instrText>
             </w:r>
             <w:r>
               <w:rPr>
@@ -711,7 +841,7 @@
                 <w:sz w:val="28"/>
                 <w:szCs w:val="28"/>
               </w:rPr>
-              <w:t>11</w:t>
+              <w:t>12</w:t>
             </w:r>
             <w:r>
               <w:rPr>
@@ -739,7 +869,7 @@
               <w:lang w:eastAsia="ru-RU"/>
             </w:rPr>
           </w:pPr>
-          <w:hyperlink w:anchor="_Toc136104105" w:history="1">
+          <w:hyperlink w:anchor="_Toc136140110" w:history="1">
             <w:r>
               <w:rPr>
                 <w:rStyle w:val="a4"/>
@@ -778,7 +908,7 @@
                 <w:sz w:val="28"/>
                 <w:szCs w:val="28"/>
               </w:rPr>
-              <w:instrText xml:space="preserve"> PAGEREF _Toc136104105 \h </w:instrText>
+              <w:instrText xml:space="preserve"> PAGEREF _Toc136140110 \h </w:instrText>
             </w:r>
             <w:r>
               <w:rPr>
@@ -807,7 +937,7 @@
                 <w:sz w:val="28"/>
                 <w:szCs w:val="28"/>
               </w:rPr>
-              <w:t>11</w:t>
+              <w:t>12</w:t>
             </w:r>
             <w:r>
               <w:rPr>
@@ -835,7 +965,7 @@
               <w:lang w:eastAsia="ru-RU"/>
             </w:rPr>
           </w:pPr>
-          <w:hyperlink w:anchor="_Toc136104106" w:history="1">
+          <w:hyperlink w:anchor="_Toc136140111" w:history="1">
             <w:r>
               <w:rPr>
                 <w:rStyle w:val="a4"/>
@@ -874,7 +1004,7 @@
                 <w:sz w:val="28"/>
                 <w:szCs w:val="28"/>
               </w:rPr>
-              <w:instrText xml:space="preserve"> PAGEREF _Toc136104106 \h </w:instrText>
+              <w:instrText xml:space="preserve"> PAGEREF _Toc136140111 \h </w:instrText>
             </w:r>
             <w:r>
               <w:rPr>
@@ -903,7 +1033,7 @@
                 <w:sz w:val="28"/>
                 <w:szCs w:val="28"/>
               </w:rPr>
-              <w:t>13</w:t>
+              <w:t>14</w:t>
             </w:r>
             <w:r>
               <w:rPr>
@@ -931,7 +1061,7 @@
               <w:lang w:eastAsia="ru-RU"/>
             </w:rPr>
           </w:pPr>
-          <w:hyperlink w:anchor="_Toc136104107" w:history="1">
+          <w:hyperlink w:anchor="_Toc136140112" w:history="1">
             <w:r>
               <w:rPr>
                 <w:rStyle w:val="a4"/>
@@ -970,7 +1100,7 @@
                 <w:sz w:val="28"/>
                 <w:szCs w:val="28"/>
               </w:rPr>
-              <w:instrText xml:space="preserve"> PAGEREF _Toc136104107 \h </w:instrText>
+              <w:instrText xml:space="preserve"> PAGEREF _Toc136140112 \h </w:instrText>
             </w:r>
             <w:r>
               <w:rPr>
@@ -999,7 +1129,7 @@
                 <w:sz w:val="28"/>
                 <w:szCs w:val="28"/>
               </w:rPr>
-              <w:t>15</w:t>
+              <w:t>16</w:t>
             </w:r>
             <w:r>
               <w:rPr>
@@ -1025,7 +1155,7 @@
               <w:lang w:eastAsia="ru-RU"/>
             </w:rPr>
           </w:pPr>
-          <w:hyperlink w:anchor="_Toc136104108" w:history="1">
+          <w:hyperlink w:anchor="_Toc136140113" w:history="1">
             <w:r>
               <w:rPr>
                 <w:rStyle w:val="a4"/>
@@ -1064,7 +1194,7 @@
                 <w:sz w:val="28"/>
                 <w:szCs w:val="28"/>
               </w:rPr>
-              <w:instrText xml:space="preserve"> PAGEREF _Toc136104108 \h </w:instrText>
+              <w:instrText xml:space="preserve"> PAGEREF _Toc136140113 \h </w:instrText>
             </w:r>
             <w:r>
               <w:rPr>
@@ -1093,7 +1223,7 @@
                 <w:sz w:val="28"/>
                 <w:szCs w:val="28"/>
               </w:rPr>
-              <w:t>16</w:t>
+              <w:t>17</w:t>
             </w:r>
             <w:r>
               <w:rPr>
@@ -1121,7 +1251,7 @@
               <w:lang w:eastAsia="ru-RU"/>
             </w:rPr>
           </w:pPr>
-          <w:hyperlink w:anchor="_Toc136104109" w:history="1">
+          <w:hyperlink w:anchor="_Toc136140114" w:history="1">
             <w:r>
               <w:rPr>
                 <w:rStyle w:val="a4"/>
@@ -1160,7 +1290,7 @@
                 <w:sz w:val="28"/>
                 <w:szCs w:val="28"/>
               </w:rPr>
-              <w:instrText xml:space="preserve"> PAGEREF _Toc136104109 \h </w:instrText>
+              <w:instrText xml:space="preserve"> PAGEREF _Toc136140114 \h </w:instrText>
             </w:r>
             <w:r>
               <w:rPr>
@@ -1189,7 +1319,7 @@
                 <w:sz w:val="28"/>
                 <w:szCs w:val="28"/>
               </w:rPr>
-              <w:t>16</w:t>
+              <w:t>17</w:t>
             </w:r>
             <w:r>
               <w:rPr>
@@ -1217,7 +1347,7 @@
               <w:lang w:eastAsia="ru-RU"/>
             </w:rPr>
           </w:pPr>
-          <w:hyperlink w:anchor="_Toc136104110" w:history="1">
+          <w:hyperlink w:anchor="_Toc136140115" w:history="1">
             <w:r>
               <w:rPr>
                 <w:rStyle w:val="a4"/>
@@ -1256,7 +1386,7 @@
                 <w:sz w:val="28"/>
                 <w:szCs w:val="28"/>
               </w:rPr>
-              <w:instrText xml:space="preserve"> PAGEREF _Toc136104110 \h </w:instrText>
+              <w:instrText xml:space="preserve"> PAGEREF _Toc136140115 \h </w:instrText>
             </w:r>
             <w:r>
               <w:rPr>
@@ -1285,7 +1415,7 @@
                 <w:sz w:val="28"/>
                 <w:szCs w:val="28"/>
               </w:rPr>
-              <w:t>21</w:t>
+              <w:t>22</w:t>
             </w:r>
             <w:r>
               <w:rPr>
@@ -1313,7 +1443,7 @@
               <w:lang w:eastAsia="ru-RU"/>
             </w:rPr>
           </w:pPr>
-          <w:hyperlink w:anchor="_Toc136104111" w:history="1">
+          <w:hyperlink w:anchor="_Toc136140116" w:history="1">
             <w:r>
               <w:rPr>
                 <w:rStyle w:val="a4"/>
@@ -1352,7 +1482,7 @@
                 <w:sz w:val="28"/>
                 <w:szCs w:val="28"/>
               </w:rPr>
-              <w:instrText xml:space="preserve"> PAGEREF _Toc136104111 \h </w:instrText>
+              <w:instrText xml:space="preserve"> PAGEREF _Toc136140116 \h </w:instrText>
             </w:r>
             <w:r>
               <w:rPr>
@@ -1381,7 +1511,7 @@
                 <w:sz w:val="28"/>
                 <w:szCs w:val="28"/>
               </w:rPr>
-              <w:t>23</w:t>
+              <w:t>24</w:t>
             </w:r>
             <w:r>
               <w:rPr>
@@ -1407,7 +1537,7 @@
               <w:lang w:eastAsia="ru-RU"/>
             </w:rPr>
           </w:pPr>
-          <w:hyperlink w:anchor="_Toc136104112" w:history="1">
+          <w:hyperlink w:anchor="_Toc136140117" w:history="1">
             <w:r>
               <w:rPr>
                 <w:rStyle w:val="a4"/>
@@ -1446,7 +1576,7 @@
                 <w:sz w:val="28"/>
                 <w:szCs w:val="28"/>
               </w:rPr>
-              <w:instrText xml:space="preserve"> PAGEREF _Toc136104112 \h </w:instrText>
+              <w:instrText xml:space="preserve"> PAGEREF _Toc136140117 \h </w:instrText>
             </w:r>
             <w:r>
               <w:rPr>
@@ -1475,7 +1605,7 @@
                 <w:sz w:val="28"/>
                 <w:szCs w:val="28"/>
               </w:rPr>
-              <w:t>24</w:t>
+              <w:t>25</w:t>
             </w:r>
             <w:r>
               <w:rPr>
@@ -1501,7 +1631,7 @@
               <w:lang w:eastAsia="ru-RU"/>
             </w:rPr>
           </w:pPr>
-          <w:hyperlink w:anchor="_Toc136104113" w:history="1">
+          <w:hyperlink w:anchor="_Toc136140118" w:history="1">
             <w:r>
               <w:rPr>
                 <w:rStyle w:val="a4"/>
@@ -1540,7 +1670,7 @@
                 <w:sz w:val="28"/>
                 <w:szCs w:val="28"/>
               </w:rPr>
-              <w:instrText xml:space="preserve"> PAGEREF _Toc136104113 \h </w:instrText>
+              <w:instrText xml:space="preserve"> PAGEREF _Toc136140118 \h </w:instrText>
             </w:r>
             <w:r>
               <w:rPr>
@@ -1569,7 +1699,7 @@
                 <w:sz w:val="28"/>
                 <w:szCs w:val="28"/>
               </w:rPr>
-              <w:t>24</w:t>
+              <w:t>25</w:t>
             </w:r>
             <w:r>
               <w:rPr>
@@ -1594,7 +1724,7 @@
               <w:lang w:eastAsia="ru-RU"/>
             </w:rPr>
           </w:pPr>
-          <w:hyperlink w:anchor="_Toc136104114" w:history="1">
+          <w:hyperlink w:anchor="_Toc136140119" w:history="1">
             <w:r>
               <w:rPr>
                 <w:rStyle w:val="a4"/>
@@ -1632,7 +1762,7 @@
               <w:rPr>
                 <w:webHidden/>
               </w:rPr>
-              <w:instrText xml:space="preserve"> PAGEREF _Toc136104114 \h </w:instrText>
+              <w:instrText xml:space="preserve"> PAGEREF _Toc136140119 \h </w:instrText>
             </w:r>
             <w:r>
               <w:rPr>
@@ -1649,7 +1779,7 @@
               <w:rPr>
                 <w:webHidden/>
               </w:rPr>
-              <w:t>26</w:t>
+              <w:t>27</w:t>
             </w:r>
             <w:r>
               <w:rPr>
@@ -1671,7 +1801,7 @@
               <w:lang w:eastAsia="ru-RU"/>
             </w:rPr>
           </w:pPr>
-          <w:hyperlink w:anchor="_Toc136104115" w:history="1">
+          <w:hyperlink w:anchor="_Toc136140120" w:history="1">
             <w:r>
               <w:rPr>
                 <w:rStyle w:val="a4"/>
@@ -1711,7 +1841,7 @@
                 <w:sz w:val="28"/>
                 <w:szCs w:val="28"/>
               </w:rPr>
-              <w:instrText xml:space="preserve"> PAGEREF _Toc136104115 \h </w:instrText>
+              <w:instrText xml:space="preserve"> PAGEREF _Toc136140120 \h </w:instrText>
             </w:r>
             <w:r>
               <w:rPr>
@@ -1740,7 +1870,7 @@
                 <w:sz w:val="28"/>
                 <w:szCs w:val="28"/>
               </w:rPr>
-              <w:t>26</w:t>
+              <w:t>27</w:t>
             </w:r>
             <w:r>
               <w:rPr>
@@ -1766,7 +1896,7 @@
               <w:lang w:eastAsia="ru-RU"/>
             </w:rPr>
           </w:pPr>
-          <w:hyperlink w:anchor="_Toc136104116" w:history="1">
+          <w:hyperlink w:anchor="_Toc136140121" w:history="1">
             <w:r>
               <w:rPr>
                 <w:rStyle w:val="a4"/>
@@ -1816,7 +1946,7 @@
                 <w:sz w:val="28"/>
                 <w:szCs w:val="28"/>
               </w:rPr>
-              <w:instrText xml:space="preserve"> PAGEREF _Toc136104116 \h </w:instrText>
+              <w:instrText xml:space="preserve"> PAGEREF _Toc136140121 \h </w:instrText>
             </w:r>
             <w:r>
               <w:rPr>
@@ -1845,7 +1975,7 @@
                 <w:sz w:val="28"/>
                 <w:szCs w:val="28"/>
               </w:rPr>
-              <w:t>27</w:t>
+              <w:t>28</w:t>
             </w:r>
             <w:r>
               <w:rPr>
@@ -1871,7 +2001,7 @@
               <w:lang w:eastAsia="ru-RU"/>
             </w:rPr>
           </w:pPr>
-          <w:hyperlink w:anchor="_Toc136104117" w:history="1">
+          <w:hyperlink w:anchor="_Toc136140122" w:history="1">
             <w:r>
               <w:rPr>
                 <w:rStyle w:val="a4"/>
@@ -1921,7 +2051,7 @@
                 <w:sz w:val="28"/>
                 <w:szCs w:val="28"/>
               </w:rPr>
-              <w:instrText xml:space="preserve"> PAGEREF _Toc136104117 \h </w:instrText>
+              <w:instrText xml:space="preserve"> PAGEREF _Toc136140122 \h </w:instrText>
             </w:r>
             <w:r>
               <w:rPr>
@@ -1950,7 +2080,7 @@
                 <w:sz w:val="28"/>
                 <w:szCs w:val="28"/>
               </w:rPr>
-              <w:t>32</w:t>
+              <w:t>33</w:t>
             </w:r>
             <w:r>
               <w:rPr>
@@ -1976,7 +2106,7 @@
               <w:lang w:eastAsia="ru-RU"/>
             </w:rPr>
           </w:pPr>
-          <w:hyperlink w:anchor="_Toc136104118" w:history="1">
+          <w:hyperlink w:anchor="_Toc136140123" w:history="1">
             <w:r>
               <w:rPr>
                 <w:rStyle w:val="a4"/>
@@ -2026,7 +2156,7 @@
                 <w:sz w:val="28"/>
                 <w:szCs w:val="28"/>
               </w:rPr>
-              <w:instrText xml:space="preserve"> PAGEREF _Toc136104118 \h </w:instrText>
+              <w:instrText xml:space="preserve"> PAGEREF _Toc136140123 \h </w:instrText>
             </w:r>
             <w:r>
               <w:rPr>
@@ -2055,7 +2185,7 @@
                 <w:sz w:val="28"/>
                 <w:szCs w:val="28"/>
               </w:rPr>
-              <w:t>35</w:t>
+              <w:t>36</w:t>
             </w:r>
             <w:r>
               <w:rPr>
@@ -2081,7 +2211,7 @@
               <w:lang w:eastAsia="ru-RU"/>
             </w:rPr>
           </w:pPr>
-          <w:hyperlink w:anchor="_Toc136104119" w:history="1">
+          <w:hyperlink w:anchor="_Toc136140124" w:history="1">
             <w:r>
               <w:rPr>
                 <w:rStyle w:val="a4"/>
@@ -2120,7 +2250,7 @@
                 <w:sz w:val="28"/>
                 <w:szCs w:val="28"/>
               </w:rPr>
-              <w:instrText xml:space="preserve"> PAGEREF _Toc136104119 \h </w:instrText>
+              <w:instrText xml:space="preserve"> PAGEREF _Toc136140124 \h </w:instrText>
             </w:r>
             <w:r>
               <w:rPr>
@@ -2149,7 +2279,7 @@
                 <w:sz w:val="28"/>
                 <w:szCs w:val="28"/>
               </w:rPr>
-              <w:t>36</w:t>
+              <w:t>37</w:t>
             </w:r>
             <w:r>
               <w:rPr>
@@ -2174,7 +2304,7 @@
               <w:lang w:eastAsia="ru-RU"/>
             </w:rPr>
           </w:pPr>
-          <w:hyperlink w:anchor="_Toc136104120" w:history="1">
+          <w:hyperlink w:anchor="_Toc136140125" w:history="1">
             <w:r>
               <w:rPr>
                 <w:rStyle w:val="a4"/>
@@ -2212,7 +2342,7 @@
               <w:rPr>
                 <w:webHidden/>
               </w:rPr>
-              <w:instrText xml:space="preserve"> PAGEREF _Toc136104120 \h </w:instrText>
+              <w:instrText xml:space="preserve"> PAGEREF _Toc136140125 \h </w:instrText>
             </w:r>
             <w:r>
               <w:rPr>
@@ -2229,7 +2359,7 @@
               <w:rPr>
                 <w:webHidden/>
               </w:rPr>
-              <w:t>37</w:t>
+              <w:t>38</w:t>
             </w:r>
             <w:r>
               <w:rPr>
@@ -2251,7 +2381,7 @@
               <w:lang w:eastAsia="ru-RU"/>
             </w:rPr>
           </w:pPr>
-          <w:hyperlink w:anchor="_Toc136104121" w:history="1">
+          <w:hyperlink w:anchor="_Toc136140126" w:history="1">
             <w:r>
               <w:rPr>
                 <w:rStyle w:val="a4"/>
@@ -2290,7 +2420,7 @@
                 <w:sz w:val="28"/>
                 <w:szCs w:val="28"/>
               </w:rPr>
-              <w:instrText xml:space="preserve"> PAGEREF _Toc136104121 \h </w:instrText>
+              <w:instrText xml:space="preserve"> PAGEREF _Toc136140126 \h </w:instrText>
             </w:r>
             <w:r>
               <w:rPr>
@@ -2319,7 +2449,7 @@
                 <w:sz w:val="28"/>
                 <w:szCs w:val="28"/>
               </w:rPr>
-              <w:t>37</w:t>
+              <w:t>38</w:t>
             </w:r>
             <w:r>
               <w:rPr>
@@ -2345,7 +2475,7 @@
               <w:lang w:eastAsia="ru-RU"/>
             </w:rPr>
           </w:pPr>
-          <w:hyperlink w:anchor="_Toc136104122" w:history="1">
+          <w:hyperlink w:anchor="_Toc136140127" w:history="1">
             <w:r>
               <w:rPr>
                 <w:rStyle w:val="a4"/>
@@ -2384,7 +2514,7 @@
                 <w:sz w:val="28"/>
                 <w:szCs w:val="28"/>
               </w:rPr>
-              <w:instrText xml:space="preserve"> PAGEREF _Toc136104122 \h </w:instrText>
+              <w:instrText xml:space="preserve"> PAGEREF _Toc136140127 \h </w:instrText>
             </w:r>
             <w:r>
               <w:rPr>
@@ -2413,7 +2543,7 @@
                 <w:sz w:val="28"/>
                 <w:szCs w:val="28"/>
               </w:rPr>
-              <w:t>37</w:t>
+              <w:t>38</w:t>
             </w:r>
             <w:r>
               <w:rPr>
@@ -2439,7 +2569,7 @@
               <w:lang w:eastAsia="ru-RU"/>
             </w:rPr>
           </w:pPr>
-          <w:hyperlink w:anchor="_Toc136104123" w:history="1">
+          <w:hyperlink w:anchor="_Toc136140128" w:history="1">
             <w:r>
               <w:rPr>
                 <w:rStyle w:val="a4"/>
@@ -2478,7 +2608,7 @@
                 <w:sz w:val="28"/>
                 <w:szCs w:val="28"/>
               </w:rPr>
-              <w:instrText xml:space="preserve"> PAGEREF _Toc136104123 \h </w:instrText>
+              <w:instrText xml:space="preserve"> PAGEREF _Toc136140128 \h </w:instrText>
             </w:r>
             <w:r>
               <w:rPr>
@@ -2507,7 +2637,7 @@
                 <w:sz w:val="28"/>
                 <w:szCs w:val="28"/>
               </w:rPr>
-              <w:t>41</w:t>
+              <w:t>42</w:t>
             </w:r>
             <w:r>
               <w:rPr>
@@ -2533,7 +2663,7 @@
               <w:lang w:eastAsia="ru-RU"/>
             </w:rPr>
           </w:pPr>
-          <w:hyperlink w:anchor="_Toc136104124" w:history="1">
+          <w:hyperlink w:anchor="_Toc136140129" w:history="1">
             <w:r>
               <w:rPr>
                 <w:rStyle w:val="a4"/>
@@ -2572,7 +2702,7 @@
                 <w:sz w:val="28"/>
                 <w:szCs w:val="28"/>
               </w:rPr>
-              <w:instrText xml:space="preserve"> PAGEREF _Toc136104124 \h </w:instrText>
+              <w:instrText xml:space="preserve"> PAGEREF _Toc136140129 \h </w:instrText>
             </w:r>
             <w:r>
               <w:rPr>
@@ -2601,7 +2731,7 @@
                 <w:sz w:val="28"/>
                 <w:szCs w:val="28"/>
               </w:rPr>
-              <w:t>41</w:t>
+              <w:t>42</w:t>
             </w:r>
             <w:r>
               <w:rPr>
@@ -2627,7 +2757,7 @@
               <w:lang w:eastAsia="ru-RU"/>
             </w:rPr>
           </w:pPr>
-          <w:hyperlink w:anchor="_Toc136104125" w:history="1">
+          <w:hyperlink w:anchor="_Toc136140130" w:history="1">
             <w:r>
               <w:rPr>
                 <w:rStyle w:val="a4"/>
@@ -2666,7 +2796,7 @@
                 <w:sz w:val="28"/>
                 <w:szCs w:val="28"/>
               </w:rPr>
-              <w:instrText xml:space="preserve"> PAGEREF _Toc136104125 \h </w:instrText>
+              <w:instrText xml:space="preserve"> PAGEREF _Toc136140130 \h </w:instrText>
             </w:r>
             <w:r>
               <w:rPr>
@@ -2695,7 +2825,7 @@
                 <w:sz w:val="28"/>
                 <w:szCs w:val="28"/>
               </w:rPr>
-              <w:t>42</w:t>
+              <w:t>43</w:t>
             </w:r>
             <w:r>
               <w:rPr>
@@ -2720,7 +2850,7 @@
               <w:lang w:eastAsia="ru-RU"/>
             </w:rPr>
           </w:pPr>
-          <w:hyperlink w:anchor="_Toc136104126" w:history="1">
+          <w:hyperlink w:anchor="_Toc136140131" w:history="1">
             <w:r>
               <w:rPr>
                 <w:rStyle w:val="a4"/>
@@ -2758,7 +2888,7 @@
               <w:rPr>
                 <w:webHidden/>
               </w:rPr>
-              <w:instrText xml:space="preserve"> PAGEREF _Toc136104126 \h </w:instrText>
+              <w:instrText xml:space="preserve"> PAGEREF _Toc136140131 \h </w:instrText>
             </w:r>
             <w:r>
               <w:rPr>
@@ -2775,7 +2905,7 @@
               <w:rPr>
                 <w:webHidden/>
               </w:rPr>
-              <w:t>43</w:t>
+              <w:t>44</w:t>
             </w:r>
             <w:r>
               <w:rPr>
@@ -2797,7 +2927,7 @@
               <w:lang w:eastAsia="ru-RU"/>
             </w:rPr>
           </w:pPr>
-          <w:hyperlink w:anchor="_Toc136104127" w:history="1">
+          <w:hyperlink w:anchor="_Toc136140132" w:history="1">
             <w:r>
               <w:rPr>
                 <w:rStyle w:val="a4"/>
@@ -2806,7 +2936,7 @@
                 <w:sz w:val="28"/>
                 <w:szCs w:val="28"/>
               </w:rPr>
-              <w:t>4.1 Исследование эффективности разработанного метода</w:t>
+              <w:t>4.1 Анализ точности метода</w:t>
             </w:r>
             <w:r>
               <w:rPr>
@@ -2836,7 +2966,7 @@
                 <w:sz w:val="28"/>
                 <w:szCs w:val="28"/>
               </w:rPr>
-              <w:instrText xml:space="preserve"> PAGEREF _Toc136104127 \h </w:instrText>
+              <w:instrText xml:space="preserve"> PAGEREF _Toc136140132 \h </w:instrText>
             </w:r>
             <w:r>
               <w:rPr>
@@ -2865,7 +2995,7 @@
                 <w:sz w:val="28"/>
                 <w:szCs w:val="28"/>
               </w:rPr>
-              <w:t>43</w:t>
+              <w:t>44</w:t>
             </w:r>
             <w:r>
               <w:rPr>
@@ -2891,7 +3021,7 @@
               <w:lang w:eastAsia="ru-RU"/>
             </w:rPr>
           </w:pPr>
-          <w:hyperlink w:anchor="_Toc136104128" w:history="1">
+          <w:hyperlink w:anchor="_Toc136140133" w:history="1">
             <w:r>
               <w:rPr>
                 <w:rStyle w:val="a4"/>
@@ -2900,7 +3030,7 @@
                 <w:sz w:val="28"/>
                 <w:szCs w:val="28"/>
               </w:rPr>
-              <w:t>4.2 Сравнительный анализ с существующими реализациями</w:t>
+              <w:t>4.2 Анализ времени выполнения программы</w:t>
             </w:r>
             <w:r>
               <w:rPr>
@@ -2930,7 +3060,7 @@
                 <w:sz w:val="28"/>
                 <w:szCs w:val="28"/>
               </w:rPr>
-              <w:instrText xml:space="preserve"> PAGEREF _Toc136104128 \h </w:instrText>
+              <w:instrText xml:space="preserve"> PAGEREF _Toc136140133 \h </w:instrText>
             </w:r>
             <w:r>
               <w:rPr>
@@ -2959,7 +3089,7 @@
                 <w:sz w:val="28"/>
                 <w:szCs w:val="28"/>
               </w:rPr>
-              <w:t>43</w:t>
+              <w:t>46</w:t>
             </w:r>
             <w:r>
               <w:rPr>
@@ -2985,7 +3115,7 @@
               <w:lang w:eastAsia="ru-RU"/>
             </w:rPr>
           </w:pPr>
-          <w:hyperlink w:anchor="_Toc136104129" w:history="1">
+          <w:hyperlink w:anchor="_Toc136140134" w:history="1">
             <w:r>
               <w:rPr>
                 <w:rStyle w:val="a4"/>
@@ -3024,7 +3154,7 @@
                 <w:sz w:val="28"/>
                 <w:szCs w:val="28"/>
               </w:rPr>
-              <w:instrText xml:space="preserve"> PAGEREF _Toc136104129 \h </w:instrText>
+              <w:instrText xml:space="preserve"> PAGEREF _Toc136140134 \h </w:instrText>
             </w:r>
             <w:r>
               <w:rPr>
@@ -3053,7 +3183,7 @@
                 <w:sz w:val="28"/>
                 <w:szCs w:val="28"/>
               </w:rPr>
-              <w:t>43</w:t>
+              <w:t>47</w:t>
             </w:r>
             <w:r>
               <w:rPr>
@@ -3079,7 +3209,7 @@
               <w:lang w:eastAsia="ru-RU"/>
             </w:rPr>
           </w:pPr>
-          <w:hyperlink w:anchor="_Toc136104130" w:history="1">
+          <w:hyperlink w:anchor="_Toc136140135" w:history="1">
             <w:r>
               <w:rPr>
                 <w:rStyle w:val="a4"/>
@@ -3118,7 +3248,7 @@
                 <w:sz w:val="28"/>
                 <w:szCs w:val="28"/>
               </w:rPr>
-              <w:instrText xml:space="preserve"> PAGEREF _Toc136104130 \h </w:instrText>
+              <w:instrText xml:space="preserve"> PAGEREF _Toc136140135 \h </w:instrText>
             </w:r>
             <w:r>
               <w:rPr>
@@ -3147,7 +3277,7 @@
                 <w:sz w:val="28"/>
                 <w:szCs w:val="28"/>
               </w:rPr>
-              <w:t>43</w:t>
+              <w:t>48</w:t>
             </w:r>
             <w:r>
               <w:rPr>
@@ -3172,7 +3302,7 @@
               <w:lang w:eastAsia="ru-RU"/>
             </w:rPr>
           </w:pPr>
-          <w:hyperlink w:anchor="_Toc136104131" w:history="1">
+          <w:hyperlink w:anchor="_Toc136140136" w:history="1">
             <w:r>
               <w:rPr>
                 <w:rStyle w:val="a4"/>
@@ -3195,7 +3325,7 @@
               <w:rPr>
                 <w:webHidden/>
               </w:rPr>
-              <w:instrText xml:space="preserve"> PAGEREF _Toc136104131 \h </w:instrText>
+              <w:instrText xml:space="preserve"> PAGEREF _Toc136140136 \h </w:instrText>
             </w:r>
             <w:r>
               <w:rPr>
@@ -3212,7 +3342,7 @@
               <w:rPr>
                 <w:webHidden/>
               </w:rPr>
-              <w:t>44</w:t>
+              <w:t>49</w:t>
             </w:r>
             <w:r>
               <w:rPr>
@@ -3233,7 +3363,7 @@
               <w:lang w:eastAsia="ru-RU"/>
             </w:rPr>
           </w:pPr>
-          <w:hyperlink w:anchor="_Toc136104132" w:history="1">
+          <w:hyperlink w:anchor="_Toc136140137" w:history="1">
             <w:r>
               <w:rPr>
                 <w:rStyle w:val="a4"/>
@@ -3256,7 +3386,7 @@
               <w:rPr>
                 <w:webHidden/>
               </w:rPr>
-              <w:instrText xml:space="preserve"> PAGEREF _Toc136104132 \h </w:instrText>
+              <w:instrText xml:space="preserve"> PAGEREF _Toc136140137 \h </w:instrText>
             </w:r>
             <w:r>
               <w:rPr>
@@ -3273,7 +3403,7 @@
               <w:rPr>
                 <w:webHidden/>
               </w:rPr>
-              <w:t>45</w:t>
+              <w:t>50</w:t>
             </w:r>
             <w:r>
               <w:rPr>
@@ -3288,13 +3418,15 @@
             <w:pStyle w:val="12"/>
             <w:contextualSpacing w:val="0"/>
             <w:rPr>
-              <w:rFonts w:eastAsiaTheme="minorEastAsia"/>
+              <w:rFonts w:asciiTheme="minorHAnsi" w:eastAsiaTheme="minorEastAsia" w:hAnsiTheme="minorHAnsi" w:cstheme="minorBidi"/>
               <w:b w:val="0"/>
               <w:bCs w:val="0"/>
+              <w:sz w:val="22"/>
+              <w:szCs w:val="22"/>
               <w:lang w:eastAsia="ru-RU"/>
             </w:rPr>
           </w:pPr>
-          <w:hyperlink w:anchor="_Toc136104133" w:history="1">
+          <w:hyperlink w:anchor="_Toc136140138" w:history="1">
             <w:r>
               <w:rPr>
                 <w:rStyle w:val="a4"/>
@@ -3317,7 +3449,7 @@
               <w:rPr>
                 <w:webHidden/>
               </w:rPr>
-              <w:instrText xml:space="preserve"> PAGEREF _Toc136104133 \h </w:instrText>
+              <w:instrText xml:space="preserve"> PAGEREF _Toc136140138 \h </w:instrText>
             </w:r>
             <w:r>
               <w:rPr>
@@ -3334,7 +3466,7 @@
               <w:rPr>
                 <w:webHidden/>
               </w:rPr>
-              <w:t>49</w:t>
+              <w:t>54</w:t>
             </w:r>
             <w:r>
               <w:rPr>
@@ -3397,7 +3529,7 @@
           <w:color w:val="auto"/>
         </w:rPr>
       </w:pPr>
-      <w:bookmarkStart w:id="1" w:name="_Toc136104099"/>
+      <w:bookmarkStart w:id="1" w:name="_Toc136140104"/>
       <w:r>
         <w:rPr>
           <w:rFonts w:ascii="Times New Roman" w:hAnsi="Times New Roman" w:cs="Times New Roman"/>
@@ -3776,7 +3908,7 @@
           <w:color w:val="auto"/>
         </w:rPr>
       </w:pPr>
-      <w:bookmarkStart w:id="2" w:name="_Toc136104100"/>
+      <w:bookmarkStart w:id="2" w:name="_Toc136140105"/>
       <w:r>
         <w:rPr>
           <w:rFonts w:ascii="Times New Roman" w:hAnsi="Times New Roman" w:cs="Times New Roman"/>
@@ -3805,7 +3937,7 @@
           <w:sz w:val="28"/>
         </w:rPr>
       </w:pPr>
-      <w:bookmarkStart w:id="3" w:name="_Toc136104101"/>
+      <w:bookmarkStart w:id="3" w:name="_Toc136140106"/>
       <w:r>
         <w:rPr>
           <w:rFonts w:ascii="Times New Roman" w:hAnsi="Times New Roman" w:cs="Times New Roman"/>
@@ -3833,7 +3965,7 @@
           <w:sz w:val="28"/>
         </w:rPr>
       </w:pPr>
-      <w:bookmarkStart w:id="4" w:name="_Toc136104102"/>
+      <w:bookmarkStart w:id="4" w:name="_Toc136140107"/>
       <w:r>
         <w:rPr>
           <w:rFonts w:ascii="Times New Roman" w:hAnsi="Times New Roman" w:cs="Times New Roman"/>
@@ -4910,7 +5042,7 @@
           <w:sz w:val="28"/>
         </w:rPr>
       </w:pPr>
-      <w:bookmarkStart w:id="5" w:name="_Toc136104103"/>
+      <w:bookmarkStart w:id="5" w:name="_Toc136140108"/>
       <w:r>
         <w:rPr>
           <w:rFonts w:ascii="Times New Roman" w:hAnsi="Times New Roman" w:cs="Times New Roman"/>
@@ -5476,7 +5608,7 @@
           <w:sz w:val="28"/>
         </w:rPr>
       </w:pPr>
-      <w:bookmarkStart w:id="6" w:name="_Toc136104104"/>
+      <w:bookmarkStart w:id="6" w:name="_Toc136140109"/>
       <w:r>
         <w:rPr>
           <w:rFonts w:ascii="Times New Roman" w:hAnsi="Times New Roman" w:cs="Times New Roman"/>
@@ -5504,7 +5636,7 @@
           <w:sz w:val="28"/>
         </w:rPr>
       </w:pPr>
-      <w:bookmarkStart w:id="7" w:name="_Toc136104105"/>
+      <w:bookmarkStart w:id="7" w:name="_Toc136140110"/>
       <w:r>
         <w:rPr>
           <w:rFonts w:ascii="Times New Roman" w:hAnsi="Times New Roman" w:cs="Times New Roman"/>
@@ -5975,7 +6107,7 @@
           <w:sz w:val="28"/>
         </w:rPr>
       </w:pPr>
-      <w:bookmarkStart w:id="8" w:name="_Toc136104106"/>
+      <w:bookmarkStart w:id="8" w:name="_Toc136140111"/>
       <w:r>
         <w:rPr>
           <w:rFonts w:ascii="Times New Roman" w:hAnsi="Times New Roman" w:cs="Times New Roman"/>
@@ -6661,7 +6793,7 @@
           <w:sz w:val="28"/>
         </w:rPr>
       </w:pPr>
-      <w:bookmarkStart w:id="9" w:name="_Toc136104107"/>
+      <w:bookmarkStart w:id="9" w:name="_Toc136140112"/>
       <w:r>
         <w:rPr>
           <w:rFonts w:ascii="Times New Roman" w:hAnsi="Times New Roman" w:cs="Times New Roman"/>
@@ -7022,7 +7154,7 @@
           <w:sz w:val="28"/>
         </w:rPr>
       </w:pPr>
-      <w:bookmarkStart w:id="10" w:name="_Toc136104108"/>
+      <w:bookmarkStart w:id="10" w:name="_Toc136140113"/>
       <w:r>
         <w:rPr>
           <w:rFonts w:ascii="Times New Roman" w:hAnsi="Times New Roman" w:cs="Times New Roman"/>
@@ -7051,7 +7183,7 @@
           <w:sz w:val="28"/>
         </w:rPr>
       </w:pPr>
-      <w:bookmarkStart w:id="11" w:name="_Toc136104109"/>
+      <w:bookmarkStart w:id="11" w:name="_Toc136140114"/>
       <w:r>
         <w:rPr>
           <w:rFonts w:ascii="Times New Roman" w:hAnsi="Times New Roman" w:cs="Times New Roman"/>
@@ -12428,7 +12560,7 @@
           <w:sz w:val="28"/>
         </w:rPr>
       </w:pPr>
-      <w:bookmarkStart w:id="15" w:name="_Toc136104110"/>
+      <w:bookmarkStart w:id="15" w:name="_Toc136140115"/>
       <w:r>
         <w:rPr>
           <w:rFonts w:ascii="Times New Roman" w:hAnsi="Times New Roman" w:cs="Times New Roman"/>
@@ -13671,7 +13803,7 @@
           <w:sz w:val="28"/>
         </w:rPr>
       </w:pPr>
-      <w:bookmarkStart w:id="16" w:name="_Toc136104111"/>
+      <w:bookmarkStart w:id="16" w:name="_Toc136140116"/>
       <w:r>
         <w:rPr>
           <w:rFonts w:ascii="Times New Roman" w:hAnsi="Times New Roman" w:cs="Times New Roman"/>
@@ -15263,7 +15395,7 @@
           <w:sz w:val="28"/>
         </w:rPr>
       </w:pPr>
-      <w:bookmarkStart w:id="19" w:name="_Toc136104112"/>
+      <w:bookmarkStart w:id="19" w:name="_Toc136140117"/>
       <w:r>
         <w:rPr>
           <w:rFonts w:ascii="Times New Roman" w:hAnsi="Times New Roman" w:cs="Times New Roman"/>
@@ -15639,7 +15771,7 @@
           <w:sz w:val="28"/>
         </w:rPr>
       </w:pPr>
-      <w:bookmarkStart w:id="20" w:name="_Toc136104113"/>
+      <w:bookmarkStart w:id="20" w:name="_Toc136140118"/>
       <w:r>
         <w:rPr>
           <w:rFonts w:ascii="Times New Roman" w:hAnsi="Times New Roman" w:cs="Times New Roman"/>
@@ -15753,7 +15885,7 @@
           <w:color w:val="auto"/>
         </w:rPr>
       </w:pPr>
-      <w:bookmarkStart w:id="21" w:name="_Toc136104114"/>
+      <w:bookmarkStart w:id="21" w:name="_Toc136140119"/>
       <w:bookmarkStart w:id="22" w:name="_Toc130207433"/>
       <w:r>
         <w:rPr>
@@ -15806,7 +15938,7 @@
         <w:t xml:space="preserve"> </w:t>
       </w:r>
       <w:bookmarkStart w:id="23" w:name="_Toc130207434"/>
-      <w:bookmarkStart w:id="24" w:name="_Toc136104115"/>
+      <w:bookmarkStart w:id="24" w:name="_Toc136140120"/>
       <w:r>
         <w:rPr>
           <w:rFonts w:ascii="Times New Roman" w:hAnsi="Times New Roman" w:cs="Times New Roman"/>
@@ -16538,7 +16670,7 @@
           <w:szCs w:val="28"/>
         </w:rPr>
       </w:pPr>
-      <w:bookmarkStart w:id="25" w:name="_Toc136104116"/>
+      <w:bookmarkStart w:id="25" w:name="_Toc136140121"/>
       <w:r>
         <w:rPr>
           <w:rFonts w:ascii="Times New Roman" w:hAnsi="Times New Roman" w:cs="Times New Roman"/>
@@ -20893,7 +21025,7 @@
         <w:lastRenderedPageBreak/>
         <w:t xml:space="preserve"> </w:t>
       </w:r>
-      <w:bookmarkStart w:id="26" w:name="_Toc136104117"/>
+      <w:bookmarkStart w:id="26" w:name="_Toc136140122"/>
       <w:r>
         <w:rPr>
           <w:rFonts w:ascii="Times New Roman" w:hAnsi="Times New Roman" w:cs="Times New Roman"/>
@@ -24627,7 +24759,6 @@
         <w:t xml:space="preserve"> (</w:t>
       </w:r>
       <w:proofErr w:type="spellStart"/>
-      <w:proofErr w:type="gramStart"/>
       <w:r>
         <w:rPr>
           <w:rFonts w:ascii="Times New Roman" w:eastAsiaTheme="minorEastAsia" w:hAnsi="Times New Roman" w:cs="Times New Roman"/>
@@ -24637,7 +24768,6 @@
         <w:t>англ</w:t>
       </w:r>
       <w:proofErr w:type="spellEnd"/>
-      <w:proofErr w:type="gramEnd"/>
       <w:r>
         <w:rPr>
           <w:rFonts w:ascii="Times New Roman" w:eastAsiaTheme="minorEastAsia" w:hAnsi="Times New Roman" w:cs="Times New Roman"/>
@@ -25222,7 +25352,7 @@
           <w:szCs w:val="28"/>
         </w:rPr>
       </w:pPr>
-      <w:bookmarkStart w:id="27" w:name="_Toc136104118"/>
+      <w:bookmarkStart w:id="27" w:name="_Toc136140123"/>
       <w:r>
         <w:rPr>
           <w:rFonts w:ascii="Times New Roman" w:hAnsi="Times New Roman" w:cs="Times New Roman"/>
@@ -25756,7 +25886,7 @@
           <w:szCs w:val="28"/>
         </w:rPr>
       </w:pPr>
-      <w:bookmarkStart w:id="28" w:name="_Toc136104119"/>
+      <w:bookmarkStart w:id="28" w:name="_Toc136140124"/>
       <w:r>
         <w:rPr>
           <w:rFonts w:ascii="Times New Roman" w:hAnsi="Times New Roman" w:cs="Times New Roman"/>
@@ -25957,7 +26087,7 @@
           <w:color w:val="auto"/>
         </w:rPr>
       </w:pPr>
-      <w:bookmarkStart w:id="29" w:name="_Toc136104120"/>
+      <w:bookmarkStart w:id="29" w:name="_Toc136140125"/>
       <w:r>
         <w:rPr>
           <w:rFonts w:ascii="Times New Roman" w:hAnsi="Times New Roman" w:cs="Times New Roman"/>
@@ -25994,7 +26124,7 @@
           <w:szCs w:val="28"/>
         </w:rPr>
       </w:pPr>
-      <w:bookmarkStart w:id="30" w:name="_Toc136104121"/>
+      <w:bookmarkStart w:id="30" w:name="_Toc136140126"/>
       <w:r>
         <w:rPr>
           <w:rFonts w:ascii="Times New Roman" w:hAnsi="Times New Roman" w:cs="Times New Roman"/>
@@ -26646,7 +26776,7 @@
           <w:szCs w:val="28"/>
         </w:rPr>
       </w:pPr>
-      <w:bookmarkStart w:id="31" w:name="_Toc136104122"/>
+      <w:bookmarkStart w:id="31" w:name="_Toc136140127"/>
       <w:r>
         <w:rPr>
           <w:rFonts w:ascii="Times New Roman" w:hAnsi="Times New Roman" w:cs="Times New Roman"/>
@@ -27323,23 +27453,7 @@
           <w:rFonts w:ascii="Times New Roman" w:hAnsi="Times New Roman" w:cs="Times New Roman"/>
           <w:sz w:val="28"/>
         </w:rPr>
-        <w:t xml:space="preserve">модели методом градиентного </w:t>
-      </w:r>
-      <w:proofErr w:type="spellStart"/>
-      <w:r>
-        <w:rPr>
-          <w:rFonts w:ascii="Times New Roman" w:hAnsi="Times New Roman" w:cs="Times New Roman"/>
-          <w:sz w:val="28"/>
-        </w:rPr>
-        <w:t>бустинга</w:t>
-      </w:r>
-      <w:proofErr w:type="spellEnd"/>
-      <w:r>
-        <w:rPr>
-          <w:rFonts w:ascii="Times New Roman" w:hAnsi="Times New Roman" w:cs="Times New Roman"/>
-          <w:sz w:val="28"/>
-        </w:rPr>
-        <w:t>. Одним из атрибутов</w:t>
+        <w:t>модели методом градиентного бустинга. Одним из атрибутов</w:t>
       </w:r>
       <w:r>
         <w:rPr>
@@ -28487,7 +28601,7 @@
           <w:szCs w:val="28"/>
         </w:rPr>
       </w:pPr>
-      <w:bookmarkStart w:id="32" w:name="_Toc136104123"/>
+      <w:bookmarkStart w:id="32" w:name="_Toc136140128"/>
       <w:r>
         <w:rPr>
           <w:rFonts w:ascii="Times New Roman" w:hAnsi="Times New Roman" w:cs="Times New Roman"/>
@@ -28703,7 +28817,7 @@
           <w:sz w:val="28"/>
         </w:rPr>
       </w:pPr>
-      <w:bookmarkStart w:id="33" w:name="_Toc136104124"/>
+      <w:bookmarkStart w:id="33" w:name="_Toc136140129"/>
       <w:r>
         <w:rPr>
           <w:rFonts w:ascii="Times New Roman" w:hAnsi="Times New Roman" w:cs="Times New Roman"/>
@@ -29203,7 +29317,7 @@
           <w:sz w:val="28"/>
         </w:rPr>
       </w:pPr>
-      <w:bookmarkStart w:id="34" w:name="_Toc136104125"/>
+      <w:bookmarkStart w:id="34" w:name="_Toc136140130"/>
       <w:r>
         <w:rPr>
           <w:rFonts w:ascii="Times New Roman" w:hAnsi="Times New Roman" w:cs="Times New Roman"/>
@@ -29469,7 +29583,7 @@
           <w:color w:val="auto"/>
         </w:rPr>
       </w:pPr>
-      <w:bookmarkStart w:id="36" w:name="_Toc136104126"/>
+      <w:bookmarkStart w:id="36" w:name="_Toc136140131"/>
       <w:r>
         <w:rPr>
           <w:rFonts w:ascii="Times New Roman" w:hAnsi="Times New Roman" w:cs="Times New Roman"/>
@@ -29506,6 +29620,7 @@
           <w:sz w:val="28"/>
         </w:rPr>
       </w:pPr>
+      <w:bookmarkStart w:id="37" w:name="_Toc136140132"/>
       <w:r>
         <w:rPr>
           <w:rFonts w:ascii="Times New Roman" w:hAnsi="Times New Roman" w:cs="Times New Roman"/>
@@ -29515,6 +29630,7 @@
         </w:rPr>
         <w:t>Анализ точности метода</w:t>
       </w:r>
+      <w:bookmarkEnd w:id="37"/>
     </w:p>
     <w:p>
       <w:pPr>
@@ -29657,18 +29773,8 @@
           <w:sz w:val="28"/>
           <w:szCs w:val="28"/>
         </w:rPr>
-        <w:t xml:space="preserve">реализованной модели градиентного </w:t>
-      </w:r>
-      <w:proofErr w:type="spellStart"/>
-      <w:r>
-        <w:rPr>
-          <w:rFonts w:ascii="Times New Roman" w:hAnsi="Times New Roman" w:cs="Times New Roman"/>
-          <w:sz w:val="28"/>
-          <w:szCs w:val="28"/>
-        </w:rPr>
-        <w:t>бустинга</w:t>
-      </w:r>
-      <w:proofErr w:type="spellEnd"/>
+        <w:t>реализованной модели градиентного бустинга</w:t>
+      </w:r>
       <w:r>
         <w:rPr>
           <w:rFonts w:ascii="Times New Roman" w:hAnsi="Times New Roman" w:cs="Times New Roman"/>
@@ -29760,7 +29866,23 @@
           <w:sz w:val="28"/>
           <w:szCs w:val="28"/>
         </w:rPr>
-        <w:t>На каждой итерации считается результат на частично обученной модели и считается значение функции потерь, что позволяет понять, правильно ли идет обучение. На рисунке 3.4 представлена данная зависимость.</w:t>
+        <w:t>На каждой итерации считается результат на частично обученной модели и считается значение функции потерь, что позволяет понять, правильн</w:t>
+      </w:r>
+      <w:r>
+        <w:rPr>
+          <w:rFonts w:ascii="Times New Roman" w:hAnsi="Times New Roman" w:cs="Times New Roman"/>
+          <w:sz w:val="28"/>
+          <w:szCs w:val="28"/>
+        </w:rPr>
+        <w:t>о ли идет обучение. На рисунке 4.1</w:t>
+      </w:r>
+      <w:r>
+        <w:rPr>
+          <w:rFonts w:ascii="Times New Roman" w:hAnsi="Times New Roman" w:cs="Times New Roman"/>
+          <w:sz w:val="28"/>
+          <w:szCs w:val="28"/>
+        </w:rPr>
+        <w:t xml:space="preserve"> представлена данная зависимость.</w:t>
       </w:r>
     </w:p>
     <w:p>
@@ -29786,6 +29908,56 @@
           <w:szCs w:val="28"/>
         </w:rPr>
       </w:pPr>
+      <w:r>
+        <w:rPr>
+          <w:rFonts w:ascii="Times New Roman" w:hAnsi="Times New Roman" w:cs="Times New Roman"/>
+          <w:noProof/>
+          <w:sz w:val="28"/>
+          <w:szCs w:val="28"/>
+          <w:lang w:eastAsia="ru-RU"/>
+        </w:rPr>
+        <w:drawing>
+          <wp:inline distT="0" distB="0" distL="0" distR="0" wp14:anchorId="339801F8" wp14:editId="1FED1683">
+            <wp:extent cx="6120130" cy="3200400"/>
+            <wp:effectExtent l="0" t="0" r="0" b="0"/>
+            <wp:docPr id="16" name="Рисунок 16"/>
+            <wp:cNvGraphicFramePr>
+              <a:graphicFrameLocks xmlns:a="http://schemas.openxmlformats.org/drawingml/2006/main" noChangeAspect="1"/>
+            </wp:cNvGraphicFramePr>
+            <a:graphic xmlns:a="http://schemas.openxmlformats.org/drawingml/2006/main">
+              <a:graphicData uri="http://schemas.openxmlformats.org/drawingml/2006/picture">
+                <pic:pic xmlns:pic="http://schemas.openxmlformats.org/drawingml/2006/picture">
+                  <pic:nvPicPr>
+                    <pic:cNvPr id="16" name="logloss.png"/>
+                    <pic:cNvPicPr/>
+                  </pic:nvPicPr>
+                  <pic:blipFill>
+                    <a:blip r:embed="rId28" cstate="print">
+                      <a:extLst>
+                        <a:ext uri="{28A0092B-C50C-407E-A947-70E740481C1C}">
+                          <a14:useLocalDpi xmlns:a14="http://schemas.microsoft.com/office/drawing/2010/main" val="0"/>
+                        </a:ext>
+                      </a:extLst>
+                    </a:blip>
+                    <a:stretch>
+                      <a:fillRect/>
+                    </a:stretch>
+                  </pic:blipFill>
+                  <pic:spPr>
+                    <a:xfrm>
+                      <a:off x="0" y="0"/>
+                      <a:ext cx="6120130" cy="3200400"/>
+                    </a:xfrm>
+                    <a:prstGeom prst="rect">
+                      <a:avLst/>
+                    </a:prstGeom>
+                  </pic:spPr>
+                </pic:pic>
+              </a:graphicData>
+            </a:graphic>
+          </wp:inline>
+        </w:drawing>
+      </w:r>
     </w:p>
     <w:p>
       <w:pPr>
@@ -29804,7 +29976,7 @@
           <w:sz w:val="28"/>
           <w:szCs w:val="28"/>
         </w:rPr>
-        <w:t>Рисунок 3.4</w:t>
+        <w:t>Рисунок 4.1</w:t>
       </w:r>
       <w:r>
         <w:rPr>
@@ -29942,7 +30114,16 @@
           <w:sz w:val="28"/>
           <w:szCs w:val="28"/>
         </w:rPr>
-        <w:t xml:space="preserve"> является подсчет следующих метрик: </w:t>
+        <w:t xml:space="preserve"> является подсчет следующих </w:t>
+      </w:r>
+      <w:r>
+        <w:rPr>
+          <w:rFonts w:ascii="Times New Roman" w:hAnsi="Times New Roman" w:cs="Times New Roman"/>
+          <w:sz w:val="28"/>
+          <w:szCs w:val="28"/>
+        </w:rPr>
+        <w:lastRenderedPageBreak/>
+        <w:t xml:space="preserve">метрик: </w:t>
       </w:r>
       <w:r>
         <w:rPr>
@@ -30027,23 +30208,7 @@
           <w:sz w:val="28"/>
           <w:szCs w:val="28"/>
         </w:rPr>
-        <w:t xml:space="preserve">l </w:t>
-      </w:r>
-      <w:r>
-        <w:rPr>
-          <w:rFonts w:ascii="Times New Roman" w:hAnsi="Times New Roman" w:cs="Times New Roman"/>
-          <w:sz w:val="28"/>
-          <w:szCs w:val="28"/>
-        </w:rPr>
-        <w:t>–</w:t>
-      </w:r>
-      <w:r>
-        <w:rPr>
-          <w:rFonts w:ascii="Times New Roman" w:hAnsi="Times New Roman" w:cs="Times New Roman"/>
-          <w:sz w:val="28"/>
-          <w:szCs w:val="28"/>
-        </w:rPr>
-        <w:t xml:space="preserve"> формула (23</w:t>
+        <w:t>l – формула (23</w:t>
       </w:r>
       <w:r>
         <w:rPr>
@@ -30085,23 +30250,7 @@
           <w:sz w:val="28"/>
           <w:szCs w:val="28"/>
         </w:rPr>
-        <w:t xml:space="preserve"> </w:t>
-      </w:r>
-      <w:r>
-        <w:rPr>
-          <w:rFonts w:ascii="Times New Roman" w:hAnsi="Times New Roman" w:cs="Times New Roman"/>
-          <w:sz w:val="28"/>
-          <w:szCs w:val="28"/>
-        </w:rPr>
-        <w:t>–</w:t>
-      </w:r>
-      <w:r>
-        <w:rPr>
-          <w:rFonts w:ascii="Times New Roman" w:hAnsi="Times New Roman" w:cs="Times New Roman"/>
-          <w:sz w:val="28"/>
-          <w:szCs w:val="28"/>
-        </w:rPr>
-        <w:t xml:space="preserve"> формула (24</w:t>
+        <w:t xml:space="preserve"> – формула (24</w:t>
       </w:r>
       <w:r>
         <w:rPr>
@@ -30447,6 +30596,7 @@
           <w:iCs/>
           <w:sz w:val="28"/>
           <w:szCs w:val="28"/>
+          <w:lang w:val="en-US"/>
         </w:rPr>
       </w:pPr>
       <m:oMathPara>
@@ -31051,14 +31201,76 @@
             <w:r>
               <w:rPr>
                 <w:rFonts w:ascii="Times New Roman" w:hAnsi="Times New Roman" w:cs="Times New Roman"/>
-                <w:b/>
-                <w:bCs/>
-                <w:sz w:val="28"/>
-                <w:szCs w:val="28"/>
-              </w:rPr>
-              <w:t xml:space="preserve">                           Метрики </w:t>
+                <w:noProof/>
+                <w:sz w:val="28"/>
+                <w:szCs w:val="28"/>
+                <w:lang w:eastAsia="ru-RU"/>
+              </w:rPr>
+              <mc:AlternateContent>
+                <mc:Choice Requires="wps">
+                  <w:drawing>
+                    <wp:anchor distT="0" distB="0" distL="114300" distR="114300" simplePos="0" relativeHeight="251661312" behindDoc="0" locked="0" layoutInCell="1" allowOverlap="1" wp14:anchorId="2C3057CB" wp14:editId="672EC3E5">
+                      <wp:simplePos x="0" y="0"/>
+                      <wp:positionH relativeFrom="column">
+                        <wp:posOffset>-69850</wp:posOffset>
+                      </wp:positionH>
+                      <wp:positionV relativeFrom="paragraph">
+                        <wp:posOffset>-635</wp:posOffset>
+                      </wp:positionV>
+                      <wp:extent cx="2154936" cy="609600"/>
+                      <wp:effectExtent l="0" t="0" r="36195" b="19050"/>
+                      <wp:wrapNone/>
+                      <wp:docPr id="17" name="Прямая соединительная линия 17"/>
+                      <wp:cNvGraphicFramePr/>
+                      <a:graphic xmlns:a="http://schemas.openxmlformats.org/drawingml/2006/main">
+                        <a:graphicData uri="http://schemas.microsoft.com/office/word/2010/wordprocessingShape">
+                          <wps:wsp>
+                            <wps:cNvCnPr/>
+                            <wps:spPr>
+                              <a:xfrm>
+                                <a:off x="0" y="0"/>
+                                <a:ext cx="2154936" cy="609600"/>
+                              </a:xfrm>
+                              <a:prstGeom prst="line">
+                                <a:avLst/>
+                              </a:prstGeom>
+                            </wps:spPr>
+                            <wps:style>
+                              <a:lnRef idx="1">
+                                <a:schemeClr val="dk1"/>
+                              </a:lnRef>
+                              <a:fillRef idx="0">
+                                <a:schemeClr val="dk1"/>
+                              </a:fillRef>
+                              <a:effectRef idx="0">
+                                <a:schemeClr val="dk1"/>
+                              </a:effectRef>
+                              <a:fontRef idx="minor">
+                                <a:schemeClr val="tx1"/>
+                              </a:fontRef>
+                            </wps:style>
+                            <wps:bodyPr/>
+                          </wps:wsp>
+                        </a:graphicData>
+                      </a:graphic>
+                      <wp14:sizeRelH relativeFrom="margin">
+                        <wp14:pctWidth>0</wp14:pctWidth>
+                      </wp14:sizeRelH>
+                      <wp14:sizeRelV relativeFrom="margin">
+                        <wp14:pctHeight>0</wp14:pctHeight>
+                      </wp14:sizeRelV>
+                    </wp:anchor>
+                  </w:drawing>
+                </mc:Choice>
+                <mc:Fallback>
+                  <w:pict>
+                    <v:line w14:anchorId="1A6691F2" id="Прямая соединительная линия 17" o:spid="_x0000_s1026" style="position:absolute;z-index:251661312;visibility:visible;mso-wrap-style:square;mso-width-percent:0;mso-height-percent:0;mso-wrap-distance-left:9pt;mso-wrap-distance-top:0;mso-wrap-distance-right:9pt;mso-wrap-distance-bottom:0;mso-position-horizontal:absolute;mso-position-horizontal-relative:text;mso-position-vertical:absolute;mso-position-vertical-relative:text;mso-width-percent:0;mso-height-percent:0;mso-width-relative:margin;mso-height-relative:margin" from="-5.5pt,-.05pt" to="164.2pt,47.95pt" o:gfxdata="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" strokecolor="black [3200]" strokeweight=".5pt">
+                      <v:stroke joinstyle="miter"/>
+                    </v:line>
+                  </w:pict>
+                </mc:Fallback>
+              </mc:AlternateContent>
             </w:r>
-            <w:proofErr w:type="spellStart"/>
             <w:r>
               <w:rPr>
                 <w:rFonts w:ascii="Times New Roman" w:hAnsi="Times New Roman" w:cs="Times New Roman"/>
@@ -31067,9 +31279,28 @@
                 <w:sz w:val="28"/>
                 <w:szCs w:val="28"/>
               </w:rPr>
-              <w:t>тмы</w:t>
+              <w:t xml:space="preserve">      </w:t>
             </w:r>
-            <w:proofErr w:type="spellEnd"/>
+            <w:r>
+              <w:rPr>
+                <w:rFonts w:ascii="Times New Roman" w:hAnsi="Times New Roman" w:cs="Times New Roman"/>
+                <w:b/>
+                <w:bCs/>
+                <w:sz w:val="28"/>
+                <w:szCs w:val="28"/>
+              </w:rPr>
+              <w:t xml:space="preserve">                     Метрики </w:t>
+            </w:r>
+            <w:r>
+              <w:rPr>
+                <w:rFonts w:ascii="Times New Roman" w:hAnsi="Times New Roman" w:cs="Times New Roman"/>
+                <w:b/>
+                <w:bCs/>
+                <w:sz w:val="28"/>
+                <w:szCs w:val="28"/>
+              </w:rPr>
+              <w:t>Источник</w:t>
+            </w:r>
             <w:r>
               <w:rPr>
                 <w:rFonts w:ascii="Times New Roman" w:hAnsi="Times New Roman" w:cs="Times New Roman"/>
@@ -31364,6 +31595,14 @@
                 <w:szCs w:val="28"/>
               </w:rPr>
             </w:pPr>
+            <w:r>
+              <w:rPr>
+                <w:rFonts w:ascii="Times New Roman" w:hAnsi="Times New Roman" w:cs="Times New Roman"/>
+                <w:sz w:val="28"/>
+                <w:szCs w:val="28"/>
+              </w:rPr>
+              <w:t>Исследования</w:t>
+            </w:r>
           </w:p>
         </w:tc>
         <w:tc>
@@ -31404,6 +31643,7 @@
               <w:jc w:val="center"/>
               <w:rPr>
                 <w:rFonts w:ascii="Times New Roman" w:hAnsi="Times New Roman" w:cs="Times New Roman"/>
+                <w:b/>
                 <w:bCs/>
                 <w:sz w:val="28"/>
                 <w:szCs w:val="28"/>
@@ -31412,6 +31652,7 @@
             <w:r>
               <w:rPr>
                 <w:rFonts w:ascii="Times New Roman" w:hAnsi="Times New Roman" w:cs="Times New Roman"/>
+                <w:b/>
                 <w:bCs/>
                 <w:sz w:val="28"/>
                 <w:szCs w:val="28"/>
@@ -31458,6 +31699,7 @@
               <w:jc w:val="center"/>
               <w:rPr>
                 <w:rFonts w:ascii="Times New Roman" w:hAnsi="Times New Roman" w:cs="Times New Roman"/>
+                <w:b/>
                 <w:bCs/>
                 <w:sz w:val="28"/>
                 <w:szCs w:val="28"/>
@@ -31466,6 +31708,7 @@
             <w:r>
               <w:rPr>
                 <w:rFonts w:ascii="Times New Roman" w:hAnsi="Times New Roman" w:cs="Times New Roman"/>
+                <w:b/>
                 <w:bCs/>
                 <w:sz w:val="28"/>
                 <w:szCs w:val="28"/>
@@ -31512,10 +31755,20 @@
               <w:jc w:val="center"/>
               <w:rPr>
                 <w:rFonts w:ascii="Times New Roman" w:hAnsi="Times New Roman" w:cs="Times New Roman"/>
+                <w:b/>
                 <w:sz w:val="28"/>
                 <w:szCs w:val="28"/>
               </w:rPr>
             </w:pPr>
+            <w:r>
+              <w:rPr>
+                <w:rFonts w:ascii="Times New Roman" w:hAnsi="Times New Roman" w:cs="Times New Roman"/>
+                <w:b/>
+                <w:sz w:val="28"/>
+                <w:szCs w:val="28"/>
+              </w:rPr>
+              <w:t>0.941</w:t>
+            </w:r>
           </w:p>
         </w:tc>
         <w:tc>
@@ -31533,6 +31786,14 @@
                 <w:szCs w:val="28"/>
               </w:rPr>
             </w:pPr>
+            <w:r>
+              <w:rPr>
+                <w:rFonts w:ascii="Times New Roman" w:hAnsi="Times New Roman" w:cs="Times New Roman"/>
+                <w:sz w:val="28"/>
+                <w:szCs w:val="28"/>
+              </w:rPr>
+              <w:t>0.818</w:t>
+            </w:r>
           </w:p>
         </w:tc>
         <w:tc>
@@ -31546,10 +31807,20 @@
               <w:jc w:val="center"/>
               <w:rPr>
                 <w:rFonts w:ascii="Times New Roman" w:hAnsi="Times New Roman" w:cs="Times New Roman"/>
+                <w:b/>
                 <w:sz w:val="28"/>
                 <w:szCs w:val="28"/>
               </w:rPr>
             </w:pPr>
+            <w:r>
+              <w:rPr>
+                <w:rFonts w:ascii="Times New Roman" w:hAnsi="Times New Roman" w:cs="Times New Roman"/>
+                <w:b/>
+                <w:sz w:val="28"/>
+                <w:szCs w:val="28"/>
+              </w:rPr>
+              <w:t>0.936</w:t>
+            </w:r>
           </w:p>
         </w:tc>
         <w:tc>
@@ -31567,6 +31838,14 @@
                 <w:szCs w:val="28"/>
               </w:rPr>
             </w:pPr>
+            <w:r>
+              <w:rPr>
+                <w:rFonts w:ascii="Times New Roman" w:hAnsi="Times New Roman" w:cs="Times New Roman"/>
+                <w:sz w:val="28"/>
+                <w:szCs w:val="28"/>
+              </w:rPr>
+              <w:t>0.873</w:t>
+            </w:r>
           </w:p>
         </w:tc>
       </w:tr>
@@ -31585,7 +31864,129 @@
     <w:p>
       <w:pPr>
         <w:spacing w:line="360" w:lineRule="auto"/>
+        <w:ind w:firstLine="709"/>
         <w:contextualSpacing/>
+        <w:jc w:val="both"/>
+        <w:rPr>
+          <w:rFonts w:ascii="Times New Roman" w:hAnsi="Times New Roman" w:cs="Times New Roman"/>
+          <w:sz w:val="28"/>
+          <w:szCs w:val="28"/>
+        </w:rPr>
+      </w:pPr>
+      <w:r>
+        <w:rPr>
+          <w:rFonts w:ascii="Times New Roman" w:hAnsi="Times New Roman" w:cs="Times New Roman"/>
+          <w:sz w:val="28"/>
+          <w:szCs w:val="28"/>
+        </w:rPr>
+        <w:t>Видно, что разработанный метод является довольно точным</w:t>
+      </w:r>
+      <w:r>
+        <w:rPr>
+          <w:rFonts w:ascii="Times New Roman" w:hAnsi="Times New Roman" w:cs="Times New Roman"/>
+          <w:sz w:val="28"/>
+          <w:szCs w:val="28"/>
+        </w:rPr>
+        <w:t>, все значения метрик близки к единице и результа</w:t>
+      </w:r>
+      <w:r>
+        <w:rPr>
+          <w:rFonts w:ascii="Times New Roman" w:hAnsi="Times New Roman" w:cs="Times New Roman"/>
+          <w:sz w:val="28"/>
+          <w:szCs w:val="28"/>
+        </w:rPr>
+        <w:t>там для существующих реализаций</w:t>
+      </w:r>
+      <w:r>
+        <w:rPr>
+          <w:rFonts w:ascii="Times New Roman" w:hAnsi="Times New Roman" w:cs="Times New Roman"/>
+          <w:sz w:val="28"/>
+          <w:szCs w:val="28"/>
+        </w:rPr>
+        <w:t xml:space="preserve">. Стоит </w:t>
+      </w:r>
+      <w:r>
+        <w:rPr>
+          <w:rFonts w:ascii="Times New Roman" w:hAnsi="Times New Roman" w:cs="Times New Roman"/>
+          <w:sz w:val="28"/>
+          <w:szCs w:val="28"/>
+        </w:rPr>
+        <w:lastRenderedPageBreak/>
+        <w:t xml:space="preserve">отметить, что </w:t>
+      </w:r>
+      <w:r>
+        <w:rPr>
+          <w:rFonts w:ascii="Times New Roman" w:hAnsi="Times New Roman" w:cs="Times New Roman"/>
+          <w:sz w:val="28"/>
+          <w:szCs w:val="28"/>
+          <w:lang w:val="en-US"/>
+        </w:rPr>
+        <w:t>accuracy</w:t>
+      </w:r>
+      <w:r>
+        <w:rPr>
+          <w:rFonts w:ascii="Times New Roman" w:hAnsi="Times New Roman" w:cs="Times New Roman"/>
+          <w:sz w:val="28"/>
+          <w:szCs w:val="28"/>
+        </w:rPr>
+        <w:t xml:space="preserve"> </w:t>
+      </w:r>
+      <w:r>
+        <w:rPr>
+          <w:rFonts w:ascii="Times New Roman" w:hAnsi="Times New Roman" w:cs="Times New Roman"/>
+          <w:sz w:val="28"/>
+          <w:szCs w:val="28"/>
+        </w:rPr>
+        <w:t xml:space="preserve">и </w:t>
+      </w:r>
+      <w:r>
+        <w:rPr>
+          <w:rFonts w:ascii="Times New Roman" w:hAnsi="Times New Roman" w:cs="Times New Roman"/>
+          <w:sz w:val="28"/>
+          <w:szCs w:val="28"/>
+          <w:lang w:val="en-US"/>
+        </w:rPr>
+        <w:t>recall</w:t>
+      </w:r>
+      <w:r>
+        <w:rPr>
+          <w:rFonts w:ascii="Times New Roman" w:hAnsi="Times New Roman" w:cs="Times New Roman"/>
+          <w:sz w:val="28"/>
+          <w:szCs w:val="28"/>
+        </w:rPr>
+        <w:t xml:space="preserve"> значительно превышают известные показатели. Несмотря на снижение двух других, в рамках рассматриваемой задачи это является </w:t>
+      </w:r>
+      <w:r>
+        <w:rPr>
+          <w:rFonts w:ascii="Times New Roman" w:hAnsi="Times New Roman" w:cs="Times New Roman"/>
+          <w:sz w:val="28"/>
+          <w:szCs w:val="28"/>
+        </w:rPr>
+        <w:t xml:space="preserve">значительным </w:t>
+      </w:r>
+      <w:r>
+        <w:rPr>
+          <w:rFonts w:ascii="Times New Roman" w:hAnsi="Times New Roman" w:cs="Times New Roman"/>
+          <w:sz w:val="28"/>
+          <w:szCs w:val="28"/>
+        </w:rPr>
+        <w:t>преимуществом</w:t>
+      </w:r>
+      <w:r>
+        <w:rPr>
+          <w:rFonts w:ascii="Times New Roman" w:hAnsi="Times New Roman" w:cs="Times New Roman"/>
+          <w:sz w:val="28"/>
+          <w:szCs w:val="28"/>
+        </w:rPr>
+        <w:t>, так как лучше отнести сомнительный код к дефективным, чем пропустить и не обратить внимания пользователя на него.</w:t>
+      </w:r>
+    </w:p>
+    <w:p>
+      <w:pPr>
+        <w:spacing w:line="360" w:lineRule="auto"/>
+        <w:ind w:firstLine="709"/>
+        <w:contextualSpacing/>
+        <w:jc w:val="both"/>
         <w:rPr>
           <w:rFonts w:ascii="Times New Roman" w:hAnsi="Times New Roman" w:cs="Times New Roman"/>
           <w:sz w:val="28"/>
@@ -31610,6 +32011,7 @@
           <w:szCs w:val="28"/>
         </w:rPr>
       </w:pPr>
+      <w:bookmarkStart w:id="38" w:name="_Toc136140133"/>
       <w:r>
         <w:rPr>
           <w:rFonts w:ascii="Times New Roman" w:hAnsi="Times New Roman" w:cs="Times New Roman"/>
@@ -31620,6 +32022,7 @@
         </w:rPr>
         <w:t>Анализ времени выполнения программы</w:t>
       </w:r>
+      <w:bookmarkEnd w:id="38"/>
     </w:p>
     <w:p>
       <w:pPr>
@@ -31925,44 +32328,248 @@
           <w:rFonts w:ascii="Times New Roman" w:hAnsi="Times New Roman" w:cs="Times New Roman"/>
           <w:sz w:val="28"/>
           <w:szCs w:val="28"/>
-          <w:lang w:val="en-US"/>
-        </w:rPr>
-      </w:pPr>
-      <w:r>
-        <w:rPr>
-          <w:rFonts w:ascii="Times New Roman" w:hAnsi="Times New Roman" w:cs="Times New Roman"/>
-          <w:sz w:val="28"/>
-          <w:szCs w:val="28"/>
+        </w:rPr>
+      </w:pPr>
+      <w:r>
+        <w:rPr>
+          <w:rFonts w:ascii="Times New Roman" w:hAnsi="Times New Roman" w:cs="Times New Roman"/>
+          <w:sz w:val="28"/>
+          <w:szCs w:val="28"/>
+        </w:rPr>
+        <w:t>Для оценки времени происходит генерация</w:t>
+      </w:r>
+      <w:r>
+        <w:rPr>
+          <w:rFonts w:ascii="Times New Roman" w:hAnsi="Times New Roman" w:cs="Times New Roman"/>
+          <w:sz w:val="28"/>
+          <w:szCs w:val="28"/>
+        </w:rPr>
+        <w:t xml:space="preserve"> функций с различным количеством строк, каждая из которых состоит из операторов</w:t>
+      </w:r>
+      <w:r>
+        <w:rPr>
+          <w:rFonts w:ascii="Times New Roman" w:hAnsi="Times New Roman" w:cs="Times New Roman"/>
+          <w:sz w:val="28"/>
+          <w:szCs w:val="28"/>
+        </w:rPr>
+        <w:t xml:space="preserve"> и </w:t>
+      </w:r>
+      <w:r>
+        <w:rPr>
+          <w:rFonts w:ascii="Times New Roman" w:hAnsi="Times New Roman" w:cs="Times New Roman"/>
+          <w:sz w:val="28"/>
+          <w:szCs w:val="28"/>
+        </w:rPr>
+        <w:t>операндов.</w:t>
+      </w:r>
+      <w:r>
+        <w:rPr>
+          <w:rFonts w:ascii="Times New Roman" w:hAnsi="Times New Roman" w:cs="Times New Roman"/>
+          <w:sz w:val="28"/>
+          <w:szCs w:val="28"/>
+        </w:rPr>
+        <w:t xml:space="preserve"> Для данной функции считаются метрики и происходит предсказание результата моделью.</w:t>
+      </w:r>
+      <w:r>
+        <w:rPr>
+          <w:rFonts w:ascii="Times New Roman" w:hAnsi="Times New Roman" w:cs="Times New Roman"/>
+          <w:sz w:val="28"/>
+          <w:szCs w:val="28"/>
+        </w:rPr>
+        <w:t xml:space="preserve"> Для большей объективности на каждой итерации вычисляется сре</w:t>
+      </w:r>
+      <w:r>
+        <w:rPr>
+          <w:rFonts w:ascii="Times New Roman" w:hAnsi="Times New Roman" w:cs="Times New Roman"/>
+          <w:sz w:val="28"/>
+          <w:szCs w:val="28"/>
+        </w:rPr>
+        <w:t>днее арифметическое из 50 значен</w:t>
+      </w:r>
+      <w:r>
+        <w:rPr>
+          <w:rFonts w:ascii="Times New Roman" w:hAnsi="Times New Roman" w:cs="Times New Roman"/>
+          <w:sz w:val="28"/>
+          <w:szCs w:val="28"/>
+        </w:rPr>
+        <w:t>ий</w:t>
+      </w:r>
+      <w:r>
+        <w:rPr>
+          <w:rFonts w:ascii="Times New Roman" w:hAnsi="Times New Roman" w:cs="Times New Roman"/>
+          <w:sz w:val="28"/>
+          <w:szCs w:val="28"/>
+        </w:rPr>
+        <w:t xml:space="preserve"> времени, посчитанных для одних и тех же данных. На рисунке 4.2 представлена зависимость времени работы от количества строк кода.</w:t>
+      </w:r>
+    </w:p>
+    <w:p>
+      <w:pPr>
+        <w:spacing w:line="360" w:lineRule="auto"/>
+        <w:contextualSpacing/>
+        <w:jc w:val="both"/>
+        <w:rPr>
+          <w:rFonts w:ascii="Times New Roman" w:hAnsi="Times New Roman" w:cs="Times New Roman"/>
+          <w:sz w:val="28"/>
+          <w:szCs w:val="28"/>
+        </w:rPr>
+      </w:pPr>
+    </w:p>
+    <w:p>
+      <w:pPr>
+        <w:spacing w:line="360" w:lineRule="auto"/>
+        <w:contextualSpacing/>
+        <w:jc w:val="center"/>
+        <w:rPr>
+          <w:rFonts w:ascii="Times New Roman" w:hAnsi="Times New Roman" w:cs="Times New Roman"/>
+          <w:sz w:val="28"/>
+          <w:szCs w:val="28"/>
+        </w:rPr>
+      </w:pPr>
+      <w:r>
+        <w:rPr>
+          <w:rFonts w:ascii="Times New Roman" w:hAnsi="Times New Roman" w:cs="Times New Roman"/>
+          <w:noProof/>
+          <w:sz w:val="28"/>
+          <w:szCs w:val="28"/>
+          <w:lang w:eastAsia="ru-RU"/>
         </w:rPr>
         <w:lastRenderedPageBreak/>
-        <w:t>Для оценки времени происходит генерация</w:t>
-      </w:r>
-      <w:r>
-        <w:rPr>
-          <w:rFonts w:ascii="Times New Roman" w:hAnsi="Times New Roman" w:cs="Times New Roman"/>
-          <w:sz w:val="28"/>
-          <w:szCs w:val="28"/>
-        </w:rPr>
-        <w:t xml:space="preserve"> функций с различным количеством строк, каждая из которых состоит из операторов</w:t>
-      </w:r>
-      <w:r>
-        <w:rPr>
-          <w:rFonts w:ascii="Times New Roman" w:hAnsi="Times New Roman" w:cs="Times New Roman"/>
-          <w:sz w:val="28"/>
-          <w:szCs w:val="28"/>
-        </w:rPr>
-        <w:t xml:space="preserve"> и </w:t>
-      </w:r>
-      <w:r>
-        <w:rPr>
-          <w:rFonts w:ascii="Times New Roman" w:hAnsi="Times New Roman" w:cs="Times New Roman"/>
-          <w:sz w:val="28"/>
-          <w:szCs w:val="28"/>
-        </w:rPr>
-        <w:t>операндов. Для большей объективности на каждой итерации вычисляется среднее арифметическое из 50 значегий</w:t>
-      </w:r>
-      <w:bookmarkStart w:id="37" w:name="_GoBack"/>
-      <w:bookmarkEnd w:id="37"/>
+        <w:drawing>
+          <wp:inline distT="0" distB="0" distL="0" distR="0" wp14:anchorId="7F61DA6B" wp14:editId="697EBF9F">
+            <wp:extent cx="6120130" cy="3198495"/>
+            <wp:effectExtent l="0" t="0" r="0" b="1905"/>
+            <wp:docPr id="1" name="Рисунок 1"/>
+            <wp:cNvGraphicFramePr>
+              <a:graphicFrameLocks xmlns:a="http://schemas.openxmlformats.org/drawingml/2006/main" noChangeAspect="1"/>
+            </wp:cNvGraphicFramePr>
+            <a:graphic xmlns:a="http://schemas.openxmlformats.org/drawingml/2006/main">
+              <a:graphicData uri="http://schemas.openxmlformats.org/drawingml/2006/picture">
+                <pic:pic xmlns:pic="http://schemas.openxmlformats.org/drawingml/2006/picture">
+                  <pic:nvPicPr>
+                    <pic:cNvPr id="1" name="time.png"/>
+                    <pic:cNvPicPr/>
+                  </pic:nvPicPr>
+                  <pic:blipFill>
+                    <a:blip r:embed="rId29" cstate="print">
+                      <a:extLst>
+                        <a:ext uri="{28A0092B-C50C-407E-A947-70E740481C1C}">
+                          <a14:useLocalDpi xmlns:a14="http://schemas.microsoft.com/office/drawing/2010/main" val="0"/>
+                        </a:ext>
+                      </a:extLst>
+                    </a:blip>
+                    <a:stretch>
+                      <a:fillRect/>
+                    </a:stretch>
+                  </pic:blipFill>
+                  <pic:spPr>
+                    <a:xfrm>
+                      <a:off x="0" y="0"/>
+                      <a:ext cx="6120130" cy="3198495"/>
+                    </a:xfrm>
+                    <a:prstGeom prst="rect">
+                      <a:avLst/>
+                    </a:prstGeom>
+                  </pic:spPr>
+                </pic:pic>
+              </a:graphicData>
+            </a:graphic>
+          </wp:inline>
+        </w:drawing>
+      </w:r>
+    </w:p>
+    <w:p>
+      <w:pPr>
+        <w:spacing w:line="360" w:lineRule="auto"/>
+        <w:contextualSpacing/>
+        <w:jc w:val="center"/>
+        <w:rPr>
+          <w:rFonts w:ascii="Times New Roman" w:hAnsi="Times New Roman" w:cs="Times New Roman"/>
+          <w:sz w:val="28"/>
+          <w:szCs w:val="28"/>
+        </w:rPr>
+      </w:pPr>
+      <w:r>
+        <w:rPr>
+          <w:rFonts w:ascii="Times New Roman" w:hAnsi="Times New Roman" w:cs="Times New Roman"/>
+          <w:sz w:val="28"/>
+          <w:szCs w:val="28"/>
+        </w:rPr>
+        <w:t xml:space="preserve">Рисунок 4.2 </w:t>
+      </w:r>
+      <w:r>
+        <w:rPr>
+          <w:rFonts w:ascii="Times New Roman" w:hAnsi="Times New Roman" w:cs="Times New Roman"/>
+          <w:sz w:val="28"/>
+          <w:szCs w:val="28"/>
+        </w:rPr>
+        <w:t>–</w:t>
+      </w:r>
+      <w:r>
+        <w:rPr>
+          <w:rFonts w:ascii="Times New Roman" w:hAnsi="Times New Roman" w:cs="Times New Roman"/>
+          <w:sz w:val="28"/>
+          <w:szCs w:val="28"/>
+        </w:rPr>
+        <w:t xml:space="preserve"> Зависимость времени </w:t>
+      </w:r>
+      <w:r>
+        <w:rPr>
+          <w:rFonts w:ascii="Times New Roman" w:hAnsi="Times New Roman" w:cs="Times New Roman"/>
+          <w:sz w:val="28"/>
+          <w:szCs w:val="28"/>
+        </w:rPr>
+        <w:t>выполнения от количества строк</w:t>
+      </w:r>
+    </w:p>
+    <w:p>
+      <w:pPr>
+        <w:spacing w:line="360" w:lineRule="auto"/>
+        <w:contextualSpacing/>
+        <w:jc w:val="center"/>
+        <w:rPr>
+          <w:rFonts w:ascii="Times New Roman" w:hAnsi="Times New Roman" w:cs="Times New Roman"/>
+          <w:sz w:val="28"/>
+          <w:szCs w:val="28"/>
+        </w:rPr>
+      </w:pPr>
+    </w:p>
+    <w:p>
+      <w:pPr>
+        <w:spacing w:line="360" w:lineRule="auto"/>
+        <w:ind w:firstLine="709"/>
+        <w:contextualSpacing/>
+        <w:jc w:val="both"/>
+        <w:rPr>
+          <w:rFonts w:ascii="Times New Roman" w:hAnsi="Times New Roman" w:cs="Times New Roman"/>
+          <w:sz w:val="28"/>
+          <w:szCs w:val="28"/>
+        </w:rPr>
+      </w:pPr>
+      <w:r>
+        <w:rPr>
+          <w:rFonts w:ascii="Times New Roman" w:hAnsi="Times New Roman" w:cs="Times New Roman"/>
+          <w:sz w:val="28"/>
+          <w:szCs w:val="28"/>
+        </w:rPr>
+        <w:t xml:space="preserve">Даже для максимальных значений количества строк время имеет довольно низкие значения. </w:t>
+      </w:r>
+      <w:r>
+        <w:rPr>
+          <w:rFonts w:ascii="Times New Roman" w:hAnsi="Times New Roman" w:cs="Times New Roman"/>
+          <w:sz w:val="28"/>
+          <w:szCs w:val="28"/>
+        </w:rPr>
+        <w:t xml:space="preserve">График имеет линейный характер, что говорит о прямой зависимости между временем выполнения и количество строк в функции. </w:t>
+      </w:r>
+      <w:r>
+        <w:rPr>
+          <w:rFonts w:ascii="Times New Roman" w:hAnsi="Times New Roman" w:cs="Times New Roman"/>
+          <w:sz w:val="28"/>
+          <w:szCs w:val="28"/>
+        </w:rPr>
+        <w:t>То есть влияние объема текста программы не является критичным для разработанного метода.</w:t>
+      </w:r>
     </w:p>
     <w:p>
       <w:pPr>
@@ -31991,7 +32598,9 @@
           <w:sz w:val="28"/>
         </w:rPr>
       </w:pPr>
-      <w:bookmarkStart w:id="38" w:name="_Toc136104129"/>
+      <w:bookmarkStart w:id="39" w:name="_Toc136140134"/>
+      <w:bookmarkStart w:id="40" w:name="_GoBack"/>
+      <w:bookmarkEnd w:id="40"/>
       <w:r>
         <w:rPr>
           <w:rFonts w:ascii="Times New Roman" w:hAnsi="Times New Roman" w:cs="Times New Roman"/>
@@ -32011,24 +32620,260 @@
         </w:rPr>
         <w:t xml:space="preserve"> разработанного ПО</w:t>
       </w:r>
-      <w:bookmarkEnd w:id="38"/>
-    </w:p>
-    <w:p>
-      <w:pPr>
-        <w:rPr>
-          <w:rFonts w:ascii="Times New Roman" w:hAnsi="Times New Roman" w:cs="Times New Roman"/>
-          <w:sz w:val="28"/>
-        </w:rPr>
-      </w:pPr>
-    </w:p>
-    <w:p>
-      <w:pPr>
+      <w:bookmarkEnd w:id="39"/>
+    </w:p>
+    <w:p>
+      <w:pPr>
+        <w:spacing w:line="360" w:lineRule="auto"/>
+        <w:contextualSpacing/>
+        <w:rPr>
+          <w:rFonts w:ascii="Times New Roman" w:hAnsi="Times New Roman" w:cs="Times New Roman"/>
+          <w:sz w:val="28"/>
+        </w:rPr>
+      </w:pPr>
+    </w:p>
+    <w:p>
+      <w:pPr>
+        <w:spacing w:line="360" w:lineRule="auto"/>
         <w:ind w:firstLine="709"/>
-        <w:rPr>
-          <w:rFonts w:ascii="Times New Roman" w:hAnsi="Times New Roman" w:cs="Times New Roman"/>
-          <w:sz w:val="28"/>
-        </w:rPr>
-      </w:pPr>
+        <w:contextualSpacing/>
+        <w:jc w:val="both"/>
+        <w:rPr>
+          <w:rFonts w:ascii="Times New Roman" w:hAnsi="Times New Roman" w:cs="Times New Roman"/>
+          <w:sz w:val="28"/>
+        </w:rPr>
+      </w:pPr>
+      <w:r>
+        <w:rPr>
+          <w:rFonts w:ascii="Times New Roman" w:hAnsi="Times New Roman" w:cs="Times New Roman"/>
+          <w:sz w:val="28"/>
+        </w:rPr>
+        <w:t xml:space="preserve">Реализованная система обнаружения дефектов ПО </w:t>
+      </w:r>
+      <w:r>
+        <w:rPr>
+          <w:rFonts w:ascii="Times New Roman" w:hAnsi="Times New Roman" w:cs="Times New Roman"/>
+          <w:sz w:val="28"/>
+        </w:rPr>
+        <w:t xml:space="preserve">позволяет пользователю перед тестированием оценить </w:t>
+      </w:r>
+      <w:r>
+        <w:rPr>
+          <w:rFonts w:ascii="Times New Roman" w:hAnsi="Times New Roman" w:cs="Times New Roman"/>
+          <w:sz w:val="28"/>
+        </w:rPr>
+        <w:t>вероятность наличия дефектов в каждой функции, то есть в каких места происходит отклонение от первоначальных бизнес-требований</w:t>
+      </w:r>
+      <w:r>
+        <w:rPr>
+          <w:rFonts w:ascii="Times New Roman" w:hAnsi="Times New Roman" w:cs="Times New Roman"/>
+          <w:sz w:val="28"/>
+        </w:rPr>
+        <w:t xml:space="preserve">. </w:t>
+      </w:r>
+      <w:r>
+        <w:rPr>
+          <w:rFonts w:ascii="Times New Roman" w:hAnsi="Times New Roman" w:cs="Times New Roman"/>
+          <w:sz w:val="28"/>
+        </w:rPr>
+        <w:t>Разработанный метод и</w:t>
+      </w:r>
+      <w:r>
+        <w:rPr>
+          <w:rFonts w:ascii="Times New Roman" w:hAnsi="Times New Roman" w:cs="Times New Roman"/>
+          <w:sz w:val="28"/>
+        </w:rPr>
+        <w:t>ме</w:t>
+      </w:r>
+      <w:r>
+        <w:rPr>
+          <w:rFonts w:ascii="Times New Roman" w:hAnsi="Times New Roman" w:cs="Times New Roman"/>
+          <w:sz w:val="28"/>
+        </w:rPr>
+        <w:t xml:space="preserve">ет как </w:t>
+      </w:r>
+      <w:r>
+        <w:rPr>
+          <w:rFonts w:ascii="Times New Roman" w:hAnsi="Times New Roman" w:cs="Times New Roman"/>
+          <w:sz w:val="28"/>
+        </w:rPr>
+        <w:t>достоинства</w:t>
+      </w:r>
+      <w:r>
+        <w:rPr>
+          <w:rFonts w:ascii="Times New Roman" w:hAnsi="Times New Roman" w:cs="Times New Roman"/>
+          <w:sz w:val="28"/>
+        </w:rPr>
+        <w:t xml:space="preserve">, так и недостатки. </w:t>
+      </w:r>
+    </w:p>
+    <w:p>
+      <w:pPr>
+        <w:spacing w:line="360" w:lineRule="auto"/>
+        <w:ind w:firstLine="709"/>
+        <w:contextualSpacing/>
+        <w:jc w:val="both"/>
+        <w:rPr>
+          <w:rFonts w:ascii="Times New Roman" w:hAnsi="Times New Roman" w:cs="Times New Roman"/>
+          <w:sz w:val="28"/>
+        </w:rPr>
+      </w:pPr>
+      <w:r>
+        <w:rPr>
+          <w:rFonts w:ascii="Times New Roman" w:hAnsi="Times New Roman" w:cs="Times New Roman"/>
+          <w:sz w:val="28"/>
+        </w:rPr>
+        <w:t>Достоинства</w:t>
+      </w:r>
+      <w:r>
+        <w:rPr>
+          <w:rFonts w:ascii="Times New Roman" w:hAnsi="Times New Roman" w:cs="Times New Roman"/>
+          <w:sz w:val="28"/>
+        </w:rPr>
+        <w:t>:</w:t>
+      </w:r>
+    </w:p>
+    <w:p>
+      <w:pPr>
+        <w:pStyle w:val="a5"/>
+        <w:numPr>
+          <w:ilvl w:val="0"/>
+          <w:numId w:val="45"/>
+        </w:numPr>
+        <w:spacing w:line="360" w:lineRule="auto"/>
+        <w:jc w:val="both"/>
+        <w:rPr>
+          <w:rFonts w:ascii="Times New Roman" w:hAnsi="Times New Roman" w:cs="Times New Roman"/>
+          <w:sz w:val="28"/>
+        </w:rPr>
+      </w:pPr>
+      <w:r>
+        <w:rPr>
+          <w:rFonts w:ascii="Times New Roman" w:hAnsi="Times New Roman" w:cs="Times New Roman"/>
+          <w:sz w:val="28"/>
+        </w:rPr>
+        <w:t xml:space="preserve">возможность анализа любой </w:t>
+      </w:r>
+      <w:r>
+        <w:rPr>
+          <w:rFonts w:ascii="Times New Roman" w:hAnsi="Times New Roman" w:cs="Times New Roman"/>
+          <w:sz w:val="28"/>
+        </w:rPr>
+        <w:t xml:space="preserve">функции до 2000 строк </w:t>
+      </w:r>
+      <w:r>
+        <w:rPr>
+          <w:rFonts w:ascii="Times New Roman" w:hAnsi="Times New Roman" w:cs="Times New Roman"/>
+          <w:sz w:val="28"/>
+        </w:rPr>
+        <w:t>–</w:t>
+      </w:r>
+      <w:r>
+        <w:rPr>
+          <w:rFonts w:ascii="Times New Roman" w:hAnsi="Times New Roman" w:cs="Times New Roman"/>
+          <w:sz w:val="28"/>
+        </w:rPr>
+        <w:t xml:space="preserve"> независимо от сложности конструкций высчитываются метрики и передаются модели;</w:t>
+      </w:r>
+    </w:p>
+    <w:p>
+      <w:pPr>
+        <w:pStyle w:val="a5"/>
+        <w:numPr>
+          <w:ilvl w:val="0"/>
+          <w:numId w:val="45"/>
+        </w:numPr>
+        <w:spacing w:line="360" w:lineRule="auto"/>
+        <w:jc w:val="both"/>
+        <w:rPr>
+          <w:rFonts w:ascii="Times New Roman" w:hAnsi="Times New Roman" w:cs="Times New Roman"/>
+          <w:sz w:val="28"/>
+        </w:rPr>
+      </w:pPr>
+      <w:r>
+        <w:rPr>
+          <w:rFonts w:ascii="Times New Roman" w:hAnsi="Times New Roman" w:cs="Times New Roman"/>
+          <w:sz w:val="28"/>
+        </w:rPr>
+        <w:lastRenderedPageBreak/>
+        <w:t xml:space="preserve">высокая скорость работы </w:t>
+      </w:r>
+      <w:r>
+        <w:rPr>
+          <w:rFonts w:ascii="Times New Roman" w:hAnsi="Times New Roman" w:cs="Times New Roman"/>
+          <w:sz w:val="28"/>
+        </w:rPr>
+        <w:t>–</w:t>
+      </w:r>
+      <w:r>
+        <w:rPr>
+          <w:rFonts w:ascii="Times New Roman" w:hAnsi="Times New Roman" w:cs="Times New Roman"/>
+          <w:sz w:val="28"/>
+        </w:rPr>
+        <w:t xml:space="preserve"> время выполнения работы </w:t>
+      </w:r>
+      <w:r>
+        <w:rPr>
+          <w:rFonts w:ascii="Times New Roman" w:hAnsi="Times New Roman" w:cs="Times New Roman"/>
+          <w:sz w:val="28"/>
+        </w:rPr>
+        <w:t>системы</w:t>
+      </w:r>
+      <w:r>
+        <w:rPr>
+          <w:rFonts w:ascii="Times New Roman" w:hAnsi="Times New Roman" w:cs="Times New Roman"/>
+          <w:sz w:val="28"/>
+        </w:rPr>
+        <w:t xml:space="preserve"> для максимальных объемов входных данных занимает меньше, чем полсекунды.</w:t>
+      </w:r>
+    </w:p>
+    <w:p>
+      <w:pPr>
+        <w:spacing w:line="360" w:lineRule="auto"/>
+        <w:ind w:firstLine="709"/>
+        <w:contextualSpacing/>
+        <w:jc w:val="both"/>
+        <w:rPr>
+          <w:rFonts w:ascii="Times New Roman" w:hAnsi="Times New Roman" w:cs="Times New Roman"/>
+          <w:sz w:val="28"/>
+        </w:rPr>
+      </w:pPr>
+      <w:r>
+        <w:rPr>
+          <w:rFonts w:ascii="Times New Roman" w:hAnsi="Times New Roman" w:cs="Times New Roman"/>
+          <w:sz w:val="28"/>
+        </w:rPr>
+        <w:t>Недостатки:</w:t>
+      </w:r>
+    </w:p>
+    <w:p>
+      <w:pPr>
+        <w:pStyle w:val="a5"/>
+        <w:numPr>
+          <w:ilvl w:val="0"/>
+          <w:numId w:val="45"/>
+        </w:numPr>
+        <w:spacing w:line="360" w:lineRule="auto"/>
+        <w:jc w:val="both"/>
+        <w:rPr>
+          <w:rFonts w:ascii="Times New Roman" w:hAnsi="Times New Roman" w:cs="Times New Roman"/>
+          <w:sz w:val="28"/>
+        </w:rPr>
+      </w:pPr>
+      <w:r>
+        <w:rPr>
+          <w:rFonts w:ascii="Times New Roman" w:hAnsi="Times New Roman" w:cs="Times New Roman"/>
+          <w:sz w:val="28"/>
+        </w:rPr>
+        <w:t>отсутствует возможность детального исследования функций программы, вероятность наличия дефектов определ</w:t>
+      </w:r>
+      <w:r>
+        <w:rPr>
+          <w:rFonts w:ascii="Times New Roman" w:hAnsi="Times New Roman" w:cs="Times New Roman"/>
+          <w:sz w:val="28"/>
+        </w:rPr>
+        <w:t>яется целиком для каждого блока.</w:t>
+      </w:r>
     </w:p>
     <w:p>
       <w:pPr>
@@ -32050,7 +32895,7 @@
           <w:sz w:val="28"/>
         </w:rPr>
       </w:pPr>
-      <w:bookmarkStart w:id="39" w:name="_Toc136104130"/>
+      <w:bookmarkStart w:id="41" w:name="_Toc136140135"/>
       <w:r>
         <w:rPr>
           <w:rFonts w:ascii="Times New Roman" w:hAnsi="Times New Roman" w:cs="Times New Roman"/>
@@ -32060,7 +32905,7 @@
         </w:rPr>
         <w:t>Вывод</w:t>
       </w:r>
-      <w:bookmarkEnd w:id="39"/>
+      <w:bookmarkEnd w:id="41"/>
     </w:p>
     <w:p>
       <w:pPr>
@@ -32075,11 +32920,103 @@
         <w:spacing w:line="360" w:lineRule="auto"/>
         <w:ind w:firstLine="709"/>
         <w:contextualSpacing/>
-        <w:rPr>
-          <w:rFonts w:ascii="Times New Roman" w:hAnsi="Times New Roman" w:cs="Times New Roman"/>
-          <w:sz w:val="28"/>
-        </w:rPr>
-      </w:pPr>
+        <w:jc w:val="both"/>
+        <w:rPr>
+          <w:rFonts w:ascii="Times New Roman" w:hAnsi="Times New Roman" w:cs="Times New Roman"/>
+          <w:sz w:val="28"/>
+        </w:rPr>
+      </w:pPr>
+      <w:r>
+        <w:rPr>
+          <w:rFonts w:ascii="Times New Roman" w:hAnsi="Times New Roman" w:cs="Times New Roman"/>
+          <w:sz w:val="28"/>
+        </w:rPr>
+        <w:t xml:space="preserve">Таким образом, было проведено исследование эффективности разработанного метода: точности и времени. Сравнение </w:t>
+      </w:r>
+      <w:r>
+        <w:rPr>
+          <w:rFonts w:ascii="Times New Roman" w:hAnsi="Times New Roman" w:cs="Times New Roman"/>
+          <w:sz w:val="28"/>
+        </w:rPr>
+        <w:t>с существующими</w:t>
+      </w:r>
+      <w:r>
+        <w:rPr>
+          <w:rFonts w:ascii="Times New Roman" w:hAnsi="Times New Roman" w:cs="Times New Roman"/>
+          <w:sz w:val="28"/>
+        </w:rPr>
+        <w:t xml:space="preserve"> реализациями</w:t>
+      </w:r>
+      <w:r>
+        <w:rPr>
+          <w:rFonts w:ascii="Times New Roman" w:hAnsi="Times New Roman" w:cs="Times New Roman"/>
+          <w:sz w:val="28"/>
+        </w:rPr>
+        <w:t xml:space="preserve"> показало, что разработанный метод</w:t>
+      </w:r>
+      <w:r>
+        <w:rPr>
+          <w:rFonts w:ascii="Times New Roman" w:hAnsi="Times New Roman" w:cs="Times New Roman"/>
+          <w:sz w:val="28"/>
+        </w:rPr>
+        <w:t xml:space="preserve"> является довольно точными. При сомнительных ситуациях предпочтение отдается в пользу </w:t>
+      </w:r>
+      <w:r>
+        <w:rPr>
+          <w:rFonts w:ascii="Times New Roman" w:hAnsi="Times New Roman" w:cs="Times New Roman"/>
+          <w:sz w:val="28"/>
+        </w:rPr>
+        <w:t>наличия дефекта</w:t>
+      </w:r>
+      <w:r>
+        <w:rPr>
+          <w:rFonts w:ascii="Times New Roman" w:hAnsi="Times New Roman" w:cs="Times New Roman"/>
+          <w:sz w:val="28"/>
+        </w:rPr>
+        <w:t xml:space="preserve">. </w:t>
+      </w:r>
+      <w:r>
+        <w:rPr>
+          <w:rFonts w:ascii="Times New Roman" w:hAnsi="Times New Roman" w:cs="Times New Roman"/>
+          <w:sz w:val="28"/>
+        </w:rPr>
+        <w:t>Время выполнения анализ</w:t>
+      </w:r>
+      <w:r>
+        <w:rPr>
+          <w:rFonts w:ascii="Times New Roman" w:hAnsi="Times New Roman" w:cs="Times New Roman"/>
+          <w:sz w:val="28"/>
+        </w:rPr>
+        <w:t>а кода является довольно низким,</w:t>
+      </w:r>
+      <w:r>
+        <w:rPr>
+          <w:rFonts w:ascii="Times New Roman" w:hAnsi="Times New Roman" w:cs="Times New Roman"/>
+          <w:sz w:val="28"/>
+        </w:rPr>
+        <w:t xml:space="preserve"> при мак</w:t>
+      </w:r>
+      <w:r>
+        <w:rPr>
+          <w:rFonts w:ascii="Times New Roman" w:hAnsi="Times New Roman" w:cs="Times New Roman"/>
+          <w:sz w:val="28"/>
+        </w:rPr>
+        <w:t xml:space="preserve">симально возможном количестве строк </w:t>
+      </w:r>
+      <w:r>
+        <w:rPr>
+          <w:rFonts w:ascii="Times New Roman" w:hAnsi="Times New Roman" w:cs="Times New Roman"/>
+          <w:sz w:val="28"/>
+        </w:rPr>
+        <w:t>–</w:t>
+      </w:r>
+      <w:r>
+        <w:rPr>
+          <w:rFonts w:ascii="Times New Roman" w:hAnsi="Times New Roman" w:cs="Times New Roman"/>
+          <w:sz w:val="28"/>
+        </w:rPr>
+        <w:t xml:space="preserve"> это меньше 200 миллисекунд. При этом зависимость времени от количества является линейной. Также приведены достоинства и недостатки разработанного метода.</w:t>
+      </w:r>
     </w:p>
     <w:p>
       <w:pPr>
@@ -32109,7 +33046,7 @@
           <w:color w:val="auto"/>
         </w:rPr>
       </w:pPr>
-      <w:bookmarkStart w:id="40" w:name="_Toc136104131"/>
+      <w:bookmarkStart w:id="42" w:name="_Toc136140136"/>
       <w:r>
         <w:rPr>
           <w:rFonts w:ascii="Times New Roman" w:hAnsi="Times New Roman" w:cs="Times New Roman"/>
@@ -32120,7 +33057,7 @@
         <w:lastRenderedPageBreak/>
         <w:t>ЗАКЛЮЧЕНИЕ</w:t>
       </w:r>
-      <w:bookmarkEnd w:id="40"/>
+      <w:bookmarkEnd w:id="42"/>
     </w:p>
     <w:p>
       <w:pPr>
@@ -32148,6 +33085,206 @@
           <w:szCs w:val="28"/>
         </w:rPr>
       </w:pPr>
+      <w:r>
+        <w:rPr>
+          <w:rFonts w:ascii="Times New Roman" w:hAnsi="Times New Roman" w:cs="Times New Roman"/>
+          <w:sz w:val="28"/>
+          <w:szCs w:val="28"/>
+        </w:rPr>
+        <w:t>В результате выполнения выпускной квалификационной работы была достигнута це</w:t>
+      </w:r>
+      <w:r>
+        <w:rPr>
+          <w:rFonts w:ascii="Times New Roman" w:hAnsi="Times New Roman" w:cs="Times New Roman"/>
+          <w:sz w:val="28"/>
+          <w:szCs w:val="28"/>
+        </w:rPr>
+        <w:t>л</w:t>
+      </w:r>
+      <w:r>
+        <w:rPr>
+          <w:rFonts w:ascii="Times New Roman" w:hAnsi="Times New Roman" w:cs="Times New Roman"/>
+          <w:sz w:val="28"/>
+          <w:szCs w:val="28"/>
+        </w:rPr>
+        <w:t xml:space="preserve">ь </w:t>
+      </w:r>
+      <w:r>
+        <w:rPr>
+          <w:rFonts w:ascii="Times New Roman" w:hAnsi="Times New Roman" w:cs="Times New Roman"/>
+          <w:sz w:val="28"/>
+          <w:szCs w:val="28"/>
+        </w:rPr>
+        <w:t>–</w:t>
+      </w:r>
+      <w:r>
+        <w:rPr>
+          <w:rFonts w:ascii="Times New Roman" w:hAnsi="Times New Roman" w:cs="Times New Roman"/>
+          <w:sz w:val="28"/>
+          <w:szCs w:val="28"/>
+        </w:rPr>
+        <w:t xml:space="preserve"> выполнена</w:t>
+      </w:r>
+      <w:r>
+        <w:rPr>
+          <w:rFonts w:ascii="Times New Roman" w:hAnsi="Times New Roman" w:cs="Times New Roman"/>
+          <w:sz w:val="28"/>
+          <w:szCs w:val="28"/>
+        </w:rPr>
+        <w:t xml:space="preserve"> разработка и программная реализация метода обнаружения дефектов ПО с использованием алгоритмов м</w:t>
+      </w:r>
+      <w:r>
+        <w:rPr>
+          <w:rFonts w:ascii="Times New Roman" w:hAnsi="Times New Roman" w:cs="Times New Roman"/>
+          <w:sz w:val="28"/>
+          <w:szCs w:val="28"/>
+        </w:rPr>
+        <w:t>ашинного обучения. При этом решены все поставленные з</w:t>
+      </w:r>
+      <w:r>
+        <w:rPr>
+          <w:rFonts w:ascii="Times New Roman" w:hAnsi="Times New Roman" w:cs="Times New Roman"/>
+          <w:sz w:val="28"/>
+          <w:szCs w:val="28"/>
+        </w:rPr>
+        <w:t xml:space="preserve">адачи: </w:t>
+      </w:r>
+    </w:p>
+    <w:p>
+      <w:pPr>
+        <w:pStyle w:val="a5"/>
+        <w:numPr>
+          <w:ilvl w:val="0"/>
+          <w:numId w:val="46"/>
+        </w:numPr>
+        <w:spacing w:after="0" w:line="360" w:lineRule="auto"/>
+        <w:jc w:val="both"/>
+        <w:rPr>
+          <w:rFonts w:ascii="Times New Roman" w:hAnsi="Times New Roman" w:cs="Times New Roman"/>
+          <w:sz w:val="28"/>
+          <w:szCs w:val="28"/>
+        </w:rPr>
+      </w:pPr>
+      <w:r>
+        <w:rPr>
+          <w:rFonts w:ascii="Times New Roman" w:hAnsi="Times New Roman" w:cs="Times New Roman"/>
+          <w:sz w:val="28"/>
+          <w:szCs w:val="28"/>
+        </w:rPr>
+        <w:t>проанализированы и сравнены</w:t>
+      </w:r>
+      <w:r>
+        <w:rPr>
+          <w:rFonts w:ascii="Times New Roman" w:hAnsi="Times New Roman" w:cs="Times New Roman"/>
+          <w:sz w:val="28"/>
+          <w:szCs w:val="28"/>
+        </w:rPr>
+        <w:t xml:space="preserve"> существующие методы машинного обучения для обнаружения дефектов ПО;</w:t>
+      </w:r>
+    </w:p>
+    <w:p>
+      <w:pPr>
+        <w:pStyle w:val="a5"/>
+        <w:numPr>
+          <w:ilvl w:val="0"/>
+          <w:numId w:val="46"/>
+        </w:numPr>
+        <w:spacing w:after="0" w:line="360" w:lineRule="auto"/>
+        <w:jc w:val="both"/>
+        <w:rPr>
+          <w:rFonts w:ascii="Times New Roman" w:hAnsi="Times New Roman" w:cs="Times New Roman"/>
+          <w:sz w:val="28"/>
+          <w:szCs w:val="28"/>
+        </w:rPr>
+      </w:pPr>
+      <w:r>
+        <w:rPr>
+          <w:rFonts w:ascii="Times New Roman" w:hAnsi="Times New Roman" w:cs="Times New Roman"/>
+          <w:sz w:val="28"/>
+          <w:szCs w:val="28"/>
+        </w:rPr>
+        <w:t>разработан</w:t>
+      </w:r>
+      <w:r>
+        <w:rPr>
+          <w:rFonts w:ascii="Times New Roman" w:hAnsi="Times New Roman" w:cs="Times New Roman"/>
+          <w:sz w:val="28"/>
+          <w:szCs w:val="28"/>
+        </w:rPr>
+        <w:t xml:space="preserve"> метод обнаружения дефектов ПО с применением ансамбля деревьев решений (градиентного бустинга); </w:t>
+      </w:r>
+    </w:p>
+    <w:p>
+      <w:pPr>
+        <w:pStyle w:val="a5"/>
+        <w:numPr>
+          <w:ilvl w:val="0"/>
+          <w:numId w:val="46"/>
+        </w:numPr>
+        <w:spacing w:after="0" w:line="360" w:lineRule="auto"/>
+        <w:jc w:val="both"/>
+        <w:rPr>
+          <w:rFonts w:ascii="Times New Roman" w:hAnsi="Times New Roman" w:cs="Times New Roman"/>
+          <w:sz w:val="28"/>
+          <w:szCs w:val="28"/>
+        </w:rPr>
+      </w:pPr>
+      <w:r>
+        <w:rPr>
+          <w:rFonts w:ascii="Times New Roman" w:hAnsi="Times New Roman" w:cs="Times New Roman"/>
+          <w:sz w:val="28"/>
+          <w:szCs w:val="28"/>
+        </w:rPr>
+        <w:t>разработано</w:t>
+      </w:r>
+      <w:r>
+        <w:rPr>
+          <w:rFonts w:ascii="Times New Roman" w:hAnsi="Times New Roman" w:cs="Times New Roman"/>
+          <w:sz w:val="28"/>
+          <w:szCs w:val="28"/>
+        </w:rPr>
+        <w:t xml:space="preserve"> программное обеспечение, реализующее метод обнаружения дефектов ПО;</w:t>
+      </w:r>
+    </w:p>
+    <w:p>
+      <w:pPr>
+        <w:pStyle w:val="a5"/>
+        <w:numPr>
+          <w:ilvl w:val="0"/>
+          <w:numId w:val="46"/>
+        </w:numPr>
+        <w:spacing w:after="0" w:line="360" w:lineRule="auto"/>
+        <w:jc w:val="both"/>
+        <w:rPr>
+          <w:rFonts w:ascii="Times New Roman" w:hAnsi="Times New Roman" w:cs="Times New Roman"/>
+          <w:sz w:val="28"/>
+          <w:szCs w:val="28"/>
+        </w:rPr>
+      </w:pPr>
+      <w:r>
+        <w:rPr>
+          <w:rFonts w:ascii="Times New Roman" w:hAnsi="Times New Roman" w:cs="Times New Roman"/>
+          <w:sz w:val="28"/>
+          <w:szCs w:val="28"/>
+        </w:rPr>
+        <w:t>п</w:t>
+      </w:r>
+      <w:r>
+        <w:rPr>
+          <w:rFonts w:ascii="Times New Roman" w:hAnsi="Times New Roman" w:cs="Times New Roman"/>
+          <w:sz w:val="28"/>
+          <w:szCs w:val="28"/>
+        </w:rPr>
+        <w:t>роведено</w:t>
+      </w:r>
+      <w:r>
+        <w:rPr>
+          <w:rFonts w:ascii="Times New Roman" w:hAnsi="Times New Roman" w:cs="Times New Roman"/>
+          <w:sz w:val="28"/>
+          <w:szCs w:val="28"/>
+        </w:rPr>
+        <w:t xml:space="preserve"> исследование эффективности разработанного метода и сравнение его с существующими реализациями.</w:t>
+      </w:r>
     </w:p>
     <w:p>
       <w:pPr>
@@ -32180,7 +33317,7 @@
           <w:color w:val="auto"/>
         </w:rPr>
       </w:pPr>
-      <w:bookmarkStart w:id="41" w:name="_Toc136104132"/>
+      <w:bookmarkStart w:id="43" w:name="_Toc136140137"/>
       <w:r>
         <w:rPr>
           <w:rFonts w:ascii="Times New Roman" w:hAnsi="Times New Roman" w:cs="Times New Roman"/>
@@ -32191,7 +33328,7 @@
         <w:lastRenderedPageBreak/>
         <w:t>СПИСОК ИСПОЛЬЗОВАННЫХ ИСТОЧНИКОВ</w:t>
       </w:r>
-      <w:bookmarkEnd w:id="41"/>
+      <w:bookmarkEnd w:id="43"/>
     </w:p>
     <w:p>
       <w:pPr>
@@ -37215,8 +38352,8 @@
           <w:color w:val="auto"/>
         </w:rPr>
       </w:pPr>
-      <w:bookmarkStart w:id="42" w:name="_Toc122908699"/>
-      <w:bookmarkStart w:id="43" w:name="_Toc136104133"/>
+      <w:bookmarkStart w:id="44" w:name="_Toc122908699"/>
+      <w:bookmarkStart w:id="45" w:name="_Toc136140138"/>
       <w:r>
         <w:rPr>
           <w:rFonts w:ascii="Times New Roman" w:hAnsi="Times New Roman" w:cs="Times New Roman"/>
@@ -37227,8 +38364,8 @@
         <w:lastRenderedPageBreak/>
         <w:t>ПРИЛОЖЕНИЕ А</w:t>
       </w:r>
-      <w:bookmarkEnd w:id="42"/>
-      <w:bookmarkEnd w:id="43"/>
+      <w:bookmarkEnd w:id="44"/>
+      <w:bookmarkEnd w:id="45"/>
     </w:p>
     <w:p>
       <w:pPr>
@@ -37261,7 +38398,7 @@
       </w:pPr>
     </w:p>
     <w:sectPr>
-      <w:footerReference w:type="default" r:id="rId28"/>
+      <w:footerReference w:type="default" r:id="rId30"/>
       <w:pgSz w:w="11906" w:h="16838"/>
       <w:pgMar w:top="1134" w:right="567" w:bottom="1134" w:left="1701" w:header="709" w:footer="709" w:gutter="0"/>
       <w:pgNumType w:start="3"/>
@@ -37344,7 +38481,7 @@
             <w:noProof/>
             <w:sz w:val="24"/>
           </w:rPr>
-          <w:t>52</w:t>
+          <w:t>53</w:t>
         </w:r>
         <w:r>
           <w:rPr>
@@ -39630,6 +40767,119 @@
     </w:lvl>
   </w:abstractNum>
   <w:abstractNum w:abstractNumId="24" w15:restartNumberingAfterBreak="0">
+    <w:nsid w:val="345A1E16"/>
+    <w:multiLevelType w:val="hybridMultilevel"/>
+    <w:tmpl w:val="58703F7A"/>
+    <w:lvl w:ilvl="0" w:tplc="B136FB4C">
+      <w:start w:val="1"/>
+      <w:numFmt w:val="bullet"/>
+      <w:lvlText w:val="—"/>
+      <w:lvlJc w:val="left"/>
+      <w:pPr>
+        <w:ind w:left="720" w:hanging="360"/>
+      </w:pPr>
+      <w:rPr>
+        <w:rFonts w:ascii="Times New Roman" w:hAnsi="Times New Roman" w:cs="Times New Roman" w:hint="default"/>
+      </w:rPr>
+    </w:lvl>
+    <w:lvl w:ilvl="1" w:tplc="04190003" w:tentative="1">
+      <w:start w:val="1"/>
+      <w:numFmt w:val="bullet"/>
+      <w:lvlText w:val="o"/>
+      <w:lvlJc w:val="left"/>
+      <w:pPr>
+        <w:ind w:left="1440" w:hanging="360"/>
+      </w:pPr>
+      <w:rPr>
+        <w:rFonts w:ascii="Courier New" w:hAnsi="Courier New" w:cs="Courier New" w:hint="default"/>
+      </w:rPr>
+    </w:lvl>
+    <w:lvl w:ilvl="2" w:tplc="04190005" w:tentative="1">
+      <w:start w:val="1"/>
+      <w:numFmt w:val="bullet"/>
+      <w:lvlText w:val=""/>
+      <w:lvlJc w:val="left"/>
+      <w:pPr>
+        <w:ind w:left="2160" w:hanging="360"/>
+      </w:pPr>
+      <w:rPr>
+        <w:rFonts w:ascii="Wingdings" w:hAnsi="Wingdings" w:hint="default"/>
+      </w:rPr>
+    </w:lvl>
+    <w:lvl w:ilvl="3" w:tplc="04190001" w:tentative="1">
+      <w:start w:val="1"/>
+      <w:numFmt w:val="bullet"/>
+      <w:lvlText w:val=""/>
+      <w:lvlJc w:val="left"/>
+      <w:pPr>
+        <w:ind w:left="2880" w:hanging="360"/>
+      </w:pPr>
+      <w:rPr>
+        <w:rFonts w:ascii="Symbol" w:hAnsi="Symbol" w:hint="default"/>
+      </w:rPr>
+    </w:lvl>
+    <w:lvl w:ilvl="4" w:tplc="04190003" w:tentative="1">
+      <w:start w:val="1"/>
+      <w:numFmt w:val="bullet"/>
+      <w:lvlText w:val="o"/>
+      <w:lvlJc w:val="left"/>
+      <w:pPr>
+        <w:ind w:left="3600" w:hanging="360"/>
+      </w:pPr>
+      <w:rPr>
+        <w:rFonts w:ascii="Courier New" w:hAnsi="Courier New" w:cs="Courier New" w:hint="default"/>
+      </w:rPr>
+    </w:lvl>
+    <w:lvl w:ilvl="5" w:tplc="04190005" w:tentative="1">
+      <w:start w:val="1"/>
+      <w:numFmt w:val="bullet"/>
+      <w:lvlText w:val=""/>
+      <w:lvlJc w:val="left"/>
+      <w:pPr>
+        <w:ind w:left="4320" w:hanging="360"/>
+      </w:pPr>
+      <w:rPr>
+        <w:rFonts w:ascii="Wingdings" w:hAnsi="Wingdings" w:hint="default"/>
+      </w:rPr>
+    </w:lvl>
+    <w:lvl w:ilvl="6" w:tplc="04190001" w:tentative="1">
+      <w:start w:val="1"/>
+      <w:numFmt w:val="bullet"/>
+      <w:lvlText w:val=""/>
+      <w:lvlJc w:val="left"/>
+      <w:pPr>
+        <w:ind w:left="5040" w:hanging="360"/>
+      </w:pPr>
+      <w:rPr>
+        <w:rFonts w:ascii="Symbol" w:hAnsi="Symbol" w:hint="default"/>
+      </w:rPr>
+    </w:lvl>
+    <w:lvl w:ilvl="7" w:tplc="04190003" w:tentative="1">
+      <w:start w:val="1"/>
+      <w:numFmt w:val="bullet"/>
+      <w:lvlText w:val="o"/>
+      <w:lvlJc w:val="left"/>
+      <w:pPr>
+        <w:ind w:left="5760" w:hanging="360"/>
+      </w:pPr>
+      <w:rPr>
+        <w:rFonts w:ascii="Courier New" w:hAnsi="Courier New" w:cs="Courier New" w:hint="default"/>
+      </w:rPr>
+    </w:lvl>
+    <w:lvl w:ilvl="8" w:tplc="04190005" w:tentative="1">
+      <w:start w:val="1"/>
+      <w:numFmt w:val="bullet"/>
+      <w:lvlText w:val=""/>
+      <w:lvlJc w:val="left"/>
+      <w:pPr>
+        <w:ind w:left="6480" w:hanging="360"/>
+      </w:pPr>
+      <w:rPr>
+        <w:rFonts w:ascii="Wingdings" w:hAnsi="Wingdings" w:hint="default"/>
+      </w:rPr>
+    </w:lvl>
+  </w:abstractNum>
+  <w:abstractNum w:abstractNumId="25" w15:restartNumberingAfterBreak="0">
     <w:nsid w:val="36005D13"/>
     <w:multiLevelType w:val="hybridMultilevel"/>
     <w:tmpl w:val="9FDC5986"/>
@@ -39718,7 +40968,7 @@
       </w:pPr>
     </w:lvl>
   </w:abstractNum>
-  <w:abstractNum w:abstractNumId="25" w15:restartNumberingAfterBreak="0">
+  <w:abstractNum w:abstractNumId="26" w15:restartNumberingAfterBreak="0">
     <w:nsid w:val="3A784293"/>
     <w:multiLevelType w:val="hybridMultilevel"/>
     <w:tmpl w:val="65D4D7DE"/>
@@ -39804,7 +41054,7 @@
       </w:pPr>
     </w:lvl>
   </w:abstractNum>
-  <w:abstractNum w:abstractNumId="26" w15:restartNumberingAfterBreak="0">
+  <w:abstractNum w:abstractNumId="27" w15:restartNumberingAfterBreak="0">
     <w:nsid w:val="3DE111B6"/>
     <w:multiLevelType w:val="hybridMultilevel"/>
     <w:tmpl w:val="71125228"/>
@@ -39893,7 +41143,7 @@
       </w:pPr>
     </w:lvl>
   </w:abstractNum>
-  <w:abstractNum w:abstractNumId="27" w15:restartNumberingAfterBreak="0">
+  <w:abstractNum w:abstractNumId="28" w15:restartNumberingAfterBreak="0">
     <w:nsid w:val="3F2E0525"/>
     <w:multiLevelType w:val="hybridMultilevel"/>
     <w:tmpl w:val="25D850B0"/>
@@ -40007,7 +41257,7 @@
       </w:rPr>
     </w:lvl>
   </w:abstractNum>
-  <w:abstractNum w:abstractNumId="28" w15:restartNumberingAfterBreak="0">
+  <w:abstractNum w:abstractNumId="29" w15:restartNumberingAfterBreak="0">
     <w:nsid w:val="485A55B2"/>
     <w:multiLevelType w:val="hybridMultilevel"/>
     <w:tmpl w:val="7662E972"/>
@@ -40097,7 +41347,120 @@
       </w:pPr>
     </w:lvl>
   </w:abstractNum>
-  <w:abstractNum w:abstractNumId="29" w15:restartNumberingAfterBreak="0">
+  <w:abstractNum w:abstractNumId="30" w15:restartNumberingAfterBreak="0">
+    <w:nsid w:val="50DD7EC4"/>
+    <w:multiLevelType w:val="hybridMultilevel"/>
+    <w:tmpl w:val="EE502432"/>
+    <w:lvl w:ilvl="0" w:tplc="B136FB4C">
+      <w:start w:val="1"/>
+      <w:numFmt w:val="bullet"/>
+      <w:lvlText w:val="—"/>
+      <w:lvlJc w:val="left"/>
+      <w:pPr>
+        <w:ind w:left="720" w:hanging="360"/>
+      </w:pPr>
+      <w:rPr>
+        <w:rFonts w:ascii="Times New Roman" w:hAnsi="Times New Roman" w:cs="Times New Roman" w:hint="default"/>
+      </w:rPr>
+    </w:lvl>
+    <w:lvl w:ilvl="1" w:tplc="04190003" w:tentative="1">
+      <w:start w:val="1"/>
+      <w:numFmt w:val="bullet"/>
+      <w:lvlText w:val="o"/>
+      <w:lvlJc w:val="left"/>
+      <w:pPr>
+        <w:ind w:left="1440" w:hanging="360"/>
+      </w:pPr>
+      <w:rPr>
+        <w:rFonts w:ascii="Courier New" w:hAnsi="Courier New" w:cs="Courier New" w:hint="default"/>
+      </w:rPr>
+    </w:lvl>
+    <w:lvl w:ilvl="2" w:tplc="04190005" w:tentative="1">
+      <w:start w:val="1"/>
+      <w:numFmt w:val="bullet"/>
+      <w:lvlText w:val=""/>
+      <w:lvlJc w:val="left"/>
+      <w:pPr>
+        <w:ind w:left="2160" w:hanging="360"/>
+      </w:pPr>
+      <w:rPr>
+        <w:rFonts w:ascii="Wingdings" w:hAnsi="Wingdings" w:hint="default"/>
+      </w:rPr>
+    </w:lvl>
+    <w:lvl w:ilvl="3" w:tplc="04190001" w:tentative="1">
+      <w:start w:val="1"/>
+      <w:numFmt w:val="bullet"/>
+      <w:lvlText w:val=""/>
+      <w:lvlJc w:val="left"/>
+      <w:pPr>
+        <w:ind w:left="2880" w:hanging="360"/>
+      </w:pPr>
+      <w:rPr>
+        <w:rFonts w:ascii="Symbol" w:hAnsi="Symbol" w:hint="default"/>
+      </w:rPr>
+    </w:lvl>
+    <w:lvl w:ilvl="4" w:tplc="04190003" w:tentative="1">
+      <w:start w:val="1"/>
+      <w:numFmt w:val="bullet"/>
+      <w:lvlText w:val="o"/>
+      <w:lvlJc w:val="left"/>
+      <w:pPr>
+        <w:ind w:left="3600" w:hanging="360"/>
+      </w:pPr>
+      <w:rPr>
+        <w:rFonts w:ascii="Courier New" w:hAnsi="Courier New" w:cs="Courier New" w:hint="default"/>
+      </w:rPr>
+    </w:lvl>
+    <w:lvl w:ilvl="5" w:tplc="04190005" w:tentative="1">
+      <w:start w:val="1"/>
+      <w:numFmt w:val="bullet"/>
+      <w:lvlText w:val=""/>
+      <w:lvlJc w:val="left"/>
+      <w:pPr>
+        <w:ind w:left="4320" w:hanging="360"/>
+      </w:pPr>
+      <w:rPr>
+        <w:rFonts w:ascii="Wingdings" w:hAnsi="Wingdings" w:hint="default"/>
+      </w:rPr>
+    </w:lvl>
+    <w:lvl w:ilvl="6" w:tplc="04190001" w:tentative="1">
+      <w:start w:val="1"/>
+      <w:numFmt w:val="bullet"/>
+      <w:lvlText w:val=""/>
+      <w:lvlJc w:val="left"/>
+      <w:pPr>
+        <w:ind w:left="5040" w:hanging="360"/>
+      </w:pPr>
+      <w:rPr>
+        <w:rFonts w:ascii="Symbol" w:hAnsi="Symbol" w:hint="default"/>
+      </w:rPr>
+    </w:lvl>
+    <w:lvl w:ilvl="7" w:tplc="04190003" w:tentative="1">
+      <w:start w:val="1"/>
+      <w:numFmt w:val="bullet"/>
+      <w:lvlText w:val="o"/>
+      <w:lvlJc w:val="left"/>
+      <w:pPr>
+        <w:ind w:left="5760" w:hanging="360"/>
+      </w:pPr>
+      <w:rPr>
+        <w:rFonts w:ascii="Courier New" w:hAnsi="Courier New" w:cs="Courier New" w:hint="default"/>
+      </w:rPr>
+    </w:lvl>
+    <w:lvl w:ilvl="8" w:tplc="04190005" w:tentative="1">
+      <w:start w:val="1"/>
+      <w:numFmt w:val="bullet"/>
+      <w:lvlText w:val=""/>
+      <w:lvlJc w:val="left"/>
+      <w:pPr>
+        <w:ind w:left="6480" w:hanging="360"/>
+      </w:pPr>
+      <w:rPr>
+        <w:rFonts w:ascii="Wingdings" w:hAnsi="Wingdings" w:hint="default"/>
+      </w:rPr>
+    </w:lvl>
+  </w:abstractNum>
+  <w:abstractNum w:abstractNumId="31" w15:restartNumberingAfterBreak="0">
     <w:nsid w:val="51EA4745"/>
     <w:multiLevelType w:val="hybridMultilevel"/>
     <w:tmpl w:val="D67E2394"/>
@@ -40183,7 +41546,7 @@
       </w:pPr>
     </w:lvl>
   </w:abstractNum>
-  <w:abstractNum w:abstractNumId="30" w15:restartNumberingAfterBreak="0">
+  <w:abstractNum w:abstractNumId="32" w15:restartNumberingAfterBreak="0">
     <w:nsid w:val="563320DC"/>
     <w:multiLevelType w:val="hybridMultilevel"/>
     <w:tmpl w:val="4A9CD4E0"/>
@@ -40273,7 +41636,7 @@
       </w:pPr>
     </w:lvl>
   </w:abstractNum>
-  <w:abstractNum w:abstractNumId="31" w15:restartNumberingAfterBreak="0">
+  <w:abstractNum w:abstractNumId="33" w15:restartNumberingAfterBreak="0">
     <w:nsid w:val="60446B7E"/>
     <w:multiLevelType w:val="hybridMultilevel"/>
     <w:tmpl w:val="8ADE0F02"/>
@@ -40386,7 +41749,7 @@
       </w:rPr>
     </w:lvl>
   </w:abstractNum>
-  <w:abstractNum w:abstractNumId="32" w15:restartNumberingAfterBreak="0">
+  <w:abstractNum w:abstractNumId="34" w15:restartNumberingAfterBreak="0">
     <w:nsid w:val="617927C4"/>
     <w:multiLevelType w:val="hybridMultilevel"/>
     <w:tmpl w:val="68CCEFE4"/>
@@ -40476,7 +41839,7 @@
       </w:pPr>
     </w:lvl>
   </w:abstractNum>
-  <w:abstractNum w:abstractNumId="33" w15:restartNumberingAfterBreak="0">
+  <w:abstractNum w:abstractNumId="35" w15:restartNumberingAfterBreak="0">
     <w:nsid w:val="634C2B12"/>
     <w:multiLevelType w:val="hybridMultilevel"/>
     <w:tmpl w:val="2F0E80A6"/>
@@ -40589,7 +41952,7 @@
       </w:rPr>
     </w:lvl>
   </w:abstractNum>
-  <w:abstractNum w:abstractNumId="34" w15:restartNumberingAfterBreak="0">
+  <w:abstractNum w:abstractNumId="36" w15:restartNumberingAfterBreak="0">
     <w:nsid w:val="63754F9D"/>
     <w:multiLevelType w:val="hybridMultilevel"/>
     <w:tmpl w:val="10920BFA"/>
@@ -40679,7 +42042,7 @@
       </w:pPr>
     </w:lvl>
   </w:abstractNum>
-  <w:abstractNum w:abstractNumId="35" w15:restartNumberingAfterBreak="0">
+  <w:abstractNum w:abstractNumId="37" w15:restartNumberingAfterBreak="0">
     <w:nsid w:val="65F64FCD"/>
     <w:multiLevelType w:val="hybridMultilevel"/>
     <w:tmpl w:val="51A6DF5A"/>
@@ -40792,7 +42155,7 @@
       </w:rPr>
     </w:lvl>
   </w:abstractNum>
-  <w:abstractNum w:abstractNumId="36" w15:restartNumberingAfterBreak="0">
+  <w:abstractNum w:abstractNumId="38" w15:restartNumberingAfterBreak="0">
     <w:nsid w:val="66301B78"/>
     <w:multiLevelType w:val="hybridMultilevel"/>
     <w:tmpl w:val="FADC852A"/>
@@ -40881,7 +42244,7 @@
       </w:pPr>
     </w:lvl>
   </w:abstractNum>
-  <w:abstractNum w:abstractNumId="37" w15:restartNumberingAfterBreak="0">
+  <w:abstractNum w:abstractNumId="39" w15:restartNumberingAfterBreak="0">
     <w:nsid w:val="71617624"/>
     <w:multiLevelType w:val="hybridMultilevel"/>
     <w:tmpl w:val="FA0C6C1A"/>
@@ -40970,7 +42333,7 @@
       </w:pPr>
     </w:lvl>
   </w:abstractNum>
-  <w:abstractNum w:abstractNumId="38" w15:restartNumberingAfterBreak="0">
+  <w:abstractNum w:abstractNumId="40" w15:restartNumberingAfterBreak="0">
     <w:nsid w:val="71BD3768"/>
     <w:multiLevelType w:val="multilevel"/>
     <w:tmpl w:val="34B0A1D2"/>
@@ -41088,7 +42451,7 @@
       </w:rPr>
     </w:lvl>
   </w:abstractNum>
-  <w:abstractNum w:abstractNumId="39" w15:restartNumberingAfterBreak="0">
+  <w:abstractNum w:abstractNumId="41" w15:restartNumberingAfterBreak="0">
     <w:nsid w:val="75A45A19"/>
     <w:multiLevelType w:val="hybridMultilevel"/>
     <w:tmpl w:val="4FD61EB0"/>
@@ -41174,7 +42537,7 @@
       </w:pPr>
     </w:lvl>
   </w:abstractNum>
-  <w:abstractNum w:abstractNumId="40" w15:restartNumberingAfterBreak="0">
+  <w:abstractNum w:abstractNumId="42" w15:restartNumberingAfterBreak="0">
     <w:nsid w:val="783B50D7"/>
     <w:multiLevelType w:val="hybridMultilevel"/>
     <w:tmpl w:val="88083E76"/>
@@ -41263,7 +42626,7 @@
       </w:pPr>
     </w:lvl>
   </w:abstractNum>
-  <w:abstractNum w:abstractNumId="41" w15:restartNumberingAfterBreak="0">
+  <w:abstractNum w:abstractNumId="43" w15:restartNumberingAfterBreak="0">
     <w:nsid w:val="78510BFA"/>
     <w:multiLevelType w:val="hybridMultilevel"/>
     <w:tmpl w:val="E45C3344"/>
@@ -41353,7 +42716,7 @@
       </w:pPr>
     </w:lvl>
   </w:abstractNum>
-  <w:abstractNum w:abstractNumId="42" w15:restartNumberingAfterBreak="0">
+  <w:abstractNum w:abstractNumId="44" w15:restartNumberingAfterBreak="0">
     <w:nsid w:val="7C645D1B"/>
     <w:multiLevelType w:val="hybridMultilevel"/>
     <w:tmpl w:val="55AC2688"/>
@@ -41443,7 +42806,7 @@
       </w:pPr>
     </w:lvl>
   </w:abstractNum>
-  <w:abstractNum w:abstractNumId="43" w15:restartNumberingAfterBreak="0">
+  <w:abstractNum w:abstractNumId="45" w15:restartNumberingAfterBreak="0">
     <w:nsid w:val="7FD25D23"/>
     <w:multiLevelType w:val="hybridMultilevel"/>
     <w:tmpl w:val="BBC024C4"/>
@@ -41557,7 +42920,7 @@
     </w:lvl>
   </w:abstractNum>
   <w:num w:numId="1">
-    <w:abstractNumId w:val="28"/>
+    <w:abstractNumId w:val="29"/>
   </w:num>
   <w:num w:numId="2">
     <w:abstractNumId w:val="9"/>
@@ -41569,10 +42932,10 @@
     <w:abstractNumId w:val="2"/>
   </w:num>
   <w:num w:numId="5">
-    <w:abstractNumId w:val="39"/>
+    <w:abstractNumId w:val="41"/>
   </w:num>
   <w:num w:numId="6">
-    <w:abstractNumId w:val="29"/>
+    <w:abstractNumId w:val="31"/>
   </w:num>
   <w:num w:numId="7">
     <w:abstractNumId w:val="12"/>
@@ -41581,25 +42944,25 @@
     <w:abstractNumId w:val="13"/>
   </w:num>
   <w:num w:numId="9">
-    <w:abstractNumId w:val="43"/>
+    <w:abstractNumId w:val="45"/>
   </w:num>
   <w:num w:numId="10">
     <w:abstractNumId w:val="17"/>
   </w:num>
   <w:num w:numId="11">
-    <w:abstractNumId w:val="38"/>
+    <w:abstractNumId w:val="40"/>
   </w:num>
   <w:num w:numId="12">
-    <w:abstractNumId w:val="40"/>
+    <w:abstractNumId w:val="42"/>
   </w:num>
   <w:num w:numId="13">
     <w:abstractNumId w:val="18"/>
   </w:num>
   <w:num w:numId="14">
-    <w:abstractNumId w:val="25"/>
+    <w:abstractNumId w:val="26"/>
   </w:num>
   <w:num w:numId="15">
-    <w:abstractNumId w:val="35"/>
+    <w:abstractNumId w:val="37"/>
   </w:num>
   <w:num w:numId="16">
     <w:abstractNumId w:val="8"/>
@@ -41611,7 +42974,7 @@
     <w:abstractNumId w:val="16"/>
   </w:num>
   <w:num w:numId="19">
-    <w:abstractNumId w:val="24"/>
+    <w:abstractNumId w:val="25"/>
   </w:num>
   <w:num w:numId="20">
     <w:abstractNumId w:val="22"/>
@@ -41620,10 +42983,10 @@
     <w:abstractNumId w:val="11"/>
   </w:num>
   <w:num w:numId="22">
-    <w:abstractNumId w:val="41"/>
+    <w:abstractNumId w:val="43"/>
   </w:num>
   <w:num w:numId="23">
-    <w:abstractNumId w:val="30"/>
+    <w:abstractNumId w:val="32"/>
   </w:num>
   <w:num w:numId="24">
     <w:abstractNumId w:val="5"/>
@@ -41632,16 +42995,16 @@
     <w:abstractNumId w:val="14"/>
   </w:num>
   <w:num w:numId="26">
-    <w:abstractNumId w:val="32"/>
+    <w:abstractNumId w:val="34"/>
   </w:num>
   <w:num w:numId="27">
-    <w:abstractNumId w:val="36"/>
+    <w:abstractNumId w:val="38"/>
   </w:num>
   <w:num w:numId="28">
     <w:abstractNumId w:val="1"/>
   </w:num>
   <w:num w:numId="29">
-    <w:abstractNumId w:val="26"/>
+    <w:abstractNumId w:val="27"/>
   </w:num>
   <w:num w:numId="30">
     <w:abstractNumId w:val="3"/>
@@ -41662,31 +43025,37 @@
     <w:abstractNumId w:val="7"/>
   </w:num>
   <w:num w:numId="36">
-    <w:abstractNumId w:val="34"/>
+    <w:abstractNumId w:val="36"/>
   </w:num>
   <w:num w:numId="37">
     <w:abstractNumId w:val="4"/>
   </w:num>
   <w:num w:numId="38">
-    <w:abstractNumId w:val="42"/>
+    <w:abstractNumId w:val="44"/>
   </w:num>
   <w:num w:numId="39">
-    <w:abstractNumId w:val="27"/>
+    <w:abstractNumId w:val="28"/>
   </w:num>
   <w:num w:numId="40">
     <w:abstractNumId w:val="6"/>
   </w:num>
   <w:num w:numId="41">
-    <w:abstractNumId w:val="37"/>
+    <w:abstractNumId w:val="39"/>
   </w:num>
   <w:num w:numId="42">
     <w:abstractNumId w:val="23"/>
   </w:num>
   <w:num w:numId="43">
-    <w:abstractNumId w:val="31"/>
+    <w:abstractNumId w:val="33"/>
   </w:num>
   <w:num w:numId="44">
-    <w:abstractNumId w:val="33"/>
+    <w:abstractNumId w:val="35"/>
+  </w:num>
+  <w:num w:numId="45">
+    <w:abstractNumId w:val="24"/>
+  </w:num>
+  <w:num w:numId="46">
+    <w:abstractNumId w:val="30"/>
   </w:num>
   <w:numIdMacAtCleanup w:val="23"/>
 </w:numbering>
@@ -42775,7 +44144,7 @@
 </file>
 
 <file path=customXml/itemProps1.xml><?xml version="1.0" encoding="utf-8"?>
-<ds:datastoreItem xmlns:ds="http://schemas.openxmlformats.org/officeDocument/2006/customXml" ds:itemID="{685653C2-3BD3-4096-84E4-0712430B52AE}">
+<ds:datastoreItem xmlns:ds="http://schemas.openxmlformats.org/officeDocument/2006/customXml" ds:itemID="{615D3594-8BF5-4EC5-BB87-6E5F33AEE321}">
   <ds:schemaRefs>
     <ds:schemaRef ds:uri="http://schemas.openxmlformats.org/officeDocument/2006/bibliography"/>
   </ds:schemaRefs>

</xml_diff>

<commit_message>
[#12] update research subsection
</commit_message>
<xml_diff>
--- a/doc/report/КлимовИС_ВКР_РПЗ.docx
+++ b/doc/report/КлимовИС_ВКР_РПЗ.docx
@@ -69,7 +69,16 @@
           <w:sz w:val="28"/>
           <w:szCs w:val="28"/>
         </w:rPr>
-        <w:t xml:space="preserve"> содержит 54 с., 16 рис., 2 табл., 29 ист., 1 прил.</w:t>
+        <w:t xml:space="preserve"> содержит 56</w:t>
+      </w:r>
+      <w:r>
+        <w:rPr>
+          <w:rFonts w:ascii="Times New Roman" w:hAnsi="Times New Roman" w:cs="Times New Roman"/>
+          <w:color w:val="000000" w:themeColor="text1"/>
+          <w:sz w:val="28"/>
+          <w:szCs w:val="28"/>
+        </w:rPr>
+        <w:t xml:space="preserve"> с., 16 рис., 2 табл., 29 ист., 1 прил.</w:t>
       </w:r>
     </w:p>
     <w:p>
@@ -331,7 +340,7 @@
               <w:rPr>
                 <w:webHidden/>
               </w:rPr>
-              <w:t>3</w:t>
+              <w:t>5</w:t>
             </w:r>
             <w:r>
               <w:rPr>
@@ -391,7 +400,7 @@
               <w:rPr>
                 <w:webHidden/>
               </w:rPr>
-              <w:t>6</w:t>
+              <w:t>8</w:t>
             </w:r>
             <w:r>
               <w:rPr>
@@ -465,7 +474,7 @@
               <w:rPr>
                 <w:webHidden/>
               </w:rPr>
-              <w:t>7</w:t>
+              <w:t>9</w:t>
             </w:r>
             <w:r>
               <w:rPr>
@@ -555,7 +564,7 @@
                 <w:sz w:val="28"/>
                 <w:szCs w:val="28"/>
               </w:rPr>
-              <w:t>7</w:t>
+              <w:t>9</w:t>
             </w:r>
             <w:r>
               <w:rPr>
@@ -651,7 +660,7 @@
                 <w:sz w:val="28"/>
                 <w:szCs w:val="28"/>
               </w:rPr>
-              <w:t>7</w:t>
+              <w:t>9</w:t>
             </w:r>
             <w:r>
               <w:rPr>
@@ -747,7 +756,7 @@
                 <w:sz w:val="28"/>
                 <w:szCs w:val="28"/>
               </w:rPr>
-              <w:t>10</w:t>
+              <w:t>12</w:t>
             </w:r>
             <w:r>
               <w:rPr>
@@ -841,7 +850,7 @@
                 <w:sz w:val="28"/>
                 <w:szCs w:val="28"/>
               </w:rPr>
-              <w:t>12</w:t>
+              <w:t>14</w:t>
             </w:r>
             <w:r>
               <w:rPr>
@@ -937,7 +946,7 @@
                 <w:sz w:val="28"/>
                 <w:szCs w:val="28"/>
               </w:rPr>
-              <w:t>12</w:t>
+              <w:t>14</w:t>
             </w:r>
             <w:r>
               <w:rPr>
@@ -1033,7 +1042,7 @@
                 <w:sz w:val="28"/>
                 <w:szCs w:val="28"/>
               </w:rPr>
-              <w:t>14</w:t>
+              <w:t>16</w:t>
             </w:r>
             <w:r>
               <w:rPr>
@@ -1129,7 +1138,7 @@
                 <w:sz w:val="28"/>
                 <w:szCs w:val="28"/>
               </w:rPr>
-              <w:t>16</w:t>
+              <w:t>18</w:t>
             </w:r>
             <w:r>
               <w:rPr>
@@ -1223,7 +1232,7 @@
                 <w:sz w:val="28"/>
                 <w:szCs w:val="28"/>
               </w:rPr>
-              <w:t>17</w:t>
+              <w:t>19</w:t>
             </w:r>
             <w:r>
               <w:rPr>
@@ -1319,7 +1328,7 @@
                 <w:sz w:val="28"/>
                 <w:szCs w:val="28"/>
               </w:rPr>
-              <w:t>17</w:t>
+              <w:t>19</w:t>
             </w:r>
             <w:r>
               <w:rPr>
@@ -1415,7 +1424,7 @@
                 <w:sz w:val="28"/>
                 <w:szCs w:val="28"/>
               </w:rPr>
-              <w:t>22</w:t>
+              <w:t>24</w:t>
             </w:r>
             <w:r>
               <w:rPr>
@@ -1511,7 +1520,7 @@
                 <w:sz w:val="28"/>
                 <w:szCs w:val="28"/>
               </w:rPr>
-              <w:t>24</w:t>
+              <w:t>26</w:t>
             </w:r>
             <w:r>
               <w:rPr>
@@ -1605,7 +1614,7 @@
                 <w:sz w:val="28"/>
                 <w:szCs w:val="28"/>
               </w:rPr>
-              <w:t>25</w:t>
+              <w:t>27</w:t>
             </w:r>
             <w:r>
               <w:rPr>
@@ -1699,7 +1708,7 @@
                 <w:sz w:val="28"/>
                 <w:szCs w:val="28"/>
               </w:rPr>
-              <w:t>25</w:t>
+              <w:t>27</w:t>
             </w:r>
             <w:r>
               <w:rPr>
@@ -1779,7 +1788,7 @@
               <w:rPr>
                 <w:webHidden/>
               </w:rPr>
-              <w:t>27</w:t>
+              <w:t>29</w:t>
             </w:r>
             <w:r>
               <w:rPr>
@@ -1870,7 +1879,7 @@
                 <w:sz w:val="28"/>
                 <w:szCs w:val="28"/>
               </w:rPr>
-              <w:t>27</w:t>
+              <w:t>29</w:t>
             </w:r>
             <w:r>
               <w:rPr>
@@ -1975,7 +1984,7 @@
                 <w:sz w:val="28"/>
                 <w:szCs w:val="28"/>
               </w:rPr>
-              <w:t>28</w:t>
+              <w:t>30</w:t>
             </w:r>
             <w:r>
               <w:rPr>
@@ -2080,7 +2089,7 @@
                 <w:sz w:val="28"/>
                 <w:szCs w:val="28"/>
               </w:rPr>
-              <w:t>33</w:t>
+              <w:t>35</w:t>
             </w:r>
             <w:r>
               <w:rPr>
@@ -2185,7 +2194,7 @@
                 <w:sz w:val="28"/>
                 <w:szCs w:val="28"/>
               </w:rPr>
-              <w:t>36</w:t>
+              <w:t>38</w:t>
             </w:r>
             <w:r>
               <w:rPr>
@@ -2279,7 +2288,7 @@
                 <w:sz w:val="28"/>
                 <w:szCs w:val="28"/>
               </w:rPr>
-              <w:t>37</w:t>
+              <w:t>39</w:t>
             </w:r>
             <w:r>
               <w:rPr>
@@ -2359,7 +2368,7 @@
               <w:rPr>
                 <w:webHidden/>
               </w:rPr>
-              <w:t>38</w:t>
+              <w:t>40</w:t>
             </w:r>
             <w:r>
               <w:rPr>
@@ -2449,7 +2458,7 @@
                 <w:sz w:val="28"/>
                 <w:szCs w:val="28"/>
               </w:rPr>
-              <w:t>38</w:t>
+              <w:t>40</w:t>
             </w:r>
             <w:r>
               <w:rPr>
@@ -2543,7 +2552,7 @@
                 <w:sz w:val="28"/>
                 <w:szCs w:val="28"/>
               </w:rPr>
-              <w:t>38</w:t>
+              <w:t>40</w:t>
             </w:r>
             <w:r>
               <w:rPr>
@@ -2637,7 +2646,7 @@
                 <w:sz w:val="28"/>
                 <w:szCs w:val="28"/>
               </w:rPr>
-              <w:t>42</w:t>
+              <w:t>44</w:t>
             </w:r>
             <w:r>
               <w:rPr>
@@ -2731,7 +2740,7 @@
                 <w:sz w:val="28"/>
                 <w:szCs w:val="28"/>
               </w:rPr>
-              <w:t>42</w:t>
+              <w:t>44</w:t>
             </w:r>
             <w:r>
               <w:rPr>
@@ -2825,7 +2834,7 @@
                 <w:sz w:val="28"/>
                 <w:szCs w:val="28"/>
               </w:rPr>
-              <w:t>43</w:t>
+              <w:t>45</w:t>
             </w:r>
             <w:r>
               <w:rPr>
@@ -2905,7 +2914,7 @@
               <w:rPr>
                 <w:webHidden/>
               </w:rPr>
-              <w:t>44</w:t>
+              <w:t>46</w:t>
             </w:r>
             <w:r>
               <w:rPr>
@@ -2995,7 +3004,7 @@
                 <w:sz w:val="28"/>
                 <w:szCs w:val="28"/>
               </w:rPr>
-              <w:t>44</w:t>
+              <w:t>46</w:t>
             </w:r>
             <w:r>
               <w:rPr>
@@ -3089,7 +3098,7 @@
                 <w:sz w:val="28"/>
                 <w:szCs w:val="28"/>
               </w:rPr>
-              <w:t>46</w:t>
+              <w:t>48</w:t>
             </w:r>
             <w:r>
               <w:rPr>
@@ -3183,7 +3192,7 @@
                 <w:sz w:val="28"/>
                 <w:szCs w:val="28"/>
               </w:rPr>
-              <w:t>47</w:t>
+              <w:t>49</w:t>
             </w:r>
             <w:r>
               <w:rPr>
@@ -3277,7 +3286,7 @@
                 <w:sz w:val="28"/>
                 <w:szCs w:val="28"/>
               </w:rPr>
-              <w:t>48</w:t>
+              <w:t>50</w:t>
             </w:r>
             <w:r>
               <w:rPr>
@@ -3342,7 +3351,7 @@
               <w:rPr>
                 <w:webHidden/>
               </w:rPr>
-              <w:t>49</w:t>
+              <w:t>51</w:t>
             </w:r>
             <w:r>
               <w:rPr>
@@ -3403,7 +3412,7 @@
               <w:rPr>
                 <w:webHidden/>
               </w:rPr>
-              <w:t>50</w:t>
+              <w:t>52</w:t>
             </w:r>
             <w:r>
               <w:rPr>
@@ -3466,7 +3475,7 @@
               <w:rPr>
                 <w:webHidden/>
               </w:rPr>
-              <w:t>54</w:t>
+              <w:t>56</w:t>
             </w:r>
             <w:r>
               <w:rPr>
@@ -4771,7 +4780,7 @@
                           <a14:useLocalDpi xmlns:a14="http://schemas.microsoft.com/office/drawing/2010/main" val="0"/>
                         </a:ext>
                         <a:ext uri="{96DAC541-7B7A-43D3-8B79-37D633B846F1}">
-                          <asvg:svgBlip xmlns:arto="http://schemas.microsoft.com/office/word/2006/arto" xmlns:asvg="http://schemas.microsoft.com/office/drawing/2016/SVG/main" xmlns:w16sdtdh="http://schemas.microsoft.com/office/word/2020/wordml/sdtdatahash" xmlns:w16="http://schemas.microsoft.com/office/word/2018/wordml" xmlns:w16cid="http://schemas.microsoft.com/office/word/2016/wordml/cid" xmlns:w16cex="http://schemas.microsoft.com/office/word/2018/wordml/cex" xmlns:w="http://schemas.openxmlformats.org/wordprocessingml/2006/main" xmlns:w10="urn:schemas-microsoft-com:office:word" xmlns:v="urn:schemas-microsoft-com:vml" xmlns:oel="http://schemas.microsoft.com/office/2019/extlst" xmlns:o="urn:schemas-microsoft-com:office:office" xmlns:am3d="http://schemas.microsoft.com/office/drawing/2017/model3d" xmlns:aink="http://schemas.microsoft.com/office/drawing/2016/ink" xmlns:cx8="http://schemas.microsoft.com/office/drawing/2016/5/14/chartex" xmlns:cx7="http://schemas.microsoft.com/office/drawing/2016/5/13/chartex" xmlns:cx6="http://schemas.microsoft.com/office/drawing/2016/5/12/chartex" xmlns:cx5="http://schemas.microsoft.com/office/drawing/2016/5/11/chartex" xmlns:cx4="http://schemas.microsoft.com/office/drawing/2016/5/10/chartex" xmlns:cx3="http://schemas.microsoft.com/office/drawing/2016/5/9/chartex" xmlns:cx2="http://schemas.microsoft.com/office/drawing/2015/10/21/chartex" xmlns="" r:embed="rId9"/>
+                          <asvg:svgBlip xmlns="" xmlns:cx2="http://schemas.microsoft.com/office/drawing/2015/10/21/chartex" xmlns:cx3="http://schemas.microsoft.com/office/drawing/2016/5/9/chartex" xmlns:cx4="http://schemas.microsoft.com/office/drawing/2016/5/10/chartex" xmlns:cx5="http://schemas.microsoft.com/office/drawing/2016/5/11/chartex" xmlns:cx6="http://schemas.microsoft.com/office/drawing/2016/5/12/chartex" xmlns:cx7="http://schemas.microsoft.com/office/drawing/2016/5/13/chartex" xmlns:cx8="http://schemas.microsoft.com/office/drawing/2016/5/14/chartex" xmlns:aink="http://schemas.microsoft.com/office/drawing/2016/ink" xmlns:am3d="http://schemas.microsoft.com/office/drawing/2017/model3d" xmlns:o="urn:schemas-microsoft-com:office:office" xmlns:oel="http://schemas.microsoft.com/office/2019/extlst" xmlns:v="urn:schemas-microsoft-com:vml" xmlns:w10="urn:schemas-microsoft-com:office:word" xmlns:w="http://schemas.openxmlformats.org/wordprocessingml/2006/main" xmlns:w16cex="http://schemas.microsoft.com/office/word/2018/wordml/cex" xmlns:w16cid="http://schemas.microsoft.com/office/word/2016/wordml/cid" xmlns:w16="http://schemas.microsoft.com/office/word/2018/wordml" xmlns:w16sdtdh="http://schemas.microsoft.com/office/word/2020/wordml/sdtdatahash" xmlns:asvg="http://schemas.microsoft.com/office/drawing/2016/SVG/main" xmlns:arto="http://schemas.microsoft.com/office/word/2006/arto" r:embed="rId9"/>
                         </a:ext>
                       </a:extLst>
                     </a:blip>
@@ -5520,7 +5529,7 @@
                           <a14:useLocalDpi xmlns:a14="http://schemas.microsoft.com/office/drawing/2010/main" val="0"/>
                         </a:ext>
                         <a:ext uri="{96DAC541-7B7A-43D3-8B79-37D633B846F1}">
-                          <asvg:svgBlip xmlns:arto="http://schemas.microsoft.com/office/word/2006/arto" xmlns:asvg="http://schemas.microsoft.com/office/drawing/2016/SVG/main" xmlns:w16sdtdh="http://schemas.microsoft.com/office/word/2020/wordml/sdtdatahash" xmlns:w16="http://schemas.microsoft.com/office/word/2018/wordml" xmlns:w16cid="http://schemas.microsoft.com/office/word/2016/wordml/cid" xmlns:w16cex="http://schemas.microsoft.com/office/word/2018/wordml/cex" xmlns:w="http://schemas.openxmlformats.org/wordprocessingml/2006/main" xmlns:w10="urn:schemas-microsoft-com:office:word" xmlns:v="urn:schemas-microsoft-com:vml" xmlns:oel="http://schemas.microsoft.com/office/2019/extlst" xmlns:o="urn:schemas-microsoft-com:office:office" xmlns:am3d="http://schemas.microsoft.com/office/drawing/2017/model3d" xmlns:aink="http://schemas.microsoft.com/office/drawing/2016/ink" xmlns:cx8="http://schemas.microsoft.com/office/drawing/2016/5/14/chartex" xmlns:cx7="http://schemas.microsoft.com/office/drawing/2016/5/13/chartex" xmlns:cx6="http://schemas.microsoft.com/office/drawing/2016/5/12/chartex" xmlns:cx5="http://schemas.microsoft.com/office/drawing/2016/5/11/chartex" xmlns:cx4="http://schemas.microsoft.com/office/drawing/2016/5/10/chartex" xmlns:cx3="http://schemas.microsoft.com/office/drawing/2016/5/9/chartex" xmlns:cx2="http://schemas.microsoft.com/office/drawing/2015/10/21/chartex" xmlns="" r:embed="rId11"/>
+                          <asvg:svgBlip xmlns="" xmlns:cx2="http://schemas.microsoft.com/office/drawing/2015/10/21/chartex" xmlns:cx3="http://schemas.microsoft.com/office/drawing/2016/5/9/chartex" xmlns:cx4="http://schemas.microsoft.com/office/drawing/2016/5/10/chartex" xmlns:cx5="http://schemas.microsoft.com/office/drawing/2016/5/11/chartex" xmlns:cx6="http://schemas.microsoft.com/office/drawing/2016/5/12/chartex" xmlns:cx7="http://schemas.microsoft.com/office/drawing/2016/5/13/chartex" xmlns:cx8="http://schemas.microsoft.com/office/drawing/2016/5/14/chartex" xmlns:aink="http://schemas.microsoft.com/office/drawing/2016/ink" xmlns:am3d="http://schemas.microsoft.com/office/drawing/2017/model3d" xmlns:o="urn:schemas-microsoft-com:office:office" xmlns:oel="http://schemas.microsoft.com/office/2019/extlst" xmlns:v="urn:schemas-microsoft-com:vml" xmlns:w10="urn:schemas-microsoft-com:office:word" xmlns:w="http://schemas.openxmlformats.org/wordprocessingml/2006/main" xmlns:w16cex="http://schemas.microsoft.com/office/word/2018/wordml/cex" xmlns:w16cid="http://schemas.microsoft.com/office/word/2016/wordml/cid" xmlns:w16="http://schemas.microsoft.com/office/word/2018/wordml" xmlns:w16sdtdh="http://schemas.microsoft.com/office/word/2020/wordml/sdtdatahash" xmlns:asvg="http://schemas.microsoft.com/office/drawing/2016/SVG/main" xmlns:arto="http://schemas.microsoft.com/office/word/2006/arto" r:embed="rId11"/>
                         </a:ext>
                       </a:extLst>
                     </a:blip>
@@ -5909,7 +5918,7 @@
                           <a14:useLocalDpi xmlns:a14="http://schemas.microsoft.com/office/drawing/2010/main" val="0"/>
                         </a:ext>
                         <a:ext uri="{96DAC541-7B7A-43D3-8B79-37D633B846F1}">
-                          <asvg:svgBlip xmlns:arto="http://schemas.microsoft.com/office/word/2006/arto" xmlns:asvg="http://schemas.microsoft.com/office/drawing/2016/SVG/main" xmlns:w16sdtdh="http://schemas.microsoft.com/office/word/2020/wordml/sdtdatahash" xmlns:w16="http://schemas.microsoft.com/office/word/2018/wordml" xmlns:w16cid="http://schemas.microsoft.com/office/word/2016/wordml/cid" xmlns:w16cex="http://schemas.microsoft.com/office/word/2018/wordml/cex" xmlns:w="http://schemas.openxmlformats.org/wordprocessingml/2006/main" xmlns:w10="urn:schemas-microsoft-com:office:word" xmlns:v="urn:schemas-microsoft-com:vml" xmlns:oel="http://schemas.microsoft.com/office/2019/extlst" xmlns:o="urn:schemas-microsoft-com:office:office" xmlns:am3d="http://schemas.microsoft.com/office/drawing/2017/model3d" xmlns:aink="http://schemas.microsoft.com/office/drawing/2016/ink" xmlns:cx8="http://schemas.microsoft.com/office/drawing/2016/5/14/chartex" xmlns:cx7="http://schemas.microsoft.com/office/drawing/2016/5/13/chartex" xmlns:cx6="http://schemas.microsoft.com/office/drawing/2016/5/12/chartex" xmlns:cx5="http://schemas.microsoft.com/office/drawing/2016/5/11/chartex" xmlns:cx4="http://schemas.microsoft.com/office/drawing/2016/5/10/chartex" xmlns:cx3="http://schemas.microsoft.com/office/drawing/2016/5/9/chartex" xmlns:cx2="http://schemas.microsoft.com/office/drawing/2015/10/21/chartex" xmlns="" r:embed="rId13"/>
+                          <asvg:svgBlip xmlns="" xmlns:cx2="http://schemas.microsoft.com/office/drawing/2015/10/21/chartex" xmlns:cx3="http://schemas.microsoft.com/office/drawing/2016/5/9/chartex" xmlns:cx4="http://schemas.microsoft.com/office/drawing/2016/5/10/chartex" xmlns:cx5="http://schemas.microsoft.com/office/drawing/2016/5/11/chartex" xmlns:cx6="http://schemas.microsoft.com/office/drawing/2016/5/12/chartex" xmlns:cx7="http://schemas.microsoft.com/office/drawing/2016/5/13/chartex" xmlns:cx8="http://schemas.microsoft.com/office/drawing/2016/5/14/chartex" xmlns:aink="http://schemas.microsoft.com/office/drawing/2016/ink" xmlns:am3d="http://schemas.microsoft.com/office/drawing/2017/model3d" xmlns:o="urn:schemas-microsoft-com:office:office" xmlns:oel="http://schemas.microsoft.com/office/2019/extlst" xmlns:v="urn:schemas-microsoft-com:vml" xmlns:w10="urn:schemas-microsoft-com:office:word" xmlns:w="http://schemas.openxmlformats.org/wordprocessingml/2006/main" xmlns:w16cex="http://schemas.microsoft.com/office/word/2018/wordml/cex" xmlns:w16cid="http://schemas.microsoft.com/office/word/2016/wordml/cid" xmlns:w16="http://schemas.microsoft.com/office/word/2018/wordml" xmlns:w16sdtdh="http://schemas.microsoft.com/office/word/2020/wordml/sdtdatahash" xmlns:asvg="http://schemas.microsoft.com/office/drawing/2016/SVG/main" xmlns:arto="http://schemas.microsoft.com/office/word/2006/arto" r:embed="rId13"/>
                         </a:ext>
                       </a:extLst>
                     </a:blip>
@@ -6318,7 +6327,7 @@
                           <a14:useLocalDpi xmlns:a14="http://schemas.microsoft.com/office/drawing/2010/main" val="0"/>
                         </a:ext>
                         <a:ext uri="{96DAC541-7B7A-43D3-8B79-37D633B846F1}">
-                          <asvg:svgBlip xmlns:arto="http://schemas.microsoft.com/office/word/2006/arto" xmlns:asvg="http://schemas.microsoft.com/office/drawing/2016/SVG/main" xmlns:w16sdtdh="http://schemas.microsoft.com/office/word/2020/wordml/sdtdatahash" xmlns:w16="http://schemas.microsoft.com/office/word/2018/wordml" xmlns:w16cid="http://schemas.microsoft.com/office/word/2016/wordml/cid" xmlns:w16cex="http://schemas.microsoft.com/office/word/2018/wordml/cex" xmlns:w="http://schemas.openxmlformats.org/wordprocessingml/2006/main" xmlns:w10="urn:schemas-microsoft-com:office:word" xmlns:v="urn:schemas-microsoft-com:vml" xmlns:oel="http://schemas.microsoft.com/office/2019/extlst" xmlns:o="urn:schemas-microsoft-com:office:office" xmlns:am3d="http://schemas.microsoft.com/office/drawing/2017/model3d" xmlns:aink="http://schemas.microsoft.com/office/drawing/2016/ink" xmlns:cx8="http://schemas.microsoft.com/office/drawing/2016/5/14/chartex" xmlns:cx7="http://schemas.microsoft.com/office/drawing/2016/5/13/chartex" xmlns:cx6="http://schemas.microsoft.com/office/drawing/2016/5/12/chartex" xmlns:cx5="http://schemas.microsoft.com/office/drawing/2016/5/11/chartex" xmlns:cx4="http://schemas.microsoft.com/office/drawing/2016/5/10/chartex" xmlns:cx3="http://schemas.microsoft.com/office/drawing/2016/5/9/chartex" xmlns:cx2="http://schemas.microsoft.com/office/drawing/2015/10/21/chartex" xmlns="" r:embed="rId15"/>
+                          <asvg:svgBlip xmlns="" xmlns:cx2="http://schemas.microsoft.com/office/drawing/2015/10/21/chartex" xmlns:cx3="http://schemas.microsoft.com/office/drawing/2016/5/9/chartex" xmlns:cx4="http://schemas.microsoft.com/office/drawing/2016/5/10/chartex" xmlns:cx5="http://schemas.microsoft.com/office/drawing/2016/5/11/chartex" xmlns:cx6="http://schemas.microsoft.com/office/drawing/2016/5/12/chartex" xmlns:cx7="http://schemas.microsoft.com/office/drawing/2016/5/13/chartex" xmlns:cx8="http://schemas.microsoft.com/office/drawing/2016/5/14/chartex" xmlns:aink="http://schemas.microsoft.com/office/drawing/2016/ink" xmlns:am3d="http://schemas.microsoft.com/office/drawing/2017/model3d" xmlns:o="urn:schemas-microsoft-com:office:office" xmlns:oel="http://schemas.microsoft.com/office/2019/extlst" xmlns:v="urn:schemas-microsoft-com:vml" xmlns:w10="urn:schemas-microsoft-com:office:word" xmlns:w="http://schemas.openxmlformats.org/wordprocessingml/2006/main" xmlns:w16cex="http://schemas.microsoft.com/office/word/2018/wordml/cex" xmlns:w16cid="http://schemas.microsoft.com/office/word/2016/wordml/cid" xmlns:w16="http://schemas.microsoft.com/office/word/2018/wordml" xmlns:w16sdtdh="http://schemas.microsoft.com/office/word/2020/wordml/sdtdatahash" xmlns:asvg="http://schemas.microsoft.com/office/drawing/2016/SVG/main" xmlns:arto="http://schemas.microsoft.com/office/word/2006/arto" r:embed="rId15"/>
                         </a:ext>
                       </a:extLst>
                     </a:blip>
@@ -6594,7 +6603,7 @@
                           <a14:useLocalDpi xmlns:a14="http://schemas.microsoft.com/office/drawing/2010/main" val="0"/>
                         </a:ext>
                         <a:ext uri="{96DAC541-7B7A-43D3-8B79-37D633B846F1}">
-                          <asvg:svgBlip xmlns:arto="http://schemas.microsoft.com/office/word/2006/arto" xmlns:asvg="http://schemas.microsoft.com/office/drawing/2016/SVG/main" xmlns:w16sdtdh="http://schemas.microsoft.com/office/word/2020/wordml/sdtdatahash" xmlns:w16="http://schemas.microsoft.com/office/word/2018/wordml" xmlns:w16cid="http://schemas.microsoft.com/office/word/2016/wordml/cid" xmlns:w16cex="http://schemas.microsoft.com/office/word/2018/wordml/cex" xmlns:w="http://schemas.openxmlformats.org/wordprocessingml/2006/main" xmlns:w10="urn:schemas-microsoft-com:office:word" xmlns:v="urn:schemas-microsoft-com:vml" xmlns:oel="http://schemas.microsoft.com/office/2019/extlst" xmlns:o="urn:schemas-microsoft-com:office:office" xmlns:am3d="http://schemas.microsoft.com/office/drawing/2017/model3d" xmlns:aink="http://schemas.microsoft.com/office/drawing/2016/ink" xmlns:cx8="http://schemas.microsoft.com/office/drawing/2016/5/14/chartex" xmlns:cx7="http://schemas.microsoft.com/office/drawing/2016/5/13/chartex" xmlns:cx6="http://schemas.microsoft.com/office/drawing/2016/5/12/chartex" xmlns:cx5="http://schemas.microsoft.com/office/drawing/2016/5/11/chartex" xmlns:cx4="http://schemas.microsoft.com/office/drawing/2016/5/10/chartex" xmlns:cx3="http://schemas.microsoft.com/office/drawing/2016/5/9/chartex" xmlns:cx2="http://schemas.microsoft.com/office/drawing/2015/10/21/chartex" xmlns="" r:embed="rId17"/>
+                          <asvg:svgBlip xmlns="" xmlns:cx2="http://schemas.microsoft.com/office/drawing/2015/10/21/chartex" xmlns:cx3="http://schemas.microsoft.com/office/drawing/2016/5/9/chartex" xmlns:cx4="http://schemas.microsoft.com/office/drawing/2016/5/10/chartex" xmlns:cx5="http://schemas.microsoft.com/office/drawing/2016/5/11/chartex" xmlns:cx6="http://schemas.microsoft.com/office/drawing/2016/5/12/chartex" xmlns:cx7="http://schemas.microsoft.com/office/drawing/2016/5/13/chartex" xmlns:cx8="http://schemas.microsoft.com/office/drawing/2016/5/14/chartex" xmlns:aink="http://schemas.microsoft.com/office/drawing/2016/ink" xmlns:am3d="http://schemas.microsoft.com/office/drawing/2017/model3d" xmlns:o="urn:schemas-microsoft-com:office:office" xmlns:oel="http://schemas.microsoft.com/office/2019/extlst" xmlns:v="urn:schemas-microsoft-com:vml" xmlns:w10="urn:schemas-microsoft-com:office:word" xmlns:w="http://schemas.openxmlformats.org/wordprocessingml/2006/main" xmlns:w16cex="http://schemas.microsoft.com/office/word/2018/wordml/cex" xmlns:w16cid="http://schemas.microsoft.com/office/word/2016/wordml/cid" xmlns:w16="http://schemas.microsoft.com/office/word/2018/wordml" xmlns:w16sdtdh="http://schemas.microsoft.com/office/word/2020/wordml/sdtdatahash" xmlns:asvg="http://schemas.microsoft.com/office/drawing/2016/SVG/main" xmlns:arto="http://schemas.microsoft.com/office/word/2006/arto" r:embed="rId17"/>
                         </a:ext>
                       </a:extLst>
                     </a:blip>
@@ -6942,7 +6951,7 @@
                           <a14:useLocalDpi xmlns:a14="http://schemas.microsoft.com/office/drawing/2010/main" val="0"/>
                         </a:ext>
                         <a:ext uri="{96DAC541-7B7A-43D3-8B79-37D633B846F1}">
-                          <asvg:svgBlip xmlns:arto="http://schemas.microsoft.com/office/word/2006/arto" xmlns:asvg="http://schemas.microsoft.com/office/drawing/2016/SVG/main" xmlns:w16sdtdh="http://schemas.microsoft.com/office/word/2020/wordml/sdtdatahash" xmlns:w16="http://schemas.microsoft.com/office/word/2018/wordml" xmlns:w16cid="http://schemas.microsoft.com/office/word/2016/wordml/cid" xmlns:w16cex="http://schemas.microsoft.com/office/word/2018/wordml/cex" xmlns:w="http://schemas.openxmlformats.org/wordprocessingml/2006/main" xmlns:w10="urn:schemas-microsoft-com:office:word" xmlns:v="urn:schemas-microsoft-com:vml" xmlns:oel="http://schemas.microsoft.com/office/2019/extlst" xmlns:o="urn:schemas-microsoft-com:office:office" xmlns:am3d="http://schemas.microsoft.com/office/drawing/2017/model3d" xmlns:aink="http://schemas.microsoft.com/office/drawing/2016/ink" xmlns:cx8="http://schemas.microsoft.com/office/drawing/2016/5/14/chartex" xmlns:cx7="http://schemas.microsoft.com/office/drawing/2016/5/13/chartex" xmlns:cx6="http://schemas.microsoft.com/office/drawing/2016/5/12/chartex" xmlns:cx5="http://schemas.microsoft.com/office/drawing/2016/5/11/chartex" xmlns:cx4="http://schemas.microsoft.com/office/drawing/2016/5/10/chartex" xmlns:cx3="http://schemas.microsoft.com/office/drawing/2016/5/9/chartex" xmlns:cx2="http://schemas.microsoft.com/office/drawing/2015/10/21/chartex" xmlns="" r:embed="rId19"/>
+                          <asvg:svgBlip xmlns="" xmlns:cx2="http://schemas.microsoft.com/office/drawing/2015/10/21/chartex" xmlns:cx3="http://schemas.microsoft.com/office/drawing/2016/5/9/chartex" xmlns:cx4="http://schemas.microsoft.com/office/drawing/2016/5/10/chartex" xmlns:cx5="http://schemas.microsoft.com/office/drawing/2016/5/11/chartex" xmlns:cx6="http://schemas.microsoft.com/office/drawing/2016/5/12/chartex" xmlns:cx7="http://schemas.microsoft.com/office/drawing/2016/5/13/chartex" xmlns:cx8="http://schemas.microsoft.com/office/drawing/2016/5/14/chartex" xmlns:aink="http://schemas.microsoft.com/office/drawing/2016/ink" xmlns:am3d="http://schemas.microsoft.com/office/drawing/2017/model3d" xmlns:o="urn:schemas-microsoft-com:office:office" xmlns:oel="http://schemas.microsoft.com/office/2019/extlst" xmlns:v="urn:schemas-microsoft-com:vml" xmlns:w10="urn:schemas-microsoft-com:office:word" xmlns:w="http://schemas.openxmlformats.org/wordprocessingml/2006/main" xmlns:w16cex="http://schemas.microsoft.com/office/word/2018/wordml/cex" xmlns:w16cid="http://schemas.microsoft.com/office/word/2016/wordml/cid" xmlns:w16="http://schemas.microsoft.com/office/word/2018/wordml" xmlns:w16sdtdh="http://schemas.microsoft.com/office/word/2020/wordml/sdtdatahash" xmlns:asvg="http://schemas.microsoft.com/office/drawing/2016/SVG/main" xmlns:arto="http://schemas.microsoft.com/office/word/2006/arto" r:embed="rId19"/>
                         </a:ext>
                       </a:extLst>
                     </a:blip>
@@ -23737,9 +23746,12 @@
           <w:rFonts w:ascii="Times New Roman" w:hAnsi="Times New Roman" w:cs="Times New Roman"/>
           <w:sz w:val="28"/>
           <w:szCs w:val="28"/>
+          <w:lang w:val="en-US"/>
         </w:rPr>
         <w:t xml:space="preserve"> (</w:t>
       </w:r>
+      <w:proofErr w:type="spellStart"/>
+      <w:proofErr w:type="gramStart"/>
       <w:r>
         <w:rPr>
           <w:rFonts w:ascii="Times New Roman" w:hAnsi="Times New Roman" w:cs="Times New Roman"/>
@@ -23748,11 +23760,14 @@
         </w:rPr>
         <w:t>англ</w:t>
       </w:r>
-      <w:r>
-        <w:rPr>
-          <w:rFonts w:ascii="Times New Roman" w:hAnsi="Times New Roman" w:cs="Times New Roman"/>
-          <w:sz w:val="28"/>
-          <w:szCs w:val="28"/>
+      <w:proofErr w:type="spellEnd"/>
+      <w:proofErr w:type="gramEnd"/>
+      <w:r>
+        <w:rPr>
+          <w:rFonts w:ascii="Times New Roman" w:hAnsi="Times New Roman" w:cs="Times New Roman"/>
+          <w:sz w:val="28"/>
+          <w:szCs w:val="28"/>
+          <w:lang w:val="en-US"/>
         </w:rPr>
         <w:t xml:space="preserve">. </w:t>
       </w:r>
@@ -23779,6 +23794,7 @@
           <w:rFonts w:ascii="Times New Roman" w:hAnsi="Times New Roman" w:cs="Times New Roman"/>
           <w:sz w:val="28"/>
           <w:szCs w:val="28"/>
+          <w:lang w:val="en-US"/>
         </w:rPr>
         <w:t>'</w:t>
       </w:r>
@@ -23796,6 +23812,7 @@
           <w:rFonts w:ascii="Times New Roman" w:hAnsi="Times New Roman" w:cs="Times New Roman"/>
           <w:sz w:val="28"/>
           <w:szCs w:val="28"/>
+          <w:lang w:val="en-US"/>
         </w:rPr>
         <w:t xml:space="preserve"> </w:t>
       </w:r>
@@ -23813,6 +23830,7 @@
           <w:rFonts w:ascii="Times New Roman" w:hAnsi="Times New Roman" w:cs="Times New Roman"/>
           <w:sz w:val="28"/>
           <w:szCs w:val="28"/>
+          <w:lang w:val="en-US"/>
         </w:rPr>
         <w:t xml:space="preserve"> </w:t>
       </w:r>
@@ -23830,6 +23848,7 @@
           <w:rFonts w:ascii="Times New Roman" w:hAnsi="Times New Roman" w:cs="Times New Roman"/>
           <w:sz w:val="28"/>
           <w:szCs w:val="28"/>
+          <w:lang w:val="en-US"/>
         </w:rPr>
         <w:t xml:space="preserve"> </w:t>
       </w:r>
@@ -23847,6 +23866,7 @@
           <w:rFonts w:ascii="Times New Roman" w:hAnsi="Times New Roman" w:cs="Times New Roman"/>
           <w:sz w:val="28"/>
           <w:szCs w:val="28"/>
+          <w:lang w:val="en-US"/>
         </w:rPr>
         <w:t xml:space="preserve"> </w:t>
       </w:r>
@@ -23864,6 +23884,7 @@
           <w:rFonts w:ascii="Times New Roman" w:hAnsi="Times New Roman" w:cs="Times New Roman"/>
           <w:sz w:val="28"/>
           <w:szCs w:val="28"/>
+          <w:lang w:val="en-US"/>
         </w:rPr>
         <w:t xml:space="preserve">) – </w:t>
       </w:r>
@@ -23880,6 +23901,7 @@
           <w:rFonts w:ascii="Times New Roman" w:hAnsi="Times New Roman" w:cs="Times New Roman"/>
           <w:sz w:val="28"/>
           <w:szCs w:val="28"/>
+          <w:lang w:val="en-US"/>
         </w:rPr>
         <w:t xml:space="preserve"> </w:t>
       </w:r>
@@ -23896,6 +23918,7 @@
           <w:rFonts w:ascii="Times New Roman" w:hAnsi="Times New Roman" w:cs="Times New Roman"/>
           <w:sz w:val="28"/>
           <w:szCs w:val="28"/>
+          <w:lang w:val="en-US"/>
         </w:rPr>
         <w:t xml:space="preserve"> </w:t>
       </w:r>
@@ -23912,6 +23935,7 @@
           <w:rFonts w:ascii="Times New Roman" w:hAnsi="Times New Roman" w:cs="Times New Roman"/>
           <w:sz w:val="28"/>
           <w:szCs w:val="28"/>
+          <w:lang w:val="en-US"/>
         </w:rPr>
         <w:t xml:space="preserve">. </w:t>
       </w:r>
@@ -24759,6 +24783,7 @@
         <w:t xml:space="preserve"> (</w:t>
       </w:r>
       <w:proofErr w:type="spellStart"/>
+      <w:proofErr w:type="gramStart"/>
       <w:r>
         <w:rPr>
           <w:rFonts w:ascii="Times New Roman" w:eastAsiaTheme="minorEastAsia" w:hAnsi="Times New Roman" w:cs="Times New Roman"/>
@@ -24768,6 +24793,7 @@
         <w:t>англ</w:t>
       </w:r>
       <w:proofErr w:type="spellEnd"/>
+      <w:proofErr w:type="gramEnd"/>
       <w:r>
         <w:rPr>
           <w:rFonts w:ascii="Times New Roman" w:eastAsiaTheme="minorEastAsia" w:hAnsi="Times New Roman" w:cs="Times New Roman"/>
@@ -26432,15 +26458,39 @@
           <w:sz w:val="28"/>
           <w:szCs w:val="28"/>
         </w:rPr>
-        <w:t xml:space="preserve"> содержит множество функций для преобразовани</w:t>
-      </w:r>
-      <w:r>
-        <w:rPr>
-          <w:rFonts w:ascii="Times New Roman" w:hAnsi="Times New Roman" w:cs="Times New Roman"/>
-          <w:sz w:val="28"/>
-          <w:szCs w:val="28"/>
-        </w:rPr>
-        <w:t>я данных. Обучение производится</w:t>
+        <w:t xml:space="preserve"> содержит множество функций д</w:t>
+      </w:r>
+      <w:r>
+        <w:rPr>
+          <w:rFonts w:ascii="Times New Roman" w:hAnsi="Times New Roman" w:cs="Times New Roman"/>
+          <w:sz w:val="28"/>
+          <w:szCs w:val="28"/>
+        </w:rPr>
+        <w:t xml:space="preserve">ля различных </w:t>
+      </w:r>
+      <w:r>
+        <w:rPr>
+          <w:rFonts w:ascii="Times New Roman" w:hAnsi="Times New Roman" w:cs="Times New Roman"/>
+          <w:sz w:val="28"/>
+          <w:szCs w:val="28"/>
+        </w:rPr>
+        <w:t>преобразовани</w:t>
+      </w:r>
+      <w:r>
+        <w:rPr>
+          <w:rFonts w:ascii="Times New Roman" w:hAnsi="Times New Roman" w:cs="Times New Roman"/>
+          <w:sz w:val="28"/>
+          <w:szCs w:val="28"/>
+        </w:rPr>
+        <w:t>й</w:t>
+      </w:r>
+      <w:r>
+        <w:rPr>
+          <w:rFonts w:ascii="Times New Roman" w:hAnsi="Times New Roman" w:cs="Times New Roman"/>
+          <w:sz w:val="28"/>
+          <w:szCs w:val="28"/>
+        </w:rPr>
+        <w:t>. Обучение производится</w:t>
       </w:r>
       <w:r>
         <w:rPr>
@@ -26507,7 +26557,15 @@
           <w:sz w:val="28"/>
           <w:szCs w:val="28"/>
         </w:rPr>
-        <w:t xml:space="preserve">различных </w:t>
+        <w:t>множества</w:t>
+      </w:r>
+      <w:r>
+        <w:rPr>
+          <w:rFonts w:ascii="Times New Roman" w:hAnsi="Times New Roman" w:cs="Times New Roman"/>
+          <w:sz w:val="28"/>
+          <w:szCs w:val="28"/>
+        </w:rPr>
+        <w:t xml:space="preserve"> </w:t>
       </w:r>
       <w:r>
         <w:rPr>
@@ -26727,23 +26785,23 @@
           <w:sz w:val="28"/>
           <w:szCs w:val="28"/>
         </w:rPr>
-        <w:t>которая предоставляет широкий набор инструментов и функций.</w:t>
-      </w:r>
-      <w:r>
-        <w:rPr>
-          <w:rFonts w:ascii="Times New Roman" w:hAnsi="Times New Roman" w:cs="Times New Roman"/>
-          <w:sz w:val="28"/>
-          <w:szCs w:val="28"/>
-        </w:rPr>
-        <w:t xml:space="preserve"> Б</w:t>
-      </w:r>
-      <w:r>
-        <w:rPr>
-          <w:rFonts w:ascii="Times New Roman" w:hAnsi="Times New Roman" w:cs="Times New Roman"/>
-          <w:sz w:val="28"/>
-          <w:szCs w:val="28"/>
-        </w:rPr>
-        <w:t xml:space="preserve">лагодаря своим многочисленным возможностям и понятному интерфейсу, является популярным выбором среди разработчиков. </w:t>
+        <w:t>которая предоставляет широк</w:t>
+      </w:r>
+      <w:r>
+        <w:rPr>
+          <w:rFonts w:ascii="Times New Roman" w:hAnsi="Times New Roman" w:cs="Times New Roman"/>
+          <w:sz w:val="28"/>
+          <w:szCs w:val="28"/>
+        </w:rPr>
+        <w:t>ий набор инструментов и функций</w:t>
+      </w:r>
+      <w:r>
+        <w:rPr>
+          <w:rFonts w:ascii="Times New Roman" w:hAnsi="Times New Roman" w:cs="Times New Roman"/>
+          <w:sz w:val="28"/>
+          <w:szCs w:val="28"/>
+        </w:rPr>
+        <w:t xml:space="preserve">. </w:t>
       </w:r>
     </w:p>
     <w:p>
@@ -26858,7 +26916,21 @@
           <w:rFonts w:ascii="Times New Roman" w:hAnsi="Times New Roman" w:cs="Times New Roman"/>
           <w:sz w:val="28"/>
         </w:rPr>
-        <w:t>тавлена диаграмма компонентов разработанного продукта.</w:t>
+        <w:t xml:space="preserve">тавлена диаграмма компонентов </w:t>
+      </w:r>
+      <w:r>
+        <w:rPr>
+          <w:rFonts w:ascii="Times New Roman" w:hAnsi="Times New Roman" w:cs="Times New Roman"/>
+          <w:sz w:val="28"/>
+        </w:rPr>
+        <w:t>программного</w:t>
+      </w:r>
+      <w:r>
+        <w:rPr>
+          <w:rFonts w:ascii="Times New Roman" w:hAnsi="Times New Roman" w:cs="Times New Roman"/>
+          <w:sz w:val="28"/>
+        </w:rPr>
+        <w:t xml:space="preserve"> продукта.</w:t>
       </w:r>
     </w:p>
     <w:p>
@@ -29661,15 +29733,7 @@
           <w:sz w:val="28"/>
           <w:szCs w:val="28"/>
         </w:rPr>
-        <w:t xml:space="preserve">Для </w:t>
-      </w:r>
-      <w:r>
-        <w:rPr>
-          <w:rFonts w:ascii="Times New Roman" w:hAnsi="Times New Roman" w:cs="Times New Roman"/>
-          <w:sz w:val="28"/>
-          <w:szCs w:val="28"/>
-        </w:rPr>
-        <w:t>исследования</w:t>
+        <w:t>Исследование</w:t>
       </w:r>
       <w:r>
         <w:rPr>
@@ -29709,23 +29773,15 @@
           <w:sz w:val="28"/>
           <w:szCs w:val="28"/>
         </w:rPr>
-        <w:t xml:space="preserve"> необхо</w:t>
-      </w:r>
-      <w:r>
-        <w:rPr>
-          <w:rFonts w:ascii="Times New Roman" w:hAnsi="Times New Roman" w:cs="Times New Roman"/>
-          <w:sz w:val="28"/>
-          <w:szCs w:val="28"/>
-        </w:rPr>
-        <w:t xml:space="preserve">димо </w:t>
-      </w:r>
-      <w:r>
-        <w:rPr>
-          <w:rFonts w:ascii="Times New Roman" w:hAnsi="Times New Roman" w:cs="Times New Roman"/>
-          <w:sz w:val="28"/>
-          <w:szCs w:val="28"/>
-        </w:rPr>
-        <w:t>выполнить</w:t>
+        <w:t xml:space="preserve"> </w:t>
+      </w:r>
+      <w:r>
+        <w:rPr>
+          <w:rFonts w:ascii="Times New Roman" w:hAnsi="Times New Roman" w:cs="Times New Roman"/>
+          <w:sz w:val="28"/>
+          <w:szCs w:val="28"/>
+        </w:rPr>
+        <w:t>заключается в</w:t>
       </w:r>
       <w:r>
         <w:rPr>
@@ -29742,6 +29798,14 @@
           <w:szCs w:val="28"/>
         </w:rPr>
         <w:t>лиз</w:t>
+      </w:r>
+      <w:r>
+        <w:rPr>
+          <w:rFonts w:ascii="Times New Roman" w:hAnsi="Times New Roman" w:cs="Times New Roman"/>
+          <w:sz w:val="28"/>
+          <w:szCs w:val="28"/>
+        </w:rPr>
+        <w:t>е</w:t>
       </w:r>
       <w:r>
         <w:rPr>
@@ -31138,6 +31202,7 @@
           <w:szCs w:val="28"/>
         </w:rPr>
       </w:pPr>
+      <w:bookmarkStart w:id="38" w:name="_GoBack"/>
       <w:r>
         <w:rPr>
           <w:rFonts w:ascii="Times New Roman" w:hAnsi="Times New Roman" w:cs="Times New Roman"/>
@@ -31849,6 +31914,7 @@
           </w:p>
         </w:tc>
       </w:tr>
+      <w:bookmarkEnd w:id="38"/>
     </w:tbl>
     <w:p>
       <w:pPr>
@@ -31895,7 +31961,15 @@
           <w:sz w:val="28"/>
           <w:szCs w:val="28"/>
         </w:rPr>
-        <w:t>там для существующих реализаций</w:t>
+        <w:t>там</w:t>
+      </w:r>
+      <w:r>
+        <w:rPr>
+          <w:rFonts w:ascii="Times New Roman" w:hAnsi="Times New Roman" w:cs="Times New Roman"/>
+          <w:sz w:val="28"/>
+          <w:szCs w:val="28"/>
+        </w:rPr>
+        <w:t xml:space="preserve"> существующих реализаций</w:t>
       </w:r>
       <w:r>
         <w:rPr>
@@ -31954,7 +32028,7 @@
           <w:sz w:val="28"/>
           <w:szCs w:val="28"/>
         </w:rPr>
-        <w:t xml:space="preserve"> значительно превышают известные показатели. Несмотря на снижение двух других, в рамках рассматриваемой задачи это является </w:t>
+        <w:t xml:space="preserve"> превышают известные показатели. Несмотря на снижение двух других, в рамках рассматриваемой задачи это является </w:t>
       </w:r>
       <w:r>
         <w:rPr>
@@ -32011,7 +32085,7 @@
           <w:szCs w:val="28"/>
         </w:rPr>
       </w:pPr>
-      <w:bookmarkStart w:id="38" w:name="_Toc136140133"/>
+      <w:bookmarkStart w:id="39" w:name="_Toc136140133"/>
       <w:r>
         <w:rPr>
           <w:rFonts w:ascii="Times New Roman" w:hAnsi="Times New Roman" w:cs="Times New Roman"/>
@@ -32022,7 +32096,7 @@
         </w:rPr>
         <w:t>Анализ времени выполнения программы</w:t>
       </w:r>
-      <w:bookmarkEnd w:id="38"/>
+      <w:bookmarkEnd w:id="39"/>
     </w:p>
     <w:p>
       <w:pPr>
@@ -32436,10 +32510,10 @@
         </w:rPr>
         <w:lastRenderedPageBreak/>
         <w:drawing>
-          <wp:inline distT="0" distB="0" distL="0" distR="0" wp14:anchorId="7F61DA6B" wp14:editId="697EBF9F">
-            <wp:extent cx="6120130" cy="3198495"/>
-            <wp:effectExtent l="0" t="0" r="0" b="1905"/>
-            <wp:docPr id="1" name="Рисунок 1"/>
+          <wp:inline distT="0" distB="0" distL="0" distR="0" wp14:anchorId="3C47A3AA" wp14:editId="7C0D95F6">
+            <wp:extent cx="6120130" cy="3157855"/>
+            <wp:effectExtent l="0" t="0" r="0" b="4445"/>
+            <wp:docPr id="14" name="Рисунок 14"/>
             <wp:cNvGraphicFramePr>
               <a:graphicFrameLocks xmlns:a="http://schemas.openxmlformats.org/drawingml/2006/main" noChangeAspect="1"/>
             </wp:cNvGraphicFramePr>
@@ -32447,7 +32521,7 @@
               <a:graphicData uri="http://schemas.openxmlformats.org/drawingml/2006/picture">
                 <pic:pic xmlns:pic="http://schemas.openxmlformats.org/drawingml/2006/picture">
                   <pic:nvPicPr>
-                    <pic:cNvPr id="1" name="time.png"/>
+                    <pic:cNvPr id="14" name="Group 1.png"/>
                     <pic:cNvPicPr/>
                   </pic:nvPicPr>
                   <pic:blipFill>
@@ -32465,7 +32539,7 @@
                   <pic:spPr>
                     <a:xfrm>
                       <a:off x="0" y="0"/>
-                      <a:ext cx="6120130" cy="3198495"/>
+                      <a:ext cx="6120130" cy="3157855"/>
                     </a:xfrm>
                     <a:prstGeom prst="rect">
                       <a:avLst/>
@@ -32598,9 +32672,7 @@
           <w:sz w:val="28"/>
         </w:rPr>
       </w:pPr>
-      <w:bookmarkStart w:id="39" w:name="_Toc136140134"/>
-      <w:bookmarkStart w:id="40" w:name="_GoBack"/>
-      <w:bookmarkEnd w:id="40"/>
+      <w:bookmarkStart w:id="40" w:name="_Toc136140134"/>
       <w:r>
         <w:rPr>
           <w:rFonts w:ascii="Times New Roman" w:hAnsi="Times New Roman" w:cs="Times New Roman"/>
@@ -32620,7 +32692,7 @@
         </w:rPr>
         <w:t xml:space="preserve"> разработанного ПО</w:t>
       </w:r>
-      <w:bookmarkEnd w:id="39"/>
+      <w:bookmarkEnd w:id="40"/>
     </w:p>
     <w:p>
       <w:pPr>
@@ -32655,7 +32727,28 @@
           <w:rFonts w:ascii="Times New Roman" w:hAnsi="Times New Roman" w:cs="Times New Roman"/>
           <w:sz w:val="28"/>
         </w:rPr>
-        <w:t xml:space="preserve">позволяет пользователю перед тестированием оценить </w:t>
+        <w:t>дает возможность</w:t>
+      </w:r>
+      <w:r>
+        <w:rPr>
+          <w:rFonts w:ascii="Times New Roman" w:hAnsi="Times New Roman" w:cs="Times New Roman"/>
+          <w:sz w:val="28"/>
+        </w:rPr>
+        <w:t xml:space="preserve"> пользователю перед тестированием </w:t>
+      </w:r>
+      <w:r>
+        <w:rPr>
+          <w:rFonts w:ascii="Times New Roman" w:hAnsi="Times New Roman" w:cs="Times New Roman"/>
+          <w:sz w:val="28"/>
+        </w:rPr>
+        <w:t xml:space="preserve">программного продукта </w:t>
+      </w:r>
+      <w:r>
+        <w:rPr>
+          <w:rFonts w:ascii="Times New Roman" w:hAnsi="Times New Roman" w:cs="Times New Roman"/>
+          <w:sz w:val="28"/>
+        </w:rPr>
+        <w:t xml:space="preserve">оценить </w:t>
       </w:r>
       <w:r>
         <w:rPr>
@@ -32669,42 +32762,7 @@
           <w:rFonts w:ascii="Times New Roman" w:hAnsi="Times New Roman" w:cs="Times New Roman"/>
           <w:sz w:val="28"/>
         </w:rPr>
-        <w:t xml:space="preserve">. </w:t>
-      </w:r>
-      <w:r>
-        <w:rPr>
-          <w:rFonts w:ascii="Times New Roman" w:hAnsi="Times New Roman" w:cs="Times New Roman"/>
-          <w:sz w:val="28"/>
-        </w:rPr>
-        <w:t>Разработанный метод и</w:t>
-      </w:r>
-      <w:r>
-        <w:rPr>
-          <w:rFonts w:ascii="Times New Roman" w:hAnsi="Times New Roman" w:cs="Times New Roman"/>
-          <w:sz w:val="28"/>
-        </w:rPr>
-        <w:t>ме</w:t>
-      </w:r>
-      <w:r>
-        <w:rPr>
-          <w:rFonts w:ascii="Times New Roman" w:hAnsi="Times New Roman" w:cs="Times New Roman"/>
-          <w:sz w:val="28"/>
-        </w:rPr>
-        <w:t xml:space="preserve">ет как </w:t>
-      </w:r>
-      <w:r>
-        <w:rPr>
-          <w:rFonts w:ascii="Times New Roman" w:hAnsi="Times New Roman" w:cs="Times New Roman"/>
-          <w:sz w:val="28"/>
-        </w:rPr>
-        <w:t>достоинства</w:t>
-      </w:r>
-      <w:r>
-        <w:rPr>
-          <w:rFonts w:ascii="Times New Roman" w:hAnsi="Times New Roman" w:cs="Times New Roman"/>
-          <w:sz w:val="28"/>
-        </w:rPr>
-        <w:t xml:space="preserve">, так и недостатки. </w:t>
+        <w:t>, и начать тестирование с блоков, наиболее подверженных дефектам.</w:t>
       </w:r>
     </w:p>
     <w:p>
@@ -32723,108 +32781,120 @@
           <w:rFonts w:ascii="Times New Roman" w:hAnsi="Times New Roman" w:cs="Times New Roman"/>
           <w:sz w:val="28"/>
         </w:rPr>
-        <w:t>Достоинства</w:t>
-      </w:r>
-      <w:r>
-        <w:rPr>
-          <w:rFonts w:ascii="Times New Roman" w:hAnsi="Times New Roman" w:cs="Times New Roman"/>
-          <w:sz w:val="28"/>
-        </w:rPr>
-        <w:t>:</w:t>
-      </w:r>
-    </w:p>
-    <w:p>
-      <w:pPr>
-        <w:pStyle w:val="a5"/>
-        <w:numPr>
-          <w:ilvl w:val="0"/>
-          <w:numId w:val="45"/>
-        </w:numPr>
-        <w:spacing w:line="360" w:lineRule="auto"/>
-        <w:jc w:val="both"/>
-        <w:rPr>
-          <w:rFonts w:ascii="Times New Roman" w:hAnsi="Times New Roman" w:cs="Times New Roman"/>
-          <w:sz w:val="28"/>
-        </w:rPr>
-      </w:pPr>
-      <w:r>
-        <w:rPr>
-          <w:rFonts w:ascii="Times New Roman" w:hAnsi="Times New Roman" w:cs="Times New Roman"/>
-          <w:sz w:val="28"/>
-        </w:rPr>
-        <w:t xml:space="preserve">возможность анализа любой </w:t>
-      </w:r>
-      <w:r>
-        <w:rPr>
-          <w:rFonts w:ascii="Times New Roman" w:hAnsi="Times New Roman" w:cs="Times New Roman"/>
-          <w:sz w:val="28"/>
-        </w:rPr>
-        <w:t xml:space="preserve">функции до 2000 строк </w:t>
-      </w:r>
-      <w:r>
-        <w:rPr>
-          <w:rFonts w:ascii="Times New Roman" w:hAnsi="Times New Roman" w:cs="Times New Roman"/>
-          <w:sz w:val="28"/>
-        </w:rPr>
-        <w:t>–</w:t>
-      </w:r>
-      <w:r>
-        <w:rPr>
-          <w:rFonts w:ascii="Times New Roman" w:hAnsi="Times New Roman" w:cs="Times New Roman"/>
-          <w:sz w:val="28"/>
-        </w:rPr>
-        <w:t xml:space="preserve"> независимо от сложности конструкций высчитываются метрики и передаются модели;</w:t>
-      </w:r>
-    </w:p>
-    <w:p>
-      <w:pPr>
-        <w:pStyle w:val="a5"/>
-        <w:numPr>
-          <w:ilvl w:val="0"/>
-          <w:numId w:val="45"/>
-        </w:numPr>
-        <w:spacing w:line="360" w:lineRule="auto"/>
-        <w:jc w:val="both"/>
-        <w:rPr>
-          <w:rFonts w:ascii="Times New Roman" w:hAnsi="Times New Roman" w:cs="Times New Roman"/>
-          <w:sz w:val="28"/>
-        </w:rPr>
-      </w:pPr>
+        <w:t>Б</w:t>
+      </w:r>
+      <w:r>
+        <w:rPr>
+          <w:rFonts w:ascii="Times New Roman" w:hAnsi="Times New Roman" w:cs="Times New Roman"/>
+          <w:sz w:val="28"/>
+        </w:rPr>
+        <w:t>лагодаря</w:t>
+      </w:r>
+      <w:r>
+        <w:rPr>
+          <w:rFonts w:ascii="Times New Roman" w:hAnsi="Times New Roman" w:cs="Times New Roman"/>
+          <w:sz w:val="28"/>
+        </w:rPr>
+        <w:t xml:space="preserve"> тому, что в качестве входных параметров модели использу</w:t>
+      </w:r>
+      <w:r>
+        <w:rPr>
+          <w:rFonts w:ascii="Times New Roman" w:hAnsi="Times New Roman" w:cs="Times New Roman"/>
+          <w:sz w:val="28"/>
+        </w:rPr>
+        <w:t>ются метрики код</w:t>
+      </w:r>
+      <w:r>
+        <w:rPr>
+          <w:rFonts w:ascii="Times New Roman" w:hAnsi="Times New Roman" w:cs="Times New Roman"/>
+          <w:sz w:val="28"/>
+        </w:rPr>
+        <w:t>а, р</w:t>
+      </w:r>
+      <w:r>
+        <w:rPr>
+          <w:rFonts w:ascii="Times New Roman" w:hAnsi="Times New Roman" w:cs="Times New Roman"/>
+          <w:sz w:val="28"/>
+        </w:rPr>
+        <w:t xml:space="preserve">азработанный метод </w:t>
+      </w:r>
+      <w:r>
+        <w:rPr>
+          <w:rFonts w:ascii="Times New Roman" w:hAnsi="Times New Roman" w:cs="Times New Roman"/>
+          <w:sz w:val="28"/>
+        </w:rPr>
+        <w:t>позволяет анализировать любые функции, р</w:t>
+      </w:r>
+      <w:r>
+        <w:rPr>
+          <w:rFonts w:ascii="Times New Roman" w:hAnsi="Times New Roman" w:cs="Times New Roman"/>
+          <w:sz w:val="28"/>
+        </w:rPr>
+        <w:t xml:space="preserve">азмер которых до 2000 строк, </w:t>
+      </w:r>
+      <w:r>
+        <w:rPr>
+          <w:rFonts w:ascii="Times New Roman" w:hAnsi="Times New Roman" w:cs="Times New Roman"/>
+          <w:sz w:val="28"/>
+        </w:rPr>
+        <w:t>неза</w:t>
+      </w:r>
+      <w:r>
+        <w:rPr>
+          <w:rFonts w:ascii="Times New Roman" w:hAnsi="Times New Roman" w:cs="Times New Roman"/>
+          <w:sz w:val="28"/>
+        </w:rPr>
+        <w:t xml:space="preserve">висимо от сложности конструкций. Также </w:t>
+      </w:r>
       <w:r>
         <w:rPr>
           <w:rFonts w:ascii="Times New Roman" w:hAnsi="Times New Roman" w:cs="Times New Roman"/>
           <w:sz w:val="28"/>
         </w:rPr>
         <w:lastRenderedPageBreak/>
-        <w:t xml:space="preserve">высокая скорость работы </w:t>
-      </w:r>
-      <w:r>
-        <w:rPr>
-          <w:rFonts w:ascii="Times New Roman" w:hAnsi="Times New Roman" w:cs="Times New Roman"/>
-          <w:sz w:val="28"/>
-        </w:rPr>
-        <w:t>–</w:t>
-      </w:r>
-      <w:r>
-        <w:rPr>
-          <w:rFonts w:ascii="Times New Roman" w:hAnsi="Times New Roman" w:cs="Times New Roman"/>
-          <w:sz w:val="28"/>
-        </w:rPr>
-        <w:t xml:space="preserve"> время выполнения работы </w:t>
-      </w:r>
-      <w:r>
-        <w:rPr>
-          <w:rFonts w:ascii="Times New Roman" w:hAnsi="Times New Roman" w:cs="Times New Roman"/>
-          <w:sz w:val="28"/>
-        </w:rPr>
-        <w:t>системы</w:t>
-      </w:r>
-      <w:r>
-        <w:rPr>
-          <w:rFonts w:ascii="Times New Roman" w:hAnsi="Times New Roman" w:cs="Times New Roman"/>
-          <w:sz w:val="28"/>
-        </w:rPr>
-        <w:t xml:space="preserve"> для максимальных объемов входных данных занимает меньше, чем полсекунды.</w:t>
+        <w:t xml:space="preserve">обеспечена </w:t>
+      </w:r>
+      <w:r>
+        <w:rPr>
+          <w:rFonts w:ascii="Times New Roman" w:hAnsi="Times New Roman" w:cs="Times New Roman"/>
+          <w:sz w:val="28"/>
+        </w:rPr>
+        <w:t>высокая скорость работы –</w:t>
+      </w:r>
+      <w:r>
+        <w:rPr>
+          <w:rFonts w:ascii="Times New Roman" w:hAnsi="Times New Roman" w:cs="Times New Roman"/>
+          <w:sz w:val="28"/>
+        </w:rPr>
+        <w:t xml:space="preserve"> время вычисления результата </w:t>
+      </w:r>
+      <w:r>
+        <w:rPr>
+          <w:rFonts w:ascii="Times New Roman" w:hAnsi="Times New Roman" w:cs="Times New Roman"/>
+          <w:sz w:val="28"/>
+        </w:rPr>
+        <w:t xml:space="preserve">для максимальных объемов </w:t>
+      </w:r>
+      <w:r>
+        <w:rPr>
+          <w:rFonts w:ascii="Times New Roman" w:hAnsi="Times New Roman" w:cs="Times New Roman"/>
+          <w:sz w:val="28"/>
+        </w:rPr>
+        <w:t>данных занимает менее</w:t>
+      </w:r>
+      <w:r>
+        <w:rPr>
+          <w:rFonts w:ascii="Times New Roman" w:hAnsi="Times New Roman" w:cs="Times New Roman"/>
+          <w:sz w:val="28"/>
+        </w:rPr>
+        <w:t xml:space="preserve"> полсекунды.</w:t>
+      </w:r>
+      <w:r>
+        <w:rPr>
+          <w:rFonts w:ascii="Times New Roman" w:hAnsi="Times New Roman" w:cs="Times New Roman"/>
+          <w:sz w:val="28"/>
+        </w:rPr>
+        <w:t xml:space="preserve"> </w:t>
       </w:r>
     </w:p>
     <w:p>
@@ -32843,29 +32913,28 @@
           <w:rFonts w:ascii="Times New Roman" w:hAnsi="Times New Roman" w:cs="Times New Roman"/>
           <w:sz w:val="28"/>
         </w:rPr>
-        <w:t>Недостатки:</w:t>
-      </w:r>
-    </w:p>
-    <w:p>
-      <w:pPr>
-        <w:pStyle w:val="a5"/>
-        <w:numPr>
-          <w:ilvl w:val="0"/>
-          <w:numId w:val="45"/>
-        </w:numPr>
-        <w:spacing w:line="360" w:lineRule="auto"/>
-        <w:jc w:val="both"/>
-        <w:rPr>
-          <w:rFonts w:ascii="Times New Roman" w:hAnsi="Times New Roman" w:cs="Times New Roman"/>
-          <w:sz w:val="28"/>
-        </w:rPr>
-      </w:pPr>
-      <w:r>
-        <w:rPr>
-          <w:rFonts w:ascii="Times New Roman" w:hAnsi="Times New Roman" w:cs="Times New Roman"/>
-          <w:sz w:val="28"/>
-        </w:rPr>
-        <w:t>отсутствует возможность детального исследования функций программы, вероятность наличия дефектов определ</w:t>
+        <w:t xml:space="preserve">В качестве дальнейшего развития следует рассмотреть </w:t>
+      </w:r>
+      <w:r>
+        <w:rPr>
+          <w:rFonts w:ascii="Times New Roman" w:hAnsi="Times New Roman" w:cs="Times New Roman"/>
+          <w:sz w:val="28"/>
+        </w:rPr>
+        <w:t xml:space="preserve">возможность детального исследования функций программы, </w:t>
+      </w:r>
+      <w:r>
+        <w:rPr>
+          <w:rFonts w:ascii="Times New Roman" w:hAnsi="Times New Roman" w:cs="Times New Roman"/>
+          <w:sz w:val="28"/>
+        </w:rPr>
+        <w:t xml:space="preserve">так как на данном этапе, исходя из поставленной задачи, </w:t>
+      </w:r>
+      <w:r>
+        <w:rPr>
+          <w:rFonts w:ascii="Times New Roman" w:hAnsi="Times New Roman" w:cs="Times New Roman"/>
+          <w:sz w:val="28"/>
+        </w:rPr>
+        <w:t>вероятность наличия дефектов определ</w:t>
       </w:r>
       <w:r>
         <w:rPr>
@@ -33015,7 +33084,14 @@
           <w:rFonts w:ascii="Times New Roman" w:hAnsi="Times New Roman" w:cs="Times New Roman"/>
           <w:sz w:val="28"/>
         </w:rPr>
-        <w:t xml:space="preserve"> это меньше 200 миллисекунд. При этом зависимость времени от количества является линейной. Также приведены достоинства и недостатки разработанного метода.</w:t>
+        <w:t xml:space="preserve"> это меньше 200 миллисекунд. При этом зависимость времени от количества явл</w:t>
+      </w:r>
+      <w:r>
+        <w:rPr>
+          <w:rFonts w:ascii="Times New Roman" w:hAnsi="Times New Roman" w:cs="Times New Roman"/>
+          <w:sz w:val="28"/>
+        </w:rPr>
+        <w:t>яется линейной. Также проведена оценка разработанного ПО.</w:t>
       </w:r>
     </w:p>
     <w:p>
@@ -38401,7 +38477,7 @@
       <w:footerReference w:type="default" r:id="rId30"/>
       <w:pgSz w:w="11906" w:h="16838"/>
       <w:pgMar w:top="1134" w:right="567" w:bottom="1134" w:left="1701" w:header="709" w:footer="709" w:gutter="0"/>
-      <w:pgNumType w:start="3"/>
+      <w:pgNumType w:start="5"/>
       <w:cols w:space="708"/>
       <w:docGrid w:linePitch="360"/>
     </w:sectPr>
@@ -38481,7 +38557,7 @@
             <w:noProof/>
             <w:sz w:val="24"/>
           </w:rPr>
-          <w:t>53</w:t>
+          <w:t>29</w:t>
         </w:r>
         <w:r>
           <w:rPr>
@@ -44144,7 +44220,7 @@
 </file>
 
 <file path=customXml/itemProps1.xml><?xml version="1.0" encoding="utf-8"?>
-<ds:datastoreItem xmlns:ds="http://schemas.openxmlformats.org/officeDocument/2006/customXml" ds:itemID="{615D3594-8BF5-4EC5-BB87-6E5F33AEE321}">
+<ds:datastoreItem xmlns:ds="http://schemas.openxmlformats.org/officeDocument/2006/customXml" ds:itemID="{52A836E0-F140-47D8-9556-2D91E8E387C5}">
   <ds:schemaRefs>
     <ds:schemaRef ds:uri="http://schemas.openxmlformats.org/officeDocument/2006/bibliography"/>
   </ds:schemaRefs>

</xml_diff>

<commit_message>
[#15] fix teachers issues in report
</commit_message>
<xml_diff>
--- a/doc/report/КлимовИС_ВКР_РПЗ.docx
+++ b/doc/report/КлимовИС_ВКР_РПЗ.docx
@@ -69,7 +69,7 @@
           <w:sz w:val="28"/>
           <w:szCs w:val="28"/>
         </w:rPr>
-        <w:t xml:space="preserve"> содержит 56</w:t>
+        <w:t xml:space="preserve"> содержит 57</w:t>
       </w:r>
       <w:r>
         <w:rPr>
@@ -101,7 +101,25 @@
           <w:sz w:val="28"/>
           <w:szCs w:val="28"/>
         </w:rPr>
-        <w:t>Объектом работы является обнаружение дефектов программного обеспечения.</w:t>
+        <w:t>Объектом работы является обнаружение дефектов программного обеспечения</w:t>
+      </w:r>
+      <w:r>
+        <w:rPr>
+          <w:rFonts w:ascii="Times New Roman" w:hAnsi="Times New Roman" w:cs="Times New Roman"/>
+          <w:color w:val="000000" w:themeColor="text1"/>
+          <w:sz w:val="28"/>
+          <w:szCs w:val="28"/>
+        </w:rPr>
+        <w:t xml:space="preserve"> (ПО)</w:t>
+      </w:r>
+      <w:r>
+        <w:rPr>
+          <w:rFonts w:ascii="Times New Roman" w:hAnsi="Times New Roman" w:cs="Times New Roman"/>
+          <w:color w:val="000000" w:themeColor="text1"/>
+          <w:sz w:val="28"/>
+          <w:szCs w:val="28"/>
+        </w:rPr>
+        <w:t>.</w:t>
       </w:r>
     </w:p>
     <w:p>
@@ -112,26 +130,36 @@
         <w:jc w:val="both"/>
         <w:rPr>
           <w:rFonts w:ascii="Times New Roman" w:hAnsi="Times New Roman" w:cs="Times New Roman"/>
-          <w:sz w:val="28"/>
-          <w:szCs w:val="28"/>
-        </w:rPr>
-      </w:pPr>
-      <w:r>
-        <w:rPr>
-          <w:rFonts w:ascii="Times New Roman" w:hAnsi="Times New Roman" w:cs="Times New Roman"/>
           <w:color w:val="000000" w:themeColor="text1"/>
           <w:sz w:val="28"/>
           <w:szCs w:val="28"/>
         </w:rPr>
-        <w:t xml:space="preserve">Целью работы является </w:t>
-      </w:r>
-      <w:r>
-        <w:rPr>
-          <w:rFonts w:ascii="Times New Roman" w:hAnsi="Times New Roman" w:cs="Times New Roman"/>
-          <w:sz w:val="28"/>
-          <w:szCs w:val="28"/>
-        </w:rPr>
-        <w:t>разработка и программная реализация метода обнаружения дефектов ПО с использованием алгоритмов машинного обучения.</w:t>
+      </w:pPr>
+      <w:r>
+        <w:rPr>
+          <w:rFonts w:ascii="Times New Roman" w:hAnsi="Times New Roman" w:cs="Times New Roman"/>
+          <w:sz w:val="28"/>
+          <w:szCs w:val="28"/>
+        </w:rPr>
+        <w:t xml:space="preserve">Ключевые слова: дефект, машинное обучение, градиентный </w:t>
+      </w:r>
+      <w:proofErr w:type="spellStart"/>
+      <w:r>
+        <w:rPr>
+          <w:rFonts w:ascii="Times New Roman" w:hAnsi="Times New Roman" w:cs="Times New Roman"/>
+          <w:sz w:val="28"/>
+          <w:szCs w:val="28"/>
+        </w:rPr>
+        <w:t>бустинг</w:t>
+      </w:r>
+      <w:proofErr w:type="spellEnd"/>
+      <w:r>
+        <w:rPr>
+          <w:rFonts w:ascii="Times New Roman" w:hAnsi="Times New Roman" w:cs="Times New Roman"/>
+          <w:sz w:val="28"/>
+          <w:szCs w:val="28"/>
+        </w:rPr>
+        <w:t>, метрики кода, обнаружение, методы.</w:t>
       </w:r>
     </w:p>
     <w:p>
@@ -142,60 +170,26 @@
         <w:jc w:val="both"/>
         <w:rPr>
           <w:rFonts w:ascii="Times New Roman" w:hAnsi="Times New Roman" w:cs="Times New Roman"/>
+          <w:sz w:val="28"/>
+          <w:szCs w:val="28"/>
+        </w:rPr>
+      </w:pPr>
+      <w:r>
+        <w:rPr>
+          <w:rFonts w:ascii="Times New Roman" w:hAnsi="Times New Roman" w:cs="Times New Roman"/>
           <w:color w:val="000000" w:themeColor="text1"/>
           <w:sz w:val="28"/>
           <w:szCs w:val="28"/>
         </w:rPr>
-      </w:pPr>
-      <w:r>
-        <w:rPr>
-          <w:rFonts w:ascii="Times New Roman" w:hAnsi="Times New Roman" w:cs="Times New Roman"/>
-          <w:sz w:val="28"/>
-          <w:szCs w:val="28"/>
-        </w:rPr>
-        <w:t>Ключевые слова: дефект,</w:t>
-      </w:r>
-      <w:r>
-        <w:rPr>
-          <w:rFonts w:ascii="Times New Roman" w:hAnsi="Times New Roman" w:cs="Times New Roman"/>
-          <w:sz w:val="28"/>
-          <w:szCs w:val="28"/>
-        </w:rPr>
-        <w:t xml:space="preserve"> </w:t>
-      </w:r>
-      <w:r>
-        <w:rPr>
-          <w:rFonts w:ascii="Times New Roman" w:hAnsi="Times New Roman" w:cs="Times New Roman"/>
-          <w:sz w:val="28"/>
-          <w:szCs w:val="28"/>
-        </w:rPr>
-        <w:t xml:space="preserve">машинное обучение, </w:t>
-      </w:r>
-      <w:r>
-        <w:rPr>
-          <w:rFonts w:ascii="Times New Roman" w:hAnsi="Times New Roman" w:cs="Times New Roman"/>
-          <w:sz w:val="28"/>
-          <w:szCs w:val="28"/>
-        </w:rPr>
-        <w:t xml:space="preserve">градиентный </w:t>
-      </w:r>
-      <w:proofErr w:type="spellStart"/>
-      <w:r>
-        <w:rPr>
-          <w:rFonts w:ascii="Times New Roman" w:hAnsi="Times New Roman" w:cs="Times New Roman"/>
-          <w:sz w:val="28"/>
-          <w:szCs w:val="28"/>
-        </w:rPr>
-        <w:t>бустинг</w:t>
-      </w:r>
-      <w:proofErr w:type="spellEnd"/>
-      <w:r>
-        <w:rPr>
-          <w:rFonts w:ascii="Times New Roman" w:hAnsi="Times New Roman" w:cs="Times New Roman"/>
-          <w:sz w:val="28"/>
-          <w:szCs w:val="28"/>
-        </w:rPr>
-        <w:t>, метрики кода, обнаружение, методы.</w:t>
+        <w:t xml:space="preserve">Целью работы является </w:t>
+      </w:r>
+      <w:r>
+        <w:rPr>
+          <w:rFonts w:ascii="Times New Roman" w:hAnsi="Times New Roman" w:cs="Times New Roman"/>
+          <w:sz w:val="28"/>
+          <w:szCs w:val="28"/>
+        </w:rPr>
+        <w:t>разработка и программная реализация метода обнаружения дефектов ПО с использованием алгоритмов машинного обучения.</w:t>
       </w:r>
     </w:p>
     <w:p>
@@ -203,9 +197,201 @@
         <w:spacing w:line="360" w:lineRule="auto"/>
         <w:ind w:firstLine="709"/>
         <w:contextualSpacing/>
-        <w:rPr>
-          <w:rFonts w:ascii="Times New Roman" w:hAnsi="Times New Roman" w:cs="Times New Roman"/>
-          <w:color w:val="000000" w:themeColor="text1"/>
+        <w:jc w:val="both"/>
+        <w:rPr>
+          <w:rFonts w:ascii="Times New Roman" w:hAnsi="Times New Roman" w:cs="Times New Roman"/>
+          <w:sz w:val="28"/>
+          <w:szCs w:val="28"/>
+        </w:rPr>
+      </w:pPr>
+      <w:r>
+        <w:rPr>
+          <w:rFonts w:ascii="Times New Roman" w:hAnsi="Times New Roman" w:cs="Times New Roman"/>
+          <w:sz w:val="28"/>
+          <w:szCs w:val="28"/>
+        </w:rPr>
+        <w:t>В аналитическом разделе предста</w:t>
+      </w:r>
+      <w:r>
+        <w:rPr>
+          <w:rFonts w:ascii="Times New Roman" w:hAnsi="Times New Roman" w:cs="Times New Roman"/>
+          <w:sz w:val="28"/>
+          <w:szCs w:val="28"/>
+        </w:rPr>
+        <w:t xml:space="preserve">влен обзор и сравнительный анализ существующих методов </w:t>
+      </w:r>
+      <w:r>
+        <w:rPr>
+          <w:rFonts w:ascii="Times New Roman" w:hAnsi="Times New Roman" w:cs="Times New Roman"/>
+          <w:sz w:val="28"/>
+          <w:szCs w:val="28"/>
+        </w:rPr>
+        <w:t>поиска</w:t>
+      </w:r>
+      <w:r>
+        <w:rPr>
+          <w:rFonts w:ascii="Times New Roman" w:hAnsi="Times New Roman" w:cs="Times New Roman"/>
+          <w:sz w:val="28"/>
+          <w:szCs w:val="28"/>
+        </w:rPr>
+        <w:t xml:space="preserve"> дефектов </w:t>
+      </w:r>
+      <w:r>
+        <w:rPr>
+          <w:rFonts w:ascii="Times New Roman" w:hAnsi="Times New Roman" w:cs="Times New Roman"/>
+          <w:sz w:val="28"/>
+          <w:szCs w:val="28"/>
+        </w:rPr>
+        <w:t>ПО,</w:t>
+      </w:r>
+      <w:r>
+        <w:rPr>
+          <w:rFonts w:ascii="Times New Roman" w:hAnsi="Times New Roman" w:cs="Times New Roman"/>
+          <w:sz w:val="28"/>
+          <w:szCs w:val="28"/>
+        </w:rPr>
+        <w:t xml:space="preserve"> описана формализ</w:t>
+      </w:r>
+      <w:r>
+        <w:rPr>
+          <w:rFonts w:ascii="Times New Roman" w:hAnsi="Times New Roman" w:cs="Times New Roman"/>
+          <w:sz w:val="28"/>
+          <w:szCs w:val="28"/>
+        </w:rPr>
+        <w:t>ованная постановка задачи обнаружения дефектов ПО с использованием алгоритмов машинного обучения</w:t>
+      </w:r>
+      <w:r>
+        <w:rPr>
+          <w:rFonts w:ascii="Times New Roman" w:hAnsi="Times New Roman" w:cs="Times New Roman"/>
+          <w:sz w:val="28"/>
+          <w:szCs w:val="28"/>
+        </w:rPr>
+        <w:t xml:space="preserve"> в виде </w:t>
+      </w:r>
+      <w:r>
+        <w:rPr>
+          <w:rFonts w:ascii="Times New Roman" w:hAnsi="Times New Roman" w:cs="Times New Roman"/>
+          <w:sz w:val="28"/>
+          <w:szCs w:val="28"/>
+          <w:lang w:val="en-US"/>
+        </w:rPr>
+        <w:t>IDEF</w:t>
+      </w:r>
+      <w:r>
+        <w:rPr>
+          <w:rFonts w:ascii="Times New Roman" w:hAnsi="Times New Roman" w:cs="Times New Roman"/>
+          <w:sz w:val="28"/>
+          <w:szCs w:val="28"/>
+        </w:rPr>
+        <w:t>0-</w:t>
+      </w:r>
+      <w:r>
+        <w:rPr>
+          <w:rFonts w:ascii="Times New Roman" w:hAnsi="Times New Roman" w:cs="Times New Roman"/>
+          <w:sz w:val="28"/>
+          <w:szCs w:val="28"/>
+        </w:rPr>
+        <w:t>диаграммы</w:t>
+      </w:r>
+      <w:r>
+        <w:rPr>
+          <w:rFonts w:ascii="Times New Roman" w:hAnsi="Times New Roman" w:cs="Times New Roman"/>
+          <w:sz w:val="28"/>
+          <w:szCs w:val="28"/>
+        </w:rPr>
+        <w:t>.</w:t>
+      </w:r>
+      <w:r>
+        <w:rPr>
+          <w:rFonts w:ascii="Times New Roman" w:hAnsi="Times New Roman" w:cs="Times New Roman"/>
+          <w:sz w:val="28"/>
+          <w:szCs w:val="28"/>
+        </w:rPr>
+        <w:t xml:space="preserve"> В конструкторском разделе разработан метод обнаружения дефектов ПО с применением </w:t>
+      </w:r>
+      <w:r>
+        <w:rPr>
+          <w:rFonts w:ascii="Times New Roman" w:hAnsi="Times New Roman" w:cs="Times New Roman"/>
+          <w:sz w:val="28"/>
+          <w:szCs w:val="28"/>
+        </w:rPr>
+        <w:t xml:space="preserve">алгоритма </w:t>
+      </w:r>
+      <w:r>
+        <w:rPr>
+          <w:rFonts w:ascii="Times New Roman" w:hAnsi="Times New Roman" w:cs="Times New Roman"/>
+          <w:sz w:val="28"/>
+          <w:szCs w:val="28"/>
+        </w:rPr>
+        <w:t>градиентного бустинга.</w:t>
+      </w:r>
+      <w:r>
+        <w:rPr>
+          <w:rFonts w:ascii="Times New Roman" w:hAnsi="Times New Roman" w:cs="Times New Roman"/>
+          <w:sz w:val="28"/>
+          <w:szCs w:val="28"/>
+        </w:rPr>
+        <w:t xml:space="preserve"> В технологическом разделе </w:t>
+      </w:r>
+      <w:r>
+        <w:rPr>
+          <w:rFonts w:ascii="Times New Roman" w:hAnsi="Times New Roman" w:cs="Times New Roman"/>
+          <w:sz w:val="28"/>
+          <w:szCs w:val="28"/>
+        </w:rPr>
+        <w:t>создан</w:t>
+      </w:r>
+      <w:r>
+        <w:rPr>
+          <w:rFonts w:ascii="Times New Roman" w:hAnsi="Times New Roman" w:cs="Times New Roman"/>
+          <w:sz w:val="28"/>
+          <w:szCs w:val="28"/>
+        </w:rPr>
+        <w:t xml:space="preserve"> программный продукт, реализующий</w:t>
+      </w:r>
+      <w:r>
+        <w:rPr>
+          <w:rFonts w:ascii="Times New Roman" w:hAnsi="Times New Roman" w:cs="Times New Roman"/>
+          <w:sz w:val="28"/>
+          <w:szCs w:val="28"/>
+        </w:rPr>
+        <w:t xml:space="preserve"> разработанный метод</w:t>
+      </w:r>
+      <w:r>
+        <w:rPr>
+          <w:rFonts w:ascii="Times New Roman" w:hAnsi="Times New Roman" w:cs="Times New Roman"/>
+          <w:sz w:val="28"/>
+          <w:szCs w:val="28"/>
+        </w:rPr>
+        <w:t xml:space="preserve">. В исследовательском разделе проведено исследование эффективности </w:t>
+      </w:r>
+      <w:r>
+        <w:rPr>
+          <w:rFonts w:ascii="Times New Roman" w:hAnsi="Times New Roman" w:cs="Times New Roman"/>
+          <w:sz w:val="28"/>
+          <w:szCs w:val="28"/>
+        </w:rPr>
+        <w:t>метода обнаружения дефектов ПО</w:t>
+      </w:r>
+      <w:r>
+        <w:rPr>
+          <w:rFonts w:ascii="Times New Roman" w:hAnsi="Times New Roman" w:cs="Times New Roman"/>
+          <w:sz w:val="28"/>
+          <w:szCs w:val="28"/>
+        </w:rPr>
+        <w:t>.</w:t>
+      </w:r>
+    </w:p>
+    <w:p>
+      <w:pPr>
+        <w:spacing w:line="360" w:lineRule="auto"/>
+        <w:ind w:firstLine="709"/>
+        <w:contextualSpacing/>
+        <w:jc w:val="both"/>
+        <w:rPr>
+          <w:rFonts w:ascii="Times New Roman" w:hAnsi="Times New Roman" w:cs="Times New Roman"/>
+          <w:sz w:val="28"/>
+          <w:szCs w:val="28"/>
         </w:rPr>
       </w:pPr>
     </w:p>
@@ -2834,7 +3020,7 @@
                 <w:sz w:val="28"/>
                 <w:szCs w:val="28"/>
               </w:rPr>
-              <w:t>45</w:t>
+              <w:t>46</w:t>
             </w:r>
             <w:r>
               <w:rPr>
@@ -2914,7 +3100,7 @@
               <w:rPr>
                 <w:webHidden/>
               </w:rPr>
-              <w:t>46</w:t>
+              <w:t>47</w:t>
             </w:r>
             <w:r>
               <w:rPr>
@@ -3004,7 +3190,7 @@
                 <w:sz w:val="28"/>
                 <w:szCs w:val="28"/>
               </w:rPr>
-              <w:t>46</w:t>
+              <w:t>47</w:t>
             </w:r>
             <w:r>
               <w:rPr>
@@ -3098,7 +3284,7 @@
                 <w:sz w:val="28"/>
                 <w:szCs w:val="28"/>
               </w:rPr>
-              <w:t>48</w:t>
+              <w:t>49</w:t>
             </w:r>
             <w:r>
               <w:rPr>
@@ -3192,7 +3378,7 @@
                 <w:sz w:val="28"/>
                 <w:szCs w:val="28"/>
               </w:rPr>
-              <w:t>49</w:t>
+              <w:t>50</w:t>
             </w:r>
             <w:r>
               <w:rPr>
@@ -3286,7 +3472,7 @@
                 <w:sz w:val="28"/>
                 <w:szCs w:val="28"/>
               </w:rPr>
-              <w:t>50</w:t>
+              <w:t>51</w:t>
             </w:r>
             <w:r>
               <w:rPr>
@@ -3351,7 +3537,7 @@
               <w:rPr>
                 <w:webHidden/>
               </w:rPr>
-              <w:t>51</w:t>
+              <w:t>52</w:t>
             </w:r>
             <w:r>
               <w:rPr>
@@ -3412,7 +3598,7 @@
               <w:rPr>
                 <w:webHidden/>
               </w:rPr>
-              <w:t>52</w:t>
+              <w:t>53</w:t>
             </w:r>
             <w:r>
               <w:rPr>
@@ -3475,7 +3661,7 @@
               <w:rPr>
                 <w:webHidden/>
               </w:rPr>
-              <w:t>56</w:t>
+              <w:t>57</w:t>
             </w:r>
             <w:r>
               <w:rPr>
@@ -4780,7 +4966,7 @@
                           <a14:useLocalDpi xmlns:a14="http://schemas.microsoft.com/office/drawing/2010/main" val="0"/>
                         </a:ext>
                         <a:ext uri="{96DAC541-7B7A-43D3-8B79-37D633B846F1}">
-                          <asvg:svgBlip xmlns="" xmlns:cx2="http://schemas.microsoft.com/office/drawing/2015/10/21/chartex" xmlns:cx3="http://schemas.microsoft.com/office/drawing/2016/5/9/chartex" xmlns:cx4="http://schemas.microsoft.com/office/drawing/2016/5/10/chartex" xmlns:cx5="http://schemas.microsoft.com/office/drawing/2016/5/11/chartex" xmlns:cx6="http://schemas.microsoft.com/office/drawing/2016/5/12/chartex" xmlns:cx7="http://schemas.microsoft.com/office/drawing/2016/5/13/chartex" xmlns:cx8="http://schemas.microsoft.com/office/drawing/2016/5/14/chartex" xmlns:aink="http://schemas.microsoft.com/office/drawing/2016/ink" xmlns:am3d="http://schemas.microsoft.com/office/drawing/2017/model3d" xmlns:o="urn:schemas-microsoft-com:office:office" xmlns:oel="http://schemas.microsoft.com/office/2019/extlst" xmlns:v="urn:schemas-microsoft-com:vml" xmlns:w10="urn:schemas-microsoft-com:office:word" xmlns:w="http://schemas.openxmlformats.org/wordprocessingml/2006/main" xmlns:w16cex="http://schemas.microsoft.com/office/word/2018/wordml/cex" xmlns:w16cid="http://schemas.microsoft.com/office/word/2016/wordml/cid" xmlns:w16="http://schemas.microsoft.com/office/word/2018/wordml" xmlns:w16sdtdh="http://schemas.microsoft.com/office/word/2020/wordml/sdtdatahash" xmlns:asvg="http://schemas.microsoft.com/office/drawing/2016/SVG/main" xmlns:arto="http://schemas.microsoft.com/office/word/2006/arto" r:embed="rId9"/>
+                          <asvg:svgBlip xmlns:arto="http://schemas.microsoft.com/office/word/2006/arto" xmlns:asvg="http://schemas.microsoft.com/office/drawing/2016/SVG/main" xmlns:w16sdtdh="http://schemas.microsoft.com/office/word/2020/wordml/sdtdatahash" xmlns:w16="http://schemas.microsoft.com/office/word/2018/wordml" xmlns:w16cid="http://schemas.microsoft.com/office/word/2016/wordml/cid" xmlns:w16cex="http://schemas.microsoft.com/office/word/2018/wordml/cex" xmlns:w="http://schemas.openxmlformats.org/wordprocessingml/2006/main" xmlns:w10="urn:schemas-microsoft-com:office:word" xmlns:v="urn:schemas-microsoft-com:vml" xmlns:oel="http://schemas.microsoft.com/office/2019/extlst" xmlns:o="urn:schemas-microsoft-com:office:office" xmlns:am3d="http://schemas.microsoft.com/office/drawing/2017/model3d" xmlns:aink="http://schemas.microsoft.com/office/drawing/2016/ink" xmlns:cx8="http://schemas.microsoft.com/office/drawing/2016/5/14/chartex" xmlns:cx7="http://schemas.microsoft.com/office/drawing/2016/5/13/chartex" xmlns:cx6="http://schemas.microsoft.com/office/drawing/2016/5/12/chartex" xmlns:cx5="http://schemas.microsoft.com/office/drawing/2016/5/11/chartex" xmlns:cx4="http://schemas.microsoft.com/office/drawing/2016/5/10/chartex" xmlns:cx3="http://schemas.microsoft.com/office/drawing/2016/5/9/chartex" xmlns:cx2="http://schemas.microsoft.com/office/drawing/2015/10/21/chartex" xmlns="" r:embed="rId9"/>
                         </a:ext>
                       </a:extLst>
                     </a:blip>
@@ -5529,7 +5715,7 @@
                           <a14:useLocalDpi xmlns:a14="http://schemas.microsoft.com/office/drawing/2010/main" val="0"/>
                         </a:ext>
                         <a:ext uri="{96DAC541-7B7A-43D3-8B79-37D633B846F1}">
-                          <asvg:svgBlip xmlns="" xmlns:cx2="http://schemas.microsoft.com/office/drawing/2015/10/21/chartex" xmlns:cx3="http://schemas.microsoft.com/office/drawing/2016/5/9/chartex" xmlns:cx4="http://schemas.microsoft.com/office/drawing/2016/5/10/chartex" xmlns:cx5="http://schemas.microsoft.com/office/drawing/2016/5/11/chartex" xmlns:cx6="http://schemas.microsoft.com/office/drawing/2016/5/12/chartex" xmlns:cx7="http://schemas.microsoft.com/office/drawing/2016/5/13/chartex" xmlns:cx8="http://schemas.microsoft.com/office/drawing/2016/5/14/chartex" xmlns:aink="http://schemas.microsoft.com/office/drawing/2016/ink" xmlns:am3d="http://schemas.microsoft.com/office/drawing/2017/model3d" xmlns:o="urn:schemas-microsoft-com:office:office" xmlns:oel="http://schemas.microsoft.com/office/2019/extlst" xmlns:v="urn:schemas-microsoft-com:vml" xmlns:w10="urn:schemas-microsoft-com:office:word" xmlns:w="http://schemas.openxmlformats.org/wordprocessingml/2006/main" xmlns:w16cex="http://schemas.microsoft.com/office/word/2018/wordml/cex" xmlns:w16cid="http://schemas.microsoft.com/office/word/2016/wordml/cid" xmlns:w16="http://schemas.microsoft.com/office/word/2018/wordml" xmlns:w16sdtdh="http://schemas.microsoft.com/office/word/2020/wordml/sdtdatahash" xmlns:asvg="http://schemas.microsoft.com/office/drawing/2016/SVG/main" xmlns:arto="http://schemas.microsoft.com/office/word/2006/arto" r:embed="rId11"/>
+                          <asvg:svgBlip xmlns:arto="http://schemas.microsoft.com/office/word/2006/arto" xmlns:asvg="http://schemas.microsoft.com/office/drawing/2016/SVG/main" xmlns:w16sdtdh="http://schemas.microsoft.com/office/word/2020/wordml/sdtdatahash" xmlns:w16="http://schemas.microsoft.com/office/word/2018/wordml" xmlns:w16cid="http://schemas.microsoft.com/office/word/2016/wordml/cid" xmlns:w16cex="http://schemas.microsoft.com/office/word/2018/wordml/cex" xmlns:w="http://schemas.openxmlformats.org/wordprocessingml/2006/main" xmlns:w10="urn:schemas-microsoft-com:office:word" xmlns:v="urn:schemas-microsoft-com:vml" xmlns:oel="http://schemas.microsoft.com/office/2019/extlst" xmlns:o="urn:schemas-microsoft-com:office:office" xmlns:am3d="http://schemas.microsoft.com/office/drawing/2017/model3d" xmlns:aink="http://schemas.microsoft.com/office/drawing/2016/ink" xmlns:cx8="http://schemas.microsoft.com/office/drawing/2016/5/14/chartex" xmlns:cx7="http://schemas.microsoft.com/office/drawing/2016/5/13/chartex" xmlns:cx6="http://schemas.microsoft.com/office/drawing/2016/5/12/chartex" xmlns:cx5="http://schemas.microsoft.com/office/drawing/2016/5/11/chartex" xmlns:cx4="http://schemas.microsoft.com/office/drawing/2016/5/10/chartex" xmlns:cx3="http://schemas.microsoft.com/office/drawing/2016/5/9/chartex" xmlns:cx2="http://schemas.microsoft.com/office/drawing/2015/10/21/chartex" xmlns="" r:embed="rId11"/>
                         </a:ext>
                       </a:extLst>
                     </a:blip>
@@ -5918,7 +6104,7 @@
                           <a14:useLocalDpi xmlns:a14="http://schemas.microsoft.com/office/drawing/2010/main" val="0"/>
                         </a:ext>
                         <a:ext uri="{96DAC541-7B7A-43D3-8B79-37D633B846F1}">
-                          <asvg:svgBlip xmlns="" xmlns:cx2="http://schemas.microsoft.com/office/drawing/2015/10/21/chartex" xmlns:cx3="http://schemas.microsoft.com/office/drawing/2016/5/9/chartex" xmlns:cx4="http://schemas.microsoft.com/office/drawing/2016/5/10/chartex" xmlns:cx5="http://schemas.microsoft.com/office/drawing/2016/5/11/chartex" xmlns:cx6="http://schemas.microsoft.com/office/drawing/2016/5/12/chartex" xmlns:cx7="http://schemas.microsoft.com/office/drawing/2016/5/13/chartex" xmlns:cx8="http://schemas.microsoft.com/office/drawing/2016/5/14/chartex" xmlns:aink="http://schemas.microsoft.com/office/drawing/2016/ink" xmlns:am3d="http://schemas.microsoft.com/office/drawing/2017/model3d" xmlns:o="urn:schemas-microsoft-com:office:office" xmlns:oel="http://schemas.microsoft.com/office/2019/extlst" xmlns:v="urn:schemas-microsoft-com:vml" xmlns:w10="urn:schemas-microsoft-com:office:word" xmlns:w="http://schemas.openxmlformats.org/wordprocessingml/2006/main" xmlns:w16cex="http://schemas.microsoft.com/office/word/2018/wordml/cex" xmlns:w16cid="http://schemas.microsoft.com/office/word/2016/wordml/cid" xmlns:w16="http://schemas.microsoft.com/office/word/2018/wordml" xmlns:w16sdtdh="http://schemas.microsoft.com/office/word/2020/wordml/sdtdatahash" xmlns:asvg="http://schemas.microsoft.com/office/drawing/2016/SVG/main" xmlns:arto="http://schemas.microsoft.com/office/word/2006/arto" r:embed="rId13"/>
+                          <asvg:svgBlip xmlns:arto="http://schemas.microsoft.com/office/word/2006/arto" xmlns:asvg="http://schemas.microsoft.com/office/drawing/2016/SVG/main" xmlns:w16sdtdh="http://schemas.microsoft.com/office/word/2020/wordml/sdtdatahash" xmlns:w16="http://schemas.microsoft.com/office/word/2018/wordml" xmlns:w16cid="http://schemas.microsoft.com/office/word/2016/wordml/cid" xmlns:w16cex="http://schemas.microsoft.com/office/word/2018/wordml/cex" xmlns:w="http://schemas.openxmlformats.org/wordprocessingml/2006/main" xmlns:w10="urn:schemas-microsoft-com:office:word" xmlns:v="urn:schemas-microsoft-com:vml" xmlns:oel="http://schemas.microsoft.com/office/2019/extlst" xmlns:o="urn:schemas-microsoft-com:office:office" xmlns:am3d="http://schemas.microsoft.com/office/drawing/2017/model3d" xmlns:aink="http://schemas.microsoft.com/office/drawing/2016/ink" xmlns:cx8="http://schemas.microsoft.com/office/drawing/2016/5/14/chartex" xmlns:cx7="http://schemas.microsoft.com/office/drawing/2016/5/13/chartex" xmlns:cx6="http://schemas.microsoft.com/office/drawing/2016/5/12/chartex" xmlns:cx5="http://schemas.microsoft.com/office/drawing/2016/5/11/chartex" xmlns:cx4="http://schemas.microsoft.com/office/drawing/2016/5/10/chartex" xmlns:cx3="http://schemas.microsoft.com/office/drawing/2016/5/9/chartex" xmlns:cx2="http://schemas.microsoft.com/office/drawing/2015/10/21/chartex" xmlns="" r:embed="rId13"/>
                         </a:ext>
                       </a:extLst>
                     </a:blip>
@@ -6327,7 +6513,7 @@
                           <a14:useLocalDpi xmlns:a14="http://schemas.microsoft.com/office/drawing/2010/main" val="0"/>
                         </a:ext>
                         <a:ext uri="{96DAC541-7B7A-43D3-8B79-37D633B846F1}">
-                          <asvg:svgBlip xmlns="" xmlns:cx2="http://schemas.microsoft.com/office/drawing/2015/10/21/chartex" xmlns:cx3="http://schemas.microsoft.com/office/drawing/2016/5/9/chartex" xmlns:cx4="http://schemas.microsoft.com/office/drawing/2016/5/10/chartex" xmlns:cx5="http://schemas.microsoft.com/office/drawing/2016/5/11/chartex" xmlns:cx6="http://schemas.microsoft.com/office/drawing/2016/5/12/chartex" xmlns:cx7="http://schemas.microsoft.com/office/drawing/2016/5/13/chartex" xmlns:cx8="http://schemas.microsoft.com/office/drawing/2016/5/14/chartex" xmlns:aink="http://schemas.microsoft.com/office/drawing/2016/ink" xmlns:am3d="http://schemas.microsoft.com/office/drawing/2017/model3d" xmlns:o="urn:schemas-microsoft-com:office:office" xmlns:oel="http://schemas.microsoft.com/office/2019/extlst" xmlns:v="urn:schemas-microsoft-com:vml" xmlns:w10="urn:schemas-microsoft-com:office:word" xmlns:w="http://schemas.openxmlformats.org/wordprocessingml/2006/main" xmlns:w16cex="http://schemas.microsoft.com/office/word/2018/wordml/cex" xmlns:w16cid="http://schemas.microsoft.com/office/word/2016/wordml/cid" xmlns:w16="http://schemas.microsoft.com/office/word/2018/wordml" xmlns:w16sdtdh="http://schemas.microsoft.com/office/word/2020/wordml/sdtdatahash" xmlns:asvg="http://schemas.microsoft.com/office/drawing/2016/SVG/main" xmlns:arto="http://schemas.microsoft.com/office/word/2006/arto" r:embed="rId15"/>
+                          <asvg:svgBlip xmlns:arto="http://schemas.microsoft.com/office/word/2006/arto" xmlns:asvg="http://schemas.microsoft.com/office/drawing/2016/SVG/main" xmlns:w16sdtdh="http://schemas.microsoft.com/office/word/2020/wordml/sdtdatahash" xmlns:w16="http://schemas.microsoft.com/office/word/2018/wordml" xmlns:w16cid="http://schemas.microsoft.com/office/word/2016/wordml/cid" xmlns:w16cex="http://schemas.microsoft.com/office/word/2018/wordml/cex" xmlns:w="http://schemas.openxmlformats.org/wordprocessingml/2006/main" xmlns:w10="urn:schemas-microsoft-com:office:word" xmlns:v="urn:schemas-microsoft-com:vml" xmlns:oel="http://schemas.microsoft.com/office/2019/extlst" xmlns:o="urn:schemas-microsoft-com:office:office" xmlns:am3d="http://schemas.microsoft.com/office/drawing/2017/model3d" xmlns:aink="http://schemas.microsoft.com/office/drawing/2016/ink" xmlns:cx8="http://schemas.microsoft.com/office/drawing/2016/5/14/chartex" xmlns:cx7="http://schemas.microsoft.com/office/drawing/2016/5/13/chartex" xmlns:cx6="http://schemas.microsoft.com/office/drawing/2016/5/12/chartex" xmlns:cx5="http://schemas.microsoft.com/office/drawing/2016/5/11/chartex" xmlns:cx4="http://schemas.microsoft.com/office/drawing/2016/5/10/chartex" xmlns:cx3="http://schemas.microsoft.com/office/drawing/2016/5/9/chartex" xmlns:cx2="http://schemas.microsoft.com/office/drawing/2015/10/21/chartex" xmlns="" r:embed="rId15"/>
                         </a:ext>
                       </a:extLst>
                     </a:blip>
@@ -6603,7 +6789,7 @@
                           <a14:useLocalDpi xmlns:a14="http://schemas.microsoft.com/office/drawing/2010/main" val="0"/>
                         </a:ext>
                         <a:ext uri="{96DAC541-7B7A-43D3-8B79-37D633B846F1}">
-                          <asvg:svgBlip xmlns="" xmlns:cx2="http://schemas.microsoft.com/office/drawing/2015/10/21/chartex" xmlns:cx3="http://schemas.microsoft.com/office/drawing/2016/5/9/chartex" xmlns:cx4="http://schemas.microsoft.com/office/drawing/2016/5/10/chartex" xmlns:cx5="http://schemas.microsoft.com/office/drawing/2016/5/11/chartex" xmlns:cx6="http://schemas.microsoft.com/office/drawing/2016/5/12/chartex" xmlns:cx7="http://schemas.microsoft.com/office/drawing/2016/5/13/chartex" xmlns:cx8="http://schemas.microsoft.com/office/drawing/2016/5/14/chartex" xmlns:aink="http://schemas.microsoft.com/office/drawing/2016/ink" xmlns:am3d="http://schemas.microsoft.com/office/drawing/2017/model3d" xmlns:o="urn:schemas-microsoft-com:office:office" xmlns:oel="http://schemas.microsoft.com/office/2019/extlst" xmlns:v="urn:schemas-microsoft-com:vml" xmlns:w10="urn:schemas-microsoft-com:office:word" xmlns:w="http://schemas.openxmlformats.org/wordprocessingml/2006/main" xmlns:w16cex="http://schemas.microsoft.com/office/word/2018/wordml/cex" xmlns:w16cid="http://schemas.microsoft.com/office/word/2016/wordml/cid" xmlns:w16="http://schemas.microsoft.com/office/word/2018/wordml" xmlns:w16sdtdh="http://schemas.microsoft.com/office/word/2020/wordml/sdtdatahash" xmlns:asvg="http://schemas.microsoft.com/office/drawing/2016/SVG/main" xmlns:arto="http://schemas.microsoft.com/office/word/2006/arto" r:embed="rId17"/>
+                          <asvg:svgBlip xmlns:arto="http://schemas.microsoft.com/office/word/2006/arto" xmlns:asvg="http://schemas.microsoft.com/office/drawing/2016/SVG/main" xmlns:w16sdtdh="http://schemas.microsoft.com/office/word/2020/wordml/sdtdatahash" xmlns:w16="http://schemas.microsoft.com/office/word/2018/wordml" xmlns:w16cid="http://schemas.microsoft.com/office/word/2016/wordml/cid" xmlns:w16cex="http://schemas.microsoft.com/office/word/2018/wordml/cex" xmlns:w="http://schemas.openxmlformats.org/wordprocessingml/2006/main" xmlns:w10="urn:schemas-microsoft-com:office:word" xmlns:v="urn:schemas-microsoft-com:vml" xmlns:oel="http://schemas.microsoft.com/office/2019/extlst" xmlns:o="urn:schemas-microsoft-com:office:office" xmlns:am3d="http://schemas.microsoft.com/office/drawing/2017/model3d" xmlns:aink="http://schemas.microsoft.com/office/drawing/2016/ink" xmlns:cx8="http://schemas.microsoft.com/office/drawing/2016/5/14/chartex" xmlns:cx7="http://schemas.microsoft.com/office/drawing/2016/5/13/chartex" xmlns:cx6="http://schemas.microsoft.com/office/drawing/2016/5/12/chartex" xmlns:cx5="http://schemas.microsoft.com/office/drawing/2016/5/11/chartex" xmlns:cx4="http://schemas.microsoft.com/office/drawing/2016/5/10/chartex" xmlns:cx3="http://schemas.microsoft.com/office/drawing/2016/5/9/chartex" xmlns:cx2="http://schemas.microsoft.com/office/drawing/2015/10/21/chartex" xmlns="" r:embed="rId17"/>
                         </a:ext>
                       </a:extLst>
                     </a:blip>
@@ -6951,7 +7137,7 @@
                           <a14:useLocalDpi xmlns:a14="http://schemas.microsoft.com/office/drawing/2010/main" val="0"/>
                         </a:ext>
                         <a:ext uri="{96DAC541-7B7A-43D3-8B79-37D633B846F1}">
-                          <asvg:svgBlip xmlns="" xmlns:cx2="http://schemas.microsoft.com/office/drawing/2015/10/21/chartex" xmlns:cx3="http://schemas.microsoft.com/office/drawing/2016/5/9/chartex" xmlns:cx4="http://schemas.microsoft.com/office/drawing/2016/5/10/chartex" xmlns:cx5="http://schemas.microsoft.com/office/drawing/2016/5/11/chartex" xmlns:cx6="http://schemas.microsoft.com/office/drawing/2016/5/12/chartex" xmlns:cx7="http://schemas.microsoft.com/office/drawing/2016/5/13/chartex" xmlns:cx8="http://schemas.microsoft.com/office/drawing/2016/5/14/chartex" xmlns:aink="http://schemas.microsoft.com/office/drawing/2016/ink" xmlns:am3d="http://schemas.microsoft.com/office/drawing/2017/model3d" xmlns:o="urn:schemas-microsoft-com:office:office" xmlns:oel="http://schemas.microsoft.com/office/2019/extlst" xmlns:v="urn:schemas-microsoft-com:vml" xmlns:w10="urn:schemas-microsoft-com:office:word" xmlns:w="http://schemas.openxmlformats.org/wordprocessingml/2006/main" xmlns:w16cex="http://schemas.microsoft.com/office/word/2018/wordml/cex" xmlns:w16cid="http://schemas.microsoft.com/office/word/2016/wordml/cid" xmlns:w16="http://schemas.microsoft.com/office/word/2018/wordml" xmlns:w16sdtdh="http://schemas.microsoft.com/office/word/2020/wordml/sdtdatahash" xmlns:asvg="http://schemas.microsoft.com/office/drawing/2016/SVG/main" xmlns:arto="http://schemas.microsoft.com/office/word/2006/arto" r:embed="rId19"/>
+                          <asvg:svgBlip xmlns:arto="http://schemas.microsoft.com/office/word/2006/arto" xmlns:asvg="http://schemas.microsoft.com/office/drawing/2016/SVG/main" xmlns:w16sdtdh="http://schemas.microsoft.com/office/word/2020/wordml/sdtdatahash" xmlns:w16="http://schemas.microsoft.com/office/word/2018/wordml" xmlns:w16cid="http://schemas.microsoft.com/office/word/2016/wordml/cid" xmlns:w16cex="http://schemas.microsoft.com/office/word/2018/wordml/cex" xmlns:w="http://schemas.openxmlformats.org/wordprocessingml/2006/main" xmlns:w10="urn:schemas-microsoft-com:office:word" xmlns:v="urn:schemas-microsoft-com:vml" xmlns:oel="http://schemas.microsoft.com/office/2019/extlst" xmlns:o="urn:schemas-microsoft-com:office:office" xmlns:am3d="http://schemas.microsoft.com/office/drawing/2017/model3d" xmlns:aink="http://schemas.microsoft.com/office/drawing/2016/ink" xmlns:cx8="http://schemas.microsoft.com/office/drawing/2016/5/14/chartex" xmlns:cx7="http://schemas.microsoft.com/office/drawing/2016/5/13/chartex" xmlns:cx6="http://schemas.microsoft.com/office/drawing/2016/5/12/chartex" xmlns:cx5="http://schemas.microsoft.com/office/drawing/2016/5/11/chartex" xmlns:cx4="http://schemas.microsoft.com/office/drawing/2016/5/10/chartex" xmlns:cx3="http://schemas.microsoft.com/office/drawing/2016/5/9/chartex" xmlns:cx2="http://schemas.microsoft.com/office/drawing/2015/10/21/chartex" xmlns="" r:embed="rId19"/>
                         </a:ext>
                       </a:extLst>
                     </a:blip>
@@ -20925,10 +21111,10 @@
           <w:lang w:eastAsia="ru-RU"/>
         </w:rPr>
         <w:drawing>
-          <wp:inline distT="0" distB="0" distL="0" distR="0" wp14:anchorId="08833BAA" wp14:editId="1080BF6C">
-            <wp:extent cx="3582526" cy="6525491"/>
+          <wp:inline distT="0" distB="0" distL="0" distR="0" wp14:anchorId="7336F0F7" wp14:editId="17829B1B">
+            <wp:extent cx="3581400" cy="6523441"/>
             <wp:effectExtent l="0" t="0" r="0" b="0"/>
-            <wp:docPr id="5" name="Рисунок 5"/>
+            <wp:docPr id="1" name="Рисунок 1"/>
             <wp:cNvGraphicFramePr>
               <a:graphicFrameLocks xmlns:a="http://schemas.openxmlformats.org/drawingml/2006/main" noChangeAspect="1"/>
             </wp:cNvGraphicFramePr>
@@ -20936,7 +21122,7 @@
               <a:graphicData uri="http://schemas.openxmlformats.org/drawingml/2006/picture">
                 <pic:pic xmlns:pic="http://schemas.openxmlformats.org/drawingml/2006/picture">
                   <pic:nvPicPr>
-                    <pic:cNvPr id="5" name="boosting.emf"/>
+                    <pic:cNvPr id="1" name="boosting.emf"/>
                     <pic:cNvPicPr/>
                   </pic:nvPicPr>
                   <pic:blipFill>
@@ -20954,7 +21140,7 @@
                   <pic:spPr>
                     <a:xfrm>
                       <a:off x="0" y="0"/>
-                      <a:ext cx="3603488" cy="6563673"/>
+                      <a:ext cx="3597871" cy="6553442"/>
                     </a:xfrm>
                     <a:prstGeom prst="rect">
                       <a:avLst/>
@@ -21211,7 +21397,6 @@
         </w:rPr>
         <w:t xml:space="preserve"> </w:t>
       </w:r>
-      <w:proofErr w:type="spellStart"/>
       <w:r>
         <w:rPr>
           <w:rFonts w:ascii="Times New Roman" w:hAnsi="Times New Roman" w:cs="Times New Roman"/>
@@ -21219,9 +21404,8 @@
           <w:szCs w:val="28"/>
           <w:lang w:val="en-US"/>
         </w:rPr>
-        <w:t>jm</w:t>
-      </w:r>
-      <w:proofErr w:type="spellEnd"/>
+        <w:t>JM</w:t>
+      </w:r>
       <w:r>
         <w:rPr>
           <w:rFonts w:ascii="Times New Roman" w:hAnsi="Times New Roman" w:cs="Times New Roman"/>
@@ -21230,6 +21414,8 @@
         </w:rPr>
         <w:t>1</w:t>
       </w:r>
+      <w:bookmarkStart w:id="27" w:name="_GoBack"/>
+      <w:bookmarkEnd w:id="27"/>
       <w:r>
         <w:rPr>
           <w:rFonts w:ascii="Times New Roman" w:hAnsi="Times New Roman" w:cs="Times New Roman"/>
@@ -22322,18 +22508,8 @@
           <w:sz w:val="28"/>
           <w:szCs w:val="28"/>
         </w:rPr>
-        <w:t xml:space="preserve">англ. </w:t>
-      </w:r>
-      <w:proofErr w:type="spellStart"/>
-      <w:r>
-        <w:rPr>
-          <w:rFonts w:ascii="Times New Roman" w:hAnsi="Times New Roman" w:cs="Times New Roman"/>
-          <w:sz w:val="28"/>
-          <w:szCs w:val="28"/>
-        </w:rPr>
-        <w:t>Halstead</w:t>
-      </w:r>
-      <w:proofErr w:type="spellEnd"/>
+        <w:t>англ. Halstead</w:t>
+      </w:r>
       <w:r>
         <w:rPr>
           <w:rFonts w:ascii="Times New Roman" w:hAnsi="Times New Roman" w:cs="Times New Roman"/>
@@ -22357,18 +22533,8 @@
           <w:sz w:val="28"/>
           <w:szCs w:val="28"/>
         </w:rPr>
-        <w:t xml:space="preserve"> </w:t>
-      </w:r>
-      <w:proofErr w:type="spellStart"/>
-      <w:r>
-        <w:rPr>
-          <w:rFonts w:ascii="Times New Roman" w:hAnsi="Times New Roman" w:cs="Times New Roman"/>
-          <w:sz w:val="28"/>
-          <w:szCs w:val="28"/>
-        </w:rPr>
-        <w:t>volume</w:t>
-      </w:r>
-      <w:proofErr w:type="spellEnd"/>
+        <w:t xml:space="preserve"> volume</w:t>
+      </w:r>
       <w:r>
         <w:rPr>
           <w:rFonts w:ascii="Times New Roman" w:hAnsi="Times New Roman" w:cs="Times New Roman"/>
@@ -22718,25 +22884,7 @@
           <w:sz w:val="28"/>
           <w:szCs w:val="28"/>
         </w:rPr>
-        <w:t xml:space="preserve"> </w:t>
-      </w:r>
-      <w:proofErr w:type="spellStart"/>
-      <w:r>
-        <w:rPr>
-          <w:rFonts w:ascii="Times New Roman" w:hAnsi="Times New Roman" w:cs="Times New Roman"/>
-          <w:sz w:val="28"/>
-          <w:szCs w:val="28"/>
-        </w:rPr>
-        <w:t>difficulty</w:t>
-      </w:r>
-      <w:proofErr w:type="spellEnd"/>
-      <w:r>
-        <w:rPr>
-          <w:rFonts w:ascii="Times New Roman" w:hAnsi="Times New Roman" w:cs="Times New Roman"/>
-          <w:sz w:val="28"/>
-          <w:szCs w:val="28"/>
-        </w:rPr>
-        <w:t>)</w:t>
+        <w:t xml:space="preserve"> difficulty)</w:t>
       </w:r>
       <w:r>
         <w:rPr>
@@ -23309,25 +23457,7 @@
           <w:sz w:val="28"/>
           <w:szCs w:val="28"/>
         </w:rPr>
-        <w:t xml:space="preserve"> </w:t>
-      </w:r>
-      <w:proofErr w:type="spellStart"/>
-      <w:r>
-        <w:rPr>
-          <w:rFonts w:ascii="Times New Roman" w:hAnsi="Times New Roman" w:cs="Times New Roman"/>
-          <w:sz w:val="28"/>
-          <w:szCs w:val="28"/>
-        </w:rPr>
-        <w:t>intelligence</w:t>
-      </w:r>
-      <w:proofErr w:type="spellEnd"/>
-      <w:r>
-        <w:rPr>
-          <w:rFonts w:ascii="Times New Roman" w:hAnsi="Times New Roman" w:cs="Times New Roman"/>
-          <w:sz w:val="28"/>
-          <w:szCs w:val="28"/>
-        </w:rPr>
-        <w:t xml:space="preserve">) </w:t>
+        <w:t xml:space="preserve"> intelligence) </w:t>
       </w:r>
       <w:r>
         <w:rPr>
@@ -23746,22 +23876,34 @@
           <w:rFonts w:ascii="Times New Roman" w:hAnsi="Times New Roman" w:cs="Times New Roman"/>
           <w:sz w:val="28"/>
           <w:szCs w:val="28"/>
+        </w:rPr>
+        <w:t xml:space="preserve"> (</w:t>
+      </w:r>
+      <w:r>
+        <w:rPr>
+          <w:rFonts w:ascii="Times New Roman" w:hAnsi="Times New Roman" w:cs="Times New Roman"/>
+          <w:sz w:val="28"/>
+          <w:szCs w:val="28"/>
+        </w:rPr>
+        <w:t>англ</w:t>
+      </w:r>
+      <w:r>
+        <w:rPr>
+          <w:rFonts w:ascii="Times New Roman" w:hAnsi="Times New Roman" w:cs="Times New Roman"/>
+          <w:sz w:val="28"/>
+          <w:szCs w:val="28"/>
+        </w:rPr>
+        <w:t xml:space="preserve">. </w:t>
+      </w:r>
+      <w:r>
+        <w:rPr>
+          <w:rFonts w:ascii="Times New Roman" w:hAnsi="Times New Roman" w:cs="Times New Roman"/>
+          <w:sz w:val="28"/>
+          <w:szCs w:val="28"/>
           <w:lang w:val="en-US"/>
         </w:rPr>
-        <w:t xml:space="preserve"> (</w:t>
-      </w:r>
-      <w:proofErr w:type="spellStart"/>
-      <w:proofErr w:type="gramStart"/>
-      <w:r>
-        <w:rPr>
-          <w:rFonts w:ascii="Times New Roman" w:hAnsi="Times New Roman" w:cs="Times New Roman"/>
-          <w:sz w:val="28"/>
-          <w:szCs w:val="28"/>
-        </w:rPr>
-        <w:t>англ</w:t>
-      </w:r>
-      <w:proofErr w:type="spellEnd"/>
-      <w:proofErr w:type="gramEnd"/>
+        <w:t>Hal</w:t>
+      </w:r>
       <w:r>
         <w:rPr>
           <w:rFonts w:ascii="Times New Roman" w:hAnsi="Times New Roman" w:cs="Times New Roman"/>
@@ -23769,7 +23911,15 @@
           <w:szCs w:val="28"/>
           <w:lang w:val="en-US"/>
         </w:rPr>
-        <w:t xml:space="preserve">. </w:t>
+        <w:t>stead</w:t>
+      </w:r>
+      <w:r>
+        <w:rPr>
+          <w:rFonts w:ascii="Times New Roman" w:hAnsi="Times New Roman" w:cs="Times New Roman"/>
+          <w:sz w:val="28"/>
+          <w:szCs w:val="28"/>
+        </w:rPr>
+        <w:t>'</w:t>
       </w:r>
       <w:r>
         <w:rPr>
@@ -23778,7 +23928,15 @@
           <w:szCs w:val="28"/>
           <w:lang w:val="en-US"/>
         </w:rPr>
-        <w:t>Hal</w:t>
+        <w:t>s</w:t>
+      </w:r>
+      <w:r>
+        <w:rPr>
+          <w:rFonts w:ascii="Times New Roman" w:hAnsi="Times New Roman" w:cs="Times New Roman"/>
+          <w:sz w:val="28"/>
+          <w:szCs w:val="28"/>
+        </w:rPr>
+        <w:t xml:space="preserve"> </w:t>
       </w:r>
       <w:r>
         <w:rPr>
@@ -23787,7 +23945,15 @@
           <w:szCs w:val="28"/>
           <w:lang w:val="en-US"/>
         </w:rPr>
-        <w:t>stead</w:t>
+        <w:t>number</w:t>
+      </w:r>
+      <w:r>
+        <w:rPr>
+          <w:rFonts w:ascii="Times New Roman" w:hAnsi="Times New Roman" w:cs="Times New Roman"/>
+          <w:sz w:val="28"/>
+          <w:szCs w:val="28"/>
+        </w:rPr>
+        <w:t xml:space="preserve"> </w:t>
       </w:r>
       <w:r>
         <w:rPr>
@@ -23796,7 +23962,15 @@
           <w:szCs w:val="28"/>
           <w:lang w:val="en-US"/>
         </w:rPr>
-        <w:t>'</w:t>
+        <w:t>of</w:t>
+      </w:r>
+      <w:r>
+        <w:rPr>
+          <w:rFonts w:ascii="Times New Roman" w:hAnsi="Times New Roman" w:cs="Times New Roman"/>
+          <w:sz w:val="28"/>
+          <w:szCs w:val="28"/>
+        </w:rPr>
+        <w:t xml:space="preserve"> </w:t>
       </w:r>
       <w:r>
         <w:rPr>
@@ -23805,7 +23979,15 @@
           <w:szCs w:val="28"/>
           <w:lang w:val="en-US"/>
         </w:rPr>
-        <w:t>s</w:t>
+        <w:t>delivered</w:t>
+      </w:r>
+      <w:r>
+        <w:rPr>
+          <w:rFonts w:ascii="Times New Roman" w:hAnsi="Times New Roman" w:cs="Times New Roman"/>
+          <w:sz w:val="28"/>
+          <w:szCs w:val="28"/>
+        </w:rPr>
+        <w:t xml:space="preserve"> </w:t>
       </w:r>
       <w:r>
         <w:rPr>
@@ -23814,6 +23996,30 @@
           <w:szCs w:val="28"/>
           <w:lang w:val="en-US"/>
         </w:rPr>
+        <w:t>bugs</w:t>
+      </w:r>
+      <w:r>
+        <w:rPr>
+          <w:rFonts w:ascii="Times New Roman" w:hAnsi="Times New Roman" w:cs="Times New Roman"/>
+          <w:sz w:val="28"/>
+          <w:szCs w:val="28"/>
+        </w:rPr>
+        <w:t xml:space="preserve">) – </w:t>
+      </w:r>
+      <w:r>
+        <w:rPr>
+          <w:rFonts w:ascii="Times New Roman" w:hAnsi="Times New Roman" w:cs="Times New Roman"/>
+          <w:sz w:val="28"/>
+          <w:szCs w:val="28"/>
+        </w:rPr>
+        <w:t>количество</w:t>
+      </w:r>
+      <w:r>
+        <w:rPr>
+          <w:rFonts w:ascii="Times New Roman" w:hAnsi="Times New Roman" w:cs="Times New Roman"/>
+          <w:sz w:val="28"/>
+          <w:szCs w:val="28"/>
+        </w:rPr>
         <w:t xml:space="preserve"> </w:t>
       </w:r>
       <w:r>
@@ -23821,16 +24027,14 @@
           <w:rFonts w:ascii="Times New Roman" w:hAnsi="Times New Roman" w:cs="Times New Roman"/>
           <w:sz w:val="28"/>
           <w:szCs w:val="28"/>
-          <w:lang w:val="en-US"/>
-        </w:rPr>
-        <w:t>number</w:t>
-      </w:r>
-      <w:r>
-        <w:rPr>
-          <w:rFonts w:ascii="Times New Roman" w:hAnsi="Times New Roman" w:cs="Times New Roman"/>
-          <w:sz w:val="28"/>
-          <w:szCs w:val="28"/>
-          <w:lang w:val="en-US"/>
+        </w:rPr>
+        <w:t>предполагаемых</w:t>
+      </w:r>
+      <w:r>
+        <w:rPr>
+          <w:rFonts w:ascii="Times New Roman" w:hAnsi="Times New Roman" w:cs="Times New Roman"/>
+          <w:sz w:val="28"/>
+          <w:szCs w:val="28"/>
         </w:rPr>
         <w:t xml:space="preserve"> </w:t>
       </w:r>
@@ -23839,94 +24043,6 @@
           <w:rFonts w:ascii="Times New Roman" w:hAnsi="Times New Roman" w:cs="Times New Roman"/>
           <w:sz w:val="28"/>
           <w:szCs w:val="28"/>
-          <w:lang w:val="en-US"/>
-        </w:rPr>
-        <w:t>of</w:t>
-      </w:r>
-      <w:r>
-        <w:rPr>
-          <w:rFonts w:ascii="Times New Roman" w:hAnsi="Times New Roman" w:cs="Times New Roman"/>
-          <w:sz w:val="28"/>
-          <w:szCs w:val="28"/>
-          <w:lang w:val="en-US"/>
-        </w:rPr>
-        <w:t xml:space="preserve"> </w:t>
-      </w:r>
-      <w:r>
-        <w:rPr>
-          <w:rFonts w:ascii="Times New Roman" w:hAnsi="Times New Roman" w:cs="Times New Roman"/>
-          <w:sz w:val="28"/>
-          <w:szCs w:val="28"/>
-          <w:lang w:val="en-US"/>
-        </w:rPr>
-        <w:t>delivered</w:t>
-      </w:r>
-      <w:r>
-        <w:rPr>
-          <w:rFonts w:ascii="Times New Roman" w:hAnsi="Times New Roman" w:cs="Times New Roman"/>
-          <w:sz w:val="28"/>
-          <w:szCs w:val="28"/>
-          <w:lang w:val="en-US"/>
-        </w:rPr>
-        <w:t xml:space="preserve"> </w:t>
-      </w:r>
-      <w:r>
-        <w:rPr>
-          <w:rFonts w:ascii="Times New Roman" w:hAnsi="Times New Roman" w:cs="Times New Roman"/>
-          <w:sz w:val="28"/>
-          <w:szCs w:val="28"/>
-          <w:lang w:val="en-US"/>
-        </w:rPr>
-        <w:t>bugs</w:t>
-      </w:r>
-      <w:r>
-        <w:rPr>
-          <w:rFonts w:ascii="Times New Roman" w:hAnsi="Times New Roman" w:cs="Times New Roman"/>
-          <w:sz w:val="28"/>
-          <w:szCs w:val="28"/>
-          <w:lang w:val="en-US"/>
-        </w:rPr>
-        <w:t xml:space="preserve">) – </w:t>
-      </w:r>
-      <w:r>
-        <w:rPr>
-          <w:rFonts w:ascii="Times New Roman" w:hAnsi="Times New Roman" w:cs="Times New Roman"/>
-          <w:sz w:val="28"/>
-          <w:szCs w:val="28"/>
-        </w:rPr>
-        <w:t>количество</w:t>
-      </w:r>
-      <w:r>
-        <w:rPr>
-          <w:rFonts w:ascii="Times New Roman" w:hAnsi="Times New Roman" w:cs="Times New Roman"/>
-          <w:sz w:val="28"/>
-          <w:szCs w:val="28"/>
-          <w:lang w:val="en-US"/>
-        </w:rPr>
-        <w:t xml:space="preserve"> </w:t>
-      </w:r>
-      <w:r>
-        <w:rPr>
-          <w:rFonts w:ascii="Times New Roman" w:hAnsi="Times New Roman" w:cs="Times New Roman"/>
-          <w:sz w:val="28"/>
-          <w:szCs w:val="28"/>
-        </w:rPr>
-        <w:t>предполагаемых</w:t>
-      </w:r>
-      <w:r>
-        <w:rPr>
-          <w:rFonts w:ascii="Times New Roman" w:hAnsi="Times New Roman" w:cs="Times New Roman"/>
-          <w:sz w:val="28"/>
-          <w:szCs w:val="28"/>
-          <w:lang w:val="en-US"/>
-        </w:rPr>
-        <w:t xml:space="preserve"> </w:t>
-      </w:r>
-      <w:r>
-        <w:rPr>
-          <w:rFonts w:ascii="Times New Roman" w:hAnsi="Times New Roman" w:cs="Times New Roman"/>
-          <w:sz w:val="28"/>
-          <w:szCs w:val="28"/>
         </w:rPr>
         <w:t>ошибок</w:t>
       </w:r>
@@ -23935,7 +24051,6 @@
           <w:rFonts w:ascii="Times New Roman" w:hAnsi="Times New Roman" w:cs="Times New Roman"/>
           <w:sz w:val="28"/>
           <w:szCs w:val="28"/>
-          <w:lang w:val="en-US"/>
         </w:rPr>
         <w:t xml:space="preserve">. </w:t>
       </w:r>
@@ -25378,7 +25493,7 @@
           <w:szCs w:val="28"/>
         </w:rPr>
       </w:pPr>
-      <w:bookmarkStart w:id="27" w:name="_Toc136140123"/>
+      <w:bookmarkStart w:id="28" w:name="_Toc136140123"/>
       <w:r>
         <w:rPr>
           <w:rFonts w:ascii="Times New Roman" w:hAnsi="Times New Roman" w:cs="Times New Roman"/>
@@ -25469,7 +25584,7 @@
         </w:rPr>
         <w:t>дефекта</w:t>
       </w:r>
-      <w:bookmarkEnd w:id="27"/>
+      <w:bookmarkEnd w:id="28"/>
     </w:p>
     <w:p>
       <w:pPr>
@@ -25518,7 +25633,23 @@
           <w:rFonts w:ascii="Times New Roman" w:hAnsi="Times New Roman" w:cs="Times New Roman"/>
           <w:sz w:val="28"/>
         </w:rPr>
-        <w:t xml:space="preserve">метрик поступают на вход обученной модели градиентного бустинга. </w:t>
+        <w:t xml:space="preserve">метрик поступают на вход обученной модели градиентного </w:t>
+      </w:r>
+      <w:proofErr w:type="spellStart"/>
+      <w:r>
+        <w:rPr>
+          <w:rFonts w:ascii="Times New Roman" w:hAnsi="Times New Roman" w:cs="Times New Roman"/>
+          <w:sz w:val="28"/>
+        </w:rPr>
+        <w:t>бустинга</w:t>
+      </w:r>
+      <w:proofErr w:type="spellEnd"/>
+      <w:r>
+        <w:rPr>
+          <w:rFonts w:ascii="Times New Roman" w:hAnsi="Times New Roman" w:cs="Times New Roman"/>
+          <w:sz w:val="28"/>
+        </w:rPr>
+        <w:t xml:space="preserve">. </w:t>
       </w:r>
       <w:r>
         <w:rPr>
@@ -25912,7 +26043,7 @@
           <w:szCs w:val="28"/>
         </w:rPr>
       </w:pPr>
-      <w:bookmarkStart w:id="28" w:name="_Toc136140124"/>
+      <w:bookmarkStart w:id="29" w:name="_Toc136140124"/>
       <w:r>
         <w:rPr>
           <w:rFonts w:ascii="Times New Roman" w:hAnsi="Times New Roman" w:cs="Times New Roman"/>
@@ -25924,7 +26055,7 @@
         <w:lastRenderedPageBreak/>
         <w:t>Вывод</w:t>
       </w:r>
-      <w:bookmarkEnd w:id="28"/>
+      <w:bookmarkEnd w:id="29"/>
     </w:p>
     <w:p>
       <w:pPr>
@@ -26002,7 +26133,23 @@
           <w:rFonts w:ascii="Times New Roman" w:hAnsi="Times New Roman" w:cs="Times New Roman"/>
           <w:sz w:val="28"/>
         </w:rPr>
-        <w:t>ью модели градиентного бустинга, р</w:t>
+        <w:t xml:space="preserve">ью модели градиентного </w:t>
+      </w:r>
+      <w:proofErr w:type="spellStart"/>
+      <w:r>
+        <w:rPr>
+          <w:rFonts w:ascii="Times New Roman" w:hAnsi="Times New Roman" w:cs="Times New Roman"/>
+          <w:sz w:val="28"/>
+        </w:rPr>
+        <w:t>бустинга</w:t>
+      </w:r>
+      <w:proofErr w:type="spellEnd"/>
+      <w:r>
+        <w:rPr>
+          <w:rFonts w:ascii="Times New Roman" w:hAnsi="Times New Roman" w:cs="Times New Roman"/>
+          <w:sz w:val="28"/>
+        </w:rPr>
+        <w:t>, р</w:t>
       </w:r>
       <w:r>
         <w:rPr>
@@ -26113,7 +26260,7 @@
           <w:color w:val="auto"/>
         </w:rPr>
       </w:pPr>
-      <w:bookmarkStart w:id="29" w:name="_Toc136140125"/>
+      <w:bookmarkStart w:id="30" w:name="_Toc136140125"/>
       <w:r>
         <w:rPr>
           <w:rFonts w:ascii="Times New Roman" w:hAnsi="Times New Roman" w:cs="Times New Roman"/>
@@ -26131,7 +26278,7 @@
         </w:rPr>
         <w:t xml:space="preserve"> раздел</w:t>
       </w:r>
-      <w:bookmarkEnd w:id="29"/>
+      <w:bookmarkEnd w:id="30"/>
     </w:p>
     <w:p>
       <w:pPr>
@@ -26150,7 +26297,7 @@
           <w:szCs w:val="28"/>
         </w:rPr>
       </w:pPr>
-      <w:bookmarkStart w:id="30" w:name="_Toc136140126"/>
+      <w:bookmarkStart w:id="31" w:name="_Toc136140126"/>
       <w:r>
         <w:rPr>
           <w:rFonts w:ascii="Times New Roman" w:hAnsi="Times New Roman" w:cs="Times New Roman"/>
@@ -26181,7 +26328,7 @@
         </w:rPr>
         <w:t>программной реализации</w:t>
       </w:r>
-      <w:bookmarkEnd w:id="30"/>
+      <w:bookmarkEnd w:id="31"/>
     </w:p>
     <w:p>
       <w:pPr>
@@ -26400,15 +26547,161 @@
         </w:rPr>
         <w:t xml:space="preserve"> библиотека </w:t>
       </w:r>
+      <w:r>
+        <w:rPr>
+          <w:rFonts w:ascii="Times New Roman" w:hAnsi="Times New Roman" w:cs="Times New Roman"/>
+          <w:sz w:val="28"/>
+          <w:szCs w:val="28"/>
+          <w:lang w:val="en-US"/>
+        </w:rPr>
+        <w:t>scikit</w:t>
+      </w:r>
+      <w:r>
+        <w:rPr>
+          <w:rFonts w:ascii="Times New Roman" w:hAnsi="Times New Roman" w:cs="Times New Roman"/>
+          <w:sz w:val="28"/>
+          <w:szCs w:val="28"/>
+        </w:rPr>
+        <w:t>-</w:t>
+      </w:r>
+      <w:r>
+        <w:rPr>
+          <w:rFonts w:ascii="Times New Roman" w:hAnsi="Times New Roman" w:cs="Times New Roman"/>
+          <w:sz w:val="28"/>
+          <w:szCs w:val="28"/>
+          <w:lang w:val="en-US"/>
+        </w:rPr>
+        <w:t>learn</w:t>
+      </w:r>
+      <w:r>
+        <w:rPr>
+          <w:rFonts w:ascii="Times New Roman" w:hAnsi="Times New Roman" w:cs="Times New Roman"/>
+          <w:sz w:val="28"/>
+          <w:szCs w:val="28"/>
+        </w:rPr>
+        <w:t xml:space="preserve"> </w:t>
+      </w:r>
+      <w:r>
+        <w:rPr>
+          <w:rFonts w:ascii="Times New Roman" w:hAnsi="Times New Roman" w:cs="Times New Roman"/>
+          <w:sz w:val="28"/>
+          <w:szCs w:val="28"/>
+        </w:rPr>
+        <w:t>[26]</w:t>
+      </w:r>
+      <w:r>
+        <w:rPr>
+          <w:rFonts w:ascii="Times New Roman" w:hAnsi="Times New Roman" w:cs="Times New Roman"/>
+          <w:sz w:val="28"/>
+          <w:szCs w:val="28"/>
+        </w:rPr>
+        <w:t>, которая</w:t>
+      </w:r>
+      <w:r>
+        <w:rPr>
+          <w:rFonts w:ascii="Times New Roman" w:hAnsi="Times New Roman" w:cs="Times New Roman"/>
+          <w:sz w:val="28"/>
+          <w:szCs w:val="28"/>
+        </w:rPr>
+        <w:t xml:space="preserve"> содержит множество функций д</w:t>
+      </w:r>
+      <w:r>
+        <w:rPr>
+          <w:rFonts w:ascii="Times New Roman" w:hAnsi="Times New Roman" w:cs="Times New Roman"/>
+          <w:sz w:val="28"/>
+          <w:szCs w:val="28"/>
+        </w:rPr>
+        <w:t xml:space="preserve">ля различных </w:t>
+      </w:r>
+      <w:r>
+        <w:rPr>
+          <w:rFonts w:ascii="Times New Roman" w:hAnsi="Times New Roman" w:cs="Times New Roman"/>
+          <w:sz w:val="28"/>
+          <w:szCs w:val="28"/>
+        </w:rPr>
+        <w:t>преобразовани</w:t>
+      </w:r>
+      <w:r>
+        <w:rPr>
+          <w:rFonts w:ascii="Times New Roman" w:hAnsi="Times New Roman" w:cs="Times New Roman"/>
+          <w:sz w:val="28"/>
+          <w:szCs w:val="28"/>
+        </w:rPr>
+        <w:t>й</w:t>
+      </w:r>
+      <w:r>
+        <w:rPr>
+          <w:rFonts w:ascii="Times New Roman" w:hAnsi="Times New Roman" w:cs="Times New Roman"/>
+          <w:sz w:val="28"/>
+          <w:szCs w:val="28"/>
+        </w:rPr>
+        <w:t>. Обучение производится</w:t>
+      </w:r>
+      <w:r>
+        <w:rPr>
+          <w:rFonts w:ascii="Times New Roman" w:hAnsi="Times New Roman" w:cs="Times New Roman"/>
+          <w:sz w:val="28"/>
+          <w:szCs w:val="28"/>
+        </w:rPr>
+        <w:t xml:space="preserve"> с применением библиотеки </w:t>
+      </w:r>
+      <w:r>
+        <w:rPr>
+          <w:rFonts w:ascii="Times New Roman" w:hAnsi="Times New Roman" w:cs="Times New Roman"/>
+          <w:sz w:val="28"/>
+          <w:szCs w:val="28"/>
+          <w:lang w:val="en-US"/>
+        </w:rPr>
+        <w:t>X</w:t>
+      </w:r>
+      <w:r>
+        <w:rPr>
+          <w:rFonts w:ascii="Times New Roman" w:hAnsi="Times New Roman" w:cs="Times New Roman"/>
+          <w:sz w:val="28"/>
+          <w:szCs w:val="28"/>
+        </w:rPr>
+        <w:t>GBoost</w:t>
+      </w:r>
+      <w:r>
+        <w:rPr>
+          <w:rFonts w:ascii="Times New Roman" w:hAnsi="Times New Roman" w:cs="Times New Roman"/>
+          <w:sz w:val="28"/>
+          <w:szCs w:val="28"/>
+        </w:rPr>
+        <w:t xml:space="preserve"> [27]</w:t>
+      </w:r>
+      <w:r>
+        <w:rPr>
+          <w:rFonts w:ascii="Times New Roman" w:hAnsi="Times New Roman" w:cs="Times New Roman"/>
+          <w:sz w:val="28"/>
+          <w:szCs w:val="28"/>
+        </w:rPr>
+        <w:t xml:space="preserve">, которая позволяет </w:t>
+      </w:r>
+      <w:r>
+        <w:rPr>
+          <w:rFonts w:ascii="Times New Roman" w:hAnsi="Times New Roman" w:cs="Times New Roman"/>
+          <w:sz w:val="28"/>
+          <w:szCs w:val="28"/>
+        </w:rPr>
+        <w:t>по</w:t>
+      </w:r>
+      <w:r>
+        <w:rPr>
+          <w:rFonts w:ascii="Times New Roman" w:hAnsi="Times New Roman" w:cs="Times New Roman"/>
+          <w:sz w:val="28"/>
+          <w:szCs w:val="28"/>
+        </w:rPr>
+        <w:t xml:space="preserve">строить оптимизированную модель градиентного </w:t>
+      </w:r>
       <w:proofErr w:type="spellStart"/>
       <w:r>
         <w:rPr>
           <w:rFonts w:ascii="Times New Roman" w:hAnsi="Times New Roman" w:cs="Times New Roman"/>
           <w:sz w:val="28"/>
           <w:szCs w:val="28"/>
-          <w:lang w:val="en-US"/>
-        </w:rPr>
-        <w:t>scikit</w:t>
+        </w:rPr>
+        <w:t>бустинга</w:t>
       </w:r>
       <w:proofErr w:type="spellEnd"/>
       <w:r>
@@ -26417,139 +26710,7 @@
           <w:sz w:val="28"/>
           <w:szCs w:val="28"/>
         </w:rPr>
-        <w:t>-</w:t>
-      </w:r>
-      <w:r>
-        <w:rPr>
-          <w:rFonts w:ascii="Times New Roman" w:hAnsi="Times New Roman" w:cs="Times New Roman"/>
-          <w:sz w:val="28"/>
-          <w:szCs w:val="28"/>
-          <w:lang w:val="en-US"/>
-        </w:rPr>
-        <w:t>learn</w:t>
-      </w:r>
-      <w:r>
-        <w:rPr>
-          <w:rFonts w:ascii="Times New Roman" w:hAnsi="Times New Roman" w:cs="Times New Roman"/>
-          <w:sz w:val="28"/>
-          <w:szCs w:val="28"/>
-        </w:rPr>
-        <w:t xml:space="preserve"> </w:t>
-      </w:r>
-      <w:r>
-        <w:rPr>
-          <w:rFonts w:ascii="Times New Roman" w:hAnsi="Times New Roman" w:cs="Times New Roman"/>
-          <w:sz w:val="28"/>
-          <w:szCs w:val="28"/>
-        </w:rPr>
-        <w:t>[26]</w:t>
-      </w:r>
-      <w:r>
-        <w:rPr>
-          <w:rFonts w:ascii="Times New Roman" w:hAnsi="Times New Roman" w:cs="Times New Roman"/>
-          <w:sz w:val="28"/>
-          <w:szCs w:val="28"/>
-        </w:rPr>
-        <w:t>, которая</w:t>
-      </w:r>
-      <w:r>
-        <w:rPr>
-          <w:rFonts w:ascii="Times New Roman" w:hAnsi="Times New Roman" w:cs="Times New Roman"/>
-          <w:sz w:val="28"/>
-          <w:szCs w:val="28"/>
-        </w:rPr>
-        <w:t xml:space="preserve"> содержит множество функций д</w:t>
-      </w:r>
-      <w:r>
-        <w:rPr>
-          <w:rFonts w:ascii="Times New Roman" w:hAnsi="Times New Roman" w:cs="Times New Roman"/>
-          <w:sz w:val="28"/>
-          <w:szCs w:val="28"/>
-        </w:rPr>
-        <w:t xml:space="preserve">ля различных </w:t>
-      </w:r>
-      <w:r>
-        <w:rPr>
-          <w:rFonts w:ascii="Times New Roman" w:hAnsi="Times New Roman" w:cs="Times New Roman"/>
-          <w:sz w:val="28"/>
-          <w:szCs w:val="28"/>
-        </w:rPr>
-        <w:t>преобразовани</w:t>
-      </w:r>
-      <w:r>
-        <w:rPr>
-          <w:rFonts w:ascii="Times New Roman" w:hAnsi="Times New Roman" w:cs="Times New Roman"/>
-          <w:sz w:val="28"/>
-          <w:szCs w:val="28"/>
-        </w:rPr>
-        <w:t>й</w:t>
-      </w:r>
-      <w:r>
-        <w:rPr>
-          <w:rFonts w:ascii="Times New Roman" w:hAnsi="Times New Roman" w:cs="Times New Roman"/>
-          <w:sz w:val="28"/>
-          <w:szCs w:val="28"/>
-        </w:rPr>
-        <w:t>. Обучение производится</w:t>
-      </w:r>
-      <w:r>
-        <w:rPr>
-          <w:rFonts w:ascii="Times New Roman" w:hAnsi="Times New Roman" w:cs="Times New Roman"/>
-          <w:sz w:val="28"/>
-          <w:szCs w:val="28"/>
-        </w:rPr>
-        <w:t xml:space="preserve"> с применением библиотеки </w:t>
-      </w:r>
-      <w:r>
-        <w:rPr>
-          <w:rFonts w:ascii="Times New Roman" w:hAnsi="Times New Roman" w:cs="Times New Roman"/>
-          <w:sz w:val="28"/>
-          <w:szCs w:val="28"/>
-          <w:lang w:val="en-US"/>
-        </w:rPr>
-        <w:t>X</w:t>
-      </w:r>
-      <w:proofErr w:type="spellStart"/>
-      <w:r>
-        <w:rPr>
-          <w:rFonts w:ascii="Times New Roman" w:hAnsi="Times New Roman" w:cs="Times New Roman"/>
-          <w:sz w:val="28"/>
-          <w:szCs w:val="28"/>
-        </w:rPr>
-        <w:t>GBoost</w:t>
-      </w:r>
-      <w:proofErr w:type="spellEnd"/>
-      <w:r>
-        <w:rPr>
-          <w:rFonts w:ascii="Times New Roman" w:hAnsi="Times New Roman" w:cs="Times New Roman"/>
-          <w:sz w:val="28"/>
-          <w:szCs w:val="28"/>
-        </w:rPr>
-        <w:t xml:space="preserve"> [27]</w:t>
-      </w:r>
-      <w:r>
-        <w:rPr>
-          <w:rFonts w:ascii="Times New Roman" w:hAnsi="Times New Roman" w:cs="Times New Roman"/>
-          <w:sz w:val="28"/>
-          <w:szCs w:val="28"/>
-        </w:rPr>
-        <w:t xml:space="preserve">, которая позволяет </w:t>
-      </w:r>
-      <w:r>
-        <w:rPr>
-          <w:rFonts w:ascii="Times New Roman" w:hAnsi="Times New Roman" w:cs="Times New Roman"/>
-          <w:sz w:val="28"/>
-          <w:szCs w:val="28"/>
-        </w:rPr>
-        <w:t>по</w:t>
-      </w:r>
-      <w:r>
-        <w:rPr>
-          <w:rFonts w:ascii="Times New Roman" w:hAnsi="Times New Roman" w:cs="Times New Roman"/>
-          <w:sz w:val="28"/>
-          <w:szCs w:val="28"/>
-        </w:rPr>
-        <w:t xml:space="preserve">строить оптимизированную модель градиентного бустинга с варьированием </w:t>
+        <w:t xml:space="preserve"> с варьированием </w:t>
       </w:r>
       <w:r>
         <w:rPr>
@@ -26727,7 +26888,6 @@
         </w:rPr>
         <w:t xml:space="preserve">В качестве среды разработки используется </w:t>
       </w:r>
-      <w:proofErr w:type="spellStart"/>
       <w:r>
         <w:rPr>
           <w:rFonts w:ascii="Times New Roman" w:hAnsi="Times New Roman" w:cs="Times New Roman"/>
@@ -26737,7 +26897,6 @@
         </w:rPr>
         <w:t>PyCharm</w:t>
       </w:r>
-      <w:proofErr w:type="spellEnd"/>
       <w:r>
         <w:rPr>
           <w:rFonts w:ascii="Times New Roman" w:hAnsi="Times New Roman" w:cs="Times New Roman"/>
@@ -26834,7 +26993,7 @@
           <w:szCs w:val="28"/>
         </w:rPr>
       </w:pPr>
-      <w:bookmarkStart w:id="31" w:name="_Toc136140127"/>
+      <w:bookmarkStart w:id="32" w:name="_Toc136140127"/>
       <w:r>
         <w:rPr>
           <w:rFonts w:ascii="Times New Roman" w:hAnsi="Times New Roman" w:cs="Times New Roman"/>
@@ -26845,7 +27004,7 @@
         </w:rPr>
         <w:t>Программная реализация разработанного метода</w:t>
       </w:r>
-      <w:bookmarkEnd w:id="31"/>
+      <w:bookmarkEnd w:id="32"/>
     </w:p>
     <w:p>
       <w:pPr>
@@ -27256,7 +27415,23 @@
           <w:rFonts w:ascii="Times New Roman" w:hAnsi="Times New Roman" w:cs="Times New Roman"/>
           <w:sz w:val="28"/>
         </w:rPr>
-        <w:t xml:space="preserve"> градиентного бустинга </w:t>
+        <w:t xml:space="preserve"> градиентного </w:t>
+      </w:r>
+      <w:proofErr w:type="spellStart"/>
+      <w:r>
+        <w:rPr>
+          <w:rFonts w:ascii="Times New Roman" w:hAnsi="Times New Roman" w:cs="Times New Roman"/>
+          <w:sz w:val="28"/>
+        </w:rPr>
+        <w:t>бустинга</w:t>
+      </w:r>
+      <w:proofErr w:type="spellEnd"/>
+      <w:r>
+        <w:rPr>
+          <w:rFonts w:ascii="Times New Roman" w:hAnsi="Times New Roman" w:cs="Times New Roman"/>
+          <w:sz w:val="28"/>
+        </w:rPr>
+        <w:t xml:space="preserve"> </w:t>
       </w:r>
       <w:r>
         <w:rPr>
@@ -27327,7 +27502,6 @@
           <w:sz w:val="28"/>
         </w:rPr>
       </w:pPr>
-      <w:proofErr w:type="spellStart"/>
       <w:r>
         <w:rPr>
           <w:rFonts w:ascii="Times New Roman" w:hAnsi="Times New Roman" w:cs="Times New Roman"/>
@@ -27336,7 +27510,6 @@
         </w:rPr>
         <w:t>PromiseDataset</w:t>
       </w:r>
-      <w:proofErr w:type="spellEnd"/>
       <w:r>
         <w:rPr>
           <w:rFonts w:ascii="Times New Roman" w:hAnsi="Times New Roman" w:cs="Times New Roman"/>
@@ -27487,7 +27660,6 @@
           <w:sz w:val="28"/>
         </w:rPr>
       </w:pPr>
-      <w:proofErr w:type="spellStart"/>
       <w:r>
         <w:rPr>
           <w:rFonts w:ascii="Times New Roman" w:hAnsi="Times New Roman" w:cs="Times New Roman"/>
@@ -27497,11 +27669,68 @@
         <w:lastRenderedPageBreak/>
         <w:t>GBDDModel</w:t>
       </w:r>
+      <w:r>
+        <w:rPr>
+          <w:rFonts w:ascii="Times New Roman" w:hAnsi="Times New Roman" w:cs="Times New Roman"/>
+          <w:b/>
+          <w:sz w:val="28"/>
+        </w:rPr>
+        <w:t xml:space="preserve"> </w:t>
+      </w:r>
+      <w:r>
+        <w:rPr>
+          <w:rFonts w:ascii="Times New Roman" w:hAnsi="Times New Roman" w:cs="Times New Roman"/>
+          <w:sz w:val="28"/>
+        </w:rPr>
+        <w:t xml:space="preserve">– </w:t>
+      </w:r>
+      <w:r>
+        <w:rPr>
+          <w:rFonts w:ascii="Times New Roman" w:hAnsi="Times New Roman" w:cs="Times New Roman"/>
+          <w:sz w:val="28"/>
+        </w:rPr>
+        <w:t xml:space="preserve">класс, в котором реализуется обучение </w:t>
+      </w:r>
+      <w:r>
+        <w:rPr>
+          <w:rFonts w:ascii="Times New Roman" w:hAnsi="Times New Roman" w:cs="Times New Roman"/>
+          <w:sz w:val="28"/>
+        </w:rPr>
+        <w:t xml:space="preserve">модели методом градиентного </w:t>
+      </w:r>
+      <w:proofErr w:type="spellStart"/>
+      <w:r>
+        <w:rPr>
+          <w:rFonts w:ascii="Times New Roman" w:hAnsi="Times New Roman" w:cs="Times New Roman"/>
+          <w:sz w:val="28"/>
+        </w:rPr>
+        <w:t>бустинга</w:t>
+      </w:r>
       <w:proofErr w:type="spellEnd"/>
       <w:r>
         <w:rPr>
           <w:rFonts w:ascii="Times New Roman" w:hAnsi="Times New Roman" w:cs="Times New Roman"/>
-          <w:b/>
+          <w:sz w:val="28"/>
+        </w:rPr>
+        <w:t>. Одним из атрибутов</w:t>
+      </w:r>
+      <w:r>
+        <w:rPr>
+          <w:rFonts w:ascii="Times New Roman" w:hAnsi="Times New Roman" w:cs="Times New Roman"/>
+          <w:sz w:val="28"/>
+        </w:rPr>
+        <w:t xml:space="preserve"> является классификатор</w:t>
+      </w:r>
+      <w:r>
+        <w:rPr>
+          <w:rFonts w:ascii="Times New Roman" w:hAnsi="Times New Roman" w:cs="Times New Roman"/>
+          <w:sz w:val="28"/>
+        </w:rPr>
+        <w:t xml:space="preserve"> типа</w:t>
+      </w:r>
+      <w:r>
+        <w:rPr>
+          <w:rFonts w:ascii="Times New Roman" w:hAnsi="Times New Roman" w:cs="Times New Roman"/>
           <w:sz w:val="28"/>
         </w:rPr>
         <w:t xml:space="preserve"> </w:t>
@@ -27510,54 +27739,10 @@
         <w:rPr>
           <w:rFonts w:ascii="Times New Roman" w:hAnsi="Times New Roman" w:cs="Times New Roman"/>
           <w:sz w:val="28"/>
-        </w:rPr>
-        <w:t xml:space="preserve">– </w:t>
-      </w:r>
-      <w:r>
-        <w:rPr>
-          <w:rFonts w:ascii="Times New Roman" w:hAnsi="Times New Roman" w:cs="Times New Roman"/>
-          <w:sz w:val="28"/>
-        </w:rPr>
-        <w:t xml:space="preserve">класс, в котором реализуется обучение </w:t>
-      </w:r>
-      <w:r>
-        <w:rPr>
-          <w:rFonts w:ascii="Times New Roman" w:hAnsi="Times New Roman" w:cs="Times New Roman"/>
-          <w:sz w:val="28"/>
-        </w:rPr>
-        <w:t>модели методом градиентного бустинга. Одним из атрибутов</w:t>
-      </w:r>
-      <w:r>
-        <w:rPr>
-          <w:rFonts w:ascii="Times New Roman" w:hAnsi="Times New Roman" w:cs="Times New Roman"/>
-          <w:sz w:val="28"/>
-        </w:rPr>
-        <w:t xml:space="preserve"> является классификатор</w:t>
-      </w:r>
-      <w:r>
-        <w:rPr>
-          <w:rFonts w:ascii="Times New Roman" w:hAnsi="Times New Roman" w:cs="Times New Roman"/>
-          <w:sz w:val="28"/>
-        </w:rPr>
-        <w:t xml:space="preserve"> типа</w:t>
-      </w:r>
-      <w:r>
-        <w:rPr>
-          <w:rFonts w:ascii="Times New Roman" w:hAnsi="Times New Roman" w:cs="Times New Roman"/>
-          <w:sz w:val="28"/>
-        </w:rPr>
-        <w:t xml:space="preserve"> </w:t>
-      </w:r>
-      <w:proofErr w:type="spellStart"/>
-      <w:r>
-        <w:rPr>
-          <w:rFonts w:ascii="Times New Roman" w:hAnsi="Times New Roman" w:cs="Times New Roman"/>
-          <w:sz w:val="28"/>
           <w:lang w:val="en-US"/>
         </w:rPr>
         <w:t>XGBClassifier</w:t>
       </w:r>
-      <w:proofErr w:type="spellEnd"/>
       <w:r>
         <w:rPr>
           <w:rFonts w:ascii="Times New Roman" w:hAnsi="Times New Roman" w:cs="Times New Roman"/>
@@ -28100,7 +28285,6 @@
           <w:sz w:val="28"/>
         </w:rPr>
       </w:pPr>
-      <w:proofErr w:type="spellStart"/>
       <w:r>
         <w:rPr>
           <w:rFonts w:ascii="Times New Roman" w:hAnsi="Times New Roman" w:cs="Times New Roman"/>
@@ -28109,7 +28293,6 @@
         </w:rPr>
         <w:t>MetricsCppCode</w:t>
       </w:r>
-      <w:proofErr w:type="spellEnd"/>
       <w:r>
         <w:rPr>
           <w:rFonts w:ascii="Times New Roman" w:hAnsi="Times New Roman" w:cs="Times New Roman"/>
@@ -28452,7 +28635,6 @@
           <w:sz w:val="28"/>
         </w:rPr>
       </w:pPr>
-      <w:proofErr w:type="spellStart"/>
       <w:r>
         <w:rPr>
           <w:rFonts w:ascii="Times New Roman" w:hAnsi="Times New Roman" w:cs="Times New Roman"/>
@@ -28461,7 +28643,6 @@
         </w:rPr>
         <w:t>SyntaxHighlighter</w:t>
       </w:r>
-      <w:proofErr w:type="spellEnd"/>
       <w:r>
         <w:rPr>
           <w:rFonts w:ascii="Times New Roman" w:hAnsi="Times New Roman" w:cs="Times New Roman"/>
@@ -28673,7 +28854,7 @@
           <w:szCs w:val="28"/>
         </w:rPr>
       </w:pPr>
-      <w:bookmarkStart w:id="32" w:name="_Toc136140128"/>
+      <w:bookmarkStart w:id="33" w:name="_Toc136140128"/>
       <w:r>
         <w:rPr>
           <w:rFonts w:ascii="Times New Roman" w:hAnsi="Times New Roman" w:cs="Times New Roman"/>
@@ -28685,7 +28866,7 @@
         <w:lastRenderedPageBreak/>
         <w:t>Системное тестирование</w:t>
       </w:r>
-      <w:bookmarkEnd w:id="32"/>
+      <w:bookmarkEnd w:id="33"/>
     </w:p>
     <w:p>
       <w:pPr>
@@ -28741,21 +28922,7 @@
           <w:rFonts w:ascii="Times New Roman" w:hAnsi="Times New Roman" w:cs="Times New Roman"/>
           <w:sz w:val="28"/>
         </w:rPr>
-        <w:t>, то есть вся система тестировалась целиком,</w:t>
-      </w:r>
-      <w:r>
-        <w:rPr>
-          <w:rFonts w:ascii="Times New Roman" w:hAnsi="Times New Roman" w:cs="Times New Roman"/>
-          <w:sz w:val="28"/>
-        </w:rPr>
-        <w:t xml:space="preserve"> а</w:t>
-      </w:r>
-      <w:r>
-        <w:rPr>
-          <w:rFonts w:ascii="Times New Roman" w:hAnsi="Times New Roman" w:cs="Times New Roman"/>
-          <w:sz w:val="28"/>
-        </w:rPr>
-        <w:t xml:space="preserve"> важны только входные и выходные данные.</w:t>
+        <w:t>, то есть вся система тестировалась целиком, важны только входные и выходные данные.</w:t>
       </w:r>
     </w:p>
     <w:p>
@@ -28774,7 +28941,28 @@
           <w:rFonts w:ascii="Times New Roman" w:hAnsi="Times New Roman" w:cs="Times New Roman"/>
           <w:sz w:val="28"/>
         </w:rPr>
-        <w:t>Были написаны примеры</w:t>
+        <w:t xml:space="preserve">Для </w:t>
+      </w:r>
+      <w:r>
+        <w:rPr>
+          <w:rFonts w:ascii="Times New Roman" w:hAnsi="Times New Roman" w:cs="Times New Roman"/>
+          <w:sz w:val="28"/>
+        </w:rPr>
+        <w:t xml:space="preserve">этого </w:t>
+      </w:r>
+      <w:r>
+        <w:rPr>
+          <w:rFonts w:ascii="Times New Roman" w:hAnsi="Times New Roman" w:cs="Times New Roman"/>
+          <w:sz w:val="28"/>
+        </w:rPr>
+        <w:t>н</w:t>
+      </w:r>
+      <w:r>
+        <w:rPr>
+          <w:rFonts w:ascii="Times New Roman" w:hAnsi="Times New Roman" w:cs="Times New Roman"/>
+          <w:sz w:val="28"/>
+        </w:rPr>
+        <w:t>аписаны примеры</w:t>
       </w:r>
       <w:r>
         <w:rPr>
@@ -28788,6 +28976,13 @@
           <w:rFonts w:ascii="Times New Roman" w:hAnsi="Times New Roman" w:cs="Times New Roman"/>
           <w:sz w:val="28"/>
         </w:rPr>
+        <w:t xml:space="preserve">кода </w:t>
+      </w:r>
+      <w:r>
+        <w:rPr>
+          <w:rFonts w:ascii="Times New Roman" w:hAnsi="Times New Roman" w:cs="Times New Roman"/>
+          <w:sz w:val="28"/>
+        </w:rPr>
         <w:t xml:space="preserve">на </w:t>
       </w:r>
       <w:r>
@@ -28817,42 +29012,343 @@
           <w:rFonts w:ascii="Times New Roman" w:hAnsi="Times New Roman" w:cs="Times New Roman"/>
           <w:sz w:val="28"/>
         </w:rPr>
-        <w:t>и с разной вероятн</w:t>
-      </w:r>
-      <w:r>
-        <w:rPr>
-          <w:rFonts w:ascii="Times New Roman" w:hAnsi="Times New Roman" w:cs="Times New Roman"/>
-          <w:sz w:val="28"/>
-        </w:rPr>
-        <w:t xml:space="preserve">остью нахождения в них дефекта. Для этой цели допускались различные дефекты, например, дефекты вычислений, дефекты адресной арифметики, дефекты явного и неявного преобразования типов, дефекты инициализации, дефекты размерности данных, дефекты форматов входных данных и другие. </w:t>
-      </w:r>
-      <w:r>
-        <w:rPr>
-          <w:rFonts w:ascii="Times New Roman" w:hAnsi="Times New Roman" w:cs="Times New Roman"/>
-          <w:sz w:val="28"/>
-        </w:rPr>
-        <w:t>Тестирование проводилось вручную. В</w:t>
-      </w:r>
-      <w:r>
-        <w:rPr>
-          <w:rFonts w:ascii="Times New Roman" w:hAnsi="Times New Roman" w:cs="Times New Roman"/>
-          <w:sz w:val="28"/>
-        </w:rPr>
-        <w:t xml:space="preserve">се тесты </w:t>
-      </w:r>
-      <w:r>
-        <w:rPr>
-          <w:rFonts w:ascii="Times New Roman" w:hAnsi="Times New Roman" w:cs="Times New Roman"/>
-          <w:sz w:val="28"/>
-        </w:rPr>
-        <w:t>п</w:t>
-      </w:r>
-      <w:r>
-        <w:rPr>
-          <w:rFonts w:ascii="Times New Roman" w:hAnsi="Times New Roman" w:cs="Times New Roman"/>
-          <w:sz w:val="28"/>
-        </w:rPr>
-        <w:t xml:space="preserve">ройдены успешно, что свидетельствует </w:t>
+        <w:t>и с разным</w:t>
+      </w:r>
+      <w:r>
+        <w:rPr>
+          <w:rFonts w:ascii="Times New Roman" w:hAnsi="Times New Roman" w:cs="Times New Roman"/>
+          <w:sz w:val="28"/>
+        </w:rPr>
+        <w:t xml:space="preserve"> </w:t>
+      </w:r>
+      <w:r>
+        <w:rPr>
+          <w:rFonts w:ascii="Times New Roman" w:hAnsi="Times New Roman" w:cs="Times New Roman"/>
+          <w:sz w:val="28"/>
+        </w:rPr>
+        <w:t xml:space="preserve">количеством </w:t>
+      </w:r>
+      <w:r>
+        <w:rPr>
+          <w:rFonts w:ascii="Times New Roman" w:hAnsi="Times New Roman" w:cs="Times New Roman"/>
+          <w:sz w:val="28"/>
+        </w:rPr>
+        <w:t>ошибок</w:t>
+      </w:r>
+      <w:r>
+        <w:rPr>
+          <w:rFonts w:ascii="Times New Roman" w:hAnsi="Times New Roman" w:cs="Times New Roman"/>
+          <w:sz w:val="28"/>
+        </w:rPr>
+        <w:t>.</w:t>
+      </w:r>
+      <w:r>
+        <w:rPr>
+          <w:rFonts w:ascii="Times New Roman" w:hAnsi="Times New Roman" w:cs="Times New Roman"/>
+          <w:sz w:val="28"/>
+        </w:rPr>
+        <w:t xml:space="preserve"> Дефекты, операторы и операнды случайным образом распределены по программе.</w:t>
+      </w:r>
+      <w:r>
+        <w:rPr>
+          <w:rFonts w:ascii="Times New Roman" w:hAnsi="Times New Roman" w:cs="Times New Roman"/>
+          <w:sz w:val="28"/>
+        </w:rPr>
+        <w:t xml:space="preserve"> </w:t>
+      </w:r>
+      <w:r>
+        <w:rPr>
+          <w:rFonts w:ascii="Times New Roman" w:hAnsi="Times New Roman" w:cs="Times New Roman"/>
+          <w:sz w:val="28"/>
+        </w:rPr>
+        <w:t>И</w:t>
+      </w:r>
+      <w:r>
+        <w:rPr>
+          <w:rFonts w:ascii="Times New Roman" w:hAnsi="Times New Roman" w:cs="Times New Roman"/>
+          <w:sz w:val="28"/>
+        </w:rPr>
+        <w:t>спользовались</w:t>
+      </w:r>
+      <w:r>
+        <w:rPr>
+          <w:rFonts w:ascii="Times New Roman" w:hAnsi="Times New Roman" w:cs="Times New Roman"/>
+          <w:sz w:val="28"/>
+        </w:rPr>
+        <w:t xml:space="preserve"> </w:t>
+      </w:r>
+      <w:r>
+        <w:rPr>
+          <w:rFonts w:ascii="Times New Roman" w:hAnsi="Times New Roman" w:cs="Times New Roman"/>
+          <w:sz w:val="28"/>
+        </w:rPr>
+        <w:t>следующие</w:t>
+      </w:r>
+      <w:r>
+        <w:rPr>
+          <w:rFonts w:ascii="Times New Roman" w:hAnsi="Times New Roman" w:cs="Times New Roman"/>
+          <w:sz w:val="28"/>
+        </w:rPr>
+        <w:t xml:space="preserve"> дефекты:</w:t>
+      </w:r>
+    </w:p>
+    <w:p>
+      <w:pPr>
+        <w:pStyle w:val="a5"/>
+        <w:numPr>
+          <w:ilvl w:val="0"/>
+          <w:numId w:val="47"/>
+        </w:numPr>
+        <w:spacing w:line="360" w:lineRule="auto"/>
+        <w:jc w:val="both"/>
+        <w:rPr>
+          <w:rFonts w:ascii="Times New Roman" w:hAnsi="Times New Roman" w:cs="Times New Roman"/>
+          <w:sz w:val="28"/>
+        </w:rPr>
+      </w:pPr>
+      <w:r>
+        <w:rPr>
+          <w:rFonts w:ascii="Times New Roman" w:hAnsi="Times New Roman" w:cs="Times New Roman"/>
+          <w:sz w:val="28"/>
+        </w:rPr>
+        <w:t>дефекты вычислений;</w:t>
+      </w:r>
+    </w:p>
+    <w:p>
+      <w:pPr>
+        <w:pStyle w:val="a5"/>
+        <w:numPr>
+          <w:ilvl w:val="0"/>
+          <w:numId w:val="47"/>
+        </w:numPr>
+        <w:spacing w:line="360" w:lineRule="auto"/>
+        <w:jc w:val="both"/>
+        <w:rPr>
+          <w:rFonts w:ascii="Times New Roman" w:hAnsi="Times New Roman" w:cs="Times New Roman"/>
+          <w:sz w:val="28"/>
+        </w:rPr>
+      </w:pPr>
+      <w:r>
+        <w:rPr>
+          <w:rFonts w:ascii="Times New Roman" w:hAnsi="Times New Roman" w:cs="Times New Roman"/>
+          <w:sz w:val="28"/>
+        </w:rPr>
+        <w:t>дефекты адресной арифметики;</w:t>
+      </w:r>
+    </w:p>
+    <w:p>
+      <w:pPr>
+        <w:pStyle w:val="a5"/>
+        <w:numPr>
+          <w:ilvl w:val="0"/>
+          <w:numId w:val="47"/>
+        </w:numPr>
+        <w:spacing w:line="360" w:lineRule="auto"/>
+        <w:jc w:val="both"/>
+        <w:rPr>
+          <w:rFonts w:ascii="Times New Roman" w:hAnsi="Times New Roman" w:cs="Times New Roman"/>
+          <w:sz w:val="28"/>
+        </w:rPr>
+      </w:pPr>
+      <w:r>
+        <w:rPr>
+          <w:rFonts w:ascii="Times New Roman" w:hAnsi="Times New Roman" w:cs="Times New Roman"/>
+          <w:sz w:val="28"/>
+        </w:rPr>
+        <w:t xml:space="preserve">дефекты явного </w:t>
+      </w:r>
+      <w:r>
+        <w:rPr>
+          <w:rFonts w:ascii="Times New Roman" w:hAnsi="Times New Roman" w:cs="Times New Roman"/>
+          <w:sz w:val="28"/>
+        </w:rPr>
+        <w:t>и неявного преобразования типов;</w:t>
+      </w:r>
+    </w:p>
+    <w:p>
+      <w:pPr>
+        <w:pStyle w:val="a5"/>
+        <w:numPr>
+          <w:ilvl w:val="0"/>
+          <w:numId w:val="47"/>
+        </w:numPr>
+        <w:spacing w:line="360" w:lineRule="auto"/>
+        <w:jc w:val="both"/>
+        <w:rPr>
+          <w:rFonts w:ascii="Times New Roman" w:hAnsi="Times New Roman" w:cs="Times New Roman"/>
+          <w:sz w:val="28"/>
+        </w:rPr>
+      </w:pPr>
+      <w:r>
+        <w:rPr>
+          <w:rFonts w:ascii="Times New Roman" w:hAnsi="Times New Roman" w:cs="Times New Roman"/>
+          <w:sz w:val="28"/>
+        </w:rPr>
+        <w:t>дефекты инициализации;</w:t>
+      </w:r>
+      <w:r>
+        <w:rPr>
+          <w:rFonts w:ascii="Times New Roman" w:hAnsi="Times New Roman" w:cs="Times New Roman"/>
+          <w:sz w:val="28"/>
+        </w:rPr>
+        <w:t xml:space="preserve"> </w:t>
+      </w:r>
+    </w:p>
+    <w:p>
+      <w:pPr>
+        <w:pStyle w:val="a5"/>
+        <w:numPr>
+          <w:ilvl w:val="0"/>
+          <w:numId w:val="47"/>
+        </w:numPr>
+        <w:spacing w:line="360" w:lineRule="auto"/>
+        <w:jc w:val="both"/>
+        <w:rPr>
+          <w:rFonts w:ascii="Times New Roman" w:hAnsi="Times New Roman" w:cs="Times New Roman"/>
+          <w:sz w:val="28"/>
+        </w:rPr>
+      </w:pPr>
+      <w:r>
+        <w:rPr>
+          <w:rFonts w:ascii="Times New Roman" w:hAnsi="Times New Roman" w:cs="Times New Roman"/>
+          <w:sz w:val="28"/>
+        </w:rPr>
+        <w:t>дефекты размерности данных;</w:t>
+      </w:r>
+    </w:p>
+    <w:p>
+      <w:pPr>
+        <w:pStyle w:val="a5"/>
+        <w:numPr>
+          <w:ilvl w:val="0"/>
+          <w:numId w:val="47"/>
+        </w:numPr>
+        <w:spacing w:line="360" w:lineRule="auto"/>
+        <w:jc w:val="both"/>
+        <w:rPr>
+          <w:rFonts w:ascii="Times New Roman" w:hAnsi="Times New Roman" w:cs="Times New Roman"/>
+          <w:sz w:val="28"/>
+        </w:rPr>
+      </w:pPr>
+      <w:r>
+        <w:rPr>
+          <w:rFonts w:ascii="Times New Roman" w:hAnsi="Times New Roman" w:cs="Times New Roman"/>
+          <w:sz w:val="28"/>
+        </w:rPr>
+        <w:t xml:space="preserve">дефекты форматов входных данных и другие. </w:t>
+      </w:r>
+    </w:p>
+    <w:p>
+      <w:pPr>
+        <w:spacing w:line="360" w:lineRule="auto"/>
+        <w:ind w:firstLine="709"/>
+        <w:jc w:val="both"/>
+        <w:rPr>
+          <w:rFonts w:ascii="Times New Roman" w:hAnsi="Times New Roman" w:cs="Times New Roman"/>
+          <w:sz w:val="28"/>
+        </w:rPr>
+      </w:pPr>
+      <w:r>
+        <w:rPr>
+          <w:rFonts w:ascii="Times New Roman" w:hAnsi="Times New Roman" w:cs="Times New Roman"/>
+          <w:sz w:val="28"/>
+        </w:rPr>
+        <w:t xml:space="preserve">Сгенерировано 1000 </w:t>
+      </w:r>
+      <w:r>
+        <w:rPr>
+          <w:rFonts w:ascii="Times New Roman" w:hAnsi="Times New Roman" w:cs="Times New Roman"/>
+          <w:sz w:val="28"/>
+        </w:rPr>
+        <w:t>тестов</w:t>
+      </w:r>
+      <w:r>
+        <w:rPr>
+          <w:rFonts w:ascii="Times New Roman" w:hAnsi="Times New Roman" w:cs="Times New Roman"/>
+          <w:sz w:val="28"/>
+        </w:rPr>
+        <w:t>.</w:t>
+      </w:r>
+      <w:r>
+        <w:rPr>
+          <w:rFonts w:ascii="Times New Roman" w:hAnsi="Times New Roman" w:cs="Times New Roman"/>
+          <w:sz w:val="28"/>
+        </w:rPr>
+        <w:t xml:space="preserve"> При этом в дополнительный файл вынесены доли строк с дефектами в каждом экземпляре.</w:t>
+      </w:r>
+      <w:r>
+        <w:rPr>
+          <w:rFonts w:ascii="Times New Roman" w:hAnsi="Times New Roman" w:cs="Times New Roman"/>
+          <w:sz w:val="28"/>
+        </w:rPr>
+        <w:t xml:space="preserve"> </w:t>
+      </w:r>
+    </w:p>
+    <w:p>
+      <w:pPr>
+        <w:spacing w:line="360" w:lineRule="auto"/>
+        <w:ind w:firstLine="709"/>
+        <w:jc w:val="both"/>
+        <w:rPr>
+          <w:rFonts w:ascii="Times New Roman" w:hAnsi="Times New Roman" w:cs="Times New Roman"/>
+          <w:sz w:val="28"/>
+        </w:rPr>
+      </w:pPr>
+      <w:r>
+        <w:rPr>
+          <w:rFonts w:ascii="Times New Roman" w:hAnsi="Times New Roman" w:cs="Times New Roman"/>
+          <w:sz w:val="28"/>
+        </w:rPr>
+        <w:t>Тестирование проводилось в автоматическом режиме.</w:t>
+      </w:r>
+      <w:r>
+        <w:rPr>
+          <w:rFonts w:ascii="Times New Roman" w:hAnsi="Times New Roman" w:cs="Times New Roman"/>
+          <w:sz w:val="28"/>
+        </w:rPr>
+        <w:t xml:space="preserve"> Для каждого теста считаются метрики кода, затем </w:t>
+      </w:r>
+      <w:r>
+        <w:rPr>
+          <w:rFonts w:ascii="Times New Roman" w:hAnsi="Times New Roman" w:cs="Times New Roman"/>
+          <w:sz w:val="28"/>
+        </w:rPr>
+        <w:t>–</w:t>
+      </w:r>
+      <w:r>
+        <w:rPr>
+          <w:rFonts w:ascii="Times New Roman" w:hAnsi="Times New Roman" w:cs="Times New Roman"/>
+          <w:sz w:val="28"/>
+        </w:rPr>
+        <w:t xml:space="preserve"> вероятность нахождения в нем дефекта. Результаты, полученные из системы, сравниваются с посчитанными заранее </w:t>
+      </w:r>
+      <w:r>
+        <w:rPr>
+          <w:rFonts w:ascii="Times New Roman" w:hAnsi="Times New Roman" w:cs="Times New Roman"/>
+          <w:sz w:val="28"/>
+        </w:rPr>
+        <w:t>значениями</w:t>
+      </w:r>
+      <w:r>
+        <w:rPr>
+          <w:rFonts w:ascii="Times New Roman" w:hAnsi="Times New Roman" w:cs="Times New Roman"/>
+          <w:sz w:val="28"/>
+        </w:rPr>
+        <w:t xml:space="preserve"> на основе заданной разницы. </w:t>
+      </w:r>
+      <w:r>
+        <w:rPr>
+          <w:rFonts w:ascii="Times New Roman" w:hAnsi="Times New Roman" w:cs="Times New Roman"/>
+          <w:sz w:val="28"/>
+        </w:rPr>
+        <w:t xml:space="preserve">Более 75% случаев выявлены верно, </w:t>
+      </w:r>
+      <w:r>
+        <w:rPr>
+          <w:rFonts w:ascii="Times New Roman" w:hAnsi="Times New Roman" w:cs="Times New Roman"/>
+          <w:sz w:val="28"/>
+        </w:rPr>
+        <w:t xml:space="preserve">что свидетельствует </w:t>
       </w:r>
       <w:r>
         <w:rPr>
@@ -28889,7 +29385,7 @@
           <w:sz w:val="28"/>
         </w:rPr>
       </w:pPr>
-      <w:bookmarkStart w:id="33" w:name="_Toc136140129"/>
+      <w:bookmarkStart w:id="34" w:name="_Toc136140129"/>
       <w:r>
         <w:rPr>
           <w:rFonts w:ascii="Times New Roman" w:hAnsi="Times New Roman" w:cs="Times New Roman"/>
@@ -28899,7 +29395,7 @@
         </w:rPr>
         <w:t>Взаимодействие пользователя с ПО</w:t>
       </w:r>
-      <w:bookmarkEnd w:id="33"/>
+      <w:bookmarkEnd w:id="34"/>
     </w:p>
     <w:p>
       <w:pPr>
@@ -28988,6 +29484,7 @@
           <w:rFonts w:ascii="Times New Roman" w:hAnsi="Times New Roman" w:cs="Times New Roman"/>
           <w:sz w:val="28"/>
         </w:rPr>
+        <w:lastRenderedPageBreak/>
         <w:t>Пользователь имеет возможность загрузить файл с кодом на С++</w:t>
       </w:r>
       <w:r>
@@ -29186,7 +29683,6 @@
           <w:rFonts w:ascii="Times New Roman" w:hAnsi="Times New Roman" w:cs="Times New Roman"/>
           <w:sz w:val="28"/>
         </w:rPr>
-        <w:lastRenderedPageBreak/>
         <w:t xml:space="preserve">На основе результатов можно сделать вывод, какие функции </w:t>
       </w:r>
       <w:r>
@@ -29369,16 +29865,6 @@
     </w:p>
     <w:p>
       <w:pPr>
-        <w:spacing w:line="360" w:lineRule="auto"/>
-        <w:contextualSpacing/>
-        <w:rPr>
-          <w:rFonts w:ascii="Times New Roman" w:hAnsi="Times New Roman" w:cs="Times New Roman"/>
-          <w:sz w:val="28"/>
-        </w:rPr>
-      </w:pPr>
-    </w:p>
-    <w:p>
-      <w:pPr>
         <w:pStyle w:val="2"/>
         <w:spacing w:line="360" w:lineRule="auto"/>
         <w:contextualSpacing/>
@@ -29389,7 +29875,7 @@
           <w:sz w:val="28"/>
         </w:rPr>
       </w:pPr>
-      <w:bookmarkStart w:id="34" w:name="_Toc136140130"/>
+      <w:bookmarkStart w:id="35" w:name="_Toc136140130"/>
       <w:r>
         <w:rPr>
           <w:rFonts w:ascii="Times New Roman" w:hAnsi="Times New Roman" w:cs="Times New Roman"/>
@@ -29397,9 +29883,10 @@
           <w:color w:val="auto"/>
           <w:sz w:val="28"/>
         </w:rPr>
+        <w:lastRenderedPageBreak/>
         <w:t>Вывод</w:t>
       </w:r>
-      <w:bookmarkEnd w:id="34"/>
+      <w:bookmarkEnd w:id="35"/>
     </w:p>
     <w:p>
       <w:pPr>
@@ -29479,15 +29966,48 @@
         </w:rPr>
         <w:t>(</w:t>
       </w:r>
+      <w:r>
+        <w:rPr>
+          <w:rFonts w:ascii="Times New Roman" w:hAnsi="Times New Roman" w:cs="Times New Roman"/>
+          <w:sz w:val="28"/>
+          <w:szCs w:val="28"/>
+          <w:lang w:val="en-US"/>
+        </w:rPr>
+        <w:t>scikit</w:t>
+      </w:r>
+      <w:r>
+        <w:rPr>
+          <w:rFonts w:ascii="Times New Roman" w:hAnsi="Times New Roman" w:cs="Times New Roman"/>
+          <w:sz w:val="28"/>
+          <w:szCs w:val="28"/>
+        </w:rPr>
+        <w:t>-</w:t>
+      </w:r>
+      <w:r>
+        <w:rPr>
+          <w:rFonts w:ascii="Times New Roman" w:hAnsi="Times New Roman" w:cs="Times New Roman"/>
+          <w:sz w:val="28"/>
+          <w:szCs w:val="28"/>
+          <w:lang w:val="en-US"/>
+        </w:rPr>
+        <w:t>learn</w:t>
+      </w:r>
+      <w:r>
+        <w:rPr>
+          <w:rFonts w:ascii="Times New Roman" w:hAnsi="Times New Roman" w:cs="Times New Roman"/>
+          <w:sz w:val="28"/>
+          <w:szCs w:val="28"/>
+        </w:rPr>
+        <w:t xml:space="preserve">, </w:t>
+      </w:r>
       <w:proofErr w:type="spellStart"/>
       <w:r>
         <w:rPr>
           <w:rFonts w:ascii="Times New Roman" w:hAnsi="Times New Roman" w:cs="Times New Roman"/>
           <w:sz w:val="28"/>
           <w:szCs w:val="28"/>
-          <w:lang w:val="en-US"/>
-        </w:rPr>
-        <w:t>scikit</w:t>
+        </w:rPr>
+        <w:t>XGBoost</w:t>
       </w:r>
       <w:proofErr w:type="spellEnd"/>
       <w:r>
@@ -29496,24 +30016,7 @@
           <w:sz w:val="28"/>
           <w:szCs w:val="28"/>
         </w:rPr>
-        <w:t>-</w:t>
-      </w:r>
-      <w:r>
-        <w:rPr>
-          <w:rFonts w:ascii="Times New Roman" w:hAnsi="Times New Roman" w:cs="Times New Roman"/>
-          <w:sz w:val="28"/>
-          <w:szCs w:val="28"/>
-          <w:lang w:val="en-US"/>
-        </w:rPr>
-        <w:t>learn</w:t>
-      </w:r>
-      <w:r>
-        <w:rPr>
-          <w:rFonts w:ascii="Times New Roman" w:hAnsi="Times New Roman" w:cs="Times New Roman"/>
-          <w:sz w:val="28"/>
-          <w:szCs w:val="28"/>
-        </w:rPr>
-        <w:t xml:space="preserve">, </w:t>
+        <w:t xml:space="preserve">), </w:t>
       </w:r>
       <w:proofErr w:type="spellStart"/>
       <w:r>
@@ -29522,7 +30025,7 @@
           <w:sz w:val="28"/>
           <w:szCs w:val="28"/>
         </w:rPr>
-        <w:t>XGBoost</w:t>
+        <w:t>фреймворк</w:t>
       </w:r>
       <w:proofErr w:type="spellEnd"/>
       <w:r>
@@ -29531,27 +30034,9 @@
           <w:sz w:val="28"/>
           <w:szCs w:val="28"/>
         </w:rPr>
-        <w:t xml:space="preserve">), </w:t>
-      </w:r>
-      <w:proofErr w:type="spellStart"/>
-      <w:r>
-        <w:rPr>
-          <w:rFonts w:ascii="Times New Roman" w:hAnsi="Times New Roman" w:cs="Times New Roman"/>
-          <w:sz w:val="28"/>
-          <w:szCs w:val="28"/>
-        </w:rPr>
-        <w:t>фреймворк</w:t>
-      </w:r>
-      <w:proofErr w:type="spellEnd"/>
-      <w:r>
-        <w:rPr>
-          <w:rFonts w:ascii="Times New Roman" w:hAnsi="Times New Roman" w:cs="Times New Roman"/>
-          <w:sz w:val="28"/>
-          <w:szCs w:val="28"/>
-        </w:rPr>
         <w:t xml:space="preserve"> для реализации приложения </w:t>
       </w:r>
-      <w:bookmarkStart w:id="35" w:name="OLE_LINK3"/>
+      <w:bookmarkStart w:id="36" w:name="OLE_LINK3"/>
       <w:r>
         <w:rPr>
           <w:rFonts w:ascii="Times New Roman" w:hAnsi="Times New Roman" w:cs="Times New Roman"/>
@@ -29560,7 +30045,7 @@
         </w:rPr>
         <w:t>–</w:t>
       </w:r>
-      <w:bookmarkEnd w:id="35"/>
+      <w:bookmarkEnd w:id="36"/>
       <w:r>
         <w:rPr>
           <w:rFonts w:ascii="Times New Roman" w:hAnsi="Times New Roman" w:cs="Times New Roman"/>
@@ -29655,7 +30140,7 @@
           <w:color w:val="auto"/>
         </w:rPr>
       </w:pPr>
-      <w:bookmarkStart w:id="36" w:name="_Toc136140131"/>
+      <w:bookmarkStart w:id="37" w:name="_Toc136140131"/>
       <w:r>
         <w:rPr>
           <w:rFonts w:ascii="Times New Roman" w:hAnsi="Times New Roman" w:cs="Times New Roman"/>
@@ -29673,7 +30158,7 @@
         </w:rPr>
         <w:t xml:space="preserve"> раздел</w:t>
       </w:r>
-      <w:bookmarkEnd w:id="36"/>
+      <w:bookmarkEnd w:id="37"/>
     </w:p>
     <w:p>
       <w:pPr>
@@ -29692,7 +30177,7 @@
           <w:sz w:val="28"/>
         </w:rPr>
       </w:pPr>
-      <w:bookmarkStart w:id="37" w:name="_Toc136140132"/>
+      <w:bookmarkStart w:id="38" w:name="_Toc136140132"/>
       <w:r>
         <w:rPr>
           <w:rFonts w:ascii="Times New Roman" w:hAnsi="Times New Roman" w:cs="Times New Roman"/>
@@ -29702,7 +30187,7 @@
         </w:rPr>
         <w:t>Анализ точности метода</w:t>
       </w:r>
-      <w:bookmarkEnd w:id="37"/>
+      <w:bookmarkEnd w:id="38"/>
     </w:p>
     <w:p>
       <w:pPr>
@@ -29930,15 +30415,31 @@
           <w:sz w:val="28"/>
           <w:szCs w:val="28"/>
         </w:rPr>
-        <w:t>На каждой итерации считается результат на частично обученной модели и считается значение функции потерь, что позволяет понять, правильн</w:t>
-      </w:r>
-      <w:r>
-        <w:rPr>
-          <w:rFonts w:ascii="Times New Roman" w:hAnsi="Times New Roman" w:cs="Times New Roman"/>
-          <w:sz w:val="28"/>
-          <w:szCs w:val="28"/>
-        </w:rPr>
-        <w:t>о ли идет обучение. На рисунке 4.1</w:t>
+        <w:t>На каждой итерации считается результат на частично обученной модели и значение функции потерь, что позволяет понять, правильн</w:t>
+      </w:r>
+      <w:r>
+        <w:rPr>
+          <w:rFonts w:ascii="Times New Roman" w:hAnsi="Times New Roman" w:cs="Times New Roman"/>
+          <w:sz w:val="28"/>
+          <w:szCs w:val="28"/>
+        </w:rPr>
+        <w:t xml:space="preserve">о ли идет обучение. На </w:t>
+      </w:r>
+      <w:r>
+        <w:rPr>
+          <w:rFonts w:ascii="Times New Roman" w:hAnsi="Times New Roman" w:cs="Times New Roman"/>
+          <w:sz w:val="28"/>
+          <w:szCs w:val="28"/>
+        </w:rPr>
+        <w:t xml:space="preserve">   </w:t>
+      </w:r>
+      <w:r>
+        <w:rPr>
+          <w:rFonts w:ascii="Times New Roman" w:hAnsi="Times New Roman" w:cs="Times New Roman"/>
+          <w:sz w:val="28"/>
+          <w:szCs w:val="28"/>
+        </w:rPr>
+        <w:t>рисунке 4.1</w:t>
       </w:r>
       <w:r>
         <w:rPr>
@@ -31176,7 +31677,23 @@
           <w:sz w:val="28"/>
           <w:szCs w:val="28"/>
         </w:rPr>
-        <w:t>В таблице 2 представлено сравнение метрик, посчитанных для обученной модели и результатов исследований, приведенных в таблице 1.</w:t>
+        <w:t>В таблице 2 представлено сравнение метрик, посчитанных для обученной модели</w:t>
+      </w:r>
+      <w:r>
+        <w:rPr>
+          <w:rFonts w:ascii="Times New Roman" w:hAnsi="Times New Roman" w:cs="Times New Roman"/>
+          <w:sz w:val="28"/>
+          <w:szCs w:val="28"/>
+        </w:rPr>
+        <w:t>,</w:t>
+      </w:r>
+      <w:r>
+        <w:rPr>
+          <w:rFonts w:ascii="Times New Roman" w:hAnsi="Times New Roman" w:cs="Times New Roman"/>
+          <w:sz w:val="28"/>
+          <w:szCs w:val="28"/>
+        </w:rPr>
+        <w:t xml:space="preserve"> и результатов исследований, приведенных в таблице 1.</w:t>
       </w:r>
     </w:p>
     <w:p>
@@ -31202,14 +31719,94 @@
           <w:szCs w:val="28"/>
         </w:rPr>
       </w:pPr>
-      <w:bookmarkStart w:id="38" w:name="_GoBack"/>
-      <w:r>
-        <w:rPr>
-          <w:rFonts w:ascii="Times New Roman" w:hAnsi="Times New Roman" w:cs="Times New Roman"/>
-          <w:sz w:val="28"/>
-          <w:szCs w:val="28"/>
-        </w:rPr>
-        <w:t xml:space="preserve">Таблица 2 </w:t>
+      <w:r>
+        <w:rPr>
+          <w:rFonts w:ascii="Times New Roman" w:hAnsi="Times New Roman" w:cs="Times New Roman"/>
+          <w:noProof/>
+          <w:sz w:val="28"/>
+          <w:szCs w:val="28"/>
+          <w:lang w:eastAsia="ru-RU"/>
+        </w:rPr>
+        <mc:AlternateContent>
+          <mc:Choice Requires="wps">
+            <w:drawing>
+              <wp:anchor distT="0" distB="0" distL="114300" distR="114300" simplePos="0" relativeHeight="251663360" behindDoc="0" locked="0" layoutInCell="1" allowOverlap="1" wp14:anchorId="70722D3C" wp14:editId="673E4DC8">
+                <wp:simplePos x="0" y="0"/>
+                <wp:positionH relativeFrom="column">
+                  <wp:posOffset>4953</wp:posOffset>
+                </wp:positionH>
+                <wp:positionV relativeFrom="paragraph">
+                  <wp:posOffset>308610</wp:posOffset>
+                </wp:positionV>
+                <wp:extent cx="2154936" cy="622738"/>
+                <wp:effectExtent l="0" t="0" r="36195" b="25400"/>
+                <wp:wrapNone/>
+                <wp:docPr id="5" name="Прямая соединительная линия 5"/>
+                <wp:cNvGraphicFramePr/>
+                <a:graphic xmlns:a="http://schemas.openxmlformats.org/drawingml/2006/main">
+                  <a:graphicData uri="http://schemas.microsoft.com/office/word/2010/wordprocessingShape">
+                    <wps:wsp>
+                      <wps:cNvCnPr/>
+                      <wps:spPr>
+                        <a:xfrm>
+                          <a:off x="0" y="0"/>
+                          <a:ext cx="2154936" cy="622738"/>
+                        </a:xfrm>
+                        <a:prstGeom prst="line">
+                          <a:avLst/>
+                        </a:prstGeom>
+                      </wps:spPr>
+                      <wps:style>
+                        <a:lnRef idx="1">
+                          <a:schemeClr val="dk1"/>
+                        </a:lnRef>
+                        <a:fillRef idx="0">
+                          <a:schemeClr val="dk1"/>
+                        </a:fillRef>
+                        <a:effectRef idx="0">
+                          <a:schemeClr val="dk1"/>
+                        </a:effectRef>
+                        <a:fontRef idx="minor">
+                          <a:schemeClr val="tx1"/>
+                        </a:fontRef>
+                      </wps:style>
+                      <wps:bodyPr/>
+                    </wps:wsp>
+                  </a:graphicData>
+                </a:graphic>
+                <wp14:sizeRelH relativeFrom="margin">
+                  <wp14:pctWidth>0</wp14:pctWidth>
+                </wp14:sizeRelH>
+                <wp14:sizeRelV relativeFrom="margin">
+                  <wp14:pctHeight>0</wp14:pctHeight>
+                </wp14:sizeRelV>
+              </wp:anchor>
+            </w:drawing>
+          </mc:Choice>
+          <mc:Fallback>
+            <w:pict>
+              <v:line w14:anchorId="2B50093E" id="Прямая соединительная линия 5" o:spid="_x0000_s1026" style="position:absolute;z-index:251663360;visibility:visible;mso-wrap-style:square;mso-width-percent:0;mso-height-percent:0;mso-wrap-distance-left:9pt;mso-wrap-distance-top:0;mso-wrap-distance-right:9pt;mso-wrap-distance-bottom:0;mso-position-horizontal:absolute;mso-position-horizontal-relative:text;mso-position-vertical:absolute;mso-position-vertical-relative:text;mso-width-percent:0;mso-height-percent:0;mso-width-relative:margin;mso-height-relative:margin" from=".4pt,24.3pt" to="170.1pt,73.35pt" o:gfxdata="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" strokecolor="black [3200]" strokeweight=".5pt">
+                <v:stroke joinstyle="miter"/>
+              </v:line>
+            </w:pict>
+          </mc:Fallback>
+        </mc:AlternateContent>
+      </w:r>
+      <w:r>
+        <w:rPr>
+          <w:rFonts w:ascii="Times New Roman" w:hAnsi="Times New Roman" w:cs="Times New Roman"/>
+          <w:sz w:val="28"/>
+          <w:szCs w:val="28"/>
+        </w:rPr>
+        <w:t>Таблица 2</w:t>
+      </w:r>
+      <w:r>
+        <w:rPr>
+          <w:rFonts w:ascii="Times New Roman" w:hAnsi="Times New Roman" w:cs="Times New Roman"/>
+          <w:sz w:val="28"/>
+          <w:szCs w:val="28"/>
+        </w:rPr>
+        <w:t xml:space="preserve"> </w:t>
       </w:r>
       <w:r>
         <w:rPr>
@@ -31225,7 +31822,31 @@
           <w:sz w:val="28"/>
           <w:szCs w:val="28"/>
         </w:rPr>
-        <w:t xml:space="preserve"> Сравнительная таблица результатов работы алгоритмов</w:t>
+        <w:t xml:space="preserve"> Сравнительная табли</w:t>
+      </w:r>
+      <w:r>
+        <w:rPr>
+          <w:rFonts w:ascii="Times New Roman" w:hAnsi="Times New Roman" w:cs="Times New Roman"/>
+          <w:sz w:val="28"/>
+          <w:szCs w:val="28"/>
+        </w:rPr>
+        <w:t>ца точности работы алг</w:t>
+      </w:r>
+      <w:r>
+        <w:rPr>
+          <w:rFonts w:ascii="Times New Roman" w:hAnsi="Times New Roman" w:cs="Times New Roman"/>
+          <w:sz w:val="28"/>
+          <w:szCs w:val="28"/>
+        </w:rPr>
+        <w:t>о</w:t>
+      </w:r>
+      <w:r>
+        <w:rPr>
+          <w:rFonts w:ascii="Times New Roman" w:hAnsi="Times New Roman" w:cs="Times New Roman"/>
+          <w:sz w:val="28"/>
+          <w:szCs w:val="28"/>
+        </w:rPr>
+        <w:t>ритмов</w:t>
       </w:r>
     </w:p>
     <w:tbl>
@@ -31266,115 +31887,12 @@
             <w:r>
               <w:rPr>
                 <w:rFonts w:ascii="Times New Roman" w:hAnsi="Times New Roman" w:cs="Times New Roman"/>
-                <w:noProof/>
-                <w:sz w:val="28"/>
-                <w:szCs w:val="28"/>
-                <w:lang w:eastAsia="ru-RU"/>
-              </w:rPr>
-              <mc:AlternateContent>
-                <mc:Choice Requires="wps">
-                  <w:drawing>
-                    <wp:anchor distT="0" distB="0" distL="114300" distR="114300" simplePos="0" relativeHeight="251661312" behindDoc="0" locked="0" layoutInCell="1" allowOverlap="1" wp14:anchorId="2C3057CB" wp14:editId="672EC3E5">
-                      <wp:simplePos x="0" y="0"/>
-                      <wp:positionH relativeFrom="column">
-                        <wp:posOffset>-69850</wp:posOffset>
-                      </wp:positionH>
-                      <wp:positionV relativeFrom="paragraph">
-                        <wp:posOffset>-635</wp:posOffset>
-                      </wp:positionV>
-                      <wp:extent cx="2154936" cy="609600"/>
-                      <wp:effectExtent l="0" t="0" r="36195" b="19050"/>
-                      <wp:wrapNone/>
-                      <wp:docPr id="17" name="Прямая соединительная линия 17"/>
-                      <wp:cNvGraphicFramePr/>
-                      <a:graphic xmlns:a="http://schemas.openxmlformats.org/drawingml/2006/main">
-                        <a:graphicData uri="http://schemas.microsoft.com/office/word/2010/wordprocessingShape">
-                          <wps:wsp>
-                            <wps:cNvCnPr/>
-                            <wps:spPr>
-                              <a:xfrm>
-                                <a:off x="0" y="0"/>
-                                <a:ext cx="2154936" cy="609600"/>
-                              </a:xfrm>
-                              <a:prstGeom prst="line">
-                                <a:avLst/>
-                              </a:prstGeom>
-                            </wps:spPr>
-                            <wps:style>
-                              <a:lnRef idx="1">
-                                <a:schemeClr val="dk1"/>
-                              </a:lnRef>
-                              <a:fillRef idx="0">
-                                <a:schemeClr val="dk1"/>
-                              </a:fillRef>
-                              <a:effectRef idx="0">
-                                <a:schemeClr val="dk1"/>
-                              </a:effectRef>
-                              <a:fontRef idx="minor">
-                                <a:schemeClr val="tx1"/>
-                              </a:fontRef>
-                            </wps:style>
-                            <wps:bodyPr/>
-                          </wps:wsp>
-                        </a:graphicData>
-                      </a:graphic>
-                      <wp14:sizeRelH relativeFrom="margin">
-                        <wp14:pctWidth>0</wp14:pctWidth>
-                      </wp14:sizeRelH>
-                      <wp14:sizeRelV relativeFrom="margin">
-                        <wp14:pctHeight>0</wp14:pctHeight>
-                      </wp14:sizeRelV>
-                    </wp:anchor>
-                  </w:drawing>
-                </mc:Choice>
-                <mc:Fallback>
-                  <w:pict>
-                    <v:line w14:anchorId="1A6691F2" id="Прямая соединительная линия 17" o:spid="_x0000_s1026" style="position:absolute;z-index:251661312;visibility:visible;mso-wrap-style:square;mso-width-percent:0;mso-height-percent:0;mso-wrap-distance-left:9pt;mso-wrap-distance-top:0;mso-wrap-distance-right:9pt;mso-wrap-distance-bottom:0;mso-position-horizontal:absolute;mso-position-horizontal-relative:text;mso-position-vertical:absolute;mso-position-vertical-relative:text;mso-width-percent:0;mso-height-percent:0;mso-width-relative:margin;mso-height-relative:margin" from="-5.5pt,-.05pt" to="164.2pt,47.95pt" o:gfxdata="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" strokecolor="black [3200]" strokeweight=".5pt">
-                      <v:stroke joinstyle="miter"/>
-                    </v:line>
-                  </w:pict>
-                </mc:Fallback>
-              </mc:AlternateContent>
-            </w:r>
-            <w:r>
-              <w:rPr>
-                <w:rFonts w:ascii="Times New Roman" w:hAnsi="Times New Roman" w:cs="Times New Roman"/>
                 <w:b/>
                 <w:bCs/>
                 <w:sz w:val="28"/>
                 <w:szCs w:val="28"/>
               </w:rPr>
-              <w:t xml:space="preserve">      </w:t>
-            </w:r>
-            <w:r>
-              <w:rPr>
-                <w:rFonts w:ascii="Times New Roman" w:hAnsi="Times New Roman" w:cs="Times New Roman"/>
-                <w:b/>
-                <w:bCs/>
-                <w:sz w:val="28"/>
-                <w:szCs w:val="28"/>
-              </w:rPr>
-              <w:t xml:space="preserve">                     Метрики </w:t>
-            </w:r>
-            <w:r>
-              <w:rPr>
-                <w:rFonts w:ascii="Times New Roman" w:hAnsi="Times New Roman" w:cs="Times New Roman"/>
-                <w:b/>
-                <w:bCs/>
-                <w:sz w:val="28"/>
-                <w:szCs w:val="28"/>
-              </w:rPr>
-              <w:t>Источник</w:t>
-            </w:r>
-            <w:r>
-              <w:rPr>
-                <w:rFonts w:ascii="Times New Roman" w:hAnsi="Times New Roman" w:cs="Times New Roman"/>
-                <w:b/>
-                <w:bCs/>
-                <w:sz w:val="28"/>
-                <w:szCs w:val="28"/>
-              </w:rPr>
-              <w:t xml:space="preserve">    </w:t>
+              <w:t xml:space="preserve">                           Метрики Алгоритмы    </w:t>
             </w:r>
           </w:p>
         </w:tc>
@@ -31666,7 +32184,7 @@
                 <w:sz w:val="28"/>
                 <w:szCs w:val="28"/>
               </w:rPr>
-              <w:t>Исследования</w:t>
+              <w:t>Наивный байесовский классификатор</w:t>
             </w:r>
           </w:p>
         </w:tc>
@@ -31681,7 +32199,865 @@
               <w:jc w:val="center"/>
               <w:rPr>
                 <w:rFonts w:ascii="Times New Roman" w:hAnsi="Times New Roman" w:cs="Times New Roman"/>
+                <w:sz w:val="28"/>
+                <w:szCs w:val="28"/>
+              </w:rPr>
+            </w:pPr>
+            <w:r>
+              <w:rPr>
+                <w:rFonts w:ascii="Times New Roman" w:hAnsi="Times New Roman" w:cs="Times New Roman"/>
+                <w:sz w:val="28"/>
+                <w:szCs w:val="28"/>
+              </w:rPr>
+              <w:t>0.795</w:t>
+            </w:r>
+          </w:p>
+        </w:tc>
+        <w:tc>
+          <w:tcPr>
+            <w:tcW w:w="1559" w:type="dxa"/>
+          </w:tcPr>
+          <w:p>
+            <w:pPr>
+              <w:spacing w:line="360" w:lineRule="auto"/>
+              <w:contextualSpacing/>
+              <w:jc w:val="center"/>
+              <w:rPr>
+                <w:rFonts w:ascii="Times New Roman" w:hAnsi="Times New Roman" w:cs="Times New Roman"/>
+                <w:sz w:val="28"/>
+                <w:szCs w:val="28"/>
+              </w:rPr>
+            </w:pPr>
+            <w:r>
+              <w:rPr>
+                <w:rFonts w:ascii="Times New Roman" w:hAnsi="Times New Roman" w:cs="Times New Roman"/>
+                <w:sz w:val="28"/>
+                <w:szCs w:val="28"/>
+              </w:rPr>
+              <w:t>0.845</w:t>
+            </w:r>
+          </w:p>
+        </w:tc>
+        <w:tc>
+          <w:tcPr>
+            <w:tcW w:w="1564" w:type="dxa"/>
+          </w:tcPr>
+          <w:p>
+            <w:pPr>
+              <w:spacing w:line="360" w:lineRule="auto"/>
+              <w:contextualSpacing/>
+              <w:jc w:val="center"/>
+              <w:rPr>
+                <w:rFonts w:ascii="Times New Roman" w:hAnsi="Times New Roman" w:cs="Times New Roman"/>
+                <w:sz w:val="28"/>
+                <w:szCs w:val="28"/>
+              </w:rPr>
+            </w:pPr>
+            <w:r>
+              <w:rPr>
+                <w:rFonts w:ascii="Times New Roman" w:hAnsi="Times New Roman" w:cs="Times New Roman"/>
+                <w:sz w:val="28"/>
+                <w:szCs w:val="28"/>
+              </w:rPr>
+              <w:t>0.803</w:t>
+            </w:r>
+          </w:p>
+        </w:tc>
+        <w:tc>
+          <w:tcPr>
+            <w:tcW w:w="1548" w:type="dxa"/>
+          </w:tcPr>
+          <w:p>
+            <w:pPr>
+              <w:spacing w:line="360" w:lineRule="auto"/>
+              <w:contextualSpacing/>
+              <w:jc w:val="center"/>
+              <w:rPr>
+                <w:rFonts w:ascii="Times New Roman" w:hAnsi="Times New Roman" w:cs="Times New Roman"/>
+                <w:sz w:val="28"/>
+                <w:szCs w:val="28"/>
+              </w:rPr>
+            </w:pPr>
+            <w:r>
+              <w:rPr>
+                <w:rFonts w:ascii="Times New Roman" w:hAnsi="Times New Roman" w:cs="Times New Roman"/>
+                <w:sz w:val="28"/>
+                <w:szCs w:val="28"/>
+              </w:rPr>
+              <w:t>0.849</w:t>
+            </w:r>
+          </w:p>
+        </w:tc>
+      </w:tr>
+      <w:tr>
+        <w:trPr>
+          <w:trHeight w:val="507"/>
+        </w:trPr>
+        <w:tc>
+          <w:tcPr>
+            <w:tcW w:w="3397" w:type="dxa"/>
+          </w:tcPr>
+          <w:p>
+            <w:pPr>
+              <w:spacing w:line="360" w:lineRule="auto"/>
+              <w:contextualSpacing/>
+              <w:jc w:val="center"/>
+              <w:rPr>
+                <w:rFonts w:ascii="Times New Roman" w:hAnsi="Times New Roman" w:cs="Times New Roman"/>
+                <w:sz w:val="28"/>
+                <w:szCs w:val="28"/>
+              </w:rPr>
+            </w:pPr>
+            <w:r>
+              <w:rPr>
+                <w:rFonts w:ascii="Times New Roman" w:hAnsi="Times New Roman" w:cs="Times New Roman"/>
+                <w:sz w:val="28"/>
+                <w:szCs w:val="28"/>
+              </w:rPr>
+              <w:t>Метод опорных векторов</w:t>
+            </w:r>
+          </w:p>
+        </w:tc>
+        <w:tc>
+          <w:tcPr>
+            <w:tcW w:w="1560" w:type="dxa"/>
+          </w:tcPr>
+          <w:p>
+            <w:pPr>
+              <w:spacing w:line="360" w:lineRule="auto"/>
+              <w:contextualSpacing/>
+              <w:jc w:val="center"/>
+              <w:rPr>
+                <w:rFonts w:ascii="Times New Roman" w:hAnsi="Times New Roman" w:cs="Times New Roman"/>
+                <w:sz w:val="28"/>
+                <w:szCs w:val="28"/>
+              </w:rPr>
+            </w:pPr>
+            <w:r>
+              <w:rPr>
+                <w:rFonts w:ascii="Times New Roman" w:hAnsi="Times New Roman" w:cs="Times New Roman"/>
+                <w:sz w:val="28"/>
+                <w:szCs w:val="28"/>
+              </w:rPr>
+              <w:t>0.841</w:t>
+            </w:r>
+          </w:p>
+        </w:tc>
+        <w:tc>
+          <w:tcPr>
+            <w:tcW w:w="1559" w:type="dxa"/>
+          </w:tcPr>
+          <w:p>
+            <w:pPr>
+              <w:spacing w:line="360" w:lineRule="auto"/>
+              <w:contextualSpacing/>
+              <w:jc w:val="center"/>
+              <w:rPr>
+                <w:rFonts w:ascii="Times New Roman" w:hAnsi="Times New Roman" w:cs="Times New Roman"/>
+                <w:sz w:val="28"/>
+                <w:szCs w:val="28"/>
+              </w:rPr>
+            </w:pPr>
+            <w:r>
+              <w:rPr>
+                <w:rFonts w:ascii="Times New Roman" w:hAnsi="Times New Roman" w:cs="Times New Roman"/>
+                <w:sz w:val="28"/>
+                <w:szCs w:val="28"/>
+              </w:rPr>
+              <w:t>0.901</w:t>
+            </w:r>
+          </w:p>
+        </w:tc>
+        <w:tc>
+          <w:tcPr>
+            <w:tcW w:w="1564" w:type="dxa"/>
+          </w:tcPr>
+          <w:p>
+            <w:pPr>
+              <w:spacing w:line="360" w:lineRule="auto"/>
+              <w:contextualSpacing/>
+              <w:jc w:val="center"/>
+              <w:rPr>
+                <w:rFonts w:ascii="Times New Roman" w:hAnsi="Times New Roman" w:cs="Times New Roman"/>
+                <w:sz w:val="28"/>
+                <w:szCs w:val="28"/>
+              </w:rPr>
+            </w:pPr>
+            <w:r>
+              <w:rPr>
+                <w:rFonts w:ascii="Times New Roman" w:hAnsi="Times New Roman" w:cs="Times New Roman"/>
+                <w:sz w:val="28"/>
+                <w:szCs w:val="28"/>
+              </w:rPr>
+              <w:t>0.879</w:t>
+            </w:r>
+          </w:p>
+        </w:tc>
+        <w:tc>
+          <w:tcPr>
+            <w:tcW w:w="1548" w:type="dxa"/>
+          </w:tcPr>
+          <w:p>
+            <w:pPr>
+              <w:spacing w:line="360" w:lineRule="auto"/>
+              <w:contextualSpacing/>
+              <w:jc w:val="center"/>
+              <w:rPr>
+                <w:rFonts w:ascii="Times New Roman" w:hAnsi="Times New Roman" w:cs="Times New Roman"/>
+                <w:sz w:val="28"/>
+                <w:szCs w:val="28"/>
+              </w:rPr>
+            </w:pPr>
+            <w:r>
+              <w:rPr>
+                <w:rFonts w:ascii="Times New Roman" w:hAnsi="Times New Roman" w:cs="Times New Roman"/>
+                <w:sz w:val="28"/>
+                <w:szCs w:val="28"/>
+              </w:rPr>
+              <w:t>0.902</w:t>
+            </w:r>
+          </w:p>
+        </w:tc>
+      </w:tr>
+      <w:tr>
+        <w:tc>
+          <w:tcPr>
+            <w:tcW w:w="3397" w:type="dxa"/>
+          </w:tcPr>
+          <w:p>
+            <w:pPr>
+              <w:spacing w:line="360" w:lineRule="auto"/>
+              <w:contextualSpacing/>
+              <w:jc w:val="center"/>
+              <w:rPr>
+                <w:rFonts w:ascii="Times New Roman" w:hAnsi="Times New Roman" w:cs="Times New Roman"/>
+                <w:sz w:val="28"/>
+                <w:szCs w:val="28"/>
+              </w:rPr>
+            </w:pPr>
+            <w:r>
+              <w:rPr>
+                <w:rFonts w:ascii="Times New Roman" w:hAnsi="Times New Roman" w:cs="Times New Roman"/>
+                <w:sz w:val="28"/>
+                <w:szCs w:val="28"/>
+              </w:rPr>
+              <w:t>Дерево решений</w:t>
+            </w:r>
+          </w:p>
+        </w:tc>
+        <w:tc>
+          <w:tcPr>
+            <w:tcW w:w="1560" w:type="dxa"/>
+          </w:tcPr>
+          <w:p>
+            <w:pPr>
+              <w:spacing w:line="360" w:lineRule="auto"/>
+              <w:contextualSpacing/>
+              <w:jc w:val="center"/>
+              <w:rPr>
+                <w:rFonts w:ascii="Times New Roman" w:hAnsi="Times New Roman" w:cs="Times New Roman"/>
+                <w:sz w:val="28"/>
+                <w:szCs w:val="28"/>
+              </w:rPr>
+            </w:pPr>
+            <w:r>
+              <w:rPr>
+                <w:rFonts w:ascii="Times New Roman" w:hAnsi="Times New Roman" w:cs="Times New Roman"/>
+                <w:sz w:val="28"/>
+                <w:szCs w:val="28"/>
+              </w:rPr>
+              <w:t>0.823</w:t>
+            </w:r>
+          </w:p>
+        </w:tc>
+        <w:tc>
+          <w:tcPr>
+            <w:tcW w:w="1559" w:type="dxa"/>
+          </w:tcPr>
+          <w:p>
+            <w:pPr>
+              <w:spacing w:line="360" w:lineRule="auto"/>
+              <w:contextualSpacing/>
+              <w:jc w:val="center"/>
+              <w:rPr>
+                <w:rFonts w:ascii="Times New Roman" w:hAnsi="Times New Roman" w:cs="Times New Roman"/>
+                <w:sz w:val="28"/>
+                <w:szCs w:val="28"/>
+              </w:rPr>
+            </w:pPr>
+            <w:r>
+              <w:rPr>
+                <w:rFonts w:ascii="Times New Roman" w:hAnsi="Times New Roman" w:cs="Times New Roman"/>
+                <w:sz w:val="28"/>
+                <w:szCs w:val="28"/>
+              </w:rPr>
+              <w:t>0.845</w:t>
+            </w:r>
+          </w:p>
+        </w:tc>
+        <w:tc>
+          <w:tcPr>
+            <w:tcW w:w="1564" w:type="dxa"/>
+          </w:tcPr>
+          <w:p>
+            <w:pPr>
+              <w:spacing w:line="360" w:lineRule="auto"/>
+              <w:contextualSpacing/>
+              <w:jc w:val="center"/>
+              <w:rPr>
+                <w:rFonts w:ascii="Times New Roman" w:hAnsi="Times New Roman" w:cs="Times New Roman"/>
+                <w:sz w:val="28"/>
+                <w:szCs w:val="28"/>
+              </w:rPr>
+            </w:pPr>
+            <w:r>
+              <w:rPr>
+                <w:rFonts w:ascii="Times New Roman" w:hAnsi="Times New Roman" w:cs="Times New Roman"/>
+                <w:sz w:val="28"/>
+                <w:szCs w:val="28"/>
+              </w:rPr>
+              <w:t>0.878</w:t>
+            </w:r>
+          </w:p>
+        </w:tc>
+        <w:tc>
+          <w:tcPr>
+            <w:tcW w:w="1548" w:type="dxa"/>
+          </w:tcPr>
+          <w:p>
+            <w:pPr>
+              <w:spacing w:line="360" w:lineRule="auto"/>
+              <w:contextualSpacing/>
+              <w:jc w:val="center"/>
+              <w:rPr>
+                <w:rFonts w:ascii="Times New Roman" w:hAnsi="Times New Roman" w:cs="Times New Roman"/>
+                <w:sz w:val="28"/>
+                <w:szCs w:val="28"/>
+              </w:rPr>
+            </w:pPr>
+            <w:r>
+              <w:rPr>
+                <w:rFonts w:ascii="Times New Roman" w:hAnsi="Times New Roman" w:cs="Times New Roman"/>
+                <w:sz w:val="28"/>
+                <w:szCs w:val="28"/>
+              </w:rPr>
+              <w:t>0.889</w:t>
+            </w:r>
+          </w:p>
+        </w:tc>
+      </w:tr>
+      <w:tr>
+        <w:tc>
+          <w:tcPr>
+            <w:tcW w:w="3397" w:type="dxa"/>
+          </w:tcPr>
+          <w:p>
+            <w:pPr>
+              <w:spacing w:line="360" w:lineRule="auto"/>
+              <w:contextualSpacing/>
+              <w:jc w:val="center"/>
+              <w:rPr>
+                <w:rFonts w:ascii="Times New Roman" w:hAnsi="Times New Roman" w:cs="Times New Roman"/>
+                <w:sz w:val="28"/>
+                <w:szCs w:val="28"/>
+              </w:rPr>
+            </w:pPr>
+            <w:r>
+              <w:rPr>
+                <w:rFonts w:ascii="Times New Roman" w:hAnsi="Times New Roman" w:cs="Times New Roman"/>
+                <w:sz w:val="28"/>
+                <w:szCs w:val="28"/>
+              </w:rPr>
+              <w:t>Случайный лес</w:t>
+            </w:r>
+          </w:p>
+        </w:tc>
+        <w:tc>
+          <w:tcPr>
+            <w:tcW w:w="1560" w:type="dxa"/>
+          </w:tcPr>
+          <w:p>
+            <w:pPr>
+              <w:spacing w:line="360" w:lineRule="auto"/>
+              <w:contextualSpacing/>
+              <w:jc w:val="center"/>
+              <w:rPr>
+                <w:rFonts w:ascii="Times New Roman" w:hAnsi="Times New Roman" w:cs="Times New Roman"/>
+                <w:b/>
                 <w:bCs/>
+                <w:sz w:val="28"/>
+                <w:szCs w:val="28"/>
+              </w:rPr>
+            </w:pPr>
+            <w:r>
+              <w:rPr>
+                <w:rFonts w:ascii="Times New Roman" w:hAnsi="Times New Roman" w:cs="Times New Roman"/>
+                <w:sz w:val="28"/>
+                <w:szCs w:val="28"/>
+              </w:rPr>
+              <w:t>0.845</w:t>
+            </w:r>
+          </w:p>
+        </w:tc>
+        <w:tc>
+          <w:tcPr>
+            <w:tcW w:w="1559" w:type="dxa"/>
+          </w:tcPr>
+          <w:p>
+            <w:pPr>
+              <w:spacing w:line="360" w:lineRule="auto"/>
+              <w:contextualSpacing/>
+              <w:jc w:val="center"/>
+              <w:rPr>
+                <w:rFonts w:ascii="Times New Roman" w:hAnsi="Times New Roman" w:cs="Times New Roman"/>
+                <w:b/>
+                <w:bCs/>
+                <w:sz w:val="28"/>
+                <w:szCs w:val="28"/>
+              </w:rPr>
+            </w:pPr>
+            <w:r>
+              <w:rPr>
+                <w:rFonts w:ascii="Times New Roman" w:hAnsi="Times New Roman" w:cs="Times New Roman"/>
+                <w:sz w:val="28"/>
+                <w:szCs w:val="28"/>
+              </w:rPr>
+              <w:t>0.859</w:t>
+            </w:r>
+          </w:p>
+        </w:tc>
+        <w:tc>
+          <w:tcPr>
+            <w:tcW w:w="1564" w:type="dxa"/>
+          </w:tcPr>
+          <w:p>
+            <w:pPr>
+              <w:spacing w:line="360" w:lineRule="auto"/>
+              <w:contextualSpacing/>
+              <w:jc w:val="center"/>
+              <w:rPr>
+                <w:rFonts w:ascii="Times New Roman" w:hAnsi="Times New Roman" w:cs="Times New Roman"/>
+                <w:b/>
+                <w:bCs/>
+                <w:sz w:val="28"/>
+                <w:szCs w:val="28"/>
+              </w:rPr>
+            </w:pPr>
+            <w:r>
+              <w:rPr>
+                <w:rFonts w:ascii="Times New Roman" w:hAnsi="Times New Roman" w:cs="Times New Roman"/>
+                <w:sz w:val="28"/>
+                <w:szCs w:val="28"/>
+              </w:rPr>
+              <w:t>0.863</w:t>
+            </w:r>
+          </w:p>
+        </w:tc>
+        <w:tc>
+          <w:tcPr>
+            <w:tcW w:w="1548" w:type="dxa"/>
+          </w:tcPr>
+          <w:p>
+            <w:pPr>
+              <w:spacing w:line="360" w:lineRule="auto"/>
+              <w:contextualSpacing/>
+              <w:jc w:val="center"/>
+              <w:rPr>
+                <w:rFonts w:ascii="Times New Roman" w:hAnsi="Times New Roman" w:cs="Times New Roman"/>
+                <w:b/>
+                <w:bCs/>
+                <w:sz w:val="28"/>
+                <w:szCs w:val="28"/>
+              </w:rPr>
+            </w:pPr>
+            <w:r>
+              <w:rPr>
+                <w:rFonts w:ascii="Times New Roman" w:hAnsi="Times New Roman" w:cs="Times New Roman"/>
+                <w:sz w:val="28"/>
+                <w:szCs w:val="28"/>
+              </w:rPr>
+              <w:t>0.890</w:t>
+            </w:r>
+          </w:p>
+        </w:tc>
+      </w:tr>
+    </w:tbl>
+    <w:p>
+      <w:pPr>
+        <w:spacing w:line="360" w:lineRule="auto"/>
+        <w:contextualSpacing/>
+        <w:jc w:val="both"/>
+        <w:rPr>
+          <w:rFonts w:ascii="Times New Roman" w:hAnsi="Times New Roman" w:cs="Times New Roman"/>
+          <w:sz w:val="28"/>
+          <w:szCs w:val="28"/>
+        </w:rPr>
+      </w:pPr>
+    </w:p>
+    <w:tbl>
+      <w:tblPr>
+        <w:tblStyle w:val="aa"/>
+        <w:tblW w:w="0" w:type="auto"/>
+        <w:tblLayout w:type="fixed"/>
+        <w:tblLook w:val="04A0" w:firstRow="1" w:lastRow="0" w:firstColumn="1" w:lastColumn="0" w:noHBand="0" w:noVBand="1"/>
+      </w:tblPr>
+      <w:tblGrid>
+        <w:gridCol w:w="3397"/>
+        <w:gridCol w:w="1560"/>
+        <w:gridCol w:w="1559"/>
+        <w:gridCol w:w="1564"/>
+        <w:gridCol w:w="1548"/>
+      </w:tblGrid>
+      <w:tr>
+        <w:trPr>
+          <w:trHeight w:val="976"/>
+        </w:trPr>
+        <w:tc>
+          <w:tcPr>
+            <w:tcW w:w="3397" w:type="dxa"/>
+          </w:tcPr>
+          <w:p>
+            <w:pPr>
+              <w:spacing w:line="360" w:lineRule="auto"/>
+              <w:contextualSpacing/>
+              <w:rPr>
+                <w:rFonts w:ascii="Times New Roman" w:hAnsi="Times New Roman" w:cs="Times New Roman"/>
+                <w:b/>
+                <w:bCs/>
+                <w:sz w:val="28"/>
+                <w:szCs w:val="28"/>
+                <w:lang w:val="en-US"/>
+              </w:rPr>
+            </w:pPr>
+            <w:r>
+              <w:rPr>
+                <w:rFonts w:ascii="Times New Roman" w:hAnsi="Times New Roman" w:cs="Times New Roman"/>
+                <w:b/>
+                <w:bCs/>
+                <w:sz w:val="28"/>
+                <w:szCs w:val="28"/>
+              </w:rPr>
+              <w:lastRenderedPageBreak/>
+              <w:t xml:space="preserve">                           Метрики Алгоритмы    </w:t>
+            </w:r>
+          </w:p>
+        </w:tc>
+        <w:tc>
+          <w:tcPr>
+            <w:tcW w:w="1560" w:type="dxa"/>
+          </w:tcPr>
+          <w:p>
+            <w:pPr>
+              <w:spacing w:line="360" w:lineRule="auto"/>
+              <w:contextualSpacing/>
+              <w:jc w:val="center"/>
+              <w:rPr>
+                <w:rFonts w:ascii="Times New Roman" w:hAnsi="Times New Roman" w:cs="Times New Roman"/>
+                <w:b/>
+                <w:bCs/>
+                <w:sz w:val="28"/>
+                <w:szCs w:val="28"/>
+              </w:rPr>
+            </w:pPr>
+            <w:proofErr w:type="spellStart"/>
+            <w:r>
+              <w:rPr>
+                <w:rFonts w:ascii="Times New Roman" w:hAnsi="Times New Roman" w:cs="Times New Roman"/>
+                <w:b/>
+                <w:bCs/>
+                <w:sz w:val="28"/>
+                <w:szCs w:val="28"/>
+              </w:rPr>
+              <w:t>Accuracy</w:t>
+            </w:r>
+            <w:proofErr w:type="spellEnd"/>
+          </w:p>
+          <w:p>
+            <w:pPr>
+              <w:spacing w:line="360" w:lineRule="auto"/>
+              <w:contextualSpacing/>
+              <w:jc w:val="center"/>
+              <w:rPr>
+                <w:rFonts w:ascii="Times New Roman" w:hAnsi="Times New Roman" w:cs="Times New Roman"/>
+                <w:b/>
+                <w:bCs/>
+                <w:sz w:val="28"/>
+                <w:szCs w:val="28"/>
+              </w:rPr>
+            </w:pPr>
+            <w:r>
+              <w:rPr>
+                <w:rFonts w:ascii="Times New Roman" w:hAnsi="Times New Roman" w:cs="Times New Roman"/>
+                <w:b/>
+                <w:bCs/>
+                <w:sz w:val="28"/>
+                <w:szCs w:val="28"/>
+                <w:lang w:val="en-US"/>
+              </w:rPr>
+              <w:t>(</w:t>
+            </w:r>
+            <w:r>
+              <w:rPr>
+                <w:rFonts w:ascii="Times New Roman" w:hAnsi="Times New Roman" w:cs="Times New Roman"/>
+                <w:b/>
+                <w:bCs/>
+                <w:sz w:val="28"/>
+                <w:szCs w:val="28"/>
+              </w:rPr>
+              <w:t>точность)</w:t>
+            </w:r>
+          </w:p>
+        </w:tc>
+        <w:tc>
+          <w:tcPr>
+            <w:tcW w:w="1559" w:type="dxa"/>
+          </w:tcPr>
+          <w:p>
+            <w:pPr>
+              <w:spacing w:line="360" w:lineRule="auto"/>
+              <w:contextualSpacing/>
+              <w:jc w:val="center"/>
+              <w:rPr>
+                <w:rFonts w:ascii="Times New Roman" w:hAnsi="Times New Roman" w:cs="Times New Roman"/>
+                <w:b/>
+                <w:bCs/>
+                <w:sz w:val="28"/>
+                <w:szCs w:val="28"/>
+                <w:lang w:val="en-US"/>
+              </w:rPr>
+            </w:pPr>
+            <w:r>
+              <w:rPr>
+                <w:rFonts w:ascii="Times New Roman" w:hAnsi="Times New Roman" w:cs="Times New Roman"/>
+                <w:b/>
+                <w:bCs/>
+                <w:sz w:val="28"/>
+                <w:szCs w:val="28"/>
+                <w:lang w:val="en-US"/>
+              </w:rPr>
+              <w:t>Precision</w:t>
+            </w:r>
+          </w:p>
+          <w:p>
+            <w:pPr>
+              <w:spacing w:line="360" w:lineRule="auto"/>
+              <w:contextualSpacing/>
+              <w:jc w:val="center"/>
+              <w:rPr>
+                <w:rFonts w:ascii="Times New Roman" w:hAnsi="Times New Roman" w:cs="Times New Roman"/>
+                <w:b/>
+                <w:bCs/>
+                <w:sz w:val="28"/>
+                <w:szCs w:val="28"/>
+                <w:lang w:val="en-US"/>
+              </w:rPr>
+            </w:pPr>
+            <w:r>
+              <w:rPr>
+                <w:rFonts w:ascii="Times New Roman" w:hAnsi="Times New Roman" w:cs="Times New Roman"/>
+                <w:b/>
+                <w:bCs/>
+                <w:sz w:val="28"/>
+                <w:szCs w:val="28"/>
+              </w:rPr>
+              <w:t>(точность)</w:t>
+            </w:r>
+          </w:p>
+        </w:tc>
+        <w:tc>
+          <w:tcPr>
+            <w:tcW w:w="1564" w:type="dxa"/>
+          </w:tcPr>
+          <w:p>
+            <w:pPr>
+              <w:spacing w:line="360" w:lineRule="auto"/>
+              <w:contextualSpacing/>
+              <w:jc w:val="center"/>
+              <w:rPr>
+                <w:rFonts w:ascii="Times New Roman" w:hAnsi="Times New Roman" w:cs="Times New Roman"/>
+                <w:b/>
+                <w:bCs/>
+                <w:sz w:val="28"/>
+                <w:szCs w:val="28"/>
+                <w:lang w:val="en-US"/>
+              </w:rPr>
+            </w:pPr>
+            <w:r>
+              <w:rPr>
+                <w:rFonts w:ascii="Times New Roman" w:hAnsi="Times New Roman" w:cs="Times New Roman"/>
+                <w:b/>
+                <w:bCs/>
+                <w:sz w:val="28"/>
+                <w:szCs w:val="28"/>
+                <w:lang w:val="en-US"/>
+              </w:rPr>
+              <w:t>Recall</w:t>
+            </w:r>
+          </w:p>
+          <w:p>
+            <w:pPr>
+              <w:spacing w:line="360" w:lineRule="auto"/>
+              <w:contextualSpacing/>
+              <w:jc w:val="center"/>
+              <w:rPr>
+                <w:rFonts w:ascii="Times New Roman" w:hAnsi="Times New Roman" w:cs="Times New Roman"/>
+                <w:b/>
+                <w:bCs/>
+                <w:sz w:val="28"/>
+                <w:szCs w:val="28"/>
+                <w:lang w:val="en-US"/>
+              </w:rPr>
+            </w:pPr>
+            <w:r>
+              <w:rPr>
+                <w:rFonts w:ascii="Times New Roman" w:hAnsi="Times New Roman" w:cs="Times New Roman"/>
+                <w:b/>
+                <w:bCs/>
+                <w:sz w:val="28"/>
+                <w:szCs w:val="28"/>
+              </w:rPr>
+              <w:t>(полнота)</w:t>
+            </w:r>
+          </w:p>
+        </w:tc>
+        <w:tc>
+          <w:tcPr>
+            <w:tcW w:w="1548" w:type="dxa"/>
+          </w:tcPr>
+          <w:p>
+            <w:pPr>
+              <w:spacing w:line="360" w:lineRule="auto"/>
+              <w:contextualSpacing/>
+              <w:jc w:val="center"/>
+              <w:rPr>
+                <w:rFonts w:ascii="Times New Roman" w:hAnsi="Times New Roman" w:cs="Times New Roman"/>
+                <w:b/>
+                <w:bCs/>
+                <w:sz w:val="28"/>
+                <w:szCs w:val="28"/>
+                <w:lang w:val="en-US"/>
+              </w:rPr>
+            </w:pPr>
+            <w:r>
+              <w:rPr>
+                <w:rFonts w:ascii="Times New Roman" w:hAnsi="Times New Roman" w:cs="Times New Roman"/>
+                <w:b/>
+                <w:bCs/>
+                <w:sz w:val="28"/>
+                <w:szCs w:val="28"/>
+              </w:rPr>
+              <w:t>F-</w:t>
+            </w:r>
+            <w:r>
+              <w:rPr>
+                <w:rFonts w:ascii="Times New Roman" w:hAnsi="Times New Roman" w:cs="Times New Roman"/>
+                <w:b/>
+                <w:bCs/>
+                <w:sz w:val="28"/>
+                <w:szCs w:val="28"/>
+                <w:lang w:val="en-US"/>
+              </w:rPr>
+              <w:t>measure</w:t>
+            </w:r>
+          </w:p>
+          <w:p>
+            <w:pPr>
+              <w:spacing w:line="360" w:lineRule="auto"/>
+              <w:contextualSpacing/>
+              <w:jc w:val="center"/>
+              <w:rPr>
+                <w:rFonts w:ascii="Times New Roman" w:hAnsi="Times New Roman" w:cs="Times New Roman"/>
+                <w:b/>
+                <w:bCs/>
+                <w:sz w:val="28"/>
+                <w:szCs w:val="28"/>
+                <w:lang w:val="en-US"/>
+              </w:rPr>
+            </w:pPr>
+            <w:r>
+              <w:rPr>
+                <w:rFonts w:ascii="Times New Roman" w:hAnsi="Times New Roman" w:cs="Times New Roman"/>
+                <w:b/>
+                <w:bCs/>
+                <w:sz w:val="28"/>
+                <w:szCs w:val="28"/>
+              </w:rPr>
+              <w:t>(</w:t>
+            </w:r>
+            <w:r>
+              <w:rPr>
+                <w:rFonts w:ascii="Times New Roman" w:hAnsi="Times New Roman" w:cs="Times New Roman"/>
+                <w:b/>
+                <w:bCs/>
+                <w:sz w:val="28"/>
+                <w:szCs w:val="28"/>
+                <w:lang w:val="en-US"/>
+              </w:rPr>
+              <w:t>F-</w:t>
+            </w:r>
+            <w:r>
+              <w:rPr>
+                <w:rFonts w:ascii="Times New Roman" w:hAnsi="Times New Roman" w:cs="Times New Roman"/>
+                <w:b/>
+                <w:bCs/>
+                <w:sz w:val="28"/>
+                <w:szCs w:val="28"/>
+              </w:rPr>
+              <w:t>мера)</w:t>
+            </w:r>
+          </w:p>
+        </w:tc>
+      </w:tr>
+      <w:tr>
+        <w:trPr>
+          <w:trHeight w:val="507"/>
+        </w:trPr>
+        <w:tc>
+          <w:tcPr>
+            <w:tcW w:w="3397" w:type="dxa"/>
+          </w:tcPr>
+          <w:p>
+            <w:pPr>
+              <w:spacing w:line="360" w:lineRule="auto"/>
+              <w:contextualSpacing/>
+              <w:jc w:val="center"/>
+              <w:rPr>
+                <w:rFonts w:ascii="Times New Roman" w:hAnsi="Times New Roman" w:cs="Times New Roman"/>
+                <w:sz w:val="28"/>
+                <w:szCs w:val="28"/>
+              </w:rPr>
+            </w:pPr>
+            <w:r>
+              <w:rPr>
+                <w:rFonts w:ascii="Times New Roman" w:hAnsi="Times New Roman" w:cs="Times New Roman"/>
+                <w:sz w:val="28"/>
+                <w:szCs w:val="28"/>
+              </w:rPr>
+              <w:t xml:space="preserve">Градиентный </w:t>
+            </w:r>
+            <w:proofErr w:type="spellStart"/>
+            <w:r>
+              <w:rPr>
+                <w:rFonts w:ascii="Times New Roman" w:hAnsi="Times New Roman" w:cs="Times New Roman"/>
+                <w:sz w:val="28"/>
+                <w:szCs w:val="28"/>
+              </w:rPr>
+              <w:t>бустинг</w:t>
+            </w:r>
+            <w:proofErr w:type="spellEnd"/>
+          </w:p>
+        </w:tc>
+        <w:tc>
+          <w:tcPr>
+            <w:tcW w:w="1560" w:type="dxa"/>
+          </w:tcPr>
+          <w:p>
+            <w:pPr>
+              <w:spacing w:line="360" w:lineRule="auto"/>
+              <w:contextualSpacing/>
+              <w:jc w:val="center"/>
+              <w:rPr>
+                <w:rFonts w:ascii="Times New Roman" w:hAnsi="Times New Roman" w:cs="Times New Roman"/>
                 <w:sz w:val="28"/>
                 <w:szCs w:val="28"/>
               </w:rPr>
@@ -31708,8 +33084,6 @@
               <w:jc w:val="center"/>
               <w:rPr>
                 <w:rFonts w:ascii="Times New Roman" w:hAnsi="Times New Roman" w:cs="Times New Roman"/>
-                <w:b/>
-                <w:bCs/>
                 <w:sz w:val="28"/>
                 <w:szCs w:val="28"/>
               </w:rPr>
@@ -31737,7 +33111,6 @@
               <w:jc w:val="center"/>
               <w:rPr>
                 <w:rFonts w:ascii="Times New Roman" w:hAnsi="Times New Roman" w:cs="Times New Roman"/>
-                <w:bCs/>
                 <w:sz w:val="28"/>
                 <w:szCs w:val="28"/>
               </w:rPr>
@@ -31764,8 +33137,6 @@
               <w:jc w:val="center"/>
               <w:rPr>
                 <w:rFonts w:ascii="Times New Roman" w:hAnsi="Times New Roman" w:cs="Times New Roman"/>
-                <w:b/>
-                <w:bCs/>
                 <w:sz w:val="28"/>
                 <w:szCs w:val="28"/>
               </w:rPr>
@@ -31805,6 +33176,143 @@
                 <w:sz w:val="28"/>
                 <w:szCs w:val="28"/>
               </w:rPr>
+              <w:t xml:space="preserve">Адаптивный </w:t>
+            </w:r>
+            <w:proofErr w:type="spellStart"/>
+            <w:r>
+              <w:rPr>
+                <w:rFonts w:ascii="Times New Roman" w:hAnsi="Times New Roman" w:cs="Times New Roman"/>
+                <w:sz w:val="28"/>
+                <w:szCs w:val="28"/>
+              </w:rPr>
+              <w:t>бустинг</w:t>
+            </w:r>
+            <w:proofErr w:type="spellEnd"/>
+          </w:p>
+        </w:tc>
+        <w:tc>
+          <w:tcPr>
+            <w:tcW w:w="1560" w:type="dxa"/>
+          </w:tcPr>
+          <w:p>
+            <w:pPr>
+              <w:spacing w:line="360" w:lineRule="auto"/>
+              <w:contextualSpacing/>
+              <w:jc w:val="center"/>
+              <w:rPr>
+                <w:rFonts w:ascii="Times New Roman" w:hAnsi="Times New Roman" w:cs="Times New Roman"/>
+                <w:sz w:val="28"/>
+                <w:szCs w:val="28"/>
+              </w:rPr>
+            </w:pPr>
+            <w:r>
+              <w:rPr>
+                <w:rFonts w:ascii="Times New Roman" w:hAnsi="Times New Roman" w:cs="Times New Roman"/>
+                <w:sz w:val="28"/>
+                <w:szCs w:val="28"/>
+              </w:rPr>
+              <w:t>0.835</w:t>
+            </w:r>
+          </w:p>
+        </w:tc>
+        <w:tc>
+          <w:tcPr>
+            <w:tcW w:w="1559" w:type="dxa"/>
+          </w:tcPr>
+          <w:p>
+            <w:pPr>
+              <w:spacing w:line="360" w:lineRule="auto"/>
+              <w:contextualSpacing/>
+              <w:jc w:val="center"/>
+              <w:rPr>
+                <w:rFonts w:ascii="Times New Roman" w:hAnsi="Times New Roman" w:cs="Times New Roman"/>
+                <w:sz w:val="28"/>
+                <w:szCs w:val="28"/>
+              </w:rPr>
+            </w:pPr>
+            <w:r>
+              <w:rPr>
+                <w:rFonts w:ascii="Times New Roman" w:hAnsi="Times New Roman" w:cs="Times New Roman"/>
+                <w:sz w:val="28"/>
+                <w:szCs w:val="28"/>
+              </w:rPr>
+              <w:t>0.858</w:t>
+            </w:r>
+          </w:p>
+        </w:tc>
+        <w:tc>
+          <w:tcPr>
+            <w:tcW w:w="1564" w:type="dxa"/>
+          </w:tcPr>
+          <w:p>
+            <w:pPr>
+              <w:spacing w:line="360" w:lineRule="auto"/>
+              <w:contextualSpacing/>
+              <w:jc w:val="center"/>
+              <w:rPr>
+                <w:rFonts w:ascii="Times New Roman" w:hAnsi="Times New Roman" w:cs="Times New Roman"/>
+                <w:sz w:val="28"/>
+                <w:szCs w:val="28"/>
+              </w:rPr>
+            </w:pPr>
+            <w:r>
+              <w:rPr>
+                <w:rFonts w:ascii="Times New Roman" w:hAnsi="Times New Roman" w:cs="Times New Roman"/>
+                <w:sz w:val="28"/>
+                <w:szCs w:val="28"/>
+              </w:rPr>
+              <w:t>0.861</w:t>
+            </w:r>
+          </w:p>
+        </w:tc>
+        <w:tc>
+          <w:tcPr>
+            <w:tcW w:w="1548" w:type="dxa"/>
+          </w:tcPr>
+          <w:p>
+            <w:pPr>
+              <w:spacing w:line="360" w:lineRule="auto"/>
+              <w:contextualSpacing/>
+              <w:jc w:val="center"/>
+              <w:rPr>
+                <w:rFonts w:ascii="Times New Roman" w:hAnsi="Times New Roman" w:cs="Times New Roman"/>
+                <w:sz w:val="28"/>
+                <w:szCs w:val="28"/>
+              </w:rPr>
+            </w:pPr>
+            <w:r>
+              <w:rPr>
+                <w:rFonts w:ascii="Times New Roman" w:hAnsi="Times New Roman" w:cs="Times New Roman"/>
+                <w:sz w:val="28"/>
+                <w:szCs w:val="28"/>
+              </w:rPr>
+              <w:t>0.889</w:t>
+            </w:r>
+          </w:p>
+        </w:tc>
+      </w:tr>
+      <w:tr>
+        <w:tc>
+          <w:tcPr>
+            <w:tcW w:w="3397" w:type="dxa"/>
+          </w:tcPr>
+          <w:p>
+            <w:pPr>
+              <w:spacing w:line="360" w:lineRule="auto"/>
+              <w:contextualSpacing/>
+              <w:jc w:val="center"/>
+              <w:rPr>
+                <w:rFonts w:ascii="Times New Roman" w:hAnsi="Times New Roman" w:cs="Times New Roman"/>
+                <w:sz w:val="28"/>
+                <w:szCs w:val="28"/>
+              </w:rPr>
+            </w:pPr>
+            <w:r>
+              <w:rPr>
+                <w:rFonts w:ascii="Times New Roman" w:hAnsi="Times New Roman" w:cs="Times New Roman"/>
+                <w:sz w:val="28"/>
+                <w:szCs w:val="28"/>
+              </w:rPr>
               <w:t>Разработанный метод</w:t>
             </w:r>
           </w:p>
@@ -31821,6 +33329,7 @@
               <w:rPr>
                 <w:rFonts w:ascii="Times New Roman" w:hAnsi="Times New Roman" w:cs="Times New Roman"/>
                 <w:b/>
+                <w:bCs/>
                 <w:sz w:val="28"/>
                 <w:szCs w:val="28"/>
               </w:rPr>
@@ -31847,6 +33356,8 @@
               <w:jc w:val="center"/>
               <w:rPr>
                 <w:rFonts w:ascii="Times New Roman" w:hAnsi="Times New Roman" w:cs="Times New Roman"/>
+                <w:b/>
+                <w:bCs/>
                 <w:sz w:val="28"/>
                 <w:szCs w:val="28"/>
               </w:rPr>
@@ -31873,6 +33384,7 @@
               <w:rPr>
                 <w:rFonts w:ascii="Times New Roman" w:hAnsi="Times New Roman" w:cs="Times New Roman"/>
                 <w:b/>
+                <w:bCs/>
                 <w:sz w:val="28"/>
                 <w:szCs w:val="28"/>
               </w:rPr>
@@ -31899,6 +33411,8 @@
               <w:jc w:val="center"/>
               <w:rPr>
                 <w:rFonts w:ascii="Times New Roman" w:hAnsi="Times New Roman" w:cs="Times New Roman"/>
+                <w:b/>
+                <w:bCs/>
                 <w:sz w:val="28"/>
                 <w:szCs w:val="28"/>
               </w:rPr>
@@ -31914,7 +33428,6 @@
           </w:p>
         </w:tc>
       </w:tr>
-      <w:bookmarkEnd w:id="38"/>
     </w:tbl>
     <w:p>
       <w:pPr>
@@ -31926,6 +33439,79 @@
           <w:szCs w:val="28"/>
         </w:rPr>
       </w:pPr>
+      <w:r>
+        <w:rPr>
+          <w:rFonts w:ascii="Times New Roman" w:hAnsi="Times New Roman" w:cs="Times New Roman"/>
+          <w:noProof/>
+          <w:sz w:val="28"/>
+          <w:szCs w:val="28"/>
+          <w:lang w:eastAsia="ru-RU"/>
+        </w:rPr>
+        <mc:AlternateContent>
+          <mc:Choice Requires="wps">
+            <w:drawing>
+              <wp:anchor distT="0" distB="0" distL="114300" distR="114300" simplePos="0" relativeHeight="251665408" behindDoc="0" locked="0" layoutInCell="1" allowOverlap="1" wp14:anchorId="585002B6" wp14:editId="694F5BF2">
+                <wp:simplePos x="0" y="0"/>
+                <wp:positionH relativeFrom="column">
+                  <wp:posOffset>-1905</wp:posOffset>
+                </wp:positionH>
+                <wp:positionV relativeFrom="paragraph">
+                  <wp:posOffset>-1588135</wp:posOffset>
+                </wp:positionV>
+                <wp:extent cx="2154555" cy="622300"/>
+                <wp:effectExtent l="0" t="0" r="36195" b="25400"/>
+                <wp:wrapNone/>
+                <wp:docPr id="18" name="Прямая соединительная линия 18"/>
+                <wp:cNvGraphicFramePr/>
+                <a:graphic xmlns:a="http://schemas.openxmlformats.org/drawingml/2006/main">
+                  <a:graphicData uri="http://schemas.microsoft.com/office/word/2010/wordprocessingShape">
+                    <wps:wsp>
+                      <wps:cNvCnPr/>
+                      <wps:spPr>
+                        <a:xfrm>
+                          <a:off x="0" y="0"/>
+                          <a:ext cx="2154555" cy="622300"/>
+                        </a:xfrm>
+                        <a:prstGeom prst="line">
+                          <a:avLst/>
+                        </a:prstGeom>
+                      </wps:spPr>
+                      <wps:style>
+                        <a:lnRef idx="1">
+                          <a:schemeClr val="dk1"/>
+                        </a:lnRef>
+                        <a:fillRef idx="0">
+                          <a:schemeClr val="dk1"/>
+                        </a:fillRef>
+                        <a:effectRef idx="0">
+                          <a:schemeClr val="dk1"/>
+                        </a:effectRef>
+                        <a:fontRef idx="minor">
+                          <a:schemeClr val="tx1"/>
+                        </a:fontRef>
+                      </wps:style>
+                      <wps:bodyPr/>
+                    </wps:wsp>
+                  </a:graphicData>
+                </a:graphic>
+                <wp14:sizeRelH relativeFrom="margin">
+                  <wp14:pctWidth>0</wp14:pctWidth>
+                </wp14:sizeRelH>
+                <wp14:sizeRelV relativeFrom="margin">
+                  <wp14:pctHeight>0</wp14:pctHeight>
+                </wp14:sizeRelV>
+              </wp:anchor>
+            </w:drawing>
+          </mc:Choice>
+          <mc:Fallback>
+            <w:pict>
+              <v:line w14:anchorId="3A6BC2A7" id="Прямая соединительная линия 18" o:spid="_x0000_s1026" style="position:absolute;z-index:251665408;visibility:visible;mso-wrap-style:square;mso-width-percent:0;mso-height-percent:0;mso-wrap-distance-left:9pt;mso-wrap-distance-top:0;mso-wrap-distance-right:9pt;mso-wrap-distance-bottom:0;mso-position-horizontal:absolute;mso-position-horizontal-relative:text;mso-position-vertical:absolute;mso-position-vertical-relative:text;mso-width-percent:0;mso-height-percent:0;mso-width-relative:margin;mso-height-relative:margin" from="-.15pt,-125.05pt" to="169.5pt,-76.05pt" o:gfxdata="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" strokecolor="black [3200]" strokeweight=".5pt">
+                <v:stroke joinstyle="miter"/>
+              </v:line>
+            </w:pict>
+          </mc:Fallback>
+        </mc:AlternateContent>
+      </w:r>
     </w:p>
     <w:p>
       <w:pPr>
@@ -31977,16 +33563,7 @@
           <w:sz w:val="28"/>
           <w:szCs w:val="28"/>
         </w:rPr>
-        <w:t xml:space="preserve">. Стоит </w:t>
-      </w:r>
-      <w:r>
-        <w:rPr>
-          <w:rFonts w:ascii="Times New Roman" w:hAnsi="Times New Roman" w:cs="Times New Roman"/>
-          <w:sz w:val="28"/>
-          <w:szCs w:val="28"/>
-        </w:rPr>
-        <w:lastRenderedPageBreak/>
-        <w:t xml:space="preserve">отметить, что </w:t>
+        <w:t xml:space="preserve">. Стоит отметить, что </w:t>
       </w:r>
       <w:r>
         <w:rPr>
@@ -32028,7 +33605,39 @@
           <w:sz w:val="28"/>
           <w:szCs w:val="28"/>
         </w:rPr>
-        <w:t xml:space="preserve"> превышают известные показатели. Несмотря на снижение двух других, в рамках рассматриваемой задачи это является </w:t>
+        <w:t xml:space="preserve"> превышают </w:t>
+      </w:r>
+      <w:r>
+        <w:rPr>
+          <w:rFonts w:ascii="Times New Roman" w:hAnsi="Times New Roman" w:cs="Times New Roman"/>
+          <w:sz w:val="28"/>
+          <w:szCs w:val="28"/>
+        </w:rPr>
+        <w:t>другие</w:t>
+      </w:r>
+      <w:r>
+        <w:rPr>
+          <w:rFonts w:ascii="Times New Roman" w:hAnsi="Times New Roman" w:cs="Times New Roman"/>
+          <w:sz w:val="28"/>
+          <w:szCs w:val="28"/>
+        </w:rPr>
+        <w:t xml:space="preserve"> показатели. </w:t>
+      </w:r>
+      <w:r>
+        <w:rPr>
+          <w:rFonts w:ascii="Times New Roman" w:hAnsi="Times New Roman" w:cs="Times New Roman"/>
+          <w:sz w:val="28"/>
+          <w:szCs w:val="28"/>
+        </w:rPr>
+        <w:t xml:space="preserve">В </w:t>
+      </w:r>
+      <w:r>
+        <w:rPr>
+          <w:rFonts w:ascii="Times New Roman" w:hAnsi="Times New Roman" w:cs="Times New Roman"/>
+          <w:sz w:val="28"/>
+          <w:szCs w:val="28"/>
+        </w:rPr>
+        <w:t xml:space="preserve">рамках рассматриваемой задачи это является </w:t>
       </w:r>
       <w:r>
         <w:rPr>
@@ -32094,7 +33703,17 @@
           <w:sz w:val="28"/>
           <w:szCs w:val="28"/>
         </w:rPr>
-        <w:t>Анализ времени выполнения программы</w:t>
+        <w:t>Оценка</w:t>
+      </w:r>
+      <w:r>
+        <w:rPr>
+          <w:rFonts w:ascii="Times New Roman" w:hAnsi="Times New Roman" w:cs="Times New Roman"/>
+          <w:b/>
+          <w:color w:val="auto"/>
+          <w:sz w:val="28"/>
+          <w:szCs w:val="28"/>
+        </w:rPr>
+        <w:t xml:space="preserve"> времени выполнения программы</w:t>
       </w:r>
       <w:bookmarkEnd w:id="39"/>
     </w:p>
@@ -32458,7 +34077,16 @@
           <w:sz w:val="28"/>
           <w:szCs w:val="28"/>
         </w:rPr>
-        <w:t>днее арифметическое из 50 значен</w:t>
+        <w:t xml:space="preserve">днее </w:t>
+      </w:r>
+      <w:r>
+        <w:rPr>
+          <w:rFonts w:ascii="Times New Roman" w:hAnsi="Times New Roman" w:cs="Times New Roman"/>
+          <w:sz w:val="28"/>
+          <w:szCs w:val="28"/>
+        </w:rPr>
+        <w:lastRenderedPageBreak/>
+        <w:t>арифметическое из 50 значен</w:t>
       </w:r>
       <w:r>
         <w:rPr>
@@ -32508,7 +34136,6 @@
           <w:szCs w:val="28"/>
           <w:lang w:eastAsia="ru-RU"/>
         </w:rPr>
-        <w:lastRenderedPageBreak/>
         <w:drawing>
           <wp:inline distT="0" distB="0" distL="0" distR="0" wp14:anchorId="3C47A3AA" wp14:editId="7C0D95F6">
             <wp:extent cx="6120130" cy="3157855"/>
@@ -32781,6 +34408,7 @@
           <w:rFonts w:ascii="Times New Roman" w:hAnsi="Times New Roman" w:cs="Times New Roman"/>
           <w:sz w:val="28"/>
         </w:rPr>
+        <w:lastRenderedPageBreak/>
         <w:t>Б</w:t>
       </w:r>
       <w:r>
@@ -32844,15 +34472,7 @@
           <w:rFonts w:ascii="Times New Roman" w:hAnsi="Times New Roman" w:cs="Times New Roman"/>
           <w:sz w:val="28"/>
         </w:rPr>
-        <w:t xml:space="preserve">висимо от сложности конструкций. Также </w:t>
-      </w:r>
-      <w:r>
-        <w:rPr>
-          <w:rFonts w:ascii="Times New Roman" w:hAnsi="Times New Roman" w:cs="Times New Roman"/>
-          <w:sz w:val="28"/>
-        </w:rPr>
-        <w:lastRenderedPageBreak/>
-        <w:t xml:space="preserve">обеспечена </w:t>
+        <w:t xml:space="preserve">висимо от сложности конструкций. Также обеспечена </w:t>
       </w:r>
       <w:r>
         <w:rPr>
@@ -38557,7 +40177,7 @@
             <w:noProof/>
             <w:sz w:val="24"/>
           </w:rPr>
-          <w:t>29</w:t>
+          <w:t>44</w:t>
         </w:r>
         <w:r>
           <w:rPr>
@@ -40843,9 +42463,9 @@
     </w:lvl>
   </w:abstractNum>
   <w:abstractNum w:abstractNumId="24" w15:restartNumberingAfterBreak="0">
-    <w:nsid w:val="345A1E16"/>
+    <w:nsid w:val="324C39B0"/>
     <w:multiLevelType w:val="hybridMultilevel"/>
-    <w:tmpl w:val="58703F7A"/>
+    <w:tmpl w:val="BA0E655A"/>
     <w:lvl w:ilvl="0" w:tplc="B136FB4C">
       <w:start w:val="1"/>
       <w:numFmt w:val="bullet"/>
@@ -40956,6 +42576,119 @@
     </w:lvl>
   </w:abstractNum>
   <w:abstractNum w:abstractNumId="25" w15:restartNumberingAfterBreak="0">
+    <w:nsid w:val="345A1E16"/>
+    <w:multiLevelType w:val="hybridMultilevel"/>
+    <w:tmpl w:val="58703F7A"/>
+    <w:lvl w:ilvl="0" w:tplc="B136FB4C">
+      <w:start w:val="1"/>
+      <w:numFmt w:val="bullet"/>
+      <w:lvlText w:val="—"/>
+      <w:lvlJc w:val="left"/>
+      <w:pPr>
+        <w:ind w:left="720" w:hanging="360"/>
+      </w:pPr>
+      <w:rPr>
+        <w:rFonts w:ascii="Times New Roman" w:hAnsi="Times New Roman" w:cs="Times New Roman" w:hint="default"/>
+      </w:rPr>
+    </w:lvl>
+    <w:lvl w:ilvl="1" w:tplc="04190003" w:tentative="1">
+      <w:start w:val="1"/>
+      <w:numFmt w:val="bullet"/>
+      <w:lvlText w:val="o"/>
+      <w:lvlJc w:val="left"/>
+      <w:pPr>
+        <w:ind w:left="1440" w:hanging="360"/>
+      </w:pPr>
+      <w:rPr>
+        <w:rFonts w:ascii="Courier New" w:hAnsi="Courier New" w:cs="Courier New" w:hint="default"/>
+      </w:rPr>
+    </w:lvl>
+    <w:lvl w:ilvl="2" w:tplc="04190005" w:tentative="1">
+      <w:start w:val="1"/>
+      <w:numFmt w:val="bullet"/>
+      <w:lvlText w:val=""/>
+      <w:lvlJc w:val="left"/>
+      <w:pPr>
+        <w:ind w:left="2160" w:hanging="360"/>
+      </w:pPr>
+      <w:rPr>
+        <w:rFonts w:ascii="Wingdings" w:hAnsi="Wingdings" w:hint="default"/>
+      </w:rPr>
+    </w:lvl>
+    <w:lvl w:ilvl="3" w:tplc="04190001" w:tentative="1">
+      <w:start w:val="1"/>
+      <w:numFmt w:val="bullet"/>
+      <w:lvlText w:val=""/>
+      <w:lvlJc w:val="left"/>
+      <w:pPr>
+        <w:ind w:left="2880" w:hanging="360"/>
+      </w:pPr>
+      <w:rPr>
+        <w:rFonts w:ascii="Symbol" w:hAnsi="Symbol" w:hint="default"/>
+      </w:rPr>
+    </w:lvl>
+    <w:lvl w:ilvl="4" w:tplc="04190003" w:tentative="1">
+      <w:start w:val="1"/>
+      <w:numFmt w:val="bullet"/>
+      <w:lvlText w:val="o"/>
+      <w:lvlJc w:val="left"/>
+      <w:pPr>
+        <w:ind w:left="3600" w:hanging="360"/>
+      </w:pPr>
+      <w:rPr>
+        <w:rFonts w:ascii="Courier New" w:hAnsi="Courier New" w:cs="Courier New" w:hint="default"/>
+      </w:rPr>
+    </w:lvl>
+    <w:lvl w:ilvl="5" w:tplc="04190005" w:tentative="1">
+      <w:start w:val="1"/>
+      <w:numFmt w:val="bullet"/>
+      <w:lvlText w:val=""/>
+      <w:lvlJc w:val="left"/>
+      <w:pPr>
+        <w:ind w:left="4320" w:hanging="360"/>
+      </w:pPr>
+      <w:rPr>
+        <w:rFonts w:ascii="Wingdings" w:hAnsi="Wingdings" w:hint="default"/>
+      </w:rPr>
+    </w:lvl>
+    <w:lvl w:ilvl="6" w:tplc="04190001" w:tentative="1">
+      <w:start w:val="1"/>
+      <w:numFmt w:val="bullet"/>
+      <w:lvlText w:val=""/>
+      <w:lvlJc w:val="left"/>
+      <w:pPr>
+        <w:ind w:left="5040" w:hanging="360"/>
+      </w:pPr>
+      <w:rPr>
+        <w:rFonts w:ascii="Symbol" w:hAnsi="Symbol" w:hint="default"/>
+      </w:rPr>
+    </w:lvl>
+    <w:lvl w:ilvl="7" w:tplc="04190003" w:tentative="1">
+      <w:start w:val="1"/>
+      <w:numFmt w:val="bullet"/>
+      <w:lvlText w:val="o"/>
+      <w:lvlJc w:val="left"/>
+      <w:pPr>
+        <w:ind w:left="5760" w:hanging="360"/>
+      </w:pPr>
+      <w:rPr>
+        <w:rFonts w:ascii="Courier New" w:hAnsi="Courier New" w:cs="Courier New" w:hint="default"/>
+      </w:rPr>
+    </w:lvl>
+    <w:lvl w:ilvl="8" w:tplc="04190005" w:tentative="1">
+      <w:start w:val="1"/>
+      <w:numFmt w:val="bullet"/>
+      <w:lvlText w:val=""/>
+      <w:lvlJc w:val="left"/>
+      <w:pPr>
+        <w:ind w:left="6480" w:hanging="360"/>
+      </w:pPr>
+      <w:rPr>
+        <w:rFonts w:ascii="Wingdings" w:hAnsi="Wingdings" w:hint="default"/>
+      </w:rPr>
+    </w:lvl>
+  </w:abstractNum>
+  <w:abstractNum w:abstractNumId="26" w15:restartNumberingAfterBreak="0">
     <w:nsid w:val="36005D13"/>
     <w:multiLevelType w:val="hybridMultilevel"/>
     <w:tmpl w:val="9FDC5986"/>
@@ -41044,7 +42777,7 @@
       </w:pPr>
     </w:lvl>
   </w:abstractNum>
-  <w:abstractNum w:abstractNumId="26" w15:restartNumberingAfterBreak="0">
+  <w:abstractNum w:abstractNumId="27" w15:restartNumberingAfterBreak="0">
     <w:nsid w:val="3A784293"/>
     <w:multiLevelType w:val="hybridMultilevel"/>
     <w:tmpl w:val="65D4D7DE"/>
@@ -41130,7 +42863,7 @@
       </w:pPr>
     </w:lvl>
   </w:abstractNum>
-  <w:abstractNum w:abstractNumId="27" w15:restartNumberingAfterBreak="0">
+  <w:abstractNum w:abstractNumId="28" w15:restartNumberingAfterBreak="0">
     <w:nsid w:val="3DE111B6"/>
     <w:multiLevelType w:val="hybridMultilevel"/>
     <w:tmpl w:val="71125228"/>
@@ -41219,7 +42952,7 @@
       </w:pPr>
     </w:lvl>
   </w:abstractNum>
-  <w:abstractNum w:abstractNumId="28" w15:restartNumberingAfterBreak="0">
+  <w:abstractNum w:abstractNumId="29" w15:restartNumberingAfterBreak="0">
     <w:nsid w:val="3F2E0525"/>
     <w:multiLevelType w:val="hybridMultilevel"/>
     <w:tmpl w:val="25D850B0"/>
@@ -41333,7 +43066,7 @@
       </w:rPr>
     </w:lvl>
   </w:abstractNum>
-  <w:abstractNum w:abstractNumId="29" w15:restartNumberingAfterBreak="0">
+  <w:abstractNum w:abstractNumId="30" w15:restartNumberingAfterBreak="0">
     <w:nsid w:val="485A55B2"/>
     <w:multiLevelType w:val="hybridMultilevel"/>
     <w:tmpl w:val="7662E972"/>
@@ -41423,7 +43156,7 @@
       </w:pPr>
     </w:lvl>
   </w:abstractNum>
-  <w:abstractNum w:abstractNumId="30" w15:restartNumberingAfterBreak="0">
+  <w:abstractNum w:abstractNumId="31" w15:restartNumberingAfterBreak="0">
     <w:nsid w:val="50DD7EC4"/>
     <w:multiLevelType w:val="hybridMultilevel"/>
     <w:tmpl w:val="EE502432"/>
@@ -41536,7 +43269,7 @@
       </w:rPr>
     </w:lvl>
   </w:abstractNum>
-  <w:abstractNum w:abstractNumId="31" w15:restartNumberingAfterBreak="0">
+  <w:abstractNum w:abstractNumId="32" w15:restartNumberingAfterBreak="0">
     <w:nsid w:val="51EA4745"/>
     <w:multiLevelType w:val="hybridMultilevel"/>
     <w:tmpl w:val="D67E2394"/>
@@ -41622,7 +43355,7 @@
       </w:pPr>
     </w:lvl>
   </w:abstractNum>
-  <w:abstractNum w:abstractNumId="32" w15:restartNumberingAfterBreak="0">
+  <w:abstractNum w:abstractNumId="33" w15:restartNumberingAfterBreak="0">
     <w:nsid w:val="563320DC"/>
     <w:multiLevelType w:val="hybridMultilevel"/>
     <w:tmpl w:val="4A9CD4E0"/>
@@ -41712,7 +43445,7 @@
       </w:pPr>
     </w:lvl>
   </w:abstractNum>
-  <w:abstractNum w:abstractNumId="33" w15:restartNumberingAfterBreak="0">
+  <w:abstractNum w:abstractNumId="34" w15:restartNumberingAfterBreak="0">
     <w:nsid w:val="60446B7E"/>
     <w:multiLevelType w:val="hybridMultilevel"/>
     <w:tmpl w:val="8ADE0F02"/>
@@ -41825,7 +43558,7 @@
       </w:rPr>
     </w:lvl>
   </w:abstractNum>
-  <w:abstractNum w:abstractNumId="34" w15:restartNumberingAfterBreak="0">
+  <w:abstractNum w:abstractNumId="35" w15:restartNumberingAfterBreak="0">
     <w:nsid w:val="617927C4"/>
     <w:multiLevelType w:val="hybridMultilevel"/>
     <w:tmpl w:val="68CCEFE4"/>
@@ -41915,7 +43648,7 @@
       </w:pPr>
     </w:lvl>
   </w:abstractNum>
-  <w:abstractNum w:abstractNumId="35" w15:restartNumberingAfterBreak="0">
+  <w:abstractNum w:abstractNumId="36" w15:restartNumberingAfterBreak="0">
     <w:nsid w:val="634C2B12"/>
     <w:multiLevelType w:val="hybridMultilevel"/>
     <w:tmpl w:val="2F0E80A6"/>
@@ -42028,7 +43761,7 @@
       </w:rPr>
     </w:lvl>
   </w:abstractNum>
-  <w:abstractNum w:abstractNumId="36" w15:restartNumberingAfterBreak="0">
+  <w:abstractNum w:abstractNumId="37" w15:restartNumberingAfterBreak="0">
     <w:nsid w:val="63754F9D"/>
     <w:multiLevelType w:val="hybridMultilevel"/>
     <w:tmpl w:val="10920BFA"/>
@@ -42118,7 +43851,7 @@
       </w:pPr>
     </w:lvl>
   </w:abstractNum>
-  <w:abstractNum w:abstractNumId="37" w15:restartNumberingAfterBreak="0">
+  <w:abstractNum w:abstractNumId="38" w15:restartNumberingAfterBreak="0">
     <w:nsid w:val="65F64FCD"/>
     <w:multiLevelType w:val="hybridMultilevel"/>
     <w:tmpl w:val="51A6DF5A"/>
@@ -42231,7 +43964,7 @@
       </w:rPr>
     </w:lvl>
   </w:abstractNum>
-  <w:abstractNum w:abstractNumId="38" w15:restartNumberingAfterBreak="0">
+  <w:abstractNum w:abstractNumId="39" w15:restartNumberingAfterBreak="0">
     <w:nsid w:val="66301B78"/>
     <w:multiLevelType w:val="hybridMultilevel"/>
     <w:tmpl w:val="FADC852A"/>
@@ -42320,7 +44053,7 @@
       </w:pPr>
     </w:lvl>
   </w:abstractNum>
-  <w:abstractNum w:abstractNumId="39" w15:restartNumberingAfterBreak="0">
+  <w:abstractNum w:abstractNumId="40" w15:restartNumberingAfterBreak="0">
     <w:nsid w:val="71617624"/>
     <w:multiLevelType w:val="hybridMultilevel"/>
     <w:tmpl w:val="FA0C6C1A"/>
@@ -42409,7 +44142,7 @@
       </w:pPr>
     </w:lvl>
   </w:abstractNum>
-  <w:abstractNum w:abstractNumId="40" w15:restartNumberingAfterBreak="0">
+  <w:abstractNum w:abstractNumId="41" w15:restartNumberingAfterBreak="0">
     <w:nsid w:val="71BD3768"/>
     <w:multiLevelType w:val="multilevel"/>
     <w:tmpl w:val="34B0A1D2"/>
@@ -42527,7 +44260,7 @@
       </w:rPr>
     </w:lvl>
   </w:abstractNum>
-  <w:abstractNum w:abstractNumId="41" w15:restartNumberingAfterBreak="0">
+  <w:abstractNum w:abstractNumId="42" w15:restartNumberingAfterBreak="0">
     <w:nsid w:val="75A45A19"/>
     <w:multiLevelType w:val="hybridMultilevel"/>
     <w:tmpl w:val="4FD61EB0"/>
@@ -42613,7 +44346,7 @@
       </w:pPr>
     </w:lvl>
   </w:abstractNum>
-  <w:abstractNum w:abstractNumId="42" w15:restartNumberingAfterBreak="0">
+  <w:abstractNum w:abstractNumId="43" w15:restartNumberingAfterBreak="0">
     <w:nsid w:val="783B50D7"/>
     <w:multiLevelType w:val="hybridMultilevel"/>
     <w:tmpl w:val="88083E76"/>
@@ -42702,7 +44435,7 @@
       </w:pPr>
     </w:lvl>
   </w:abstractNum>
-  <w:abstractNum w:abstractNumId="43" w15:restartNumberingAfterBreak="0">
+  <w:abstractNum w:abstractNumId="44" w15:restartNumberingAfterBreak="0">
     <w:nsid w:val="78510BFA"/>
     <w:multiLevelType w:val="hybridMultilevel"/>
     <w:tmpl w:val="E45C3344"/>
@@ -42792,7 +44525,7 @@
       </w:pPr>
     </w:lvl>
   </w:abstractNum>
-  <w:abstractNum w:abstractNumId="44" w15:restartNumberingAfterBreak="0">
+  <w:abstractNum w:abstractNumId="45" w15:restartNumberingAfterBreak="0">
     <w:nsid w:val="7C645D1B"/>
     <w:multiLevelType w:val="hybridMultilevel"/>
     <w:tmpl w:val="55AC2688"/>
@@ -42882,7 +44615,7 @@
       </w:pPr>
     </w:lvl>
   </w:abstractNum>
-  <w:abstractNum w:abstractNumId="45" w15:restartNumberingAfterBreak="0">
+  <w:abstractNum w:abstractNumId="46" w15:restartNumberingAfterBreak="0">
     <w:nsid w:val="7FD25D23"/>
     <w:multiLevelType w:val="hybridMultilevel"/>
     <w:tmpl w:val="BBC024C4"/>
@@ -42996,7 +44729,7 @@
     </w:lvl>
   </w:abstractNum>
   <w:num w:numId="1">
-    <w:abstractNumId w:val="29"/>
+    <w:abstractNumId w:val="30"/>
   </w:num>
   <w:num w:numId="2">
     <w:abstractNumId w:val="9"/>
@@ -43008,10 +44741,10 @@
     <w:abstractNumId w:val="2"/>
   </w:num>
   <w:num w:numId="5">
-    <w:abstractNumId w:val="41"/>
+    <w:abstractNumId w:val="42"/>
   </w:num>
   <w:num w:numId="6">
-    <w:abstractNumId w:val="31"/>
+    <w:abstractNumId w:val="32"/>
   </w:num>
   <w:num w:numId="7">
     <w:abstractNumId w:val="12"/>
@@ -43020,25 +44753,25 @@
     <w:abstractNumId w:val="13"/>
   </w:num>
   <w:num w:numId="9">
-    <w:abstractNumId w:val="45"/>
+    <w:abstractNumId w:val="46"/>
   </w:num>
   <w:num w:numId="10">
     <w:abstractNumId w:val="17"/>
   </w:num>
   <w:num w:numId="11">
-    <w:abstractNumId w:val="40"/>
+    <w:abstractNumId w:val="41"/>
   </w:num>
   <w:num w:numId="12">
-    <w:abstractNumId w:val="42"/>
+    <w:abstractNumId w:val="43"/>
   </w:num>
   <w:num w:numId="13">
     <w:abstractNumId w:val="18"/>
   </w:num>
   <w:num w:numId="14">
-    <w:abstractNumId w:val="26"/>
+    <w:abstractNumId w:val="27"/>
   </w:num>
   <w:num w:numId="15">
-    <w:abstractNumId w:val="37"/>
+    <w:abstractNumId w:val="38"/>
   </w:num>
   <w:num w:numId="16">
     <w:abstractNumId w:val="8"/>
@@ -43050,7 +44783,7 @@
     <w:abstractNumId w:val="16"/>
   </w:num>
   <w:num w:numId="19">
-    <w:abstractNumId w:val="25"/>
+    <w:abstractNumId w:val="26"/>
   </w:num>
   <w:num w:numId="20">
     <w:abstractNumId w:val="22"/>
@@ -43059,10 +44792,10 @@
     <w:abstractNumId w:val="11"/>
   </w:num>
   <w:num w:numId="22">
-    <w:abstractNumId w:val="43"/>
+    <w:abstractNumId w:val="44"/>
   </w:num>
   <w:num w:numId="23">
-    <w:abstractNumId w:val="32"/>
+    <w:abstractNumId w:val="33"/>
   </w:num>
   <w:num w:numId="24">
     <w:abstractNumId w:val="5"/>
@@ -43071,16 +44804,16 @@
     <w:abstractNumId w:val="14"/>
   </w:num>
   <w:num w:numId="26">
-    <w:abstractNumId w:val="34"/>
+    <w:abstractNumId w:val="35"/>
   </w:num>
   <w:num w:numId="27">
-    <w:abstractNumId w:val="38"/>
+    <w:abstractNumId w:val="39"/>
   </w:num>
   <w:num w:numId="28">
     <w:abstractNumId w:val="1"/>
   </w:num>
   <w:num w:numId="29">
-    <w:abstractNumId w:val="27"/>
+    <w:abstractNumId w:val="28"/>
   </w:num>
   <w:num w:numId="30">
     <w:abstractNumId w:val="3"/>
@@ -43101,37 +44834,40 @@
     <w:abstractNumId w:val="7"/>
   </w:num>
   <w:num w:numId="36">
-    <w:abstractNumId w:val="36"/>
+    <w:abstractNumId w:val="37"/>
   </w:num>
   <w:num w:numId="37">
     <w:abstractNumId w:val="4"/>
   </w:num>
   <w:num w:numId="38">
-    <w:abstractNumId w:val="44"/>
+    <w:abstractNumId w:val="45"/>
   </w:num>
   <w:num w:numId="39">
-    <w:abstractNumId w:val="28"/>
+    <w:abstractNumId w:val="29"/>
   </w:num>
   <w:num w:numId="40">
     <w:abstractNumId w:val="6"/>
   </w:num>
   <w:num w:numId="41">
-    <w:abstractNumId w:val="39"/>
+    <w:abstractNumId w:val="40"/>
   </w:num>
   <w:num w:numId="42">
     <w:abstractNumId w:val="23"/>
   </w:num>
   <w:num w:numId="43">
-    <w:abstractNumId w:val="33"/>
+    <w:abstractNumId w:val="34"/>
   </w:num>
   <w:num w:numId="44">
-    <w:abstractNumId w:val="35"/>
+    <w:abstractNumId w:val="36"/>
   </w:num>
   <w:num w:numId="45">
-    <w:abstractNumId w:val="24"/>
+    <w:abstractNumId w:val="25"/>
   </w:num>
   <w:num w:numId="46">
-    <w:abstractNumId w:val="30"/>
+    <w:abstractNumId w:val="31"/>
+  </w:num>
+  <w:num w:numId="47">
+    <w:abstractNumId w:val="24"/>
   </w:num>
   <w:numIdMacAtCleanup w:val="23"/>
 </w:numbering>
@@ -44220,7 +45956,7 @@
 </file>
 
 <file path=customXml/itemProps1.xml><?xml version="1.0" encoding="utf-8"?>
-<ds:datastoreItem xmlns:ds="http://schemas.openxmlformats.org/officeDocument/2006/customXml" ds:itemID="{52A836E0-F140-47D8-9556-2D91E8E387C5}">
+<ds:datastoreItem xmlns:ds="http://schemas.openxmlformats.org/officeDocument/2006/customXml" ds:itemID="{434717A6-C4C6-4370-B22D-1B4D6E508A78}">
   <ds:schemaRefs>
     <ds:schemaRef ds:uri="http://schemas.openxmlformats.org/officeDocument/2006/bibliography"/>
   </ds:schemaRefs>

</xml_diff>